<commit_message>
Updated to reflect recent submissions.
</commit_message>
<xml_diff>
--- a/cv.docx
+++ b/cv.docx
@@ -652,7 +652,17 @@
           <w:szCs w:val="23"/>
         </w:rPr>
         <w:tab/>
-        <w:t>Graduate adviser: Dr. Bruce D. Bartholow</w:t>
+        <w:t>Graduat</w:t>
+      </w:r>
+      <w:bookmarkStart w:id="0" w:name="_GoBack"/>
+      <w:bookmarkEnd w:id="0"/>
+      <w:r>
+        <w:rPr>
+          <w:rFonts w:ascii="Times New Roman" w:hAnsi="Times New Roman" w:cs="Times New Roman"/>
+          <w:sz w:val="23"/>
+          <w:szCs w:val="23"/>
+        </w:rPr>
+        <w:t>e adviser: Dr. Bruce D. Bartholow</w:t>
       </w:r>
     </w:p>
     <w:p>
@@ -2984,6 +2994,118 @@
         <w:ind w:left="720" w:hanging="720"/>
         <w:rPr>
           <w:rFonts w:ascii="Times New Roman" w:hAnsi="Times New Roman" w:cs="Times New Roman"/>
+          <w:shd w:val="clear" w:color="auto" w:fill="FFFFFF"/>
+        </w:rPr>
+      </w:pPr>
+      <w:r>
+        <w:rPr>
+          <w:rFonts w:ascii="Times New Roman" w:hAnsi="Times New Roman" w:cs="Times New Roman"/>
+          <w:b/>
+          <w:shd w:val="clear" w:color="auto" w:fill="FFFFFF"/>
+        </w:rPr>
+        <w:t>Hilgard, J.</w:t>
+      </w:r>
+      <w:r>
+        <w:rPr>
+          <w:rFonts w:ascii="Times New Roman" w:hAnsi="Times New Roman" w:cs="Times New Roman"/>
+          <w:shd w:val="clear" w:color="auto" w:fill="FFFFFF"/>
+        </w:rPr>
+        <w:t xml:space="preserve">, &amp; Hall Jamieson, K. (Submitted). </w:t>
+      </w:r>
+      <w:r>
+        <w:rPr>
+          <w:rFonts w:ascii="Times New Roman" w:hAnsi="Times New Roman" w:cs="Times New Roman"/>
+          <w:shd w:val="clear" w:color="auto" w:fill="FFFFFF"/>
+        </w:rPr>
+        <w:t>Does a scientific breakthrough increase confidence in science?</w:t>
+      </w:r>
+    </w:p>
+    <w:p>
+      <w:pPr>
+        <w:pStyle w:val="NoSpacing"/>
+        <w:ind w:left="720" w:hanging="720"/>
+        <w:rPr>
+          <w:rFonts w:ascii="Times New Roman" w:hAnsi="Times New Roman" w:cs="Times New Roman"/>
+          <w:shd w:val="clear" w:color="auto" w:fill="FFFFFF"/>
+        </w:rPr>
+      </w:pPr>
+    </w:p>
+    <w:p>
+      <w:pPr>
+        <w:pStyle w:val="NoSpacing"/>
+        <w:ind w:left="720" w:hanging="720"/>
+        <w:rPr>
+          <w:rFonts w:ascii="Times New Roman" w:hAnsi="Times New Roman" w:cs="Times New Roman"/>
+        </w:rPr>
+      </w:pPr>
+      <w:r>
+        <w:rPr>
+          <w:rFonts w:ascii="Times New Roman" w:hAnsi="Times New Roman" w:cs="Times New Roman"/>
+          <w:b/>
+          <w:shd w:val="clear" w:color="auto" w:fill="FFFFFF"/>
+        </w:rPr>
+        <w:t>Hilgard, J.,</w:t>
+      </w:r>
+      <w:r>
+        <w:rPr>
+          <w:rFonts w:ascii="Times New Roman" w:hAnsi="Times New Roman" w:cs="Times New Roman"/>
+          <w:shd w:val="clear" w:color="auto" w:fill="FFFFFF"/>
+        </w:rPr>
+        <w:t xml:space="preserve"> &amp; Hall Jamieson, K. (Submitted). </w:t>
+      </w:r>
+      <w:r>
+        <w:rPr>
+          <w:rFonts w:ascii="Times New Roman" w:hAnsi="Times New Roman" w:cs="Times New Roman"/>
+        </w:rPr>
+        <w:t>A novel, brief, and general approach to measuring media diet.</w:t>
+      </w:r>
+    </w:p>
+    <w:p>
+      <w:pPr>
+        <w:pStyle w:val="NoSpacing"/>
+        <w:ind w:left="720" w:hanging="720"/>
+        <w:rPr>
+          <w:rFonts w:ascii="Times New Roman" w:hAnsi="Times New Roman" w:cs="Times New Roman"/>
+        </w:rPr>
+      </w:pPr>
+    </w:p>
+    <w:p>
+      <w:pPr>
+        <w:pStyle w:val="NoSpacing"/>
+        <w:ind w:left="720" w:hanging="720"/>
+        <w:rPr>
+          <w:rFonts w:ascii="Times New Roman" w:hAnsi="Times New Roman" w:cs="Times New Roman"/>
+        </w:rPr>
+      </w:pPr>
+      <w:r>
+        <w:rPr>
+          <w:rFonts w:ascii="Times New Roman" w:hAnsi="Times New Roman" w:cs="Times New Roman"/>
+          <w:b/>
+        </w:rPr>
+        <w:t>Hilgard, J.</w:t>
+      </w:r>
+      <w:r>
+        <w:rPr>
+          <w:rFonts w:ascii="Times New Roman" w:hAnsi="Times New Roman" w:cs="Times New Roman"/>
+        </w:rPr>
+        <w:t>, Scherer, L. D., Volpert, H. I., &amp; Bartholow, B. D. (In revision). Understanding racial bias in the Weapons Identification Task in terms of implicit contrast effects.</w:t>
+      </w:r>
+    </w:p>
+    <w:p>
+      <w:pPr>
+        <w:pStyle w:val="NoSpacing"/>
+        <w:ind w:left="720" w:hanging="720"/>
+        <w:rPr>
+          <w:rFonts w:ascii="Times New Roman" w:hAnsi="Times New Roman" w:cs="Times New Roman"/>
+        </w:rPr>
+      </w:pPr>
+    </w:p>
+    <w:p>
+      <w:pPr>
+        <w:pStyle w:val="NoSpacing"/>
+        <w:ind w:left="720" w:hanging="720"/>
+        <w:rPr>
+          <w:rFonts w:ascii="Times New Roman" w:hAnsi="Times New Roman" w:cs="Times New Roman"/>
         </w:rPr>
       </w:pPr>
       <w:r>
@@ -3058,114 +3180,169 @@
     <w:p>
       <w:pPr>
         <w:pStyle w:val="NoSpacing"/>
-        <w:ind w:left="720" w:hanging="720"/>
-        <w:rPr>
-          <w:rFonts w:ascii="Times New Roman" w:hAnsi="Times New Roman" w:cs="Times New Roman"/>
-        </w:rPr>
-      </w:pPr>
-    </w:p>
-    <w:p>
-      <w:pPr>
-        <w:pStyle w:val="NoSpacing"/>
-        <w:ind w:left="720" w:hanging="720"/>
-        <w:rPr>
-          <w:rFonts w:ascii="Times New Roman" w:hAnsi="Times New Roman" w:cs="Times New Roman"/>
-        </w:rPr>
-      </w:pPr>
+        <w:rPr>
+          <w:rFonts w:ascii="Times New Roman" w:hAnsi="Times New Roman" w:cs="Times New Roman"/>
+        </w:rPr>
+      </w:pPr>
+    </w:p>
+    <w:p>
+      <w:pPr>
+        <w:pStyle w:val="NoSpacing"/>
+        <w:ind w:left="720" w:hanging="720"/>
+        <w:rPr>
+          <w:rFonts w:ascii="Times New Roman" w:hAnsi="Times New Roman" w:cs="Times New Roman"/>
+          <w:shd w:val="clear" w:color="auto" w:fill="FFFFFF"/>
+        </w:rPr>
+      </w:pPr>
+      <w:r>
+        <w:rPr>
+          <w:rFonts w:ascii="Times New Roman" w:hAnsi="Times New Roman" w:cs="Times New Roman"/>
+          <w:shd w:val="clear" w:color="auto" w:fill="FFFFFF"/>
+        </w:rPr>
+        <w:t xml:space="preserve">Baker, S. G., </w:t>
+      </w:r>
       <w:r>
         <w:rPr>
           <w:rFonts w:ascii="Times New Roman" w:hAnsi="Times New Roman" w:cs="Times New Roman"/>
           <w:b/>
+          <w:shd w:val="clear" w:color="auto" w:fill="FFFFFF"/>
+        </w:rPr>
+        <w:t xml:space="preserve">Hilgard, J., </w:t>
+      </w:r>
+      <w:r>
+        <w:rPr>
+          <w:rFonts w:ascii="Times New Roman" w:hAnsi="Times New Roman" w:cs="Times New Roman"/>
+          <w:shd w:val="clear" w:color="auto" w:fill="FFFFFF"/>
+        </w:rPr>
+        <w:t xml:space="preserve">Patel, N., </w:t>
+      </w:r>
+      <w:r>
+        <w:rPr>
+          <w:rFonts w:ascii="Times New Roman" w:hAnsi="Times New Roman" w:cs="Times New Roman"/>
+          <w:shd w:val="clear" w:color="auto" w:fill="FFFFFF"/>
+        </w:rPr>
+        <w:t>&amp; Scherer, L. D. (In revision). The metacognitive advantage of correct responders over deliberative responders.</w:t>
+      </w:r>
+    </w:p>
+    <w:p>
+      <w:pPr>
+        <w:pStyle w:val="NoSpacing"/>
+        <w:ind w:left="720" w:hanging="720"/>
+        <w:rPr>
+          <w:rFonts w:ascii="Times New Roman" w:hAnsi="Times New Roman" w:cs="Times New Roman"/>
+          <w:shd w:val="clear" w:color="auto" w:fill="FFFFFF"/>
+        </w:rPr>
+      </w:pPr>
+    </w:p>
+    <w:p>
+      <w:pPr>
+        <w:pStyle w:val="NoSpacing"/>
+        <w:ind w:left="720" w:hanging="720"/>
+        <w:rPr>
+          <w:rFonts w:ascii="Times New Roman" w:hAnsi="Times New Roman" w:cs="Times New Roman"/>
+          <w:shd w:val="clear" w:color="auto" w:fill="FFFFFF"/>
+        </w:rPr>
+      </w:pPr>
+      <w:r>
+        <w:rPr>
+          <w:rFonts w:ascii="Times New Roman" w:hAnsi="Times New Roman" w:cs="Times New Roman"/>
+          <w:shd w:val="clear" w:color="auto" w:fill="FFFFFF"/>
+        </w:rPr>
+        <w:t xml:space="preserve">Landrum, A. R., </w:t>
+      </w:r>
+      <w:r>
+        <w:rPr>
+          <w:rFonts w:ascii="Times New Roman" w:hAnsi="Times New Roman" w:cs="Times New Roman"/>
+          <w:b/>
+          <w:shd w:val="clear" w:color="auto" w:fill="FFFFFF"/>
+        </w:rPr>
+        <w:t>Hilgard, J.,</w:t>
+      </w:r>
+      <w:r>
+        <w:rPr>
+          <w:rFonts w:ascii="Times New Roman" w:hAnsi="Times New Roman" w:cs="Times New Roman"/>
+          <w:shd w:val="clear" w:color="auto" w:fill="FFFFFF"/>
+        </w:rPr>
+        <w:t xml:space="preserve"> Lull, R. B., Akin, H., &amp; Hall Jamieson, K. (Submitted). Transparent research practices increase public trust in agricultural biotechnology organizations.</w:t>
+      </w:r>
+    </w:p>
+    <w:p>
+      <w:pPr>
+        <w:pStyle w:val="NoSpacing"/>
+        <w:ind w:left="720" w:hanging="720"/>
+        <w:rPr>
+          <w:rFonts w:ascii="Times New Roman" w:hAnsi="Times New Roman" w:cs="Times New Roman"/>
+          <w:shd w:val="clear" w:color="auto" w:fill="FFFFFF"/>
+        </w:rPr>
+      </w:pPr>
+    </w:p>
+    <w:p>
+      <w:pPr>
+        <w:pStyle w:val="NoSpacing"/>
+        <w:ind w:left="720" w:hanging="720"/>
+        <w:rPr>
+          <w:rFonts w:ascii="Times New Roman" w:hAnsi="Times New Roman" w:cs="Times New Roman"/>
+          <w:shd w:val="clear" w:color="auto" w:fill="FFFFFF"/>
+        </w:rPr>
+      </w:pPr>
+      <w:r>
+        <w:rPr>
+          <w:rFonts w:ascii="Times New Roman" w:hAnsi="Times New Roman" w:cs="Times New Roman"/>
+          <w:shd w:val="clear" w:color="auto" w:fill="FFFFFF"/>
+        </w:rPr>
+        <w:t>Huang, L., Sherman, J. W.,</w:t>
+      </w:r>
+      <w:r>
+        <w:rPr>
+          <w:rFonts w:ascii="Times New Roman" w:hAnsi="Times New Roman" w:cs="Times New Roman"/>
+          <w:shd w:val="clear" w:color="auto" w:fill="FFFFFF"/>
+        </w:rPr>
+        <w:t xml:space="preserve"> </w:t>
+      </w:r>
+      <w:r>
+        <w:rPr>
+          <w:rFonts w:ascii="Times New Roman" w:hAnsi="Times New Roman" w:cs="Times New Roman"/>
+          <w:b/>
+          <w:shd w:val="clear" w:color="auto" w:fill="FFFFFF"/>
         </w:rPr>
         <w:t>Hilgard, J.</w:t>
       </w:r>
       <w:r>
         <w:rPr>
           <w:rFonts w:ascii="Times New Roman" w:hAnsi="Times New Roman" w:cs="Times New Roman"/>
-        </w:rPr>
-        <w:t xml:space="preserve">, Scherer, L. D., </w:t>
-      </w:r>
-      <w:r>
-        <w:rPr>
-          <w:rFonts w:ascii="Times New Roman" w:hAnsi="Times New Roman" w:cs="Times New Roman"/>
-        </w:rPr>
-        <w:t xml:space="preserve">Volpert, H. I., </w:t>
-      </w:r>
-      <w:r>
-        <w:rPr>
-          <w:rFonts w:ascii="Times New Roman" w:hAnsi="Times New Roman" w:cs="Times New Roman"/>
-        </w:rPr>
-        <w:t>&amp; Bartholow, B. D. (</w:t>
-      </w:r>
-      <w:r>
-        <w:rPr>
-          <w:rFonts w:ascii="Times New Roman" w:hAnsi="Times New Roman" w:cs="Times New Roman"/>
-        </w:rPr>
-        <w:t>In revision</w:t>
-      </w:r>
-      <w:r>
-        <w:rPr>
-          <w:rFonts w:ascii="Times New Roman" w:hAnsi="Times New Roman" w:cs="Times New Roman"/>
-        </w:rPr>
-        <w:t>). Understanding racial bias in the Weapons Identification Task in terms of implicit contrast effects.</w:t>
-      </w:r>
-    </w:p>
-    <w:p>
-      <w:pPr>
-        <w:pStyle w:val="NoSpacing"/>
-        <w:ind w:left="720" w:hanging="720"/>
-        <w:rPr>
-          <w:rFonts w:ascii="Times New Roman" w:hAnsi="Times New Roman" w:cs="Times New Roman"/>
-        </w:rPr>
-      </w:pPr>
-    </w:p>
-    <w:p>
-      <w:pPr>
-        <w:pStyle w:val="NoSpacing"/>
-        <w:ind w:left="720" w:hanging="720"/>
-        <w:rPr>
-          <w:rFonts w:ascii="Times New Roman" w:hAnsi="Times New Roman" w:cs="Times New Roman"/>
-        </w:rPr>
-      </w:pPr>
-      <w:r>
-        <w:rPr>
-          <w:rFonts w:ascii="Times New Roman" w:hAnsi="Times New Roman" w:cs="Times New Roman"/>
-          <w:shd w:val="clear" w:color="auto" w:fill="FFFFFF"/>
-        </w:rPr>
-        <w:t xml:space="preserve">Baker, S. G., </w:t>
-      </w:r>
-      <w:r>
-        <w:rPr>
-          <w:rFonts w:ascii="Times New Roman" w:hAnsi="Times New Roman" w:cs="Times New Roman"/>
-          <w:b/>
-          <w:shd w:val="clear" w:color="auto" w:fill="FFFFFF"/>
-        </w:rPr>
-        <w:t xml:space="preserve">Hilgard, J., </w:t>
-      </w:r>
-      <w:r>
-        <w:rPr>
-          <w:rFonts w:ascii="Times New Roman" w:hAnsi="Times New Roman" w:cs="Times New Roman"/>
-          <w:shd w:val="clear" w:color="auto" w:fill="FFFFFF"/>
-        </w:rPr>
-        <w:t xml:space="preserve">Patel, N., </w:t>
-      </w:r>
-      <w:r>
-        <w:rPr>
-          <w:rFonts w:ascii="Times New Roman" w:hAnsi="Times New Roman" w:cs="Times New Roman"/>
-          <w:shd w:val="clear" w:color="auto" w:fill="FFFFFF"/>
-        </w:rPr>
-        <w:t>&amp; Scherer, L. D. (In revision). The metacognitive advantage of correct responders over deliberative responders.</w:t>
-      </w:r>
-    </w:p>
-    <w:p>
-      <w:pPr>
-        <w:pStyle w:val="NoSpacing"/>
-        <w:rPr>
-          <w:rFonts w:ascii="Times New Roman" w:hAnsi="Times New Roman" w:cs="Times New Roman"/>
-        </w:rPr>
-      </w:pPr>
-      <w:bookmarkStart w:id="0" w:name="_GoBack"/>
-      <w:bookmarkEnd w:id="0"/>
+          <w:shd w:val="clear" w:color="auto" w:fill="FFFFFF"/>
+        </w:rPr>
+        <w:t>, &amp; Bartholow, B. D.</w:t>
+      </w:r>
+      <w:r>
+        <w:rPr>
+          <w:rFonts w:ascii="Times New Roman" w:hAnsi="Times New Roman" w:cs="Times New Roman"/>
+          <w:shd w:val="clear" w:color="auto" w:fill="FFFFFF"/>
+        </w:rPr>
+        <w:t xml:space="preserve"> (</w:t>
+      </w:r>
+      <w:r>
+        <w:rPr>
+          <w:rFonts w:ascii="Times New Roman" w:hAnsi="Times New Roman" w:cs="Times New Roman"/>
+          <w:shd w:val="clear" w:color="auto" w:fill="FFFFFF"/>
+        </w:rPr>
+        <w:t>Submitted</w:t>
+      </w:r>
+      <w:r>
+        <w:rPr>
+          <w:rFonts w:ascii="Times New Roman" w:hAnsi="Times New Roman" w:cs="Times New Roman"/>
+          <w:shd w:val="clear" w:color="auto" w:fill="FFFFFF"/>
+        </w:rPr>
+        <w:t>). Quad process modeling of recruited neurological activity in the Implicit Association Test.</w:t>
+      </w:r>
+    </w:p>
+    <w:p>
+      <w:pPr>
+        <w:pStyle w:val="NoSpacing"/>
+        <w:rPr>
+          <w:rFonts w:ascii="Times New Roman" w:hAnsi="Times New Roman" w:cs="Times New Roman"/>
+        </w:rPr>
+      </w:pPr>
     </w:p>
     <w:p>
       <w:pPr>
@@ -3251,47 +3428,113 @@
         <w:ind w:left="720" w:hanging="720"/>
         <w:rPr>
           <w:rFonts w:ascii="Times New Roman" w:hAnsi="Times New Roman" w:cs="Times New Roman"/>
-        </w:rPr>
-      </w:pPr>
+          <w:shd w:val="clear" w:color="auto" w:fill="FFFFFF"/>
+        </w:rPr>
+      </w:pPr>
+      <w:r>
+        <w:rPr>
+          <w:rFonts w:ascii="Times New Roman" w:hAnsi="Times New Roman" w:cs="Times New Roman"/>
+          <w:shd w:val="clear" w:color="auto" w:fill="FFFFFF"/>
+        </w:rPr>
+        <w:t xml:space="preserve">Kahan, D. M., </w:t>
+      </w:r>
       <w:r>
         <w:rPr>
           <w:rFonts w:ascii="Times New Roman" w:hAnsi="Times New Roman" w:cs="Times New Roman"/>
           <w:b/>
-        </w:rPr>
-        <w:t>Hilgard, J.,</w:t>
-      </w:r>
-      <w:r>
-        <w:rPr>
-          <w:rFonts w:ascii="Times New Roman" w:hAnsi="Times New Roman" w:cs="Times New Roman"/>
-        </w:rPr>
-        <w:t xml:space="preserve"> &amp; Hall Jamieson, K. (In preparation). A novel, brief, and general approach to measuring media diet.</w:t>
-      </w:r>
-    </w:p>
-    <w:p>
-      <w:pPr>
-        <w:pStyle w:val="NoSpacing"/>
-        <w:ind w:left="720" w:hanging="720"/>
-        <w:rPr>
-          <w:rFonts w:ascii="Times New Roman" w:hAnsi="Times New Roman" w:cs="Times New Roman"/>
-          <w:shd w:val="clear" w:color="auto" w:fill="FFFFFF"/>
-        </w:rPr>
-      </w:pPr>
-    </w:p>
-    <w:p>
-      <w:pPr>
-        <w:pStyle w:val="NoSpacing"/>
-        <w:ind w:left="720" w:hanging="720"/>
-        <w:rPr>
-          <w:rFonts w:ascii="Times New Roman" w:hAnsi="Times New Roman" w:cs="Times New Roman"/>
-          <w:shd w:val="clear" w:color="auto" w:fill="FFFFFF"/>
-        </w:rPr>
-      </w:pPr>
-      <w:r>
-        <w:rPr>
-          <w:rFonts w:ascii="Times New Roman" w:hAnsi="Times New Roman" w:cs="Times New Roman"/>
-          <w:shd w:val="clear" w:color="auto" w:fill="FFFFFF"/>
-        </w:rPr>
-        <w:t xml:space="preserve">Kahan, D. M., </w:t>
+          <w:shd w:val="clear" w:color="auto" w:fill="FFFFFF"/>
+        </w:rPr>
+        <w:t xml:space="preserve">Hilgard, J., </w:t>
+      </w:r>
+      <w:r>
+        <w:rPr>
+          <w:rFonts w:ascii="Times New Roman" w:hAnsi="Times New Roman" w:cs="Times New Roman"/>
+          <w:shd w:val="clear" w:color="auto" w:fill="FFFFFF"/>
+        </w:rPr>
+        <w:t>&amp; Inbar,</w:t>
+      </w:r>
+      <w:r>
+        <w:rPr>
+          <w:rFonts w:ascii="Times New Roman" w:hAnsi="Times New Roman" w:cs="Times New Roman"/>
+          <w:shd w:val="clear" w:color="auto" w:fill="FFFFFF"/>
+        </w:rPr>
+        <w:t xml:space="preserve"> </w:t>
+      </w:r>
+      <w:r>
+        <w:rPr>
+          <w:rFonts w:ascii="Times New Roman" w:hAnsi="Times New Roman" w:cs="Times New Roman"/>
+          <w:shd w:val="clear" w:color="auto" w:fill="FFFFFF"/>
+        </w:rPr>
+        <w:t xml:space="preserve">Y. (In preparation). </w:t>
+      </w:r>
+      <w:r>
+        <w:rPr>
+          <w:rFonts w:ascii="Times New Roman" w:hAnsi="Times New Roman" w:cs="Times New Roman"/>
+          <w:shd w:val="clear" w:color="auto" w:fill="FFFFFF"/>
+        </w:rPr>
+        <w:t>The relationship of trait disgust with</w:t>
+      </w:r>
+      <w:r>
+        <w:rPr>
+          <w:rFonts w:ascii="Times New Roman" w:hAnsi="Times New Roman" w:cs="Times New Roman"/>
+          <w:shd w:val="clear" w:color="auto" w:fill="FFFFFF"/>
+        </w:rPr>
+        <w:t xml:space="preserve"> </w:t>
+      </w:r>
+      <w:r>
+        <w:rPr>
+          <w:rFonts w:ascii="Times New Roman" w:hAnsi="Times New Roman" w:cs="Times New Roman"/>
+          <w:shd w:val="clear" w:color="auto" w:fill="FFFFFF"/>
+        </w:rPr>
+        <w:t>fear of vaccines,</w:t>
+      </w:r>
+      <w:r>
+        <w:rPr>
+          <w:rFonts w:ascii="Times New Roman" w:hAnsi="Times New Roman" w:cs="Times New Roman"/>
+          <w:shd w:val="clear" w:color="auto" w:fill="FFFFFF"/>
+        </w:rPr>
+        <w:t xml:space="preserve"> genetically-modified foods</w:t>
+      </w:r>
+      <w:r>
+        <w:rPr>
+          <w:rFonts w:ascii="Times New Roman" w:hAnsi="Times New Roman" w:cs="Times New Roman"/>
+          <w:shd w:val="clear" w:color="auto" w:fill="FFFFFF"/>
+        </w:rPr>
+        <w:t>, and elevator shafts</w:t>
+      </w:r>
+      <w:r>
+        <w:rPr>
+          <w:rFonts w:ascii="Times New Roman" w:hAnsi="Times New Roman" w:cs="Times New Roman"/>
+          <w:shd w:val="clear" w:color="auto" w:fill="FFFFFF"/>
+        </w:rPr>
+        <w:t>.</w:t>
+      </w:r>
+    </w:p>
+    <w:p>
+      <w:pPr>
+        <w:pStyle w:val="NoSpacing"/>
+        <w:ind w:left="720" w:hanging="720"/>
+        <w:rPr>
+          <w:rFonts w:ascii="Times New Roman" w:hAnsi="Times New Roman" w:cs="Times New Roman"/>
+          <w:shd w:val="clear" w:color="auto" w:fill="FFFFFF"/>
+        </w:rPr>
+      </w:pPr>
+    </w:p>
+    <w:p>
+      <w:pPr>
+        <w:pStyle w:val="NoSpacing"/>
+        <w:ind w:left="720" w:hanging="720"/>
+        <w:rPr>
+          <w:rFonts w:ascii="Times New Roman" w:hAnsi="Times New Roman" w:cs="Times New Roman"/>
+          <w:shd w:val="clear" w:color="auto" w:fill="FFFFFF"/>
+        </w:rPr>
+      </w:pPr>
+      <w:r>
+        <w:rPr>
+          <w:rFonts w:ascii="Times New Roman" w:hAnsi="Times New Roman" w:cs="Times New Roman"/>
+          <w:shd w:val="clear" w:color="auto" w:fill="FFFFFF"/>
+        </w:rPr>
+        <w:t xml:space="preserve">Lueke, A., Zimmerman, I. Gibson, B., Bartholow, B., &amp; </w:t>
       </w:r>
       <w:r>
         <w:rPr>
@@ -3299,62 +3542,85 @@
           <w:b/>
           <w:shd w:val="clear" w:color="auto" w:fill="FFFFFF"/>
         </w:rPr>
-        <w:t xml:space="preserve">Hilgard, J., </w:t>
-      </w:r>
-      <w:r>
-        <w:rPr>
-          <w:rFonts w:ascii="Times New Roman" w:hAnsi="Times New Roman" w:cs="Times New Roman"/>
-          <w:shd w:val="clear" w:color="auto" w:fill="FFFFFF"/>
-        </w:rPr>
-        <w:t>&amp; Inbar,</w:t>
-      </w:r>
-      <w:r>
-        <w:rPr>
-          <w:rFonts w:ascii="Times New Roman" w:hAnsi="Times New Roman" w:cs="Times New Roman"/>
-          <w:shd w:val="clear" w:color="auto" w:fill="FFFFFF"/>
-        </w:rPr>
-        <w:t xml:space="preserve"> </w:t>
-      </w:r>
-      <w:r>
-        <w:rPr>
-          <w:rFonts w:ascii="Times New Roman" w:hAnsi="Times New Roman" w:cs="Times New Roman"/>
-          <w:shd w:val="clear" w:color="auto" w:fill="FFFFFF"/>
-        </w:rPr>
-        <w:t xml:space="preserve">Y. (In preparation). Disgust </w:t>
-      </w:r>
-      <w:r>
-        <w:rPr>
-          <w:rFonts w:ascii="Times New Roman" w:hAnsi="Times New Roman" w:cs="Times New Roman"/>
-          <w:shd w:val="clear" w:color="auto" w:fill="FFFFFF"/>
-        </w:rPr>
-        <w:t>is not related to fear of vaccines or genetically-modified foods.</w:t>
-      </w:r>
-    </w:p>
-    <w:p>
-      <w:pPr>
-        <w:pStyle w:val="NoSpacing"/>
-        <w:ind w:left="720" w:hanging="720"/>
-        <w:rPr>
-          <w:rFonts w:ascii="Times New Roman" w:hAnsi="Times New Roman" w:cs="Times New Roman"/>
-          <w:shd w:val="clear" w:color="auto" w:fill="FFFFFF"/>
-        </w:rPr>
-      </w:pPr>
-    </w:p>
-    <w:p>
-      <w:pPr>
-        <w:pStyle w:val="NoSpacing"/>
-        <w:ind w:left="720" w:hanging="720"/>
-        <w:rPr>
-          <w:rFonts w:ascii="Times New Roman" w:hAnsi="Times New Roman" w:cs="Times New Roman"/>
-          <w:shd w:val="clear" w:color="auto" w:fill="FFFFFF"/>
-        </w:rPr>
-      </w:pPr>
-      <w:r>
-        <w:rPr>
-          <w:rFonts w:ascii="Times New Roman" w:hAnsi="Times New Roman" w:cs="Times New Roman"/>
-          <w:shd w:val="clear" w:color="auto" w:fill="FFFFFF"/>
-        </w:rPr>
-        <w:t xml:space="preserve">Lueke, A., Zimmerman, I. Gibson, B., Bartholow, B., &amp; </w:t>
+        <w:t>Hilgard J.</w:t>
+      </w:r>
+      <w:r>
+        <w:rPr>
+          <w:rFonts w:ascii="Times New Roman" w:hAnsi="Times New Roman" w:cs="Times New Roman"/>
+          <w:shd w:val="clear" w:color="auto" w:fill="FFFFFF"/>
+        </w:rPr>
+        <w:t xml:space="preserve"> (In preparation).</w:t>
+      </w:r>
+      <w:r>
+        <w:rPr>
+          <w:rStyle w:val="apple-converted-space"/>
+          <w:rFonts w:ascii="Times New Roman" w:hAnsi="Times New Roman" w:cs="Times New Roman"/>
+          <w:shd w:val="clear" w:color="auto" w:fill="FFFFFF"/>
+        </w:rPr>
+        <w:t> </w:t>
+      </w:r>
+      <w:r>
+        <w:rPr>
+          <w:rFonts w:ascii="Times New Roman" w:hAnsi="Times New Roman" w:cs="Times New Roman"/>
+          <w:iCs/>
+          <w:shd w:val="clear" w:color="auto" w:fill="FFFFFF"/>
+        </w:rPr>
+        <w:t>Hero violence and prosocial behavior</w:t>
+      </w:r>
+      <w:r>
+        <w:rPr>
+          <w:rFonts w:ascii="Times New Roman" w:hAnsi="Times New Roman" w:cs="Times New Roman"/>
+          <w:shd w:val="clear" w:color="auto" w:fill="FFFFFF"/>
+        </w:rPr>
+        <w:t xml:space="preserve">.  </w:t>
+      </w:r>
+    </w:p>
+    <w:p>
+      <w:pPr>
+        <w:pStyle w:val="NoSpacing"/>
+        <w:ind w:left="720" w:hanging="720"/>
+        <w:rPr>
+          <w:rFonts w:ascii="Times New Roman" w:hAnsi="Times New Roman" w:cs="Times New Roman"/>
+          <w:shd w:val="clear" w:color="auto" w:fill="FFFFFF"/>
+        </w:rPr>
+      </w:pPr>
+    </w:p>
+    <w:p>
+      <w:pPr>
+        <w:pStyle w:val="NoSpacing"/>
+        <w:ind w:left="720" w:hanging="720"/>
+        <w:rPr>
+          <w:rFonts w:ascii="Times New Roman" w:hAnsi="Times New Roman" w:cs="Times New Roman"/>
+          <w:shd w:val="clear" w:color="auto" w:fill="FFFFFF"/>
+        </w:rPr>
+      </w:pPr>
+      <w:r>
+        <w:rPr>
+          <w:rFonts w:ascii="Times New Roman" w:hAnsi="Times New Roman" w:cs="Times New Roman"/>
+          <w:shd w:val="clear" w:color="auto" w:fill="FFFFFF"/>
+        </w:rPr>
+        <w:t xml:space="preserve">Carter, E. C., </w:t>
+      </w:r>
+      <w:r>
+        <w:rPr>
+          <w:rFonts w:ascii="Times New Roman" w:hAnsi="Times New Roman" w:cs="Times New Roman"/>
+          <w:shd w:val="clear" w:color="auto" w:fill="FFFFFF"/>
+        </w:rPr>
+        <w:t xml:space="preserve">Schönbrodt, F. D., </w:t>
+      </w:r>
+      <w:r>
+        <w:rPr>
+          <w:rFonts w:ascii="Times New Roman" w:hAnsi="Times New Roman" w:cs="Times New Roman"/>
+          <w:shd w:val="clear" w:color="auto" w:fill="FFFFFF"/>
+        </w:rPr>
+        <w:t xml:space="preserve">Gervais, W. M., </w:t>
+      </w:r>
+      <w:r>
+        <w:rPr>
+          <w:rFonts w:ascii="Times New Roman" w:hAnsi="Times New Roman" w:cs="Times New Roman"/>
+          <w:shd w:val="clear" w:color="auto" w:fill="FFFFFF"/>
+        </w:rPr>
+        <w:t xml:space="preserve">&amp; </w:t>
       </w:r>
       <w:r>
         <w:rPr>
@@ -3362,92 +3628,6 @@
           <w:b/>
           <w:shd w:val="clear" w:color="auto" w:fill="FFFFFF"/>
         </w:rPr>
-        <w:t>Hilgard J.</w:t>
-      </w:r>
-      <w:r>
-        <w:rPr>
-          <w:rFonts w:ascii="Times New Roman" w:hAnsi="Times New Roman" w:cs="Times New Roman"/>
-          <w:shd w:val="clear" w:color="auto" w:fill="FFFFFF"/>
-        </w:rPr>
-        <w:t xml:space="preserve"> (In preparation).</w:t>
-      </w:r>
-      <w:r>
-        <w:rPr>
-          <w:rStyle w:val="apple-converted-space"/>
-          <w:rFonts w:ascii="Times New Roman" w:hAnsi="Times New Roman" w:cs="Times New Roman"/>
-          <w:shd w:val="clear" w:color="auto" w:fill="FFFFFF"/>
-        </w:rPr>
-        <w:t> </w:t>
-      </w:r>
-      <w:r>
-        <w:rPr>
-          <w:rFonts w:ascii="Times New Roman" w:hAnsi="Times New Roman" w:cs="Times New Roman"/>
-          <w:iCs/>
-          <w:shd w:val="clear" w:color="auto" w:fill="FFFFFF"/>
-        </w:rPr>
-        <w:t>Hero violence and prosocial behavior</w:t>
-      </w:r>
-      <w:r>
-        <w:rPr>
-          <w:rFonts w:ascii="Times New Roman" w:hAnsi="Times New Roman" w:cs="Times New Roman"/>
-          <w:shd w:val="clear" w:color="auto" w:fill="FFFFFF"/>
-        </w:rPr>
-        <w:t xml:space="preserve">.  </w:t>
-      </w:r>
-    </w:p>
-    <w:p>
-      <w:pPr>
-        <w:pStyle w:val="NoSpacing"/>
-        <w:ind w:left="720" w:hanging="720"/>
-        <w:rPr>
-          <w:rFonts w:ascii="Times New Roman" w:hAnsi="Times New Roman" w:cs="Times New Roman"/>
-          <w:shd w:val="clear" w:color="auto" w:fill="FFFFFF"/>
-        </w:rPr>
-      </w:pPr>
-    </w:p>
-    <w:p>
-      <w:pPr>
-        <w:pStyle w:val="NoSpacing"/>
-        <w:ind w:left="720" w:hanging="720"/>
-        <w:rPr>
-          <w:rFonts w:ascii="Times New Roman" w:hAnsi="Times New Roman" w:cs="Times New Roman"/>
-          <w:shd w:val="clear" w:color="auto" w:fill="FFFFFF"/>
-        </w:rPr>
-      </w:pPr>
-      <w:r>
-        <w:rPr>
-          <w:rFonts w:ascii="Times New Roman" w:hAnsi="Times New Roman" w:cs="Times New Roman"/>
-          <w:shd w:val="clear" w:color="auto" w:fill="FFFFFF"/>
-        </w:rPr>
-        <w:t xml:space="preserve">Carter, E. C., </w:t>
-      </w:r>
-      <w:r>
-        <w:rPr>
-          <w:rFonts w:ascii="Times New Roman" w:hAnsi="Times New Roman" w:cs="Times New Roman"/>
-          <w:shd w:val="clear" w:color="auto" w:fill="FFFFFF"/>
-        </w:rPr>
-        <w:t xml:space="preserve">Schönbrodt, F. D., </w:t>
-      </w:r>
-      <w:r>
-        <w:rPr>
-          <w:rFonts w:ascii="Times New Roman" w:hAnsi="Times New Roman" w:cs="Times New Roman"/>
-          <w:shd w:val="clear" w:color="auto" w:fill="FFFFFF"/>
-        </w:rPr>
-        <w:t xml:space="preserve">Gervais, W. M., </w:t>
-      </w:r>
-      <w:r>
-        <w:rPr>
-          <w:rFonts w:ascii="Times New Roman" w:hAnsi="Times New Roman" w:cs="Times New Roman"/>
-          <w:shd w:val="clear" w:color="auto" w:fill="FFFFFF"/>
-        </w:rPr>
-        <w:t xml:space="preserve">&amp; </w:t>
-      </w:r>
-      <w:r>
-        <w:rPr>
-          <w:rFonts w:ascii="Times New Roman" w:hAnsi="Times New Roman" w:cs="Times New Roman"/>
-          <w:b/>
-          <w:shd w:val="clear" w:color="auto" w:fill="FFFFFF"/>
-        </w:rPr>
         <w:t>Hilgard, J</w:t>
       </w:r>
       <w:r>
@@ -3482,43 +3662,12 @@
           <w:rFonts w:ascii="Times New Roman" w:hAnsi="Times New Roman" w:cs="Times New Roman"/>
           <w:shd w:val="clear" w:color="auto" w:fill="FFFFFF"/>
         </w:rPr>
-        <w:lastRenderedPageBreak/>
-        <w:t>Huang, L., Sherman, J. W.,</w:t>
-      </w:r>
-      <w:r>
-        <w:rPr>
-          <w:rFonts w:ascii="Times New Roman" w:hAnsi="Times New Roman" w:cs="Times New Roman"/>
-          <w:shd w:val="clear" w:color="auto" w:fill="FFFFFF"/>
-        </w:rPr>
-        <w:t xml:space="preserve"> </w:t>
-      </w:r>
-      <w:r>
-        <w:rPr>
-          <w:rFonts w:ascii="Times New Roman" w:hAnsi="Times New Roman" w:cs="Times New Roman"/>
-          <w:b/>
-          <w:shd w:val="clear" w:color="auto" w:fill="FFFFFF"/>
-        </w:rPr>
-        <w:t>Hilgard, J.</w:t>
-      </w:r>
-      <w:r>
-        <w:rPr>
-          <w:rFonts w:ascii="Times New Roman" w:hAnsi="Times New Roman" w:cs="Times New Roman"/>
-          <w:shd w:val="clear" w:color="auto" w:fill="FFFFFF"/>
-        </w:rPr>
-        <w:t>, &amp; Bartholow, B. D.</w:t>
-      </w:r>
-      <w:r>
-        <w:rPr>
-          <w:rFonts w:ascii="Times New Roman" w:hAnsi="Times New Roman" w:cs="Times New Roman"/>
-          <w:shd w:val="clear" w:color="auto" w:fill="FFFFFF"/>
-        </w:rPr>
-        <w:t xml:space="preserve"> (In preparation). Quad process modeling of recruited neurological activity in the Implicit Association Test.</w:t>
-      </w:r>
-    </w:p>
-    <w:p>
-      <w:pPr>
-        <w:pStyle w:val="NoSpacing"/>
-        <w:ind w:left="720" w:hanging="720"/>
+        <w:t>Zimmerman, I., Hilgard, J., &amp; Bartholow, B. (In preparation). Media responses and brand testing.</w:t>
+      </w:r>
+    </w:p>
+    <w:p>
+      <w:pPr>
+        <w:pStyle w:val="NoSpacing"/>
         <w:rPr>
           <w:rFonts w:ascii="Times New Roman" w:hAnsi="Times New Roman" w:cs="Times New Roman"/>
           <w:shd w:val="clear" w:color="auto" w:fill="FFFFFF"/>
@@ -3983,6 +4132,7 @@
         <w:rPr>
           <w:rFonts w:ascii="Times New Roman" w:hAnsi="Times New Roman" w:cs="Times New Roman"/>
         </w:rPr>
+        <w:lastRenderedPageBreak/>
         <w:t xml:space="preserve">Hilgard, J. (2015) Bayesian perspectives on publication bias. </w:t>
       </w:r>
       <w:hyperlink r:id="rId16" w:history="1">
@@ -4037,12 +4187,8 @@
     <w:p>
       <w:pPr>
         <w:pStyle w:val="NoSpacing"/>
-      </w:pPr>
-    </w:p>
-    <w:p>
-      <w:r>
-        <w:br w:type="page"/>
-      </w:r>
+        <w:ind w:left="720" w:hanging="720"/>
+      </w:pPr>
     </w:p>
     <w:p>
       <w:pPr>
@@ -4060,7 +4206,6 @@
           <w:sz w:val="32"/>
           <w:szCs w:val="32"/>
         </w:rPr>
-        <w:lastRenderedPageBreak/>
         <w:t>Research experience</w:t>
       </w:r>
     </w:p>
@@ -4678,6 +4823,24 @@
     <w:p>
       <w:pPr>
         <w:pStyle w:val="NoSpacing"/>
+        <w:ind w:left="720" w:hanging="720"/>
+        <w:rPr>
+          <w:rFonts w:ascii="Times New Roman" w:hAnsi="Times New Roman" w:cs="Times New Roman"/>
+        </w:rPr>
+      </w:pPr>
+    </w:p>
+    <w:p>
+      <w:pPr>
+        <w:pStyle w:val="NoSpacing"/>
+        <w:ind w:left="720" w:hanging="720"/>
+        <w:rPr>
+          <w:rFonts w:ascii="Times New Roman" w:hAnsi="Times New Roman" w:cs="Times New Roman"/>
+        </w:rPr>
+      </w:pPr>
+    </w:p>
+    <w:p>
+      <w:pPr>
+        <w:pStyle w:val="NoSpacing"/>
         <w:ind w:left="2160" w:hanging="2160"/>
         <w:rPr>
           <w:rFonts w:ascii="Times New Roman" w:hAnsi="Times New Roman" w:cs="Times New Roman"/>
@@ -4702,6 +4865,7 @@
           <w:sz w:val="32"/>
           <w:szCs w:val="32"/>
         </w:rPr>
+        <w:lastRenderedPageBreak/>
         <w:t xml:space="preserve">Symposia </w:t>
       </w:r>
       <w:r>
@@ -4791,7 +4955,6 @@
           <w:rFonts w:ascii="Times New Roman" w:hAnsi="Times New Roman" w:cs="Times New Roman"/>
           <w:b/>
         </w:rPr>
-        <w:lastRenderedPageBreak/>
         <w:t xml:space="preserve">Hilgard, J. </w:t>
       </w:r>
       <w:r>
@@ -5311,6 +5474,7 @@
           <w:sz w:val="23"/>
           <w:szCs w:val="23"/>
         </w:rPr>
+        <w:lastRenderedPageBreak/>
         <w:t>Hilgard, J.</w:t>
       </w:r>
       <w:r>
@@ -5353,50 +5517,6 @@
         </w:rPr>
         <w:t xml:space="preserve">  Rethinking the Negativity Bias:  On the Importance of Qualitative Differences in Emotional Stimuli.  Poster session presented at the annual meeting of the Society for Psychophysiological Research, Portland, Oregon.</w:t>
       </w:r>
-    </w:p>
-    <w:p>
-      <w:pPr>
-        <w:pStyle w:val="NoSpacing"/>
-        <w:ind w:left="720" w:hanging="720"/>
-        <w:rPr>
-          <w:rFonts w:ascii="Times New Roman" w:hAnsi="Times New Roman" w:cs="Times New Roman"/>
-          <w:sz w:val="23"/>
-          <w:szCs w:val="23"/>
-        </w:rPr>
-      </w:pPr>
-    </w:p>
-    <w:p>
-      <w:pPr>
-        <w:pStyle w:val="NoSpacing"/>
-        <w:ind w:left="720" w:hanging="720"/>
-        <w:rPr>
-          <w:rFonts w:ascii="Times New Roman" w:hAnsi="Times New Roman" w:cs="Times New Roman"/>
-          <w:sz w:val="23"/>
-          <w:szCs w:val="23"/>
-        </w:rPr>
-      </w:pPr>
-    </w:p>
-    <w:p>
-      <w:pPr>
-        <w:pStyle w:val="NoSpacing"/>
-        <w:ind w:left="720" w:hanging="720"/>
-        <w:rPr>
-          <w:rFonts w:ascii="Times New Roman" w:hAnsi="Times New Roman" w:cs="Times New Roman"/>
-          <w:sz w:val="23"/>
-          <w:szCs w:val="23"/>
-        </w:rPr>
-      </w:pPr>
-    </w:p>
-    <w:p>
-      <w:pPr>
-        <w:pStyle w:val="NoSpacing"/>
-        <w:ind w:left="720" w:hanging="720"/>
-        <w:rPr>
-          <w:rFonts w:ascii="Times New Roman" w:hAnsi="Times New Roman" w:cs="Times New Roman"/>
-          <w:sz w:val="23"/>
-          <w:szCs w:val="23"/>
-        </w:rPr>
-      </w:pPr>
     </w:p>
     <w:p>
       <w:pPr>
@@ -5429,7 +5549,6 @@
           <w:sz w:val="28"/>
           <w:szCs w:val="28"/>
         </w:rPr>
-        <w:lastRenderedPageBreak/>
         <w:t>Honors and Awards</w:t>
       </w:r>
     </w:p>
@@ -6222,7 +6341,7 @@
       <w:rPr>
         <w:noProof/>
       </w:rPr>
-      <w:t>4</w:t>
+      <w:t>2</w:t>
     </w:r>
     <w:r>
       <w:rPr>

</xml_diff>

<commit_message>
(Planescape: Torment voice) Updated my CV.
</commit_message>
<xml_diff>
--- a/cv.docx
+++ b/cv.docx
@@ -446,23 +446,7 @@
           <w:sz w:val="23"/>
           <w:szCs w:val="23"/>
         </w:rPr>
-        <w:t>2015</w:t>
-      </w:r>
-      <w:r>
-        <w:rPr>
-          <w:rFonts w:ascii="Times New Roman" w:hAnsi="Times New Roman" w:cs="Times New Roman"/>
-          <w:sz w:val="23"/>
-          <w:szCs w:val="23"/>
-        </w:rPr>
-        <w:t xml:space="preserve"> </w:t>
-      </w:r>
-      <w:r>
-        <w:rPr>
-          <w:rFonts w:ascii="Times New Roman" w:hAnsi="Times New Roman" w:cs="Times New Roman"/>
-          <w:sz w:val="23"/>
-          <w:szCs w:val="23"/>
-        </w:rPr>
-        <w:t xml:space="preserve">– present </w:t>
+        <w:t>2017 – present</w:t>
       </w:r>
       <w:r>
         <w:rPr>
@@ -471,22 +455,7 @@
           <w:szCs w:val="23"/>
         </w:rPr>
         <w:tab/>
-      </w:r>
-      <w:r>
-        <w:rPr>
-          <w:rFonts w:ascii="Times New Roman" w:hAnsi="Times New Roman" w:cs="Times New Roman"/>
-          <w:sz w:val="23"/>
-          <w:szCs w:val="23"/>
-        </w:rPr>
-        <w:t xml:space="preserve">Drs. Gloria &amp; Jack Chisum </w:t>
-      </w:r>
-      <w:r>
-        <w:rPr>
-          <w:rFonts w:ascii="Times New Roman" w:hAnsi="Times New Roman" w:cs="Times New Roman"/>
-          <w:sz w:val="23"/>
-          <w:szCs w:val="23"/>
-        </w:rPr>
-        <w:t>Postdoctoral Research Fellow</w:t>
+        <w:t>Assistant Professor, Industrial/Organizational-Social Psychology</w:t>
       </w:r>
     </w:p>
     <w:p>
@@ -510,7 +479,7 @@
           <w:szCs w:val="23"/>
         </w:rPr>
         <w:tab/>
-        <w:t>Annenberg Public Policy Center</w:t>
+        <w:t>Department of Psychology</w:t>
       </w:r>
     </w:p>
     <w:p>
@@ -534,15 +503,7 @@
           <w:szCs w:val="23"/>
         </w:rPr>
         <w:tab/>
-        <w:t>University of Pennsylvania</w:t>
-      </w:r>
-      <w:r>
-        <w:rPr>
-          <w:rFonts w:ascii="Times New Roman" w:hAnsi="Times New Roman" w:cs="Times New Roman"/>
-          <w:sz w:val="23"/>
-          <w:szCs w:val="23"/>
-        </w:rPr>
-        <w:tab/>
+        <w:t>Illinois State University</w:t>
       </w:r>
     </w:p>
     <w:p>
@@ -580,7 +541,39 @@
           <w:sz w:val="23"/>
           <w:szCs w:val="23"/>
         </w:rPr>
-        <w:t xml:space="preserve">2009 – 2015 </w:t>
+        <w:t>2015</w:t>
+      </w:r>
+      <w:r>
+        <w:rPr>
+          <w:rFonts w:ascii="Times New Roman" w:hAnsi="Times New Roman" w:cs="Times New Roman"/>
+          <w:sz w:val="23"/>
+          <w:szCs w:val="23"/>
+        </w:rPr>
+        <w:t xml:space="preserve"> </w:t>
+      </w:r>
+      <w:r>
+        <w:rPr>
+          <w:rFonts w:ascii="Times New Roman" w:hAnsi="Times New Roman" w:cs="Times New Roman"/>
+          <w:sz w:val="23"/>
+          <w:szCs w:val="23"/>
+        </w:rPr>
+        <w:t xml:space="preserve">– </w:t>
+      </w:r>
+      <w:r>
+        <w:rPr>
+          <w:rFonts w:ascii="Times New Roman" w:hAnsi="Times New Roman" w:cs="Times New Roman"/>
+          <w:sz w:val="23"/>
+          <w:szCs w:val="23"/>
+        </w:rPr>
+        <w:t>2017</w:t>
+      </w:r>
+      <w:r>
+        <w:rPr>
+          <w:rFonts w:ascii="Times New Roman" w:hAnsi="Times New Roman" w:cs="Times New Roman"/>
+          <w:sz w:val="23"/>
+          <w:szCs w:val="23"/>
+        </w:rPr>
+        <w:t xml:space="preserve"> </w:t>
       </w:r>
       <w:r>
         <w:rPr>
@@ -596,15 +589,15 @@
           <w:sz w:val="23"/>
           <w:szCs w:val="23"/>
         </w:rPr>
-        <w:t xml:space="preserve">Ph.D., Social and Personality </w:t>
-      </w:r>
-      <w:r>
-        <w:rPr>
-          <w:rFonts w:ascii="Times New Roman" w:hAnsi="Times New Roman" w:cs="Times New Roman"/>
-          <w:sz w:val="23"/>
-          <w:szCs w:val="23"/>
-        </w:rPr>
-        <w:t>Psychology</w:t>
+        <w:t xml:space="preserve">Drs. Gloria &amp; Jack Chisum </w:t>
+      </w:r>
+      <w:r>
+        <w:rPr>
+          <w:rFonts w:ascii="Times New Roman" w:hAnsi="Times New Roman" w:cs="Times New Roman"/>
+          <w:sz w:val="23"/>
+          <w:szCs w:val="23"/>
+        </w:rPr>
+        <w:t>Postdoctoral Research Fellow</w:t>
       </w:r>
     </w:p>
     <w:p>
@@ -628,7 +621,7 @@
           <w:szCs w:val="23"/>
         </w:rPr>
         <w:tab/>
-        <w:t>Department of Psychological Sciences, University of Missouri</w:t>
+        <w:t>Annenberg Public Policy Center</w:t>
       </w:r>
     </w:p>
     <w:p>
@@ -652,17 +645,15 @@
           <w:szCs w:val="23"/>
         </w:rPr>
         <w:tab/>
-        <w:t>Graduat</w:t>
-      </w:r>
-      <w:bookmarkStart w:id="0" w:name="_GoBack"/>
-      <w:bookmarkEnd w:id="0"/>
-      <w:r>
-        <w:rPr>
-          <w:rFonts w:ascii="Times New Roman" w:hAnsi="Times New Roman" w:cs="Times New Roman"/>
-          <w:sz w:val="23"/>
-          <w:szCs w:val="23"/>
-        </w:rPr>
-        <w:t>e adviser: Dr. Bruce D. Bartholow</w:t>
+        <w:t>University of Pennsylvania</w:t>
+      </w:r>
+      <w:r>
+        <w:rPr>
+          <w:rFonts w:ascii="Times New Roman" w:hAnsi="Times New Roman" w:cs="Times New Roman"/>
+          <w:sz w:val="23"/>
+          <w:szCs w:val="23"/>
+        </w:rPr>
+        <w:tab/>
       </w:r>
     </w:p>
     <w:p>
@@ -700,7 +691,7 @@
           <w:sz w:val="23"/>
           <w:szCs w:val="23"/>
         </w:rPr>
-        <w:t>2014</w:t>
+        <w:t xml:space="preserve">2009 – 2015 </w:t>
       </w:r>
       <w:r>
         <w:rPr>
@@ -709,7 +700,22 @@
           <w:szCs w:val="23"/>
         </w:rPr>
         <w:tab/>
-        <w:t>Minor in Psychological Statistics and Methods</w:t>
+      </w:r>
+      <w:r>
+        <w:rPr>
+          <w:rFonts w:ascii="Times New Roman" w:hAnsi="Times New Roman" w:cs="Times New Roman"/>
+          <w:sz w:val="23"/>
+          <w:szCs w:val="23"/>
+        </w:rPr>
+        <w:t xml:space="preserve">Ph.D., Social and Personality </w:t>
+      </w:r>
+      <w:r>
+        <w:rPr>
+          <w:rFonts w:ascii="Times New Roman" w:hAnsi="Times New Roman" w:cs="Times New Roman"/>
+          <w:sz w:val="23"/>
+          <w:szCs w:val="23"/>
+        </w:rPr>
+        <w:t>Psychology</w:t>
       </w:r>
     </w:p>
     <w:p>
@@ -726,6 +732,15 @@
           <w:szCs w:val="23"/>
         </w:rPr>
       </w:pPr>
+      <w:r>
+        <w:rPr>
+          <w:rFonts w:ascii="Times New Roman" w:hAnsi="Times New Roman" w:cs="Times New Roman"/>
+          <w:sz w:val="23"/>
+          <w:szCs w:val="23"/>
+        </w:rPr>
+        <w:tab/>
+        <w:t>Department of Psychological Sciences, University of Missouri</w:t>
+      </w:r>
     </w:p>
     <w:p>
       <w:pPr>
@@ -747,31 +762,8 @@
           <w:sz w:val="23"/>
           <w:szCs w:val="23"/>
         </w:rPr>
-        <w:t>2007 – 2009</w:t>
-      </w:r>
-      <w:r>
-        <w:rPr>
-          <w:rFonts w:ascii="Times New Roman" w:hAnsi="Times New Roman" w:cs="Times New Roman"/>
-          <w:sz w:val="23"/>
-          <w:szCs w:val="23"/>
-        </w:rPr>
         <w:tab/>
-      </w:r>
-      <w:r>
-        <w:rPr>
-          <w:rFonts w:ascii="Times New Roman" w:hAnsi="Times New Roman" w:cs="Times New Roman"/>
-          <w:sz w:val="23"/>
-          <w:szCs w:val="23"/>
-        </w:rPr>
-        <w:t>R</w:t>
-      </w:r>
-      <w:r>
-        <w:rPr>
-          <w:rFonts w:ascii="Times New Roman" w:hAnsi="Times New Roman" w:cs="Times New Roman"/>
-          <w:sz w:val="23"/>
-          <w:szCs w:val="23"/>
-        </w:rPr>
-        <w:t>esearch assistant, functional brain imaging</w:t>
+        <w:t>Graduate adviser: Dr. Bruce D. Bartholow</w:t>
       </w:r>
     </w:p>
     <w:p>
@@ -788,15 +780,6 @@
           <w:szCs w:val="23"/>
         </w:rPr>
       </w:pPr>
-      <w:r>
-        <w:rPr>
-          <w:rFonts w:ascii="Times New Roman" w:hAnsi="Times New Roman" w:cs="Times New Roman"/>
-          <w:sz w:val="23"/>
-          <w:szCs w:val="23"/>
-        </w:rPr>
-        <w:tab/>
-        <w:t>Department of Psychology, Washington University in St. Louis</w:t>
-      </w:r>
     </w:p>
     <w:p>
       <w:pPr>
@@ -818,8 +801,16 @@
           <w:sz w:val="23"/>
           <w:szCs w:val="23"/>
         </w:rPr>
+        <w:t>2014</w:t>
+      </w:r>
+      <w:r>
+        <w:rPr>
+          <w:rFonts w:ascii="Times New Roman" w:hAnsi="Times New Roman" w:cs="Times New Roman"/>
+          <w:sz w:val="23"/>
+          <w:szCs w:val="23"/>
+        </w:rPr>
         <w:tab/>
-        <w:t>Supervisor: Dr. Todd Braver</w:t>
+        <w:t>Minor in Psychological Statistics and Methods</w:t>
       </w:r>
     </w:p>
     <w:p>
@@ -857,7 +848,7 @@
           <w:sz w:val="23"/>
           <w:szCs w:val="23"/>
         </w:rPr>
-        <w:t>2003 – 2007</w:t>
+        <w:t>2007 – 2009</w:t>
       </w:r>
       <w:r>
         <w:rPr>
@@ -866,7 +857,22 @@
           <w:szCs w:val="23"/>
         </w:rPr>
         <w:tab/>
-        <w:t>B.A., Neuroscience and Russian Literature</w:t>
+      </w:r>
+      <w:r>
+        <w:rPr>
+          <w:rFonts w:ascii="Times New Roman" w:hAnsi="Times New Roman" w:cs="Times New Roman"/>
+          <w:sz w:val="23"/>
+          <w:szCs w:val="23"/>
+        </w:rPr>
+        <w:t>R</w:t>
+      </w:r>
+      <w:r>
+        <w:rPr>
+          <w:rFonts w:ascii="Times New Roman" w:hAnsi="Times New Roman" w:cs="Times New Roman"/>
+          <w:sz w:val="23"/>
+          <w:szCs w:val="23"/>
+        </w:rPr>
+        <w:t>esearch assistant, functional brain imaging</w:t>
       </w:r>
     </w:p>
     <w:p>
@@ -890,7 +896,7 @@
           <w:szCs w:val="23"/>
         </w:rPr>
         <w:tab/>
-        <w:t>Dartmouth College</w:t>
+        <w:t>Department of Psychology, Washington University in St. Louis</w:t>
       </w:r>
     </w:p>
     <w:p>
@@ -907,6 +913,15 @@
           <w:szCs w:val="23"/>
         </w:rPr>
       </w:pPr>
+      <w:r>
+        <w:rPr>
+          <w:rFonts w:ascii="Times New Roman" w:hAnsi="Times New Roman" w:cs="Times New Roman"/>
+          <w:sz w:val="23"/>
+          <w:szCs w:val="23"/>
+        </w:rPr>
+        <w:tab/>
+        <w:t>Supervisor: Dr. Todd Braver</w:t>
+      </w:r>
     </w:p>
     <w:p>
       <w:pPr>
@@ -918,18 +933,10 @@
         <w:jc w:val="both"/>
         <w:rPr>
           <w:rFonts w:ascii="Times New Roman" w:hAnsi="Times New Roman" w:cs="Times New Roman"/>
-          <w:sz w:val="32"/>
-          <w:szCs w:val="32"/>
-        </w:rPr>
-      </w:pPr>
-      <w:r>
-        <w:rPr>
-          <w:rFonts w:ascii="Times New Roman" w:hAnsi="Times New Roman" w:cs="Times New Roman"/>
-          <w:sz w:val="32"/>
-          <w:szCs w:val="32"/>
-        </w:rPr>
-        <w:t>Publications</w:t>
-      </w:r>
+          <w:sz w:val="23"/>
+          <w:szCs w:val="23"/>
+        </w:rPr>
+      </w:pPr>
     </w:p>
     <w:p>
       <w:pPr>
@@ -941,17 +948,112 @@
         <w:jc w:val="both"/>
         <w:rPr>
           <w:rFonts w:ascii="Times New Roman" w:hAnsi="Times New Roman" w:cs="Times New Roman"/>
+          <w:sz w:val="23"/>
+          <w:szCs w:val="23"/>
+        </w:rPr>
+      </w:pPr>
+      <w:r>
+        <w:rPr>
+          <w:rFonts w:ascii="Times New Roman" w:hAnsi="Times New Roman" w:cs="Times New Roman"/>
+          <w:sz w:val="23"/>
+          <w:szCs w:val="23"/>
+        </w:rPr>
+        <w:t>2003 – 2007</w:t>
+      </w:r>
+      <w:r>
+        <w:rPr>
+          <w:rFonts w:ascii="Times New Roman" w:hAnsi="Times New Roman" w:cs="Times New Roman"/>
+          <w:sz w:val="23"/>
+          <w:szCs w:val="23"/>
+        </w:rPr>
+        <w:tab/>
+        <w:t>B.A., Neuroscience and Russian Literature</w:t>
+      </w:r>
+    </w:p>
+    <w:p>
+      <w:pPr>
+        <w:pStyle w:val="NoSpacing"/>
+        <w:tabs>
+          <w:tab w:val="left" w:pos="1800"/>
+        </w:tabs>
+        <w:ind w:left="1800" w:hanging="1800"/>
+        <w:jc w:val="both"/>
+        <w:rPr>
+          <w:rFonts w:ascii="Times New Roman" w:hAnsi="Times New Roman" w:cs="Times New Roman"/>
+          <w:sz w:val="23"/>
+          <w:szCs w:val="23"/>
+        </w:rPr>
+      </w:pPr>
+      <w:r>
+        <w:rPr>
+          <w:rFonts w:ascii="Times New Roman" w:hAnsi="Times New Roman" w:cs="Times New Roman"/>
+          <w:sz w:val="23"/>
+          <w:szCs w:val="23"/>
+        </w:rPr>
+        <w:tab/>
+        <w:t>Dartmouth College</w:t>
+      </w:r>
+    </w:p>
+    <w:p>
+      <w:pPr>
+        <w:pStyle w:val="NoSpacing"/>
+        <w:tabs>
+          <w:tab w:val="left" w:pos="1800"/>
+        </w:tabs>
+        <w:ind w:left="1800" w:hanging="1800"/>
+        <w:jc w:val="both"/>
+        <w:rPr>
+          <w:rFonts w:ascii="Times New Roman" w:hAnsi="Times New Roman" w:cs="Times New Roman"/>
+          <w:sz w:val="23"/>
+          <w:szCs w:val="23"/>
+        </w:rPr>
+      </w:pPr>
+    </w:p>
+    <w:p>
+      <w:pPr>
+        <w:pStyle w:val="NoSpacing"/>
+        <w:tabs>
+          <w:tab w:val="left" w:pos="1800"/>
+        </w:tabs>
+        <w:ind w:left="1800" w:hanging="1800"/>
+        <w:jc w:val="both"/>
+        <w:rPr>
+          <w:rFonts w:ascii="Times New Roman" w:hAnsi="Times New Roman" w:cs="Times New Roman"/>
           <w:sz w:val="32"/>
           <w:szCs w:val="32"/>
         </w:rPr>
       </w:pPr>
-    </w:p>
-    <w:p>
-      <w:pPr>
-        <w:pStyle w:val="NoSpacing"/>
-        <w:ind w:left="720" w:hanging="720"/>
-        <w:rPr>
-          <w:rFonts w:ascii="Times New Roman" w:hAnsi="Times New Roman" w:cs="Times New Roman"/>
+      <w:r>
+        <w:rPr>
+          <w:rFonts w:ascii="Times New Roman" w:hAnsi="Times New Roman" w:cs="Times New Roman"/>
+          <w:sz w:val="32"/>
+          <w:szCs w:val="32"/>
+        </w:rPr>
+        <w:t>Publications</w:t>
+      </w:r>
+    </w:p>
+    <w:p>
+      <w:pPr>
+        <w:pStyle w:val="NoSpacing"/>
+        <w:tabs>
+          <w:tab w:val="left" w:pos="1800"/>
+        </w:tabs>
+        <w:ind w:left="1800" w:hanging="1800"/>
+        <w:jc w:val="both"/>
+        <w:rPr>
+          <w:rFonts w:ascii="Times New Roman" w:hAnsi="Times New Roman" w:cs="Times New Roman"/>
+          <w:sz w:val="32"/>
+          <w:szCs w:val="32"/>
+        </w:rPr>
+      </w:pPr>
+    </w:p>
+    <w:p>
+      <w:pPr>
+        <w:pStyle w:val="NoSpacing"/>
+        <w:ind w:left="720" w:hanging="720"/>
+        <w:rPr>
+          <w:rFonts w:ascii="Times New Roman" w:hAnsi="Times New Roman" w:cs="Times New Roman"/>
+          <w:i/>
         </w:rPr>
       </w:pPr>
       <w:r>
@@ -959,36 +1061,127 @@
           <w:rFonts w:ascii="Times New Roman" w:hAnsi="Times New Roman" w:cs="Times New Roman"/>
           <w:b/>
         </w:rPr>
-        <w:t xml:space="preserve">Hilgard, J., </w:t>
-      </w:r>
-      <w:r>
-        <w:rPr>
-          <w:rFonts w:ascii="Times New Roman" w:hAnsi="Times New Roman" w:cs="Times New Roman"/>
-        </w:rPr>
-        <w:t xml:space="preserve">Engelhardt, C. R., &amp; Rouder, J. N. (in press). Overstated evidence for short-term effects of violent games on affect and behavior: A reanalysis of Anderson et al. (2010). </w:t>
+        <w:t>Hilgard, J.</w:t>
+      </w:r>
+      <w:r>
+        <w:rPr>
+          <w:rFonts w:ascii="Times New Roman" w:hAnsi="Times New Roman" w:cs="Times New Roman"/>
+        </w:rPr>
+        <w:t xml:space="preserve">, and Hall Jamieson, K. (in press). </w:t>
+      </w:r>
+      <w:r>
+        <w:rPr>
+          <w:rFonts w:ascii="Times New Roman" w:hAnsi="Times New Roman" w:cs="Times New Roman"/>
+        </w:rPr>
+        <w:t xml:space="preserve">Does a </w:t>
+      </w:r>
+      <w:r>
+        <w:rPr>
+          <w:rFonts w:ascii="Times New Roman" w:hAnsi="Times New Roman" w:cs="Times New Roman"/>
+        </w:rPr>
+        <w:t>scientific b</w:t>
+      </w:r>
+      <w:r>
+        <w:rPr>
+          <w:rFonts w:ascii="Times New Roman" w:hAnsi="Times New Roman" w:cs="Times New Roman"/>
+        </w:rPr>
+        <w:t xml:space="preserve">reakthrough </w:t>
+      </w:r>
+      <w:r>
+        <w:rPr>
+          <w:rFonts w:ascii="Times New Roman" w:hAnsi="Times New Roman" w:cs="Times New Roman"/>
+        </w:rPr>
+        <w:t>i</w:t>
+      </w:r>
+      <w:r>
+        <w:rPr>
+          <w:rFonts w:ascii="Times New Roman" w:hAnsi="Times New Roman" w:cs="Times New Roman"/>
+        </w:rPr>
+        <w:t xml:space="preserve">ncrease </w:t>
+      </w:r>
+      <w:r>
+        <w:rPr>
+          <w:rFonts w:ascii="Times New Roman" w:hAnsi="Times New Roman" w:cs="Times New Roman"/>
+        </w:rPr>
+        <w:t>c</w:t>
+      </w:r>
+      <w:r>
+        <w:rPr>
+          <w:rFonts w:ascii="Times New Roman" w:hAnsi="Times New Roman" w:cs="Times New Roman"/>
+        </w:rPr>
+        <w:t xml:space="preserve">onfidence in </w:t>
+      </w:r>
+      <w:r>
+        <w:rPr>
+          <w:rFonts w:ascii="Times New Roman" w:hAnsi="Times New Roman" w:cs="Times New Roman"/>
+        </w:rPr>
+        <w:t>s</w:t>
+      </w:r>
+      <w:r>
+        <w:rPr>
+          <w:rFonts w:ascii="Times New Roman" w:hAnsi="Times New Roman" w:cs="Times New Roman"/>
+        </w:rPr>
+        <w:t xml:space="preserve">cience? News of a Zika </w:t>
+      </w:r>
+      <w:r>
+        <w:rPr>
+          <w:rFonts w:ascii="Times New Roman" w:hAnsi="Times New Roman" w:cs="Times New Roman"/>
+        </w:rPr>
+        <w:t>v</w:t>
+      </w:r>
+      <w:r>
+        <w:rPr>
+          <w:rFonts w:ascii="Times New Roman" w:hAnsi="Times New Roman" w:cs="Times New Roman"/>
+        </w:rPr>
+        <w:t xml:space="preserve">accine and </w:t>
+      </w:r>
+      <w:r>
+        <w:rPr>
+          <w:rFonts w:ascii="Times New Roman" w:hAnsi="Times New Roman" w:cs="Times New Roman"/>
+        </w:rPr>
+        <w:t>t</w:t>
+      </w:r>
+      <w:r>
+        <w:rPr>
+          <w:rFonts w:ascii="Times New Roman" w:hAnsi="Times New Roman" w:cs="Times New Roman"/>
+        </w:rPr>
+        <w:t xml:space="preserve">rust in </w:t>
+      </w:r>
+      <w:r>
+        <w:rPr>
+          <w:rFonts w:ascii="Times New Roman" w:hAnsi="Times New Roman" w:cs="Times New Roman"/>
+        </w:rPr>
+        <w:t>s</w:t>
+      </w:r>
+      <w:r>
+        <w:rPr>
+          <w:rFonts w:ascii="Times New Roman" w:hAnsi="Times New Roman" w:cs="Times New Roman"/>
+        </w:rPr>
+        <w:t>cience</w:t>
+      </w:r>
+      <w:r>
+        <w:rPr>
+          <w:rFonts w:ascii="Times New Roman" w:hAnsi="Times New Roman" w:cs="Times New Roman"/>
+        </w:rPr>
+        <w:t xml:space="preserve">. </w:t>
       </w:r>
       <w:r>
         <w:rPr>
           <w:rFonts w:ascii="Times New Roman" w:hAnsi="Times New Roman" w:cs="Times New Roman"/>
           <w:i/>
         </w:rPr>
-        <w:t xml:space="preserve">Psychological Bulletin. </w:t>
-      </w:r>
-      <w:r>
-        <w:rPr>
-          <w:rFonts w:ascii="Times New Roman" w:hAnsi="Times New Roman" w:cs="Times New Roman"/>
-        </w:rPr>
-        <w:t>Manuscript under embargo; p</w:t>
-      </w:r>
-      <w:r>
-        <w:rPr>
-          <w:rFonts w:ascii="Times New Roman" w:hAnsi="Times New Roman" w:cs="Times New Roman"/>
-        </w:rPr>
-        <w:t>reprint available by request.</w:t>
-      </w:r>
-      <w:r>
-        <w:rPr>
-          <w:rFonts w:ascii="Times New Roman" w:hAnsi="Times New Roman" w:cs="Times New Roman"/>
+        <w:t>Science Communication</w:t>
+      </w:r>
+      <w:r>
+        <w:rPr>
+          <w:rFonts w:ascii="Times New Roman" w:hAnsi="Times New Roman" w:cs="Times New Roman"/>
+        </w:rPr>
+        <w:t>.</w:t>
+      </w:r>
+      <w:r>
+        <w:rPr>
+          <w:rFonts w:ascii="Times New Roman" w:hAnsi="Times New Roman" w:cs="Times New Roman"/>
+          <w:i/>
         </w:rPr>
         <w:t xml:space="preserve"> </w:t>
       </w:r>
@@ -1013,38 +1206,138 @@
       <w:r>
         <w:rPr>
           <w:rFonts w:ascii="Times New Roman" w:hAnsi="Times New Roman" w:cs="Times New Roman"/>
+        </w:rPr>
+        <w:t xml:space="preserve">Engelhardt, C. R., Mazurek, M. O., &amp; </w:t>
+      </w:r>
+      <w:r>
+        <w:rPr>
+          <w:rFonts w:ascii="Times New Roman" w:hAnsi="Times New Roman" w:cs="Times New Roman"/>
           <w:b/>
         </w:rPr>
-        <w:t>Hilgard, J.,</w:t>
-      </w:r>
-      <w:r>
-        <w:rPr>
-          <w:rFonts w:ascii="Times New Roman" w:hAnsi="Times New Roman" w:cs="Times New Roman"/>
-        </w:rPr>
-        <w:t xml:space="preserve"> Engelhardt, C. R., &amp; Bartholow, B. D. (in press). Brief use of a specific gun in a violent game does not affect attitudes towards that gun. </w:t>
+        <w:t>Hilgard, J.</w:t>
+      </w:r>
+      <w:r>
+        <w:rPr>
+          <w:rFonts w:ascii="Times New Roman" w:hAnsi="Times New Roman" w:cs="Times New Roman"/>
+        </w:rPr>
+        <w:t xml:space="preserve"> (</w:t>
+      </w:r>
+      <w:r>
+        <w:rPr>
+          <w:rFonts w:ascii="Times New Roman" w:hAnsi="Times New Roman" w:cs="Times New Roman"/>
+        </w:rPr>
+        <w:t>2017</w:t>
+      </w:r>
+      <w:r>
+        <w:rPr>
+          <w:rFonts w:ascii="Times New Roman" w:hAnsi="Times New Roman" w:cs="Times New Roman"/>
+        </w:rPr>
+        <w:t>). Video-game pathology in adults with and without Autism Spectru</w:t>
+      </w:r>
+      <w:bookmarkStart w:id="0" w:name="_GoBack"/>
+      <w:bookmarkEnd w:id="0"/>
+      <w:r>
+        <w:rPr>
+          <w:rFonts w:ascii="Times New Roman" w:hAnsi="Times New Roman" w:cs="Times New Roman"/>
+        </w:rPr>
+        <w:t xml:space="preserve">m Disorder. </w:t>
       </w:r>
       <w:r>
         <w:rPr>
           <w:rFonts w:ascii="Times New Roman" w:hAnsi="Times New Roman" w:cs="Times New Roman"/>
           <w:i/>
         </w:rPr>
-        <w:t xml:space="preserve">Royal Society Open Access. </w:t>
-      </w:r>
-      <w:r>
-        <w:rPr>
-          <w:rFonts w:ascii="Times New Roman" w:hAnsi="Times New Roman" w:cs="Times New Roman"/>
-        </w:rPr>
-        <w:t xml:space="preserve">Preprint available at </w:t>
+        <w:t xml:space="preserve">PeerJ. </w:t>
+      </w:r>
+      <w:r>
+        <w:rPr>
+          <w:rFonts w:ascii="Times New Roman" w:hAnsi="Times New Roman" w:cs="Times New Roman"/>
+        </w:rPr>
+        <w:t xml:space="preserve">DOI: </w:t>
       </w:r>
       <w:hyperlink r:id="rId9" w:history="1">
         <w:r>
           <w:rPr>
             <w:rStyle w:val="Hyperlink"/>
-            <w:rFonts w:ascii="Times New Roman" w:hAnsi="Times New Roman" w:cs="Times New Roman"/>
+            <w:rFonts w:ascii="Helvetica" w:hAnsi="Helvetica"/>
+            <w:color w:val="2A85E8"/>
+            <w:sz w:val="22"/>
+            <w:szCs w:val="22"/>
+            <w:shd w:val="clear" w:color="auto" w:fill="FFFFFF"/>
           </w:rPr>
-          <w:t>https://github.com/Joe-Hilgard/VVG-product-placement/blob/master/vvg-product-placement.pdf</w:t>
+          <w:t>10.7717/peerj.3393</w:t>
         </w:r>
       </w:hyperlink>
+    </w:p>
+    <w:p>
+      <w:pPr>
+        <w:pStyle w:val="NoSpacing"/>
+        <w:ind w:left="720" w:hanging="720"/>
+        <w:rPr>
+          <w:rFonts w:ascii="Times New Roman" w:hAnsi="Times New Roman" w:cs="Times New Roman"/>
+          <w:b/>
+        </w:rPr>
+      </w:pPr>
+    </w:p>
+    <w:p>
+      <w:pPr>
+        <w:pStyle w:val="NoSpacing"/>
+        <w:ind w:left="720" w:hanging="720"/>
+        <w:rPr>
+          <w:rFonts w:ascii="Times New Roman" w:hAnsi="Times New Roman" w:cs="Times New Roman"/>
+        </w:rPr>
+      </w:pPr>
+      <w:r>
+        <w:rPr>
+          <w:rFonts w:ascii="Times New Roman" w:hAnsi="Times New Roman" w:cs="Times New Roman"/>
+          <w:b/>
+        </w:rPr>
+        <w:t xml:space="preserve">Hilgard, J., </w:t>
+      </w:r>
+      <w:r>
+        <w:rPr>
+          <w:rFonts w:ascii="Times New Roman" w:hAnsi="Times New Roman" w:cs="Times New Roman"/>
+        </w:rPr>
+        <w:t>Engelhardt, C. R., &amp; Rouder, J. N. (</w:t>
+      </w:r>
+      <w:r>
+        <w:rPr>
+          <w:rFonts w:ascii="Times New Roman" w:hAnsi="Times New Roman" w:cs="Times New Roman"/>
+        </w:rPr>
+        <w:t>2017</w:t>
+      </w:r>
+      <w:r>
+        <w:rPr>
+          <w:rFonts w:ascii="Times New Roman" w:hAnsi="Times New Roman" w:cs="Times New Roman"/>
+        </w:rPr>
+        <w:t xml:space="preserve">). Overstated evidence for short-term effects of violent games on affect and behavior: A reanalysis of Anderson et al. (2010). </w:t>
+      </w:r>
+      <w:r>
+        <w:rPr>
+          <w:rFonts w:ascii="Times New Roman" w:hAnsi="Times New Roman" w:cs="Times New Roman"/>
+          <w:i/>
+        </w:rPr>
+        <w:t>Psychological Bulletin</w:t>
+      </w:r>
+      <w:r>
+        <w:rPr>
+          <w:rFonts w:ascii="Times New Roman" w:hAnsi="Times New Roman" w:cs="Times New Roman"/>
+          <w:i/>
+        </w:rPr>
+        <w:t>, 143</w:t>
+      </w:r>
+      <w:r>
+        <w:rPr>
+          <w:rFonts w:ascii="Times New Roman" w:hAnsi="Times New Roman" w:cs="Times New Roman"/>
+        </w:rPr>
+        <w:t xml:space="preserve">(7), 757-774. DOI: </w:t>
+      </w:r>
+      <w:r>
+        <w:rPr>
+          <w:rFonts w:ascii="Times New Roman" w:hAnsi="Times New Roman" w:cs="Times New Roman"/>
+        </w:rPr>
+        <w:t>10.1037/bul0000074</w:t>
+      </w:r>
       <w:r>
         <w:rPr>
           <w:rFonts w:ascii="Times New Roman" w:hAnsi="Times New Roman" w:cs="Times New Roman"/>
@@ -1058,27 +1351,96 @@
         <w:ind w:left="720" w:hanging="720"/>
         <w:rPr>
           <w:rFonts w:ascii="Times New Roman" w:hAnsi="Times New Roman" w:cs="Times New Roman"/>
+        </w:rPr>
+      </w:pPr>
+    </w:p>
+    <w:p>
+      <w:pPr>
+        <w:pStyle w:val="NoSpacing"/>
+        <w:ind w:left="720" w:hanging="720"/>
+        <w:rPr>
+          <w:rFonts w:ascii="Times New Roman" w:hAnsi="Times New Roman" w:cs="Times New Roman"/>
+        </w:rPr>
+      </w:pPr>
+      <w:r>
+        <w:rPr>
+          <w:rFonts w:ascii="Times New Roman" w:hAnsi="Times New Roman" w:cs="Times New Roman"/>
           <w:b/>
         </w:rPr>
-      </w:pPr>
-    </w:p>
-    <w:p>
-      <w:pPr>
-        <w:pStyle w:val="NoSpacing"/>
-        <w:ind w:left="720" w:hanging="720"/>
-      </w:pPr>
-      <w:r>
+        <w:lastRenderedPageBreak/>
+        <w:t>Hilgard, J.,</w:t>
+      </w:r>
+      <w:r>
+        <w:rPr>
+          <w:rFonts w:ascii="Times New Roman" w:hAnsi="Times New Roman" w:cs="Times New Roman"/>
+        </w:rPr>
+        <w:t xml:space="preserve"> Engelhardt, C. R., &amp; Bartholow, B. D. (</w:t>
+      </w:r>
+      <w:r>
+        <w:rPr>
+          <w:rFonts w:ascii="Times New Roman" w:hAnsi="Times New Roman" w:cs="Times New Roman"/>
+        </w:rPr>
+        <w:t>2016</w:t>
+      </w:r>
+      <w:r>
+        <w:rPr>
+          <w:rFonts w:ascii="Times New Roman" w:hAnsi="Times New Roman" w:cs="Times New Roman"/>
+        </w:rPr>
+        <w:t xml:space="preserve">). Brief use of a specific gun in a violent game does not affect attitudes towards that gun. </w:t>
+      </w:r>
+      <w:r>
+        <w:rPr>
+          <w:rFonts w:ascii="Times New Roman" w:hAnsi="Times New Roman" w:cs="Times New Roman"/>
+          <w:i/>
+        </w:rPr>
+        <w:t xml:space="preserve">Royal Society Open Access. </w:t>
+      </w:r>
+      <w:r>
+        <w:rPr>
+          <w:rFonts w:ascii="Times New Roman" w:hAnsi="Times New Roman" w:cs="Times New Roman"/>
+        </w:rPr>
+        <w:t>DOI: 10.1098/rsos.160310</w:t>
+      </w:r>
+    </w:p>
+    <w:p>
+      <w:pPr>
+        <w:pStyle w:val="NoSpacing"/>
+        <w:ind w:left="720" w:hanging="720"/>
         <w:rPr>
           <w:rFonts w:ascii="Times New Roman" w:hAnsi="Times New Roman" w:cs="Times New Roman"/>
           <w:b/>
         </w:rPr>
+      </w:pPr>
+    </w:p>
+    <w:p>
+      <w:pPr>
+        <w:pStyle w:val="NoSpacing"/>
+        <w:ind w:left="720" w:hanging="720"/>
+      </w:pPr>
+      <w:r>
+        <w:rPr>
+          <w:rFonts w:ascii="Times New Roman" w:hAnsi="Times New Roman" w:cs="Times New Roman"/>
+          <w:b/>
+        </w:rPr>
         <w:t>Hilgard, J.</w:t>
       </w:r>
       <w:r>
         <w:rPr>
           <w:rFonts w:ascii="Times New Roman" w:hAnsi="Times New Roman" w:cs="Times New Roman"/>
         </w:rPr>
-        <w:t xml:space="preserve">, Engelhardt, C. R., Bartholow, B. D., &amp; Rouder, J. (in press). </w:t>
+        <w:t>, Engelhardt, C. R., Bartholo</w:t>
+      </w:r>
+      <w:r>
+        <w:rPr>
+          <w:rFonts w:ascii="Times New Roman" w:hAnsi="Times New Roman" w:cs="Times New Roman"/>
+        </w:rPr>
+        <w:t>w, B. D., &amp; Rouder, J. (2015</w:t>
+      </w:r>
+      <w:r>
+        <w:rPr>
+          <w:rFonts w:ascii="Times New Roman" w:hAnsi="Times New Roman" w:cs="Times New Roman"/>
+        </w:rPr>
+        <w:t xml:space="preserve">). </w:t>
       </w:r>
       <w:r>
         <w:rPr>
@@ -1268,7 +1630,21 @@
             <w:rStyle w:val="Hyperlink"/>
             <w:rFonts w:ascii="Times New Roman" w:hAnsi="Times New Roman" w:cs="Times New Roman"/>
           </w:rPr>
-          <w:t>http://psycnet.apa.org/psycarticles/2015-55821-001.pdf&amp;productCode=pa</w:t>
+          <w:t>http://psycnet.apa.org/psycartic</w:t>
+        </w:r>
+        <w:r>
+          <w:rPr>
+            <w:rStyle w:val="Hyperlink"/>
+            <w:rFonts w:ascii="Times New Roman" w:hAnsi="Times New Roman" w:cs="Times New Roman"/>
+          </w:rPr>
+          <w:t>l</w:t>
+        </w:r>
+        <w:r>
+          <w:rPr>
+            <w:rStyle w:val="Hyperlink"/>
+            <w:rFonts w:ascii="Times New Roman" w:hAnsi="Times New Roman" w:cs="Times New Roman"/>
+          </w:rPr>
+          <w:t>es/2015-55821-001.pdf&amp;productCode=pa</w:t>
         </w:r>
       </w:hyperlink>
       <w:r>
@@ -1296,7 +1672,6 @@
         <w:rPr>
           <w:rFonts w:ascii="Times New Roman" w:hAnsi="Times New Roman" w:cs="Times New Roman"/>
         </w:rPr>
-        <w:lastRenderedPageBreak/>
         <w:t xml:space="preserve">Li, N., </w:t>
       </w:r>
       <w:r>
@@ -1316,13 +1691,19 @@
         <w:rPr>
           <w:rFonts w:ascii="Times New Roman" w:hAnsi="Times New Roman" w:cs="Times New Roman"/>
         </w:rPr>
-        <w:t>g, K. M., &amp; Hall Jamieson, K. (i</w:t>
-      </w:r>
-      <w:r>
-        <w:rPr>
-          <w:rFonts w:ascii="Times New Roman" w:hAnsi="Times New Roman" w:cs="Times New Roman"/>
-        </w:rPr>
-        <w:t xml:space="preserve">n press). Cross-pressuring </w:t>
+        <w:t>g, K. M., &amp; Hall Jamieson, K. (</w:t>
+      </w:r>
+      <w:r>
+        <w:rPr>
+          <w:rFonts w:ascii="Times New Roman" w:hAnsi="Times New Roman" w:cs="Times New Roman"/>
+        </w:rPr>
+        <w:t>2016</w:t>
+      </w:r>
+      <w:r>
+        <w:rPr>
+          <w:rFonts w:ascii="Times New Roman" w:hAnsi="Times New Roman" w:cs="Times New Roman"/>
+        </w:rPr>
+        <w:t xml:space="preserve">). Cross-pressuring </w:t>
       </w:r>
       <w:r>
         <w:rPr>
@@ -1341,7 +1722,19 @@
           <w:rFonts w:ascii="Times New Roman" w:hAnsi="Times New Roman" w:cs="Times New Roman"/>
           <w:i/>
         </w:rPr>
-        <w:t>Climatic Change.</w:t>
+        <w:t>Climatic Change, 139</w:t>
+      </w:r>
+      <w:r>
+        <w:rPr>
+          <w:rFonts w:ascii="Times New Roman" w:hAnsi="Times New Roman" w:cs="Times New Roman"/>
+        </w:rPr>
+        <w:t xml:space="preserve">(3-4), 367-380. DOI: </w:t>
+      </w:r>
+      <w:r>
+        <w:rPr>
+          <w:rFonts w:ascii="Times New Roman" w:hAnsi="Times New Roman" w:cs="Times New Roman"/>
+        </w:rPr>
+        <w:t>10.1007/s10584-016-1821-z</w:t>
       </w:r>
     </w:p>
     <w:p>
@@ -1422,7 +1815,19 @@
         <w:rPr>
           <w:rFonts w:ascii="Times New Roman" w:hAnsi="Times New Roman" w:cs="Times New Roman"/>
         </w:rPr>
-        <w:t xml:space="preserve"> doi: </w:t>
+        <w:t xml:space="preserve"> </w:t>
+      </w:r>
+      <w:r>
+        <w:rPr>
+          <w:rFonts w:ascii="Times New Roman" w:hAnsi="Times New Roman" w:cs="Times New Roman"/>
+        </w:rPr>
+        <w:t>DOI</w:t>
+      </w:r>
+      <w:r>
+        <w:rPr>
+          <w:rFonts w:ascii="Times New Roman" w:hAnsi="Times New Roman" w:cs="Times New Roman"/>
+        </w:rPr>
+        <w:t xml:space="preserve">: </w:t>
       </w:r>
       <w:r>
         <w:rPr>
@@ -1528,7 +1933,7 @@
         <w:rPr>
           <w:rFonts w:ascii="Times New Roman" w:hAnsi="Times New Roman" w:cs="Times New Roman"/>
         </w:rPr>
-        <w:t>doi</w:t>
+        <w:t>DOI</w:t>
       </w:r>
       <w:r>
         <w:rPr>
@@ -1615,7 +2020,19 @@
         <w:rPr>
           <w:rFonts w:ascii="Times New Roman" w:hAnsi="Times New Roman" w:cs="Times New Roman"/>
         </w:rPr>
-        <w:t xml:space="preserve">(4), 880-888. doi: </w:t>
+        <w:t xml:space="preserve">(4), 880-888. </w:t>
+      </w:r>
+      <w:r>
+        <w:rPr>
+          <w:rFonts w:ascii="Times New Roman" w:hAnsi="Times New Roman" w:cs="Times New Roman"/>
+        </w:rPr>
+        <w:t>DOI</w:t>
+      </w:r>
+      <w:r>
+        <w:rPr>
+          <w:rFonts w:ascii="Times New Roman" w:hAnsi="Times New Roman" w:cs="Times New Roman"/>
+        </w:rPr>
+        <w:t xml:space="preserve">: </w:t>
       </w:r>
       <w:r>
         <w:rPr>
@@ -1742,7 +2159,7 @@
           <w:rFonts w:ascii="Times New Roman" w:hAnsi="Times New Roman" w:cs="Times New Roman"/>
           <w:shd w:val="clear" w:color="auto" w:fill="FFFFFF"/>
         </w:rPr>
-        <w:t>doi</w:t>
+        <w:t>DOI</w:t>
       </w:r>
       <w:r>
         <w:rPr>
@@ -1850,7 +2267,13 @@
         <w:rPr>
           <w:rFonts w:ascii="Times New Roman" w:hAnsi="Times New Roman" w:cs="Times New Roman"/>
         </w:rPr>
-        <w:t>doi: 10.1177/0956797615583038</w:t>
+        <w:t>DOI</w:t>
+      </w:r>
+      <w:r>
+        <w:rPr>
+          <w:rFonts w:ascii="Times New Roman" w:hAnsi="Times New Roman" w:cs="Times New Roman"/>
+        </w:rPr>
+        <w:t>: 10.1177/0956797615583038</w:t>
       </w:r>
     </w:p>
     <w:p>
@@ -1944,7 +2367,13 @@
         <w:rPr>
           <w:rFonts w:ascii="Times New Roman" w:hAnsi="Times New Roman" w:cs="Times New Roman"/>
         </w:rPr>
-        <w:t>doi:10.1016/j.chb.2014.11.089</w:t>
+        <w:t>DOI</w:t>
+      </w:r>
+      <w:r>
+        <w:rPr>
+          <w:rFonts w:ascii="Times New Roman" w:hAnsi="Times New Roman" w:cs="Times New Roman"/>
+        </w:rPr>
+        <w:t>:10.1016/j.chb.2014.11.089</w:t>
       </w:r>
     </w:p>
     <w:p>
@@ -2032,7 +2461,15 @@
           <w:sz w:val="23"/>
           <w:szCs w:val="23"/>
         </w:rPr>
-        <w:t>doi: 10.1093/scan/nsu060</w:t>
+        <w:t>DOI</w:t>
+      </w:r>
+      <w:r>
+        <w:rPr>
+          <w:rFonts w:ascii="Times New Roman" w:hAnsi="Times New Roman" w:cs="Times New Roman"/>
+          <w:sz w:val="23"/>
+          <w:szCs w:val="23"/>
+        </w:rPr>
+        <w:t>: 10.1093/scan/nsu060</w:t>
       </w:r>
     </w:p>
     <w:p>
@@ -2208,7 +2645,23 @@
           <w:sz w:val="23"/>
           <w:szCs w:val="23"/>
         </w:rPr>
-        <w:t xml:space="preserve"> doi: 10.1037/a0036791</w:t>
+        <w:t xml:space="preserve"> </w:t>
+      </w:r>
+      <w:r>
+        <w:rPr>
+          <w:rFonts w:ascii="Times New Roman" w:hAnsi="Times New Roman" w:cs="Times New Roman"/>
+          <w:sz w:val="23"/>
+          <w:szCs w:val="23"/>
+        </w:rPr>
+        <w:t>DOI</w:t>
+      </w:r>
+      <w:r>
+        <w:rPr>
+          <w:rFonts w:ascii="Times New Roman" w:hAnsi="Times New Roman" w:cs="Times New Roman"/>
+          <w:sz w:val="23"/>
+          <w:szCs w:val="23"/>
+        </w:rPr>
+        <w:t>: 10.1037/a0036791</w:t>
       </w:r>
     </w:p>
     <w:p>
@@ -2310,7 +2763,15 @@
           <w:sz w:val="23"/>
           <w:szCs w:val="23"/>
         </w:rPr>
-        <w:t>doi:  10.3389/fpsyg.2013.00608</w:t>
+        <w:t>DOI</w:t>
+      </w:r>
+      <w:r>
+        <w:rPr>
+          <w:rFonts w:ascii="Times New Roman" w:hAnsi="Times New Roman" w:cs="Times New Roman"/>
+          <w:sz w:val="23"/>
+          <w:szCs w:val="23"/>
+        </w:rPr>
+        <w:t>:  10.3389/fpsyg.2013.00608</w:t>
       </w:r>
     </w:p>
     <w:p>
@@ -2444,7 +2905,23 @@
           <w:sz w:val="23"/>
           <w:szCs w:val="23"/>
         </w:rPr>
-        <w:t xml:space="preserve"> doi: </w:t>
+        <w:t xml:space="preserve"> </w:t>
+      </w:r>
+      <w:r>
+        <w:rPr>
+          <w:rFonts w:ascii="Times New Roman" w:hAnsi="Times New Roman" w:cs="Times New Roman"/>
+          <w:sz w:val="23"/>
+          <w:szCs w:val="23"/>
+        </w:rPr>
+        <w:t>DOI</w:t>
+      </w:r>
+      <w:r>
+        <w:rPr>
+          <w:rFonts w:ascii="Times New Roman" w:hAnsi="Times New Roman" w:cs="Times New Roman"/>
+          <w:sz w:val="23"/>
+          <w:szCs w:val="23"/>
+        </w:rPr>
+        <w:t xml:space="preserve">: </w:t>
       </w:r>
       <w:r>
         <w:rPr>
@@ -2488,7 +2965,6 @@
           <w:sz w:val="23"/>
           <w:szCs w:val="23"/>
         </w:rPr>
-        <w:lastRenderedPageBreak/>
         <w:t xml:space="preserve">Weinberg, A., </w:t>
       </w:r>
       <w:r>
@@ -2579,7 +3055,15 @@
           <w:sz w:val="23"/>
           <w:szCs w:val="23"/>
         </w:rPr>
-        <w:t>doi:</w:t>
+        <w:t>DOI</w:t>
+      </w:r>
+      <w:r>
+        <w:rPr>
+          <w:rFonts w:ascii="Times New Roman" w:hAnsi="Times New Roman" w:cs="Times New Roman"/>
+          <w:sz w:val="23"/>
+          <w:szCs w:val="23"/>
+        </w:rPr>
+        <w:t>:</w:t>
       </w:r>
       <w:r>
         <w:rPr>
@@ -2743,7 +3227,15 @@
           <w:sz w:val="23"/>
           <w:szCs w:val="23"/>
         </w:rPr>
-        <w:t>doi:</w:t>
+        <w:t>DOI</w:t>
+      </w:r>
+      <w:r>
+        <w:rPr>
+          <w:rFonts w:ascii="Times New Roman" w:hAnsi="Times New Roman" w:cs="Times New Roman"/>
+          <w:sz w:val="23"/>
+          <w:szCs w:val="23"/>
+        </w:rPr>
+        <w:t>:</w:t>
       </w:r>
       <w:r>
         <w:rPr>
@@ -2919,7 +3411,23 @@
           <w:sz w:val="23"/>
           <w:szCs w:val="23"/>
         </w:rPr>
-        <w:t xml:space="preserve"> doi: </w:t>
+        <w:t xml:space="preserve"> </w:t>
+      </w:r>
+      <w:r>
+        <w:rPr>
+          <w:rFonts w:ascii="Times New Roman" w:hAnsi="Times New Roman" w:cs="Times New Roman"/>
+          <w:sz w:val="23"/>
+          <w:szCs w:val="23"/>
+        </w:rPr>
+        <w:t>DOI</w:t>
+      </w:r>
+      <w:r>
+        <w:rPr>
+          <w:rFonts w:ascii="Times New Roman" w:hAnsi="Times New Roman" w:cs="Times New Roman"/>
+          <w:sz w:val="23"/>
+          <w:szCs w:val="23"/>
+        </w:rPr>
+        <w:t xml:space="preserve">: </w:t>
       </w:r>
       <w:r>
         <w:rPr>
@@ -2929,17 +3437,6 @@
         </w:rPr>
         <w:t>10.3758/PBR.16.6.1071</w:t>
       </w:r>
-    </w:p>
-    <w:p>
-      <w:pPr>
-        <w:pStyle w:val="NoSpacing"/>
-        <w:ind w:left="720" w:hanging="720"/>
-        <w:rPr>
-          <w:rFonts w:ascii="Times New Roman" w:hAnsi="Times New Roman" w:cs="Times New Roman"/>
-          <w:sz w:val="23"/>
-          <w:szCs w:val="23"/>
-        </w:rPr>
-      </w:pPr>
     </w:p>
     <w:p>
       <w:pPr>
@@ -3000,206 +3497,235 @@
       <w:r>
         <w:rPr>
           <w:rFonts w:ascii="Times New Roman" w:hAnsi="Times New Roman" w:cs="Times New Roman"/>
+          <w:shd w:val="clear" w:color="auto" w:fill="FFFFFF"/>
+        </w:rPr>
+        <w:t xml:space="preserve">Carter, E. C., Schönbrodt, F. D., Gervais, W. M., &amp; </w:t>
+      </w:r>
+      <w:r>
+        <w:rPr>
+          <w:rFonts w:ascii="Times New Roman" w:hAnsi="Times New Roman" w:cs="Times New Roman"/>
           <w:b/>
           <w:shd w:val="clear" w:color="auto" w:fill="FFFFFF"/>
         </w:rPr>
+        <w:t>Hilgard, J</w:t>
+      </w:r>
+      <w:r>
+        <w:rPr>
+          <w:rFonts w:ascii="Times New Roman" w:hAnsi="Times New Roman" w:cs="Times New Roman"/>
+          <w:shd w:val="clear" w:color="auto" w:fill="FFFFFF"/>
+        </w:rPr>
+        <w:t>.  (</w:t>
+      </w:r>
+      <w:r>
+        <w:rPr>
+          <w:rFonts w:ascii="Times New Roman" w:hAnsi="Times New Roman" w:cs="Times New Roman"/>
+          <w:shd w:val="clear" w:color="auto" w:fill="FFFFFF"/>
+        </w:rPr>
+        <w:t>Submitted</w:t>
+      </w:r>
+      <w:r>
+        <w:rPr>
+          <w:rFonts w:ascii="Times New Roman" w:hAnsi="Times New Roman" w:cs="Times New Roman"/>
+          <w:shd w:val="clear" w:color="auto" w:fill="FFFFFF"/>
+        </w:rPr>
+        <w:t xml:space="preserve">). </w:t>
+      </w:r>
+      <w:r>
+        <w:rPr>
+          <w:rFonts w:ascii="Times New Roman" w:hAnsi="Times New Roman" w:cs="Times New Roman"/>
+          <w:shd w:val="clear" w:color="auto" w:fill="FFFFFF"/>
+        </w:rPr>
+        <w:t>Correcting for bias in psychology: A comparison of meta-analytic</w:t>
+      </w:r>
+      <w:r>
+        <w:rPr>
+          <w:rFonts w:ascii="Times New Roman" w:hAnsi="Times New Roman" w:cs="Times New Roman"/>
+          <w:shd w:val="clear" w:color="auto" w:fill="FFFFFF"/>
+        </w:rPr>
+        <w:t xml:space="preserve"> </w:t>
+      </w:r>
+      <w:r>
+        <w:rPr>
+          <w:rFonts w:ascii="Times New Roman" w:hAnsi="Times New Roman" w:cs="Times New Roman"/>
+          <w:shd w:val="clear" w:color="auto" w:fill="FFFFFF"/>
+        </w:rPr>
+        <w:t>methods</w:t>
+      </w:r>
+      <w:r>
+        <w:rPr>
+          <w:rFonts w:ascii="Times New Roman" w:hAnsi="Times New Roman" w:cs="Times New Roman"/>
+          <w:shd w:val="clear" w:color="auto" w:fill="FFFFFF"/>
+        </w:rPr>
+        <w:t xml:space="preserve">. Preprint available at </w:t>
+      </w:r>
+      <w:r>
+        <w:rPr>
+          <w:rFonts w:ascii="Times New Roman" w:hAnsi="Times New Roman" w:cs="Times New Roman"/>
+          <w:shd w:val="clear" w:color="auto" w:fill="FFFFFF"/>
+        </w:rPr>
+        <w:t>https://osf.io/preprints/psyarxiv/9h3nu</w:t>
+      </w:r>
+      <w:r>
+        <w:rPr>
+          <w:rFonts w:ascii="Times New Roman" w:hAnsi="Times New Roman" w:cs="Times New Roman"/>
+          <w:shd w:val="clear" w:color="auto" w:fill="FFFFFF"/>
+        </w:rPr>
+        <w:t>.</w:t>
+      </w:r>
+    </w:p>
+    <w:p>
+      <w:pPr>
+        <w:pStyle w:val="NoSpacing"/>
+        <w:ind w:left="720" w:hanging="720"/>
+        <w:rPr>
+          <w:rFonts w:ascii="Times New Roman" w:hAnsi="Times New Roman" w:cs="Times New Roman"/>
+          <w:b/>
+        </w:rPr>
+      </w:pPr>
+    </w:p>
+    <w:p>
+      <w:pPr>
+        <w:pStyle w:val="NoSpacing"/>
+        <w:ind w:left="720" w:hanging="720"/>
+        <w:rPr>
+          <w:rFonts w:ascii="Times New Roman" w:hAnsi="Times New Roman" w:cs="Times New Roman"/>
+        </w:rPr>
+      </w:pPr>
+      <w:r>
+        <w:rPr>
+          <w:rFonts w:ascii="Times New Roman" w:hAnsi="Times New Roman" w:cs="Times New Roman"/>
+          <w:b/>
+        </w:rPr>
         <w:t>Hilgard, J.</w:t>
       </w:r>
       <w:r>
         <w:rPr>
           <w:rFonts w:ascii="Times New Roman" w:hAnsi="Times New Roman" w:cs="Times New Roman"/>
+        </w:rPr>
+        <w:t>, Scherer, L. D., Volpert, H. I., &amp; Bartholow, B. D. (In revision). Understanding racial bias in the Weapons Identification Task in terms of implicit contrast effects.</w:t>
+      </w:r>
+    </w:p>
+    <w:p>
+      <w:pPr>
+        <w:pStyle w:val="NoSpacing"/>
+        <w:ind w:left="720" w:hanging="720"/>
+        <w:rPr>
+          <w:rFonts w:ascii="Times New Roman" w:hAnsi="Times New Roman" w:cs="Times New Roman"/>
+        </w:rPr>
+      </w:pPr>
+    </w:p>
+    <w:p>
+      <w:pPr>
+        <w:pStyle w:val="NoSpacing"/>
+        <w:ind w:left="720" w:hanging="720"/>
+        <w:rPr>
+          <w:rFonts w:ascii="Times New Roman" w:hAnsi="Times New Roman" w:cs="Times New Roman"/>
+        </w:rPr>
+      </w:pPr>
+      <w:r>
+        <w:rPr>
+          <w:rFonts w:ascii="Times New Roman" w:hAnsi="Times New Roman" w:cs="Times New Roman"/>
+        </w:rPr>
+        <w:t xml:space="preserve">Engelhardt, C. R., </w:t>
+      </w:r>
+      <w:r>
+        <w:rPr>
+          <w:rFonts w:ascii="Times New Roman" w:hAnsi="Times New Roman" w:cs="Times New Roman"/>
+          <w:b/>
+        </w:rPr>
+        <w:t xml:space="preserve">Hilgard, J., </w:t>
+      </w:r>
+      <w:r>
+        <w:rPr>
+          <w:rFonts w:ascii="Times New Roman" w:hAnsi="Times New Roman" w:cs="Times New Roman"/>
+        </w:rPr>
+        <w:t>Clark, K. E., Rouder, J. N., &amp; Mazurek, M. O. (</w:t>
+      </w:r>
+      <w:r>
+        <w:rPr>
+          <w:rFonts w:ascii="Times New Roman" w:hAnsi="Times New Roman" w:cs="Times New Roman"/>
+        </w:rPr>
+        <w:t>Submitted</w:t>
+      </w:r>
+      <w:r>
+        <w:rPr>
+          <w:rFonts w:ascii="Times New Roman" w:hAnsi="Times New Roman" w:cs="Times New Roman"/>
+        </w:rPr>
+        <w:t xml:space="preserve">). A test of the general aggression model: The effects of violent video game exposure in adults with and without Autism Spectrum Disorder. </w:t>
+      </w:r>
+    </w:p>
+    <w:p>
+      <w:pPr>
+        <w:pStyle w:val="NoSpacing"/>
+        <w:rPr>
+          <w:rFonts w:ascii="Times New Roman" w:hAnsi="Times New Roman" w:cs="Times New Roman"/>
+        </w:rPr>
+      </w:pPr>
+    </w:p>
+    <w:p>
+      <w:pPr>
+        <w:pStyle w:val="NoSpacing"/>
+        <w:ind w:left="720" w:hanging="720"/>
+        <w:rPr>
+          <w:rFonts w:ascii="Times New Roman" w:hAnsi="Times New Roman" w:cs="Times New Roman"/>
           <w:shd w:val="clear" w:color="auto" w:fill="FFFFFF"/>
         </w:rPr>
-        <w:t xml:space="preserve">, &amp; Hall Jamieson, K. (Submitted). </w:t>
-      </w:r>
+      </w:pPr>
       <w:r>
         <w:rPr>
           <w:rFonts w:ascii="Times New Roman" w:hAnsi="Times New Roman" w:cs="Times New Roman"/>
           <w:shd w:val="clear" w:color="auto" w:fill="FFFFFF"/>
         </w:rPr>
-        <w:t>Does a scientific breakthrough increase confidence in science?</w:t>
-      </w:r>
-    </w:p>
-    <w:p>
-      <w:pPr>
-        <w:pStyle w:val="NoSpacing"/>
-        <w:ind w:left="720" w:hanging="720"/>
-        <w:rPr>
-          <w:rFonts w:ascii="Times New Roman" w:hAnsi="Times New Roman" w:cs="Times New Roman"/>
-          <w:shd w:val="clear" w:color="auto" w:fill="FFFFFF"/>
-        </w:rPr>
-      </w:pPr>
-    </w:p>
-    <w:p>
-      <w:pPr>
-        <w:pStyle w:val="NoSpacing"/>
-        <w:ind w:left="720" w:hanging="720"/>
-        <w:rPr>
-          <w:rFonts w:ascii="Times New Roman" w:hAnsi="Times New Roman" w:cs="Times New Roman"/>
-        </w:rPr>
-      </w:pPr>
+        <w:t xml:space="preserve">Baker, S. G., </w:t>
+      </w:r>
       <w:r>
         <w:rPr>
           <w:rFonts w:ascii="Times New Roman" w:hAnsi="Times New Roman" w:cs="Times New Roman"/>
           <w:b/>
           <w:shd w:val="clear" w:color="auto" w:fill="FFFFFF"/>
         </w:rPr>
-        <w:t>Hilgard, J.,</w:t>
+        <w:t xml:space="preserve">Hilgard, J., </w:t>
       </w:r>
       <w:r>
         <w:rPr>
           <w:rFonts w:ascii="Times New Roman" w:hAnsi="Times New Roman" w:cs="Times New Roman"/>
           <w:shd w:val="clear" w:color="auto" w:fill="FFFFFF"/>
         </w:rPr>
-        <w:t xml:space="preserve"> &amp; Hall Jamieson, K. (Submitted). </w:t>
-      </w:r>
-      <w:r>
-        <w:rPr>
-          <w:rFonts w:ascii="Times New Roman" w:hAnsi="Times New Roman" w:cs="Times New Roman"/>
-        </w:rPr>
-        <w:t>A novel, brief, and general approach to measuring media diet.</w:t>
-      </w:r>
-    </w:p>
-    <w:p>
-      <w:pPr>
-        <w:pStyle w:val="NoSpacing"/>
-        <w:ind w:left="720" w:hanging="720"/>
-        <w:rPr>
-          <w:rFonts w:ascii="Times New Roman" w:hAnsi="Times New Roman" w:cs="Times New Roman"/>
-        </w:rPr>
-      </w:pPr>
-    </w:p>
-    <w:p>
-      <w:pPr>
-        <w:pStyle w:val="NoSpacing"/>
-        <w:ind w:left="720" w:hanging="720"/>
-        <w:rPr>
-          <w:rFonts w:ascii="Times New Roman" w:hAnsi="Times New Roman" w:cs="Times New Roman"/>
-        </w:rPr>
-      </w:pPr>
-      <w:r>
-        <w:rPr>
-          <w:rFonts w:ascii="Times New Roman" w:hAnsi="Times New Roman" w:cs="Times New Roman"/>
-          <w:b/>
-        </w:rPr>
-        <w:t>Hilgard, J.</w:t>
-      </w:r>
-      <w:r>
-        <w:rPr>
-          <w:rFonts w:ascii="Times New Roman" w:hAnsi="Times New Roman" w:cs="Times New Roman"/>
-        </w:rPr>
-        <w:t>, Scherer, L. D., Volpert, H. I., &amp; Bartholow, B. D. (In revision). Understanding racial bias in the Weapons Identification Task in terms of implicit contrast effects.</w:t>
-      </w:r>
-    </w:p>
-    <w:p>
-      <w:pPr>
-        <w:pStyle w:val="NoSpacing"/>
-        <w:ind w:left="720" w:hanging="720"/>
-        <w:rPr>
-          <w:rFonts w:ascii="Times New Roman" w:hAnsi="Times New Roman" w:cs="Times New Roman"/>
-        </w:rPr>
-      </w:pPr>
-    </w:p>
-    <w:p>
-      <w:pPr>
-        <w:pStyle w:val="NoSpacing"/>
-        <w:ind w:left="720" w:hanging="720"/>
-        <w:rPr>
-          <w:rFonts w:ascii="Times New Roman" w:hAnsi="Times New Roman" w:cs="Times New Roman"/>
-        </w:rPr>
-      </w:pPr>
-      <w:r>
-        <w:rPr>
-          <w:rFonts w:ascii="Times New Roman" w:hAnsi="Times New Roman" w:cs="Times New Roman"/>
-        </w:rPr>
-        <w:t xml:space="preserve">Engelhardt, C. R., Mazurek, M. O., &amp; </w:t>
-      </w:r>
-      <w:r>
-        <w:rPr>
-          <w:rFonts w:ascii="Times New Roman" w:hAnsi="Times New Roman" w:cs="Times New Roman"/>
-          <w:b/>
-        </w:rPr>
-        <w:t>Hilgard, J.</w:t>
-      </w:r>
-      <w:r>
-        <w:rPr>
-          <w:rFonts w:ascii="Times New Roman" w:hAnsi="Times New Roman" w:cs="Times New Roman"/>
-        </w:rPr>
-        <w:t xml:space="preserve"> (Submitted). Video-game pathology in adults with and without Autism Spectrum Disorder. </w:t>
-      </w:r>
-    </w:p>
-    <w:p>
-      <w:pPr>
-        <w:pStyle w:val="NoSpacing"/>
-        <w:ind w:left="720" w:hanging="720"/>
-        <w:rPr>
-          <w:rFonts w:ascii="Times New Roman" w:hAnsi="Times New Roman" w:cs="Times New Roman"/>
-        </w:rPr>
-      </w:pPr>
-    </w:p>
-    <w:p>
-      <w:pPr>
-        <w:pStyle w:val="NoSpacing"/>
-        <w:ind w:left="720" w:hanging="720"/>
-        <w:rPr>
-          <w:rFonts w:ascii="Times New Roman" w:hAnsi="Times New Roman" w:cs="Times New Roman"/>
-        </w:rPr>
-      </w:pPr>
-      <w:r>
-        <w:rPr>
-          <w:rFonts w:ascii="Times New Roman" w:hAnsi="Times New Roman" w:cs="Times New Roman"/>
-        </w:rPr>
-        <w:t xml:space="preserve">Engelhardt, C. R., </w:t>
-      </w:r>
-      <w:r>
-        <w:rPr>
-          <w:rFonts w:ascii="Times New Roman" w:hAnsi="Times New Roman" w:cs="Times New Roman"/>
-          <w:b/>
-        </w:rPr>
-        <w:t xml:space="preserve">Hilgard, J., </w:t>
-      </w:r>
-      <w:r>
-        <w:rPr>
-          <w:rFonts w:ascii="Times New Roman" w:hAnsi="Times New Roman" w:cs="Times New Roman"/>
-        </w:rPr>
-        <w:t>Clark, K. E., Rouder, J. N., &amp; Mazurek, M. O. (</w:t>
-      </w:r>
-      <w:r>
-        <w:rPr>
-          <w:rFonts w:ascii="Times New Roman" w:hAnsi="Times New Roman" w:cs="Times New Roman"/>
-        </w:rPr>
-        <w:t>Submitted</w:t>
-      </w:r>
-      <w:r>
-        <w:rPr>
-          <w:rFonts w:ascii="Times New Roman" w:hAnsi="Times New Roman" w:cs="Times New Roman"/>
-        </w:rPr>
-        <w:t xml:space="preserve">). A test of the general aggression model: The effects of violent video game exposure in adults with and without Autism Spectrum Disorder. </w:t>
-      </w:r>
-    </w:p>
-    <w:p>
-      <w:pPr>
-        <w:pStyle w:val="NoSpacing"/>
-        <w:rPr>
-          <w:rFonts w:ascii="Times New Roman" w:hAnsi="Times New Roman" w:cs="Times New Roman"/>
-        </w:rPr>
-      </w:pPr>
-    </w:p>
-    <w:p>
-      <w:pPr>
-        <w:pStyle w:val="NoSpacing"/>
-        <w:ind w:left="720" w:hanging="720"/>
+        <w:t xml:space="preserve">Patel, N., </w:t>
+      </w:r>
+      <w:r>
         <w:rPr>
           <w:rFonts w:ascii="Times New Roman" w:hAnsi="Times New Roman" w:cs="Times New Roman"/>
           <w:shd w:val="clear" w:color="auto" w:fill="FFFFFF"/>
         </w:rPr>
-      </w:pPr>
-      <w:r>
+        <w:t>&amp; Scherer, L. D. (In revision). The metacognitive advantage of correct responders over deliberative responders.</w:t>
+      </w:r>
+    </w:p>
+    <w:p>
+      <w:pPr>
+        <w:pStyle w:val="NoSpacing"/>
+        <w:ind w:left="720" w:hanging="720"/>
         <w:rPr>
           <w:rFonts w:ascii="Times New Roman" w:hAnsi="Times New Roman" w:cs="Times New Roman"/>
           <w:shd w:val="clear" w:color="auto" w:fill="FFFFFF"/>
         </w:rPr>
-        <w:t xml:space="preserve">Baker, S. G., </w:t>
+      </w:pPr>
+    </w:p>
+    <w:p>
+      <w:pPr>
+        <w:pStyle w:val="NoSpacing"/>
+        <w:ind w:left="720" w:hanging="720"/>
+        <w:rPr>
+          <w:rFonts w:ascii="Times New Roman" w:hAnsi="Times New Roman" w:cs="Times New Roman"/>
+          <w:shd w:val="clear" w:color="auto" w:fill="FFFFFF"/>
+        </w:rPr>
+      </w:pPr>
+      <w:r>
+        <w:rPr>
+          <w:rFonts w:ascii="Times New Roman" w:hAnsi="Times New Roman" w:cs="Times New Roman"/>
+          <w:shd w:val="clear" w:color="auto" w:fill="FFFFFF"/>
+        </w:rPr>
+        <w:t xml:space="preserve">Landrum, A. R., </w:t>
       </w:r>
       <w:r>
         <w:rPr>
@@ -3207,22 +3733,25 @@
           <w:b/>
           <w:shd w:val="clear" w:color="auto" w:fill="FFFFFF"/>
         </w:rPr>
-        <w:t xml:space="preserve">Hilgard, J., </w:t>
+        <w:t>Hilgard, J.,</w:t>
       </w:r>
       <w:r>
         <w:rPr>
           <w:rFonts w:ascii="Times New Roman" w:hAnsi="Times New Roman" w:cs="Times New Roman"/>
           <w:shd w:val="clear" w:color="auto" w:fill="FFFFFF"/>
         </w:rPr>
-        <w:t xml:space="preserve">Patel, N., </w:t>
-      </w:r>
-      <w:r>
+        <w:t xml:space="preserve"> Lull, R. B., Akin, H., &amp; Hall Jamieson, K. (Submitted). Transparent research practices increase public trust in agricultural biotechnology organizations.</w:t>
+      </w:r>
+    </w:p>
+    <w:p>
+      <w:pPr>
+        <w:pStyle w:val="NoSpacing"/>
+        <w:ind w:left="720" w:hanging="720"/>
         <w:rPr>
           <w:rFonts w:ascii="Times New Roman" w:hAnsi="Times New Roman" w:cs="Times New Roman"/>
           <w:shd w:val="clear" w:color="auto" w:fill="FFFFFF"/>
         </w:rPr>
-        <w:t>&amp; Scherer, L. D. (In revision). The metacognitive advantage of correct responders over deliberative responders.</w:t>
-      </w:r>
+      </w:pPr>
     </w:p>
     <w:p>
       <w:pPr>
@@ -3233,22 +3762,19 @@
           <w:shd w:val="clear" w:color="auto" w:fill="FFFFFF"/>
         </w:rPr>
       </w:pPr>
-    </w:p>
-    <w:p>
-      <w:pPr>
-        <w:pStyle w:val="NoSpacing"/>
-        <w:ind w:left="720" w:hanging="720"/>
+      <w:r>
         <w:rPr>
           <w:rFonts w:ascii="Times New Roman" w:hAnsi="Times New Roman" w:cs="Times New Roman"/>
           <w:shd w:val="clear" w:color="auto" w:fill="FFFFFF"/>
         </w:rPr>
-      </w:pPr>
+        <w:t>Huang, L., Sherman, J. W.,</w:t>
+      </w:r>
       <w:r>
         <w:rPr>
           <w:rFonts w:ascii="Times New Roman" w:hAnsi="Times New Roman" w:cs="Times New Roman"/>
           <w:shd w:val="clear" w:color="auto" w:fill="FFFFFF"/>
         </w:rPr>
-        <w:t xml:space="preserve">Landrum, A. R., </w:t>
+        <w:t xml:space="preserve"> </w:t>
       </w:r>
       <w:r>
         <w:rPr>
@@ -3256,55 +3782,6 @@
           <w:b/>
           <w:shd w:val="clear" w:color="auto" w:fill="FFFFFF"/>
         </w:rPr>
-        <w:t>Hilgard, J.,</w:t>
-      </w:r>
-      <w:r>
-        <w:rPr>
-          <w:rFonts w:ascii="Times New Roman" w:hAnsi="Times New Roman" w:cs="Times New Roman"/>
-          <w:shd w:val="clear" w:color="auto" w:fill="FFFFFF"/>
-        </w:rPr>
-        <w:t xml:space="preserve"> Lull, R. B., Akin, H., &amp; Hall Jamieson, K. (Submitted). Transparent research practices increase public trust in agricultural biotechnology organizations.</w:t>
-      </w:r>
-    </w:p>
-    <w:p>
-      <w:pPr>
-        <w:pStyle w:val="NoSpacing"/>
-        <w:ind w:left="720" w:hanging="720"/>
-        <w:rPr>
-          <w:rFonts w:ascii="Times New Roman" w:hAnsi="Times New Roman" w:cs="Times New Roman"/>
-          <w:shd w:val="clear" w:color="auto" w:fill="FFFFFF"/>
-        </w:rPr>
-      </w:pPr>
-    </w:p>
-    <w:p>
-      <w:pPr>
-        <w:pStyle w:val="NoSpacing"/>
-        <w:ind w:left="720" w:hanging="720"/>
-        <w:rPr>
-          <w:rFonts w:ascii="Times New Roman" w:hAnsi="Times New Roman" w:cs="Times New Roman"/>
-          <w:shd w:val="clear" w:color="auto" w:fill="FFFFFF"/>
-        </w:rPr>
-      </w:pPr>
-      <w:r>
-        <w:rPr>
-          <w:rFonts w:ascii="Times New Roman" w:hAnsi="Times New Roman" w:cs="Times New Roman"/>
-          <w:shd w:val="clear" w:color="auto" w:fill="FFFFFF"/>
-        </w:rPr>
-        <w:t>Huang, L., Sherman, J. W.,</w:t>
-      </w:r>
-      <w:r>
-        <w:rPr>
-          <w:rFonts w:ascii="Times New Roman" w:hAnsi="Times New Roman" w:cs="Times New Roman"/>
-          <w:shd w:val="clear" w:color="auto" w:fill="FFFFFF"/>
-        </w:rPr>
-        <w:t xml:space="preserve"> </w:t>
-      </w:r>
-      <w:r>
-        <w:rPr>
-          <w:rFonts w:ascii="Times New Roman" w:hAnsi="Times New Roman" w:cs="Times New Roman"/>
-          <w:b/>
-          <w:shd w:val="clear" w:color="auto" w:fill="FFFFFF"/>
-        </w:rPr>
         <w:t>Hilgard, J.</w:t>
       </w:r>
       <w:r>
@@ -3384,6 +3861,7 @@
           <w:rFonts w:ascii="Times New Roman" w:hAnsi="Times New Roman" w:cs="Times New Roman"/>
           <w:b/>
         </w:rPr>
+        <w:lastRenderedPageBreak/>
         <w:t>Hilgard, J.,</w:t>
       </w:r>
       <w:r>
@@ -3599,69 +4077,6 @@
           <w:rFonts w:ascii="Times New Roman" w:hAnsi="Times New Roman" w:cs="Times New Roman"/>
           <w:shd w:val="clear" w:color="auto" w:fill="FFFFFF"/>
         </w:rPr>
-        <w:t xml:space="preserve">Carter, E. C., </w:t>
-      </w:r>
-      <w:r>
-        <w:rPr>
-          <w:rFonts w:ascii="Times New Roman" w:hAnsi="Times New Roman" w:cs="Times New Roman"/>
-          <w:shd w:val="clear" w:color="auto" w:fill="FFFFFF"/>
-        </w:rPr>
-        <w:t xml:space="preserve">Schönbrodt, F. D., </w:t>
-      </w:r>
-      <w:r>
-        <w:rPr>
-          <w:rFonts w:ascii="Times New Roman" w:hAnsi="Times New Roman" w:cs="Times New Roman"/>
-          <w:shd w:val="clear" w:color="auto" w:fill="FFFFFF"/>
-        </w:rPr>
-        <w:t xml:space="preserve">Gervais, W. M., </w:t>
-      </w:r>
-      <w:r>
-        <w:rPr>
-          <w:rFonts w:ascii="Times New Roman" w:hAnsi="Times New Roman" w:cs="Times New Roman"/>
-          <w:shd w:val="clear" w:color="auto" w:fill="FFFFFF"/>
-        </w:rPr>
-        <w:t xml:space="preserve">&amp; </w:t>
-      </w:r>
-      <w:r>
-        <w:rPr>
-          <w:rFonts w:ascii="Times New Roman" w:hAnsi="Times New Roman" w:cs="Times New Roman"/>
-          <w:b/>
-          <w:shd w:val="clear" w:color="auto" w:fill="FFFFFF"/>
-        </w:rPr>
-        <w:t>Hilgard, J</w:t>
-      </w:r>
-      <w:r>
-        <w:rPr>
-          <w:rFonts w:ascii="Times New Roman" w:hAnsi="Times New Roman" w:cs="Times New Roman"/>
-          <w:shd w:val="clear" w:color="auto" w:fill="FFFFFF"/>
-        </w:rPr>
-        <w:t>.  (In preparation). A comparison of the efficacy of meta-analytic adjustments for publication bias.</w:t>
-      </w:r>
-    </w:p>
-    <w:p>
-      <w:pPr>
-        <w:pStyle w:val="NoSpacing"/>
-        <w:ind w:left="720" w:hanging="720"/>
-        <w:rPr>
-          <w:rFonts w:ascii="Times New Roman" w:hAnsi="Times New Roman" w:cs="Times New Roman"/>
-          <w:shd w:val="clear" w:color="auto" w:fill="FFFFFF"/>
-        </w:rPr>
-      </w:pPr>
-    </w:p>
-    <w:p>
-      <w:pPr>
-        <w:pStyle w:val="NoSpacing"/>
-        <w:ind w:left="720" w:hanging="720"/>
-        <w:rPr>
-          <w:rFonts w:ascii="Times New Roman" w:hAnsi="Times New Roman" w:cs="Times New Roman"/>
-          <w:shd w:val="clear" w:color="auto" w:fill="FFFFFF"/>
-        </w:rPr>
-      </w:pPr>
-      <w:r>
-        <w:rPr>
-          <w:rFonts w:ascii="Times New Roman" w:hAnsi="Times New Roman" w:cs="Times New Roman"/>
-          <w:shd w:val="clear" w:color="auto" w:fill="FFFFFF"/>
-        </w:rPr>
         <w:t>Zimmerman, I., Hilgard, J., &amp; Bartholow, B. (In preparation). Media responses and brand testing.</w:t>
       </w:r>
     </w:p>
@@ -3721,7 +4136,19 @@
         <w:rPr>
           <w:rFonts w:ascii="Times New Roman" w:hAnsi="Times New Roman" w:cs="Times New Roman"/>
         </w:rPr>
-        <w:t xml:space="preserve">&amp; Hall Jamieson, K. (Submitted). Science as “broken” vs. science as “self-correcting”: How retractions and peer-review problems are exploited to attack science. To appear in D. Scheufele, D. Kahan, &amp; K. Hall Jamieson (Eds.) </w:t>
+        <w:t>&amp; Hall Jamieson, K. (</w:t>
+      </w:r>
+      <w:r>
+        <w:rPr>
+          <w:rFonts w:ascii="Times New Roman" w:hAnsi="Times New Roman" w:cs="Times New Roman"/>
+        </w:rPr>
+        <w:t>2017</w:t>
+      </w:r>
+      <w:r>
+        <w:rPr>
+          <w:rFonts w:ascii="Times New Roman" w:hAnsi="Times New Roman" w:cs="Times New Roman"/>
+        </w:rPr>
+        <w:t xml:space="preserve">). Science as “broken” vs. science as “self-correcting”: How retractions and peer-review problems are exploited to attack science. To appear in D. Scheufele, D. Kahan, &amp; K. Hall Jamieson (Eds.) </w:t>
       </w:r>
       <w:r>
         <w:rPr>
@@ -3766,7 +4193,19 @@
         <w:rPr>
           <w:rFonts w:ascii="Times New Roman" w:hAnsi="Times New Roman" w:cs="Times New Roman"/>
         </w:rPr>
-        <w:t xml:space="preserve">&amp; Li, N. (Submitted). The science of communicating science: A synthesis. To appear in D. Scheufele, D. Kahan, &amp; K. Hall Jamieson (Eds.) </w:t>
+        <w:t>&amp; Li, N. (</w:t>
+      </w:r>
+      <w:r>
+        <w:rPr>
+          <w:rFonts w:ascii="Times New Roman" w:hAnsi="Times New Roman" w:cs="Times New Roman"/>
+        </w:rPr>
+        <w:t>2017</w:t>
+      </w:r>
+      <w:r>
+        <w:rPr>
+          <w:rFonts w:ascii="Times New Roman" w:hAnsi="Times New Roman" w:cs="Times New Roman"/>
+        </w:rPr>
+        <w:t xml:space="preserve">). The science of communicating science: A synthesis. To appear in D. Scheufele, D. Kahan, &amp; K. Hall Jamieson (Eds.) </w:t>
       </w:r>
       <w:r>
         <w:rPr>
@@ -3810,7 +4249,19 @@
         <w:rPr>
           <w:rFonts w:ascii="Times New Roman" w:hAnsi="Times New Roman" w:cs="Times New Roman"/>
         </w:rPr>
-        <w:t xml:space="preserve"> (Submitted). Identifying and overcoming challenges to science featured in attacks on science: A synthesis. To appear in D. Scheufele, D. Kahan, &amp; K. Hall Jamieson (Eds.) </w:t>
+        <w:t xml:space="preserve"> (</w:t>
+      </w:r>
+      <w:r>
+        <w:rPr>
+          <w:rFonts w:ascii="Times New Roman" w:hAnsi="Times New Roman" w:cs="Times New Roman"/>
+        </w:rPr>
+        <w:t>2017</w:t>
+      </w:r>
+      <w:r>
+        <w:rPr>
+          <w:rFonts w:ascii="Times New Roman" w:hAnsi="Times New Roman" w:cs="Times New Roman"/>
+        </w:rPr>
+        <w:t xml:space="preserve">). Identifying and overcoming challenges to science featured in attacks on science: A synthesis. To appear in D. Scheufele, D. Kahan, &amp; K. Hall Jamieson (Eds.) </w:t>
       </w:r>
       <w:r>
         <w:rPr>
@@ -4232,7 +4683,41 @@
         <w:rPr>
           <w:rFonts w:ascii="Times New Roman" w:hAnsi="Times New Roman" w:cs="Times New Roman"/>
         </w:rPr>
-        <w:t>2015 – present</w:t>
+        <w:t>2017 – present</w:t>
+      </w:r>
+      <w:r>
+        <w:rPr>
+          <w:rFonts w:ascii="Times New Roman" w:hAnsi="Times New Roman" w:cs="Times New Roman"/>
+        </w:rPr>
+        <w:tab/>
+      </w:r>
+      <w:r>
+        <w:rPr>
+          <w:rFonts w:ascii="Times New Roman" w:hAnsi="Times New Roman" w:cs="Times New Roman"/>
+        </w:rPr>
+        <w:tab/>
+        <w:t>Assistant professor, Illinois State University</w:t>
+      </w:r>
+    </w:p>
+    <w:p>
+      <w:pPr>
+        <w:pStyle w:val="NoSpacing"/>
+        <w:ind w:left="720" w:hanging="720"/>
+        <w:rPr>
+          <w:rFonts w:ascii="Times New Roman" w:hAnsi="Times New Roman" w:cs="Times New Roman"/>
+        </w:rPr>
+      </w:pPr>
+      <w:r>
+        <w:rPr>
+          <w:rFonts w:ascii="Times New Roman" w:hAnsi="Times New Roman" w:cs="Times New Roman"/>
+        </w:rPr>
+        <w:t>2015 –</w:t>
+      </w:r>
+      <w:r>
+        <w:rPr>
+          <w:rFonts w:ascii="Times New Roman" w:hAnsi="Times New Roman" w:cs="Times New Roman"/>
+        </w:rPr>
+        <w:t xml:space="preserve"> 2017</w:t>
       </w:r>
       <w:r>
         <w:rPr>
@@ -4469,6 +4954,28 @@
         <w:rPr>
           <w:rFonts w:ascii="Times New Roman" w:hAnsi="Times New Roman" w:cs="Times New Roman"/>
         </w:rPr>
+        <w:t>2017 – present</w:t>
+      </w:r>
+      <w:r>
+        <w:rPr>
+          <w:rFonts w:ascii="Times New Roman" w:hAnsi="Times New Roman" w:cs="Times New Roman"/>
+        </w:rPr>
+        <w:tab/>
+        <w:t>Assistant professor, Illinois State University</w:t>
+      </w:r>
+    </w:p>
+    <w:p>
+      <w:pPr>
+        <w:pStyle w:val="NoSpacing"/>
+        <w:ind w:left="2160" w:hanging="2160"/>
+        <w:rPr>
+          <w:rFonts w:ascii="Times New Roman" w:hAnsi="Times New Roman" w:cs="Times New Roman"/>
+        </w:rPr>
+      </w:pPr>
+      <w:r>
+        <w:rPr>
+          <w:rFonts w:ascii="Times New Roman" w:hAnsi="Times New Roman" w:cs="Times New Roman"/>
+        </w:rPr>
         <w:t>2015</w:t>
       </w:r>
       <w:r>
@@ -4642,7 +5149,13 @@
         <w:rPr>
           <w:rFonts w:ascii="Times New Roman" w:hAnsi="Times New Roman" w:cs="Times New Roman"/>
         </w:rPr>
-        <w:t>2015-present</w:t>
+        <w:t>2015-</w:t>
+      </w:r>
+      <w:r>
+        <w:rPr>
+          <w:rFonts w:ascii="Times New Roman" w:hAnsi="Times New Roman" w:cs="Times New Roman"/>
+        </w:rPr>
+        <w:t>2017</w:t>
       </w:r>
       <w:r>
         <w:rPr>
@@ -4819,15 +5332,6 @@
         </w:rPr>
         <w:t>.</w:t>
       </w:r>
-    </w:p>
-    <w:p>
-      <w:pPr>
-        <w:pStyle w:val="NoSpacing"/>
-        <w:ind w:left="720" w:hanging="720"/>
-        <w:rPr>
-          <w:rFonts w:ascii="Times New Roman" w:hAnsi="Times New Roman" w:cs="Times New Roman"/>
-        </w:rPr>
-      </w:pPr>
     </w:p>
     <w:p>
       <w:pPr>

</xml_diff>

<commit_message>
Landy et al. and Bediou comment submissions.
</commit_message>
<xml_diff>
--- a/cv.docx
+++ b/cv.docx
@@ -1052,12 +1052,88 @@
         <w:ind w:left="720" w:hanging="720"/>
         <w:rPr>
           <w:rFonts w:ascii="Times New Roman" w:hAnsi="Times New Roman" w:cs="Times New Roman"/>
-        </w:rPr>
-      </w:pPr>
+          <w:shd w:val="clear" w:color="auto" w:fill="FFFFFF"/>
+        </w:rPr>
+      </w:pPr>
+      <w:r>
+        <w:rPr>
+          <w:rFonts w:ascii="Times New Roman" w:hAnsi="Times New Roman" w:cs="Times New Roman"/>
+          <w:shd w:val="clear" w:color="auto" w:fill="FFFFFF"/>
+        </w:rPr>
+        <w:t xml:space="preserve">Landrum, A. R., </w:t>
+      </w:r>
       <w:r>
         <w:rPr>
           <w:rFonts w:ascii="Times New Roman" w:hAnsi="Times New Roman" w:cs="Times New Roman"/>
           <w:b/>
+          <w:shd w:val="clear" w:color="auto" w:fill="FFFFFF"/>
+        </w:rPr>
+        <w:t>Hilgard, J.,</w:t>
+      </w:r>
+      <w:r>
+        <w:rPr>
+          <w:rFonts w:ascii="Times New Roman" w:hAnsi="Times New Roman" w:cs="Times New Roman"/>
+          <w:shd w:val="clear" w:color="auto" w:fill="FFFFFF"/>
+        </w:rPr>
+        <w:t xml:space="preserve"> Lull, R. B., Akin, H., &amp; Hall Jamieson, K. (</w:t>
+      </w:r>
+      <w:r>
+        <w:rPr>
+          <w:rFonts w:ascii="Times New Roman" w:hAnsi="Times New Roman" w:cs="Times New Roman"/>
+          <w:shd w:val="clear" w:color="auto" w:fill="FFFFFF"/>
+        </w:rPr>
+        <w:t>2018</w:t>
+      </w:r>
+      <w:r>
+        <w:rPr>
+          <w:rFonts w:ascii="Times New Roman" w:hAnsi="Times New Roman" w:cs="Times New Roman"/>
+          <w:shd w:val="clear" w:color="auto" w:fill="FFFFFF"/>
+        </w:rPr>
+        <w:t>). Transparent research practices increase public trust in agricultural biotechnology organizations.</w:t>
+      </w:r>
+      <w:r>
+        <w:rPr>
+          <w:rFonts w:ascii="Times New Roman" w:hAnsi="Times New Roman" w:cs="Times New Roman"/>
+          <w:shd w:val="clear" w:color="auto" w:fill="FFFFFF"/>
+        </w:rPr>
+        <w:t xml:space="preserve"> </w:t>
+      </w:r>
+      <w:r>
+        <w:rPr>
+          <w:rFonts w:ascii="Times New Roman" w:hAnsi="Times New Roman" w:cs="Times New Roman"/>
+          <w:i/>
+          <w:shd w:val="clear" w:color="auto" w:fill="FFFFFF"/>
+        </w:rPr>
+        <w:t>Journal of Science Communication.</w:t>
+      </w:r>
+    </w:p>
+    <w:p>
+      <w:pPr>
+        <w:pStyle w:val="NoSpacing"/>
+        <w:tabs>
+          <w:tab w:val="left" w:pos="1800"/>
+        </w:tabs>
+        <w:ind w:left="1800" w:hanging="1800"/>
+        <w:jc w:val="both"/>
+        <w:rPr>
+          <w:rFonts w:ascii="Times New Roman" w:hAnsi="Times New Roman" w:cs="Times New Roman"/>
+          <w:sz w:val="32"/>
+          <w:szCs w:val="32"/>
+        </w:rPr>
+      </w:pPr>
+    </w:p>
+    <w:p>
+      <w:pPr>
+        <w:pStyle w:val="NoSpacing"/>
+        <w:ind w:left="720" w:hanging="720"/>
+        <w:rPr>
+          <w:rFonts w:ascii="Times New Roman" w:hAnsi="Times New Roman" w:cs="Times New Roman"/>
+        </w:rPr>
+      </w:pPr>
+      <w:r>
+        <w:rPr>
+          <w:rFonts w:ascii="Times New Roman" w:hAnsi="Times New Roman" w:cs="Times New Roman"/>
+          <w:b/>
         </w:rPr>
         <w:t>Hilgard, J.</w:t>
       </w:r>
@@ -1263,8 +1339,6 @@
         </w:rPr>
         <w:t>Pathological game use in adults with and without autism spectrum disorder</w:t>
       </w:r>
-      <w:bookmarkStart w:id="0" w:name="_GoBack"/>
-      <w:bookmarkEnd w:id="0"/>
       <w:r>
         <w:rPr>
           <w:rFonts w:ascii="Times New Roman" w:hAnsi="Times New Roman" w:cs="Times New Roman"/>
@@ -1321,6 +1395,7 @@
           <w:rFonts w:ascii="Times New Roman" w:hAnsi="Times New Roman" w:cs="Times New Roman"/>
           <w:b/>
         </w:rPr>
+        <w:lastRenderedPageBreak/>
         <w:t xml:space="preserve">Hilgard, J., </w:t>
       </w:r>
       <w:r>
@@ -1393,7 +1468,6 @@
           <w:rFonts w:ascii="Times New Roman" w:hAnsi="Times New Roman" w:cs="Times New Roman"/>
           <w:b/>
         </w:rPr>
-        <w:lastRenderedPageBreak/>
         <w:t>Hilgard, J.</w:t>
       </w:r>
       <w:r>
@@ -2700,7 +2774,6 @@
           <w:sz w:val="23"/>
           <w:szCs w:val="23"/>
         </w:rPr>
-        <w:lastRenderedPageBreak/>
         <w:t>Hilgard, J.</w:t>
       </w:r>
       <w:r>
@@ -3494,15 +3567,111 @@
         <w:ind w:left="720" w:hanging="720"/>
         <w:rPr>
           <w:rFonts w:ascii="Times New Roman" w:hAnsi="Times New Roman" w:cs="Times New Roman"/>
+          <w:i/>
+          <w:iCs/>
+          <w:color w:val="000000"/>
           <w:shd w:val="clear" w:color="auto" w:fill="FFFFFF"/>
         </w:rPr>
       </w:pPr>
       <w:r>
         <w:rPr>
           <w:rFonts w:ascii="Times New Roman" w:hAnsi="Times New Roman" w:cs="Times New Roman"/>
+          <w:color w:val="000000"/>
           <w:shd w:val="clear" w:color="auto" w:fill="FFFFFF"/>
         </w:rPr>
-        <w:t xml:space="preserve">Carter, E. C., Schönbrodt, F. D., </w:t>
+        <w:t>Landy, J. F., Jia, M., Ding I. L., Viganola, D. Tierney, W., ...</w:t>
+      </w:r>
+      <w:r>
+        <w:rPr>
+          <w:rFonts w:ascii="Times New Roman" w:hAnsi="Times New Roman" w:cs="Times New Roman"/>
+          <w:color w:val="000000"/>
+          <w:shd w:val="clear" w:color="auto" w:fill="FFFFFF"/>
+        </w:rPr>
+        <w:t xml:space="preserve">, </w:t>
+      </w:r>
+      <w:r>
+        <w:rPr>
+          <w:rFonts w:ascii="Times New Roman" w:hAnsi="Times New Roman" w:cs="Times New Roman"/>
+          <w:b/>
+          <w:color w:val="000000"/>
+          <w:shd w:val="clear" w:color="auto" w:fill="FFFFFF"/>
+        </w:rPr>
+        <w:t>Hilgard. J.</w:t>
+      </w:r>
+      <w:r>
+        <w:rPr>
+          <w:rFonts w:ascii="Times New Roman" w:hAnsi="Times New Roman" w:cs="Times New Roman"/>
+          <w:color w:val="000000"/>
+          <w:shd w:val="clear" w:color="auto" w:fill="FFFFFF"/>
+        </w:rPr>
+        <w:t>, …,</w:t>
+      </w:r>
+      <w:r>
+        <w:rPr>
+          <w:rFonts w:ascii="Times New Roman" w:hAnsi="Times New Roman" w:cs="Times New Roman"/>
+          <w:color w:val="000000"/>
+          <w:shd w:val="clear" w:color="auto" w:fill="FFFFFF"/>
+        </w:rPr>
+        <w:t xml:space="preserve"> Uhlmann, E. L. (</w:t>
+      </w:r>
+      <w:r>
+        <w:rPr>
+          <w:rFonts w:ascii="Times New Roman" w:hAnsi="Times New Roman" w:cs="Times New Roman"/>
+          <w:color w:val="000000"/>
+          <w:shd w:val="clear" w:color="auto" w:fill="FFFFFF"/>
+        </w:rPr>
+        <w:t>Submitted</w:t>
+      </w:r>
+      <w:r>
+        <w:rPr>
+          <w:rFonts w:ascii="Times New Roman" w:hAnsi="Times New Roman" w:cs="Times New Roman"/>
+          <w:color w:val="000000"/>
+          <w:shd w:val="clear" w:color="auto" w:fill="FFFFFF"/>
+        </w:rPr>
+        <w:t>) Crowdsourcing hypothesis tests: Making transparent how design choices shape research results. </w:t>
+      </w:r>
+    </w:p>
+    <w:p>
+      <w:pPr>
+        <w:pStyle w:val="NoSpacing"/>
+        <w:ind w:left="720" w:hanging="720"/>
+        <w:rPr>
+          <w:rFonts w:ascii="Times New Roman" w:hAnsi="Times New Roman" w:cs="Times New Roman"/>
+          <w:shd w:val="clear" w:color="auto" w:fill="FFFFFF"/>
+        </w:rPr>
+      </w:pPr>
+      <w:r>
+        <w:rPr>
+          <w:rFonts w:ascii="Times New Roman" w:hAnsi="Times New Roman" w:cs="Times New Roman"/>
+          <w:shd w:val="clear" w:color="auto" w:fill="FFFFFF"/>
+        </w:rPr>
+        <w:t xml:space="preserve"> </w:t>
+      </w:r>
+    </w:p>
+    <w:p>
+      <w:pPr>
+        <w:pStyle w:val="NoSpacing"/>
+        <w:ind w:left="720" w:hanging="720"/>
+        <w:rPr>
+          <w:rFonts w:ascii="Times New Roman" w:hAnsi="Times New Roman" w:cs="Times New Roman"/>
+          <w:shd w:val="clear" w:color="auto" w:fill="FFFFFF"/>
+        </w:rPr>
+      </w:pPr>
+      <w:r>
+        <w:rPr>
+          <w:rFonts w:ascii="Times New Roman" w:hAnsi="Times New Roman" w:cs="Times New Roman"/>
+          <w:shd w:val="clear" w:color="auto" w:fill="FFFFFF"/>
+        </w:rPr>
+        <w:t>Carter</w:t>
+      </w:r>
+      <w:bookmarkStart w:id="0" w:name="_GoBack"/>
+      <w:bookmarkEnd w:id="0"/>
+      <w:r>
+        <w:rPr>
+          <w:rFonts w:ascii="Times New Roman" w:hAnsi="Times New Roman" w:cs="Times New Roman"/>
+          <w:shd w:val="clear" w:color="auto" w:fill="FFFFFF"/>
+        </w:rPr>
+        <w:t xml:space="preserve">, E. C., Schönbrodt, F. D., </w:t>
       </w:r>
       <w:r>
         <w:rPr>
@@ -3510,119 +3679,281 @@
           <w:b/>
           <w:shd w:val="clear" w:color="auto" w:fill="FFFFFF"/>
         </w:rPr>
-        <w:t>Hilgard, J</w:t>
-      </w:r>
+        <w:t>Hilgard, J.,</w:t>
+      </w:r>
+      <w:r>
+        <w:rPr>
+          <w:rFonts w:ascii="Times New Roman" w:hAnsi="Times New Roman" w:cs="Times New Roman"/>
+          <w:shd w:val="clear" w:color="auto" w:fill="FFFFFF"/>
+        </w:rPr>
+        <w:t xml:space="preserve"> &amp; </w:t>
+      </w:r>
+      <w:r>
+        <w:rPr>
+          <w:rFonts w:ascii="Times New Roman" w:hAnsi="Times New Roman" w:cs="Times New Roman"/>
+          <w:shd w:val="clear" w:color="auto" w:fill="FFFFFF"/>
+        </w:rPr>
+        <w:t>Gervais, W. M.  (</w:t>
+      </w:r>
+      <w:r>
+        <w:rPr>
+          <w:rFonts w:ascii="Times New Roman" w:hAnsi="Times New Roman" w:cs="Times New Roman"/>
+          <w:shd w:val="clear" w:color="auto" w:fill="FFFFFF"/>
+        </w:rPr>
+        <w:t>Invited resubmission</w:t>
+      </w:r>
+      <w:r>
+        <w:rPr>
+          <w:rFonts w:ascii="Times New Roman" w:hAnsi="Times New Roman" w:cs="Times New Roman"/>
+          <w:shd w:val="clear" w:color="auto" w:fill="FFFFFF"/>
+        </w:rPr>
+        <w:t>). Correcting for bias in psychology: A compari</w:t>
+      </w:r>
+      <w:r>
+        <w:rPr>
+          <w:rFonts w:ascii="Times New Roman" w:hAnsi="Times New Roman" w:cs="Times New Roman"/>
+          <w:shd w:val="clear" w:color="auto" w:fill="FFFFFF"/>
+        </w:rPr>
+        <w:t>son of meta-analytic</w:t>
+      </w:r>
+      <w:r>
+        <w:rPr>
+          <w:rFonts w:ascii="Times New Roman" w:hAnsi="Times New Roman" w:cs="Times New Roman"/>
+          <w:shd w:val="clear" w:color="auto" w:fill="FFFFFF"/>
+        </w:rPr>
+        <w:t xml:space="preserve"> </w:t>
+      </w:r>
+      <w:r>
+        <w:rPr>
+          <w:rFonts w:ascii="Times New Roman" w:hAnsi="Times New Roman" w:cs="Times New Roman"/>
+          <w:shd w:val="clear" w:color="auto" w:fill="FFFFFF"/>
+        </w:rPr>
+        <w:t>methods</w:t>
+      </w:r>
+      <w:r>
+        <w:rPr>
+          <w:rFonts w:ascii="Times New Roman" w:hAnsi="Times New Roman" w:cs="Times New Roman"/>
+          <w:shd w:val="clear" w:color="auto" w:fill="FFFFFF"/>
+        </w:rPr>
+        <w:t xml:space="preserve">. Preprint available at </w:t>
+      </w:r>
+      <w:hyperlink r:id="rId10" w:history="1">
+        <w:r>
+          <w:rPr>
+            <w:rStyle w:val="Hyperlink"/>
+            <w:rFonts w:ascii="Times New Roman" w:hAnsi="Times New Roman" w:cs="Times New Roman"/>
+            <w:shd w:val="clear" w:color="auto" w:fill="FFFFFF"/>
+          </w:rPr>
+          <w:t>https://osf.io/preprints/psyarxiv/9h3nu</w:t>
+        </w:r>
+      </w:hyperlink>
+      <w:r>
+        <w:rPr>
+          <w:rFonts w:ascii="Times New Roman" w:hAnsi="Times New Roman" w:cs="Times New Roman"/>
+          <w:shd w:val="clear" w:color="auto" w:fill="FFFFFF"/>
+        </w:rPr>
+        <w:t>.</w:t>
+      </w:r>
+    </w:p>
+    <w:p>
+      <w:pPr>
+        <w:pStyle w:val="NoSpacing"/>
+        <w:ind w:left="720" w:hanging="720"/>
+        <w:rPr>
+          <w:rFonts w:ascii="Times New Roman" w:hAnsi="Times New Roman" w:cs="Times New Roman"/>
+          <w:shd w:val="clear" w:color="auto" w:fill="FFFFFF"/>
+        </w:rPr>
+      </w:pPr>
+    </w:p>
+    <w:p>
+      <w:pPr>
+        <w:pStyle w:val="NoSpacing"/>
+        <w:ind w:left="720" w:hanging="720"/>
+        <w:rPr>
+          <w:rFonts w:ascii="Times New Roman" w:hAnsi="Times New Roman" w:cs="Times New Roman"/>
+          <w:shd w:val="clear" w:color="auto" w:fill="FFFFFF"/>
+        </w:rPr>
+      </w:pPr>
       <w:r>
         <w:rPr>
           <w:rFonts w:ascii="Times New Roman" w:hAnsi="Times New Roman" w:cs="Times New Roman"/>
           <w:b/>
           <w:shd w:val="clear" w:color="auto" w:fill="FFFFFF"/>
         </w:rPr>
-        <w:t>.,</w:t>
+        <w:t>Hilgard, J.</w:t>
       </w:r>
       <w:r>
         <w:rPr>
           <w:rFonts w:ascii="Times New Roman" w:hAnsi="Times New Roman" w:cs="Times New Roman"/>
           <w:shd w:val="clear" w:color="auto" w:fill="FFFFFF"/>
         </w:rPr>
+        <w:t xml:space="preserve">, Sala, G., Boot, W.R., &amp; Simons, D.J. (Submitted) </w:t>
+      </w:r>
+      <w:r>
+        <w:rPr>
+          <w:rFonts w:ascii="Times New Roman" w:hAnsi="Times New Roman" w:cs="Times New Roman"/>
+          <w:shd w:val="clear" w:color="auto" w:fill="FFFFFF"/>
+        </w:rPr>
+        <w:t>Overestimation of action-game training effects</w:t>
+      </w:r>
+      <w:r>
+        <w:rPr>
+          <w:rFonts w:ascii="Times New Roman" w:hAnsi="Times New Roman" w:cs="Times New Roman"/>
+          <w:shd w:val="clear" w:color="auto" w:fill="FFFFFF"/>
+        </w:rPr>
+        <w:t>.</w:t>
+      </w:r>
+    </w:p>
+    <w:p>
+      <w:pPr>
+        <w:pStyle w:val="NoSpacing"/>
+        <w:rPr>
+          <w:rFonts w:ascii="Times New Roman" w:hAnsi="Times New Roman" w:cs="Times New Roman"/>
+          <w:b/>
+        </w:rPr>
+      </w:pPr>
+    </w:p>
+    <w:p>
+      <w:pPr>
+        <w:pStyle w:val="NoSpacing"/>
+        <w:ind w:left="720" w:hanging="720"/>
+        <w:rPr>
+          <w:rFonts w:ascii="Times New Roman" w:hAnsi="Times New Roman" w:cs="Times New Roman"/>
+        </w:rPr>
+      </w:pPr>
+      <w:r>
+        <w:rPr>
+          <w:rFonts w:ascii="Times New Roman" w:hAnsi="Times New Roman" w:cs="Times New Roman"/>
+        </w:rPr>
+        <w:t xml:space="preserve">Rouder, J.N., Haaf, J.M., Davis-Stober, C., &amp; </w:t>
+      </w:r>
+      <w:r>
+        <w:rPr>
+          <w:rFonts w:ascii="Times New Roman" w:hAnsi="Times New Roman" w:cs="Times New Roman"/>
+          <w:b/>
+        </w:rPr>
+        <w:t>Hilgard, J.</w:t>
+      </w:r>
+      <w:r>
+        <w:rPr>
+          <w:rFonts w:ascii="Times New Roman" w:hAnsi="Times New Roman" w:cs="Times New Roman"/>
+        </w:rPr>
         <w:t xml:space="preserve"> </w:t>
       </w:r>
       <w:r>
         <w:rPr>
           <w:rFonts w:ascii="Times New Roman" w:hAnsi="Times New Roman" w:cs="Times New Roman"/>
+        </w:rPr>
+        <w:t xml:space="preserve">(Submitted) </w:t>
+      </w:r>
+      <w:r>
+        <w:rPr>
+          <w:rFonts w:ascii="Times New Roman" w:hAnsi="Times New Roman" w:cs="Times New Roman"/>
+        </w:rPr>
+        <w:t>Beyond overall effects: A Bayesian approach to finding constraints across a collection of studies in meta-analysis.</w:t>
+      </w:r>
+    </w:p>
+    <w:p>
+      <w:pPr>
+        <w:pStyle w:val="NoSpacing"/>
+        <w:ind w:left="720" w:hanging="720"/>
+        <w:rPr>
+          <w:rFonts w:ascii="Times New Roman" w:hAnsi="Times New Roman" w:cs="Times New Roman"/>
+          <w:b/>
+        </w:rPr>
+      </w:pPr>
+      <w:r>
+        <w:rPr>
+          <w:rFonts w:ascii="Times New Roman" w:hAnsi="Times New Roman" w:cs="Times New Roman"/>
+          <w:b/>
+        </w:rPr>
+        <w:t xml:space="preserve"> </w:t>
+      </w:r>
+    </w:p>
+    <w:p>
+      <w:pPr>
+        <w:pStyle w:val="NoSpacing"/>
+        <w:ind w:left="720" w:hanging="720"/>
+        <w:rPr>
+          <w:rFonts w:ascii="Times New Roman" w:hAnsi="Times New Roman" w:cs="Times New Roman"/>
+        </w:rPr>
+      </w:pPr>
+      <w:r>
+        <w:rPr>
+          <w:rFonts w:ascii="Times New Roman" w:hAnsi="Times New Roman" w:cs="Times New Roman"/>
+        </w:rPr>
+        <w:t xml:space="preserve">Lueke, A.K., </w:t>
+      </w:r>
+      <w:r>
+        <w:rPr>
+          <w:rFonts w:ascii="Times New Roman" w:hAnsi="Times New Roman" w:cs="Times New Roman"/>
+          <w:b/>
+        </w:rPr>
+        <w:t xml:space="preserve">Hilgard, J., </w:t>
+      </w:r>
+      <w:r>
+        <w:rPr>
+          <w:rFonts w:ascii="Times New Roman" w:hAnsi="Times New Roman" w:cs="Times New Roman"/>
+        </w:rPr>
+        <w:t>Zimmerman, I., Bartholow, B.D., &amp; Gibson, B. (Submitted) Hero violence and prosocial behavior.</w:t>
+      </w:r>
+    </w:p>
+    <w:p>
+      <w:pPr>
+        <w:pStyle w:val="NoSpacing"/>
+        <w:ind w:left="720" w:hanging="720"/>
+        <w:rPr>
+          <w:rFonts w:ascii="Times New Roman" w:hAnsi="Times New Roman" w:cs="Times New Roman"/>
+          <w:b/>
+        </w:rPr>
+      </w:pPr>
+    </w:p>
+    <w:p>
+      <w:pPr>
+        <w:pStyle w:val="NoSpacing"/>
+        <w:ind w:left="720" w:hanging="720"/>
+        <w:rPr>
+          <w:rFonts w:ascii="Times New Roman" w:hAnsi="Times New Roman" w:cs="Times New Roman"/>
+        </w:rPr>
+      </w:pPr>
+      <w:r>
+        <w:rPr>
+          <w:rFonts w:ascii="Times New Roman" w:hAnsi="Times New Roman" w:cs="Times New Roman"/>
+          <w:b/>
+        </w:rPr>
+        <w:t>Hilgard, J.</w:t>
+      </w:r>
+      <w:r>
+        <w:rPr>
+          <w:rFonts w:ascii="Times New Roman" w:hAnsi="Times New Roman" w:cs="Times New Roman"/>
+        </w:rPr>
+        <w:t>, Scherer, L. D., Volpert, H. I., &amp; Bartholow, B. D. (In revision). Understanding racial bias in the Weapons Identification Task in terms of implicit contrast effects.</w:t>
+      </w:r>
+    </w:p>
+    <w:p>
+      <w:pPr>
+        <w:pStyle w:val="NoSpacing"/>
+        <w:ind w:left="720" w:hanging="720"/>
+        <w:rPr>
+          <w:rFonts w:ascii="Times New Roman" w:hAnsi="Times New Roman" w:cs="Times New Roman"/>
+        </w:rPr>
+      </w:pPr>
+    </w:p>
+    <w:p>
+      <w:pPr>
+        <w:pStyle w:val="NoSpacing"/>
+        <w:ind w:left="720" w:hanging="720"/>
+        <w:rPr>
+          <w:rFonts w:ascii="Times New Roman" w:hAnsi="Times New Roman" w:cs="Times New Roman"/>
           <w:shd w:val="clear" w:color="auto" w:fill="FFFFFF"/>
         </w:rPr>
-        <w:t xml:space="preserve">&amp; </w:t>
-      </w:r>
+      </w:pPr>
       <w:r>
         <w:rPr>
           <w:rFonts w:ascii="Times New Roman" w:hAnsi="Times New Roman" w:cs="Times New Roman"/>
           <w:shd w:val="clear" w:color="auto" w:fill="FFFFFF"/>
         </w:rPr>
-        <w:t>Gervais, W. M.  (</w:t>
-      </w:r>
-      <w:r>
-        <w:rPr>
-          <w:rFonts w:ascii="Times New Roman" w:hAnsi="Times New Roman" w:cs="Times New Roman"/>
-          <w:shd w:val="clear" w:color="auto" w:fill="FFFFFF"/>
-        </w:rPr>
-        <w:t>Invited resubmission</w:t>
-      </w:r>
-      <w:r>
-        <w:rPr>
-          <w:rFonts w:ascii="Times New Roman" w:hAnsi="Times New Roman" w:cs="Times New Roman"/>
-          <w:shd w:val="clear" w:color="auto" w:fill="FFFFFF"/>
-        </w:rPr>
-        <w:t xml:space="preserve">). </w:t>
-      </w:r>
-      <w:r>
-        <w:rPr>
-          <w:rFonts w:ascii="Times New Roman" w:hAnsi="Times New Roman" w:cs="Times New Roman"/>
-          <w:shd w:val="clear" w:color="auto" w:fill="FFFFFF"/>
-        </w:rPr>
-        <w:t>Correcting for bias in psychology: A comparison of meta-analytic</w:t>
-      </w:r>
-      <w:r>
-        <w:rPr>
-          <w:rFonts w:ascii="Times New Roman" w:hAnsi="Times New Roman" w:cs="Times New Roman"/>
-          <w:shd w:val="clear" w:color="auto" w:fill="FFFFFF"/>
-        </w:rPr>
-        <w:t xml:space="preserve"> </w:t>
-      </w:r>
-      <w:r>
-        <w:rPr>
-          <w:rFonts w:ascii="Times New Roman" w:hAnsi="Times New Roman" w:cs="Times New Roman"/>
-          <w:shd w:val="clear" w:color="auto" w:fill="FFFFFF"/>
-        </w:rPr>
-        <w:t>methods</w:t>
-      </w:r>
-      <w:r>
-        <w:rPr>
-          <w:rFonts w:ascii="Times New Roman" w:hAnsi="Times New Roman" w:cs="Times New Roman"/>
-          <w:shd w:val="clear" w:color="auto" w:fill="FFFFFF"/>
-        </w:rPr>
-        <w:t xml:space="preserve">. Preprint available at </w:t>
-      </w:r>
-      <w:r>
-        <w:rPr>
-          <w:rFonts w:ascii="Times New Roman" w:hAnsi="Times New Roman" w:cs="Times New Roman"/>
-          <w:shd w:val="clear" w:color="auto" w:fill="FFFFFF"/>
-        </w:rPr>
-        <w:t>https://osf.io/preprints/psyarxiv/9h3nu</w:t>
-      </w:r>
-      <w:r>
-        <w:rPr>
-          <w:rFonts w:ascii="Times New Roman" w:hAnsi="Times New Roman" w:cs="Times New Roman"/>
-          <w:shd w:val="clear" w:color="auto" w:fill="FFFFFF"/>
-        </w:rPr>
-        <w:t>.</w:t>
-      </w:r>
-    </w:p>
-    <w:p>
-      <w:pPr>
-        <w:pStyle w:val="NoSpacing"/>
-        <w:ind w:left="720" w:hanging="720"/>
-        <w:rPr>
-          <w:rFonts w:ascii="Times New Roman" w:hAnsi="Times New Roman" w:cs="Times New Roman"/>
-          <w:b/>
-        </w:rPr>
-      </w:pPr>
-    </w:p>
-    <w:p>
-      <w:pPr>
-        <w:pStyle w:val="NoSpacing"/>
-        <w:ind w:left="720" w:hanging="720"/>
-        <w:rPr>
-          <w:rFonts w:ascii="Times New Roman" w:hAnsi="Times New Roman" w:cs="Times New Roman"/>
-          <w:shd w:val="clear" w:color="auto" w:fill="FFFFFF"/>
-        </w:rPr>
-      </w:pPr>
-      <w:r>
-        <w:rPr>
-          <w:rFonts w:ascii="Times New Roman" w:hAnsi="Times New Roman" w:cs="Times New Roman"/>
-          <w:shd w:val="clear" w:color="auto" w:fill="FFFFFF"/>
-        </w:rPr>
-        <w:t xml:space="preserve">Landrum, A. R., </w:t>
+        <w:t xml:space="preserve">Baker, S. G., </w:t>
       </w:r>
       <w:r>
         <w:rPr>
@@ -3630,167 +3961,62 @@
           <w:b/>
           <w:shd w:val="clear" w:color="auto" w:fill="FFFFFF"/>
         </w:rPr>
-        <w:t>Hilgard, J.,</w:t>
+        <w:t xml:space="preserve">Hilgard, J., </w:t>
       </w:r>
       <w:r>
         <w:rPr>
           <w:rFonts w:ascii="Times New Roman" w:hAnsi="Times New Roman" w:cs="Times New Roman"/>
           <w:shd w:val="clear" w:color="auto" w:fill="FFFFFF"/>
         </w:rPr>
-        <w:t xml:space="preserve"> Lull, R. B., Akin, H., &amp; Hall Jamieson, K. (Invited resubmission). Transparent research practices increase public trust in agricultural biotechnology organizations.</w:t>
-      </w:r>
-    </w:p>
-    <w:p>
-      <w:pPr>
-        <w:pStyle w:val="NoSpacing"/>
-        <w:ind w:left="720" w:hanging="720"/>
-        <w:rPr>
-          <w:rFonts w:ascii="Times New Roman" w:hAnsi="Times New Roman" w:cs="Times New Roman"/>
-          <w:b/>
-        </w:rPr>
-      </w:pPr>
-    </w:p>
-    <w:p>
-      <w:pPr>
-        <w:pStyle w:val="NoSpacing"/>
-        <w:ind w:left="720" w:hanging="720"/>
-        <w:rPr>
-          <w:rFonts w:ascii="Times New Roman" w:hAnsi="Times New Roman" w:cs="Times New Roman"/>
-        </w:rPr>
-      </w:pPr>
-      <w:r>
-        <w:rPr>
-          <w:rFonts w:ascii="Times New Roman" w:hAnsi="Times New Roman" w:cs="Times New Roman"/>
-        </w:rPr>
-        <w:t xml:space="preserve">Rouder, J.N., Haaf, J.M., Davis-Stober, C., &amp; </w:t>
-      </w:r>
-      <w:r>
-        <w:rPr>
-          <w:rFonts w:ascii="Times New Roman" w:hAnsi="Times New Roman" w:cs="Times New Roman"/>
-          <w:b/>
-        </w:rPr>
-        <w:t>Hilgard, J.</w:t>
-      </w:r>
-      <w:r>
-        <w:rPr>
-          <w:rFonts w:ascii="Times New Roman" w:hAnsi="Times New Roman" w:cs="Times New Roman"/>
+        <w:t xml:space="preserve">Patel, N., </w:t>
+      </w:r>
+      <w:r>
+        <w:rPr>
+          <w:rFonts w:ascii="Times New Roman" w:hAnsi="Times New Roman" w:cs="Times New Roman"/>
+          <w:shd w:val="clear" w:color="auto" w:fill="FFFFFF"/>
+        </w:rPr>
+        <w:t>&amp; Scherer, L. D. (In revision). The metacognitive advantage of correct responders over deliberative responders.</w:t>
+      </w:r>
+    </w:p>
+    <w:p>
+      <w:pPr>
+        <w:pStyle w:val="NoSpacing"/>
+        <w:ind w:left="720" w:hanging="720"/>
+        <w:rPr>
+          <w:rFonts w:ascii="Times New Roman" w:hAnsi="Times New Roman" w:cs="Times New Roman"/>
+          <w:shd w:val="clear" w:color="auto" w:fill="FFFFFF"/>
+        </w:rPr>
+      </w:pPr>
+    </w:p>
+    <w:p>
+      <w:pPr>
+        <w:pStyle w:val="NoSpacing"/>
+        <w:ind w:left="720" w:hanging="720"/>
+        <w:rPr>
+          <w:rFonts w:ascii="Times New Roman" w:hAnsi="Times New Roman" w:cs="Times New Roman"/>
+          <w:shd w:val="clear" w:color="auto" w:fill="FFFFFF"/>
+        </w:rPr>
+      </w:pPr>
+      <w:r>
+        <w:rPr>
+          <w:rFonts w:ascii="Times New Roman" w:hAnsi="Times New Roman" w:cs="Times New Roman"/>
+          <w:shd w:val="clear" w:color="auto" w:fill="FFFFFF"/>
+        </w:rPr>
+        <w:t>Huang, L., Sherman, J. W.,</w:t>
+      </w:r>
+      <w:r>
+        <w:rPr>
+          <w:rFonts w:ascii="Times New Roman" w:hAnsi="Times New Roman" w:cs="Times New Roman"/>
+          <w:shd w:val="clear" w:color="auto" w:fill="FFFFFF"/>
         </w:rPr>
         <w:t xml:space="preserve"> </w:t>
       </w:r>
       <w:r>
         <w:rPr>
           <w:rFonts w:ascii="Times New Roman" w:hAnsi="Times New Roman" w:cs="Times New Roman"/>
-        </w:rPr>
-        <w:t xml:space="preserve">(Submitted) </w:t>
-      </w:r>
-      <w:r>
-        <w:rPr>
-          <w:rFonts w:ascii="Times New Roman" w:hAnsi="Times New Roman" w:cs="Times New Roman"/>
-        </w:rPr>
-        <w:t>Beyond overall effects: A Bayesian approach to finding constraints across a collection of studies in meta-analysis.</w:t>
-      </w:r>
-    </w:p>
-    <w:p>
-      <w:pPr>
-        <w:pStyle w:val="NoSpacing"/>
-        <w:ind w:left="720" w:hanging="720"/>
-        <w:rPr>
-          <w:rFonts w:ascii="Times New Roman" w:hAnsi="Times New Roman" w:cs="Times New Roman"/>
-          <w:b/>
-        </w:rPr>
-      </w:pPr>
-      <w:r>
-        <w:rPr>
-          <w:rFonts w:ascii="Times New Roman" w:hAnsi="Times New Roman" w:cs="Times New Roman"/>
-          <w:b/>
-        </w:rPr>
-        <w:t xml:space="preserve"> </w:t>
-      </w:r>
-    </w:p>
-    <w:p>
-      <w:pPr>
-        <w:pStyle w:val="NoSpacing"/>
-        <w:ind w:left="720" w:hanging="720"/>
-        <w:rPr>
-          <w:rFonts w:ascii="Times New Roman" w:hAnsi="Times New Roman" w:cs="Times New Roman"/>
-        </w:rPr>
-      </w:pPr>
-      <w:r>
-        <w:rPr>
-          <w:rFonts w:ascii="Times New Roman" w:hAnsi="Times New Roman" w:cs="Times New Roman"/>
-        </w:rPr>
-        <w:t xml:space="preserve">Lueke, A.K., </w:t>
-      </w:r>
-      <w:r>
-        <w:rPr>
-          <w:rFonts w:ascii="Times New Roman" w:hAnsi="Times New Roman" w:cs="Times New Roman"/>
-          <w:b/>
-        </w:rPr>
-        <w:t xml:space="preserve">Hilgard, J., </w:t>
-      </w:r>
-      <w:r>
-        <w:rPr>
-          <w:rFonts w:ascii="Times New Roman" w:hAnsi="Times New Roman" w:cs="Times New Roman"/>
-        </w:rPr>
-        <w:t>Zimmerman, I., Bartholow, B.D., &amp; Gibson, B. (Submitted) Hero violence and prosocial behavior.</w:t>
-      </w:r>
-    </w:p>
-    <w:p>
-      <w:pPr>
-        <w:pStyle w:val="NoSpacing"/>
-        <w:ind w:left="720" w:hanging="720"/>
-        <w:rPr>
-          <w:rFonts w:ascii="Times New Roman" w:hAnsi="Times New Roman" w:cs="Times New Roman"/>
-          <w:b/>
-        </w:rPr>
-      </w:pPr>
-    </w:p>
-    <w:p>
-      <w:pPr>
-        <w:pStyle w:val="NoSpacing"/>
-        <w:ind w:left="720" w:hanging="720"/>
-        <w:rPr>
-          <w:rFonts w:ascii="Times New Roman" w:hAnsi="Times New Roman" w:cs="Times New Roman"/>
-        </w:rPr>
-      </w:pPr>
-      <w:r>
-        <w:rPr>
-          <w:rFonts w:ascii="Times New Roman" w:hAnsi="Times New Roman" w:cs="Times New Roman"/>
-          <w:b/>
-        </w:rPr>
-        <w:t>Hilgard, J.</w:t>
-      </w:r>
-      <w:r>
-        <w:rPr>
-          <w:rFonts w:ascii="Times New Roman" w:hAnsi="Times New Roman" w:cs="Times New Roman"/>
-        </w:rPr>
-        <w:t>, Scherer, L. D., Volpert, H. I., &amp; Bartholow, B. D. (In revision). Understanding racial bias in the Weapons Identification Task in terms of implicit contrast effects.</w:t>
-      </w:r>
-    </w:p>
-    <w:p>
-      <w:pPr>
-        <w:pStyle w:val="NoSpacing"/>
-        <w:ind w:left="720" w:hanging="720"/>
-        <w:rPr>
-          <w:rFonts w:ascii="Times New Roman" w:hAnsi="Times New Roman" w:cs="Times New Roman"/>
-        </w:rPr>
-      </w:pPr>
-    </w:p>
-    <w:p>
-      <w:pPr>
-        <w:pStyle w:val="NoSpacing"/>
-        <w:ind w:left="720" w:hanging="720"/>
-        <w:rPr>
-          <w:rFonts w:ascii="Times New Roman" w:hAnsi="Times New Roman" w:cs="Times New Roman"/>
           <w:shd w:val="clear" w:color="auto" w:fill="FFFFFF"/>
         </w:rPr>
-      </w:pPr>
-      <w:r>
-        <w:rPr>
-          <w:rFonts w:ascii="Times New Roman" w:hAnsi="Times New Roman" w:cs="Times New Roman"/>
-          <w:shd w:val="clear" w:color="auto" w:fill="FFFFFF"/>
-        </w:rPr>
-        <w:t xml:space="preserve">Baker, S. G., </w:t>
+        <w:t xml:space="preserve">Volpert, H.I., </w:t>
       </w:r>
       <w:r>
         <w:rPr>
@@ -3798,69 +4024,6 @@
           <w:b/>
           <w:shd w:val="clear" w:color="auto" w:fill="FFFFFF"/>
         </w:rPr>
-        <w:t xml:space="preserve">Hilgard, J., </w:t>
-      </w:r>
-      <w:r>
-        <w:rPr>
-          <w:rFonts w:ascii="Times New Roman" w:hAnsi="Times New Roman" w:cs="Times New Roman"/>
-          <w:shd w:val="clear" w:color="auto" w:fill="FFFFFF"/>
-        </w:rPr>
-        <w:t xml:space="preserve">Patel, N., </w:t>
-      </w:r>
-      <w:r>
-        <w:rPr>
-          <w:rFonts w:ascii="Times New Roman" w:hAnsi="Times New Roman" w:cs="Times New Roman"/>
-          <w:shd w:val="clear" w:color="auto" w:fill="FFFFFF"/>
-        </w:rPr>
-        <w:t>&amp; Scherer, L. D. (In revision). The metacognitive advantage of correct responders over deliberative responders.</w:t>
-      </w:r>
-    </w:p>
-    <w:p>
-      <w:pPr>
-        <w:pStyle w:val="NoSpacing"/>
-        <w:ind w:left="720" w:hanging="720"/>
-        <w:rPr>
-          <w:rFonts w:ascii="Times New Roman" w:hAnsi="Times New Roman" w:cs="Times New Roman"/>
-          <w:shd w:val="clear" w:color="auto" w:fill="FFFFFF"/>
-        </w:rPr>
-      </w:pPr>
-    </w:p>
-    <w:p>
-      <w:pPr>
-        <w:pStyle w:val="NoSpacing"/>
-        <w:ind w:left="720" w:hanging="720"/>
-        <w:rPr>
-          <w:rFonts w:ascii="Times New Roman" w:hAnsi="Times New Roman" w:cs="Times New Roman"/>
-          <w:shd w:val="clear" w:color="auto" w:fill="FFFFFF"/>
-        </w:rPr>
-      </w:pPr>
-      <w:r>
-        <w:rPr>
-          <w:rFonts w:ascii="Times New Roman" w:hAnsi="Times New Roman" w:cs="Times New Roman"/>
-          <w:shd w:val="clear" w:color="auto" w:fill="FFFFFF"/>
-        </w:rPr>
-        <w:t>Huang, L., Sherman, J. W.,</w:t>
-      </w:r>
-      <w:r>
-        <w:rPr>
-          <w:rFonts w:ascii="Times New Roman" w:hAnsi="Times New Roman" w:cs="Times New Roman"/>
-          <w:shd w:val="clear" w:color="auto" w:fill="FFFFFF"/>
-        </w:rPr>
-        <w:t xml:space="preserve"> </w:t>
-      </w:r>
-      <w:r>
-        <w:rPr>
-          <w:rFonts w:ascii="Times New Roman" w:hAnsi="Times New Roman" w:cs="Times New Roman"/>
-          <w:shd w:val="clear" w:color="auto" w:fill="FFFFFF"/>
-        </w:rPr>
-        <w:t xml:space="preserve">Volpert, H.I., </w:t>
-      </w:r>
-      <w:r>
-        <w:rPr>
-          <w:rFonts w:ascii="Times New Roman" w:hAnsi="Times New Roman" w:cs="Times New Roman"/>
-          <w:b/>
-          <w:shd w:val="clear" w:color="auto" w:fill="FFFFFF"/>
-        </w:rPr>
         <w:t>Hilgard, J.</w:t>
       </w:r>
       <w:r>
@@ -4192,7 +4355,7 @@
         </w:rPr>
         <w:t xml:space="preserve"> Hilgard’s modified video game paradigm. </w:t>
       </w:r>
-      <w:hyperlink r:id="rId10" w:history="1">
+      <w:hyperlink r:id="rId11" w:history="1">
         <w:r>
           <w:rPr>
             <w:rStyle w:val="Hyperlink"/>
@@ -4299,7 +4462,7 @@
         </w:rPr>
         <w:t xml:space="preserve">Comment on Strack (2016): The RRR is not contaminated by small-study effects. </w:t>
       </w:r>
-      <w:hyperlink r:id="rId11" w:history="1">
+      <w:hyperlink r:id="rId12" w:history="1">
         <w:r>
           <w:rPr>
             <w:rStyle w:val="Hyperlink"/>
@@ -4353,7 +4516,7 @@
         </w:rPr>
         <w:t xml:space="preserve"> Sick and tired of bias correction. </w:t>
       </w:r>
-      <w:hyperlink r:id="rId12" w:history="1">
+      <w:hyperlink r:id="rId13" w:history="1">
         <w:r>
           <w:rPr>
             <w:rStyle w:val="Hyperlink"/>
@@ -4386,7 +4549,7 @@
         </w:rPr>
         <w:t xml:space="preserve">Hilgard, J. (2016) A reading list for the replicability crisis. </w:t>
       </w:r>
-      <w:hyperlink r:id="rId13" w:history="1">
+      <w:hyperlink r:id="rId14" w:history="1">
         <w:r>
           <w:rPr>
             <w:rStyle w:val="Hyperlink"/>
@@ -4420,7 +4583,7 @@
         </w:rPr>
         <w:t xml:space="preserve">Hilgard, J. (2015) Bayesian perspectives on publication bias. </w:t>
       </w:r>
-      <w:hyperlink r:id="rId14" w:history="1">
+      <w:hyperlink r:id="rId15" w:history="1">
         <w:r>
           <w:rPr>
             <w:rStyle w:val="Hyperlink"/>
@@ -4451,9 +4614,10 @@
         <w:rPr>
           <w:rFonts w:ascii="Times New Roman" w:hAnsi="Times New Roman" w:cs="Times New Roman"/>
         </w:rPr>
+        <w:lastRenderedPageBreak/>
         <w:t xml:space="preserve">Hilgard, J. (2015) Bayes factor: Asking the right questions. </w:t>
       </w:r>
-      <w:hyperlink r:id="rId15" w:history="1">
+      <w:hyperlink r:id="rId16" w:history="1">
         <w:r>
           <w:rPr>
             <w:rStyle w:val="Hyperlink"/>
@@ -4619,7 +4783,6 @@
         <w:rPr>
           <w:rFonts w:ascii="Times New Roman" w:hAnsi="Times New Roman" w:cs="Times New Roman"/>
         </w:rPr>
-        <w:lastRenderedPageBreak/>
         <w:t>2007 – 2009</w:t>
       </w:r>
       <w:r>
@@ -5237,6 +5400,7 @@
         <w:rPr>
           <w:rFonts w:ascii="Times New Roman" w:hAnsi="Times New Roman" w:cs="Times New Roman"/>
         </w:rPr>
+        <w:lastRenderedPageBreak/>
         <w:t>Do violent video games affect aggressive behavior? (2014, Oct). Lecture presented to Psychology 1000: General Psychology, University of Missouri</w:t>
       </w:r>
       <w:r>
@@ -5324,15 +5488,7 @@
           <w:rFonts w:ascii="Times New Roman" w:hAnsi="Times New Roman" w:cs="Times New Roman"/>
           <w:i/>
         </w:rPr>
-        <w:t xml:space="preserve">Social cognition and aggressive behavior: Some ways in which thinking might be linked </w:t>
-      </w:r>
-      <w:r>
-        <w:rPr>
-          <w:rFonts w:ascii="Times New Roman" w:hAnsi="Times New Roman" w:cs="Times New Roman"/>
-          <w:i/>
-        </w:rPr>
-        <w:lastRenderedPageBreak/>
-        <w:t xml:space="preserve">to aggression. </w:t>
+        <w:t xml:space="preserve">Social cognition and aggressive behavior: Some ways in which thinking might be linked to aggression. </w:t>
       </w:r>
       <w:r>
         <w:rPr>
@@ -5767,6 +5923,7 @@
           <w:sz w:val="23"/>
           <w:szCs w:val="23"/>
         </w:rPr>
+        <w:lastRenderedPageBreak/>
         <w:t>Hilgard, J.</w:t>
       </w:r>
       <w:r>
@@ -6643,6 +6800,7 @@
           <w:sz w:val="23"/>
           <w:szCs w:val="23"/>
         </w:rPr>
+        <w:lastRenderedPageBreak/>
         <w:t>Psychological Science</w:t>
       </w:r>
     </w:p>
@@ -6787,7 +6945,6 @@
           <w:sz w:val="23"/>
           <w:szCs w:val="23"/>
         </w:rPr>
-        <w:lastRenderedPageBreak/>
         <w:t>International Communication Association</w:t>
       </w:r>
     </w:p>
@@ -6874,7 +7031,7 @@
       </w:r>
     </w:p>
     <w:sectPr>
-      <w:headerReference w:type="default" r:id="rId16"/>
+      <w:headerReference w:type="default" r:id="rId17"/>
       <w:pgSz w:w="12240" w:h="15840"/>
       <w:pgMar w:top="1440" w:right="1440" w:bottom="1440" w:left="1440" w:header="720" w:footer="720" w:gutter="0"/>
       <w:cols w:space="720"/>
@@ -6963,7 +7120,7 @@
       <w:rPr>
         <w:noProof/>
       </w:rPr>
-      <w:t>2</w:t>
+      <w:t>4</w:t>
     </w:r>
     <w:r>
       <w:rPr>

</xml_diff>

<commit_message>
Adding some of my r and rs
</commit_message>
<xml_diff>
--- a/cv.docx
+++ b/cv.docx
@@ -62,8 +62,8 @@
         <w:tblLook w:val="04A0" w:firstRow="1" w:lastRow="0" w:firstColumn="1" w:lastColumn="0" w:noHBand="0" w:noVBand="1"/>
       </w:tblPr>
       <w:tblGrid>
-        <w:gridCol w:w="4788"/>
-        <w:gridCol w:w="4788"/>
+        <w:gridCol w:w="4659"/>
+        <w:gridCol w:w="4701"/>
       </w:tblGrid>
       <w:tr>
         <w:tc>
@@ -79,13 +79,23 @@
                 <w:szCs w:val="23"/>
               </w:rPr>
             </w:pPr>
+            <w:proofErr w:type="spellStart"/>
             <w:r>
               <w:rPr>
                 <w:rFonts w:ascii="Times New Roman" w:hAnsi="Times New Roman" w:cs="Times New Roman"/>
                 <w:sz w:val="23"/>
                 <w:szCs w:val="23"/>
               </w:rPr>
-              <w:t>DeGarmo Hall</w:t>
+              <w:t>DeGarmo</w:t>
+            </w:r>
+            <w:proofErr w:type="spellEnd"/>
+            <w:r>
+              <w:rPr>
+                <w:rFonts w:ascii="Times New Roman" w:hAnsi="Times New Roman" w:cs="Times New Roman"/>
+                <w:sz w:val="23"/>
+                <w:szCs w:val="23"/>
+              </w:rPr>
+              <w:t xml:space="preserve"> Hall</w:t>
             </w:r>
           </w:p>
         </w:tc>
@@ -445,8 +455,18 @@
           <w:sz w:val="23"/>
           <w:szCs w:val="23"/>
         </w:rPr>
-        <w:t>2017 – present</w:t>
-      </w:r>
+        <w:t xml:space="preserve">2017 – </w:t>
+      </w:r>
+      <w:proofErr w:type="gramStart"/>
+      <w:r>
+        <w:rPr>
+          <w:rFonts w:ascii="Times New Roman" w:hAnsi="Times New Roman" w:cs="Times New Roman"/>
+          <w:sz w:val="23"/>
+          <w:szCs w:val="23"/>
+        </w:rPr>
+        <w:t>present</w:t>
+      </w:r>
+      <w:proofErr w:type="gramEnd"/>
       <w:r>
         <w:rPr>
           <w:rFonts w:ascii="Times New Roman" w:hAnsi="Times New Roman" w:cs="Times New Roman"/>
@@ -588,7 +608,25 @@
           <w:sz w:val="23"/>
           <w:szCs w:val="23"/>
         </w:rPr>
-        <w:t xml:space="preserve">Drs. Gloria &amp; Jack Chisum </w:t>
+        <w:t xml:space="preserve">Drs. Gloria &amp; Jack </w:t>
+      </w:r>
+      <w:proofErr w:type="spellStart"/>
+      <w:r>
+        <w:rPr>
+          <w:rFonts w:ascii="Times New Roman" w:hAnsi="Times New Roman" w:cs="Times New Roman"/>
+          <w:sz w:val="23"/>
+          <w:szCs w:val="23"/>
+        </w:rPr>
+        <w:t>Chisum</w:t>
+      </w:r>
+      <w:proofErr w:type="spellEnd"/>
+      <w:r>
+        <w:rPr>
+          <w:rFonts w:ascii="Times New Roman" w:hAnsi="Times New Roman" w:cs="Times New Roman"/>
+          <w:sz w:val="23"/>
+          <w:szCs w:val="23"/>
+        </w:rPr>
+        <w:t xml:space="preserve"> </w:t>
       </w:r>
       <w:r>
         <w:rPr>
@@ -762,8 +800,18 @@
           <w:szCs w:val="23"/>
         </w:rPr>
         <w:tab/>
-        <w:t>Graduate adviser: Dr. Bruce D. Bartholow</w:t>
-      </w:r>
+        <w:t xml:space="preserve">Graduate adviser: Dr. Bruce D. </w:t>
+      </w:r>
+      <w:proofErr w:type="spellStart"/>
+      <w:r>
+        <w:rPr>
+          <w:rFonts w:ascii="Times New Roman" w:hAnsi="Times New Roman" w:cs="Times New Roman"/>
+          <w:sz w:val="23"/>
+          <w:szCs w:val="23"/>
+        </w:rPr>
+        <w:t>Bartholow</w:t>
+      </w:r>
+      <w:proofErr w:type="spellEnd"/>
     </w:p>
     <w:p>
       <w:pPr>
@@ -919,7 +967,17 @@
           <w:szCs w:val="23"/>
         </w:rPr>
         <w:tab/>
-        <w:t>Supervisor: Dr. Todd Braver</w:t>
+        <w:t>Supervisor: Dr. Todd Brav</w:t>
+      </w:r>
+      <w:bookmarkStart w:id="0" w:name="_GoBack"/>
+      <w:bookmarkEnd w:id="0"/>
+      <w:r>
+        <w:rPr>
+          <w:rFonts w:ascii="Times New Roman" w:hAnsi="Times New Roman" w:cs="Times New Roman"/>
+          <w:sz w:val="23"/>
+          <w:szCs w:val="23"/>
+        </w:rPr>
+        <w:t>er</w:t>
       </w:r>
     </w:p>
     <w:p>
@@ -1051,8 +1109,8 @@
         <w:pStyle w:val="NoSpacing"/>
         <w:ind w:left="720" w:hanging="720"/>
         <w:rPr>
-          <w:rFonts w:ascii="Times New Roman" w:hAnsi="Times New Roman" w:cs="Times New Roman"/>
-          <w:shd w:val="clear" w:color="auto" w:fill="FFFFFF"/>
+          <w:rFonts w:ascii="Times New Roman" w:hAnsi="Times New Roman"/>
+          <w:b/>
         </w:rPr>
       </w:pPr>
       <w:r>
@@ -1082,14 +1140,63 @@
           <w:rFonts w:ascii="Times New Roman" w:hAnsi="Times New Roman" w:cs="Times New Roman"/>
           <w:shd w:val="clear" w:color="auto" w:fill="FFFFFF"/>
         </w:rPr>
-        <w:t>2018</w:t>
-      </w:r>
-      <w:r>
-        <w:rPr>
-          <w:rFonts w:ascii="Times New Roman" w:hAnsi="Times New Roman" w:cs="Times New Roman"/>
-          <w:shd w:val="clear" w:color="auto" w:fill="FFFFFF"/>
-        </w:rPr>
-        <w:t>). Transparent research practices increase public trust in agricultural biotechnology organizations.</w:t>
+        <w:t xml:space="preserve">2018). </w:t>
+      </w:r>
+      <w:r>
+        <w:rPr>
+          <w:rFonts w:ascii="Times New Roman" w:hAnsi="Times New Roman" w:cs="Times New Roman"/>
+          <w:shd w:val="clear" w:color="auto" w:fill="FFFFFF"/>
+        </w:rPr>
+        <w:t>Open and transparent research practices</w:t>
+      </w:r>
+      <w:r>
+        <w:rPr>
+          <w:rFonts w:ascii="Times New Roman" w:hAnsi="Times New Roman" w:cs="Times New Roman"/>
+          <w:shd w:val="clear" w:color="auto" w:fill="FFFFFF"/>
+        </w:rPr>
+        <w:t xml:space="preserve"> and</w:t>
+      </w:r>
+      <w:r>
+        <w:rPr>
+          <w:rFonts w:ascii="Times New Roman" w:hAnsi="Times New Roman" w:cs="Times New Roman"/>
+          <w:shd w:val="clear" w:color="auto" w:fill="FFFFFF"/>
+        </w:rPr>
+        <w:t xml:space="preserve"> public perceptions of </w:t>
+      </w:r>
+      <w:r>
+        <w:rPr>
+          <w:rFonts w:ascii="Times New Roman" w:hAnsi="Times New Roman" w:cs="Times New Roman"/>
+          <w:shd w:val="clear" w:color="auto" w:fill="FFFFFF"/>
+        </w:rPr>
+        <w:t xml:space="preserve">the </w:t>
+      </w:r>
+      <w:r>
+        <w:rPr>
+          <w:rFonts w:ascii="Times New Roman" w:hAnsi="Times New Roman" w:cs="Times New Roman"/>
+          <w:shd w:val="clear" w:color="auto" w:fill="FFFFFF"/>
+        </w:rPr>
+        <w:t>trustworthiness</w:t>
+      </w:r>
+      <w:r>
+        <w:rPr>
+          <w:rFonts w:ascii="Times New Roman" w:hAnsi="Times New Roman" w:cs="Times New Roman"/>
+          <w:shd w:val="clear" w:color="auto" w:fill="FFFFFF"/>
+        </w:rPr>
+        <w:t xml:space="preserve"> of</w:t>
+      </w:r>
+      <w:r>
+        <w:rPr>
+          <w:rFonts w:ascii="Times New Roman" w:hAnsi="Times New Roman" w:cs="Times New Roman"/>
+          <w:shd w:val="clear" w:color="auto" w:fill="FFFFFF"/>
+        </w:rPr>
+        <w:t xml:space="preserve"> agricultural biotechnology organizations</w:t>
+      </w:r>
+      <w:r>
+        <w:rPr>
+          <w:rFonts w:ascii="Times New Roman" w:hAnsi="Times New Roman" w:cs="Times New Roman"/>
+          <w:shd w:val="clear" w:color="auto" w:fill="FFFFFF"/>
+        </w:rPr>
+        <w:t>.</w:t>
       </w:r>
       <w:r>
         <w:rPr>
@@ -1104,23 +1211,37 @@
           <w:i/>
           <w:shd w:val="clear" w:color="auto" w:fill="FFFFFF"/>
         </w:rPr>
-        <w:t>Journal of Science Communication.</w:t>
-      </w:r>
-    </w:p>
-    <w:p>
-      <w:pPr>
-        <w:pStyle w:val="NoSpacing"/>
-        <w:tabs>
-          <w:tab w:val="left" w:pos="1800"/>
-        </w:tabs>
-        <w:ind w:left="1800" w:hanging="1800"/>
-        <w:jc w:val="both"/>
-        <w:rPr>
-          <w:rFonts w:ascii="Times New Roman" w:hAnsi="Times New Roman" w:cs="Times New Roman"/>
-          <w:sz w:val="32"/>
-          <w:szCs w:val="32"/>
-        </w:rPr>
-      </w:pPr>
+        <w:t>Journal of Science Communication</w:t>
+      </w:r>
+      <w:r>
+        <w:rPr>
+          <w:rFonts w:ascii="Times New Roman" w:hAnsi="Times New Roman" w:cs="Times New Roman"/>
+          <w:i/>
+          <w:shd w:val="clear" w:color="auto" w:fill="FFFFFF"/>
+        </w:rPr>
+        <w:t>.</w:t>
+      </w:r>
+      <w:r>
+        <w:rPr>
+          <w:rFonts w:ascii="Times New Roman" w:hAnsi="Times New Roman" w:cs="Times New Roman"/>
+          <w:shd w:val="clear" w:color="auto" w:fill="FFFFFF"/>
+        </w:rPr>
+        <w:t xml:space="preserve"> DOI: </w:t>
+      </w:r>
+      <w:r>
+        <w:rPr>
+          <w:rFonts w:ascii="Times New Roman" w:hAnsi="Times New Roman" w:cs="Times New Roman"/>
+          <w:shd w:val="clear" w:color="auto" w:fill="FFFFFF"/>
+        </w:rPr>
+        <w:t>10.22323/2.17020204</w:t>
+      </w:r>
+      <w:r>
+        <w:rPr>
+          <w:rFonts w:ascii="Times New Roman" w:hAnsi="Times New Roman" w:cs="Times New Roman"/>
+          <w:shd w:val="clear" w:color="auto" w:fill="FFFFFF"/>
+        </w:rPr>
+        <w:cr/>
+      </w:r>
     </w:p>
     <w:p>
       <w:pPr>
@@ -1207,7 +1328,21 @@
         <w:rPr>
           <w:rFonts w:ascii="Times New Roman" w:hAnsi="Times New Roman" w:cs="Times New Roman"/>
         </w:rPr>
-        <w:t xml:space="preserve">cience? News of a Zika </w:t>
+        <w:t xml:space="preserve">cience? News of a </w:t>
+      </w:r>
+      <w:proofErr w:type="spellStart"/>
+      <w:r>
+        <w:rPr>
+          <w:rFonts w:ascii="Times New Roman" w:hAnsi="Times New Roman" w:cs="Times New Roman"/>
+        </w:rPr>
+        <w:t>Zika</w:t>
+      </w:r>
+      <w:proofErr w:type="spellEnd"/>
+      <w:r>
+        <w:rPr>
+          <w:rFonts w:ascii="Times New Roman" w:hAnsi="Times New Roman" w:cs="Times New Roman"/>
+        </w:rPr>
+        <w:t xml:space="preserve"> </w:t>
       </w:r>
       <w:r>
         <w:rPr>
@@ -1314,11 +1449,33 @@
           <w:rFonts w:ascii="Times New Roman" w:hAnsi="Times New Roman" w:cs="Times New Roman"/>
         </w:rPr>
       </w:pPr>
-      <w:r>
-        <w:rPr>
-          <w:rFonts w:ascii="Times New Roman" w:hAnsi="Times New Roman" w:cs="Times New Roman"/>
-        </w:rPr>
-        <w:t xml:space="preserve">Engelhardt, C. R., Mazurek, M. O., &amp; </w:t>
+      <w:proofErr w:type="spellStart"/>
+      <w:r>
+        <w:rPr>
+          <w:rFonts w:ascii="Times New Roman" w:hAnsi="Times New Roman" w:cs="Times New Roman"/>
+        </w:rPr>
+        <w:t>Engelhardt</w:t>
+      </w:r>
+      <w:proofErr w:type="spellEnd"/>
+      <w:r>
+        <w:rPr>
+          <w:rFonts w:ascii="Times New Roman" w:hAnsi="Times New Roman" w:cs="Times New Roman"/>
+        </w:rPr>
+        <w:t xml:space="preserve">, C. R., </w:t>
+      </w:r>
+      <w:proofErr w:type="spellStart"/>
+      <w:r>
+        <w:rPr>
+          <w:rFonts w:ascii="Times New Roman" w:hAnsi="Times New Roman" w:cs="Times New Roman"/>
+        </w:rPr>
+        <w:t>Mazurek</w:t>
+      </w:r>
+      <w:proofErr w:type="spellEnd"/>
+      <w:r>
+        <w:rPr>
+          <w:rFonts w:ascii="Times New Roman" w:hAnsi="Times New Roman" w:cs="Times New Roman"/>
+        </w:rPr>
+        <w:t xml:space="preserve">, M. O., &amp; </w:t>
       </w:r>
       <w:r>
         <w:rPr>
@@ -1337,20 +1494,29 @@
         <w:rPr>
           <w:rFonts w:ascii="Times New Roman" w:hAnsi="Times New Roman" w:cs="Times New Roman"/>
         </w:rPr>
-        <w:t>Pathological game use in adults with and without autism spectrum disorder</w:t>
-      </w:r>
-      <w:r>
-        <w:rPr>
-          <w:rFonts w:ascii="Times New Roman" w:hAnsi="Times New Roman" w:cs="Times New Roman"/>
+        <w:t>Pathological game use</w:t>
+      </w:r>
+      <w:r>
+        <w:rPr>
+          <w:rFonts w:ascii="Times New Roman" w:hAnsi="Times New Roman" w:cs="Times New Roman"/>
+        </w:rPr>
+        <w:t xml:space="preserve"> in adults with and without Autism Spectrum Disorder. </w:t>
+      </w:r>
+      <w:proofErr w:type="spellStart"/>
+      <w:r>
+        <w:rPr>
+          <w:rFonts w:ascii="Times New Roman" w:hAnsi="Times New Roman" w:cs="Times New Roman"/>
+          <w:i/>
+        </w:rPr>
+        <w:t>PeerJ</w:t>
+      </w:r>
+      <w:proofErr w:type="spellEnd"/>
+      <w:r>
+        <w:rPr>
+          <w:rFonts w:ascii="Times New Roman" w:hAnsi="Times New Roman" w:cs="Times New Roman"/>
+          <w:i/>
         </w:rPr>
         <w:t xml:space="preserve">. </w:t>
-      </w:r>
-      <w:r>
-        <w:rPr>
-          <w:rFonts w:ascii="Times New Roman" w:hAnsi="Times New Roman" w:cs="Times New Roman"/>
-          <w:i/>
-        </w:rPr>
-        <w:t xml:space="preserve">PeerJ. </w:t>
       </w:r>
       <w:r>
         <w:rPr>
@@ -1398,11 +1564,33 @@
         <w:lastRenderedPageBreak/>
         <w:t xml:space="preserve">Hilgard, J., </w:t>
       </w:r>
-      <w:r>
-        <w:rPr>
-          <w:rFonts w:ascii="Times New Roman" w:hAnsi="Times New Roman" w:cs="Times New Roman"/>
-        </w:rPr>
-        <w:t>Engelhardt, C. R., &amp; Rouder, J. N. (</w:t>
+      <w:proofErr w:type="spellStart"/>
+      <w:r>
+        <w:rPr>
+          <w:rFonts w:ascii="Times New Roman" w:hAnsi="Times New Roman" w:cs="Times New Roman"/>
+        </w:rPr>
+        <w:t>Engelhardt</w:t>
+      </w:r>
+      <w:proofErr w:type="spellEnd"/>
+      <w:r>
+        <w:rPr>
+          <w:rFonts w:ascii="Times New Roman" w:hAnsi="Times New Roman" w:cs="Times New Roman"/>
+        </w:rPr>
+        <w:t xml:space="preserve">, C. R., &amp; </w:t>
+      </w:r>
+      <w:proofErr w:type="spellStart"/>
+      <w:r>
+        <w:rPr>
+          <w:rFonts w:ascii="Times New Roman" w:hAnsi="Times New Roman" w:cs="Times New Roman"/>
+        </w:rPr>
+        <w:t>Rouder</w:t>
+      </w:r>
+      <w:proofErr w:type="spellEnd"/>
+      <w:r>
+        <w:rPr>
+          <w:rFonts w:ascii="Times New Roman" w:hAnsi="Times New Roman" w:cs="Times New Roman"/>
+        </w:rPr>
+        <w:t>, J. N. (</w:t>
       </w:r>
       <w:r>
         <w:rPr>
@@ -1474,7 +1662,49 @@
         <w:rPr>
           <w:rFonts w:ascii="Times New Roman" w:hAnsi="Times New Roman" w:cs="Times New Roman"/>
         </w:rPr>
-        <w:t xml:space="preserve">, Engelhardt, C. R., Bartholow, B. D., &amp; Rouder, J. (2017). </w:t>
+        <w:t xml:space="preserve">, </w:t>
+      </w:r>
+      <w:proofErr w:type="spellStart"/>
+      <w:r>
+        <w:rPr>
+          <w:rFonts w:ascii="Times New Roman" w:hAnsi="Times New Roman" w:cs="Times New Roman"/>
+        </w:rPr>
+        <w:t>Engelhardt</w:t>
+      </w:r>
+      <w:proofErr w:type="spellEnd"/>
+      <w:r>
+        <w:rPr>
+          <w:rFonts w:ascii="Times New Roman" w:hAnsi="Times New Roman" w:cs="Times New Roman"/>
+        </w:rPr>
+        <w:t xml:space="preserve">, C. R., </w:t>
+      </w:r>
+      <w:proofErr w:type="spellStart"/>
+      <w:r>
+        <w:rPr>
+          <w:rFonts w:ascii="Times New Roman" w:hAnsi="Times New Roman" w:cs="Times New Roman"/>
+        </w:rPr>
+        <w:t>Bartholow</w:t>
+      </w:r>
+      <w:proofErr w:type="spellEnd"/>
+      <w:r>
+        <w:rPr>
+          <w:rFonts w:ascii="Times New Roman" w:hAnsi="Times New Roman" w:cs="Times New Roman"/>
+        </w:rPr>
+        <w:t xml:space="preserve">, B. D., &amp; </w:t>
+      </w:r>
+      <w:proofErr w:type="spellStart"/>
+      <w:r>
+        <w:rPr>
+          <w:rFonts w:ascii="Times New Roman" w:hAnsi="Times New Roman" w:cs="Times New Roman"/>
+        </w:rPr>
+        <w:t>Rouder</w:t>
+      </w:r>
+      <w:proofErr w:type="spellEnd"/>
+      <w:r>
+        <w:rPr>
+          <w:rFonts w:ascii="Times New Roman" w:hAnsi="Times New Roman" w:cs="Times New Roman"/>
+        </w:rPr>
+        <w:t xml:space="preserve">, J. (2017). </w:t>
       </w:r>
       <w:r>
         <w:rPr>
@@ -1700,7 +1930,35 @@
         <w:rPr>
           <w:rFonts w:ascii="Times New Roman" w:hAnsi="Times New Roman" w:cs="Times New Roman"/>
         </w:rPr>
-        <w:t xml:space="preserve"> Engelhardt, C. R., &amp; Bartholow, B. D. (</w:t>
+        <w:t xml:space="preserve"> </w:t>
+      </w:r>
+      <w:proofErr w:type="spellStart"/>
+      <w:r>
+        <w:rPr>
+          <w:rFonts w:ascii="Times New Roman" w:hAnsi="Times New Roman" w:cs="Times New Roman"/>
+        </w:rPr>
+        <w:t>Engelhardt</w:t>
+      </w:r>
+      <w:proofErr w:type="spellEnd"/>
+      <w:r>
+        <w:rPr>
+          <w:rFonts w:ascii="Times New Roman" w:hAnsi="Times New Roman" w:cs="Times New Roman"/>
+        </w:rPr>
+        <w:t xml:space="preserve">, C. R., &amp; </w:t>
+      </w:r>
+      <w:proofErr w:type="spellStart"/>
+      <w:r>
+        <w:rPr>
+          <w:rFonts w:ascii="Times New Roman" w:hAnsi="Times New Roman" w:cs="Times New Roman"/>
+        </w:rPr>
+        <w:t>Bartholow</w:t>
+      </w:r>
+      <w:proofErr w:type="spellEnd"/>
+      <w:r>
+        <w:rPr>
+          <w:rFonts w:ascii="Times New Roman" w:hAnsi="Times New Roman" w:cs="Times New Roman"/>
+        </w:rPr>
+        <w:t>, B. D. (</w:t>
       </w:r>
       <w:r>
         <w:rPr>
@@ -1761,13 +2019,41 @@
         <w:rPr>
           <w:rFonts w:ascii="Times New Roman" w:hAnsi="Times New Roman" w:cs="Times New Roman"/>
         </w:rPr>
-        <w:t>, Scheufele, D. A., Winne</w:t>
-      </w:r>
-      <w:r>
-        <w:rPr>
-          <w:rFonts w:ascii="Times New Roman" w:hAnsi="Times New Roman" w:cs="Times New Roman"/>
-        </w:rPr>
-        <w:t>g, K. M., &amp; Hall Jamieson, K. (</w:t>
+        <w:t xml:space="preserve">, </w:t>
+      </w:r>
+      <w:proofErr w:type="spellStart"/>
+      <w:r>
+        <w:rPr>
+          <w:rFonts w:ascii="Times New Roman" w:hAnsi="Times New Roman" w:cs="Times New Roman"/>
+        </w:rPr>
+        <w:t>Scheufele</w:t>
+      </w:r>
+      <w:proofErr w:type="spellEnd"/>
+      <w:r>
+        <w:rPr>
+          <w:rFonts w:ascii="Times New Roman" w:hAnsi="Times New Roman" w:cs="Times New Roman"/>
+        </w:rPr>
+        <w:t xml:space="preserve">, D. A., </w:t>
+      </w:r>
+      <w:proofErr w:type="spellStart"/>
+      <w:r>
+        <w:rPr>
+          <w:rFonts w:ascii="Times New Roman" w:hAnsi="Times New Roman" w:cs="Times New Roman"/>
+        </w:rPr>
+        <w:t>Winne</w:t>
+      </w:r>
+      <w:r>
+        <w:rPr>
+          <w:rFonts w:ascii="Times New Roman" w:hAnsi="Times New Roman" w:cs="Times New Roman"/>
+        </w:rPr>
+        <w:t>g</w:t>
+      </w:r>
+      <w:proofErr w:type="spellEnd"/>
+      <w:r>
+        <w:rPr>
+          <w:rFonts w:ascii="Times New Roman" w:hAnsi="Times New Roman" w:cs="Times New Roman"/>
+        </w:rPr>
+        <w:t>, K. M., &amp; Hall Jamieson, K. (</w:t>
       </w:r>
       <w:r>
         <w:rPr>
@@ -1829,11 +2115,19 @@
           <w:rFonts w:ascii="Times New Roman" w:hAnsi="Times New Roman" w:cs="Times New Roman"/>
         </w:rPr>
       </w:pPr>
-      <w:r>
-        <w:rPr>
-          <w:rFonts w:ascii="Times New Roman" w:hAnsi="Times New Roman" w:cs="Times New Roman"/>
-        </w:rPr>
-        <w:t xml:space="preserve">Nilsonne, G., </w:t>
+      <w:proofErr w:type="spellStart"/>
+      <w:r>
+        <w:rPr>
+          <w:rFonts w:ascii="Times New Roman" w:hAnsi="Times New Roman" w:cs="Times New Roman"/>
+        </w:rPr>
+        <w:t>Nilsonne</w:t>
+      </w:r>
+      <w:proofErr w:type="spellEnd"/>
+      <w:r>
+        <w:rPr>
+          <w:rFonts w:ascii="Times New Roman" w:hAnsi="Times New Roman" w:cs="Times New Roman"/>
+        </w:rPr>
+        <w:t xml:space="preserve">, G., </w:t>
       </w:r>
       <w:r>
         <w:rPr>
@@ -1846,13 +2140,41 @@
         <w:rPr>
           <w:rFonts w:ascii="Times New Roman" w:hAnsi="Times New Roman" w:cs="Times New Roman"/>
         </w:rPr>
-        <w:t xml:space="preserve"> A</w:t>
-      </w:r>
-      <w:r>
-        <w:rPr>
-          <w:rFonts w:ascii="Times New Roman" w:hAnsi="Times New Roman" w:cs="Times New Roman"/>
-        </w:rPr>
-        <w:t>rnberg, F. K., &amp; Lekander, M. (2016</w:t>
+        <w:t xml:space="preserve"> </w:t>
+      </w:r>
+      <w:proofErr w:type="spellStart"/>
+      <w:r>
+        <w:rPr>
+          <w:rFonts w:ascii="Times New Roman" w:hAnsi="Times New Roman" w:cs="Times New Roman"/>
+        </w:rPr>
+        <w:t>A</w:t>
+      </w:r>
+      <w:r>
+        <w:rPr>
+          <w:rFonts w:ascii="Times New Roman" w:hAnsi="Times New Roman" w:cs="Times New Roman"/>
+        </w:rPr>
+        <w:t>rnberg</w:t>
+      </w:r>
+      <w:proofErr w:type="spellEnd"/>
+      <w:r>
+        <w:rPr>
+          <w:rFonts w:ascii="Times New Roman" w:hAnsi="Times New Roman" w:cs="Times New Roman"/>
+        </w:rPr>
+        <w:t xml:space="preserve">, F. K., &amp; </w:t>
+      </w:r>
+      <w:proofErr w:type="spellStart"/>
+      <w:r>
+        <w:rPr>
+          <w:rFonts w:ascii="Times New Roman" w:hAnsi="Times New Roman" w:cs="Times New Roman"/>
+        </w:rPr>
+        <w:t>Lekander</w:t>
+      </w:r>
+      <w:proofErr w:type="spellEnd"/>
+      <w:r>
+        <w:rPr>
+          <w:rFonts w:ascii="Times New Roman" w:hAnsi="Times New Roman" w:cs="Times New Roman"/>
+        </w:rPr>
+        <w:t>, M. (2016</w:t>
       </w:r>
       <w:r>
         <w:rPr>
@@ -1929,11 +2251,47 @@
           <w:rFonts w:ascii="Times New Roman" w:hAnsi="Times New Roman" w:cs="Times New Roman"/>
         </w:rPr>
       </w:pPr>
-      <w:r>
-        <w:rPr>
-          <w:rFonts w:ascii="Times New Roman" w:hAnsi="Times New Roman" w:cs="Times New Roman"/>
-        </w:rPr>
-        <w:t xml:space="preserve">Mazurek, M., Sohl, K., Engelhardt, C. R., &amp; </w:t>
+      <w:proofErr w:type="spellStart"/>
+      <w:r>
+        <w:rPr>
+          <w:rFonts w:ascii="Times New Roman" w:hAnsi="Times New Roman" w:cs="Times New Roman"/>
+        </w:rPr>
+        <w:t>Mazurek</w:t>
+      </w:r>
+      <w:proofErr w:type="spellEnd"/>
+      <w:r>
+        <w:rPr>
+          <w:rFonts w:ascii="Times New Roman" w:hAnsi="Times New Roman" w:cs="Times New Roman"/>
+        </w:rPr>
+        <w:t xml:space="preserve">, M., </w:t>
+      </w:r>
+      <w:proofErr w:type="spellStart"/>
+      <w:r>
+        <w:rPr>
+          <w:rFonts w:ascii="Times New Roman" w:hAnsi="Times New Roman" w:cs="Times New Roman"/>
+        </w:rPr>
+        <w:t>Sohl</w:t>
+      </w:r>
+      <w:proofErr w:type="spellEnd"/>
+      <w:r>
+        <w:rPr>
+          <w:rFonts w:ascii="Times New Roman" w:hAnsi="Times New Roman" w:cs="Times New Roman"/>
+        </w:rPr>
+        <w:t xml:space="preserve">, K., </w:t>
+      </w:r>
+      <w:proofErr w:type="spellStart"/>
+      <w:r>
+        <w:rPr>
+          <w:rFonts w:ascii="Times New Roman" w:hAnsi="Times New Roman" w:cs="Times New Roman"/>
+        </w:rPr>
+        <w:t>Engelhardt</w:t>
+      </w:r>
+      <w:proofErr w:type="spellEnd"/>
+      <w:r>
+        <w:rPr>
+          <w:rFonts w:ascii="Times New Roman" w:hAnsi="Times New Roman" w:cs="Times New Roman"/>
+        </w:rPr>
+        <w:t xml:space="preserve">, C. R., &amp; </w:t>
       </w:r>
       <w:r>
         <w:rPr>
@@ -2045,7 +2403,21 @@
         <w:rPr>
           <w:rFonts w:ascii="Times New Roman" w:hAnsi="Times New Roman" w:cs="Times New Roman"/>
         </w:rPr>
-        <w:t xml:space="preserve">Fleming, K. A., Bartholow, B. D., </w:t>
+        <w:t xml:space="preserve">Fleming, K. A., </w:t>
+      </w:r>
+      <w:proofErr w:type="spellStart"/>
+      <w:r>
+        <w:rPr>
+          <w:rFonts w:ascii="Times New Roman" w:hAnsi="Times New Roman" w:cs="Times New Roman"/>
+        </w:rPr>
+        <w:t>Bartholow</w:t>
+      </w:r>
+      <w:proofErr w:type="spellEnd"/>
+      <w:r>
+        <w:rPr>
+          <w:rFonts w:ascii="Times New Roman" w:hAnsi="Times New Roman" w:cs="Times New Roman"/>
+        </w:rPr>
+        <w:t xml:space="preserve">, B. D., </w:t>
       </w:r>
       <w:r>
         <w:rPr>
@@ -2058,7 +2430,21 @@
         <w:rPr>
           <w:rFonts w:ascii="Times New Roman" w:hAnsi="Times New Roman" w:cs="Times New Roman"/>
         </w:rPr>
-        <w:t>, McCarthy, D. M., O’Neills, S. E., &amp; Sher, K. J. (</w:t>
+        <w:t xml:space="preserve">, McCarthy, D. M., </w:t>
+      </w:r>
+      <w:proofErr w:type="spellStart"/>
+      <w:r>
+        <w:rPr>
+          <w:rFonts w:ascii="Times New Roman" w:hAnsi="Times New Roman" w:cs="Times New Roman"/>
+        </w:rPr>
+        <w:t>O’Neills</w:t>
+      </w:r>
+      <w:proofErr w:type="spellEnd"/>
+      <w:r>
+        <w:rPr>
+          <w:rFonts w:ascii="Times New Roman" w:hAnsi="Times New Roman" w:cs="Times New Roman"/>
+        </w:rPr>
+        <w:t>, S. E., &amp; Sher, K. J. (</w:t>
       </w:r>
       <w:r>
         <w:rPr>
@@ -2136,12 +2522,21 @@
           <w:shd w:val="clear" w:color="auto" w:fill="FFFFFF"/>
         </w:rPr>
       </w:pPr>
-      <w:r>
-        <w:rPr>
-          <w:rFonts w:ascii="Times New Roman" w:hAnsi="Times New Roman" w:cs="Times New Roman"/>
-          <w:shd w:val="clear" w:color="auto" w:fill="FFFFFF"/>
-        </w:rPr>
-        <w:t xml:space="preserve">Lakens, D., </w:t>
+      <w:proofErr w:type="spellStart"/>
+      <w:r>
+        <w:rPr>
+          <w:rFonts w:ascii="Times New Roman" w:hAnsi="Times New Roman" w:cs="Times New Roman"/>
+          <w:shd w:val="clear" w:color="auto" w:fill="FFFFFF"/>
+        </w:rPr>
+        <w:t>Lakens</w:t>
+      </w:r>
+      <w:proofErr w:type="spellEnd"/>
+      <w:r>
+        <w:rPr>
+          <w:rFonts w:ascii="Times New Roman" w:hAnsi="Times New Roman" w:cs="Times New Roman"/>
+          <w:shd w:val="clear" w:color="auto" w:fill="FFFFFF"/>
+        </w:rPr>
+        <w:t xml:space="preserve">, D., </w:t>
       </w:r>
       <w:r>
         <w:rPr>
@@ -2156,7 +2551,23 @@
           <w:rFonts w:ascii="Times New Roman" w:hAnsi="Times New Roman" w:cs="Times New Roman"/>
           <w:shd w:val="clear" w:color="auto" w:fill="FFFFFF"/>
         </w:rPr>
-        <w:t>&amp; Staaks, J. (</w:t>
+        <w:t xml:space="preserve">&amp; </w:t>
+      </w:r>
+      <w:proofErr w:type="spellStart"/>
+      <w:r>
+        <w:rPr>
+          <w:rFonts w:ascii="Times New Roman" w:hAnsi="Times New Roman" w:cs="Times New Roman"/>
+          <w:shd w:val="clear" w:color="auto" w:fill="FFFFFF"/>
+        </w:rPr>
+        <w:t>Staaks</w:t>
+      </w:r>
+      <w:proofErr w:type="spellEnd"/>
+      <w:r>
+        <w:rPr>
+          <w:rFonts w:ascii="Times New Roman" w:hAnsi="Times New Roman" w:cs="Times New Roman"/>
+          <w:shd w:val="clear" w:color="auto" w:fill="FFFFFF"/>
+        </w:rPr>
+        <w:t>, J. (</w:t>
       </w:r>
       <w:r>
         <w:rPr>
@@ -2193,13 +2604,23 @@
         </w:rPr>
         <w:t xml:space="preserve"> </w:t>
       </w:r>
+      <w:proofErr w:type="spellStart"/>
       <w:r>
         <w:rPr>
           <w:rFonts w:ascii="Times New Roman" w:hAnsi="Times New Roman" w:cs="Times New Roman"/>
           <w:i/>
           <w:shd w:val="clear" w:color="auto" w:fill="FFFFFF"/>
         </w:rPr>
-        <w:t>BioMed Central</w:t>
+        <w:t>BioMed</w:t>
+      </w:r>
+      <w:proofErr w:type="spellEnd"/>
+      <w:r>
+        <w:rPr>
+          <w:rFonts w:ascii="Times New Roman" w:hAnsi="Times New Roman" w:cs="Times New Roman"/>
+          <w:i/>
+          <w:shd w:val="clear" w:color="auto" w:fill="FFFFFF"/>
+        </w:rPr>
+        <w:t xml:space="preserve"> Central</w:t>
       </w:r>
       <w:r>
         <w:rPr>
@@ -2268,17 +2689,33 @@
           <w:rFonts w:ascii="Times New Roman" w:hAnsi="Times New Roman" w:cs="Times New Roman"/>
         </w:rPr>
       </w:pPr>
-      <w:r>
-        <w:rPr>
-          <w:rFonts w:ascii="Times New Roman" w:hAnsi="Times New Roman" w:cs="Times New Roman"/>
-        </w:rPr>
-        <w:t xml:space="preserve">Engelhardt, C. R., </w:t>
-      </w:r>
-      <w:r>
-        <w:rPr>
-          <w:rFonts w:ascii="Times New Roman" w:hAnsi="Times New Roman" w:cs="Times New Roman"/>
-        </w:rPr>
-        <w:t xml:space="preserve">Mazurek, M. O., </w:t>
+      <w:proofErr w:type="spellStart"/>
+      <w:r>
+        <w:rPr>
+          <w:rFonts w:ascii="Times New Roman" w:hAnsi="Times New Roman" w:cs="Times New Roman"/>
+        </w:rPr>
+        <w:t>Engelhardt</w:t>
+      </w:r>
+      <w:proofErr w:type="spellEnd"/>
+      <w:r>
+        <w:rPr>
+          <w:rFonts w:ascii="Times New Roman" w:hAnsi="Times New Roman" w:cs="Times New Roman"/>
+        </w:rPr>
+        <w:t xml:space="preserve">, C. R., </w:t>
+      </w:r>
+      <w:proofErr w:type="spellStart"/>
+      <w:r>
+        <w:rPr>
+          <w:rFonts w:ascii="Times New Roman" w:hAnsi="Times New Roman" w:cs="Times New Roman"/>
+        </w:rPr>
+        <w:t>Mazurek</w:t>
+      </w:r>
+      <w:proofErr w:type="spellEnd"/>
+      <w:r>
+        <w:rPr>
+          <w:rFonts w:ascii="Times New Roman" w:hAnsi="Times New Roman" w:cs="Times New Roman"/>
+        </w:rPr>
+        <w:t xml:space="preserve">, M. O., </w:t>
       </w:r>
       <w:r>
         <w:rPr>
@@ -2291,7 +2728,35 @@
         <w:rPr>
           <w:rFonts w:ascii="Times New Roman" w:hAnsi="Times New Roman" w:cs="Times New Roman"/>
         </w:rPr>
-        <w:t>, Rouder, J., &amp; Bartholow, B. D. (</w:t>
+        <w:t xml:space="preserve">, </w:t>
+      </w:r>
+      <w:proofErr w:type="spellStart"/>
+      <w:r>
+        <w:rPr>
+          <w:rFonts w:ascii="Times New Roman" w:hAnsi="Times New Roman" w:cs="Times New Roman"/>
+        </w:rPr>
+        <w:t>Rouder</w:t>
+      </w:r>
+      <w:proofErr w:type="spellEnd"/>
+      <w:r>
+        <w:rPr>
+          <w:rFonts w:ascii="Times New Roman" w:hAnsi="Times New Roman" w:cs="Times New Roman"/>
+        </w:rPr>
+        <w:t xml:space="preserve">, J., &amp; </w:t>
+      </w:r>
+      <w:proofErr w:type="spellStart"/>
+      <w:r>
+        <w:rPr>
+          <w:rFonts w:ascii="Times New Roman" w:hAnsi="Times New Roman" w:cs="Times New Roman"/>
+        </w:rPr>
+        <w:t>Bartholow</w:t>
+      </w:r>
+      <w:proofErr w:type="spellEnd"/>
+      <w:r>
+        <w:rPr>
+          <w:rFonts w:ascii="Times New Roman" w:hAnsi="Times New Roman" w:cs="Times New Roman"/>
+        </w:rPr>
+        <w:t>, B. D. (</w:t>
       </w:r>
       <w:r>
         <w:rPr>
@@ -2375,11 +2840,19 @@
           <w:rFonts w:ascii="Times New Roman" w:hAnsi="Times New Roman" w:cs="Times New Roman"/>
         </w:rPr>
       </w:pPr>
-      <w:r>
-        <w:rPr>
-          <w:rFonts w:ascii="Times New Roman" w:hAnsi="Times New Roman" w:cs="Times New Roman"/>
-        </w:rPr>
-        <w:t xml:space="preserve">Engelhardt, C. R., </w:t>
+      <w:proofErr w:type="spellStart"/>
+      <w:r>
+        <w:rPr>
+          <w:rFonts w:ascii="Times New Roman" w:hAnsi="Times New Roman" w:cs="Times New Roman"/>
+        </w:rPr>
+        <w:t>Engelhardt</w:t>
+      </w:r>
+      <w:proofErr w:type="spellEnd"/>
+      <w:r>
+        <w:rPr>
+          <w:rFonts w:ascii="Times New Roman" w:hAnsi="Times New Roman" w:cs="Times New Roman"/>
+        </w:rPr>
+        <w:t xml:space="preserve">, C. R., </w:t>
       </w:r>
       <w:r>
         <w:rPr>
@@ -2392,7 +2865,21 @@
         <w:rPr>
           <w:rFonts w:ascii="Times New Roman" w:hAnsi="Times New Roman" w:cs="Times New Roman"/>
         </w:rPr>
-        <w:t>, &amp; Bartholow, B. D. (</w:t>
+        <w:t xml:space="preserve">, &amp; </w:t>
+      </w:r>
+      <w:proofErr w:type="spellStart"/>
+      <w:r>
+        <w:rPr>
+          <w:rFonts w:ascii="Times New Roman" w:hAnsi="Times New Roman" w:cs="Times New Roman"/>
+        </w:rPr>
+        <w:t>Bartholow</w:t>
+      </w:r>
+      <w:proofErr w:type="spellEnd"/>
+      <w:r>
+        <w:rPr>
+          <w:rFonts w:ascii="Times New Roman" w:hAnsi="Times New Roman" w:cs="Times New Roman"/>
+        </w:rPr>
+        <w:t>, B. D. (</w:t>
       </w:r>
       <w:r>
         <w:rPr>
@@ -2495,7 +2982,43 @@
           <w:sz w:val="23"/>
           <w:szCs w:val="23"/>
         </w:rPr>
-        <w:t xml:space="preserve">, Bartholow, B. D., Dickter, C. L., &amp; Blanton, H. (2015). Characterizing switching and congruency effects in the Implicit Association Test as reactive and proactive cognitive control. </w:t>
+        <w:t xml:space="preserve">, </w:t>
+      </w:r>
+      <w:proofErr w:type="spellStart"/>
+      <w:r>
+        <w:rPr>
+          <w:rFonts w:ascii="Times New Roman" w:hAnsi="Times New Roman" w:cs="Times New Roman"/>
+          <w:sz w:val="23"/>
+          <w:szCs w:val="23"/>
+        </w:rPr>
+        <w:t>Bartholow</w:t>
+      </w:r>
+      <w:proofErr w:type="spellEnd"/>
+      <w:r>
+        <w:rPr>
+          <w:rFonts w:ascii="Times New Roman" w:hAnsi="Times New Roman" w:cs="Times New Roman"/>
+          <w:sz w:val="23"/>
+          <w:szCs w:val="23"/>
+        </w:rPr>
+        <w:t xml:space="preserve">, B. D., </w:t>
+      </w:r>
+      <w:proofErr w:type="spellStart"/>
+      <w:r>
+        <w:rPr>
+          <w:rFonts w:ascii="Times New Roman" w:hAnsi="Times New Roman" w:cs="Times New Roman"/>
+          <w:sz w:val="23"/>
+          <w:szCs w:val="23"/>
+        </w:rPr>
+        <w:t>Dickter</w:t>
+      </w:r>
+      <w:proofErr w:type="spellEnd"/>
+      <w:r>
+        <w:rPr>
+          <w:rFonts w:ascii="Times New Roman" w:hAnsi="Times New Roman" w:cs="Times New Roman"/>
+          <w:sz w:val="23"/>
+          <w:szCs w:val="23"/>
+        </w:rPr>
+        <w:t xml:space="preserve">, C. L., &amp; Blanton, H. (2015). Characterizing switching and congruency effects in the Implicit Association Test as reactive and proactive cognitive control. </w:t>
       </w:r>
       <w:r>
         <w:rPr>
@@ -2593,13 +3116,23 @@
         </w:rPr>
         <w:t xml:space="preserve">, Weinberg, A., </w:t>
       </w:r>
-      <w:r>
-        <w:rPr>
-          <w:rFonts w:ascii="Times New Roman" w:hAnsi="Times New Roman" w:cs="Times New Roman"/>
-          <w:sz w:val="23"/>
-          <w:szCs w:val="23"/>
-        </w:rPr>
-        <w:t>Proudfit, G.</w:t>
+      <w:proofErr w:type="spellStart"/>
+      <w:r>
+        <w:rPr>
+          <w:rFonts w:ascii="Times New Roman" w:hAnsi="Times New Roman" w:cs="Times New Roman"/>
+          <w:sz w:val="23"/>
+          <w:szCs w:val="23"/>
+        </w:rPr>
+        <w:t>Proudfit</w:t>
+      </w:r>
+      <w:proofErr w:type="spellEnd"/>
+      <w:r>
+        <w:rPr>
+          <w:rFonts w:ascii="Times New Roman" w:hAnsi="Times New Roman" w:cs="Times New Roman"/>
+          <w:sz w:val="23"/>
+          <w:szCs w:val="23"/>
+        </w:rPr>
+        <w:t>, G.</w:t>
       </w:r>
       <w:r>
         <w:rPr>
@@ -2615,7 +3148,25 @@
           <w:sz w:val="23"/>
           <w:szCs w:val="23"/>
         </w:rPr>
-        <w:t>H., &amp; Bartholow, B.</w:t>
+        <w:t xml:space="preserve">H., &amp; </w:t>
+      </w:r>
+      <w:proofErr w:type="spellStart"/>
+      <w:r>
+        <w:rPr>
+          <w:rFonts w:ascii="Times New Roman" w:hAnsi="Times New Roman" w:cs="Times New Roman"/>
+          <w:sz w:val="23"/>
+          <w:szCs w:val="23"/>
+        </w:rPr>
+        <w:t>Bartholow</w:t>
+      </w:r>
+      <w:proofErr w:type="spellEnd"/>
+      <w:r>
+        <w:rPr>
+          <w:rFonts w:ascii="Times New Roman" w:hAnsi="Times New Roman" w:cs="Times New Roman"/>
+          <w:sz w:val="23"/>
+          <w:szCs w:val="23"/>
+        </w:rPr>
+        <w:t>, B.</w:t>
       </w:r>
       <w:r>
         <w:rPr>
@@ -2657,13 +3208,23 @@
         </w:rPr>
         <w:t xml:space="preserve">). </w:t>
       </w:r>
-      <w:r>
-        <w:rPr>
-          <w:rFonts w:ascii="Times New Roman" w:hAnsi="Times New Roman" w:cs="Times New Roman"/>
-          <w:sz w:val="23"/>
-          <w:szCs w:val="23"/>
-        </w:rPr>
-        <w:t>The negativity bias in affective picture processing depends on top-down and bottom-up motivational significance</w:t>
+      <w:proofErr w:type="gramStart"/>
+      <w:r>
+        <w:rPr>
+          <w:rFonts w:ascii="Times New Roman" w:hAnsi="Times New Roman" w:cs="Times New Roman"/>
+          <w:sz w:val="23"/>
+          <w:szCs w:val="23"/>
+        </w:rPr>
+        <w:t>The</w:t>
+      </w:r>
+      <w:proofErr w:type="gramEnd"/>
+      <w:r>
+        <w:rPr>
+          <w:rFonts w:ascii="Times New Roman" w:hAnsi="Times New Roman" w:cs="Times New Roman"/>
+          <w:sz w:val="23"/>
+          <w:szCs w:val="23"/>
+        </w:rPr>
+        <w:t xml:space="preserve"> negativity bias in affective picture processing depends on top-down and bottom-up motivational significance</w:t>
       </w:r>
       <w:r>
         <w:rPr>
@@ -2782,7 +3343,25 @@
           <w:sz w:val="23"/>
           <w:szCs w:val="23"/>
         </w:rPr>
-        <w:t>, Engelhardt, C.</w:t>
+        <w:t xml:space="preserve">, </w:t>
+      </w:r>
+      <w:proofErr w:type="spellStart"/>
+      <w:r>
+        <w:rPr>
+          <w:rFonts w:ascii="Times New Roman" w:hAnsi="Times New Roman" w:cs="Times New Roman"/>
+          <w:sz w:val="23"/>
+          <w:szCs w:val="23"/>
+        </w:rPr>
+        <w:t>Engelhardt</w:t>
+      </w:r>
+      <w:proofErr w:type="spellEnd"/>
+      <w:r>
+        <w:rPr>
+          <w:rFonts w:ascii="Times New Roman" w:hAnsi="Times New Roman" w:cs="Times New Roman"/>
+          <w:sz w:val="23"/>
+          <w:szCs w:val="23"/>
+        </w:rPr>
+        <w:t>, C.</w:t>
       </w:r>
       <w:r>
         <w:rPr>
@@ -2798,7 +3377,25 @@
           <w:sz w:val="23"/>
           <w:szCs w:val="23"/>
         </w:rPr>
-        <w:t>R., &amp; Bartholow, B.</w:t>
+        <w:t xml:space="preserve">R., &amp; </w:t>
+      </w:r>
+      <w:proofErr w:type="spellStart"/>
+      <w:r>
+        <w:rPr>
+          <w:rFonts w:ascii="Times New Roman" w:hAnsi="Times New Roman" w:cs="Times New Roman"/>
+          <w:sz w:val="23"/>
+          <w:szCs w:val="23"/>
+        </w:rPr>
+        <w:t>Bartholow</w:t>
+      </w:r>
+      <w:proofErr w:type="spellEnd"/>
+      <w:r>
+        <w:rPr>
+          <w:rFonts w:ascii="Times New Roman" w:hAnsi="Times New Roman" w:cs="Times New Roman"/>
+          <w:sz w:val="23"/>
+          <w:szCs w:val="23"/>
+        </w:rPr>
+        <w:t>, B.</w:t>
       </w:r>
       <w:r>
         <w:rPr>
@@ -3058,7 +3655,25 @@
           <w:sz w:val="23"/>
           <w:szCs w:val="23"/>
         </w:rPr>
-        <w:t>, Bartholow, B.</w:t>
+        <w:t xml:space="preserve">, </w:t>
+      </w:r>
+      <w:proofErr w:type="spellStart"/>
+      <w:r>
+        <w:rPr>
+          <w:rFonts w:ascii="Times New Roman" w:hAnsi="Times New Roman" w:cs="Times New Roman"/>
+          <w:sz w:val="23"/>
+          <w:szCs w:val="23"/>
+        </w:rPr>
+        <w:t>Bartholow</w:t>
+      </w:r>
+      <w:proofErr w:type="spellEnd"/>
+      <w:r>
+        <w:rPr>
+          <w:rFonts w:ascii="Times New Roman" w:hAnsi="Times New Roman" w:cs="Times New Roman"/>
+          <w:sz w:val="23"/>
+          <w:szCs w:val="23"/>
+        </w:rPr>
+        <w:t>, B.</w:t>
       </w:r>
       <w:r>
         <w:rPr>
@@ -3074,7 +3689,25 @@
           <w:sz w:val="23"/>
           <w:szCs w:val="23"/>
         </w:rPr>
-        <w:t>D., &amp; Hajcak, G.  (</w:t>
+        <w:t xml:space="preserve">D., &amp; </w:t>
+      </w:r>
+      <w:proofErr w:type="spellStart"/>
+      <w:r>
+        <w:rPr>
+          <w:rFonts w:ascii="Times New Roman" w:hAnsi="Times New Roman" w:cs="Times New Roman"/>
+          <w:sz w:val="23"/>
+          <w:szCs w:val="23"/>
+        </w:rPr>
+        <w:t>Hajcak</w:t>
+      </w:r>
+      <w:proofErr w:type="spellEnd"/>
+      <w:r>
+        <w:rPr>
+          <w:rFonts w:ascii="Times New Roman" w:hAnsi="Times New Roman" w:cs="Times New Roman"/>
+          <w:sz w:val="23"/>
+          <w:szCs w:val="23"/>
+        </w:rPr>
+        <w:t>, G.  (</w:t>
       </w:r>
       <w:r>
         <w:rPr>
@@ -3182,13 +3815,23 @@
           <w:szCs w:val="23"/>
         </w:rPr>
       </w:pPr>
-      <w:r>
-        <w:rPr>
-          <w:rFonts w:ascii="Times New Roman" w:hAnsi="Times New Roman" w:cs="Times New Roman"/>
-          <w:sz w:val="23"/>
-          <w:szCs w:val="23"/>
-        </w:rPr>
-        <w:t xml:space="preserve">Jimura, K., Myerson, J., </w:t>
+      <w:proofErr w:type="spellStart"/>
+      <w:r>
+        <w:rPr>
+          <w:rFonts w:ascii="Times New Roman" w:hAnsi="Times New Roman" w:cs="Times New Roman"/>
+          <w:sz w:val="23"/>
+          <w:szCs w:val="23"/>
+        </w:rPr>
+        <w:t>Jimura</w:t>
+      </w:r>
+      <w:proofErr w:type="spellEnd"/>
+      <w:r>
+        <w:rPr>
+          <w:rFonts w:ascii="Times New Roman" w:hAnsi="Times New Roman" w:cs="Times New Roman"/>
+          <w:sz w:val="23"/>
+          <w:szCs w:val="23"/>
+        </w:rPr>
+        <w:t xml:space="preserve">, K., Myerson, J., </w:t>
       </w:r>
       <w:r>
         <w:rPr>
@@ -3205,7 +3848,25 @@
           <w:sz w:val="23"/>
           <w:szCs w:val="23"/>
         </w:rPr>
-        <w:t>, Keighley, J., Braver, T.</w:t>
+        <w:t xml:space="preserve">, </w:t>
+      </w:r>
+      <w:proofErr w:type="spellStart"/>
+      <w:r>
+        <w:rPr>
+          <w:rFonts w:ascii="Times New Roman" w:hAnsi="Times New Roman" w:cs="Times New Roman"/>
+          <w:sz w:val="23"/>
+          <w:szCs w:val="23"/>
+        </w:rPr>
+        <w:t>Keighley</w:t>
+      </w:r>
+      <w:proofErr w:type="spellEnd"/>
+      <w:r>
+        <w:rPr>
+          <w:rFonts w:ascii="Times New Roman" w:hAnsi="Times New Roman" w:cs="Times New Roman"/>
+          <w:sz w:val="23"/>
+          <w:szCs w:val="23"/>
+        </w:rPr>
+        <w:t>, J., Braver, T.</w:t>
       </w:r>
       <w:r>
         <w:rPr>
@@ -3351,13 +4012,23 @@
           <w:szCs w:val="23"/>
         </w:rPr>
       </w:pPr>
-      <w:r>
-        <w:rPr>
-          <w:rFonts w:ascii="Times New Roman" w:hAnsi="Times New Roman" w:cs="Times New Roman"/>
-          <w:sz w:val="23"/>
-          <w:szCs w:val="23"/>
-        </w:rPr>
-        <w:t xml:space="preserve">Jimura, </w:t>
+      <w:proofErr w:type="spellStart"/>
+      <w:r>
+        <w:rPr>
+          <w:rFonts w:ascii="Times New Roman" w:hAnsi="Times New Roman" w:cs="Times New Roman"/>
+          <w:sz w:val="23"/>
+          <w:szCs w:val="23"/>
+        </w:rPr>
+        <w:t>Jimura</w:t>
+      </w:r>
+      <w:proofErr w:type="spellEnd"/>
+      <w:r>
+        <w:rPr>
+          <w:rFonts w:ascii="Times New Roman" w:hAnsi="Times New Roman" w:cs="Times New Roman"/>
+          <w:sz w:val="23"/>
+          <w:szCs w:val="23"/>
+        </w:rPr>
+        <w:t xml:space="preserve">, </w:t>
       </w:r>
       <w:r>
         <w:rPr>
@@ -3448,6 +4119,7 @@
         </w:rPr>
         <w:t xml:space="preserve">. </w:t>
       </w:r>
+      <w:proofErr w:type="spellStart"/>
       <w:r>
         <w:rPr>
           <w:rFonts w:ascii="Times New Roman" w:hAnsi="Times New Roman" w:cs="Times New Roman"/>
@@ -3455,7 +4127,17 @@
           <w:sz w:val="23"/>
           <w:szCs w:val="23"/>
         </w:rPr>
-        <w:t>Psychonomic Bulletin &amp; Review</w:t>
+        <w:t>Psychonomic</w:t>
+      </w:r>
+      <w:proofErr w:type="spellEnd"/>
+      <w:r>
+        <w:rPr>
+          <w:rFonts w:ascii="Times New Roman" w:hAnsi="Times New Roman" w:cs="Times New Roman"/>
+          <w:i/>
+          <w:sz w:val="23"/>
+          <w:szCs w:val="23"/>
+        </w:rPr>
+        <w:t xml:space="preserve"> Bulletin &amp; Review</w:t>
       </w:r>
       <w:r>
         <w:rPr>
@@ -3567,28 +4249,162 @@
         <w:ind w:left="720" w:hanging="720"/>
         <w:rPr>
           <w:rFonts w:ascii="Times New Roman" w:hAnsi="Times New Roman" w:cs="Times New Roman"/>
+          <w:shd w:val="clear" w:color="auto" w:fill="FFFFFF"/>
+        </w:rPr>
+      </w:pPr>
+      <w:r>
+        <w:rPr>
+          <w:rFonts w:ascii="Times New Roman" w:hAnsi="Times New Roman" w:cs="Times New Roman"/>
+          <w:shd w:val="clear" w:color="auto" w:fill="FFFFFF"/>
+        </w:rPr>
+        <w:t xml:space="preserve">Carter, E. C., </w:t>
+      </w:r>
+      <w:proofErr w:type="spellStart"/>
+      <w:r>
+        <w:rPr>
+          <w:rFonts w:ascii="Times New Roman" w:hAnsi="Times New Roman" w:cs="Times New Roman"/>
+          <w:shd w:val="clear" w:color="auto" w:fill="FFFFFF"/>
+        </w:rPr>
+        <w:t>Schönbrodt</w:t>
+      </w:r>
+      <w:proofErr w:type="spellEnd"/>
+      <w:r>
+        <w:rPr>
+          <w:rFonts w:ascii="Times New Roman" w:hAnsi="Times New Roman" w:cs="Times New Roman"/>
+          <w:shd w:val="clear" w:color="auto" w:fill="FFFFFF"/>
+        </w:rPr>
+        <w:t xml:space="preserve">, F. D., </w:t>
+      </w:r>
+      <w:r>
+        <w:rPr>
+          <w:rFonts w:ascii="Times New Roman" w:hAnsi="Times New Roman" w:cs="Times New Roman"/>
+          <w:b/>
+          <w:shd w:val="clear" w:color="auto" w:fill="FFFFFF"/>
+        </w:rPr>
+        <w:t>Hilgard, J</w:t>
+      </w:r>
+      <w:r>
+        <w:rPr>
+          <w:rFonts w:ascii="Times New Roman" w:hAnsi="Times New Roman" w:cs="Times New Roman"/>
+          <w:b/>
+          <w:shd w:val="clear" w:color="auto" w:fill="FFFFFF"/>
+        </w:rPr>
+        <w:t>.,</w:t>
+      </w:r>
+      <w:r>
+        <w:rPr>
+          <w:rFonts w:ascii="Times New Roman" w:hAnsi="Times New Roman" w:cs="Times New Roman"/>
+          <w:shd w:val="clear" w:color="auto" w:fill="FFFFFF"/>
+        </w:rPr>
+        <w:t xml:space="preserve"> </w:t>
+      </w:r>
+      <w:r>
+        <w:rPr>
+          <w:rFonts w:ascii="Times New Roman" w:hAnsi="Times New Roman" w:cs="Times New Roman"/>
+          <w:shd w:val="clear" w:color="auto" w:fill="FFFFFF"/>
+        </w:rPr>
+        <w:t xml:space="preserve">&amp; </w:t>
+      </w:r>
+      <w:r>
+        <w:rPr>
+          <w:rFonts w:ascii="Times New Roman" w:hAnsi="Times New Roman" w:cs="Times New Roman"/>
+          <w:shd w:val="clear" w:color="auto" w:fill="FFFFFF"/>
+        </w:rPr>
+        <w:t>Gervais, W. M.  (</w:t>
+      </w:r>
+      <w:r>
+        <w:rPr>
+          <w:rFonts w:ascii="Times New Roman" w:hAnsi="Times New Roman" w:cs="Times New Roman"/>
+          <w:shd w:val="clear" w:color="auto" w:fill="FFFFFF"/>
+        </w:rPr>
+        <w:t>Invited resubmission</w:t>
+      </w:r>
+      <w:r>
+        <w:rPr>
+          <w:rFonts w:ascii="Times New Roman" w:hAnsi="Times New Roman" w:cs="Times New Roman"/>
+          <w:shd w:val="clear" w:color="auto" w:fill="FFFFFF"/>
+        </w:rPr>
+        <w:t xml:space="preserve">, </w:t>
+      </w:r>
+      <w:r>
+        <w:rPr>
+          <w:rFonts w:ascii="Times New Roman" w:hAnsi="Times New Roman" w:cs="Times New Roman"/>
           <w:i/>
-          <w:iCs/>
+          <w:shd w:val="clear" w:color="auto" w:fill="FFFFFF"/>
+        </w:rPr>
+        <w:t>AMPPS</w:t>
+      </w:r>
+      <w:r>
+        <w:rPr>
+          <w:rFonts w:ascii="Times New Roman" w:hAnsi="Times New Roman" w:cs="Times New Roman"/>
+          <w:shd w:val="clear" w:color="auto" w:fill="FFFFFF"/>
+        </w:rPr>
+        <w:t xml:space="preserve">). </w:t>
+      </w:r>
+      <w:r>
+        <w:rPr>
+          <w:rFonts w:ascii="Times New Roman" w:hAnsi="Times New Roman" w:cs="Times New Roman"/>
+          <w:shd w:val="clear" w:color="auto" w:fill="FFFFFF"/>
+        </w:rPr>
+        <w:t>Correcting for bias in psychology: A comparison of meta-analytic</w:t>
+      </w:r>
+      <w:r>
+        <w:rPr>
+          <w:rFonts w:ascii="Times New Roman" w:hAnsi="Times New Roman" w:cs="Times New Roman"/>
+          <w:shd w:val="clear" w:color="auto" w:fill="FFFFFF"/>
+        </w:rPr>
+        <w:t xml:space="preserve"> </w:t>
+      </w:r>
+      <w:r>
+        <w:rPr>
+          <w:rFonts w:ascii="Times New Roman" w:hAnsi="Times New Roman" w:cs="Times New Roman"/>
+          <w:shd w:val="clear" w:color="auto" w:fill="FFFFFF"/>
+        </w:rPr>
+        <w:t>methods</w:t>
+      </w:r>
+      <w:r>
+        <w:rPr>
+          <w:rFonts w:ascii="Times New Roman" w:hAnsi="Times New Roman" w:cs="Times New Roman"/>
+          <w:shd w:val="clear" w:color="auto" w:fill="FFFFFF"/>
+        </w:rPr>
+        <w:t xml:space="preserve">. Preprint available at </w:t>
+      </w:r>
+      <w:r>
+        <w:rPr>
+          <w:rFonts w:ascii="Times New Roman" w:hAnsi="Times New Roman" w:cs="Times New Roman"/>
+          <w:shd w:val="clear" w:color="auto" w:fill="FFFFFF"/>
+        </w:rPr>
+        <w:t>https://osf.io/preprints/psyarxiv/9h3nu</w:t>
+      </w:r>
+      <w:r>
+        <w:rPr>
+          <w:rFonts w:ascii="Times New Roman" w:hAnsi="Times New Roman" w:cs="Times New Roman"/>
+          <w:shd w:val="clear" w:color="auto" w:fill="FFFFFF"/>
+        </w:rPr>
+        <w:t>.</w:t>
+      </w:r>
+    </w:p>
+    <w:p>
+      <w:pPr>
+        <w:pStyle w:val="NoSpacing"/>
+        <w:ind w:left="720" w:hanging="720"/>
+        <w:rPr>
+          <w:rFonts w:ascii="Times New Roman" w:hAnsi="Times New Roman" w:cs="Times New Roman"/>
           <w:color w:val="000000"/>
           <w:shd w:val="clear" w:color="auto" w:fill="FFFFFF"/>
         </w:rPr>
       </w:pPr>
-      <w:r>
+    </w:p>
+    <w:p>
+      <w:pPr>
+        <w:pStyle w:val="NoSpacing"/>
+        <w:ind w:left="720" w:hanging="720"/>
         <w:rPr>
           <w:rFonts w:ascii="Times New Roman" w:hAnsi="Times New Roman" w:cs="Times New Roman"/>
           <w:color w:val="000000"/>
           <w:shd w:val="clear" w:color="auto" w:fill="FFFFFF"/>
         </w:rPr>
-        <w:t>Landy, J. F., Jia, M., Ding I. L., Viganola, D. Tierney, W., ...</w:t>
-      </w:r>
-      <w:r>
-        <w:rPr>
-          <w:rFonts w:ascii="Times New Roman" w:hAnsi="Times New Roman" w:cs="Times New Roman"/>
-          <w:color w:val="000000"/>
-          <w:shd w:val="clear" w:color="auto" w:fill="FFFFFF"/>
-        </w:rPr>
-        <w:t xml:space="preserve">, </w:t>
-      </w:r>
+      </w:pPr>
       <w:r>
         <w:rPr>
           <w:rFonts w:ascii="Times New Roman" w:hAnsi="Times New Roman" w:cs="Times New Roman"/>
@@ -3596,7 +4412,7 @@
           <w:color w:val="000000"/>
           <w:shd w:val="clear" w:color="auto" w:fill="FFFFFF"/>
         </w:rPr>
-        <w:t>Hilgard. J.</w:t>
+        <w:t>Hilgard, J.</w:t>
       </w:r>
       <w:r>
         <w:rPr>
@@ -3604,135 +4420,109 @@
           <w:color w:val="000000"/>
           <w:shd w:val="clear" w:color="auto" w:fill="FFFFFF"/>
         </w:rPr>
-        <w:t>, …,</w:t>
-      </w:r>
+        <w:t xml:space="preserve">, </w:t>
+      </w:r>
+      <w:proofErr w:type="spellStart"/>
       <w:r>
         <w:rPr>
           <w:rFonts w:ascii="Times New Roman" w:hAnsi="Times New Roman" w:cs="Times New Roman"/>
           <w:color w:val="000000"/>
           <w:shd w:val="clear" w:color="auto" w:fill="FFFFFF"/>
         </w:rPr>
-        <w:t xml:space="preserve"> Uhlmann, E. L. (</w:t>
-      </w:r>
+        <w:t>Engelhardt</w:t>
+      </w:r>
+      <w:proofErr w:type="spellEnd"/>
       <w:r>
         <w:rPr>
           <w:rFonts w:ascii="Times New Roman" w:hAnsi="Times New Roman" w:cs="Times New Roman"/>
           <w:color w:val="000000"/>
           <w:shd w:val="clear" w:color="auto" w:fill="FFFFFF"/>
         </w:rPr>
-        <w:t>Submitted</w:t>
-      </w:r>
+        <w:t xml:space="preserve">, C. R., </w:t>
+      </w:r>
+      <w:proofErr w:type="spellStart"/>
       <w:r>
         <w:rPr>
           <w:rFonts w:ascii="Times New Roman" w:hAnsi="Times New Roman" w:cs="Times New Roman"/>
           <w:color w:val="000000"/>
           <w:shd w:val="clear" w:color="auto" w:fill="FFFFFF"/>
         </w:rPr>
-        <w:t>) Crowdsourcing hypothesis tests: Making transparent how design choices shape research results. </w:t>
-      </w:r>
-    </w:p>
-    <w:p>
-      <w:pPr>
-        <w:pStyle w:val="NoSpacing"/>
-        <w:ind w:left="720" w:hanging="720"/>
-        <w:rPr>
-          <w:rFonts w:ascii="Times New Roman" w:hAnsi="Times New Roman" w:cs="Times New Roman"/>
-          <w:shd w:val="clear" w:color="auto" w:fill="FFFFFF"/>
-        </w:rPr>
-      </w:pPr>
-      <w:r>
-        <w:rPr>
-          <w:rFonts w:ascii="Times New Roman" w:hAnsi="Times New Roman" w:cs="Times New Roman"/>
-          <w:shd w:val="clear" w:color="auto" w:fill="FFFFFF"/>
-        </w:rPr>
-        <w:t xml:space="preserve"> </w:t>
-      </w:r>
-    </w:p>
-    <w:p>
-      <w:pPr>
-        <w:pStyle w:val="NoSpacing"/>
-        <w:ind w:left="720" w:hanging="720"/>
-        <w:rPr>
-          <w:rFonts w:ascii="Times New Roman" w:hAnsi="Times New Roman" w:cs="Times New Roman"/>
-          <w:shd w:val="clear" w:color="auto" w:fill="FFFFFF"/>
-        </w:rPr>
-      </w:pPr>
-      <w:r>
-        <w:rPr>
-          <w:rFonts w:ascii="Times New Roman" w:hAnsi="Times New Roman" w:cs="Times New Roman"/>
-          <w:shd w:val="clear" w:color="auto" w:fill="FFFFFF"/>
-        </w:rPr>
-        <w:t>Carter</w:t>
-      </w:r>
-      <w:bookmarkStart w:id="0" w:name="_GoBack"/>
-      <w:bookmarkEnd w:id="0"/>
-      <w:r>
-        <w:rPr>
-          <w:rFonts w:ascii="Times New Roman" w:hAnsi="Times New Roman" w:cs="Times New Roman"/>
-          <w:shd w:val="clear" w:color="auto" w:fill="FFFFFF"/>
-        </w:rPr>
-        <w:t xml:space="preserve">, E. C., Schönbrodt, F. D., </w:t>
-      </w:r>
-      <w:r>
-        <w:rPr>
-          <w:rFonts w:ascii="Times New Roman" w:hAnsi="Times New Roman" w:cs="Times New Roman"/>
-          <w:b/>
-          <w:shd w:val="clear" w:color="auto" w:fill="FFFFFF"/>
-        </w:rPr>
-        <w:t>Hilgard, J.,</w:t>
-      </w:r>
-      <w:r>
-        <w:rPr>
-          <w:rFonts w:ascii="Times New Roman" w:hAnsi="Times New Roman" w:cs="Times New Roman"/>
-          <w:shd w:val="clear" w:color="auto" w:fill="FFFFFF"/>
-        </w:rPr>
-        <w:t xml:space="preserve"> &amp; </w:t>
-      </w:r>
-      <w:r>
-        <w:rPr>
-          <w:rFonts w:ascii="Times New Roman" w:hAnsi="Times New Roman" w:cs="Times New Roman"/>
-          <w:shd w:val="clear" w:color="auto" w:fill="FFFFFF"/>
-        </w:rPr>
-        <w:t>Gervais, W. M.  (</w:t>
-      </w:r>
-      <w:r>
-        <w:rPr>
-          <w:rFonts w:ascii="Times New Roman" w:hAnsi="Times New Roman" w:cs="Times New Roman"/>
-          <w:shd w:val="clear" w:color="auto" w:fill="FFFFFF"/>
-        </w:rPr>
-        <w:t>Invited resubmission</w:t>
-      </w:r>
-      <w:r>
-        <w:rPr>
-          <w:rFonts w:ascii="Times New Roman" w:hAnsi="Times New Roman" w:cs="Times New Roman"/>
-          <w:shd w:val="clear" w:color="auto" w:fill="FFFFFF"/>
-        </w:rPr>
-        <w:t>). Correcting for bias in psychology: A compari</w:t>
-      </w:r>
-      <w:r>
-        <w:rPr>
-          <w:rFonts w:ascii="Times New Roman" w:hAnsi="Times New Roman" w:cs="Times New Roman"/>
-          <w:shd w:val="clear" w:color="auto" w:fill="FFFFFF"/>
-        </w:rPr>
-        <w:t>son of meta-analytic</w:t>
-      </w:r>
-      <w:r>
-        <w:rPr>
-          <w:rFonts w:ascii="Times New Roman" w:hAnsi="Times New Roman" w:cs="Times New Roman"/>
-          <w:shd w:val="clear" w:color="auto" w:fill="FFFFFF"/>
-        </w:rPr>
-        <w:t xml:space="preserve"> </w:t>
-      </w:r>
-      <w:r>
-        <w:rPr>
-          <w:rFonts w:ascii="Times New Roman" w:hAnsi="Times New Roman" w:cs="Times New Roman"/>
-          <w:shd w:val="clear" w:color="auto" w:fill="FFFFFF"/>
-        </w:rPr>
-        <w:t>methods</w:t>
-      </w:r>
-      <w:r>
-        <w:rPr>
-          <w:rFonts w:ascii="Times New Roman" w:hAnsi="Times New Roman" w:cs="Times New Roman"/>
+        <w:t>Rouder</w:t>
+      </w:r>
+      <w:proofErr w:type="spellEnd"/>
+      <w:r>
+        <w:rPr>
+          <w:rFonts w:ascii="Times New Roman" w:hAnsi="Times New Roman" w:cs="Times New Roman"/>
+          <w:color w:val="000000"/>
+          <w:shd w:val="clear" w:color="auto" w:fill="FFFFFF"/>
+        </w:rPr>
+        <w:t xml:space="preserve">, J. N., </w:t>
+      </w:r>
+      <w:proofErr w:type="spellStart"/>
+      <w:r>
+        <w:rPr>
+          <w:rFonts w:ascii="Times New Roman" w:hAnsi="Times New Roman" w:cs="Times New Roman"/>
+          <w:color w:val="000000"/>
+          <w:shd w:val="clear" w:color="auto" w:fill="FFFFFF"/>
+        </w:rPr>
+        <w:t>Segert</w:t>
+      </w:r>
+      <w:proofErr w:type="spellEnd"/>
+      <w:r>
+        <w:rPr>
+          <w:rFonts w:ascii="Times New Roman" w:hAnsi="Times New Roman" w:cs="Times New Roman"/>
+          <w:color w:val="000000"/>
+          <w:shd w:val="clear" w:color="auto" w:fill="FFFFFF"/>
+        </w:rPr>
+        <w:t xml:space="preserve">, I., &amp; </w:t>
+      </w:r>
+      <w:proofErr w:type="spellStart"/>
+      <w:r>
+        <w:rPr>
+          <w:rFonts w:ascii="Times New Roman" w:hAnsi="Times New Roman" w:cs="Times New Roman"/>
+          <w:color w:val="000000"/>
+          <w:shd w:val="clear" w:color="auto" w:fill="FFFFFF"/>
+        </w:rPr>
+        <w:t>Bartholow</w:t>
+      </w:r>
+      <w:proofErr w:type="spellEnd"/>
+      <w:r>
+        <w:rPr>
+          <w:rFonts w:ascii="Times New Roman" w:hAnsi="Times New Roman" w:cs="Times New Roman"/>
+          <w:color w:val="000000"/>
+          <w:shd w:val="clear" w:color="auto" w:fill="FFFFFF"/>
+        </w:rPr>
+        <w:t xml:space="preserve">, B. D. (Invited resubmission, </w:t>
+      </w:r>
+      <w:r>
+        <w:rPr>
+          <w:rFonts w:ascii="Times New Roman" w:hAnsi="Times New Roman" w:cs="Times New Roman"/>
+          <w:i/>
+          <w:color w:val="000000"/>
+          <w:shd w:val="clear" w:color="auto" w:fill="FFFFFF"/>
+        </w:rPr>
+        <w:t>Psychological Science</w:t>
+      </w:r>
+      <w:r>
+        <w:rPr>
+          <w:rFonts w:ascii="Times New Roman" w:hAnsi="Times New Roman" w:cs="Times New Roman"/>
+          <w:color w:val="000000"/>
+          <w:shd w:val="clear" w:color="auto" w:fill="FFFFFF"/>
+        </w:rPr>
+        <w:t xml:space="preserve">) </w:t>
+      </w:r>
+      <w:r>
+        <w:rPr>
+          <w:rFonts w:ascii="Times New Roman" w:hAnsi="Times New Roman" w:cs="Times New Roman"/>
+          <w:color w:val="000000"/>
+          <w:shd w:val="clear" w:color="auto" w:fill="FFFFFF"/>
+        </w:rPr>
+        <w:t>Null effects of game violence, game difficulty, and 2D:4D digit ratio on aggressive behavior</w:t>
+      </w:r>
+      <w:r>
+        <w:rPr>
+          <w:rFonts w:ascii="Times New Roman" w:hAnsi="Times New Roman" w:cs="Times New Roman"/>
+          <w:color w:val="000000"/>
           <w:shd w:val="clear" w:color="auto" w:fill="FFFFFF"/>
         </w:rPr>
         <w:t xml:space="preserve">. Preprint available at </w:t>
@@ -3744,12 +4534,167 @@
             <w:rFonts w:ascii="Times New Roman" w:hAnsi="Times New Roman" w:cs="Times New Roman"/>
             <w:shd w:val="clear" w:color="auto" w:fill="FFFFFF"/>
           </w:rPr>
-          <w:t>https://osf.io/preprints/psyarxiv/9h3nu</w:t>
+          <w:t>https://github.com/Joe-Hilgard/vvg-2d4d/blob/master/manuscripts/ms.docx</w:t>
         </w:r>
       </w:hyperlink>
       <w:r>
         <w:rPr>
           <w:rFonts w:ascii="Times New Roman" w:hAnsi="Times New Roman" w:cs="Times New Roman"/>
+          <w:color w:val="000000"/>
+          <w:shd w:val="clear" w:color="auto" w:fill="FFFFFF"/>
+        </w:rPr>
+        <w:t xml:space="preserve"> </w:t>
+      </w:r>
+    </w:p>
+    <w:p>
+      <w:pPr>
+        <w:pStyle w:val="NoSpacing"/>
+        <w:ind w:left="720" w:hanging="720"/>
+        <w:rPr>
+          <w:rFonts w:ascii="Times New Roman" w:hAnsi="Times New Roman" w:cs="Times New Roman"/>
+          <w:color w:val="000000"/>
+          <w:shd w:val="clear" w:color="auto" w:fill="FFFFFF"/>
+        </w:rPr>
+      </w:pPr>
+    </w:p>
+    <w:p>
+      <w:pPr>
+        <w:pStyle w:val="NoSpacing"/>
+        <w:ind w:left="720" w:hanging="720"/>
+        <w:rPr>
+          <w:rFonts w:ascii="Times New Roman" w:hAnsi="Times New Roman" w:cs="Times New Roman"/>
+          <w:color w:val="000000"/>
+          <w:shd w:val="clear" w:color="auto" w:fill="FFFFFF"/>
+        </w:rPr>
+      </w:pPr>
+      <w:r>
+        <w:rPr>
+          <w:rFonts w:ascii="Times New Roman" w:hAnsi="Times New Roman" w:cs="Times New Roman"/>
+          <w:b/>
+          <w:color w:val="000000"/>
+          <w:shd w:val="clear" w:color="auto" w:fill="FFFFFF"/>
+        </w:rPr>
+        <w:t>Hilgard, J.</w:t>
+      </w:r>
+      <w:r>
+        <w:rPr>
+          <w:rFonts w:ascii="Times New Roman" w:hAnsi="Times New Roman" w:cs="Times New Roman"/>
+          <w:color w:val="000000"/>
+          <w:shd w:val="clear" w:color="auto" w:fill="FFFFFF"/>
+        </w:rPr>
+        <w:t xml:space="preserve"> (Invited resubmission, </w:t>
+      </w:r>
+      <w:r>
+        <w:rPr>
+          <w:rFonts w:ascii="Times New Roman" w:hAnsi="Times New Roman" w:cs="Times New Roman"/>
+          <w:i/>
+          <w:color w:val="000000"/>
+          <w:shd w:val="clear" w:color="auto" w:fill="FFFFFF"/>
+        </w:rPr>
+        <w:t>Psychological Science</w:t>
+      </w:r>
+      <w:r>
+        <w:rPr>
+          <w:rFonts w:ascii="Times New Roman" w:hAnsi="Times New Roman" w:cs="Times New Roman"/>
+          <w:color w:val="000000"/>
+          <w:shd w:val="clear" w:color="auto" w:fill="FFFFFF"/>
+        </w:rPr>
+        <w:t>) Comment on Yoon and Vargas (2014): The effect size cannot be this large.</w:t>
+      </w:r>
+    </w:p>
+    <w:p>
+      <w:pPr>
+        <w:pStyle w:val="NoSpacing"/>
+        <w:ind w:left="720" w:hanging="720"/>
+        <w:rPr>
+          <w:rFonts w:ascii="Times New Roman" w:hAnsi="Times New Roman" w:cs="Times New Roman"/>
+          <w:color w:val="000000"/>
+          <w:shd w:val="clear" w:color="auto" w:fill="FFFFFF"/>
+        </w:rPr>
+      </w:pPr>
+    </w:p>
+    <w:p>
+      <w:pPr>
+        <w:pStyle w:val="NoSpacing"/>
+        <w:ind w:left="720" w:hanging="720"/>
+        <w:rPr>
+          <w:rFonts w:ascii="Times New Roman" w:hAnsi="Times New Roman" w:cs="Times New Roman"/>
+          <w:color w:val="000000"/>
+          <w:shd w:val="clear" w:color="auto" w:fill="FFFFFF"/>
+        </w:rPr>
+      </w:pPr>
+      <w:r>
+        <w:rPr>
+          <w:rFonts w:ascii="Times New Roman" w:hAnsi="Times New Roman" w:cs="Times New Roman"/>
+          <w:color w:val="000000"/>
+          <w:shd w:val="clear" w:color="auto" w:fill="FFFFFF"/>
+        </w:rPr>
+        <w:t xml:space="preserve">Hales, A. H., </w:t>
+      </w:r>
+      <w:proofErr w:type="spellStart"/>
+      <w:r>
+        <w:rPr>
+          <w:rFonts w:ascii="Times New Roman" w:hAnsi="Times New Roman" w:cs="Times New Roman"/>
+          <w:color w:val="000000"/>
+          <w:shd w:val="clear" w:color="auto" w:fill="FFFFFF"/>
+        </w:rPr>
+        <w:t>Wesselmann</w:t>
+      </w:r>
+      <w:proofErr w:type="spellEnd"/>
+      <w:r>
+        <w:rPr>
+          <w:rFonts w:ascii="Times New Roman" w:hAnsi="Times New Roman" w:cs="Times New Roman"/>
+          <w:color w:val="000000"/>
+          <w:shd w:val="clear" w:color="auto" w:fill="FFFFFF"/>
+        </w:rPr>
+        <w:t xml:space="preserve">, E. D., &amp; </w:t>
+      </w:r>
+      <w:r>
+        <w:rPr>
+          <w:rFonts w:ascii="Times New Roman" w:hAnsi="Times New Roman" w:cs="Times New Roman"/>
+          <w:b/>
+          <w:color w:val="000000"/>
+          <w:shd w:val="clear" w:color="auto" w:fill="FFFFFF"/>
+        </w:rPr>
+        <w:t>Hilgard, J.</w:t>
+      </w:r>
+      <w:r>
+        <w:rPr>
+          <w:rFonts w:ascii="Times New Roman" w:hAnsi="Times New Roman" w:cs="Times New Roman"/>
+          <w:color w:val="000000"/>
+          <w:shd w:val="clear" w:color="auto" w:fill="FFFFFF"/>
+        </w:rPr>
+        <w:t xml:space="preserve"> (Invited resubmission, </w:t>
+      </w:r>
+      <w:r>
+        <w:rPr>
+          <w:rFonts w:ascii="Times New Roman" w:hAnsi="Times New Roman" w:cs="Times New Roman"/>
+          <w:i/>
+          <w:color w:val="000000"/>
+          <w:shd w:val="clear" w:color="auto" w:fill="FFFFFF"/>
+        </w:rPr>
+        <w:t>Perspectives on Behavior Science)</w:t>
+      </w:r>
+      <w:r>
+        <w:rPr>
+          <w:rFonts w:ascii="Times New Roman" w:hAnsi="Times New Roman" w:cs="Times New Roman"/>
+          <w:color w:val="000000"/>
+          <w:shd w:val="clear" w:color="auto" w:fill="FFFFFF"/>
+        </w:rPr>
+        <w:t xml:space="preserve"> </w:t>
+      </w:r>
+      <w:r>
+        <w:rPr>
+          <w:rFonts w:ascii="Times New Roman" w:hAnsi="Times New Roman" w:cs="Times New Roman"/>
+          <w:color w:val="000000"/>
+          <w:shd w:val="clear" w:color="auto" w:fill="FFFFFF"/>
+        </w:rPr>
+        <w:t>Improving Psychological Science through Transparency and Openness: An Overview</w:t>
+      </w:r>
+      <w:r>
+        <w:rPr>
+          <w:rFonts w:ascii="Times New Roman" w:hAnsi="Times New Roman" w:cs="Times New Roman"/>
+          <w:color w:val="000000"/>
           <w:shd w:val="clear" w:color="auto" w:fill="FFFFFF"/>
         </w:rPr>
         <w:t>.</w:t>
@@ -3761,277 +4706,496 @@
         <w:ind w:left="720" w:hanging="720"/>
         <w:rPr>
           <w:rFonts w:ascii="Times New Roman" w:hAnsi="Times New Roman" w:cs="Times New Roman"/>
-          <w:shd w:val="clear" w:color="auto" w:fill="FFFFFF"/>
-        </w:rPr>
-      </w:pPr>
-    </w:p>
-    <w:p>
-      <w:pPr>
-        <w:pStyle w:val="NoSpacing"/>
-        <w:ind w:left="720" w:hanging="720"/>
-        <w:rPr>
-          <w:rFonts w:ascii="Times New Roman" w:hAnsi="Times New Roman" w:cs="Times New Roman"/>
-          <w:shd w:val="clear" w:color="auto" w:fill="FFFFFF"/>
-        </w:rPr>
-      </w:pPr>
+          <w:color w:val="000000"/>
+          <w:shd w:val="clear" w:color="auto" w:fill="FFFFFF"/>
+        </w:rPr>
+      </w:pPr>
+    </w:p>
+    <w:p>
+      <w:pPr>
+        <w:pStyle w:val="NoSpacing"/>
+        <w:ind w:left="720" w:hanging="720"/>
+        <w:rPr>
+          <w:rFonts w:ascii="Times New Roman" w:hAnsi="Times New Roman" w:cs="Times New Roman"/>
+          <w:color w:val="000000"/>
+          <w:shd w:val="clear" w:color="auto" w:fill="FFFFFF"/>
+        </w:rPr>
+      </w:pPr>
+      <w:proofErr w:type="spellStart"/>
+      <w:r>
+        <w:rPr>
+          <w:rFonts w:ascii="Times New Roman" w:hAnsi="Times New Roman" w:cs="Times New Roman"/>
+          <w:color w:val="000000"/>
+          <w:shd w:val="clear" w:color="auto" w:fill="FFFFFF"/>
+        </w:rPr>
+        <w:t>Landy</w:t>
+      </w:r>
+      <w:proofErr w:type="spellEnd"/>
+      <w:r>
+        <w:rPr>
+          <w:rFonts w:ascii="Times New Roman" w:hAnsi="Times New Roman" w:cs="Times New Roman"/>
+          <w:color w:val="000000"/>
+          <w:shd w:val="clear" w:color="auto" w:fill="FFFFFF"/>
+        </w:rPr>
+        <w:t xml:space="preserve">, J. F., </w:t>
+      </w:r>
+      <w:proofErr w:type="spellStart"/>
+      <w:r>
+        <w:rPr>
+          <w:rFonts w:ascii="Times New Roman" w:hAnsi="Times New Roman" w:cs="Times New Roman"/>
+          <w:color w:val="000000"/>
+          <w:shd w:val="clear" w:color="auto" w:fill="FFFFFF"/>
+        </w:rPr>
+        <w:t>Jia</w:t>
+      </w:r>
+      <w:proofErr w:type="spellEnd"/>
+      <w:r>
+        <w:rPr>
+          <w:rFonts w:ascii="Times New Roman" w:hAnsi="Times New Roman" w:cs="Times New Roman"/>
+          <w:color w:val="000000"/>
+          <w:shd w:val="clear" w:color="auto" w:fill="FFFFFF"/>
+        </w:rPr>
+        <w:t xml:space="preserve">, M., Ding I. L., </w:t>
+      </w:r>
+      <w:proofErr w:type="spellStart"/>
+      <w:r>
+        <w:rPr>
+          <w:rFonts w:ascii="Times New Roman" w:hAnsi="Times New Roman" w:cs="Times New Roman"/>
+          <w:color w:val="000000"/>
+          <w:shd w:val="clear" w:color="auto" w:fill="FFFFFF"/>
+        </w:rPr>
+        <w:t>Viganola</w:t>
+      </w:r>
+      <w:proofErr w:type="spellEnd"/>
+      <w:r>
+        <w:rPr>
+          <w:rFonts w:ascii="Times New Roman" w:hAnsi="Times New Roman" w:cs="Times New Roman"/>
+          <w:color w:val="000000"/>
+          <w:shd w:val="clear" w:color="auto" w:fill="FFFFFF"/>
+        </w:rPr>
+        <w:t>, D. Tierney, W.</w:t>
+      </w:r>
+      <w:proofErr w:type="gramStart"/>
+      <w:r>
+        <w:rPr>
+          <w:rFonts w:ascii="Times New Roman" w:hAnsi="Times New Roman" w:cs="Times New Roman"/>
+          <w:color w:val="000000"/>
+          <w:shd w:val="clear" w:color="auto" w:fill="FFFFFF"/>
+        </w:rPr>
+        <w:t>, ...,</w:t>
+      </w:r>
+      <w:proofErr w:type="gramEnd"/>
+      <w:r>
+        <w:rPr>
+          <w:rFonts w:ascii="Times New Roman" w:hAnsi="Times New Roman" w:cs="Times New Roman"/>
+          <w:color w:val="000000"/>
+          <w:shd w:val="clear" w:color="auto" w:fill="FFFFFF"/>
+        </w:rPr>
+        <w:t xml:space="preserve"> </w:t>
+      </w:r>
       <w:r>
         <w:rPr>
           <w:rFonts w:ascii="Times New Roman" w:hAnsi="Times New Roman" w:cs="Times New Roman"/>
           <w:b/>
-          <w:shd w:val="clear" w:color="auto" w:fill="FFFFFF"/>
+          <w:color w:val="000000"/>
+          <w:shd w:val="clear" w:color="auto" w:fill="FFFFFF"/>
+        </w:rPr>
+        <w:t>Hilgard. J.</w:t>
+      </w:r>
+      <w:proofErr w:type="gramStart"/>
+      <w:r>
+        <w:rPr>
+          <w:rFonts w:ascii="Times New Roman" w:hAnsi="Times New Roman" w:cs="Times New Roman"/>
+          <w:color w:val="000000"/>
+          <w:shd w:val="clear" w:color="auto" w:fill="FFFFFF"/>
+        </w:rPr>
+        <w:t>, …,</w:t>
+      </w:r>
+      <w:proofErr w:type="gramEnd"/>
+      <w:r>
+        <w:rPr>
+          <w:rFonts w:ascii="Times New Roman" w:hAnsi="Times New Roman" w:cs="Times New Roman"/>
+          <w:color w:val="000000"/>
+          <w:shd w:val="clear" w:color="auto" w:fill="FFFFFF"/>
+        </w:rPr>
+        <w:t xml:space="preserve"> </w:t>
+      </w:r>
+      <w:proofErr w:type="spellStart"/>
+      <w:r>
+        <w:rPr>
+          <w:rFonts w:ascii="Times New Roman" w:hAnsi="Times New Roman" w:cs="Times New Roman"/>
+          <w:color w:val="000000"/>
+          <w:shd w:val="clear" w:color="auto" w:fill="FFFFFF"/>
+        </w:rPr>
+        <w:t>Uhlmann</w:t>
+      </w:r>
+      <w:proofErr w:type="spellEnd"/>
+      <w:r>
+        <w:rPr>
+          <w:rFonts w:ascii="Times New Roman" w:hAnsi="Times New Roman" w:cs="Times New Roman"/>
+          <w:color w:val="000000"/>
+          <w:shd w:val="clear" w:color="auto" w:fill="FFFFFF"/>
+        </w:rPr>
+        <w:t>, E. L. (</w:t>
+      </w:r>
+      <w:r>
+        <w:rPr>
+          <w:rFonts w:ascii="Times New Roman" w:hAnsi="Times New Roman" w:cs="Times New Roman"/>
+          <w:color w:val="000000"/>
+          <w:shd w:val="clear" w:color="auto" w:fill="FFFFFF"/>
+        </w:rPr>
+        <w:t>Submitted</w:t>
+      </w:r>
+      <w:r>
+        <w:rPr>
+          <w:rFonts w:ascii="Times New Roman" w:hAnsi="Times New Roman" w:cs="Times New Roman"/>
+          <w:color w:val="000000"/>
+          <w:shd w:val="clear" w:color="auto" w:fill="FFFFFF"/>
+        </w:rPr>
+        <w:t>) Crowdsourcing hypothesis tests: Making transparent how design choices shape research results. </w:t>
+      </w:r>
+    </w:p>
+    <w:p>
+      <w:pPr>
+        <w:pStyle w:val="NoSpacing"/>
+        <w:ind w:left="720" w:hanging="720"/>
+        <w:rPr>
+          <w:rFonts w:ascii="Times New Roman" w:hAnsi="Times New Roman" w:cs="Times New Roman"/>
+          <w:i/>
+          <w:iCs/>
+          <w:color w:val="000000"/>
+          <w:shd w:val="clear" w:color="auto" w:fill="FFFFFF"/>
+        </w:rPr>
+      </w:pPr>
+    </w:p>
+    <w:p>
+      <w:pPr>
+        <w:pStyle w:val="NoSpacing"/>
+        <w:ind w:left="720" w:hanging="720"/>
+        <w:rPr>
+          <w:rFonts w:ascii="Times New Roman" w:hAnsi="Times New Roman" w:cs="Times New Roman"/>
+          <w:shd w:val="clear" w:color="auto" w:fill="FFFFFF"/>
+        </w:rPr>
+      </w:pPr>
+      <w:r>
+        <w:rPr>
+          <w:rFonts w:ascii="Times New Roman" w:hAnsi="Times New Roman" w:cs="Times New Roman"/>
+          <w:shd w:val="clear" w:color="auto" w:fill="FFFFFF"/>
+        </w:rPr>
+        <w:t xml:space="preserve"> </w:t>
+      </w:r>
+      <w:r>
+        <w:rPr>
+          <w:rFonts w:ascii="Times New Roman" w:hAnsi="Times New Roman" w:cs="Times New Roman"/>
+          <w:shd w:val="clear" w:color="auto" w:fill="FFFFFF"/>
+        </w:rPr>
+        <w:t xml:space="preserve">Hilgard, J., Sala, G., Boot, W.R., &amp; Simons, D.J. (Submitted). Comment on </w:t>
+      </w:r>
+      <w:proofErr w:type="spellStart"/>
+      <w:r>
+        <w:rPr>
+          <w:rFonts w:ascii="Times New Roman" w:hAnsi="Times New Roman" w:cs="Times New Roman"/>
+          <w:shd w:val="clear" w:color="auto" w:fill="FFFFFF"/>
+        </w:rPr>
+        <w:t>Bediou</w:t>
+      </w:r>
+      <w:proofErr w:type="spellEnd"/>
+      <w:r>
+        <w:rPr>
+          <w:rFonts w:ascii="Times New Roman" w:hAnsi="Times New Roman" w:cs="Times New Roman"/>
+          <w:shd w:val="clear" w:color="auto" w:fill="FFFFFF"/>
+        </w:rPr>
+        <w:t xml:space="preserve"> et al. (2018): Overestimation of action-game training effects.</w:t>
+      </w:r>
+    </w:p>
+    <w:p>
+      <w:pPr>
+        <w:pStyle w:val="NoSpacing"/>
+        <w:ind w:left="720" w:hanging="720"/>
+        <w:rPr>
+          <w:rFonts w:ascii="Times New Roman" w:hAnsi="Times New Roman" w:cs="Times New Roman"/>
+          <w:shd w:val="clear" w:color="auto" w:fill="FFFFFF"/>
+        </w:rPr>
+      </w:pPr>
+    </w:p>
+    <w:p>
+      <w:pPr>
+        <w:pStyle w:val="NoSpacing"/>
+        <w:ind w:left="720" w:hanging="720"/>
+        <w:rPr>
+          <w:rFonts w:ascii="Times New Roman" w:hAnsi="Times New Roman" w:cs="Times New Roman"/>
+        </w:rPr>
+      </w:pPr>
+      <w:proofErr w:type="spellStart"/>
+      <w:r>
+        <w:rPr>
+          <w:rFonts w:ascii="Times New Roman" w:hAnsi="Times New Roman" w:cs="Times New Roman"/>
+        </w:rPr>
+        <w:t>Rouder</w:t>
+      </w:r>
+      <w:proofErr w:type="spellEnd"/>
+      <w:r>
+        <w:rPr>
+          <w:rFonts w:ascii="Times New Roman" w:hAnsi="Times New Roman" w:cs="Times New Roman"/>
+        </w:rPr>
+        <w:t xml:space="preserve">, J.N., </w:t>
+      </w:r>
+      <w:proofErr w:type="spellStart"/>
+      <w:r>
+        <w:rPr>
+          <w:rFonts w:ascii="Times New Roman" w:hAnsi="Times New Roman" w:cs="Times New Roman"/>
+        </w:rPr>
+        <w:t>Haaf</w:t>
+      </w:r>
+      <w:proofErr w:type="spellEnd"/>
+      <w:r>
+        <w:rPr>
+          <w:rFonts w:ascii="Times New Roman" w:hAnsi="Times New Roman" w:cs="Times New Roman"/>
+        </w:rPr>
+        <w:t>, J.M., Davis-</w:t>
+      </w:r>
+      <w:proofErr w:type="spellStart"/>
+      <w:r>
+        <w:rPr>
+          <w:rFonts w:ascii="Times New Roman" w:hAnsi="Times New Roman" w:cs="Times New Roman"/>
+        </w:rPr>
+        <w:t>Stober</w:t>
+      </w:r>
+      <w:proofErr w:type="spellEnd"/>
+      <w:r>
+        <w:rPr>
+          <w:rFonts w:ascii="Times New Roman" w:hAnsi="Times New Roman" w:cs="Times New Roman"/>
+        </w:rPr>
+        <w:t xml:space="preserve">, C., &amp; </w:t>
+      </w:r>
+      <w:r>
+        <w:rPr>
+          <w:rFonts w:ascii="Times New Roman" w:hAnsi="Times New Roman" w:cs="Times New Roman"/>
+          <w:b/>
         </w:rPr>
         <w:t>Hilgard, J.</w:t>
       </w:r>
       <w:r>
         <w:rPr>
           <w:rFonts w:ascii="Times New Roman" w:hAnsi="Times New Roman" w:cs="Times New Roman"/>
-          <w:shd w:val="clear" w:color="auto" w:fill="FFFFFF"/>
-        </w:rPr>
-        <w:t xml:space="preserve">, Sala, G., Boot, W.R., &amp; Simons, D.J. (Submitted) </w:t>
-      </w:r>
-      <w:r>
-        <w:rPr>
-          <w:rFonts w:ascii="Times New Roman" w:hAnsi="Times New Roman" w:cs="Times New Roman"/>
-          <w:shd w:val="clear" w:color="auto" w:fill="FFFFFF"/>
-        </w:rPr>
-        <w:t>Overestimation of action-game training effects</w:t>
-      </w:r>
-      <w:r>
-        <w:rPr>
-          <w:rFonts w:ascii="Times New Roman" w:hAnsi="Times New Roman" w:cs="Times New Roman"/>
-          <w:shd w:val="clear" w:color="auto" w:fill="FFFFFF"/>
-        </w:rPr>
-        <w:t>.</w:t>
-      </w:r>
-    </w:p>
-    <w:p>
-      <w:pPr>
-        <w:pStyle w:val="NoSpacing"/>
+        </w:rPr>
+        <w:t xml:space="preserve"> </w:t>
+      </w:r>
+      <w:r>
+        <w:rPr>
+          <w:rFonts w:ascii="Times New Roman" w:hAnsi="Times New Roman" w:cs="Times New Roman"/>
+        </w:rPr>
+        <w:t xml:space="preserve">(Submitted) </w:t>
+      </w:r>
+      <w:proofErr w:type="gramStart"/>
+      <w:r>
+        <w:rPr>
+          <w:rFonts w:ascii="Times New Roman" w:hAnsi="Times New Roman" w:cs="Times New Roman"/>
+        </w:rPr>
+        <w:t>Beyond</w:t>
+      </w:r>
+      <w:proofErr w:type="gramEnd"/>
+      <w:r>
+        <w:rPr>
+          <w:rFonts w:ascii="Times New Roman" w:hAnsi="Times New Roman" w:cs="Times New Roman"/>
+        </w:rPr>
+        <w:t xml:space="preserve"> overall effects: A Bayesian approach to finding constraints across a collection of studies in meta-analysis.</w:t>
+      </w:r>
+    </w:p>
+    <w:p>
+      <w:pPr>
+        <w:pStyle w:val="NoSpacing"/>
+        <w:ind w:left="720" w:hanging="720"/>
         <w:rPr>
           <w:rFonts w:ascii="Times New Roman" w:hAnsi="Times New Roman" w:cs="Times New Roman"/>
           <w:b/>
         </w:rPr>
       </w:pPr>
-    </w:p>
-    <w:p>
-      <w:pPr>
-        <w:pStyle w:val="NoSpacing"/>
-        <w:ind w:left="720" w:hanging="720"/>
-        <w:rPr>
-          <w:rFonts w:ascii="Times New Roman" w:hAnsi="Times New Roman" w:cs="Times New Roman"/>
-        </w:rPr>
-      </w:pPr>
-      <w:r>
-        <w:rPr>
-          <w:rFonts w:ascii="Times New Roman" w:hAnsi="Times New Roman" w:cs="Times New Roman"/>
-        </w:rPr>
-        <w:t xml:space="preserve">Rouder, J.N., Haaf, J.M., Davis-Stober, C., &amp; </w:t>
-      </w:r>
       <w:r>
         <w:rPr>
           <w:rFonts w:ascii="Times New Roman" w:hAnsi="Times New Roman" w:cs="Times New Roman"/>
           <w:b/>
         </w:rPr>
+        <w:t xml:space="preserve"> </w:t>
+      </w:r>
+    </w:p>
+    <w:p>
+      <w:pPr>
+        <w:pStyle w:val="NoSpacing"/>
+        <w:ind w:left="720" w:hanging="720"/>
+        <w:rPr>
+          <w:rFonts w:ascii="Times New Roman" w:hAnsi="Times New Roman" w:cs="Times New Roman"/>
+        </w:rPr>
+      </w:pPr>
+      <w:r>
+        <w:rPr>
+          <w:rFonts w:ascii="Times New Roman" w:hAnsi="Times New Roman" w:cs="Times New Roman"/>
+          <w:b/>
+        </w:rPr>
         <w:t>Hilgard, J.</w:t>
       </w:r>
       <w:r>
         <w:rPr>
           <w:rFonts w:ascii="Times New Roman" w:hAnsi="Times New Roman" w:cs="Times New Roman"/>
         </w:rPr>
+        <w:t xml:space="preserve">, Scherer, L. D., </w:t>
+      </w:r>
+      <w:proofErr w:type="spellStart"/>
+      <w:r>
+        <w:rPr>
+          <w:rFonts w:ascii="Times New Roman" w:hAnsi="Times New Roman" w:cs="Times New Roman"/>
+        </w:rPr>
+        <w:t>Volpert</w:t>
+      </w:r>
+      <w:proofErr w:type="spellEnd"/>
+      <w:r>
+        <w:rPr>
+          <w:rFonts w:ascii="Times New Roman" w:hAnsi="Times New Roman" w:cs="Times New Roman"/>
+        </w:rPr>
+        <w:t xml:space="preserve">, H. I., &amp; </w:t>
+      </w:r>
+      <w:proofErr w:type="spellStart"/>
+      <w:r>
+        <w:rPr>
+          <w:rFonts w:ascii="Times New Roman" w:hAnsi="Times New Roman" w:cs="Times New Roman"/>
+        </w:rPr>
+        <w:t>Bartholow</w:t>
+      </w:r>
+      <w:proofErr w:type="spellEnd"/>
+      <w:r>
+        <w:rPr>
+          <w:rFonts w:ascii="Times New Roman" w:hAnsi="Times New Roman" w:cs="Times New Roman"/>
+        </w:rPr>
+        <w:t>, B. D. (In revision). Understanding racial bias in the Weapons Identification Task in terms of implicit contrast effects.</w:t>
+      </w:r>
+    </w:p>
+    <w:p>
+      <w:pPr>
+        <w:pStyle w:val="NoSpacing"/>
+        <w:ind w:left="720" w:hanging="720"/>
+        <w:rPr>
+          <w:rFonts w:ascii="Times New Roman" w:hAnsi="Times New Roman" w:cs="Times New Roman"/>
+        </w:rPr>
+      </w:pPr>
+    </w:p>
+    <w:p>
+      <w:pPr>
+        <w:pStyle w:val="NoSpacing"/>
+        <w:ind w:left="720" w:hanging="720"/>
+        <w:rPr>
+          <w:rFonts w:ascii="Times New Roman" w:hAnsi="Times New Roman" w:cs="Times New Roman"/>
+          <w:shd w:val="clear" w:color="auto" w:fill="FFFFFF"/>
+        </w:rPr>
+      </w:pPr>
+      <w:r>
+        <w:rPr>
+          <w:rFonts w:ascii="Times New Roman" w:hAnsi="Times New Roman" w:cs="Times New Roman"/>
+          <w:shd w:val="clear" w:color="auto" w:fill="FFFFFF"/>
+        </w:rPr>
+        <w:t xml:space="preserve">Baker, S. G., </w:t>
+      </w:r>
+      <w:r>
+        <w:rPr>
+          <w:rFonts w:ascii="Times New Roman" w:hAnsi="Times New Roman" w:cs="Times New Roman"/>
+          <w:b/>
+          <w:shd w:val="clear" w:color="auto" w:fill="FFFFFF"/>
+        </w:rPr>
+        <w:t xml:space="preserve">Hilgard, J., </w:t>
+      </w:r>
+      <w:r>
+        <w:rPr>
+          <w:rFonts w:ascii="Times New Roman" w:hAnsi="Times New Roman" w:cs="Times New Roman"/>
+          <w:shd w:val="clear" w:color="auto" w:fill="FFFFFF"/>
+        </w:rPr>
+        <w:t xml:space="preserve">Patel, N., </w:t>
+      </w:r>
+      <w:r>
+        <w:rPr>
+          <w:rFonts w:ascii="Times New Roman" w:hAnsi="Times New Roman" w:cs="Times New Roman"/>
+          <w:shd w:val="clear" w:color="auto" w:fill="FFFFFF"/>
+        </w:rPr>
+        <w:t>&amp; Scherer, L. D. (In revision). The metacognitive advantage of correct responders over deliberative responders.</w:t>
+      </w:r>
+    </w:p>
+    <w:p>
+      <w:pPr>
+        <w:pStyle w:val="NoSpacing"/>
+        <w:ind w:left="720" w:hanging="720"/>
+        <w:rPr>
+          <w:rFonts w:ascii="Times New Roman" w:hAnsi="Times New Roman" w:cs="Times New Roman"/>
+          <w:shd w:val="clear" w:color="auto" w:fill="FFFFFF"/>
+        </w:rPr>
+      </w:pPr>
+    </w:p>
+    <w:p>
+      <w:pPr>
+        <w:pStyle w:val="NoSpacing"/>
+        <w:ind w:left="720" w:hanging="720"/>
+        <w:rPr>
+          <w:rFonts w:ascii="Times New Roman" w:hAnsi="Times New Roman" w:cs="Times New Roman"/>
+          <w:shd w:val="clear" w:color="auto" w:fill="FFFFFF"/>
+        </w:rPr>
+      </w:pPr>
+      <w:r>
+        <w:rPr>
+          <w:rFonts w:ascii="Times New Roman" w:hAnsi="Times New Roman" w:cs="Times New Roman"/>
+          <w:shd w:val="clear" w:color="auto" w:fill="FFFFFF"/>
+        </w:rPr>
+        <w:t>Huang, L., Sherman, J. W.,</w:t>
+      </w:r>
+      <w:r>
+        <w:rPr>
+          <w:rFonts w:ascii="Times New Roman" w:hAnsi="Times New Roman" w:cs="Times New Roman"/>
+          <w:shd w:val="clear" w:color="auto" w:fill="FFFFFF"/>
+        </w:rPr>
         <w:t xml:space="preserve"> </w:t>
       </w:r>
-      <w:r>
-        <w:rPr>
-          <w:rFonts w:ascii="Times New Roman" w:hAnsi="Times New Roman" w:cs="Times New Roman"/>
-        </w:rPr>
-        <w:t xml:space="preserve">(Submitted) </w:t>
-      </w:r>
-      <w:r>
-        <w:rPr>
-          <w:rFonts w:ascii="Times New Roman" w:hAnsi="Times New Roman" w:cs="Times New Roman"/>
-        </w:rPr>
-        <w:t>Beyond overall effects: A Bayesian approach to finding constraints across a collection of studies in meta-analysis.</w:t>
-      </w:r>
-    </w:p>
-    <w:p>
-      <w:pPr>
-        <w:pStyle w:val="NoSpacing"/>
-        <w:ind w:left="720" w:hanging="720"/>
+      <w:proofErr w:type="spellStart"/>
+      <w:r>
+        <w:rPr>
+          <w:rFonts w:ascii="Times New Roman" w:hAnsi="Times New Roman" w:cs="Times New Roman"/>
+          <w:shd w:val="clear" w:color="auto" w:fill="FFFFFF"/>
+        </w:rPr>
+        <w:t>Volpert</w:t>
+      </w:r>
+      <w:proofErr w:type="spellEnd"/>
+      <w:r>
+        <w:rPr>
+          <w:rFonts w:ascii="Times New Roman" w:hAnsi="Times New Roman" w:cs="Times New Roman"/>
+          <w:shd w:val="clear" w:color="auto" w:fill="FFFFFF"/>
+        </w:rPr>
+        <w:t xml:space="preserve">, H.I., </w:t>
+      </w:r>
+      <w:r>
         <w:rPr>
           <w:rFonts w:ascii="Times New Roman" w:hAnsi="Times New Roman" w:cs="Times New Roman"/>
           <w:b/>
-        </w:rPr>
-      </w:pPr>
-      <w:r>
-        <w:rPr>
-          <w:rFonts w:ascii="Times New Roman" w:hAnsi="Times New Roman" w:cs="Times New Roman"/>
-          <w:b/>
-        </w:rPr>
-        <w:t xml:space="preserve"> </w:t>
-      </w:r>
-    </w:p>
-    <w:p>
-      <w:pPr>
-        <w:pStyle w:val="NoSpacing"/>
-        <w:ind w:left="720" w:hanging="720"/>
-        <w:rPr>
-          <w:rFonts w:ascii="Times New Roman" w:hAnsi="Times New Roman" w:cs="Times New Roman"/>
-        </w:rPr>
-      </w:pPr>
-      <w:r>
-        <w:rPr>
-          <w:rFonts w:ascii="Times New Roman" w:hAnsi="Times New Roman" w:cs="Times New Roman"/>
-        </w:rPr>
-        <w:t xml:space="preserve">Lueke, A.K., </w:t>
-      </w:r>
-      <w:r>
-        <w:rPr>
-          <w:rFonts w:ascii="Times New Roman" w:hAnsi="Times New Roman" w:cs="Times New Roman"/>
-          <w:b/>
-        </w:rPr>
-        <w:t xml:space="preserve">Hilgard, J., </w:t>
-      </w:r>
-      <w:r>
-        <w:rPr>
-          <w:rFonts w:ascii="Times New Roman" w:hAnsi="Times New Roman" w:cs="Times New Roman"/>
-        </w:rPr>
-        <w:t>Zimmerman, I., Bartholow, B.D., &amp; Gibson, B. (Submitted) Hero violence and prosocial behavior.</w:t>
-      </w:r>
-    </w:p>
-    <w:p>
-      <w:pPr>
-        <w:pStyle w:val="NoSpacing"/>
-        <w:ind w:left="720" w:hanging="720"/>
-        <w:rPr>
-          <w:rFonts w:ascii="Times New Roman" w:hAnsi="Times New Roman" w:cs="Times New Roman"/>
-          <w:b/>
-        </w:rPr>
-      </w:pPr>
-    </w:p>
-    <w:p>
-      <w:pPr>
-        <w:pStyle w:val="NoSpacing"/>
-        <w:ind w:left="720" w:hanging="720"/>
-        <w:rPr>
-          <w:rFonts w:ascii="Times New Roman" w:hAnsi="Times New Roman" w:cs="Times New Roman"/>
-        </w:rPr>
-      </w:pPr>
-      <w:r>
-        <w:rPr>
-          <w:rFonts w:ascii="Times New Roman" w:hAnsi="Times New Roman" w:cs="Times New Roman"/>
-          <w:b/>
+          <w:shd w:val="clear" w:color="auto" w:fill="FFFFFF"/>
         </w:rPr>
         <w:t>Hilgard, J.</w:t>
       </w:r>
       <w:r>
         <w:rPr>
           <w:rFonts w:ascii="Times New Roman" w:hAnsi="Times New Roman" w:cs="Times New Roman"/>
-        </w:rPr>
-        <w:t>, Scherer, L. D., Volpert, H. I., &amp; Bartholow, B. D. (In revision). Understanding racial bias in the Weapons Identification Task in terms of implicit contrast effects.</w:t>
-      </w:r>
-    </w:p>
-    <w:p>
-      <w:pPr>
-        <w:pStyle w:val="NoSpacing"/>
-        <w:ind w:left="720" w:hanging="720"/>
-        <w:rPr>
-          <w:rFonts w:ascii="Times New Roman" w:hAnsi="Times New Roman" w:cs="Times New Roman"/>
-        </w:rPr>
-      </w:pPr>
-    </w:p>
-    <w:p>
-      <w:pPr>
-        <w:pStyle w:val="NoSpacing"/>
-        <w:ind w:left="720" w:hanging="720"/>
-        <w:rPr>
-          <w:rFonts w:ascii="Times New Roman" w:hAnsi="Times New Roman" w:cs="Times New Roman"/>
-          <w:shd w:val="clear" w:color="auto" w:fill="FFFFFF"/>
-        </w:rPr>
-      </w:pPr>
-      <w:r>
-        <w:rPr>
-          <w:rFonts w:ascii="Times New Roman" w:hAnsi="Times New Roman" w:cs="Times New Roman"/>
-          <w:shd w:val="clear" w:color="auto" w:fill="FFFFFF"/>
-        </w:rPr>
-        <w:t xml:space="preserve">Baker, S. G., </w:t>
-      </w:r>
-      <w:r>
-        <w:rPr>
-          <w:rFonts w:ascii="Times New Roman" w:hAnsi="Times New Roman" w:cs="Times New Roman"/>
-          <w:b/>
-          <w:shd w:val="clear" w:color="auto" w:fill="FFFFFF"/>
-        </w:rPr>
-        <w:t xml:space="preserve">Hilgard, J., </w:t>
-      </w:r>
-      <w:r>
-        <w:rPr>
-          <w:rFonts w:ascii="Times New Roman" w:hAnsi="Times New Roman" w:cs="Times New Roman"/>
-          <w:shd w:val="clear" w:color="auto" w:fill="FFFFFF"/>
-        </w:rPr>
-        <w:t xml:space="preserve">Patel, N., </w:t>
-      </w:r>
-      <w:r>
-        <w:rPr>
-          <w:rFonts w:ascii="Times New Roman" w:hAnsi="Times New Roman" w:cs="Times New Roman"/>
-          <w:shd w:val="clear" w:color="auto" w:fill="FFFFFF"/>
-        </w:rPr>
-        <w:t>&amp; Scherer, L. D. (In revision). The metacognitive advantage of correct responders over deliberative responders.</w:t>
-      </w:r>
-    </w:p>
-    <w:p>
-      <w:pPr>
-        <w:pStyle w:val="NoSpacing"/>
-        <w:ind w:left="720" w:hanging="720"/>
-        <w:rPr>
-          <w:rFonts w:ascii="Times New Roman" w:hAnsi="Times New Roman" w:cs="Times New Roman"/>
-          <w:shd w:val="clear" w:color="auto" w:fill="FFFFFF"/>
-        </w:rPr>
-      </w:pPr>
-    </w:p>
-    <w:p>
-      <w:pPr>
-        <w:pStyle w:val="NoSpacing"/>
-        <w:ind w:left="720" w:hanging="720"/>
-        <w:rPr>
-          <w:rFonts w:ascii="Times New Roman" w:hAnsi="Times New Roman" w:cs="Times New Roman"/>
-          <w:shd w:val="clear" w:color="auto" w:fill="FFFFFF"/>
-        </w:rPr>
-      </w:pPr>
-      <w:r>
-        <w:rPr>
-          <w:rFonts w:ascii="Times New Roman" w:hAnsi="Times New Roman" w:cs="Times New Roman"/>
-          <w:shd w:val="clear" w:color="auto" w:fill="FFFFFF"/>
-        </w:rPr>
-        <w:t>Huang, L., Sherman, J. W.,</w:t>
-      </w:r>
-      <w:r>
-        <w:rPr>
-          <w:rFonts w:ascii="Times New Roman" w:hAnsi="Times New Roman" w:cs="Times New Roman"/>
-          <w:shd w:val="clear" w:color="auto" w:fill="FFFFFF"/>
-        </w:rPr>
-        <w:t xml:space="preserve"> </w:t>
-      </w:r>
-      <w:r>
-        <w:rPr>
-          <w:rFonts w:ascii="Times New Roman" w:hAnsi="Times New Roman" w:cs="Times New Roman"/>
-          <w:shd w:val="clear" w:color="auto" w:fill="FFFFFF"/>
-        </w:rPr>
-        <w:t xml:space="preserve">Volpert, H.I., </w:t>
-      </w:r>
-      <w:r>
-        <w:rPr>
-          <w:rFonts w:ascii="Times New Roman" w:hAnsi="Times New Roman" w:cs="Times New Roman"/>
-          <w:b/>
-          <w:shd w:val="clear" w:color="auto" w:fill="FFFFFF"/>
-        </w:rPr>
-        <w:t>Hilgard, J.</w:t>
-      </w:r>
-      <w:r>
-        <w:rPr>
-          <w:rFonts w:ascii="Times New Roman" w:hAnsi="Times New Roman" w:cs="Times New Roman"/>
-          <w:shd w:val="clear" w:color="auto" w:fill="FFFFFF"/>
-        </w:rPr>
-        <w:t>, &amp; Bartholow, B. D.</w:t>
+          <w:shd w:val="clear" w:color="auto" w:fill="FFFFFF"/>
+        </w:rPr>
+        <w:t xml:space="preserve">, &amp; </w:t>
+      </w:r>
+      <w:proofErr w:type="spellStart"/>
+      <w:r>
+        <w:rPr>
+          <w:rFonts w:ascii="Times New Roman" w:hAnsi="Times New Roman" w:cs="Times New Roman"/>
+          <w:shd w:val="clear" w:color="auto" w:fill="FFFFFF"/>
+        </w:rPr>
+        <w:t>Bartholow</w:t>
+      </w:r>
+      <w:proofErr w:type="spellEnd"/>
+      <w:r>
+        <w:rPr>
+          <w:rFonts w:ascii="Times New Roman" w:hAnsi="Times New Roman" w:cs="Times New Roman"/>
+          <w:shd w:val="clear" w:color="auto" w:fill="FFFFFF"/>
+        </w:rPr>
+        <w:t>, B. D.</w:t>
       </w:r>
       <w:r>
         <w:rPr>
@@ -4054,30 +5218,6 @@
         </w:rPr>
         <w:t>). Quad process modeling of recruited neurological activity in the Implicit Association Test.</w:t>
       </w:r>
-    </w:p>
-    <w:p>
-      <w:pPr>
-        <w:pStyle w:val="NoSpacing"/>
-        <w:rPr>
-          <w:rFonts w:ascii="Times New Roman" w:hAnsi="Times New Roman" w:cs="Times New Roman"/>
-        </w:rPr>
-      </w:pPr>
-    </w:p>
-    <w:p>
-      <w:pPr>
-        <w:pStyle w:val="NoSpacing"/>
-        <w:rPr>
-          <w:rFonts w:ascii="Times New Roman" w:hAnsi="Times New Roman" w:cs="Times New Roman"/>
-        </w:rPr>
-      </w:pPr>
-    </w:p>
-    <w:p>
-      <w:pPr>
-        <w:pStyle w:val="NoSpacing"/>
-        <w:rPr>
-          <w:rFonts w:ascii="Times New Roman" w:hAnsi="Times New Roman" w:cs="Times New Roman"/>
-        </w:rPr>
-      </w:pPr>
     </w:p>
     <w:p>
       <w:pPr>
@@ -4146,7 +5286,35 @@
         <w:rPr>
           <w:rFonts w:ascii="Times New Roman" w:hAnsi="Times New Roman" w:cs="Times New Roman"/>
         </w:rPr>
-        <w:t xml:space="preserve">). Science as “broken” vs. science as “self-correcting”: How retractions and peer-review problems are exploited to attack science. To appear in D. Scheufele, D. Kahan, &amp; K. Hall Jamieson (Eds.) </w:t>
+        <w:t xml:space="preserve">). Science as “broken” vs. science as “self-correcting”: How retractions and peer-review problems are exploited to attack science. To appear in D. </w:t>
+      </w:r>
+      <w:proofErr w:type="spellStart"/>
+      <w:r>
+        <w:rPr>
+          <w:rFonts w:ascii="Times New Roman" w:hAnsi="Times New Roman" w:cs="Times New Roman"/>
+        </w:rPr>
+        <w:t>Scheufele</w:t>
+      </w:r>
+      <w:proofErr w:type="spellEnd"/>
+      <w:r>
+        <w:rPr>
+          <w:rFonts w:ascii="Times New Roman" w:hAnsi="Times New Roman" w:cs="Times New Roman"/>
+        </w:rPr>
+        <w:t xml:space="preserve">, D. </w:t>
+      </w:r>
+      <w:proofErr w:type="spellStart"/>
+      <w:r>
+        <w:rPr>
+          <w:rFonts w:ascii="Times New Roman" w:hAnsi="Times New Roman" w:cs="Times New Roman"/>
+        </w:rPr>
+        <w:t>Kahan</w:t>
+      </w:r>
+      <w:proofErr w:type="spellEnd"/>
+      <w:r>
+        <w:rPr>
+          <w:rFonts w:ascii="Times New Roman" w:hAnsi="Times New Roman" w:cs="Times New Roman"/>
+        </w:rPr>
+        <w:t xml:space="preserve">, &amp; K. Hall Jamieson (Eds.) </w:t>
       </w:r>
       <w:r>
         <w:rPr>
@@ -4203,7 +5371,35 @@
         <w:rPr>
           <w:rFonts w:ascii="Times New Roman" w:hAnsi="Times New Roman" w:cs="Times New Roman"/>
         </w:rPr>
-        <w:t xml:space="preserve">). The science of communicating science: A synthesis. To appear in D. Scheufele, D. Kahan, &amp; K. Hall Jamieson (Eds.) </w:t>
+        <w:t xml:space="preserve">). The science of communicating science: A synthesis. To appear in D. </w:t>
+      </w:r>
+      <w:proofErr w:type="spellStart"/>
+      <w:r>
+        <w:rPr>
+          <w:rFonts w:ascii="Times New Roman" w:hAnsi="Times New Roman" w:cs="Times New Roman"/>
+        </w:rPr>
+        <w:t>Scheufele</w:t>
+      </w:r>
+      <w:proofErr w:type="spellEnd"/>
+      <w:r>
+        <w:rPr>
+          <w:rFonts w:ascii="Times New Roman" w:hAnsi="Times New Roman" w:cs="Times New Roman"/>
+        </w:rPr>
+        <w:t xml:space="preserve">, D. </w:t>
+      </w:r>
+      <w:proofErr w:type="spellStart"/>
+      <w:r>
+        <w:rPr>
+          <w:rFonts w:ascii="Times New Roman" w:hAnsi="Times New Roman" w:cs="Times New Roman"/>
+        </w:rPr>
+        <w:t>Kahan</w:t>
+      </w:r>
+      <w:proofErr w:type="spellEnd"/>
+      <w:r>
+        <w:rPr>
+          <w:rFonts w:ascii="Times New Roman" w:hAnsi="Times New Roman" w:cs="Times New Roman"/>
+        </w:rPr>
+        <w:t xml:space="preserve">, &amp; K. Hall Jamieson (Eds.) </w:t>
       </w:r>
       <w:r>
         <w:rPr>
@@ -4259,7 +5455,35 @@
         <w:rPr>
           <w:rFonts w:ascii="Times New Roman" w:hAnsi="Times New Roman" w:cs="Times New Roman"/>
         </w:rPr>
-        <w:t xml:space="preserve">). Identifying and overcoming challenges to science featured in attacks on science: A synthesis. To appear in D. Scheufele, D. Kahan, &amp; K. Hall Jamieson (Eds.) </w:t>
+        <w:t xml:space="preserve">). Identifying and overcoming challenges to science featured in attacks on science: A synthesis. To appear in D. </w:t>
+      </w:r>
+      <w:proofErr w:type="spellStart"/>
+      <w:r>
+        <w:rPr>
+          <w:rFonts w:ascii="Times New Roman" w:hAnsi="Times New Roman" w:cs="Times New Roman"/>
+        </w:rPr>
+        <w:t>Scheufele</w:t>
+      </w:r>
+      <w:proofErr w:type="spellEnd"/>
+      <w:r>
+        <w:rPr>
+          <w:rFonts w:ascii="Times New Roman" w:hAnsi="Times New Roman" w:cs="Times New Roman"/>
+        </w:rPr>
+        <w:t xml:space="preserve">, D. </w:t>
+      </w:r>
+      <w:proofErr w:type="spellStart"/>
+      <w:r>
+        <w:rPr>
+          <w:rFonts w:ascii="Times New Roman" w:hAnsi="Times New Roman" w:cs="Times New Roman"/>
+        </w:rPr>
+        <w:t>Kahan</w:t>
+      </w:r>
+      <w:proofErr w:type="spellEnd"/>
+      <w:r>
+        <w:rPr>
+          <w:rFonts w:ascii="Times New Roman" w:hAnsi="Times New Roman" w:cs="Times New Roman"/>
+        </w:rPr>
+        <w:t xml:space="preserve">, &amp; K. Hall Jamieson (Eds.) </w:t>
       </w:r>
       <w:r>
         <w:rPr>
@@ -4327,6 +5551,110 @@
         <w:pStyle w:val="NoSpacing"/>
         <w:ind w:left="720" w:hanging="720"/>
         <w:rPr>
+          <w:rFonts w:ascii="Times New Roman" w:hAnsi="Times New Roman" w:cs="Times New Roman"/>
+        </w:rPr>
+      </w:pPr>
+      <w:proofErr w:type="spellStart"/>
+      <w:r>
+        <w:rPr>
+          <w:rFonts w:ascii="Times New Roman" w:hAnsi="Times New Roman" w:cs="Times New Roman"/>
+        </w:rPr>
+        <w:t>Lueke</w:t>
+      </w:r>
+      <w:proofErr w:type="spellEnd"/>
+      <w:r>
+        <w:rPr>
+          <w:rFonts w:ascii="Times New Roman" w:hAnsi="Times New Roman" w:cs="Times New Roman"/>
+        </w:rPr>
+        <w:t xml:space="preserve">, A.K., </w:t>
+      </w:r>
+      <w:r>
+        <w:rPr>
+          <w:rFonts w:ascii="Times New Roman" w:hAnsi="Times New Roman" w:cs="Times New Roman"/>
+          <w:b/>
+        </w:rPr>
+        <w:t xml:space="preserve">Hilgard, J., </w:t>
+      </w:r>
+      <w:r>
+        <w:rPr>
+          <w:rFonts w:ascii="Times New Roman" w:hAnsi="Times New Roman" w:cs="Times New Roman"/>
+        </w:rPr>
+        <w:t xml:space="preserve">Zimmerman, I., </w:t>
+      </w:r>
+      <w:proofErr w:type="spellStart"/>
+      <w:r>
+        <w:rPr>
+          <w:rFonts w:ascii="Times New Roman" w:hAnsi="Times New Roman" w:cs="Times New Roman"/>
+        </w:rPr>
+        <w:t>Bartholow</w:t>
+      </w:r>
+      <w:proofErr w:type="spellEnd"/>
+      <w:r>
+        <w:rPr>
+          <w:rFonts w:ascii="Times New Roman" w:hAnsi="Times New Roman" w:cs="Times New Roman"/>
+        </w:rPr>
+        <w:t>, B.D., &amp; Gibson, B. (</w:t>
+      </w:r>
+      <w:r>
+        <w:rPr>
+          <w:rFonts w:ascii="Times New Roman" w:hAnsi="Times New Roman" w:cs="Times New Roman"/>
+        </w:rPr>
+        <w:t>Preprint</w:t>
+      </w:r>
+      <w:r>
+        <w:rPr>
+          <w:rFonts w:ascii="Times New Roman" w:hAnsi="Times New Roman" w:cs="Times New Roman"/>
+        </w:rPr>
+        <w:t>). Hero</w:t>
+      </w:r>
+      <w:r>
+        <w:rPr>
+          <w:rFonts w:ascii="Times New Roman" w:hAnsi="Times New Roman" w:cs="Times New Roman"/>
+        </w:rPr>
+        <w:t>ic video game</w:t>
+      </w:r>
+      <w:r>
+        <w:rPr>
+          <w:rFonts w:ascii="Times New Roman" w:hAnsi="Times New Roman" w:cs="Times New Roman"/>
+        </w:rPr>
+        <w:t xml:space="preserve"> violence and prosocial behavior.</w:t>
+      </w:r>
+      <w:r>
+        <w:rPr>
+          <w:rFonts w:ascii="Times New Roman" w:hAnsi="Times New Roman" w:cs="Times New Roman"/>
+        </w:rPr>
+        <w:t xml:space="preserve"> Preprint available at </w:t>
+      </w:r>
+      <w:hyperlink r:id="rId11" w:history="1">
+        <w:r>
+          <w:rPr>
+            <w:rStyle w:val="Hyperlink"/>
+            <w:rFonts w:ascii="Times New Roman" w:hAnsi="Times New Roman" w:cs="Times New Roman"/>
+          </w:rPr>
+          <w:t>https://psyarxiv.com/nrfqt/</w:t>
+        </w:r>
+      </w:hyperlink>
+      <w:r>
+        <w:rPr>
+          <w:rFonts w:ascii="Times New Roman" w:hAnsi="Times New Roman" w:cs="Times New Roman"/>
+        </w:rPr>
+        <w:t xml:space="preserve"> </w:t>
+      </w:r>
+    </w:p>
+    <w:p>
+      <w:pPr>
+        <w:pStyle w:val="NoSpacing"/>
+        <w:ind w:left="720" w:hanging="720"/>
+        <w:rPr>
+          <w:rFonts w:ascii="Times New Roman" w:hAnsi="Times New Roman" w:cs="Times New Roman"/>
+        </w:rPr>
+      </w:pPr>
+    </w:p>
+    <w:p>
+      <w:pPr>
+        <w:pStyle w:val="NoSpacing"/>
+        <w:ind w:left="720" w:hanging="720"/>
+        <w:rPr>
           <w:rStyle w:val="Hyperlink"/>
           <w:rFonts w:ascii="Times New Roman" w:hAnsi="Times New Roman" w:cs="Times New Roman"/>
         </w:rPr>
@@ -4353,9 +5681,23 @@
         <w:rPr>
           <w:rFonts w:ascii="Times New Roman" w:hAnsi="Times New Roman" w:cs="Times New Roman"/>
         </w:rPr>
-        <w:t xml:space="preserve"> Hilgard’s modified video game paradigm. </w:t>
-      </w:r>
-      <w:hyperlink r:id="rId11" w:history="1">
+        <w:t xml:space="preserve"> </w:t>
+      </w:r>
+      <w:proofErr w:type="spellStart"/>
+      <w:r>
+        <w:rPr>
+          <w:rFonts w:ascii="Times New Roman" w:hAnsi="Times New Roman" w:cs="Times New Roman"/>
+        </w:rPr>
+        <w:t>Hilgard’s</w:t>
+      </w:r>
+      <w:proofErr w:type="spellEnd"/>
+      <w:r>
+        <w:rPr>
+          <w:rFonts w:ascii="Times New Roman" w:hAnsi="Times New Roman" w:cs="Times New Roman"/>
+        </w:rPr>
+        <w:t xml:space="preserve"> modified video game paradigm. </w:t>
+      </w:r>
+      <w:hyperlink r:id="rId12" w:history="1">
         <w:r>
           <w:rPr>
             <w:rStyle w:val="Hyperlink"/>
@@ -4412,8 +5754,10 @@
           <w:color w:val="auto"/>
           <w:u w:val="none"/>
         </w:rPr>
-        <w:t>(5), 6-7. doi</w:t>
-      </w:r>
+        <w:t xml:space="preserve">(5), 6-7. </w:t>
+      </w:r>
+      <w:proofErr w:type="spellStart"/>
+      <w:proofErr w:type="gramStart"/>
       <w:r>
         <w:rPr>
           <w:rStyle w:val="Hyperlink"/>
@@ -4421,38 +5765,40 @@
           <w:color w:val="auto"/>
           <w:u w:val="none"/>
         </w:rPr>
-        <w:t>: 10.1111/j.1740-9713.2016.00955.x</w:t>
-      </w:r>
-    </w:p>
-    <w:p>
-      <w:pPr>
-        <w:pStyle w:val="NoSpacing"/>
-        <w:ind w:left="720" w:hanging="720"/>
+        <w:t>doi</w:t>
+      </w:r>
+      <w:proofErr w:type="spellEnd"/>
+      <w:proofErr w:type="gramEnd"/>
+      <w:r>
         <w:rPr>
           <w:rStyle w:val="Hyperlink"/>
           <w:rFonts w:ascii="Times New Roman" w:hAnsi="Times New Roman" w:cs="Times New Roman"/>
           <w:color w:val="auto"/>
           <w:u w:val="none"/>
         </w:rPr>
-      </w:pPr>
-    </w:p>
-    <w:p>
-      <w:pPr>
-        <w:pStyle w:val="NoSpacing"/>
-        <w:ind w:left="720" w:hanging="720"/>
-        <w:rPr>
-          <w:rFonts w:ascii="Times New Roman" w:hAnsi="Times New Roman" w:cs="Times New Roman"/>
-        </w:rPr>
-      </w:pPr>
-      <w:r>
+        <w:t>: 10.1111/j.1740-9713.2016.00955.x</w:t>
+      </w:r>
+    </w:p>
+    <w:p>
+      <w:pPr>
+        <w:pStyle w:val="NoSpacing"/>
+        <w:ind w:left="720" w:hanging="720"/>
         <w:rPr>
           <w:rStyle w:val="Hyperlink"/>
           <w:rFonts w:ascii="Times New Roman" w:hAnsi="Times New Roman" w:cs="Times New Roman"/>
           <w:color w:val="auto"/>
           <w:u w:val="none"/>
         </w:rPr>
-        <w:t xml:space="preserve">Hilgard, J. (2016). </w:t>
-      </w:r>
+      </w:pPr>
+    </w:p>
+    <w:p>
+      <w:pPr>
+        <w:pStyle w:val="NoSpacing"/>
+        <w:ind w:left="720" w:hanging="720"/>
+        <w:rPr>
+          <w:rFonts w:ascii="Times New Roman" w:hAnsi="Times New Roman" w:cs="Times New Roman"/>
+        </w:rPr>
+      </w:pPr>
       <w:r>
         <w:rPr>
           <w:rStyle w:val="Hyperlink"/>
@@ -4460,9 +5806,38 @@
           <w:color w:val="auto"/>
           <w:u w:val="none"/>
         </w:rPr>
-        <w:t xml:space="preserve">Comment on Strack (2016): The RRR is not contaminated by small-study effects. </w:t>
-      </w:r>
-      <w:hyperlink r:id="rId12" w:history="1">
+        <w:t xml:space="preserve">Hilgard, J. (2016). </w:t>
+      </w:r>
+      <w:r>
+        <w:rPr>
+          <w:rStyle w:val="Hyperlink"/>
+          <w:rFonts w:ascii="Times New Roman" w:hAnsi="Times New Roman" w:cs="Times New Roman"/>
+          <w:color w:val="auto"/>
+          <w:u w:val="none"/>
+        </w:rPr>
+        <w:t xml:space="preserve">Comment on </w:t>
+      </w:r>
+      <w:proofErr w:type="spellStart"/>
+      <w:r>
+        <w:rPr>
+          <w:rStyle w:val="Hyperlink"/>
+          <w:rFonts w:ascii="Times New Roman" w:hAnsi="Times New Roman" w:cs="Times New Roman"/>
+          <w:color w:val="auto"/>
+          <w:u w:val="none"/>
+        </w:rPr>
+        <w:t>Strack</w:t>
+      </w:r>
+      <w:proofErr w:type="spellEnd"/>
+      <w:r>
+        <w:rPr>
+          <w:rStyle w:val="Hyperlink"/>
+          <w:rFonts w:ascii="Times New Roman" w:hAnsi="Times New Roman" w:cs="Times New Roman"/>
+          <w:color w:val="auto"/>
+          <w:u w:val="none"/>
+        </w:rPr>
+        <w:t xml:space="preserve"> (2016): The RRR is not contaminated by small-study effects. </w:t>
+      </w:r>
+      <w:hyperlink r:id="rId13" w:history="1">
         <w:r>
           <w:rPr>
             <w:rStyle w:val="Hyperlink"/>
@@ -4516,7 +5891,7 @@
         </w:rPr>
         <w:t xml:space="preserve"> Sick and tired of bias correction. </w:t>
       </w:r>
-      <w:hyperlink r:id="rId13" w:history="1">
+      <w:hyperlink r:id="rId14" w:history="1">
         <w:r>
           <w:rPr>
             <w:rStyle w:val="Hyperlink"/>
@@ -4547,9 +5922,23 @@
         <w:rPr>
           <w:rFonts w:ascii="Times New Roman" w:hAnsi="Times New Roman" w:cs="Times New Roman"/>
         </w:rPr>
-        <w:t xml:space="preserve">Hilgard, J. (2016) A reading list for the replicability crisis. </w:t>
-      </w:r>
-      <w:hyperlink r:id="rId14" w:history="1">
+        <w:t xml:space="preserve">Hilgard, J. (2016) </w:t>
+      </w:r>
+      <w:proofErr w:type="gramStart"/>
+      <w:r>
+        <w:rPr>
+          <w:rFonts w:ascii="Times New Roman" w:hAnsi="Times New Roman" w:cs="Times New Roman"/>
+        </w:rPr>
+        <w:t>A</w:t>
+      </w:r>
+      <w:proofErr w:type="gramEnd"/>
+      <w:r>
+        <w:rPr>
+          <w:rFonts w:ascii="Times New Roman" w:hAnsi="Times New Roman" w:cs="Times New Roman"/>
+        </w:rPr>
+        <w:t xml:space="preserve"> reading list for the replicability crisis. </w:t>
+      </w:r>
+      <w:hyperlink r:id="rId15" w:history="1">
         <w:r>
           <w:rPr>
             <w:rStyle w:val="Hyperlink"/>
@@ -4583,7 +5972,7 @@
         </w:rPr>
         <w:t xml:space="preserve">Hilgard, J. (2015) Bayesian perspectives on publication bias. </w:t>
       </w:r>
-      <w:hyperlink r:id="rId15" w:history="1">
+      <w:hyperlink r:id="rId16" w:history="1">
         <w:r>
           <w:rPr>
             <w:rStyle w:val="Hyperlink"/>
@@ -4614,10 +6003,9 @@
         <w:rPr>
           <w:rFonts w:ascii="Times New Roman" w:hAnsi="Times New Roman" w:cs="Times New Roman"/>
         </w:rPr>
-        <w:lastRenderedPageBreak/>
         <w:t xml:space="preserve">Hilgard, J. (2015) Bayes factor: Asking the right questions. </w:t>
       </w:r>
-      <w:hyperlink r:id="rId16" w:history="1">
+      <w:hyperlink r:id="rId17" w:history="1">
         <w:r>
           <w:rPr>
             <w:rStyle w:val="Hyperlink"/>
@@ -4641,8 +6029,6 @@
     </w:p>
     <w:p>
       <w:pPr>
-        <w:pStyle w:val="NoSpacing"/>
-        <w:ind w:left="720" w:hanging="720"/>
         <w:rPr>
           <w:rFonts w:ascii="Times New Roman" w:hAnsi="Times New Roman" w:cs="Times New Roman"/>
           <w:sz w:val="32"/>
@@ -4655,7 +6041,7 @@
           <w:sz w:val="32"/>
           <w:szCs w:val="32"/>
         </w:rPr>
-        <w:t>Research experience</w:t>
+        <w:br w:type="page"/>
       </w:r>
     </w:p>
     <w:p>
@@ -4668,21 +6054,49 @@
           <w:szCs w:val="32"/>
         </w:rPr>
       </w:pPr>
-    </w:p>
-    <w:p>
-      <w:pPr>
-        <w:pStyle w:val="NoSpacing"/>
-        <w:ind w:left="720" w:hanging="720"/>
-        <w:rPr>
-          <w:rFonts w:ascii="Times New Roman" w:hAnsi="Times New Roman" w:cs="Times New Roman"/>
-        </w:rPr>
-      </w:pPr>
-      <w:r>
-        <w:rPr>
-          <w:rFonts w:ascii="Times New Roman" w:hAnsi="Times New Roman" w:cs="Times New Roman"/>
-        </w:rPr>
-        <w:t>2017 – present</w:t>
-      </w:r>
+      <w:r>
+        <w:rPr>
+          <w:rFonts w:ascii="Times New Roman" w:hAnsi="Times New Roman" w:cs="Times New Roman"/>
+          <w:sz w:val="32"/>
+          <w:szCs w:val="32"/>
+        </w:rPr>
+        <w:lastRenderedPageBreak/>
+        <w:t>Research experience</w:t>
+      </w:r>
+    </w:p>
+    <w:p>
+      <w:pPr>
+        <w:pStyle w:val="NoSpacing"/>
+        <w:ind w:left="720" w:hanging="720"/>
+        <w:rPr>
+          <w:rFonts w:ascii="Times New Roman" w:hAnsi="Times New Roman" w:cs="Times New Roman"/>
+          <w:sz w:val="32"/>
+          <w:szCs w:val="32"/>
+        </w:rPr>
+      </w:pPr>
+    </w:p>
+    <w:p>
+      <w:pPr>
+        <w:pStyle w:val="NoSpacing"/>
+        <w:ind w:left="720" w:hanging="720"/>
+        <w:rPr>
+          <w:rFonts w:ascii="Times New Roman" w:hAnsi="Times New Roman" w:cs="Times New Roman"/>
+        </w:rPr>
+      </w:pPr>
+      <w:r>
+        <w:rPr>
+          <w:rFonts w:ascii="Times New Roman" w:hAnsi="Times New Roman" w:cs="Times New Roman"/>
+        </w:rPr>
+        <w:t xml:space="preserve">2017 – </w:t>
+      </w:r>
+      <w:proofErr w:type="gramStart"/>
+      <w:r>
+        <w:rPr>
+          <w:rFonts w:ascii="Times New Roman" w:hAnsi="Times New Roman" w:cs="Times New Roman"/>
+        </w:rPr>
+        <w:t>present</w:t>
+      </w:r>
+      <w:proofErr w:type="gramEnd"/>
       <w:r>
         <w:rPr>
           <w:rFonts w:ascii="Times New Roman" w:hAnsi="Times New Roman" w:cs="Times New Roman"/>
@@ -4808,8 +6222,16 @@
         <w:rPr>
           <w:rFonts w:ascii="Times New Roman" w:hAnsi="Times New Roman" w:cs="Times New Roman"/>
         </w:rPr>
-        <w:t>Deanna Barch</w:t>
-      </w:r>
+        <w:t xml:space="preserve">Deanna </w:t>
+      </w:r>
+      <w:proofErr w:type="spellStart"/>
+      <w:r>
+        <w:rPr>
+          <w:rFonts w:ascii="Times New Roman" w:hAnsi="Times New Roman" w:cs="Times New Roman"/>
+        </w:rPr>
+        <w:t>Barch</w:t>
+      </w:r>
+      <w:proofErr w:type="spellEnd"/>
     </w:p>
     <w:p>
       <w:pPr>
@@ -4870,34 +6292,18 @@
           <w:rFonts w:ascii="Times New Roman" w:hAnsi="Times New Roman" w:cs="Times New Roman"/>
         </w:rPr>
         <w:tab/>
-        <w:t xml:space="preserve">Undergraduate research assistant to Dr. Todd Heatherton &amp; Dylan Wagner </w:t>
-      </w:r>
-    </w:p>
-    <w:p>
-      <w:pPr>
-        <w:pStyle w:val="NoSpacing"/>
-        <w:ind w:left="720" w:hanging="720"/>
-        <w:rPr>
-          <w:rFonts w:ascii="Times New Roman" w:hAnsi="Times New Roman" w:cs="Times New Roman"/>
-        </w:rPr>
-      </w:pPr>
-      <w:r>
-        <w:rPr>
-          <w:rFonts w:ascii="Times New Roman" w:hAnsi="Times New Roman" w:cs="Times New Roman"/>
-        </w:rPr>
-        <w:tab/>
-      </w:r>
-      <w:r>
-        <w:rPr>
-          <w:rFonts w:ascii="Times New Roman" w:hAnsi="Times New Roman" w:cs="Times New Roman"/>
-        </w:rPr>
-        <w:tab/>
-      </w:r>
-      <w:r>
-        <w:rPr>
-          <w:rFonts w:ascii="Times New Roman" w:hAnsi="Times New Roman" w:cs="Times New Roman"/>
-        </w:rPr>
-        <w:tab/>
+        <w:t>Undergraduate research assistant to Dylan Wagner</w:t>
+      </w:r>
+      <w:r>
+        <w:rPr>
+          <w:rFonts w:ascii="Times New Roman" w:hAnsi="Times New Roman" w:cs="Times New Roman"/>
+        </w:rPr>
+        <w:t xml:space="preserve">, </w:t>
+      </w:r>
+      <w:r>
+        <w:rPr>
+          <w:rFonts w:ascii="Times New Roman" w:hAnsi="Times New Roman" w:cs="Times New Roman"/>
+        </w:rPr>
         <w:t>Dartmouth College</w:t>
       </w:r>
     </w:p>
@@ -4952,8 +6358,16 @@
         <w:rPr>
           <w:rFonts w:ascii="Times New Roman" w:hAnsi="Times New Roman" w:cs="Times New Roman"/>
         </w:rPr>
-        <w:t>2017 – present</w:t>
-      </w:r>
+        <w:t xml:space="preserve">2017 – </w:t>
+      </w:r>
+      <w:proofErr w:type="gramStart"/>
+      <w:r>
+        <w:rPr>
+          <w:rFonts w:ascii="Times New Roman" w:hAnsi="Times New Roman" w:cs="Times New Roman"/>
+        </w:rPr>
+        <w:t>present</w:t>
+      </w:r>
+      <w:proofErr w:type="gramEnd"/>
       <w:r>
         <w:rPr>
           <w:rFonts w:ascii="Times New Roman" w:hAnsi="Times New Roman" w:cs="Times New Roman"/>
@@ -5050,12 +6464,14 @@
         <w:tab/>
         <w:t xml:space="preserve">Departmental workshop on the use of R package “ggplot2” for </w:t>
       </w:r>
+      <w:proofErr w:type="spellStart"/>
       <w:r>
         <w:rPr>
           <w:rFonts w:ascii="Times New Roman" w:hAnsi="Times New Roman" w:cs="Times New Roman"/>
         </w:rPr>
         <w:t>datavis</w:t>
       </w:r>
+      <w:proofErr w:type="spellEnd"/>
     </w:p>
     <w:p>
       <w:pPr>
@@ -5160,7 +6576,21 @@
           <w:rFonts w:ascii="Times New Roman" w:hAnsi="Times New Roman" w:cs="Times New Roman"/>
         </w:rPr>
         <w:tab/>
-        <w:t>Drs. Gloria and Melvin “Jack” Chisum Research Fellowship</w:t>
+        <w:t xml:space="preserve">Drs. Gloria and Melvin “Jack” </w:t>
+      </w:r>
+      <w:proofErr w:type="spellStart"/>
+      <w:r>
+        <w:rPr>
+          <w:rFonts w:ascii="Times New Roman" w:hAnsi="Times New Roman" w:cs="Times New Roman"/>
+        </w:rPr>
+        <w:t>Chisum</w:t>
+      </w:r>
+      <w:proofErr w:type="spellEnd"/>
+      <w:r>
+        <w:rPr>
+          <w:rFonts w:ascii="Times New Roman" w:hAnsi="Times New Roman" w:cs="Times New Roman"/>
+        </w:rPr>
+        <w:t xml:space="preserve"> Research Fellowship</w:t>
       </w:r>
     </w:p>
     <w:p>
@@ -5256,6 +6686,30 @@
         <w:rPr>
           <w:rFonts w:ascii="Times New Roman" w:hAnsi="Times New Roman" w:cs="Times New Roman"/>
         </w:rPr>
+        <w:t>You can’t squeeze blood out of a turnip: Corrections for publication bias in meta-analysis. Guest lecture presented to the Department of Psychology at University of Illinois Urbana-Champaign.</w:t>
+      </w:r>
+    </w:p>
+    <w:p>
+      <w:pPr>
+        <w:pStyle w:val="NoSpacing"/>
+        <w:ind w:left="720" w:hanging="720"/>
+        <w:rPr>
+          <w:rFonts w:ascii="Times New Roman" w:hAnsi="Times New Roman" w:cs="Times New Roman"/>
+        </w:rPr>
+      </w:pPr>
+    </w:p>
+    <w:p>
+      <w:pPr>
+        <w:pStyle w:val="NoSpacing"/>
+        <w:ind w:left="720" w:hanging="720"/>
+        <w:rPr>
+          <w:rFonts w:ascii="Times New Roman" w:hAnsi="Times New Roman" w:cs="Times New Roman"/>
+        </w:rPr>
+      </w:pPr>
+      <w:r>
+        <w:rPr>
+          <w:rFonts w:ascii="Times New Roman" w:hAnsi="Times New Roman" w:cs="Times New Roman"/>
+        </w:rPr>
         <w:t xml:space="preserve">Understanding and addressing the replication crisis in social psychology. (2017, Sept). Guest lecture presented to PSYC 410 </w:t>
       </w:r>
       <w:r>
@@ -5310,7 +6764,21 @@
         <w:rPr>
           <w:rFonts w:ascii="Times New Roman" w:hAnsi="Times New Roman" w:cs="Times New Roman"/>
         </w:rPr>
-        <w:t>Detection of, and adjustment for, bias in meta-analysis. (2017, Feb). Lecture presented to Topics in Current Economic Research at University of Hohenheim, Stuttgart, Germany.</w:t>
+        <w:t xml:space="preserve">Detection of, and adjustment for, bias in meta-analysis. (2017, Feb). Lecture presented to Topics in Current Economic Research at University of </w:t>
+      </w:r>
+      <w:proofErr w:type="spellStart"/>
+      <w:r>
+        <w:rPr>
+          <w:rFonts w:ascii="Times New Roman" w:hAnsi="Times New Roman" w:cs="Times New Roman"/>
+        </w:rPr>
+        <w:t>Hohenheim</w:t>
+      </w:r>
+      <w:proofErr w:type="spellEnd"/>
+      <w:r>
+        <w:rPr>
+          <w:rFonts w:ascii="Times New Roman" w:hAnsi="Times New Roman" w:cs="Times New Roman"/>
+        </w:rPr>
+        <w:t>, Stuttgart, Germany.</w:t>
       </w:r>
     </w:p>
     <w:p>
@@ -5451,30 +6919,117 @@
     <w:p>
       <w:pPr>
         <w:pStyle w:val="NoSpacing"/>
-        <w:rPr>
-          <w:rFonts w:ascii="Times New Roman" w:hAnsi="Times New Roman" w:cs="Times New Roman"/>
-        </w:rPr>
-      </w:pPr>
-    </w:p>
-    <w:p>
-      <w:pPr>
-        <w:pStyle w:val="NoSpacing"/>
-        <w:ind w:left="720" w:hanging="720"/>
-        <w:rPr>
-          <w:rFonts w:ascii="Times New Roman" w:hAnsi="Times New Roman" w:cs="Times New Roman"/>
-        </w:rPr>
-      </w:pPr>
-      <w:r>
+        <w:ind w:left="2160" w:hanging="2160"/>
+        <w:rPr>
+          <w:rFonts w:ascii="Times New Roman" w:hAnsi="Times New Roman"/>
+          <w:sz w:val="32"/>
+        </w:rPr>
+      </w:pPr>
+    </w:p>
+    <w:p>
+      <w:pPr>
+        <w:pStyle w:val="NoSpacing"/>
+        <w:ind w:left="720" w:hanging="720"/>
         <w:rPr>
           <w:rFonts w:ascii="Times New Roman" w:hAnsi="Times New Roman" w:cs="Times New Roman"/>
           <w:b/>
         </w:rPr>
+      </w:pPr>
+      <w:r>
+        <w:rPr>
+          <w:rFonts w:ascii="Times New Roman" w:hAnsi="Times New Roman" w:cs="Times New Roman"/>
+          <w:b/>
+        </w:rPr>
+        <w:t>[</w:t>
+      </w:r>
+      <w:commentRangeStart w:id="1"/>
+      <w:r>
+        <w:rPr>
+          <w:rFonts w:ascii="Times New Roman" w:hAnsi="Times New Roman" w:cs="Times New Roman"/>
+          <w:b/>
+        </w:rPr>
+        <w:t>SIPS 2019 workshop on pub bias adjustment]</w:t>
+      </w:r>
+      <w:commentRangeEnd w:id="1"/>
+      <w:r>
+        <w:rPr>
+          <w:rStyle w:val="CommentReference"/>
+        </w:rPr>
+        <w:commentReference w:id="1"/>
+      </w:r>
+    </w:p>
+    <w:p>
+      <w:pPr>
+        <w:pStyle w:val="NoSpacing"/>
+        <w:ind w:left="720" w:hanging="720"/>
+        <w:rPr>
+          <w:rFonts w:ascii="Times New Roman" w:hAnsi="Times New Roman" w:cs="Times New Roman"/>
+        </w:rPr>
+      </w:pPr>
+    </w:p>
+    <w:p>
+      <w:pPr>
+        <w:pStyle w:val="NoSpacing"/>
+        <w:ind w:left="720" w:hanging="720"/>
+        <w:rPr>
+          <w:rFonts w:ascii="Times New Roman" w:hAnsi="Times New Roman" w:cs="Times New Roman"/>
+        </w:rPr>
+      </w:pPr>
+      <w:proofErr w:type="spellStart"/>
+      <w:r>
+        <w:rPr>
+          <w:rFonts w:ascii="Times New Roman" w:hAnsi="Times New Roman" w:cs="Times New Roman"/>
+        </w:rPr>
+        <w:t>Vazire</w:t>
+      </w:r>
+      <w:proofErr w:type="spellEnd"/>
+      <w:r>
+        <w:rPr>
+          <w:rFonts w:ascii="Times New Roman" w:hAnsi="Times New Roman" w:cs="Times New Roman"/>
+        </w:rPr>
+        <w:t xml:space="preserve">, S., and </w:t>
+      </w:r>
+      <w:r>
+        <w:rPr>
+          <w:rFonts w:ascii="Times New Roman" w:hAnsi="Times New Roman" w:cs="Times New Roman"/>
+          <w:b/>
+        </w:rPr>
         <w:t>Hilgard, J.</w:t>
       </w:r>
       <w:r>
         <w:rPr>
           <w:rFonts w:ascii="Times New Roman" w:hAnsi="Times New Roman" w:cs="Times New Roman"/>
         </w:rPr>
+        <w:t xml:space="preserve"> (2018, March). Correcting bias: What meta-analysis can and can’t do. Roundtable discussion conducted at the Improving Psychological Science: Community Action Meeting, a preconference of the Society for Personality and Social Psychology, Atlanta, Georgia.</w:t>
+      </w:r>
+    </w:p>
+    <w:p>
+      <w:pPr>
+        <w:pStyle w:val="NoSpacing"/>
+        <w:rPr>
+          <w:rFonts w:ascii="Times New Roman" w:hAnsi="Times New Roman" w:cs="Times New Roman"/>
+        </w:rPr>
+      </w:pPr>
+    </w:p>
+    <w:p>
+      <w:pPr>
+        <w:pStyle w:val="NoSpacing"/>
+        <w:ind w:left="720" w:hanging="720"/>
+        <w:rPr>
+          <w:rFonts w:ascii="Times New Roman" w:hAnsi="Times New Roman" w:cs="Times New Roman"/>
+        </w:rPr>
+      </w:pPr>
+      <w:r>
+        <w:rPr>
+          <w:rFonts w:ascii="Times New Roman" w:hAnsi="Times New Roman" w:cs="Times New Roman"/>
+          <w:b/>
+        </w:rPr>
+        <w:t>Hilgard, J.</w:t>
+      </w:r>
+      <w:r>
+        <w:rPr>
+          <w:rFonts w:ascii="Times New Roman" w:hAnsi="Times New Roman" w:cs="Times New Roman"/>
+        </w:rPr>
         <w:t xml:space="preserve"> (</w:t>
       </w:r>
       <w:r>
@@ -5563,7 +7118,35 @@
         <w:rPr>
           <w:rFonts w:ascii="Times New Roman" w:hAnsi="Times New Roman" w:cs="Times New Roman"/>
         </w:rPr>
-        <w:t xml:space="preserve">, Li, N., Scheufele, D. A., Winneg, K. M., &amp; Hall Jamieson, K. (2016, June). </w:t>
+        <w:t xml:space="preserve">, Li, N., </w:t>
+      </w:r>
+      <w:proofErr w:type="spellStart"/>
+      <w:r>
+        <w:rPr>
+          <w:rFonts w:ascii="Times New Roman" w:hAnsi="Times New Roman" w:cs="Times New Roman"/>
+        </w:rPr>
+        <w:t>Scheufele</w:t>
+      </w:r>
+      <w:proofErr w:type="spellEnd"/>
+      <w:r>
+        <w:rPr>
+          <w:rFonts w:ascii="Times New Roman" w:hAnsi="Times New Roman" w:cs="Times New Roman"/>
+        </w:rPr>
+        <w:t xml:space="preserve">, D. A., </w:t>
+      </w:r>
+      <w:proofErr w:type="spellStart"/>
+      <w:r>
+        <w:rPr>
+          <w:rFonts w:ascii="Times New Roman" w:hAnsi="Times New Roman" w:cs="Times New Roman"/>
+        </w:rPr>
+        <w:t>Winneg</w:t>
+      </w:r>
+      <w:proofErr w:type="spellEnd"/>
+      <w:r>
+        <w:rPr>
+          <w:rFonts w:ascii="Times New Roman" w:hAnsi="Times New Roman" w:cs="Times New Roman"/>
+        </w:rPr>
+        <w:t xml:space="preserve">, K. M., &amp; Hall Jamieson, K. (2016, June). </w:t>
       </w:r>
       <w:r>
         <w:rPr>
@@ -5575,7 +7158,21 @@
         <w:rPr>
           <w:rFonts w:ascii="Times New Roman" w:hAnsi="Times New Roman" w:cs="Times New Roman"/>
         </w:rPr>
-        <w:t xml:space="preserve">. In M. Skoric (chair), </w:t>
+        <w:t xml:space="preserve">. In M. </w:t>
+      </w:r>
+      <w:proofErr w:type="spellStart"/>
+      <w:r>
+        <w:rPr>
+          <w:rFonts w:ascii="Times New Roman" w:hAnsi="Times New Roman" w:cs="Times New Roman"/>
+        </w:rPr>
+        <w:t>Skoric</w:t>
+      </w:r>
+      <w:proofErr w:type="spellEnd"/>
+      <w:r>
+        <w:rPr>
+          <w:rFonts w:ascii="Times New Roman" w:hAnsi="Times New Roman" w:cs="Times New Roman"/>
+        </w:rPr>
+        <w:t xml:space="preserve"> (chair), </w:t>
       </w:r>
       <w:r>
         <w:rPr>
@@ -5664,7 +7261,35 @@
         <w:rPr>
           <w:rFonts w:ascii="Times New Roman" w:hAnsi="Times New Roman" w:cs="Times New Roman"/>
         </w:rPr>
-        <w:t xml:space="preserve">, Bartholow, B. D., Weinberg, A., &amp; Hajcak, G. (2011, May).  Reconsidering the negativity bias:  An argument for motivated perception.  In D. R. Herring &amp; P. A. Gable (chairs), </w:t>
+        <w:t xml:space="preserve">, </w:t>
+      </w:r>
+      <w:proofErr w:type="spellStart"/>
+      <w:r>
+        <w:rPr>
+          <w:rFonts w:ascii="Times New Roman" w:hAnsi="Times New Roman" w:cs="Times New Roman"/>
+        </w:rPr>
+        <w:t>Bartholow</w:t>
+      </w:r>
+      <w:proofErr w:type="spellEnd"/>
+      <w:r>
+        <w:rPr>
+          <w:rFonts w:ascii="Times New Roman" w:hAnsi="Times New Roman" w:cs="Times New Roman"/>
+        </w:rPr>
+        <w:t xml:space="preserve">, B. D., Weinberg, A., &amp; </w:t>
+      </w:r>
+      <w:proofErr w:type="spellStart"/>
+      <w:r>
+        <w:rPr>
+          <w:rFonts w:ascii="Times New Roman" w:hAnsi="Times New Roman" w:cs="Times New Roman"/>
+        </w:rPr>
+        <w:t>Hajcak</w:t>
+      </w:r>
+      <w:proofErr w:type="spellEnd"/>
+      <w:r>
+        <w:rPr>
+          <w:rFonts w:ascii="Times New Roman" w:hAnsi="Times New Roman" w:cs="Times New Roman"/>
+        </w:rPr>
+        <w:t xml:space="preserve">, G. (2011, May).  Reconsidering the negativity bias:  An argument for motivated perception.  In D. R. Herring &amp; P. A. Gable (chairs), </w:t>
       </w:r>
       <w:r>
         <w:rPr>
@@ -5759,21 +7384,86 @@
         </w:tabs>
         <w:ind w:left="720" w:hanging="720"/>
         <w:rPr>
-          <w:rFonts w:ascii="Times New Roman" w:hAnsi="Times New Roman" w:cs="Times New Roman"/>
-        </w:rPr>
-      </w:pPr>
-      <w:r>
-        <w:rPr>
+          <w:ins w:id="2" w:author="Hilgard, Joe" w:date="2018-09-10T15:05:00Z"/>
           <w:rFonts w:ascii="Times New Roman" w:hAnsi="Times New Roman" w:cs="Times New Roman"/>
           <w:b/>
         </w:rPr>
+      </w:pPr>
+      <w:ins w:id="3" w:author="Hilgard, Joe" w:date="2018-09-10T15:05:00Z">
+        <w:r>
+          <w:rPr>
+            <w:rFonts w:ascii="Times New Roman" w:hAnsi="Times New Roman" w:cs="Times New Roman"/>
+            <w:b/>
+          </w:rPr>
+          <w:t>[SPSP 2018] [SRA 2017/2018?]</w:t>
+        </w:r>
+      </w:ins>
+    </w:p>
+    <w:p>
+      <w:pPr>
+        <w:pStyle w:val="NoSpacing"/>
+        <w:tabs>
+          <w:tab w:val="left" w:pos="1800"/>
+        </w:tabs>
+        <w:ind w:left="720" w:hanging="720"/>
+        <w:rPr>
+          <w:ins w:id="4" w:author="Hilgard, Joe" w:date="2018-09-10T15:05:00Z"/>
+          <w:rFonts w:ascii="Times New Roman" w:hAnsi="Times New Roman" w:cs="Times New Roman"/>
+          <w:b/>
+        </w:rPr>
+      </w:pPr>
+    </w:p>
+    <w:p>
+      <w:pPr>
+        <w:pStyle w:val="NoSpacing"/>
+        <w:tabs>
+          <w:tab w:val="left" w:pos="1800"/>
+        </w:tabs>
+        <w:ind w:left="720" w:hanging="720"/>
+        <w:rPr>
+          <w:rFonts w:ascii="Times New Roman" w:hAnsi="Times New Roman" w:cs="Times New Roman"/>
+        </w:rPr>
+      </w:pPr>
+      <w:r>
+        <w:rPr>
+          <w:rFonts w:ascii="Times New Roman" w:hAnsi="Times New Roman" w:cs="Times New Roman"/>
+          <w:b/>
+        </w:rPr>
         <w:t>Hilgard, J.,</w:t>
       </w:r>
       <w:r>
         <w:rPr>
           <w:rFonts w:ascii="Times New Roman" w:hAnsi="Times New Roman" w:cs="Times New Roman"/>
         </w:rPr>
-        <w:t xml:space="preserve"> Engelhardt, C. R., &amp; Rouder, J. N.</w:t>
+        <w:t xml:space="preserve"> </w:t>
+      </w:r>
+      <w:proofErr w:type="spellStart"/>
+      <w:r>
+        <w:rPr>
+          <w:rFonts w:ascii="Times New Roman" w:hAnsi="Times New Roman" w:cs="Times New Roman"/>
+        </w:rPr>
+        <w:t>Engelhardt</w:t>
+      </w:r>
+      <w:proofErr w:type="spellEnd"/>
+      <w:r>
+        <w:rPr>
+          <w:rFonts w:ascii="Times New Roman" w:hAnsi="Times New Roman" w:cs="Times New Roman"/>
+        </w:rPr>
+        <w:t xml:space="preserve">, C. R., &amp; </w:t>
+      </w:r>
+      <w:proofErr w:type="spellStart"/>
+      <w:r>
+        <w:rPr>
+          <w:rFonts w:ascii="Times New Roman" w:hAnsi="Times New Roman" w:cs="Times New Roman"/>
+        </w:rPr>
+        <w:t>Rouder</w:t>
+      </w:r>
+      <w:proofErr w:type="spellEnd"/>
+      <w:r>
+        <w:rPr>
+          <w:rFonts w:ascii="Times New Roman" w:hAnsi="Times New Roman" w:cs="Times New Roman"/>
+        </w:rPr>
+        <w:t>, J. N.</w:t>
       </w:r>
       <w:r>
         <w:rPr>
@@ -5824,7 +7514,43 @@
           <w:sz w:val="23"/>
           <w:szCs w:val="23"/>
         </w:rPr>
-        <w:t xml:space="preserve">, Engelhardt, C. R., &amp; Bartholow, B. D. </w:t>
+        <w:t xml:space="preserve">, </w:t>
+      </w:r>
+      <w:proofErr w:type="spellStart"/>
+      <w:r>
+        <w:rPr>
+          <w:rFonts w:ascii="Times New Roman" w:hAnsi="Times New Roman" w:cs="Times New Roman"/>
+          <w:sz w:val="23"/>
+          <w:szCs w:val="23"/>
+        </w:rPr>
+        <w:t>Engelhardt</w:t>
+      </w:r>
+      <w:proofErr w:type="spellEnd"/>
+      <w:r>
+        <w:rPr>
+          <w:rFonts w:ascii="Times New Roman" w:hAnsi="Times New Roman" w:cs="Times New Roman"/>
+          <w:sz w:val="23"/>
+          <w:szCs w:val="23"/>
+        </w:rPr>
+        <w:t xml:space="preserve">, C. R., &amp; </w:t>
+      </w:r>
+      <w:proofErr w:type="spellStart"/>
+      <w:r>
+        <w:rPr>
+          <w:rFonts w:ascii="Times New Roman" w:hAnsi="Times New Roman" w:cs="Times New Roman"/>
+          <w:sz w:val="23"/>
+          <w:szCs w:val="23"/>
+        </w:rPr>
+        <w:t>Bartholow</w:t>
+      </w:r>
+      <w:proofErr w:type="spellEnd"/>
+      <w:r>
+        <w:rPr>
+          <w:rFonts w:ascii="Times New Roman" w:hAnsi="Times New Roman" w:cs="Times New Roman"/>
+          <w:sz w:val="23"/>
+          <w:szCs w:val="23"/>
+        </w:rPr>
+        <w:t xml:space="preserve">, B. D. </w:t>
       </w:r>
       <w:r>
         <w:rPr>
@@ -5886,7 +7612,61 @@
           <w:sz w:val="23"/>
           <w:szCs w:val="23"/>
         </w:rPr>
-        <w:t>, Engelhardt, C. R., Bartholow, B. D., &amp; Segert, I. (2014).  Digit ratio measures of prenatal testosterone exposure in predicting provoked aggression.  Poster session presented at the annual meeting of the Society for Psychophysiological Research, Atlanta, Georgia.</w:t>
+        <w:t xml:space="preserve">, </w:t>
+      </w:r>
+      <w:proofErr w:type="spellStart"/>
+      <w:r>
+        <w:rPr>
+          <w:rFonts w:ascii="Times New Roman" w:hAnsi="Times New Roman" w:cs="Times New Roman"/>
+          <w:sz w:val="23"/>
+          <w:szCs w:val="23"/>
+        </w:rPr>
+        <w:t>Engelhardt</w:t>
+      </w:r>
+      <w:proofErr w:type="spellEnd"/>
+      <w:r>
+        <w:rPr>
+          <w:rFonts w:ascii="Times New Roman" w:hAnsi="Times New Roman" w:cs="Times New Roman"/>
+          <w:sz w:val="23"/>
+          <w:szCs w:val="23"/>
+        </w:rPr>
+        <w:t xml:space="preserve">, C. R., </w:t>
+      </w:r>
+      <w:proofErr w:type="spellStart"/>
+      <w:r>
+        <w:rPr>
+          <w:rFonts w:ascii="Times New Roman" w:hAnsi="Times New Roman" w:cs="Times New Roman"/>
+          <w:sz w:val="23"/>
+          <w:szCs w:val="23"/>
+        </w:rPr>
+        <w:t>Bartholow</w:t>
+      </w:r>
+      <w:proofErr w:type="spellEnd"/>
+      <w:r>
+        <w:rPr>
+          <w:rFonts w:ascii="Times New Roman" w:hAnsi="Times New Roman" w:cs="Times New Roman"/>
+          <w:sz w:val="23"/>
+          <w:szCs w:val="23"/>
+        </w:rPr>
+        <w:t xml:space="preserve">, B. D., &amp; </w:t>
+      </w:r>
+      <w:proofErr w:type="spellStart"/>
+      <w:r>
+        <w:rPr>
+          <w:rFonts w:ascii="Times New Roman" w:hAnsi="Times New Roman" w:cs="Times New Roman"/>
+          <w:sz w:val="23"/>
+          <w:szCs w:val="23"/>
+        </w:rPr>
+        <w:t>Segert</w:t>
+      </w:r>
+      <w:proofErr w:type="spellEnd"/>
+      <w:r>
+        <w:rPr>
+          <w:rFonts w:ascii="Times New Roman" w:hAnsi="Times New Roman" w:cs="Times New Roman"/>
+          <w:sz w:val="23"/>
+          <w:szCs w:val="23"/>
+        </w:rPr>
+        <w:t>, I. (2014).  Digit ratio measures of prenatal testosterone exposure in predicting provoked aggression.  Poster session presented at the annual meeting of the Society for Psychophysiological Research, Atlanta, Georgia.</w:t>
       </w:r>
     </w:p>
     <w:p>
@@ -5923,7 +7703,6 @@
           <w:sz w:val="23"/>
           <w:szCs w:val="23"/>
         </w:rPr>
-        <w:lastRenderedPageBreak/>
         <w:t>Hilgard, J.</w:t>
       </w:r>
       <w:r>
@@ -5932,7 +7711,43 @@
           <w:sz w:val="23"/>
           <w:szCs w:val="23"/>
         </w:rPr>
-        <w:t>, Engelhardt, C. R., &amp; Bartholow, B. D. (2013, 2014)</w:t>
+        <w:t xml:space="preserve">, </w:t>
+      </w:r>
+      <w:proofErr w:type="spellStart"/>
+      <w:r>
+        <w:rPr>
+          <w:rFonts w:ascii="Times New Roman" w:hAnsi="Times New Roman" w:cs="Times New Roman"/>
+          <w:sz w:val="23"/>
+          <w:szCs w:val="23"/>
+        </w:rPr>
+        <w:t>Engelhardt</w:t>
+      </w:r>
+      <w:proofErr w:type="spellEnd"/>
+      <w:r>
+        <w:rPr>
+          <w:rFonts w:ascii="Times New Roman" w:hAnsi="Times New Roman" w:cs="Times New Roman"/>
+          <w:sz w:val="23"/>
+          <w:szCs w:val="23"/>
+        </w:rPr>
+        <w:t xml:space="preserve">, C. R., &amp; </w:t>
+      </w:r>
+      <w:proofErr w:type="spellStart"/>
+      <w:r>
+        <w:rPr>
+          <w:rFonts w:ascii="Times New Roman" w:hAnsi="Times New Roman" w:cs="Times New Roman"/>
+          <w:sz w:val="23"/>
+          <w:szCs w:val="23"/>
+        </w:rPr>
+        <w:t>Bartholow</w:t>
+      </w:r>
+      <w:proofErr w:type="spellEnd"/>
+      <w:r>
+        <w:rPr>
+          <w:rFonts w:ascii="Times New Roman" w:hAnsi="Times New Roman" w:cs="Times New Roman"/>
+          <w:sz w:val="23"/>
+          <w:szCs w:val="23"/>
+        </w:rPr>
+        <w:t>, B. D. (2013, 2014)</w:t>
       </w:r>
       <w:r>
         <w:rPr>
@@ -5993,7 +7808,43 @@
           <w:sz w:val="23"/>
           <w:szCs w:val="23"/>
         </w:rPr>
-        <w:t>, Weinberg, A., Hajcak, G., &amp; Bartholow, B.</w:t>
+        <w:t xml:space="preserve">, Weinberg, A., </w:t>
+      </w:r>
+      <w:proofErr w:type="spellStart"/>
+      <w:r>
+        <w:rPr>
+          <w:rFonts w:ascii="Times New Roman" w:hAnsi="Times New Roman" w:cs="Times New Roman"/>
+          <w:sz w:val="23"/>
+          <w:szCs w:val="23"/>
+        </w:rPr>
+        <w:t>Hajcak</w:t>
+      </w:r>
+      <w:proofErr w:type="spellEnd"/>
+      <w:r>
+        <w:rPr>
+          <w:rFonts w:ascii="Times New Roman" w:hAnsi="Times New Roman" w:cs="Times New Roman"/>
+          <w:sz w:val="23"/>
+          <w:szCs w:val="23"/>
+        </w:rPr>
+        <w:t xml:space="preserve">, G., &amp; </w:t>
+      </w:r>
+      <w:proofErr w:type="spellStart"/>
+      <w:r>
+        <w:rPr>
+          <w:rFonts w:ascii="Times New Roman" w:hAnsi="Times New Roman" w:cs="Times New Roman"/>
+          <w:sz w:val="23"/>
+          <w:szCs w:val="23"/>
+        </w:rPr>
+        <w:t>Bartholow</w:t>
+      </w:r>
+      <w:proofErr w:type="spellEnd"/>
+      <w:r>
+        <w:rPr>
+          <w:rFonts w:ascii="Times New Roman" w:hAnsi="Times New Roman" w:cs="Times New Roman"/>
+          <w:sz w:val="23"/>
+          <w:szCs w:val="23"/>
+        </w:rPr>
+        <w:t>, B.</w:t>
       </w:r>
       <w:r>
         <w:rPr>
@@ -6086,7 +7937,25 @@
           <w:sz w:val="23"/>
           <w:szCs w:val="23"/>
         </w:rPr>
-        <w:t>, Kerns, J. D., &amp; Bartholow, B. D. (2013)</w:t>
+        <w:t xml:space="preserve">, Kerns, J. D., &amp; </w:t>
+      </w:r>
+      <w:proofErr w:type="spellStart"/>
+      <w:r>
+        <w:rPr>
+          <w:rFonts w:ascii="Times New Roman" w:hAnsi="Times New Roman" w:cs="Times New Roman"/>
+          <w:sz w:val="23"/>
+          <w:szCs w:val="23"/>
+        </w:rPr>
+        <w:t>Bartholow</w:t>
+      </w:r>
+      <w:proofErr w:type="spellEnd"/>
+      <w:r>
+        <w:rPr>
+          <w:rFonts w:ascii="Times New Roman" w:hAnsi="Times New Roman" w:cs="Times New Roman"/>
+          <w:sz w:val="23"/>
+          <w:szCs w:val="23"/>
+        </w:rPr>
+        <w:t>, B. D. (2013)</w:t>
       </w:r>
       <w:r>
         <w:rPr>
@@ -6142,7 +8011,25 @@
           <w:sz w:val="23"/>
           <w:szCs w:val="23"/>
         </w:rPr>
-        <w:t>, Bartholow, B.</w:t>
+        <w:t xml:space="preserve">, </w:t>
+      </w:r>
+      <w:proofErr w:type="spellStart"/>
+      <w:r>
+        <w:rPr>
+          <w:rFonts w:ascii="Times New Roman" w:hAnsi="Times New Roman" w:cs="Times New Roman"/>
+          <w:sz w:val="23"/>
+          <w:szCs w:val="23"/>
+        </w:rPr>
+        <w:t>Bartholow</w:t>
+      </w:r>
+      <w:proofErr w:type="spellEnd"/>
+      <w:r>
+        <w:rPr>
+          <w:rFonts w:ascii="Times New Roman" w:hAnsi="Times New Roman" w:cs="Times New Roman"/>
+          <w:sz w:val="23"/>
+          <w:szCs w:val="23"/>
+        </w:rPr>
+        <w:t>, B.</w:t>
       </w:r>
       <w:r>
         <w:rPr>
@@ -6158,7 +8045,25 @@
           <w:sz w:val="23"/>
           <w:szCs w:val="23"/>
         </w:rPr>
-        <w:t>D., Hajcak, G., &amp; Weinberg, A. (2010, October)</w:t>
+        <w:t xml:space="preserve">D., </w:t>
+      </w:r>
+      <w:proofErr w:type="spellStart"/>
+      <w:r>
+        <w:rPr>
+          <w:rFonts w:ascii="Times New Roman" w:hAnsi="Times New Roman" w:cs="Times New Roman"/>
+          <w:sz w:val="23"/>
+          <w:szCs w:val="23"/>
+        </w:rPr>
+        <w:t>Hajcak</w:t>
+      </w:r>
+      <w:proofErr w:type="spellEnd"/>
+      <w:r>
+        <w:rPr>
+          <w:rFonts w:ascii="Times New Roman" w:hAnsi="Times New Roman" w:cs="Times New Roman"/>
+          <w:sz w:val="23"/>
+          <w:szCs w:val="23"/>
+        </w:rPr>
+        <w:t>, G., &amp; Weinberg, A. (2010, October)</w:t>
       </w:r>
       <w:r>
         <w:rPr>
@@ -6400,144 +8305,147 @@
     </w:p>
     <w:p>
       <w:pPr>
-        <w:spacing w:line="240" w:lineRule="auto"/>
+        <w:pStyle w:val="NoSpacing"/>
+        <w:rPr>
+          <w:rFonts w:ascii="Times New Roman" w:hAnsi="Times New Roman" w:cs="Times New Roman"/>
+          <w:sz w:val="23"/>
+          <w:szCs w:val="23"/>
+        </w:rPr>
+      </w:pPr>
+      <w:r>
         <w:rPr>
           <w:rFonts w:ascii="Times New Roman" w:hAnsi="Times New Roman" w:cs="Times New Roman"/>
           <w:sz w:val="28"/>
           <w:szCs w:val="28"/>
         </w:rPr>
-      </w:pPr>
-      <w:r>
+        <w:t>Advising experience</w:t>
+      </w:r>
+    </w:p>
+    <w:p>
+      <w:pPr>
+        <w:pStyle w:val="NoSpacing"/>
+        <w:rPr>
+          <w:rFonts w:ascii="Times New Roman" w:hAnsi="Times New Roman" w:cs="Times New Roman"/>
+          <w:sz w:val="23"/>
+          <w:szCs w:val="23"/>
+        </w:rPr>
+      </w:pPr>
+    </w:p>
+    <w:p>
+      <w:pPr>
+        <w:pStyle w:val="NoSpacing"/>
+        <w:rPr>
+          <w:rFonts w:ascii="Times New Roman" w:hAnsi="Times New Roman" w:cs="Times New Roman"/>
+          <w:sz w:val="23"/>
+          <w:szCs w:val="23"/>
+        </w:rPr>
+      </w:pPr>
+      <w:r>
+        <w:rPr>
+          <w:rFonts w:ascii="Times New Roman" w:hAnsi="Times New Roman" w:cs="Times New Roman"/>
+          <w:sz w:val="23"/>
+          <w:szCs w:val="23"/>
+        </w:rPr>
+        <w:t xml:space="preserve">Master’s student independent study advisor, Olivia Cody, </w:t>
+      </w:r>
+      <w:proofErr w:type="gramStart"/>
+      <w:r>
+        <w:rPr>
+          <w:rFonts w:ascii="Times New Roman" w:hAnsi="Times New Roman" w:cs="Times New Roman"/>
+          <w:sz w:val="23"/>
+          <w:szCs w:val="23"/>
+        </w:rPr>
+        <w:t>Spring</w:t>
+      </w:r>
+      <w:proofErr w:type="gramEnd"/>
+      <w:r>
+        <w:rPr>
+          <w:rFonts w:ascii="Times New Roman" w:hAnsi="Times New Roman" w:cs="Times New Roman"/>
+          <w:sz w:val="23"/>
+          <w:szCs w:val="23"/>
+        </w:rPr>
+        <w:t xml:space="preserve"> 2018</w:t>
+      </w:r>
+      <w:r>
+        <w:rPr>
+          <w:rFonts w:ascii="Times New Roman" w:hAnsi="Times New Roman" w:cs="Times New Roman"/>
+          <w:sz w:val="23"/>
+          <w:szCs w:val="23"/>
+        </w:rPr>
+        <w:br/>
+      </w:r>
+      <w:r>
+        <w:rPr>
+          <w:rFonts w:ascii="Times New Roman" w:hAnsi="Times New Roman" w:cs="Times New Roman"/>
+          <w:sz w:val="23"/>
+          <w:szCs w:val="23"/>
+        </w:rPr>
+        <w:t>Undergraduate Honors Thesis Advisor, James Cole, Fall 2013</w:t>
+      </w:r>
+    </w:p>
+    <w:p>
+      <w:pPr>
+        <w:pStyle w:val="NoSpacing"/>
+        <w:rPr>
+          <w:rFonts w:ascii="Times New Roman" w:hAnsi="Times New Roman" w:cs="Times New Roman"/>
+          <w:sz w:val="23"/>
+          <w:szCs w:val="23"/>
+        </w:rPr>
+      </w:pPr>
+    </w:p>
+    <w:p>
+      <w:pPr>
+        <w:pStyle w:val="NoSpacing"/>
         <w:rPr>
           <w:rFonts w:ascii="Times New Roman" w:hAnsi="Times New Roman" w:cs="Times New Roman"/>
           <w:sz w:val="28"/>
           <w:szCs w:val="28"/>
         </w:rPr>
-        <w:t>Statistical workshops at</w:t>
-      </w:r>
+      </w:pPr>
       <w:r>
         <w:rPr>
           <w:rFonts w:ascii="Times New Roman" w:hAnsi="Times New Roman" w:cs="Times New Roman"/>
           <w:sz w:val="28"/>
           <w:szCs w:val="28"/>
         </w:rPr>
-        <w:t>tended</w:t>
-      </w:r>
-    </w:p>
-    <w:p>
-      <w:pPr>
-        <w:pStyle w:val="BodyText"/>
-        <w:spacing w:after="0"/>
-        <w:contextualSpacing/>
-        <w:jc w:val="left"/>
-        <w:rPr>
-          <w:rFonts w:ascii="Times New Roman" w:hAnsi="Times New Roman"/>
-          <w:sz w:val="23"/>
-          <w:szCs w:val="23"/>
-        </w:rPr>
-      </w:pPr>
-    </w:p>
-    <w:p>
-      <w:pPr>
-        <w:pStyle w:val="BodyText"/>
-        <w:spacing w:after="0"/>
-        <w:contextualSpacing/>
-        <w:jc w:val="left"/>
-        <w:rPr>
-          <w:rFonts w:ascii="Times New Roman" w:hAnsi="Times New Roman"/>
-          <w:sz w:val="23"/>
-          <w:szCs w:val="23"/>
-        </w:rPr>
-      </w:pPr>
-      <w:r>
-        <w:rPr>
-          <w:rFonts w:ascii="Times New Roman" w:hAnsi="Times New Roman"/>
-          <w:sz w:val="23"/>
-          <w:szCs w:val="23"/>
-        </w:rPr>
-        <w:t>American Statistical Association Course on Data Mining, Fall 2013</w:t>
-      </w:r>
-    </w:p>
-    <w:p>
-      <w:pPr>
-        <w:pStyle w:val="NoSpacing"/>
-        <w:rPr>
-          <w:rFonts w:ascii="Times New Roman" w:hAnsi="Times New Roman" w:cs="Times New Roman"/>
-          <w:sz w:val="23"/>
-          <w:szCs w:val="23"/>
-        </w:rPr>
-      </w:pPr>
-      <w:r>
-        <w:rPr>
-          <w:rFonts w:ascii="Times New Roman" w:hAnsi="Times New Roman" w:cs="Times New Roman"/>
-          <w:sz w:val="23"/>
-          <w:szCs w:val="23"/>
-        </w:rPr>
-        <w:t>ICA/PCA of ERP Data: An EP Toolkit Tutorial Workshop</w:t>
-      </w:r>
-      <w:r>
-        <w:rPr>
-          <w:rFonts w:ascii="Times New Roman" w:hAnsi="Times New Roman" w:cs="Times New Roman"/>
-          <w:sz w:val="23"/>
-          <w:szCs w:val="23"/>
-        </w:rPr>
-        <w:t>, Fall 2012</w:t>
-      </w:r>
-    </w:p>
-    <w:p>
-      <w:pPr>
-        <w:pStyle w:val="NoSpacing"/>
-        <w:rPr>
-          <w:rFonts w:ascii="Times New Roman" w:hAnsi="Times New Roman" w:cs="Times New Roman"/>
-          <w:sz w:val="23"/>
-          <w:szCs w:val="23"/>
-        </w:rPr>
-      </w:pPr>
-    </w:p>
-    <w:p>
-      <w:pPr>
-        <w:pStyle w:val="NoSpacing"/>
-        <w:rPr>
-          <w:rFonts w:ascii="Times New Roman" w:hAnsi="Times New Roman" w:cs="Times New Roman"/>
-          <w:sz w:val="23"/>
-          <w:szCs w:val="23"/>
-        </w:rPr>
-      </w:pPr>
-      <w:r>
+        <w:t>Editorial duties</w:t>
+      </w:r>
+    </w:p>
+    <w:p>
+      <w:pPr>
+        <w:pStyle w:val="NoSpacing"/>
         <w:rPr>
           <w:rFonts w:ascii="Times New Roman" w:hAnsi="Times New Roman" w:cs="Times New Roman"/>
           <w:sz w:val="28"/>
           <w:szCs w:val="28"/>
         </w:rPr>
-        <w:t>Advising experience</w:t>
-      </w:r>
-    </w:p>
-    <w:p>
-      <w:pPr>
-        <w:pStyle w:val="NoSpacing"/>
-        <w:rPr>
-          <w:rFonts w:ascii="Times New Roman" w:hAnsi="Times New Roman" w:cs="Times New Roman"/>
-          <w:sz w:val="23"/>
-          <w:szCs w:val="23"/>
-        </w:rPr>
-      </w:pPr>
-    </w:p>
-    <w:p>
-      <w:pPr>
-        <w:pStyle w:val="NoSpacing"/>
-        <w:rPr>
-          <w:rFonts w:ascii="Times New Roman" w:hAnsi="Times New Roman" w:cs="Times New Roman"/>
-          <w:sz w:val="23"/>
-          <w:szCs w:val="23"/>
-        </w:rPr>
-      </w:pPr>
-      <w:r>
-        <w:rPr>
-          <w:rFonts w:ascii="Times New Roman" w:hAnsi="Times New Roman" w:cs="Times New Roman"/>
-          <w:sz w:val="23"/>
-          <w:szCs w:val="23"/>
-        </w:rPr>
-        <w:t>Undergraduate Honors Thesis Advisor, James Cole, Fall 2013</w:t>
+      </w:pPr>
+    </w:p>
+    <w:p>
+      <w:pPr>
+        <w:pStyle w:val="NoSpacing"/>
+        <w:rPr>
+          <w:rFonts w:ascii="Times New Roman" w:hAnsi="Times New Roman" w:cs="Times New Roman"/>
+          <w:sz w:val="23"/>
+          <w:szCs w:val="23"/>
+        </w:rPr>
+      </w:pPr>
+      <w:r>
+        <w:rPr>
+          <w:rFonts w:ascii="Times New Roman" w:hAnsi="Times New Roman" w:cs="Times New Roman"/>
+          <w:sz w:val="23"/>
+          <w:szCs w:val="23"/>
+        </w:rPr>
+        <w:t xml:space="preserve">Editorial board member, </w:t>
+      </w:r>
+      <w:r>
+        <w:rPr>
+          <w:rFonts w:ascii="Times New Roman" w:hAnsi="Times New Roman" w:cs="Times New Roman"/>
+          <w:i/>
+          <w:sz w:val="23"/>
+          <w:szCs w:val="23"/>
+        </w:rPr>
+        <w:t>Advances in Methods and Practices in Psychological Science</w:t>
       </w:r>
     </w:p>
     <w:p>
@@ -6565,71 +8473,6 @@
           <w:sz w:val="28"/>
           <w:szCs w:val="28"/>
         </w:rPr>
-        <w:t>Editorial duties</w:t>
-      </w:r>
-    </w:p>
-    <w:p>
-      <w:pPr>
-        <w:pStyle w:val="NoSpacing"/>
-        <w:rPr>
-          <w:rFonts w:ascii="Times New Roman" w:hAnsi="Times New Roman" w:cs="Times New Roman"/>
-          <w:sz w:val="28"/>
-          <w:szCs w:val="28"/>
-        </w:rPr>
-      </w:pPr>
-    </w:p>
-    <w:p>
-      <w:pPr>
-        <w:pStyle w:val="NoSpacing"/>
-        <w:rPr>
-          <w:rFonts w:ascii="Times New Roman" w:hAnsi="Times New Roman" w:cs="Times New Roman"/>
-          <w:sz w:val="23"/>
-          <w:szCs w:val="23"/>
-        </w:rPr>
-      </w:pPr>
-      <w:r>
-        <w:rPr>
-          <w:rFonts w:ascii="Times New Roman" w:hAnsi="Times New Roman" w:cs="Times New Roman"/>
-          <w:sz w:val="23"/>
-          <w:szCs w:val="23"/>
-        </w:rPr>
-        <w:t xml:space="preserve">Editorial board member, </w:t>
-      </w:r>
-      <w:r>
-        <w:rPr>
-          <w:rFonts w:ascii="Times New Roman" w:hAnsi="Times New Roman" w:cs="Times New Roman"/>
-          <w:i/>
-          <w:sz w:val="23"/>
-          <w:szCs w:val="23"/>
-        </w:rPr>
-        <w:t>Advances in Methods and Practices in Psychological Science</w:t>
-      </w:r>
-    </w:p>
-    <w:p>
-      <w:pPr>
-        <w:pStyle w:val="NoSpacing"/>
-        <w:rPr>
-          <w:rFonts w:ascii="Times New Roman" w:hAnsi="Times New Roman" w:cs="Times New Roman"/>
-          <w:sz w:val="23"/>
-          <w:szCs w:val="23"/>
-        </w:rPr>
-      </w:pPr>
-    </w:p>
-    <w:p>
-      <w:pPr>
-        <w:pStyle w:val="NoSpacing"/>
-        <w:rPr>
-          <w:rFonts w:ascii="Times New Roman" w:hAnsi="Times New Roman" w:cs="Times New Roman"/>
-          <w:sz w:val="28"/>
-          <w:szCs w:val="28"/>
-        </w:rPr>
-      </w:pPr>
-      <w:r>
-        <w:rPr>
-          <w:rFonts w:ascii="Times New Roman" w:hAnsi="Times New Roman" w:cs="Times New Roman"/>
-          <w:sz w:val="28"/>
-          <w:szCs w:val="28"/>
-        </w:rPr>
         <w:t>Ad-hoc reviewer</w:t>
       </w:r>
     </w:p>
@@ -6670,31 +8513,44 @@
           <w:szCs w:val="23"/>
         </w:rPr>
       </w:pPr>
-      <w:r>
-        <w:rPr>
-          <w:rFonts w:ascii="Times New Roman" w:hAnsi="Times New Roman" w:cs="Times New Roman"/>
-          <w:sz w:val="23"/>
-          <w:szCs w:val="23"/>
-        </w:rPr>
+      <w:proofErr w:type="spellStart"/>
+      <w:r>
+        <w:rPr>
+          <w:rFonts w:ascii="Times New Roman" w:hAnsi="Times New Roman" w:cs="Times New Roman"/>
+          <w:sz w:val="23"/>
+          <w:szCs w:val="23"/>
+        </w:rPr>
+        <w:lastRenderedPageBreak/>
         <w:t>Neuroreport</w:t>
       </w:r>
-    </w:p>
-    <w:p>
-      <w:pPr>
-        <w:pStyle w:val="NoSpacing"/>
-        <w:rPr>
-          <w:rFonts w:ascii="Times New Roman" w:hAnsi="Times New Roman" w:cs="Times New Roman"/>
-          <w:sz w:val="23"/>
-          <w:szCs w:val="23"/>
-        </w:rPr>
-      </w:pPr>
-      <w:r>
-        <w:rPr>
-          <w:rFonts w:ascii="Times New Roman" w:hAnsi="Times New Roman" w:cs="Times New Roman"/>
-          <w:sz w:val="23"/>
-          <w:szCs w:val="23"/>
-        </w:rPr>
-        <w:t>PLoS One</w:t>
+      <w:proofErr w:type="spellEnd"/>
+    </w:p>
+    <w:p>
+      <w:pPr>
+        <w:pStyle w:val="NoSpacing"/>
+        <w:rPr>
+          <w:rFonts w:ascii="Times New Roman" w:hAnsi="Times New Roman" w:cs="Times New Roman"/>
+          <w:sz w:val="23"/>
+          <w:szCs w:val="23"/>
+        </w:rPr>
+      </w:pPr>
+      <w:proofErr w:type="spellStart"/>
+      <w:r>
+        <w:rPr>
+          <w:rFonts w:ascii="Times New Roman" w:hAnsi="Times New Roman" w:cs="Times New Roman"/>
+          <w:sz w:val="23"/>
+          <w:szCs w:val="23"/>
+        </w:rPr>
+        <w:t>PLoS</w:t>
+      </w:r>
+      <w:proofErr w:type="spellEnd"/>
+      <w:r>
+        <w:rPr>
+          <w:rFonts w:ascii="Times New Roman" w:hAnsi="Times New Roman" w:cs="Times New Roman"/>
+          <w:sz w:val="23"/>
+          <w:szCs w:val="23"/>
+        </w:rPr>
+        <w:t xml:space="preserve"> One</w:t>
       </w:r>
     </w:p>
     <w:p>
@@ -6800,7 +8656,6 @@
           <w:sz w:val="23"/>
           <w:szCs w:val="23"/>
         </w:rPr>
-        <w:lastRenderedPageBreak/>
         <w:t>Psychological Science</w:t>
       </w:r>
     </w:p>
@@ -6813,13 +8668,23 @@
           <w:szCs w:val="23"/>
         </w:rPr>
       </w:pPr>
-      <w:r>
-        <w:rPr>
-          <w:rFonts w:ascii="Times New Roman" w:hAnsi="Times New Roman" w:cs="Times New Roman"/>
-          <w:sz w:val="23"/>
-          <w:szCs w:val="23"/>
-        </w:rPr>
-        <w:t>Cyberpsychology: Journal of Psychosocial Research on Cyberspace</w:t>
+      <w:proofErr w:type="spellStart"/>
+      <w:r>
+        <w:rPr>
+          <w:rFonts w:ascii="Times New Roman" w:hAnsi="Times New Roman" w:cs="Times New Roman"/>
+          <w:sz w:val="23"/>
+          <w:szCs w:val="23"/>
+        </w:rPr>
+        <w:t>Cyberpsychology</w:t>
+      </w:r>
+      <w:proofErr w:type="spellEnd"/>
+      <w:r>
+        <w:rPr>
+          <w:rFonts w:ascii="Times New Roman" w:hAnsi="Times New Roman" w:cs="Times New Roman"/>
+          <w:sz w:val="23"/>
+          <w:szCs w:val="23"/>
+        </w:rPr>
+        <w:t>: Journal of Psychosocial Research on Cyberspace</w:t>
       </w:r>
     </w:p>
     <w:p>
@@ -6957,14 +8822,34 @@
           <w:szCs w:val="23"/>
         </w:rPr>
       </w:pPr>
-      <w:r>
-        <w:rPr>
-          <w:rFonts w:ascii="Times New Roman" w:hAnsi="Times New Roman" w:cs="Times New Roman"/>
-          <w:sz w:val="23"/>
-          <w:szCs w:val="23"/>
-        </w:rPr>
-        <w:t>Acta Psychologica</w:t>
-      </w:r>
+      <w:proofErr w:type="spellStart"/>
+      <w:r>
+        <w:rPr>
+          <w:rFonts w:ascii="Times New Roman" w:hAnsi="Times New Roman" w:cs="Times New Roman"/>
+          <w:sz w:val="23"/>
+          <w:szCs w:val="23"/>
+        </w:rPr>
+        <w:t>Acta</w:t>
+      </w:r>
+      <w:proofErr w:type="spellEnd"/>
+      <w:r>
+        <w:rPr>
+          <w:rFonts w:ascii="Times New Roman" w:hAnsi="Times New Roman" w:cs="Times New Roman"/>
+          <w:sz w:val="23"/>
+          <w:szCs w:val="23"/>
+        </w:rPr>
+        <w:t xml:space="preserve"> </w:t>
+      </w:r>
+      <w:proofErr w:type="spellStart"/>
+      <w:r>
+        <w:rPr>
+          <w:rFonts w:ascii="Times New Roman" w:hAnsi="Times New Roman" w:cs="Times New Roman"/>
+          <w:sz w:val="23"/>
+          <w:szCs w:val="23"/>
+        </w:rPr>
+        <w:t>Psychologica</w:t>
+      </w:r>
+      <w:proofErr w:type="spellEnd"/>
     </w:p>
     <w:p>
       <w:pPr>
@@ -7031,7 +8916,8 @@
       </w:r>
     </w:p>
     <w:sectPr>
-      <w:headerReference w:type="default" r:id="rId17"/>
+      <w:headerReference w:type="default" r:id="rId20"/>
+      <w:footerReference w:type="default" r:id="rId21"/>
       <w:pgSz w:w="12240" w:h="15840"/>
       <w:pgMar w:top="1440" w:right="1440" w:bottom="1440" w:left="1440" w:header="720" w:footer="720" w:gutter="0"/>
       <w:cols w:space="720"/>
@@ -7042,6 +8928,33 @@
 </w:document>
 </file>
 
+<file path=word/comments.xml><?xml version="1.0" encoding="utf-8"?>
+<w:comments xmlns:wpc="http://schemas.microsoft.com/office/word/2010/wordprocessingCanvas" xmlns:cx="http://schemas.microsoft.com/office/drawing/2014/chartex" xmlns:cx1="http://schemas.microsoft.com/office/drawing/2015/9/8/chartex" xmlns:mc="http://schemas.openxmlformats.org/markup-compatibility/2006" xmlns:o="urn:schemas-microsoft-com:office:office" xmlns:r="http://schemas.openxmlformats.org/officeDocument/2006/relationships" xmlns:m="http://schemas.openxmlformats.org/officeDocument/2006/math" xmlns:v="urn:schemas-microsoft-com:vml" xmlns:wp14="http://schemas.microsoft.com/office/word/2010/wordprocessingDrawing" xmlns:wp="http://schemas.openxmlformats.org/drawingml/2006/wordprocessingDrawing" xmlns:w10="urn:schemas-microsoft-com:office:word" xmlns:w="http://schemas.openxmlformats.org/wordprocessingml/2006/main" xmlns:w14="http://schemas.microsoft.com/office/word/2010/wordml" xmlns:w15="http://schemas.microsoft.com/office/word/2012/wordml" xmlns:w16se="http://schemas.microsoft.com/office/word/2015/wordml/symex" xmlns:wpg="http://schemas.microsoft.com/office/word/2010/wordprocessingGroup" xmlns:wpi="http://schemas.microsoft.com/office/word/2010/wordprocessingInk" xmlns:wne="http://schemas.microsoft.com/office/word/2006/wordml" xmlns:wps="http://schemas.microsoft.com/office/word/2010/wordprocessingShape" mc:Ignorable="w14 w15 w16se wp14">
+  <w:comment w:id="1" w:author="Hilgard, Joe" w:date="2018-09-10T15:18:00Z" w:initials="HJ">
+    <w:p>
+      <w:pPr>
+        <w:pStyle w:val="CommentText"/>
+      </w:pPr>
+      <w:r>
+        <w:rPr>
+          <w:rStyle w:val="CommentReference"/>
+        </w:rPr>
+        <w:annotationRef/>
+      </w:r>
+      <w:r>
+        <w:t>Need info</w:t>
+      </w:r>
+    </w:p>
+  </w:comment>
+</w:comments>
+</file>
+
+<file path=word/commentsExtended.xml><?xml version="1.0" encoding="utf-8"?>
+<w15:commentsEx xmlns:wpc="http://schemas.microsoft.com/office/word/2010/wordprocessingCanvas" xmlns:cx="http://schemas.microsoft.com/office/drawing/2014/chartex" xmlns:cx1="http://schemas.microsoft.com/office/drawing/2015/9/8/chartex" xmlns:mc="http://schemas.openxmlformats.org/markup-compatibility/2006" xmlns:o="urn:schemas-microsoft-com:office:office" xmlns:r="http://schemas.openxmlformats.org/officeDocument/2006/relationships" xmlns:m="http://schemas.openxmlformats.org/officeDocument/2006/math" xmlns:v="urn:schemas-microsoft-com:vml" xmlns:wp14="http://schemas.microsoft.com/office/word/2010/wordprocessingDrawing" xmlns:wp="http://schemas.openxmlformats.org/drawingml/2006/wordprocessingDrawing" xmlns:w10="urn:schemas-microsoft-com:office:word" xmlns:w="http://schemas.openxmlformats.org/wordprocessingml/2006/main" xmlns:w14="http://schemas.microsoft.com/office/word/2010/wordml" xmlns:w15="http://schemas.microsoft.com/office/word/2012/wordml" xmlns:w16se="http://schemas.microsoft.com/office/word/2015/wordml/symex" xmlns:wpg="http://schemas.microsoft.com/office/word/2010/wordprocessingGroup" xmlns:wpi="http://schemas.microsoft.com/office/word/2010/wordprocessingInk" xmlns:wne="http://schemas.microsoft.com/office/word/2006/wordml" xmlns:wps="http://schemas.microsoft.com/office/word/2010/wordprocessingShape" mc:Ignorable="w14 w15 w16se wp14">
+  <w15:commentEx w15:paraId="2D6FAD7B" w15:done="0"/>
+</w15:commentsEx>
+</file>
+
 <file path=word/endnotes.xml><?xml version="1.0" encoding="utf-8"?>
 <w:endnotes xmlns:wpc="http://schemas.microsoft.com/office/word/2010/wordprocessingCanvas" xmlns:cx="http://schemas.microsoft.com/office/drawing/2014/chartex" xmlns:cx1="http://schemas.microsoft.com/office/drawing/2015/9/8/chartex" xmlns:mc="http://schemas.openxmlformats.org/markup-compatibility/2006" xmlns:o="urn:schemas-microsoft-com:office:office" xmlns:r="http://schemas.openxmlformats.org/officeDocument/2006/relationships" xmlns:m="http://schemas.openxmlformats.org/officeDocument/2006/math" xmlns:v="urn:schemas-microsoft-com:vml" xmlns:wp14="http://schemas.microsoft.com/office/word/2010/wordprocessingDrawing" xmlns:wp="http://schemas.openxmlformats.org/drawingml/2006/wordprocessingDrawing" xmlns:w10="urn:schemas-microsoft-com:office:word" xmlns:w="http://schemas.openxmlformats.org/wordprocessingml/2006/main" xmlns:w14="http://schemas.microsoft.com/office/word/2010/wordml" xmlns:w15="http://schemas.microsoft.com/office/word/2012/wordml" xmlns:w16se="http://schemas.microsoft.com/office/word/2015/wordml/symex" xmlns:wpg="http://schemas.microsoft.com/office/word/2010/wordprocessingGroup" xmlns:wpi="http://schemas.microsoft.com/office/word/2010/wordprocessingInk" xmlns:wne="http://schemas.microsoft.com/office/word/2006/wordml" xmlns:wps="http://schemas.microsoft.com/office/word/2010/wordprocessingShape" mc:Ignorable="w14 w15 w16se wp14">
   <w:endnote w:type="separator" w:id="-1">
@@ -7064,7 +8977,24 @@
       </w:r>
     </w:p>
   </w:endnote>
+  <w:endnote w:type="continuationNotice" w:id="1">
+    <w:p>
+      <w:pPr>
+        <w:spacing w:line="240" w:lineRule="auto"/>
+      </w:pPr>
+    </w:p>
+  </w:endnote>
 </w:endnotes>
+</file>
+
+<file path=word/footer1.xml><?xml version="1.0" encoding="utf-8"?>
+<w:ftr xmlns:wpc="http://schemas.microsoft.com/office/word/2010/wordprocessingCanvas" xmlns:cx="http://schemas.microsoft.com/office/drawing/2014/chartex" xmlns:cx1="http://schemas.microsoft.com/office/drawing/2015/9/8/chartex" xmlns:mc="http://schemas.openxmlformats.org/markup-compatibility/2006" xmlns:o="urn:schemas-microsoft-com:office:office" xmlns:r="http://schemas.openxmlformats.org/officeDocument/2006/relationships" xmlns:m="http://schemas.openxmlformats.org/officeDocument/2006/math" xmlns:v="urn:schemas-microsoft-com:vml" xmlns:wp14="http://schemas.microsoft.com/office/word/2010/wordprocessingDrawing" xmlns:wp="http://schemas.openxmlformats.org/drawingml/2006/wordprocessingDrawing" xmlns:w10="urn:schemas-microsoft-com:office:word" xmlns:w="http://schemas.openxmlformats.org/wordprocessingml/2006/main" xmlns:w14="http://schemas.microsoft.com/office/word/2010/wordml" xmlns:w15="http://schemas.microsoft.com/office/word/2012/wordml" xmlns:w16se="http://schemas.microsoft.com/office/word/2015/wordml/symex" xmlns:wpg="http://schemas.microsoft.com/office/word/2010/wordprocessingGroup" xmlns:wpi="http://schemas.microsoft.com/office/word/2010/wordprocessingInk" xmlns:wne="http://schemas.microsoft.com/office/word/2006/wordml" xmlns:wps="http://schemas.microsoft.com/office/word/2010/wordprocessingShape" mc:Ignorable="w14 w15 w16se wp14">
+  <w:p>
+    <w:pPr>
+      <w:pStyle w:val="Footer"/>
+    </w:pPr>
+  </w:p>
+</w:ftr>
 </file>
 
 <file path=word/footnotes.xml><?xml version="1.0" encoding="utf-8"?>
@@ -7087,6 +9017,13 @@
       <w:r>
         <w:continuationSeparator/>
       </w:r>
+    </w:p>
+  </w:footnote>
+  <w:footnote w:type="continuationNotice" w:id="1">
+    <w:p>
+      <w:pPr>
+        <w:spacing w:line="240" w:lineRule="auto"/>
+      </w:pPr>
     </w:p>
   </w:footnote>
 </w:footnotes>
@@ -7120,7 +9057,7 @@
       <w:rPr>
         <w:noProof/>
       </w:rPr>
-      <w:t>4</w:t>
+      <w:t>2</w:t>
     </w:r>
     <w:r>
       <w:rPr>
@@ -7130,6 +9067,14 @@
     </w:r>
   </w:p>
 </w:hdr>
+</file>
+
+<file path=word/people.xml><?xml version="1.0" encoding="utf-8"?>
+<w15:people xmlns:wpc="http://schemas.microsoft.com/office/word/2010/wordprocessingCanvas" xmlns:cx="http://schemas.microsoft.com/office/drawing/2014/chartex" xmlns:cx1="http://schemas.microsoft.com/office/drawing/2015/9/8/chartex" xmlns:mc="http://schemas.openxmlformats.org/markup-compatibility/2006" xmlns:o="urn:schemas-microsoft-com:office:office" xmlns:r="http://schemas.openxmlformats.org/officeDocument/2006/relationships" xmlns:m="http://schemas.openxmlformats.org/officeDocument/2006/math" xmlns:v="urn:schemas-microsoft-com:vml" xmlns:wp14="http://schemas.microsoft.com/office/word/2010/wordprocessingDrawing" xmlns:wp="http://schemas.openxmlformats.org/drawingml/2006/wordprocessingDrawing" xmlns:w10="urn:schemas-microsoft-com:office:word" xmlns:w="http://schemas.openxmlformats.org/wordprocessingml/2006/main" xmlns:w14="http://schemas.microsoft.com/office/word/2010/wordml" xmlns:w15="http://schemas.microsoft.com/office/word/2012/wordml" xmlns:w16se="http://schemas.microsoft.com/office/word/2015/wordml/symex" xmlns:wpg="http://schemas.microsoft.com/office/word/2010/wordprocessingGroup" xmlns:wpi="http://schemas.microsoft.com/office/word/2010/wordprocessingInk" xmlns:wne="http://schemas.microsoft.com/office/word/2006/wordml" xmlns:wps="http://schemas.microsoft.com/office/word/2010/wordprocessingShape" mc:Ignorable="w14 w15 w16se wp14">
+  <w15:person w15:author="Hilgard, Joe">
+    <w15:presenceInfo w15:providerId="AD" w15:userId="S-1-5-21-1275210071-1715567821-682003330-455805"/>
+  </w15:person>
+</w15:people>
 </file>
 
 <file path=word/styles.xml><?xml version="1.0" encoding="utf-8"?>
@@ -7855,6 +9800,16 @@
       <w:u w:val="single"/>
     </w:rPr>
   </w:style>
+  <w:style w:type="paragraph" w:styleId="Revision">
+    <w:name w:val="Revision"/>
+    <w:hidden/>
+    <w:uiPriority w:val="99"/>
+    <w:semiHidden/>
+    <w:rsid w:val="00C15780"/>
+    <w:pPr>
+      <w:spacing w:line="240" w:lineRule="auto"/>
+    </w:pPr>
+  </w:style>
 </w:styles>
 </file>
 

</xml_diff>

<commit_message>
Vg diss got accepted.
</commit_message>
<xml_diff>
--- a/cv.docx
+++ b/cv.docx
@@ -79,13 +79,23 @@
                 <w:szCs w:val="23"/>
               </w:rPr>
             </w:pPr>
+            <w:proofErr w:type="spellStart"/>
             <w:r>
               <w:rPr>
                 <w:rFonts w:ascii="Times New Roman" w:hAnsi="Times New Roman" w:cs="Times New Roman"/>
                 <w:sz w:val="23"/>
                 <w:szCs w:val="23"/>
               </w:rPr>
-              <w:t>DeGarmo Hall</w:t>
+              <w:t>DeGarmo</w:t>
+            </w:r>
+            <w:proofErr w:type="spellEnd"/>
+            <w:r>
+              <w:rPr>
+                <w:rFonts w:ascii="Times New Roman" w:hAnsi="Times New Roman" w:cs="Times New Roman"/>
+                <w:sz w:val="23"/>
+                <w:szCs w:val="23"/>
+              </w:rPr>
+              <w:t xml:space="preserve"> Hall</w:t>
             </w:r>
           </w:p>
         </w:tc>
@@ -434,8 +444,18 @@
           <w:sz w:val="23"/>
           <w:szCs w:val="23"/>
         </w:rPr>
-        <w:t>2017 – present</w:t>
-      </w:r>
+        <w:t xml:space="preserve">2017 – </w:t>
+      </w:r>
+      <w:proofErr w:type="gramStart"/>
+      <w:r>
+        <w:rPr>
+          <w:rFonts w:ascii="Times New Roman" w:hAnsi="Times New Roman" w:cs="Times New Roman"/>
+          <w:sz w:val="23"/>
+          <w:szCs w:val="23"/>
+        </w:rPr>
+        <w:t>present</w:t>
+      </w:r>
+      <w:proofErr w:type="gramEnd"/>
       <w:r>
         <w:rPr>
           <w:rFonts w:ascii="Times New Roman" w:hAnsi="Times New Roman" w:cs="Times New Roman"/>
@@ -562,7 +582,25 @@
           <w:sz w:val="23"/>
           <w:szCs w:val="23"/>
         </w:rPr>
-        <w:t xml:space="preserve">Drs. Gloria &amp; Jack Chisum </w:t>
+        <w:t xml:space="preserve">Drs. Gloria &amp; Jack </w:t>
+      </w:r>
+      <w:proofErr w:type="spellStart"/>
+      <w:r>
+        <w:rPr>
+          <w:rFonts w:ascii="Times New Roman" w:hAnsi="Times New Roman" w:cs="Times New Roman"/>
+          <w:sz w:val="23"/>
+          <w:szCs w:val="23"/>
+        </w:rPr>
+        <w:t>Chisum</w:t>
+      </w:r>
+      <w:proofErr w:type="spellEnd"/>
+      <w:r>
+        <w:rPr>
+          <w:rFonts w:ascii="Times New Roman" w:hAnsi="Times New Roman" w:cs="Times New Roman"/>
+          <w:sz w:val="23"/>
+          <w:szCs w:val="23"/>
+        </w:rPr>
+        <w:t xml:space="preserve"> </w:t>
       </w:r>
       <w:r>
         <w:rPr>
@@ -761,8 +799,18 @@
           <w:sz w:val="23"/>
           <w:szCs w:val="23"/>
         </w:rPr>
-        <w:t>: Dr. Bruce D. Bartholow</w:t>
-      </w:r>
+        <w:t xml:space="preserve">: Dr. Bruce D. </w:t>
+      </w:r>
+      <w:proofErr w:type="spellStart"/>
+      <w:r>
+        <w:rPr>
+          <w:rFonts w:ascii="Times New Roman" w:hAnsi="Times New Roman" w:cs="Times New Roman"/>
+          <w:sz w:val="23"/>
+          <w:szCs w:val="23"/>
+        </w:rPr>
+        <w:t>Bartholow</w:t>
+      </w:r>
+      <w:proofErr w:type="spellEnd"/>
     </w:p>
     <w:p>
       <w:pPr>
@@ -1144,10 +1192,188 @@
         <w:ind w:left="720" w:hanging="720"/>
         <w:rPr>
           <w:rFonts w:ascii="Times New Roman" w:hAnsi="Times New Roman" w:cs="Times New Roman"/>
+          <w:color w:val="000000"/>
+          <w:shd w:val="clear" w:color="auto" w:fill="FFFFFF"/>
+        </w:rPr>
+      </w:pPr>
+      <w:r>
+        <w:rPr>
+          <w:rFonts w:ascii="Times New Roman" w:hAnsi="Times New Roman" w:cs="Times New Roman"/>
+          <w:b/>
+          <w:color w:val="000000"/>
+          <w:shd w:val="clear" w:color="auto" w:fill="FFFFFF"/>
+        </w:rPr>
+        <w:t>Hilgard, J.</w:t>
+      </w:r>
+      <w:r>
+        <w:rPr>
+          <w:rFonts w:ascii="Times New Roman" w:hAnsi="Times New Roman" w:cs="Times New Roman"/>
+          <w:color w:val="000000"/>
+          <w:shd w:val="clear" w:color="auto" w:fill="FFFFFF"/>
+        </w:rPr>
+        <w:t xml:space="preserve">, </w:t>
+      </w:r>
+      <w:proofErr w:type="spellStart"/>
+      <w:r>
+        <w:rPr>
+          <w:rFonts w:ascii="Times New Roman" w:hAnsi="Times New Roman" w:cs="Times New Roman"/>
+          <w:color w:val="000000"/>
+          <w:shd w:val="clear" w:color="auto" w:fill="FFFFFF"/>
+        </w:rPr>
+        <w:t>Engelhardt</w:t>
+      </w:r>
+      <w:proofErr w:type="spellEnd"/>
+      <w:r>
+        <w:rPr>
+          <w:rFonts w:ascii="Times New Roman" w:hAnsi="Times New Roman" w:cs="Times New Roman"/>
+          <w:color w:val="000000"/>
+          <w:shd w:val="clear" w:color="auto" w:fill="FFFFFF"/>
+        </w:rPr>
+        <w:t xml:space="preserve">, C. R., </w:t>
+      </w:r>
+      <w:proofErr w:type="spellStart"/>
+      <w:r>
+        <w:rPr>
+          <w:rFonts w:ascii="Times New Roman" w:hAnsi="Times New Roman" w:cs="Times New Roman"/>
+          <w:color w:val="000000"/>
+          <w:shd w:val="clear" w:color="auto" w:fill="FFFFFF"/>
+        </w:rPr>
+        <w:t>Rouder</w:t>
+      </w:r>
+      <w:proofErr w:type="spellEnd"/>
+      <w:r>
+        <w:rPr>
+          <w:rFonts w:ascii="Times New Roman" w:hAnsi="Times New Roman" w:cs="Times New Roman"/>
+          <w:color w:val="000000"/>
+          <w:shd w:val="clear" w:color="auto" w:fill="FFFFFF"/>
+        </w:rPr>
+        <w:t xml:space="preserve">, J. N., </w:t>
+      </w:r>
+      <w:proofErr w:type="spellStart"/>
+      <w:r>
+        <w:rPr>
+          <w:rFonts w:ascii="Times New Roman" w:hAnsi="Times New Roman" w:cs="Times New Roman"/>
+          <w:color w:val="000000"/>
+          <w:shd w:val="clear" w:color="auto" w:fill="FFFFFF"/>
+        </w:rPr>
+        <w:t>Segert</w:t>
+      </w:r>
+      <w:proofErr w:type="spellEnd"/>
+      <w:r>
+        <w:rPr>
+          <w:rFonts w:ascii="Times New Roman" w:hAnsi="Times New Roman" w:cs="Times New Roman"/>
+          <w:color w:val="000000"/>
+          <w:shd w:val="clear" w:color="auto" w:fill="FFFFFF"/>
+        </w:rPr>
+        <w:t xml:space="preserve">, I., &amp; </w:t>
+      </w:r>
+      <w:proofErr w:type="spellStart"/>
+      <w:r>
+        <w:rPr>
+          <w:rFonts w:ascii="Times New Roman" w:hAnsi="Times New Roman" w:cs="Times New Roman"/>
+          <w:color w:val="000000"/>
+          <w:shd w:val="clear" w:color="auto" w:fill="FFFFFF"/>
+        </w:rPr>
+        <w:t>Bartholow</w:t>
+      </w:r>
+      <w:proofErr w:type="spellEnd"/>
+      <w:r>
+        <w:rPr>
+          <w:rFonts w:ascii="Times New Roman" w:hAnsi="Times New Roman" w:cs="Times New Roman"/>
+          <w:color w:val="000000"/>
+          <w:shd w:val="clear" w:color="auto" w:fill="FFFFFF"/>
+        </w:rPr>
+        <w:t>, B. D. (</w:t>
+      </w:r>
+      <w:r>
+        <w:rPr>
+          <w:rFonts w:ascii="Times New Roman" w:hAnsi="Times New Roman" w:cs="Times New Roman"/>
+          <w:color w:val="000000"/>
+          <w:shd w:val="clear" w:color="auto" w:fill="FFFFFF"/>
+        </w:rPr>
+        <w:t>in press).</w:t>
+      </w:r>
+      <w:r>
+        <w:rPr>
+          <w:rFonts w:ascii="Times New Roman" w:hAnsi="Times New Roman" w:cs="Times New Roman"/>
+          <w:color w:val="000000"/>
+          <w:shd w:val="clear" w:color="auto" w:fill="FFFFFF"/>
+        </w:rPr>
+        <w:t xml:space="preserve"> </w:t>
+      </w:r>
+      <w:r>
+        <w:rPr>
+          <w:rFonts w:ascii="Times New Roman" w:hAnsi="Times New Roman" w:cs="Times New Roman"/>
+          <w:color w:val="000000"/>
+          <w:shd w:val="clear" w:color="auto" w:fill="FFFFFF"/>
+        </w:rPr>
+        <w:t>Null effects of game violence, game difficulty, and 2D:4D digit ratio on aggressive behavior</w:t>
+      </w:r>
+      <w:r>
+        <w:rPr>
+          <w:rFonts w:ascii="Times New Roman" w:hAnsi="Times New Roman" w:cs="Times New Roman"/>
+          <w:color w:val="000000"/>
+          <w:shd w:val="clear" w:color="auto" w:fill="FFFFFF"/>
+        </w:rPr>
+        <w:t xml:space="preserve">. </w:t>
+      </w:r>
+      <w:r>
+        <w:rPr>
+          <w:rFonts w:ascii="Times New Roman" w:hAnsi="Times New Roman" w:cs="Times New Roman"/>
           <w:i/>
           <w:color w:val="000000"/>
           <w:shd w:val="clear" w:color="auto" w:fill="FFFFFF"/>
         </w:rPr>
+        <w:t>Psychological Scie</w:t>
+      </w:r>
+      <w:bookmarkStart w:id="0" w:name="_GoBack"/>
+      <w:bookmarkEnd w:id="0"/>
+      <w:r>
+        <w:rPr>
+          <w:rFonts w:ascii="Times New Roman" w:hAnsi="Times New Roman" w:cs="Times New Roman"/>
+          <w:i/>
+          <w:color w:val="000000"/>
+          <w:shd w:val="clear" w:color="auto" w:fill="FFFFFF"/>
+        </w:rPr>
+        <w:t>nce</w:t>
+      </w:r>
+      <w:r>
+        <w:rPr>
+          <w:rFonts w:ascii="Times New Roman" w:hAnsi="Times New Roman" w:cs="Times New Roman"/>
+          <w:color w:val="000000"/>
+          <w:shd w:val="clear" w:color="auto" w:fill="FFFFFF"/>
+        </w:rPr>
+        <w:t xml:space="preserve">. Preprint available at </w:t>
+      </w:r>
+      <w:hyperlink r:id="rId10" w:history="1">
+        <w:r>
+          <w:rPr>
+            <w:rStyle w:val="Hyperlink"/>
+            <w:rFonts w:ascii="Times New Roman" w:hAnsi="Times New Roman" w:cs="Times New Roman"/>
+            <w:shd w:val="clear" w:color="auto" w:fill="FFFFFF"/>
+          </w:rPr>
+          <w:t>https://github.com/Joe-Hilgard/vvg-2d4d/blob/master/manuscripts/ms.docx</w:t>
+        </w:r>
+      </w:hyperlink>
+      <w:r>
+        <w:rPr>
+          <w:rFonts w:ascii="Times New Roman" w:hAnsi="Times New Roman" w:cs="Times New Roman"/>
+          <w:color w:val="000000"/>
+          <w:shd w:val="clear" w:color="auto" w:fill="FFFFFF"/>
+        </w:rPr>
+        <w:t xml:space="preserve"> </w:t>
+      </w:r>
+    </w:p>
+    <w:p>
+      <w:pPr>
+        <w:pStyle w:val="NoSpacing"/>
+        <w:ind w:left="720" w:hanging="720"/>
+        <w:rPr>
+          <w:rFonts w:ascii="Times New Roman" w:hAnsi="Times New Roman" w:cs="Times New Roman"/>
+          <w:i/>
+          <w:color w:val="000000"/>
+          <w:shd w:val="clear" w:color="auto" w:fill="FFFFFF"/>
+        </w:rPr>
       </w:pPr>
       <w:r>
         <w:rPr>
@@ -1192,7 +1418,25 @@
           <w:color w:val="000000"/>
           <w:shd w:val="clear" w:color="auto" w:fill="FFFFFF"/>
         </w:rPr>
-        <w:t xml:space="preserve">Hales, A. H., Wesselmann, E. D., &amp; </w:t>
+        <w:t xml:space="preserve">Hales, A. H., </w:t>
+      </w:r>
+      <w:proofErr w:type="spellStart"/>
+      <w:r>
+        <w:rPr>
+          <w:rFonts w:ascii="Times New Roman" w:hAnsi="Times New Roman" w:cs="Times New Roman"/>
+          <w:color w:val="000000"/>
+          <w:shd w:val="clear" w:color="auto" w:fill="FFFFFF"/>
+        </w:rPr>
+        <w:t>Wesselmann</w:t>
+      </w:r>
+      <w:proofErr w:type="spellEnd"/>
+      <w:r>
+        <w:rPr>
+          <w:rFonts w:ascii="Times New Roman" w:hAnsi="Times New Roman" w:cs="Times New Roman"/>
+          <w:color w:val="000000"/>
+          <w:shd w:val="clear" w:color="auto" w:fill="FFFFFF"/>
+        </w:rPr>
+        <w:t xml:space="preserve">, E. D., &amp; </w:t>
       </w:r>
       <w:r>
         <w:rPr>
@@ -1209,7 +1453,7 @@
           <w:color w:val="000000"/>
           <w:shd w:val="clear" w:color="auto" w:fill="FFFFFF"/>
         </w:rPr>
-        <w:t xml:space="preserve"> (</w:t>
+        <w:t xml:space="preserve"> (in press</w:t>
       </w:r>
       <w:r>
         <w:rPr>
@@ -1217,7 +1461,7 @@
           <w:color w:val="000000"/>
           <w:shd w:val="clear" w:color="auto" w:fill="FFFFFF"/>
         </w:rPr>
-        <w:t>in press</w:t>
+        <w:t>).</w:t>
       </w:r>
       <w:r>
         <w:rPr>
@@ -1225,7 +1469,7 @@
           <w:color w:val="000000"/>
           <w:shd w:val="clear" w:color="auto" w:fill="FFFFFF"/>
         </w:rPr>
-        <w:t>).</w:t>
+        <w:t xml:space="preserve"> </w:t>
       </w:r>
       <w:r>
         <w:rPr>
@@ -1233,7 +1477,7 @@
           <w:color w:val="000000"/>
           <w:shd w:val="clear" w:color="auto" w:fill="FFFFFF"/>
         </w:rPr>
-        <w:t xml:space="preserve"> </w:t>
+        <w:t>Improving Psychological Science through Transparency and Openness: An Overview</w:t>
       </w:r>
       <w:r>
         <w:rPr>
@@ -1241,23 +1485,7 @@
           <w:color w:val="000000"/>
           <w:shd w:val="clear" w:color="auto" w:fill="FFFFFF"/>
         </w:rPr>
-        <w:t>Improving Psychological Science through Transparency and Openness: An Overview</w:t>
-      </w:r>
-      <w:r>
-        <w:rPr>
-          <w:rFonts w:ascii="Times New Roman" w:hAnsi="Times New Roman" w:cs="Times New Roman"/>
-          <w:color w:val="000000"/>
-          <w:shd w:val="clear" w:color="auto" w:fill="FFFFFF"/>
-        </w:rPr>
-        <w:t>.</w:t>
-      </w:r>
-      <w:r>
-        <w:rPr>
-          <w:rFonts w:ascii="Times New Roman" w:hAnsi="Times New Roman" w:cs="Times New Roman"/>
-          <w:color w:val="000000"/>
-          <w:shd w:val="clear" w:color="auto" w:fill="FFFFFF"/>
-        </w:rPr>
-        <w:t xml:space="preserve"> </w:t>
+        <w:t xml:space="preserve">. </w:t>
       </w:r>
       <w:r>
         <w:rPr>
@@ -1266,17 +1494,140 @@
           <w:color w:val="000000"/>
           <w:shd w:val="clear" w:color="auto" w:fill="FFFFFF"/>
         </w:rPr>
-        <w:t>Perspectives on Behavior Science</w:t>
+        <w:t>Perspectives on Behavior Science.</w:t>
+      </w:r>
+    </w:p>
+    <w:p>
+      <w:pPr>
+        <w:pStyle w:val="NoSpacing"/>
+        <w:ind w:left="720" w:hanging="720"/>
+        <w:rPr>
+          <w:rFonts w:ascii="Times New Roman" w:hAnsi="Times New Roman" w:cs="Times New Roman"/>
+          <w:shd w:val="clear" w:color="auto" w:fill="FFFFFF"/>
+        </w:rPr>
+      </w:pPr>
+      <w:r>
+        <w:rPr>
+          <w:rFonts w:ascii="Times New Roman" w:hAnsi="Times New Roman" w:cs="Times New Roman"/>
+          <w:shd w:val="clear" w:color="auto" w:fill="FFFFFF"/>
+        </w:rPr>
+        <w:t xml:space="preserve">Landrum, A. R., </w:t>
+      </w:r>
+      <w:r>
+        <w:rPr>
+          <w:rFonts w:ascii="Times New Roman" w:hAnsi="Times New Roman" w:cs="Times New Roman"/>
+          <w:b/>
+          <w:shd w:val="clear" w:color="auto" w:fill="FFFFFF"/>
+        </w:rPr>
+        <w:t>Hilgard, J.,</w:t>
+      </w:r>
+      <w:r>
+        <w:rPr>
+          <w:rFonts w:ascii="Times New Roman" w:hAnsi="Times New Roman" w:cs="Times New Roman"/>
+          <w:shd w:val="clear" w:color="auto" w:fill="FFFFFF"/>
+        </w:rPr>
+        <w:t xml:space="preserve"> Lull, R. B., Akin, H., &amp; Hall Jamieson, K. (</w:t>
+      </w:r>
+      <w:r>
+        <w:rPr>
+          <w:rFonts w:ascii="Times New Roman" w:hAnsi="Times New Roman" w:cs="Times New Roman"/>
+          <w:shd w:val="clear" w:color="auto" w:fill="FFFFFF"/>
+        </w:rPr>
+        <w:t xml:space="preserve">2018). </w:t>
+      </w:r>
+      <w:r>
+        <w:rPr>
+          <w:rFonts w:ascii="Times New Roman" w:hAnsi="Times New Roman" w:cs="Times New Roman"/>
+          <w:shd w:val="clear" w:color="auto" w:fill="FFFFFF"/>
+        </w:rPr>
+        <w:t>Open and transparent research practices</w:t>
+      </w:r>
+      <w:r>
+        <w:rPr>
+          <w:rFonts w:ascii="Times New Roman" w:hAnsi="Times New Roman" w:cs="Times New Roman"/>
+          <w:shd w:val="clear" w:color="auto" w:fill="FFFFFF"/>
+        </w:rPr>
+        <w:t xml:space="preserve"> and</w:t>
+      </w:r>
+      <w:r>
+        <w:rPr>
+          <w:rFonts w:ascii="Times New Roman" w:hAnsi="Times New Roman" w:cs="Times New Roman"/>
+          <w:shd w:val="clear" w:color="auto" w:fill="FFFFFF"/>
+        </w:rPr>
+        <w:t xml:space="preserve"> public perceptions of </w:t>
+      </w:r>
+      <w:r>
+        <w:rPr>
+          <w:rFonts w:ascii="Times New Roman" w:hAnsi="Times New Roman" w:cs="Times New Roman"/>
+          <w:shd w:val="clear" w:color="auto" w:fill="FFFFFF"/>
+        </w:rPr>
+        <w:t xml:space="preserve">the </w:t>
+      </w:r>
+      <w:r>
+        <w:rPr>
+          <w:rFonts w:ascii="Times New Roman" w:hAnsi="Times New Roman" w:cs="Times New Roman"/>
+          <w:shd w:val="clear" w:color="auto" w:fill="FFFFFF"/>
+        </w:rPr>
+        <w:t>trustworthiness</w:t>
+      </w:r>
+      <w:r>
+        <w:rPr>
+          <w:rFonts w:ascii="Times New Roman" w:hAnsi="Times New Roman" w:cs="Times New Roman"/>
+          <w:shd w:val="clear" w:color="auto" w:fill="FFFFFF"/>
+        </w:rPr>
+        <w:t xml:space="preserve"> of</w:t>
+      </w:r>
+      <w:r>
+        <w:rPr>
+          <w:rFonts w:ascii="Times New Roman" w:hAnsi="Times New Roman" w:cs="Times New Roman"/>
+          <w:shd w:val="clear" w:color="auto" w:fill="FFFFFF"/>
+        </w:rPr>
+        <w:t xml:space="preserve"> agricultural biotechnology organizations</w:t>
+      </w:r>
+      <w:r>
+        <w:rPr>
+          <w:rFonts w:ascii="Times New Roman" w:hAnsi="Times New Roman" w:cs="Times New Roman"/>
+          <w:shd w:val="clear" w:color="auto" w:fill="FFFFFF"/>
+        </w:rPr>
+        <w:t>.</w:t>
+      </w:r>
+      <w:r>
+        <w:rPr>
+          <w:rFonts w:ascii="Times New Roman" w:hAnsi="Times New Roman" w:cs="Times New Roman"/>
+          <w:shd w:val="clear" w:color="auto" w:fill="FFFFFF"/>
+        </w:rPr>
+        <w:t xml:space="preserve"> </w:t>
       </w:r>
       <w:r>
         <w:rPr>
           <w:rFonts w:ascii="Times New Roman" w:hAnsi="Times New Roman" w:cs="Times New Roman"/>
           <w:i/>
-          <w:color w:val="000000"/>
+          <w:shd w:val="clear" w:color="auto" w:fill="FFFFFF"/>
+        </w:rPr>
+        <w:t>Journal of Science Communication</w:t>
+      </w:r>
+      <w:r>
+        <w:rPr>
+          <w:rFonts w:ascii="Times New Roman" w:hAnsi="Times New Roman" w:cs="Times New Roman"/>
+          <w:i/>
           <w:shd w:val="clear" w:color="auto" w:fill="FFFFFF"/>
         </w:rPr>
         <w:t>.</w:t>
       </w:r>
+      <w:r>
+        <w:rPr>
+          <w:rFonts w:ascii="Times New Roman" w:hAnsi="Times New Roman" w:cs="Times New Roman"/>
+          <w:shd w:val="clear" w:color="auto" w:fill="FFFFFF"/>
+        </w:rPr>
+        <w:t xml:space="preserve"> DOI: </w:t>
+      </w:r>
+      <w:r>
+        <w:rPr>
+          <w:rFonts w:ascii="Times New Roman" w:hAnsi="Times New Roman" w:cs="Times New Roman"/>
+          <w:shd w:val="clear" w:color="auto" w:fill="FFFFFF"/>
+        </w:rPr>
+        <w:t>10.22323/2.17020204</w:t>
+      </w:r>
     </w:p>
     <w:p>
       <w:pPr>
@@ -1284,360 +1635,274 @@
         <w:ind w:left="720" w:hanging="720"/>
         <w:rPr>
           <w:rFonts w:ascii="Times New Roman" w:hAnsi="Times New Roman" w:cs="Times New Roman"/>
-          <w:shd w:val="clear" w:color="auto" w:fill="FFFFFF"/>
-        </w:rPr>
-      </w:pPr>
-      <w:r>
-        <w:rPr>
-          <w:rFonts w:ascii="Times New Roman" w:hAnsi="Times New Roman" w:cs="Times New Roman"/>
-          <w:shd w:val="clear" w:color="auto" w:fill="FFFFFF"/>
-        </w:rPr>
-        <w:t xml:space="preserve">Landrum, A. R., </w:t>
-      </w:r>
+        </w:rPr>
+      </w:pPr>
       <w:r>
         <w:rPr>
           <w:rFonts w:ascii="Times New Roman" w:hAnsi="Times New Roman" w:cs="Times New Roman"/>
           <w:b/>
-          <w:shd w:val="clear" w:color="auto" w:fill="FFFFFF"/>
-        </w:rPr>
-        <w:t>Hilgard, J.,</w:t>
-      </w:r>
-      <w:r>
-        <w:rPr>
-          <w:rFonts w:ascii="Times New Roman" w:hAnsi="Times New Roman" w:cs="Times New Roman"/>
-          <w:shd w:val="clear" w:color="auto" w:fill="FFFFFF"/>
-        </w:rPr>
-        <w:t xml:space="preserve"> Lull, R. B., Akin, H., &amp; Hall Jamieson, K. (</w:t>
-      </w:r>
-      <w:r>
-        <w:rPr>
-          <w:rFonts w:ascii="Times New Roman" w:hAnsi="Times New Roman" w:cs="Times New Roman"/>
-          <w:shd w:val="clear" w:color="auto" w:fill="FFFFFF"/>
-        </w:rPr>
-        <w:t xml:space="preserve">2018). </w:t>
-      </w:r>
-      <w:r>
-        <w:rPr>
-          <w:rFonts w:ascii="Times New Roman" w:hAnsi="Times New Roman" w:cs="Times New Roman"/>
-          <w:shd w:val="clear" w:color="auto" w:fill="FFFFFF"/>
-        </w:rPr>
-        <w:t>Open and transparent research practices</w:t>
-      </w:r>
-      <w:r>
-        <w:rPr>
-          <w:rFonts w:ascii="Times New Roman" w:hAnsi="Times New Roman" w:cs="Times New Roman"/>
-          <w:shd w:val="clear" w:color="auto" w:fill="FFFFFF"/>
-        </w:rPr>
-        <w:t xml:space="preserve"> and</w:t>
-      </w:r>
-      <w:r>
-        <w:rPr>
-          <w:rFonts w:ascii="Times New Roman" w:hAnsi="Times New Roman" w:cs="Times New Roman"/>
-          <w:shd w:val="clear" w:color="auto" w:fill="FFFFFF"/>
-        </w:rPr>
-        <w:t xml:space="preserve"> public perceptions of </w:t>
-      </w:r>
-      <w:r>
-        <w:rPr>
-          <w:rFonts w:ascii="Times New Roman" w:hAnsi="Times New Roman" w:cs="Times New Roman"/>
-          <w:shd w:val="clear" w:color="auto" w:fill="FFFFFF"/>
-        </w:rPr>
-        <w:t xml:space="preserve">the </w:t>
-      </w:r>
-      <w:r>
-        <w:rPr>
-          <w:rFonts w:ascii="Times New Roman" w:hAnsi="Times New Roman" w:cs="Times New Roman"/>
-          <w:shd w:val="clear" w:color="auto" w:fill="FFFFFF"/>
-        </w:rPr>
-        <w:t>trustworthiness</w:t>
-      </w:r>
-      <w:r>
-        <w:rPr>
-          <w:rFonts w:ascii="Times New Roman" w:hAnsi="Times New Roman" w:cs="Times New Roman"/>
-          <w:shd w:val="clear" w:color="auto" w:fill="FFFFFF"/>
-        </w:rPr>
-        <w:t xml:space="preserve"> of</w:t>
-      </w:r>
-      <w:r>
-        <w:rPr>
-          <w:rFonts w:ascii="Times New Roman" w:hAnsi="Times New Roman" w:cs="Times New Roman"/>
-          <w:shd w:val="clear" w:color="auto" w:fill="FFFFFF"/>
-        </w:rPr>
-        <w:t xml:space="preserve"> agricultural biotechnology organizations</w:t>
-      </w:r>
-      <w:r>
-        <w:rPr>
-          <w:rFonts w:ascii="Times New Roman" w:hAnsi="Times New Roman" w:cs="Times New Roman"/>
-          <w:shd w:val="clear" w:color="auto" w:fill="FFFFFF"/>
+        </w:rPr>
+        <w:lastRenderedPageBreak/>
+        <w:t>Hilgard, J.</w:t>
+      </w:r>
+      <w:r>
+        <w:rPr>
+          <w:rFonts w:ascii="Times New Roman" w:hAnsi="Times New Roman" w:cs="Times New Roman"/>
+        </w:rPr>
+        <w:t>, and Hall Jamieson, K. (</w:t>
+      </w:r>
+      <w:r>
+        <w:rPr>
+          <w:rFonts w:ascii="Times New Roman" w:hAnsi="Times New Roman" w:cs="Times New Roman"/>
+        </w:rPr>
+        <w:t>2017</w:t>
+      </w:r>
+      <w:r>
+        <w:rPr>
+          <w:rFonts w:ascii="Times New Roman" w:hAnsi="Times New Roman" w:cs="Times New Roman"/>
+        </w:rPr>
+        <w:t xml:space="preserve">). </w:t>
+      </w:r>
+      <w:r>
+        <w:rPr>
+          <w:rFonts w:ascii="Times New Roman" w:hAnsi="Times New Roman" w:cs="Times New Roman"/>
+        </w:rPr>
+        <w:t xml:space="preserve">Does a </w:t>
+      </w:r>
+      <w:r>
+        <w:rPr>
+          <w:rFonts w:ascii="Times New Roman" w:hAnsi="Times New Roman" w:cs="Times New Roman"/>
+        </w:rPr>
+        <w:t>scientific b</w:t>
+      </w:r>
+      <w:r>
+        <w:rPr>
+          <w:rFonts w:ascii="Times New Roman" w:hAnsi="Times New Roman" w:cs="Times New Roman"/>
+        </w:rPr>
+        <w:t xml:space="preserve">reakthrough </w:t>
+      </w:r>
+      <w:r>
+        <w:rPr>
+          <w:rFonts w:ascii="Times New Roman" w:hAnsi="Times New Roman" w:cs="Times New Roman"/>
+        </w:rPr>
+        <w:t>i</w:t>
+      </w:r>
+      <w:r>
+        <w:rPr>
+          <w:rFonts w:ascii="Times New Roman" w:hAnsi="Times New Roman" w:cs="Times New Roman"/>
+        </w:rPr>
+        <w:t xml:space="preserve">ncrease </w:t>
+      </w:r>
+      <w:r>
+        <w:rPr>
+          <w:rFonts w:ascii="Times New Roman" w:hAnsi="Times New Roman" w:cs="Times New Roman"/>
+        </w:rPr>
+        <w:t>c</w:t>
+      </w:r>
+      <w:r>
+        <w:rPr>
+          <w:rFonts w:ascii="Times New Roman" w:hAnsi="Times New Roman" w:cs="Times New Roman"/>
+        </w:rPr>
+        <w:t xml:space="preserve">onfidence in </w:t>
+      </w:r>
+      <w:r>
+        <w:rPr>
+          <w:rFonts w:ascii="Times New Roman" w:hAnsi="Times New Roman" w:cs="Times New Roman"/>
+        </w:rPr>
+        <w:t>s</w:t>
+      </w:r>
+      <w:r>
+        <w:rPr>
+          <w:rFonts w:ascii="Times New Roman" w:hAnsi="Times New Roman" w:cs="Times New Roman"/>
+        </w:rPr>
+        <w:t xml:space="preserve">cience? News of a </w:t>
+      </w:r>
+      <w:proofErr w:type="spellStart"/>
+      <w:r>
+        <w:rPr>
+          <w:rFonts w:ascii="Times New Roman" w:hAnsi="Times New Roman" w:cs="Times New Roman"/>
+        </w:rPr>
+        <w:t>Zika</w:t>
+      </w:r>
+      <w:proofErr w:type="spellEnd"/>
+      <w:r>
+        <w:rPr>
+          <w:rFonts w:ascii="Times New Roman" w:hAnsi="Times New Roman" w:cs="Times New Roman"/>
+        </w:rPr>
+        <w:t xml:space="preserve"> </w:t>
+      </w:r>
+      <w:r>
+        <w:rPr>
+          <w:rFonts w:ascii="Times New Roman" w:hAnsi="Times New Roman" w:cs="Times New Roman"/>
+        </w:rPr>
+        <w:t>v</w:t>
+      </w:r>
+      <w:r>
+        <w:rPr>
+          <w:rFonts w:ascii="Times New Roman" w:hAnsi="Times New Roman" w:cs="Times New Roman"/>
+        </w:rPr>
+        <w:t xml:space="preserve">accine and </w:t>
+      </w:r>
+      <w:r>
+        <w:rPr>
+          <w:rFonts w:ascii="Times New Roman" w:hAnsi="Times New Roman" w:cs="Times New Roman"/>
+        </w:rPr>
+        <w:t>t</w:t>
+      </w:r>
+      <w:r>
+        <w:rPr>
+          <w:rFonts w:ascii="Times New Roman" w:hAnsi="Times New Roman" w:cs="Times New Roman"/>
+        </w:rPr>
+        <w:t xml:space="preserve">rust in </w:t>
+      </w:r>
+      <w:r>
+        <w:rPr>
+          <w:rFonts w:ascii="Times New Roman" w:hAnsi="Times New Roman" w:cs="Times New Roman"/>
+        </w:rPr>
+        <w:t>s</w:t>
+      </w:r>
+      <w:r>
+        <w:rPr>
+          <w:rFonts w:ascii="Times New Roman" w:hAnsi="Times New Roman" w:cs="Times New Roman"/>
+        </w:rPr>
+        <w:t>cience</w:t>
+      </w:r>
+      <w:r>
+        <w:rPr>
+          <w:rFonts w:ascii="Times New Roman" w:hAnsi="Times New Roman" w:cs="Times New Roman"/>
+        </w:rPr>
+        <w:t xml:space="preserve">. </w:t>
+      </w:r>
+      <w:r>
+        <w:rPr>
+          <w:rFonts w:ascii="Times New Roman" w:hAnsi="Times New Roman" w:cs="Times New Roman"/>
+          <w:i/>
+        </w:rPr>
+        <w:t>Science Communication</w:t>
+      </w:r>
+      <w:r>
+        <w:rPr>
+          <w:rFonts w:ascii="Times New Roman" w:hAnsi="Times New Roman" w:cs="Times New Roman"/>
+          <w:i/>
+        </w:rPr>
+        <w:t>, 39</w:t>
+      </w:r>
+      <w:r>
+        <w:rPr>
+          <w:rFonts w:ascii="Times New Roman" w:hAnsi="Times New Roman" w:cs="Times New Roman"/>
+        </w:rPr>
+        <w:t>(4), 548-560</w:t>
+      </w:r>
+      <w:r>
+        <w:rPr>
+          <w:rFonts w:ascii="Times New Roman" w:hAnsi="Times New Roman" w:cs="Times New Roman"/>
         </w:rPr>
         <w:t>.</w:t>
       </w:r>
       <w:r>
         <w:rPr>
           <w:rFonts w:ascii="Times New Roman" w:hAnsi="Times New Roman" w:cs="Times New Roman"/>
-          <w:shd w:val="clear" w:color="auto" w:fill="FFFFFF"/>
+          <w:i/>
         </w:rPr>
         <w:t xml:space="preserve"> </w:t>
       </w:r>
       <w:r>
         <w:rPr>
           <w:rFonts w:ascii="Times New Roman" w:hAnsi="Times New Roman" w:cs="Times New Roman"/>
+        </w:rPr>
+        <w:t xml:space="preserve">DOI: </w:t>
+      </w:r>
+      <w:r>
+        <w:rPr>
+          <w:rFonts w:ascii="Times New Roman" w:hAnsi="Times New Roman" w:cs="Times New Roman"/>
+        </w:rPr>
+        <w:t>10.1177/1075547017719075</w:t>
+      </w:r>
+    </w:p>
+    <w:p>
+      <w:pPr>
+        <w:pStyle w:val="NoSpacing"/>
+        <w:ind w:left="720" w:hanging="720"/>
+        <w:rPr>
+          <w:rFonts w:ascii="Times New Roman" w:hAnsi="Times New Roman" w:cs="Times New Roman"/>
+        </w:rPr>
+      </w:pPr>
+      <w:proofErr w:type="spellStart"/>
+      <w:r>
+        <w:rPr>
+          <w:rFonts w:ascii="Times New Roman" w:hAnsi="Times New Roman" w:cs="Times New Roman"/>
+        </w:rPr>
+        <w:t>Engelhardt</w:t>
+      </w:r>
+      <w:proofErr w:type="spellEnd"/>
+      <w:r>
+        <w:rPr>
+          <w:rFonts w:ascii="Times New Roman" w:hAnsi="Times New Roman" w:cs="Times New Roman"/>
+        </w:rPr>
+        <w:t xml:space="preserve">, C. R., </w:t>
+      </w:r>
+      <w:proofErr w:type="spellStart"/>
+      <w:r>
+        <w:rPr>
+          <w:rFonts w:ascii="Times New Roman" w:hAnsi="Times New Roman" w:cs="Times New Roman"/>
+        </w:rPr>
+        <w:t>Mazurek</w:t>
+      </w:r>
+      <w:proofErr w:type="spellEnd"/>
+      <w:r>
+        <w:rPr>
+          <w:rFonts w:ascii="Times New Roman" w:hAnsi="Times New Roman" w:cs="Times New Roman"/>
+        </w:rPr>
+        <w:t xml:space="preserve">, M. O., &amp; </w:t>
+      </w:r>
+      <w:r>
+        <w:rPr>
+          <w:rFonts w:ascii="Times New Roman" w:hAnsi="Times New Roman" w:cs="Times New Roman"/>
+          <w:b/>
+        </w:rPr>
+        <w:t>Hilgard, J.</w:t>
+      </w:r>
+      <w:r>
+        <w:rPr>
+          <w:rFonts w:ascii="Times New Roman" w:hAnsi="Times New Roman" w:cs="Times New Roman"/>
+        </w:rPr>
+        <w:t xml:space="preserve"> (2017). </w:t>
+      </w:r>
+      <w:r>
+        <w:rPr>
+          <w:rFonts w:ascii="Times New Roman" w:hAnsi="Times New Roman" w:cs="Times New Roman"/>
+        </w:rPr>
+        <w:t>Pathological game use</w:t>
+      </w:r>
+      <w:r>
+        <w:rPr>
+          <w:rFonts w:ascii="Times New Roman" w:hAnsi="Times New Roman" w:cs="Times New Roman"/>
+        </w:rPr>
+        <w:t xml:space="preserve"> in adults with and without Autism Spectrum Disorder. </w:t>
+      </w:r>
+      <w:proofErr w:type="spellStart"/>
+      <w:r>
+        <w:rPr>
+          <w:rFonts w:ascii="Times New Roman" w:hAnsi="Times New Roman" w:cs="Times New Roman"/>
           <w:i/>
-          <w:shd w:val="clear" w:color="auto" w:fill="FFFFFF"/>
-        </w:rPr>
-        <w:t>Journal of Science Communication</w:t>
-      </w:r>
+        </w:rPr>
+        <w:t>PeerJ</w:t>
+      </w:r>
+      <w:proofErr w:type="spellEnd"/>
       <w:r>
         <w:rPr>
           <w:rFonts w:ascii="Times New Roman" w:hAnsi="Times New Roman" w:cs="Times New Roman"/>
           <w:i/>
-          <w:shd w:val="clear" w:color="auto" w:fill="FFFFFF"/>
-        </w:rPr>
-        <w:t>.</w:t>
-      </w:r>
-      <w:r>
-        <w:rPr>
-          <w:rFonts w:ascii="Times New Roman" w:hAnsi="Times New Roman" w:cs="Times New Roman"/>
-          <w:shd w:val="clear" w:color="auto" w:fill="FFFFFF"/>
-        </w:rPr>
-        <w:t xml:space="preserve"> DOI: </w:t>
-      </w:r>
-      <w:r>
-        <w:rPr>
-          <w:rFonts w:ascii="Times New Roman" w:hAnsi="Times New Roman" w:cs="Times New Roman"/>
-          <w:shd w:val="clear" w:color="auto" w:fill="FFFFFF"/>
-        </w:rPr>
-        <w:t>10.22323/2.17020204</w:t>
-      </w:r>
-    </w:p>
-    <w:p>
-      <w:pPr>
-        <w:pStyle w:val="NoSpacing"/>
-        <w:ind w:left="720" w:hanging="720"/>
-        <w:rPr>
-          <w:rFonts w:ascii="Times New Roman" w:hAnsi="Times New Roman" w:cs="Times New Roman"/>
-        </w:rPr>
-      </w:pPr>
-      <w:r>
-        <w:rPr>
-          <w:rFonts w:ascii="Times New Roman" w:hAnsi="Times New Roman" w:cs="Times New Roman"/>
-          <w:b/>
-        </w:rPr>
-        <w:t>Hilgard, J.</w:t>
-      </w:r>
-      <w:r>
-        <w:rPr>
-          <w:rFonts w:ascii="Times New Roman" w:hAnsi="Times New Roman" w:cs="Times New Roman"/>
-        </w:rPr>
-        <w:t>, and Hall Jamieson, K. (</w:t>
-      </w:r>
-      <w:r>
-        <w:rPr>
-          <w:rFonts w:ascii="Times New Roman" w:hAnsi="Times New Roman" w:cs="Times New Roman"/>
-        </w:rPr>
-        <w:t>2017</w:t>
-      </w:r>
-      <w:r>
-        <w:rPr>
-          <w:rFonts w:ascii="Times New Roman" w:hAnsi="Times New Roman" w:cs="Times New Roman"/>
-        </w:rPr>
-        <w:t xml:space="preserve">). </w:t>
-      </w:r>
-      <w:r>
-        <w:rPr>
-          <w:rFonts w:ascii="Times New Roman" w:hAnsi="Times New Roman" w:cs="Times New Roman"/>
-        </w:rPr>
-        <w:t xml:space="preserve">Does a </w:t>
-      </w:r>
-      <w:r>
-        <w:rPr>
-          <w:rFonts w:ascii="Times New Roman" w:hAnsi="Times New Roman" w:cs="Times New Roman"/>
-        </w:rPr>
-        <w:t>scientific b</w:t>
-      </w:r>
-      <w:r>
-        <w:rPr>
-          <w:rFonts w:ascii="Times New Roman" w:hAnsi="Times New Roman" w:cs="Times New Roman"/>
-        </w:rPr>
-        <w:t xml:space="preserve">reakthrough </w:t>
-      </w:r>
-      <w:r>
-        <w:rPr>
-          <w:rFonts w:ascii="Times New Roman" w:hAnsi="Times New Roman" w:cs="Times New Roman"/>
-        </w:rPr>
-        <w:t>i</w:t>
-      </w:r>
-      <w:r>
-        <w:rPr>
-          <w:rFonts w:ascii="Times New Roman" w:hAnsi="Times New Roman" w:cs="Times New Roman"/>
-        </w:rPr>
-        <w:t xml:space="preserve">ncrease </w:t>
-      </w:r>
-      <w:r>
-        <w:rPr>
-          <w:rFonts w:ascii="Times New Roman" w:hAnsi="Times New Roman" w:cs="Times New Roman"/>
-        </w:rPr>
-        <w:t>c</w:t>
-      </w:r>
-      <w:r>
-        <w:rPr>
-          <w:rFonts w:ascii="Times New Roman" w:hAnsi="Times New Roman" w:cs="Times New Roman"/>
-        </w:rPr>
-        <w:t xml:space="preserve">onfidence in </w:t>
-      </w:r>
-      <w:r>
-        <w:rPr>
-          <w:rFonts w:ascii="Times New Roman" w:hAnsi="Times New Roman" w:cs="Times New Roman"/>
-        </w:rPr>
-        <w:t>s</w:t>
-      </w:r>
-      <w:r>
-        <w:rPr>
-          <w:rFonts w:ascii="Times New Roman" w:hAnsi="Times New Roman" w:cs="Times New Roman"/>
-        </w:rPr>
-        <w:t xml:space="preserve">cience? News of a Zika </w:t>
-      </w:r>
-      <w:r>
-        <w:rPr>
-          <w:rFonts w:ascii="Times New Roman" w:hAnsi="Times New Roman" w:cs="Times New Roman"/>
-        </w:rPr>
-        <w:t>v</w:t>
-      </w:r>
-      <w:r>
-        <w:rPr>
-          <w:rFonts w:ascii="Times New Roman" w:hAnsi="Times New Roman" w:cs="Times New Roman"/>
-        </w:rPr>
-        <w:t xml:space="preserve">accine and </w:t>
-      </w:r>
-      <w:r>
-        <w:rPr>
-          <w:rFonts w:ascii="Times New Roman" w:hAnsi="Times New Roman" w:cs="Times New Roman"/>
-        </w:rPr>
-        <w:t>t</w:t>
-      </w:r>
-      <w:r>
-        <w:rPr>
-          <w:rFonts w:ascii="Times New Roman" w:hAnsi="Times New Roman" w:cs="Times New Roman"/>
-        </w:rPr>
-        <w:t xml:space="preserve">rust in </w:t>
-      </w:r>
-      <w:r>
-        <w:rPr>
-          <w:rFonts w:ascii="Times New Roman" w:hAnsi="Times New Roman" w:cs="Times New Roman"/>
-        </w:rPr>
-        <w:t>s</w:t>
-      </w:r>
-      <w:r>
-        <w:rPr>
-          <w:rFonts w:ascii="Times New Roman" w:hAnsi="Times New Roman" w:cs="Times New Roman"/>
-        </w:rPr>
-        <w:t>cience</w:t>
-      </w:r>
-      <w:r>
-        <w:rPr>
-          <w:rFonts w:ascii="Times New Roman" w:hAnsi="Times New Roman" w:cs="Times New Roman"/>
         </w:rPr>
         <w:t xml:space="preserve">. </w:t>
       </w:r>
       <w:r>
         <w:rPr>
           <w:rFonts w:ascii="Times New Roman" w:hAnsi="Times New Roman" w:cs="Times New Roman"/>
-          <w:i/>
-        </w:rPr>
-        <w:t>Science Communication</w:t>
-      </w:r>
-      <w:r>
-        <w:rPr>
-          <w:rFonts w:ascii="Times New Roman" w:hAnsi="Times New Roman" w:cs="Times New Roman"/>
-          <w:i/>
-        </w:rPr>
-        <w:t>, 39</w:t>
-      </w:r>
-      <w:r>
-        <w:rPr>
-          <w:rFonts w:ascii="Times New Roman" w:hAnsi="Times New Roman" w:cs="Times New Roman"/>
-        </w:rPr>
-        <w:t>(4), 548-560</w:t>
-      </w:r>
-      <w:r>
-        <w:rPr>
-          <w:rFonts w:ascii="Times New Roman" w:hAnsi="Times New Roman" w:cs="Times New Roman"/>
-        </w:rPr>
-        <w:t>.</w:t>
-      </w:r>
-      <w:r>
-        <w:rPr>
-          <w:rFonts w:ascii="Times New Roman" w:hAnsi="Times New Roman" w:cs="Times New Roman"/>
-          <w:i/>
-        </w:rPr>
-        <w:t xml:space="preserve"> </w:t>
-      </w:r>
-      <w:r>
-        <w:rPr>
-          <w:rFonts w:ascii="Times New Roman" w:hAnsi="Times New Roman" w:cs="Times New Roman"/>
         </w:rPr>
         <w:t xml:space="preserve">DOI: </w:t>
       </w:r>
-      <w:r>
-        <w:rPr>
-          <w:rFonts w:ascii="Times New Roman" w:hAnsi="Times New Roman" w:cs="Times New Roman"/>
-        </w:rPr>
-        <w:t>10.1177/1075547017719075</w:t>
-      </w:r>
-    </w:p>
-    <w:p>
-      <w:pPr>
-        <w:pStyle w:val="NoSpacing"/>
-        <w:ind w:left="720" w:hanging="720"/>
-        <w:rPr>
-          <w:rFonts w:ascii="Times New Roman" w:hAnsi="Times New Roman" w:cs="Times New Roman"/>
-        </w:rPr>
-      </w:pPr>
-      <w:r>
-        <w:rPr>
-          <w:rFonts w:ascii="Times New Roman" w:hAnsi="Times New Roman" w:cs="Times New Roman"/>
-        </w:rPr>
-        <w:t xml:space="preserve">Engelhardt, C. R., Mazurek, M. O., &amp; </w:t>
-      </w:r>
-      <w:r>
-        <w:rPr>
-          <w:rFonts w:ascii="Times New Roman" w:hAnsi="Times New Roman" w:cs="Times New Roman"/>
-          <w:b/>
-        </w:rPr>
-        <w:t>Hilgard, J.</w:t>
-      </w:r>
-      <w:r>
-        <w:rPr>
-          <w:rFonts w:ascii="Times New Roman" w:hAnsi="Times New Roman" w:cs="Times New Roman"/>
-        </w:rPr>
-        <w:t xml:space="preserve"> (2017). </w:t>
-      </w:r>
-      <w:r>
-        <w:rPr>
-          <w:rFonts w:ascii="Times New Roman" w:hAnsi="Times New Roman" w:cs="Times New Roman"/>
-        </w:rPr>
-        <w:t>Pathological game use</w:t>
-      </w:r>
-      <w:r>
-        <w:rPr>
-          <w:rFonts w:ascii="Times New Roman" w:hAnsi="Times New Roman" w:cs="Times New Roman"/>
-        </w:rPr>
-        <w:t xml:space="preserve"> in adults with and without Autism Spectrum Disorder. </w:t>
-      </w:r>
-      <w:r>
-        <w:rPr>
-          <w:rFonts w:ascii="Times New Roman" w:hAnsi="Times New Roman" w:cs="Times New Roman"/>
-          <w:i/>
-        </w:rPr>
-        <w:t xml:space="preserve">PeerJ. </w:t>
-      </w:r>
-      <w:r>
-        <w:rPr>
-          <w:rFonts w:ascii="Times New Roman" w:hAnsi="Times New Roman" w:cs="Times New Roman"/>
-        </w:rPr>
-        <w:t xml:space="preserve">DOI: </w:t>
-      </w:r>
-      <w:hyperlink r:id="rId10" w:history="1">
+      <w:hyperlink r:id="rId11" w:history="1">
         <w:r>
           <w:rPr>
             <w:rStyle w:val="Hyperlink"/>
@@ -1664,14 +1929,35 @@
           <w:rFonts w:ascii="Times New Roman" w:hAnsi="Times New Roman" w:cs="Times New Roman"/>
           <w:b/>
         </w:rPr>
-        <w:lastRenderedPageBreak/>
         <w:t xml:space="preserve">Hilgard, J., </w:t>
       </w:r>
-      <w:r>
-        <w:rPr>
-          <w:rFonts w:ascii="Times New Roman" w:hAnsi="Times New Roman" w:cs="Times New Roman"/>
-        </w:rPr>
-        <w:t>Engelhardt, C. R., &amp; Rouder, J. N. (</w:t>
+      <w:proofErr w:type="spellStart"/>
+      <w:r>
+        <w:rPr>
+          <w:rFonts w:ascii="Times New Roman" w:hAnsi="Times New Roman" w:cs="Times New Roman"/>
+        </w:rPr>
+        <w:t>Engelhardt</w:t>
+      </w:r>
+      <w:proofErr w:type="spellEnd"/>
+      <w:r>
+        <w:rPr>
+          <w:rFonts w:ascii="Times New Roman" w:hAnsi="Times New Roman" w:cs="Times New Roman"/>
+        </w:rPr>
+        <w:t xml:space="preserve">, C. R., &amp; </w:t>
+      </w:r>
+      <w:proofErr w:type="spellStart"/>
+      <w:r>
+        <w:rPr>
+          <w:rFonts w:ascii="Times New Roman" w:hAnsi="Times New Roman" w:cs="Times New Roman"/>
+        </w:rPr>
+        <w:t>Rouder</w:t>
+      </w:r>
+      <w:proofErr w:type="spellEnd"/>
+      <w:r>
+        <w:rPr>
+          <w:rFonts w:ascii="Times New Roman" w:hAnsi="Times New Roman" w:cs="Times New Roman"/>
+        </w:rPr>
+        <w:t>, J. N. (</w:t>
       </w:r>
       <w:r>
         <w:rPr>
@@ -1734,7 +2020,49 @@
         <w:rPr>
           <w:rFonts w:ascii="Times New Roman" w:hAnsi="Times New Roman" w:cs="Times New Roman"/>
         </w:rPr>
-        <w:t xml:space="preserve">, Engelhardt, C. R., Bartholow, B. D., &amp; Rouder, J. (2017). </w:t>
+        <w:t xml:space="preserve">, </w:t>
+      </w:r>
+      <w:proofErr w:type="spellStart"/>
+      <w:r>
+        <w:rPr>
+          <w:rFonts w:ascii="Times New Roman" w:hAnsi="Times New Roman" w:cs="Times New Roman"/>
+        </w:rPr>
+        <w:t>Engelhardt</w:t>
+      </w:r>
+      <w:proofErr w:type="spellEnd"/>
+      <w:r>
+        <w:rPr>
+          <w:rFonts w:ascii="Times New Roman" w:hAnsi="Times New Roman" w:cs="Times New Roman"/>
+        </w:rPr>
+        <w:t xml:space="preserve">, C. R., </w:t>
+      </w:r>
+      <w:proofErr w:type="spellStart"/>
+      <w:r>
+        <w:rPr>
+          <w:rFonts w:ascii="Times New Roman" w:hAnsi="Times New Roman" w:cs="Times New Roman"/>
+        </w:rPr>
+        <w:t>Bartholow</w:t>
+      </w:r>
+      <w:proofErr w:type="spellEnd"/>
+      <w:r>
+        <w:rPr>
+          <w:rFonts w:ascii="Times New Roman" w:hAnsi="Times New Roman" w:cs="Times New Roman"/>
+        </w:rPr>
+        <w:t xml:space="preserve">, B. D., &amp; </w:t>
+      </w:r>
+      <w:proofErr w:type="spellStart"/>
+      <w:r>
+        <w:rPr>
+          <w:rFonts w:ascii="Times New Roman" w:hAnsi="Times New Roman" w:cs="Times New Roman"/>
+        </w:rPr>
+        <w:t>Rouder</w:t>
+      </w:r>
+      <w:proofErr w:type="spellEnd"/>
+      <w:r>
+        <w:rPr>
+          <w:rFonts w:ascii="Times New Roman" w:hAnsi="Times New Roman" w:cs="Times New Roman"/>
+        </w:rPr>
+        <w:t xml:space="preserve">, J. (2017). </w:t>
       </w:r>
       <w:r>
         <w:rPr>
@@ -1951,7 +2279,35 @@
         <w:rPr>
           <w:rFonts w:ascii="Times New Roman" w:hAnsi="Times New Roman" w:cs="Times New Roman"/>
         </w:rPr>
-        <w:t xml:space="preserve"> Engelhardt, C. R., &amp; Bartholow, B. D. (</w:t>
+        <w:t xml:space="preserve"> </w:t>
+      </w:r>
+      <w:proofErr w:type="spellStart"/>
+      <w:r>
+        <w:rPr>
+          <w:rFonts w:ascii="Times New Roman" w:hAnsi="Times New Roman" w:cs="Times New Roman"/>
+        </w:rPr>
+        <w:t>Engelhardt</w:t>
+      </w:r>
+      <w:proofErr w:type="spellEnd"/>
+      <w:r>
+        <w:rPr>
+          <w:rFonts w:ascii="Times New Roman" w:hAnsi="Times New Roman" w:cs="Times New Roman"/>
+        </w:rPr>
+        <w:t xml:space="preserve">, C. R., &amp; </w:t>
+      </w:r>
+      <w:proofErr w:type="spellStart"/>
+      <w:r>
+        <w:rPr>
+          <w:rFonts w:ascii="Times New Roman" w:hAnsi="Times New Roman" w:cs="Times New Roman"/>
+        </w:rPr>
+        <w:t>Bartholow</w:t>
+      </w:r>
+      <w:proofErr w:type="spellEnd"/>
+      <w:r>
+        <w:rPr>
+          <w:rFonts w:ascii="Times New Roman" w:hAnsi="Times New Roman" w:cs="Times New Roman"/>
+        </w:rPr>
+        <w:t>, B. D. (</w:t>
       </w:r>
       <w:r>
         <w:rPr>
@@ -2004,13 +2360,41 @@
         <w:rPr>
           <w:rFonts w:ascii="Times New Roman" w:hAnsi="Times New Roman" w:cs="Times New Roman"/>
         </w:rPr>
-        <w:t>, Scheufele, D. A., Winne</w:t>
-      </w:r>
-      <w:r>
-        <w:rPr>
-          <w:rFonts w:ascii="Times New Roman" w:hAnsi="Times New Roman" w:cs="Times New Roman"/>
-        </w:rPr>
-        <w:t>g, K. M., &amp; Hall Jamieson, K. (</w:t>
+        <w:t xml:space="preserve">, </w:t>
+      </w:r>
+      <w:proofErr w:type="spellStart"/>
+      <w:r>
+        <w:rPr>
+          <w:rFonts w:ascii="Times New Roman" w:hAnsi="Times New Roman" w:cs="Times New Roman"/>
+        </w:rPr>
+        <w:t>Scheufele</w:t>
+      </w:r>
+      <w:proofErr w:type="spellEnd"/>
+      <w:r>
+        <w:rPr>
+          <w:rFonts w:ascii="Times New Roman" w:hAnsi="Times New Roman" w:cs="Times New Roman"/>
+        </w:rPr>
+        <w:t xml:space="preserve">, D. A., </w:t>
+      </w:r>
+      <w:proofErr w:type="spellStart"/>
+      <w:r>
+        <w:rPr>
+          <w:rFonts w:ascii="Times New Roman" w:hAnsi="Times New Roman" w:cs="Times New Roman"/>
+        </w:rPr>
+        <w:t>Winne</w:t>
+      </w:r>
+      <w:r>
+        <w:rPr>
+          <w:rFonts w:ascii="Times New Roman" w:hAnsi="Times New Roman" w:cs="Times New Roman"/>
+        </w:rPr>
+        <w:t>g</w:t>
+      </w:r>
+      <w:proofErr w:type="spellEnd"/>
+      <w:r>
+        <w:rPr>
+          <w:rFonts w:ascii="Times New Roman" w:hAnsi="Times New Roman" w:cs="Times New Roman"/>
+        </w:rPr>
+        <w:t>, K. M., &amp; Hall Jamieson, K. (</w:t>
       </w:r>
       <w:r>
         <w:rPr>
@@ -2064,11 +2448,19 @@
           <w:rFonts w:ascii="Times New Roman" w:hAnsi="Times New Roman" w:cs="Times New Roman"/>
         </w:rPr>
       </w:pPr>
-      <w:r>
-        <w:rPr>
-          <w:rFonts w:ascii="Times New Roman" w:hAnsi="Times New Roman" w:cs="Times New Roman"/>
-        </w:rPr>
-        <w:t xml:space="preserve">Nilsonne, G., </w:t>
+      <w:proofErr w:type="spellStart"/>
+      <w:r>
+        <w:rPr>
+          <w:rFonts w:ascii="Times New Roman" w:hAnsi="Times New Roman" w:cs="Times New Roman"/>
+        </w:rPr>
+        <w:t>Nilsonne</w:t>
+      </w:r>
+      <w:proofErr w:type="spellEnd"/>
+      <w:r>
+        <w:rPr>
+          <w:rFonts w:ascii="Times New Roman" w:hAnsi="Times New Roman" w:cs="Times New Roman"/>
+        </w:rPr>
+        <w:t xml:space="preserve">, G., </w:t>
       </w:r>
       <w:r>
         <w:rPr>
@@ -2081,13 +2473,41 @@
         <w:rPr>
           <w:rFonts w:ascii="Times New Roman" w:hAnsi="Times New Roman" w:cs="Times New Roman"/>
         </w:rPr>
-        <w:t xml:space="preserve"> A</w:t>
-      </w:r>
-      <w:r>
-        <w:rPr>
-          <w:rFonts w:ascii="Times New Roman" w:hAnsi="Times New Roman" w:cs="Times New Roman"/>
-        </w:rPr>
-        <w:t>rnberg, F. K., &amp; Lekander, M. (2016</w:t>
+        <w:t xml:space="preserve"> </w:t>
+      </w:r>
+      <w:proofErr w:type="spellStart"/>
+      <w:r>
+        <w:rPr>
+          <w:rFonts w:ascii="Times New Roman" w:hAnsi="Times New Roman" w:cs="Times New Roman"/>
+        </w:rPr>
+        <w:t>A</w:t>
+      </w:r>
+      <w:r>
+        <w:rPr>
+          <w:rFonts w:ascii="Times New Roman" w:hAnsi="Times New Roman" w:cs="Times New Roman"/>
+        </w:rPr>
+        <w:t>rnberg</w:t>
+      </w:r>
+      <w:proofErr w:type="spellEnd"/>
+      <w:r>
+        <w:rPr>
+          <w:rFonts w:ascii="Times New Roman" w:hAnsi="Times New Roman" w:cs="Times New Roman"/>
+        </w:rPr>
+        <w:t xml:space="preserve">, F. K., &amp; </w:t>
+      </w:r>
+      <w:proofErr w:type="spellStart"/>
+      <w:r>
+        <w:rPr>
+          <w:rFonts w:ascii="Times New Roman" w:hAnsi="Times New Roman" w:cs="Times New Roman"/>
+        </w:rPr>
+        <w:t>Lekander</w:t>
+      </w:r>
+      <w:proofErr w:type="spellEnd"/>
+      <w:r>
+        <w:rPr>
+          <w:rFonts w:ascii="Times New Roman" w:hAnsi="Times New Roman" w:cs="Times New Roman"/>
+        </w:rPr>
+        <w:t>, M. (2016</w:t>
       </w:r>
       <w:r>
         <w:rPr>
@@ -2155,11 +2575,47 @@
           <w:rFonts w:ascii="Times New Roman" w:hAnsi="Times New Roman" w:cs="Times New Roman"/>
         </w:rPr>
       </w:pPr>
-      <w:r>
-        <w:rPr>
-          <w:rFonts w:ascii="Times New Roman" w:hAnsi="Times New Roman" w:cs="Times New Roman"/>
-        </w:rPr>
-        <w:t xml:space="preserve">Mazurek, M., Sohl, K., Engelhardt, C. R., &amp; </w:t>
+      <w:proofErr w:type="spellStart"/>
+      <w:r>
+        <w:rPr>
+          <w:rFonts w:ascii="Times New Roman" w:hAnsi="Times New Roman" w:cs="Times New Roman"/>
+        </w:rPr>
+        <w:t>Mazurek</w:t>
+      </w:r>
+      <w:proofErr w:type="spellEnd"/>
+      <w:r>
+        <w:rPr>
+          <w:rFonts w:ascii="Times New Roman" w:hAnsi="Times New Roman" w:cs="Times New Roman"/>
+        </w:rPr>
+        <w:t xml:space="preserve">, M., </w:t>
+      </w:r>
+      <w:proofErr w:type="spellStart"/>
+      <w:r>
+        <w:rPr>
+          <w:rFonts w:ascii="Times New Roman" w:hAnsi="Times New Roman" w:cs="Times New Roman"/>
+        </w:rPr>
+        <w:t>Sohl</w:t>
+      </w:r>
+      <w:proofErr w:type="spellEnd"/>
+      <w:r>
+        <w:rPr>
+          <w:rFonts w:ascii="Times New Roman" w:hAnsi="Times New Roman" w:cs="Times New Roman"/>
+        </w:rPr>
+        <w:t xml:space="preserve">, K., </w:t>
+      </w:r>
+      <w:proofErr w:type="spellStart"/>
+      <w:r>
+        <w:rPr>
+          <w:rFonts w:ascii="Times New Roman" w:hAnsi="Times New Roman" w:cs="Times New Roman"/>
+        </w:rPr>
+        <w:t>Engelhardt</w:t>
+      </w:r>
+      <w:proofErr w:type="spellEnd"/>
+      <w:r>
+        <w:rPr>
+          <w:rFonts w:ascii="Times New Roman" w:hAnsi="Times New Roman" w:cs="Times New Roman"/>
+        </w:rPr>
+        <w:t xml:space="preserve">, C. R., &amp; </w:t>
       </w:r>
       <w:r>
         <w:rPr>
@@ -2262,7 +2718,21 @@
         <w:rPr>
           <w:rFonts w:ascii="Times New Roman" w:hAnsi="Times New Roman" w:cs="Times New Roman"/>
         </w:rPr>
-        <w:t xml:space="preserve">Fleming, K. A., Bartholow, B. D., </w:t>
+        <w:t xml:space="preserve">Fleming, K. A., </w:t>
+      </w:r>
+      <w:proofErr w:type="spellStart"/>
+      <w:r>
+        <w:rPr>
+          <w:rFonts w:ascii="Times New Roman" w:hAnsi="Times New Roman" w:cs="Times New Roman"/>
+        </w:rPr>
+        <w:t>Bartholow</w:t>
+      </w:r>
+      <w:proofErr w:type="spellEnd"/>
+      <w:r>
+        <w:rPr>
+          <w:rFonts w:ascii="Times New Roman" w:hAnsi="Times New Roman" w:cs="Times New Roman"/>
+        </w:rPr>
+        <w:t xml:space="preserve">, B. D., </w:t>
       </w:r>
       <w:r>
         <w:rPr>
@@ -2275,7 +2745,21 @@
         <w:rPr>
           <w:rFonts w:ascii="Times New Roman" w:hAnsi="Times New Roman" w:cs="Times New Roman"/>
         </w:rPr>
-        <w:t>, McCarthy, D. M., O’Neills, S. E., &amp; Sher, K. J. (</w:t>
+        <w:t xml:space="preserve">, McCarthy, D. M., </w:t>
+      </w:r>
+      <w:proofErr w:type="spellStart"/>
+      <w:r>
+        <w:rPr>
+          <w:rFonts w:ascii="Times New Roman" w:hAnsi="Times New Roman" w:cs="Times New Roman"/>
+        </w:rPr>
+        <w:t>O’Neills</w:t>
+      </w:r>
+      <w:proofErr w:type="spellEnd"/>
+      <w:r>
+        <w:rPr>
+          <w:rFonts w:ascii="Times New Roman" w:hAnsi="Times New Roman" w:cs="Times New Roman"/>
+        </w:rPr>
+        <w:t>, S. E., &amp; Sher, K. J. (</w:t>
       </w:r>
       <w:r>
         <w:rPr>
@@ -2343,12 +2827,21 @@
           <w:shd w:val="clear" w:color="auto" w:fill="FFFFFF"/>
         </w:rPr>
       </w:pPr>
-      <w:r>
-        <w:rPr>
-          <w:rFonts w:ascii="Times New Roman" w:hAnsi="Times New Roman" w:cs="Times New Roman"/>
-          <w:shd w:val="clear" w:color="auto" w:fill="FFFFFF"/>
-        </w:rPr>
-        <w:t xml:space="preserve">Lakens, D., </w:t>
+      <w:proofErr w:type="spellStart"/>
+      <w:r>
+        <w:rPr>
+          <w:rFonts w:ascii="Times New Roman" w:hAnsi="Times New Roman" w:cs="Times New Roman"/>
+          <w:shd w:val="clear" w:color="auto" w:fill="FFFFFF"/>
+        </w:rPr>
+        <w:t>Lakens</w:t>
+      </w:r>
+      <w:proofErr w:type="spellEnd"/>
+      <w:r>
+        <w:rPr>
+          <w:rFonts w:ascii="Times New Roman" w:hAnsi="Times New Roman" w:cs="Times New Roman"/>
+          <w:shd w:val="clear" w:color="auto" w:fill="FFFFFF"/>
+        </w:rPr>
+        <w:t xml:space="preserve">, D., </w:t>
       </w:r>
       <w:r>
         <w:rPr>
@@ -2363,7 +2856,23 @@
           <w:rFonts w:ascii="Times New Roman" w:hAnsi="Times New Roman" w:cs="Times New Roman"/>
           <w:shd w:val="clear" w:color="auto" w:fill="FFFFFF"/>
         </w:rPr>
-        <w:t>&amp; Staaks, J. (</w:t>
+        <w:t xml:space="preserve">&amp; </w:t>
+      </w:r>
+      <w:proofErr w:type="spellStart"/>
+      <w:r>
+        <w:rPr>
+          <w:rFonts w:ascii="Times New Roman" w:hAnsi="Times New Roman" w:cs="Times New Roman"/>
+          <w:shd w:val="clear" w:color="auto" w:fill="FFFFFF"/>
+        </w:rPr>
+        <w:t>Staaks</w:t>
+      </w:r>
+      <w:proofErr w:type="spellEnd"/>
+      <w:r>
+        <w:rPr>
+          <w:rFonts w:ascii="Times New Roman" w:hAnsi="Times New Roman" w:cs="Times New Roman"/>
+          <w:shd w:val="clear" w:color="auto" w:fill="FFFFFF"/>
+        </w:rPr>
+        <w:t>, J. (</w:t>
       </w:r>
       <w:r>
         <w:rPr>
@@ -2400,20 +2909,30 @@
         </w:rPr>
         <w:t xml:space="preserve"> </w:t>
       </w:r>
+      <w:proofErr w:type="spellStart"/>
       <w:r>
         <w:rPr>
           <w:rFonts w:ascii="Times New Roman" w:hAnsi="Times New Roman" w:cs="Times New Roman"/>
           <w:i/>
           <w:shd w:val="clear" w:color="auto" w:fill="FFFFFF"/>
         </w:rPr>
-        <w:t>BioMed Central</w:t>
-      </w:r>
+        <w:t>BioMed</w:t>
+      </w:r>
+      <w:proofErr w:type="spellEnd"/>
       <w:r>
         <w:rPr>
           <w:rFonts w:ascii="Times New Roman" w:hAnsi="Times New Roman" w:cs="Times New Roman"/>
           <w:i/>
           <w:shd w:val="clear" w:color="auto" w:fill="FFFFFF"/>
         </w:rPr>
+        <w:t xml:space="preserve"> Central</w:t>
+      </w:r>
+      <w:r>
+        <w:rPr>
+          <w:rFonts w:ascii="Times New Roman" w:hAnsi="Times New Roman" w:cs="Times New Roman"/>
+          <w:i/>
+          <w:shd w:val="clear" w:color="auto" w:fill="FFFFFF"/>
+        </w:rPr>
         <w:t>, 4</w:t>
       </w:r>
       <w:r>
@@ -2460,17 +2979,33 @@
           <w:rFonts w:ascii="Times New Roman" w:hAnsi="Times New Roman" w:cs="Times New Roman"/>
         </w:rPr>
       </w:pPr>
-      <w:r>
-        <w:rPr>
-          <w:rFonts w:ascii="Times New Roman" w:hAnsi="Times New Roman" w:cs="Times New Roman"/>
-        </w:rPr>
-        <w:t xml:space="preserve">Engelhardt, C. R., </w:t>
-      </w:r>
-      <w:r>
-        <w:rPr>
-          <w:rFonts w:ascii="Times New Roman" w:hAnsi="Times New Roman" w:cs="Times New Roman"/>
-        </w:rPr>
-        <w:t xml:space="preserve">Mazurek, M. O., </w:t>
+      <w:proofErr w:type="spellStart"/>
+      <w:r>
+        <w:rPr>
+          <w:rFonts w:ascii="Times New Roman" w:hAnsi="Times New Roman" w:cs="Times New Roman"/>
+        </w:rPr>
+        <w:t>Engelhardt</w:t>
+      </w:r>
+      <w:proofErr w:type="spellEnd"/>
+      <w:r>
+        <w:rPr>
+          <w:rFonts w:ascii="Times New Roman" w:hAnsi="Times New Roman" w:cs="Times New Roman"/>
+        </w:rPr>
+        <w:t xml:space="preserve">, C. R., </w:t>
+      </w:r>
+      <w:proofErr w:type="spellStart"/>
+      <w:r>
+        <w:rPr>
+          <w:rFonts w:ascii="Times New Roman" w:hAnsi="Times New Roman" w:cs="Times New Roman"/>
+        </w:rPr>
+        <w:t>Mazurek</w:t>
+      </w:r>
+      <w:proofErr w:type="spellEnd"/>
+      <w:r>
+        <w:rPr>
+          <w:rFonts w:ascii="Times New Roman" w:hAnsi="Times New Roman" w:cs="Times New Roman"/>
+        </w:rPr>
+        <w:t xml:space="preserve">, M. O., </w:t>
       </w:r>
       <w:r>
         <w:rPr>
@@ -2483,7 +3018,35 @@
         <w:rPr>
           <w:rFonts w:ascii="Times New Roman" w:hAnsi="Times New Roman" w:cs="Times New Roman"/>
         </w:rPr>
-        <w:t>, Rouder, J., &amp; Bartholow, B. D. (</w:t>
+        <w:t xml:space="preserve">, </w:t>
+      </w:r>
+      <w:proofErr w:type="spellStart"/>
+      <w:r>
+        <w:rPr>
+          <w:rFonts w:ascii="Times New Roman" w:hAnsi="Times New Roman" w:cs="Times New Roman"/>
+        </w:rPr>
+        <w:t>Rouder</w:t>
+      </w:r>
+      <w:proofErr w:type="spellEnd"/>
+      <w:r>
+        <w:rPr>
+          <w:rFonts w:ascii="Times New Roman" w:hAnsi="Times New Roman" w:cs="Times New Roman"/>
+        </w:rPr>
+        <w:t xml:space="preserve">, J., &amp; </w:t>
+      </w:r>
+      <w:proofErr w:type="spellStart"/>
+      <w:r>
+        <w:rPr>
+          <w:rFonts w:ascii="Times New Roman" w:hAnsi="Times New Roman" w:cs="Times New Roman"/>
+        </w:rPr>
+        <w:t>Bartholow</w:t>
+      </w:r>
+      <w:proofErr w:type="spellEnd"/>
+      <w:r>
+        <w:rPr>
+          <w:rFonts w:ascii="Times New Roman" w:hAnsi="Times New Roman" w:cs="Times New Roman"/>
+        </w:rPr>
+        <w:t>, B. D. (</w:t>
       </w:r>
       <w:r>
         <w:rPr>
@@ -2552,11 +3115,19 @@
           <w:rFonts w:ascii="Times New Roman" w:hAnsi="Times New Roman" w:cs="Times New Roman"/>
         </w:rPr>
       </w:pPr>
-      <w:r>
-        <w:rPr>
-          <w:rFonts w:ascii="Times New Roman" w:hAnsi="Times New Roman" w:cs="Times New Roman"/>
-        </w:rPr>
-        <w:t xml:space="preserve">Engelhardt, C. R., </w:t>
+      <w:proofErr w:type="spellStart"/>
+      <w:r>
+        <w:rPr>
+          <w:rFonts w:ascii="Times New Roman" w:hAnsi="Times New Roman" w:cs="Times New Roman"/>
+        </w:rPr>
+        <w:t>Engelhardt</w:t>
+      </w:r>
+      <w:proofErr w:type="spellEnd"/>
+      <w:r>
+        <w:rPr>
+          <w:rFonts w:ascii="Times New Roman" w:hAnsi="Times New Roman" w:cs="Times New Roman"/>
+        </w:rPr>
+        <w:t xml:space="preserve">, C. R., </w:t>
       </w:r>
       <w:r>
         <w:rPr>
@@ -2569,7 +3140,21 @@
         <w:rPr>
           <w:rFonts w:ascii="Times New Roman" w:hAnsi="Times New Roman" w:cs="Times New Roman"/>
         </w:rPr>
-        <w:t>, &amp; Bartholow, B. D. (</w:t>
+        <w:t xml:space="preserve">, &amp; </w:t>
+      </w:r>
+      <w:proofErr w:type="spellStart"/>
+      <w:r>
+        <w:rPr>
+          <w:rFonts w:ascii="Times New Roman" w:hAnsi="Times New Roman" w:cs="Times New Roman"/>
+        </w:rPr>
+        <w:t>Bartholow</w:t>
+      </w:r>
+      <w:proofErr w:type="spellEnd"/>
+      <w:r>
+        <w:rPr>
+          <w:rFonts w:ascii="Times New Roman" w:hAnsi="Times New Roman" w:cs="Times New Roman"/>
+        </w:rPr>
+        <w:t>, B. D. (</w:t>
       </w:r>
       <w:r>
         <w:rPr>
@@ -2657,7 +3242,43 @@
           <w:sz w:val="23"/>
           <w:szCs w:val="23"/>
         </w:rPr>
-        <w:t xml:space="preserve">, Bartholow, B. D., Dickter, C. L., &amp; Blanton, H. (2015). Characterizing switching and congruency effects in the Implicit Association Test as reactive and proactive cognitive control. </w:t>
+        <w:t xml:space="preserve">, </w:t>
+      </w:r>
+      <w:proofErr w:type="spellStart"/>
+      <w:r>
+        <w:rPr>
+          <w:rFonts w:ascii="Times New Roman" w:hAnsi="Times New Roman" w:cs="Times New Roman"/>
+          <w:sz w:val="23"/>
+          <w:szCs w:val="23"/>
+        </w:rPr>
+        <w:t>Bartholow</w:t>
+      </w:r>
+      <w:proofErr w:type="spellEnd"/>
+      <w:r>
+        <w:rPr>
+          <w:rFonts w:ascii="Times New Roman" w:hAnsi="Times New Roman" w:cs="Times New Roman"/>
+          <w:sz w:val="23"/>
+          <w:szCs w:val="23"/>
+        </w:rPr>
+        <w:t xml:space="preserve">, B. D., </w:t>
+      </w:r>
+      <w:proofErr w:type="spellStart"/>
+      <w:r>
+        <w:rPr>
+          <w:rFonts w:ascii="Times New Roman" w:hAnsi="Times New Roman" w:cs="Times New Roman"/>
+          <w:sz w:val="23"/>
+          <w:szCs w:val="23"/>
+        </w:rPr>
+        <w:t>Dickter</w:t>
+      </w:r>
+      <w:proofErr w:type="spellEnd"/>
+      <w:r>
+        <w:rPr>
+          <w:rFonts w:ascii="Times New Roman" w:hAnsi="Times New Roman" w:cs="Times New Roman"/>
+          <w:sz w:val="23"/>
+          <w:szCs w:val="23"/>
+        </w:rPr>
+        <w:t xml:space="preserve">, C. L., &amp; Blanton, H. (2015). Characterizing switching and congruency effects in the Implicit Association Test as reactive and proactive cognitive control. </w:t>
       </w:r>
       <w:r>
         <w:rPr>
@@ -2740,13 +3361,23 @@
         </w:rPr>
         <w:t xml:space="preserve">, Weinberg, A., </w:t>
       </w:r>
-      <w:r>
-        <w:rPr>
-          <w:rFonts w:ascii="Times New Roman" w:hAnsi="Times New Roman" w:cs="Times New Roman"/>
-          <w:sz w:val="23"/>
-          <w:szCs w:val="23"/>
-        </w:rPr>
-        <w:t>Proudfit, G.</w:t>
+      <w:proofErr w:type="spellStart"/>
+      <w:r>
+        <w:rPr>
+          <w:rFonts w:ascii="Times New Roman" w:hAnsi="Times New Roman" w:cs="Times New Roman"/>
+          <w:sz w:val="23"/>
+          <w:szCs w:val="23"/>
+        </w:rPr>
+        <w:t>Proudfit</w:t>
+      </w:r>
+      <w:proofErr w:type="spellEnd"/>
+      <w:r>
+        <w:rPr>
+          <w:rFonts w:ascii="Times New Roman" w:hAnsi="Times New Roman" w:cs="Times New Roman"/>
+          <w:sz w:val="23"/>
+          <w:szCs w:val="23"/>
+        </w:rPr>
+        <w:t>, G.</w:t>
       </w:r>
       <w:r>
         <w:rPr>
@@ -2762,7 +3393,25 @@
           <w:sz w:val="23"/>
           <w:szCs w:val="23"/>
         </w:rPr>
-        <w:t>H., &amp; Bartholow, B.</w:t>
+        <w:t xml:space="preserve">H., &amp; </w:t>
+      </w:r>
+      <w:proofErr w:type="spellStart"/>
+      <w:r>
+        <w:rPr>
+          <w:rFonts w:ascii="Times New Roman" w:hAnsi="Times New Roman" w:cs="Times New Roman"/>
+          <w:sz w:val="23"/>
+          <w:szCs w:val="23"/>
+        </w:rPr>
+        <w:t>Bartholow</w:t>
+      </w:r>
+      <w:proofErr w:type="spellEnd"/>
+      <w:r>
+        <w:rPr>
+          <w:rFonts w:ascii="Times New Roman" w:hAnsi="Times New Roman" w:cs="Times New Roman"/>
+          <w:sz w:val="23"/>
+          <w:szCs w:val="23"/>
+        </w:rPr>
+        <w:t>, B.</w:t>
       </w:r>
       <w:r>
         <w:rPr>
@@ -2804,13 +3453,23 @@
         </w:rPr>
         <w:t xml:space="preserve">). </w:t>
       </w:r>
-      <w:r>
-        <w:rPr>
-          <w:rFonts w:ascii="Times New Roman" w:hAnsi="Times New Roman" w:cs="Times New Roman"/>
-          <w:sz w:val="23"/>
-          <w:szCs w:val="23"/>
-        </w:rPr>
-        <w:t>The negativity bias in affective picture processing depends on top-down and bottom-up motivational significance</w:t>
+      <w:proofErr w:type="gramStart"/>
+      <w:r>
+        <w:rPr>
+          <w:rFonts w:ascii="Times New Roman" w:hAnsi="Times New Roman" w:cs="Times New Roman"/>
+          <w:sz w:val="23"/>
+          <w:szCs w:val="23"/>
+        </w:rPr>
+        <w:t>The</w:t>
+      </w:r>
+      <w:proofErr w:type="gramEnd"/>
+      <w:r>
+        <w:rPr>
+          <w:rFonts w:ascii="Times New Roman" w:hAnsi="Times New Roman" w:cs="Times New Roman"/>
+          <w:sz w:val="23"/>
+          <w:szCs w:val="23"/>
+        </w:rPr>
+        <w:t xml:space="preserve"> negativity bias in affective picture processing depends on top-down and bottom-up motivational significance</w:t>
       </w:r>
       <w:r>
         <w:rPr>
@@ -2915,7 +3574,25 @@
           <w:sz w:val="23"/>
           <w:szCs w:val="23"/>
         </w:rPr>
-        <w:t>, Engelhardt, C.</w:t>
+        <w:t xml:space="preserve">, </w:t>
+      </w:r>
+      <w:proofErr w:type="spellStart"/>
+      <w:r>
+        <w:rPr>
+          <w:rFonts w:ascii="Times New Roman" w:hAnsi="Times New Roman" w:cs="Times New Roman"/>
+          <w:sz w:val="23"/>
+          <w:szCs w:val="23"/>
+        </w:rPr>
+        <w:t>Engelhardt</w:t>
+      </w:r>
+      <w:proofErr w:type="spellEnd"/>
+      <w:r>
+        <w:rPr>
+          <w:rFonts w:ascii="Times New Roman" w:hAnsi="Times New Roman" w:cs="Times New Roman"/>
+          <w:sz w:val="23"/>
+          <w:szCs w:val="23"/>
+        </w:rPr>
+        <w:t>, C.</w:t>
       </w:r>
       <w:r>
         <w:rPr>
@@ -2931,7 +3608,25 @@
           <w:sz w:val="23"/>
           <w:szCs w:val="23"/>
         </w:rPr>
-        <w:t>R., &amp; Bartholow, B.</w:t>
+        <w:t xml:space="preserve">R., &amp; </w:t>
+      </w:r>
+      <w:proofErr w:type="spellStart"/>
+      <w:r>
+        <w:rPr>
+          <w:rFonts w:ascii="Times New Roman" w:hAnsi="Times New Roman" w:cs="Times New Roman"/>
+          <w:sz w:val="23"/>
+          <w:szCs w:val="23"/>
+        </w:rPr>
+        <w:t>Bartholow</w:t>
+      </w:r>
+      <w:proofErr w:type="spellEnd"/>
+      <w:r>
+        <w:rPr>
+          <w:rFonts w:ascii="Times New Roman" w:hAnsi="Times New Roman" w:cs="Times New Roman"/>
+          <w:sz w:val="23"/>
+          <w:szCs w:val="23"/>
+        </w:rPr>
+        <w:t>, B.</w:t>
       </w:r>
       <w:r>
         <w:rPr>
@@ -3002,6 +3697,7 @@
           <w:sz w:val="23"/>
           <w:szCs w:val="23"/>
         </w:rPr>
+        <w:lastRenderedPageBreak/>
         <w:t>Christ, S.E., Moffitt, A.</w:t>
       </w:r>
       <w:r>
@@ -3146,7 +3842,6 @@
           <w:sz w:val="23"/>
           <w:szCs w:val="23"/>
         </w:rPr>
-        <w:lastRenderedPageBreak/>
         <w:t xml:space="preserve">Weinberg, A., </w:t>
       </w:r>
       <w:r>
@@ -3164,7 +3859,25 @@
           <w:sz w:val="23"/>
           <w:szCs w:val="23"/>
         </w:rPr>
-        <w:t>, Bartholow, B.</w:t>
+        <w:t xml:space="preserve">, </w:t>
+      </w:r>
+      <w:proofErr w:type="spellStart"/>
+      <w:r>
+        <w:rPr>
+          <w:rFonts w:ascii="Times New Roman" w:hAnsi="Times New Roman" w:cs="Times New Roman"/>
+          <w:sz w:val="23"/>
+          <w:szCs w:val="23"/>
+        </w:rPr>
+        <w:t>Bartholow</w:t>
+      </w:r>
+      <w:proofErr w:type="spellEnd"/>
+      <w:r>
+        <w:rPr>
+          <w:rFonts w:ascii="Times New Roman" w:hAnsi="Times New Roman" w:cs="Times New Roman"/>
+          <w:sz w:val="23"/>
+          <w:szCs w:val="23"/>
+        </w:rPr>
+        <w:t>, B.</w:t>
       </w:r>
       <w:r>
         <w:rPr>
@@ -3180,7 +3893,25 @@
           <w:sz w:val="23"/>
           <w:szCs w:val="23"/>
         </w:rPr>
-        <w:t>D., &amp; Hajcak, G.  (</w:t>
+        <w:t xml:space="preserve">D., &amp; </w:t>
+      </w:r>
+      <w:proofErr w:type="spellStart"/>
+      <w:r>
+        <w:rPr>
+          <w:rFonts w:ascii="Times New Roman" w:hAnsi="Times New Roman" w:cs="Times New Roman"/>
+          <w:sz w:val="23"/>
+          <w:szCs w:val="23"/>
+        </w:rPr>
+        <w:t>Hajcak</w:t>
+      </w:r>
+      <w:proofErr w:type="spellEnd"/>
+      <w:r>
+        <w:rPr>
+          <w:rFonts w:ascii="Times New Roman" w:hAnsi="Times New Roman" w:cs="Times New Roman"/>
+          <w:sz w:val="23"/>
+          <w:szCs w:val="23"/>
+        </w:rPr>
+        <w:t>, G.  (</w:t>
       </w:r>
       <w:r>
         <w:rPr>
@@ -3274,13 +4005,23 @@
           <w:szCs w:val="23"/>
         </w:rPr>
       </w:pPr>
-      <w:r>
-        <w:rPr>
-          <w:rFonts w:ascii="Times New Roman" w:hAnsi="Times New Roman" w:cs="Times New Roman"/>
-          <w:sz w:val="23"/>
-          <w:szCs w:val="23"/>
-        </w:rPr>
-        <w:t xml:space="preserve">Jimura, K., Myerson, J., </w:t>
+      <w:proofErr w:type="spellStart"/>
+      <w:r>
+        <w:rPr>
+          <w:rFonts w:ascii="Times New Roman" w:hAnsi="Times New Roman" w:cs="Times New Roman"/>
+          <w:sz w:val="23"/>
+          <w:szCs w:val="23"/>
+        </w:rPr>
+        <w:t>Jimura</w:t>
+      </w:r>
+      <w:proofErr w:type="spellEnd"/>
+      <w:r>
+        <w:rPr>
+          <w:rFonts w:ascii="Times New Roman" w:hAnsi="Times New Roman" w:cs="Times New Roman"/>
+          <w:sz w:val="23"/>
+          <w:szCs w:val="23"/>
+        </w:rPr>
+        <w:t xml:space="preserve">, K., Myerson, J., </w:t>
       </w:r>
       <w:r>
         <w:rPr>
@@ -3297,7 +4038,25 @@
           <w:sz w:val="23"/>
           <w:szCs w:val="23"/>
         </w:rPr>
-        <w:t>, Keighley, J., Braver, T.</w:t>
+        <w:t xml:space="preserve">, </w:t>
+      </w:r>
+      <w:proofErr w:type="spellStart"/>
+      <w:r>
+        <w:rPr>
+          <w:rFonts w:ascii="Times New Roman" w:hAnsi="Times New Roman" w:cs="Times New Roman"/>
+          <w:sz w:val="23"/>
+          <w:szCs w:val="23"/>
+        </w:rPr>
+        <w:t>Keighley</w:t>
+      </w:r>
+      <w:proofErr w:type="spellEnd"/>
+      <w:r>
+        <w:rPr>
+          <w:rFonts w:ascii="Times New Roman" w:hAnsi="Times New Roman" w:cs="Times New Roman"/>
+          <w:sz w:val="23"/>
+          <w:szCs w:val="23"/>
+        </w:rPr>
+        <w:t>, J., Braver, T.</w:t>
       </w:r>
       <w:r>
         <w:rPr>
@@ -3432,13 +4191,23 @@
           <w:szCs w:val="23"/>
         </w:rPr>
       </w:pPr>
-      <w:r>
-        <w:rPr>
-          <w:rFonts w:ascii="Times New Roman" w:hAnsi="Times New Roman" w:cs="Times New Roman"/>
-          <w:sz w:val="23"/>
-          <w:szCs w:val="23"/>
-        </w:rPr>
-        <w:t xml:space="preserve">Jimura, </w:t>
+      <w:proofErr w:type="spellStart"/>
+      <w:r>
+        <w:rPr>
+          <w:rFonts w:ascii="Times New Roman" w:hAnsi="Times New Roman" w:cs="Times New Roman"/>
+          <w:sz w:val="23"/>
+          <w:szCs w:val="23"/>
+        </w:rPr>
+        <w:t>Jimura</w:t>
+      </w:r>
+      <w:proofErr w:type="spellEnd"/>
+      <w:r>
+        <w:rPr>
+          <w:rFonts w:ascii="Times New Roman" w:hAnsi="Times New Roman" w:cs="Times New Roman"/>
+          <w:sz w:val="23"/>
+          <w:szCs w:val="23"/>
+        </w:rPr>
+        <w:t xml:space="preserve">, </w:t>
       </w:r>
       <w:r>
         <w:rPr>
@@ -3529,6 +4298,7 @@
         </w:rPr>
         <w:t xml:space="preserve">. </w:t>
       </w:r>
+      <w:proofErr w:type="spellStart"/>
       <w:r>
         <w:rPr>
           <w:rFonts w:ascii="Times New Roman" w:hAnsi="Times New Roman" w:cs="Times New Roman"/>
@@ -3536,7 +4306,17 @@
           <w:sz w:val="23"/>
           <w:szCs w:val="23"/>
         </w:rPr>
-        <w:t>Psychonomic Bulletin &amp; Review</w:t>
+        <w:t>Psychonomic</w:t>
+      </w:r>
+      <w:proofErr w:type="spellEnd"/>
+      <w:r>
+        <w:rPr>
+          <w:rFonts w:ascii="Times New Roman" w:hAnsi="Times New Roman" w:cs="Times New Roman"/>
+          <w:i/>
+          <w:sz w:val="23"/>
+          <w:szCs w:val="23"/>
+        </w:rPr>
+        <w:t xml:space="preserve"> Bulletin &amp; Review</w:t>
       </w:r>
       <w:r>
         <w:rPr>
@@ -3647,7 +4427,23 @@
           <w:rFonts w:ascii="Times New Roman" w:hAnsi="Times New Roman" w:cs="Times New Roman"/>
           <w:shd w:val="clear" w:color="auto" w:fill="FFFFFF"/>
         </w:rPr>
-        <w:t xml:space="preserve">Carter, E. C., Schönbrodt, F. D., </w:t>
+        <w:t xml:space="preserve">Carter, E. C., </w:t>
+      </w:r>
+      <w:proofErr w:type="spellStart"/>
+      <w:r>
+        <w:rPr>
+          <w:rFonts w:ascii="Times New Roman" w:hAnsi="Times New Roman" w:cs="Times New Roman"/>
+          <w:shd w:val="clear" w:color="auto" w:fill="FFFFFF"/>
+        </w:rPr>
+        <w:t>Schönbrodt</w:t>
+      </w:r>
+      <w:proofErr w:type="spellEnd"/>
+      <w:r>
+        <w:rPr>
+          <w:rFonts w:ascii="Times New Roman" w:hAnsi="Times New Roman" w:cs="Times New Roman"/>
+          <w:shd w:val="clear" w:color="auto" w:fill="FFFFFF"/>
+        </w:rPr>
+        <w:t xml:space="preserve">, F. D., </w:t>
       </w:r>
       <w:r>
         <w:rPr>
@@ -3736,7 +4532,7 @@
         </w:rPr>
         <w:t xml:space="preserve">. Preprint available at </w:t>
       </w:r>
-      <w:hyperlink r:id="rId11" w:history="1">
+      <w:hyperlink r:id="rId12" w:history="1">
         <w:r>
           <w:rPr>
             <w:rStyle w:val="Hyperlink"/>
@@ -3783,10 +4579,214 @@
         <w:ind w:left="720" w:hanging="720"/>
         <w:rPr>
           <w:rFonts w:ascii="Times New Roman" w:hAnsi="Times New Roman" w:cs="Times New Roman"/>
+        </w:rPr>
+      </w:pPr>
+      <w:proofErr w:type="spellStart"/>
+      <w:r>
+        <w:rPr>
+          <w:rFonts w:ascii="Times New Roman" w:hAnsi="Times New Roman" w:cs="Times New Roman"/>
+        </w:rPr>
+        <w:t>Rouder</w:t>
+      </w:r>
+      <w:proofErr w:type="spellEnd"/>
+      <w:r>
+        <w:rPr>
+          <w:rFonts w:ascii="Times New Roman" w:hAnsi="Times New Roman" w:cs="Times New Roman"/>
+        </w:rPr>
+        <w:t xml:space="preserve">, J.N., </w:t>
+      </w:r>
+      <w:proofErr w:type="spellStart"/>
+      <w:r>
+        <w:rPr>
+          <w:rFonts w:ascii="Times New Roman" w:hAnsi="Times New Roman" w:cs="Times New Roman"/>
+        </w:rPr>
+        <w:t>Haaf</w:t>
+      </w:r>
+      <w:proofErr w:type="spellEnd"/>
+      <w:r>
+        <w:rPr>
+          <w:rFonts w:ascii="Times New Roman" w:hAnsi="Times New Roman" w:cs="Times New Roman"/>
+        </w:rPr>
+        <w:t>, J.M., Davis-</w:t>
+      </w:r>
+      <w:proofErr w:type="spellStart"/>
+      <w:r>
+        <w:rPr>
+          <w:rFonts w:ascii="Times New Roman" w:hAnsi="Times New Roman" w:cs="Times New Roman"/>
+        </w:rPr>
+        <w:t>Stober</w:t>
+      </w:r>
+      <w:proofErr w:type="spellEnd"/>
+      <w:r>
+        <w:rPr>
+          <w:rFonts w:ascii="Times New Roman" w:hAnsi="Times New Roman" w:cs="Times New Roman"/>
+        </w:rPr>
+        <w:t xml:space="preserve">, C., &amp; </w:t>
+      </w:r>
+      <w:r>
+        <w:rPr>
+          <w:rFonts w:ascii="Times New Roman" w:hAnsi="Times New Roman" w:cs="Times New Roman"/>
+          <w:b/>
+        </w:rPr>
+        <w:t>Hilgard, J.</w:t>
+      </w:r>
+      <w:r>
+        <w:rPr>
+          <w:rFonts w:ascii="Times New Roman" w:hAnsi="Times New Roman" w:cs="Times New Roman"/>
+        </w:rPr>
+        <w:t xml:space="preserve"> (Invited resubmission, </w:t>
+      </w:r>
+      <w:r>
+        <w:rPr>
+          <w:rFonts w:ascii="Times New Roman" w:hAnsi="Times New Roman" w:cs="Times New Roman"/>
+          <w:i/>
+        </w:rPr>
+        <w:t>Psychological Methods</w:t>
+      </w:r>
+      <w:r>
+        <w:rPr>
+          <w:rFonts w:ascii="Times New Roman" w:hAnsi="Times New Roman" w:cs="Times New Roman"/>
+        </w:rPr>
+        <w:t xml:space="preserve">) </w:t>
+      </w:r>
+      <w:proofErr w:type="gramStart"/>
+      <w:r>
+        <w:rPr>
+          <w:rFonts w:ascii="Times New Roman" w:hAnsi="Times New Roman" w:cs="Times New Roman"/>
+        </w:rPr>
+        <w:t>Beyond</w:t>
+      </w:r>
+      <w:proofErr w:type="gramEnd"/>
+      <w:r>
+        <w:rPr>
+          <w:rFonts w:ascii="Times New Roman" w:hAnsi="Times New Roman" w:cs="Times New Roman"/>
+        </w:rPr>
+        <w:t xml:space="preserve"> overall effects: A Bayesian approach to finding constraints across a collection of studies in meta-analysis.</w:t>
+      </w:r>
+    </w:p>
+    <w:p>
+      <w:pPr>
+        <w:pStyle w:val="NoSpacing"/>
+        <w:ind w:left="720" w:hanging="720"/>
+        <w:rPr>
+          <w:rFonts w:ascii="Times New Roman" w:hAnsi="Times New Roman" w:cs="Times New Roman"/>
+          <w:shd w:val="clear" w:color="auto" w:fill="FFFFFF"/>
+        </w:rPr>
+      </w:pPr>
+      <w:r>
+        <w:rPr>
+          <w:rFonts w:ascii="Times New Roman" w:hAnsi="Times New Roman" w:cs="Times New Roman"/>
+          <w:b/>
+          <w:shd w:val="clear" w:color="auto" w:fill="FFFFFF"/>
+        </w:rPr>
+        <w:t>Hilgard, J.,</w:t>
+      </w:r>
+      <w:r>
+        <w:rPr>
+          <w:rFonts w:ascii="Times New Roman" w:hAnsi="Times New Roman" w:cs="Times New Roman"/>
+          <w:shd w:val="clear" w:color="auto" w:fill="FFFFFF"/>
+        </w:rPr>
+        <w:t xml:space="preserve"> Sala, G., Boot, W.R., &amp; Simons, D.J. (In revision). Comment on </w:t>
+      </w:r>
+      <w:proofErr w:type="spellStart"/>
+      <w:r>
+        <w:rPr>
+          <w:rFonts w:ascii="Times New Roman" w:hAnsi="Times New Roman" w:cs="Times New Roman"/>
+          <w:shd w:val="clear" w:color="auto" w:fill="FFFFFF"/>
+        </w:rPr>
+        <w:t>Bediou</w:t>
+      </w:r>
+      <w:proofErr w:type="spellEnd"/>
+      <w:r>
+        <w:rPr>
+          <w:rFonts w:ascii="Times New Roman" w:hAnsi="Times New Roman" w:cs="Times New Roman"/>
+          <w:shd w:val="clear" w:color="auto" w:fill="FFFFFF"/>
+        </w:rPr>
+        <w:t xml:space="preserve"> et al. (2018): Overestimation of action-game training effects.</w:t>
+      </w:r>
+    </w:p>
+    <w:p>
+      <w:pPr>
+        <w:pStyle w:val="NoSpacing"/>
+        <w:ind w:left="720" w:hanging="720"/>
+        <w:rPr>
+          <w:rFonts w:ascii="Times New Roman" w:hAnsi="Times New Roman" w:cs="Times New Roman"/>
           <w:color w:val="000000"/>
           <w:shd w:val="clear" w:color="auto" w:fill="FFFFFF"/>
         </w:rPr>
       </w:pPr>
+      <w:proofErr w:type="spellStart"/>
+      <w:r>
+        <w:rPr>
+          <w:rFonts w:ascii="Times New Roman" w:hAnsi="Times New Roman" w:cs="Times New Roman"/>
+          <w:color w:val="000000"/>
+          <w:shd w:val="clear" w:color="auto" w:fill="FFFFFF"/>
+        </w:rPr>
+        <w:t>Landy</w:t>
+      </w:r>
+      <w:proofErr w:type="spellEnd"/>
+      <w:r>
+        <w:rPr>
+          <w:rFonts w:ascii="Times New Roman" w:hAnsi="Times New Roman" w:cs="Times New Roman"/>
+          <w:color w:val="000000"/>
+          <w:shd w:val="clear" w:color="auto" w:fill="FFFFFF"/>
+        </w:rPr>
+        <w:t xml:space="preserve">, J. F., </w:t>
+      </w:r>
+      <w:proofErr w:type="spellStart"/>
+      <w:r>
+        <w:rPr>
+          <w:rFonts w:ascii="Times New Roman" w:hAnsi="Times New Roman" w:cs="Times New Roman"/>
+          <w:color w:val="000000"/>
+          <w:shd w:val="clear" w:color="auto" w:fill="FFFFFF"/>
+        </w:rPr>
+        <w:t>Jia</w:t>
+      </w:r>
+      <w:proofErr w:type="spellEnd"/>
+      <w:r>
+        <w:rPr>
+          <w:rFonts w:ascii="Times New Roman" w:hAnsi="Times New Roman" w:cs="Times New Roman"/>
+          <w:color w:val="000000"/>
+          <w:shd w:val="clear" w:color="auto" w:fill="FFFFFF"/>
+        </w:rPr>
+        <w:t xml:space="preserve">, M., Ding I. L., </w:t>
+      </w:r>
+      <w:proofErr w:type="spellStart"/>
+      <w:r>
+        <w:rPr>
+          <w:rFonts w:ascii="Times New Roman" w:hAnsi="Times New Roman" w:cs="Times New Roman"/>
+          <w:color w:val="000000"/>
+          <w:shd w:val="clear" w:color="auto" w:fill="FFFFFF"/>
+        </w:rPr>
+        <w:t>Viganola</w:t>
+      </w:r>
+      <w:proofErr w:type="spellEnd"/>
+      <w:r>
+        <w:rPr>
+          <w:rFonts w:ascii="Times New Roman" w:hAnsi="Times New Roman" w:cs="Times New Roman"/>
+          <w:color w:val="000000"/>
+          <w:shd w:val="clear" w:color="auto" w:fill="FFFFFF"/>
+        </w:rPr>
+        <w:t>, D. Tierney, W.</w:t>
+      </w:r>
+      <w:proofErr w:type="gramStart"/>
+      <w:r>
+        <w:rPr>
+          <w:rFonts w:ascii="Times New Roman" w:hAnsi="Times New Roman" w:cs="Times New Roman"/>
+          <w:color w:val="000000"/>
+          <w:shd w:val="clear" w:color="auto" w:fill="FFFFFF"/>
+        </w:rPr>
+        <w:t>, ...,</w:t>
+      </w:r>
+      <w:proofErr w:type="gramEnd"/>
+      <w:r>
+        <w:rPr>
+          <w:rFonts w:ascii="Times New Roman" w:hAnsi="Times New Roman" w:cs="Times New Roman"/>
+          <w:color w:val="000000"/>
+          <w:shd w:val="clear" w:color="auto" w:fill="FFFFFF"/>
+        </w:rPr>
+        <w:t xml:space="preserve"> </w:t>
+      </w:r>
       <w:r>
         <w:rPr>
           <w:rFonts w:ascii="Times New Roman" w:hAnsi="Times New Roman" w:cs="Times New Roman"/>
@@ -3794,184 +4794,43 @@
           <w:color w:val="000000"/>
           <w:shd w:val="clear" w:color="auto" w:fill="FFFFFF"/>
         </w:rPr>
-        <w:t>Hilgard, J.</w:t>
-      </w:r>
+        <w:t>Hilgard. J.</w:t>
+      </w:r>
+      <w:proofErr w:type="gramStart"/>
       <w:r>
         <w:rPr>
           <w:rFonts w:ascii="Times New Roman" w:hAnsi="Times New Roman" w:cs="Times New Roman"/>
           <w:color w:val="000000"/>
           <w:shd w:val="clear" w:color="auto" w:fill="FFFFFF"/>
         </w:rPr>
-        <w:t xml:space="preserve">, Engelhardt, C. R., Rouder, J. N., Segert, I., &amp; Bartholow, B. D. (Invited resubmission, </w:t>
-      </w:r>
-      <w:r>
-        <w:rPr>
-          <w:rFonts w:ascii="Times New Roman" w:hAnsi="Times New Roman" w:cs="Times New Roman"/>
-          <w:i/>
+        <w:t>, …,</w:t>
+      </w:r>
+      <w:proofErr w:type="gramEnd"/>
+      <w:r>
+        <w:rPr>
+          <w:rFonts w:ascii="Times New Roman" w:hAnsi="Times New Roman" w:cs="Times New Roman"/>
           <w:color w:val="000000"/>
           <w:shd w:val="clear" w:color="auto" w:fill="FFFFFF"/>
         </w:rPr>
-        <w:t>Psychological Science</w:t>
-      </w:r>
+        <w:t xml:space="preserve"> </w:t>
+      </w:r>
+      <w:proofErr w:type="spellStart"/>
       <w:r>
         <w:rPr>
           <w:rFonts w:ascii="Times New Roman" w:hAnsi="Times New Roman" w:cs="Times New Roman"/>
           <w:color w:val="000000"/>
           <w:shd w:val="clear" w:color="auto" w:fill="FFFFFF"/>
         </w:rPr>
-        <w:t>)</w:t>
-      </w:r>
+        <w:t>Uhlmann</w:t>
+      </w:r>
+      <w:proofErr w:type="spellEnd"/>
       <w:r>
         <w:rPr>
           <w:rFonts w:ascii="Times New Roman" w:hAnsi="Times New Roman" w:cs="Times New Roman"/>
           <w:color w:val="000000"/>
           <w:shd w:val="clear" w:color="auto" w:fill="FFFFFF"/>
         </w:rPr>
-        <w:t>.</w:t>
-      </w:r>
-      <w:r>
-        <w:rPr>
-          <w:rFonts w:ascii="Times New Roman" w:hAnsi="Times New Roman" w:cs="Times New Roman"/>
-          <w:color w:val="000000"/>
-          <w:shd w:val="clear" w:color="auto" w:fill="FFFFFF"/>
-        </w:rPr>
-        <w:t xml:space="preserve"> </w:t>
-      </w:r>
-      <w:r>
-        <w:rPr>
-          <w:rFonts w:ascii="Times New Roman" w:hAnsi="Times New Roman" w:cs="Times New Roman"/>
-          <w:color w:val="000000"/>
-          <w:shd w:val="clear" w:color="auto" w:fill="FFFFFF"/>
-        </w:rPr>
-        <w:t>Null effects of game violence, game difficulty, and 2D:4D digit ratio on aggressive behavior</w:t>
-      </w:r>
-      <w:r>
-        <w:rPr>
-          <w:rFonts w:ascii="Times New Roman" w:hAnsi="Times New Roman" w:cs="Times New Roman"/>
-          <w:color w:val="000000"/>
-          <w:shd w:val="clear" w:color="auto" w:fill="FFFFFF"/>
-        </w:rPr>
-        <w:t xml:space="preserve">. Preprint available at </w:t>
-      </w:r>
-      <w:hyperlink r:id="rId12" w:history="1">
-        <w:r>
-          <w:rPr>
-            <w:rStyle w:val="Hyperlink"/>
-            <w:rFonts w:ascii="Times New Roman" w:hAnsi="Times New Roman" w:cs="Times New Roman"/>
-            <w:shd w:val="clear" w:color="auto" w:fill="FFFFFF"/>
-          </w:rPr>
-          <w:t>https://github.com/Joe-Hilgard/vvg-2d4d/blob/master/manuscripts/ms.docx</w:t>
-        </w:r>
-      </w:hyperlink>
-      <w:r>
-        <w:rPr>
-          <w:rFonts w:ascii="Times New Roman" w:hAnsi="Times New Roman" w:cs="Times New Roman"/>
-          <w:color w:val="000000"/>
-          <w:shd w:val="clear" w:color="auto" w:fill="FFFFFF"/>
-        </w:rPr>
-        <w:t xml:space="preserve"> </w:t>
-      </w:r>
-    </w:p>
-    <w:p>
-      <w:pPr>
-        <w:pStyle w:val="NoSpacing"/>
-        <w:ind w:left="720" w:hanging="720"/>
-        <w:rPr>
-          <w:rFonts w:ascii="Times New Roman" w:hAnsi="Times New Roman" w:cs="Times New Roman"/>
-        </w:rPr>
-      </w:pPr>
-      <w:r>
-        <w:rPr>
-          <w:rFonts w:ascii="Times New Roman" w:hAnsi="Times New Roman" w:cs="Times New Roman"/>
-        </w:rPr>
-        <w:t xml:space="preserve">Rouder, J.N., Haaf, J.M., Davis-Stober, C., &amp; </w:t>
-      </w:r>
-      <w:r>
-        <w:rPr>
-          <w:rFonts w:ascii="Times New Roman" w:hAnsi="Times New Roman" w:cs="Times New Roman"/>
-          <w:b/>
-        </w:rPr>
-        <w:t>Hilgard, J.</w:t>
-      </w:r>
-      <w:r>
-        <w:rPr>
-          <w:rFonts w:ascii="Times New Roman" w:hAnsi="Times New Roman" w:cs="Times New Roman"/>
-        </w:rPr>
-        <w:t xml:space="preserve"> (Invited resubmission, </w:t>
-      </w:r>
-      <w:r>
-        <w:rPr>
-          <w:rFonts w:ascii="Times New Roman" w:hAnsi="Times New Roman" w:cs="Times New Roman"/>
-          <w:i/>
-        </w:rPr>
-        <w:t>Psychological Methods</w:t>
-      </w:r>
-      <w:r>
-        <w:rPr>
-          <w:rFonts w:ascii="Times New Roman" w:hAnsi="Times New Roman" w:cs="Times New Roman"/>
-        </w:rPr>
-        <w:t>) Beyond overall effects: A Bayesian approach to finding constraints across a collection of studies in meta-analysis.</w:t>
-      </w:r>
-    </w:p>
-    <w:p>
-      <w:pPr>
-        <w:pStyle w:val="NoSpacing"/>
-        <w:ind w:left="720" w:hanging="720"/>
-        <w:rPr>
-          <w:rFonts w:ascii="Times New Roman" w:hAnsi="Times New Roman" w:cs="Times New Roman"/>
-          <w:shd w:val="clear" w:color="auto" w:fill="FFFFFF"/>
-        </w:rPr>
-      </w:pPr>
-      <w:r>
-        <w:rPr>
-          <w:rFonts w:ascii="Times New Roman" w:hAnsi="Times New Roman" w:cs="Times New Roman"/>
-          <w:b/>
-          <w:shd w:val="clear" w:color="auto" w:fill="FFFFFF"/>
-        </w:rPr>
-        <w:t>Hilgard, J.,</w:t>
-      </w:r>
-      <w:r>
-        <w:rPr>
-          <w:rFonts w:ascii="Times New Roman" w:hAnsi="Times New Roman" w:cs="Times New Roman"/>
-          <w:shd w:val="clear" w:color="auto" w:fill="FFFFFF"/>
-        </w:rPr>
-        <w:t xml:space="preserve"> Sala, G., Boot, W.R., &amp; Simons, D.J. (In revision). Comment on Bediou et al. (2018): Overestimation of action-game training effects.</w:t>
-      </w:r>
-    </w:p>
-    <w:p>
-      <w:pPr>
-        <w:pStyle w:val="NoSpacing"/>
-        <w:ind w:left="720" w:hanging="720"/>
-        <w:rPr>
-          <w:rFonts w:ascii="Times New Roman" w:hAnsi="Times New Roman" w:cs="Times New Roman"/>
-          <w:color w:val="000000"/>
-          <w:shd w:val="clear" w:color="auto" w:fill="FFFFFF"/>
-        </w:rPr>
-      </w:pPr>
-      <w:r>
-        <w:rPr>
-          <w:rFonts w:ascii="Times New Roman" w:hAnsi="Times New Roman" w:cs="Times New Roman"/>
-          <w:color w:val="000000"/>
-          <w:shd w:val="clear" w:color="auto" w:fill="FFFFFF"/>
-        </w:rPr>
-        <w:t xml:space="preserve">Landy, J. F., Jia, M., Ding I. L., Viganola, D. Tierney, W., ..., </w:t>
-      </w:r>
-      <w:r>
-        <w:rPr>
-          <w:rFonts w:ascii="Times New Roman" w:hAnsi="Times New Roman" w:cs="Times New Roman"/>
-          <w:b/>
-          <w:color w:val="000000"/>
-          <w:shd w:val="clear" w:color="auto" w:fill="FFFFFF"/>
-        </w:rPr>
-        <w:t>Hilgard. J.</w:t>
-      </w:r>
-      <w:r>
-        <w:rPr>
-          <w:rFonts w:ascii="Times New Roman" w:hAnsi="Times New Roman" w:cs="Times New Roman"/>
-          <w:color w:val="000000"/>
-          <w:shd w:val="clear" w:color="auto" w:fill="FFFFFF"/>
-        </w:rPr>
-        <w:t>, …, Uhlmann, E. L. (</w:t>
+        <w:t>, E. L. (</w:t>
       </w:r>
       <w:r>
         <w:rPr>
@@ -4063,14 +4922,51 @@
         <w:rPr>
           <w:rFonts w:ascii="Times New Roman" w:hAnsi="Times New Roman" w:cs="Times New Roman"/>
         </w:rPr>
-        <w:t xml:space="preserve">D. Scheufele, D. Kahan, &amp; K. Hall Jamieson (Eds.) </w:t>
-      </w:r>
+        <w:t xml:space="preserve">D. </w:t>
+      </w:r>
+      <w:proofErr w:type="spellStart"/>
+      <w:r>
+        <w:rPr>
+          <w:rFonts w:ascii="Times New Roman" w:hAnsi="Times New Roman" w:cs="Times New Roman"/>
+        </w:rPr>
+        <w:t>Scheufele</w:t>
+      </w:r>
+      <w:proofErr w:type="spellEnd"/>
+      <w:r>
+        <w:rPr>
+          <w:rFonts w:ascii="Times New Roman" w:hAnsi="Times New Roman" w:cs="Times New Roman"/>
+        </w:rPr>
+        <w:t xml:space="preserve">, D. </w:t>
+      </w:r>
+      <w:proofErr w:type="spellStart"/>
+      <w:r>
+        <w:rPr>
+          <w:rFonts w:ascii="Times New Roman" w:hAnsi="Times New Roman" w:cs="Times New Roman"/>
+        </w:rPr>
+        <w:t>Kahan</w:t>
+      </w:r>
+      <w:proofErr w:type="spellEnd"/>
+      <w:r>
+        <w:rPr>
+          <w:rFonts w:ascii="Times New Roman" w:hAnsi="Times New Roman" w:cs="Times New Roman"/>
+        </w:rPr>
+        <w:t xml:space="preserve">, &amp; K. Hall Jamieson (Eds.) </w:t>
+      </w:r>
+      <w:proofErr w:type="gramStart"/>
       <w:r>
         <w:rPr>
           <w:rFonts w:ascii="Times New Roman" w:hAnsi="Times New Roman" w:cs="Times New Roman"/>
           <w:i/>
         </w:rPr>
-        <w:t xml:space="preserve">The Oxford Handbook on the Science of Science Communication. </w:t>
+        <w:t>The</w:t>
+      </w:r>
+      <w:proofErr w:type="gramEnd"/>
+      <w:r>
+        <w:rPr>
+          <w:rFonts w:ascii="Times New Roman" w:hAnsi="Times New Roman" w:cs="Times New Roman"/>
+          <w:i/>
+        </w:rPr>
+        <w:t xml:space="preserve"> Oxford Handbook on the Science of Science Communication. </w:t>
       </w:r>
       <w:r>
         <w:rPr>
@@ -4122,14 +5018,51 @@
         <w:rPr>
           <w:rFonts w:ascii="Times New Roman" w:hAnsi="Times New Roman" w:cs="Times New Roman"/>
         </w:rPr>
-        <w:t xml:space="preserve">n D. Scheufele, D. Kahan, &amp; K. Hall Jamieson (Eds.) </w:t>
-      </w:r>
+        <w:t xml:space="preserve">n D. </w:t>
+      </w:r>
+      <w:proofErr w:type="spellStart"/>
+      <w:r>
+        <w:rPr>
+          <w:rFonts w:ascii="Times New Roman" w:hAnsi="Times New Roman" w:cs="Times New Roman"/>
+        </w:rPr>
+        <w:t>Scheufele</w:t>
+      </w:r>
+      <w:proofErr w:type="spellEnd"/>
+      <w:r>
+        <w:rPr>
+          <w:rFonts w:ascii="Times New Roman" w:hAnsi="Times New Roman" w:cs="Times New Roman"/>
+        </w:rPr>
+        <w:t xml:space="preserve">, D. </w:t>
+      </w:r>
+      <w:proofErr w:type="spellStart"/>
+      <w:r>
+        <w:rPr>
+          <w:rFonts w:ascii="Times New Roman" w:hAnsi="Times New Roman" w:cs="Times New Roman"/>
+        </w:rPr>
+        <w:t>Kahan</w:t>
+      </w:r>
+      <w:proofErr w:type="spellEnd"/>
+      <w:r>
+        <w:rPr>
+          <w:rFonts w:ascii="Times New Roman" w:hAnsi="Times New Roman" w:cs="Times New Roman"/>
+        </w:rPr>
+        <w:t xml:space="preserve">, &amp; K. Hall Jamieson (Eds.) </w:t>
+      </w:r>
+      <w:proofErr w:type="gramStart"/>
       <w:r>
         <w:rPr>
           <w:rFonts w:ascii="Times New Roman" w:hAnsi="Times New Roman" w:cs="Times New Roman"/>
           <w:i/>
         </w:rPr>
-        <w:t xml:space="preserve">The Oxford Handbook on the Science of Science Communication. </w:t>
+        <w:t>The</w:t>
+      </w:r>
+      <w:proofErr w:type="gramEnd"/>
+      <w:r>
+        <w:rPr>
+          <w:rFonts w:ascii="Times New Roman" w:hAnsi="Times New Roman" w:cs="Times New Roman"/>
+          <w:i/>
+        </w:rPr>
+        <w:t xml:space="preserve"> Oxford Handbook on the Science of Science Communication. </w:t>
       </w:r>
       <w:r>
         <w:rPr>
@@ -4181,14 +5114,51 @@
         <w:rPr>
           <w:rFonts w:ascii="Times New Roman" w:hAnsi="Times New Roman" w:cs="Times New Roman"/>
         </w:rPr>
-        <w:t xml:space="preserve">n D. Scheufele, D. Kahan, &amp; K. Hall Jamieson (Eds.) </w:t>
-      </w:r>
+        <w:t xml:space="preserve">n D. </w:t>
+      </w:r>
+      <w:proofErr w:type="spellStart"/>
+      <w:r>
+        <w:rPr>
+          <w:rFonts w:ascii="Times New Roman" w:hAnsi="Times New Roman" w:cs="Times New Roman"/>
+        </w:rPr>
+        <w:t>Scheufele</w:t>
+      </w:r>
+      <w:proofErr w:type="spellEnd"/>
+      <w:r>
+        <w:rPr>
+          <w:rFonts w:ascii="Times New Roman" w:hAnsi="Times New Roman" w:cs="Times New Roman"/>
+        </w:rPr>
+        <w:t xml:space="preserve">, D. </w:t>
+      </w:r>
+      <w:proofErr w:type="spellStart"/>
+      <w:r>
+        <w:rPr>
+          <w:rFonts w:ascii="Times New Roman" w:hAnsi="Times New Roman" w:cs="Times New Roman"/>
+        </w:rPr>
+        <w:t>Kahan</w:t>
+      </w:r>
+      <w:proofErr w:type="spellEnd"/>
+      <w:r>
+        <w:rPr>
+          <w:rFonts w:ascii="Times New Roman" w:hAnsi="Times New Roman" w:cs="Times New Roman"/>
+        </w:rPr>
+        <w:t xml:space="preserve">, &amp; K. Hall Jamieson (Eds.) </w:t>
+      </w:r>
+      <w:proofErr w:type="gramStart"/>
       <w:r>
         <w:rPr>
           <w:rFonts w:ascii="Times New Roman" w:hAnsi="Times New Roman" w:cs="Times New Roman"/>
           <w:i/>
         </w:rPr>
-        <w:t xml:space="preserve">The Oxford Handbook on the Science of Science Communication. </w:t>
+        <w:t>The</w:t>
+      </w:r>
+      <w:proofErr w:type="gramEnd"/>
+      <w:r>
+        <w:rPr>
+          <w:rFonts w:ascii="Times New Roman" w:hAnsi="Times New Roman" w:cs="Times New Roman"/>
+          <w:i/>
+        </w:rPr>
+        <w:t xml:space="preserve"> Oxford Handbook on the Science of Science Communication. </w:t>
       </w:r>
       <w:r>
         <w:rPr>
@@ -4259,11 +5229,19 @@
           <w:rFonts w:ascii="Times New Roman" w:hAnsi="Times New Roman" w:cs="Times New Roman"/>
         </w:rPr>
       </w:pPr>
-      <w:r>
-        <w:rPr>
-          <w:rFonts w:ascii="Times New Roman" w:hAnsi="Times New Roman" w:cs="Times New Roman"/>
-        </w:rPr>
-        <w:t xml:space="preserve">Lueke, A.K., </w:t>
+      <w:proofErr w:type="spellStart"/>
+      <w:r>
+        <w:rPr>
+          <w:rFonts w:ascii="Times New Roman" w:hAnsi="Times New Roman" w:cs="Times New Roman"/>
+        </w:rPr>
+        <w:t>Lueke</w:t>
+      </w:r>
+      <w:proofErr w:type="spellEnd"/>
+      <w:r>
+        <w:rPr>
+          <w:rFonts w:ascii="Times New Roman" w:hAnsi="Times New Roman" w:cs="Times New Roman"/>
+        </w:rPr>
+        <w:t xml:space="preserve">, A.K., </w:t>
       </w:r>
       <w:r>
         <w:rPr>
@@ -4276,7 +5254,21 @@
         <w:rPr>
           <w:rFonts w:ascii="Times New Roman" w:hAnsi="Times New Roman" w:cs="Times New Roman"/>
         </w:rPr>
-        <w:t xml:space="preserve">Zimmerman, I., Bartholow, B.D., &amp; Gibson, B. (Preprint). Heroic video game violence and prosocial behavior. Preprint available at </w:t>
+        <w:t xml:space="preserve">Zimmerman, I., </w:t>
+      </w:r>
+      <w:proofErr w:type="spellStart"/>
+      <w:r>
+        <w:rPr>
+          <w:rFonts w:ascii="Times New Roman" w:hAnsi="Times New Roman" w:cs="Times New Roman"/>
+        </w:rPr>
+        <w:t>Bartholow</w:t>
+      </w:r>
+      <w:proofErr w:type="spellEnd"/>
+      <w:r>
+        <w:rPr>
+          <w:rFonts w:ascii="Times New Roman" w:hAnsi="Times New Roman" w:cs="Times New Roman"/>
+        </w:rPr>
+        <w:t xml:space="preserve">, B.D., &amp; Gibson, B. (Preprint). Heroic video game violence and prosocial behavior. Preprint available at </w:t>
       </w:r>
       <w:hyperlink r:id="rId13" w:history="1">
         <w:r>
@@ -4325,7 +5317,21 @@
         <w:rPr>
           <w:rFonts w:ascii="Times New Roman" w:hAnsi="Times New Roman" w:cs="Times New Roman"/>
         </w:rPr>
-        <w:t xml:space="preserve"> Hilgard’s modified video game paradigm. </w:t>
+        <w:t xml:space="preserve"> </w:t>
+      </w:r>
+      <w:proofErr w:type="spellStart"/>
+      <w:r>
+        <w:rPr>
+          <w:rFonts w:ascii="Times New Roman" w:hAnsi="Times New Roman" w:cs="Times New Roman"/>
+        </w:rPr>
+        <w:t>Hilgard’s</w:t>
+      </w:r>
+      <w:proofErr w:type="spellEnd"/>
+      <w:r>
+        <w:rPr>
+          <w:rFonts w:ascii="Times New Roman" w:hAnsi="Times New Roman" w:cs="Times New Roman"/>
+        </w:rPr>
+        <w:t xml:space="preserve"> modified video game paradigm. </w:t>
       </w:r>
       <w:hyperlink r:id="rId14" w:history="1">
         <w:r>
@@ -4374,8 +5380,10 @@
           <w:color w:val="auto"/>
           <w:u w:val="none"/>
         </w:rPr>
-        <w:t>(5), 6-7. doi</w:t>
-      </w:r>
+        <w:t xml:space="preserve">(5), 6-7. </w:t>
+      </w:r>
+      <w:proofErr w:type="spellStart"/>
+      <w:proofErr w:type="gramStart"/>
       <w:r>
         <w:rPr>
           <w:rStyle w:val="Hyperlink"/>
@@ -4383,17 +5391,10 @@
           <w:color w:val="auto"/>
           <w:u w:val="none"/>
         </w:rPr>
-        <w:t>: 10.1111/j.1740-9713.2016.00955.x</w:t>
-      </w:r>
-    </w:p>
-    <w:p>
-      <w:pPr>
-        <w:pStyle w:val="NoSpacing"/>
-        <w:ind w:left="720" w:hanging="720"/>
-        <w:rPr>
-          <w:rFonts w:ascii="Times New Roman" w:hAnsi="Times New Roman" w:cs="Times New Roman"/>
-        </w:rPr>
-      </w:pPr>
+        <w:t>doi</w:t>
+      </w:r>
+      <w:proofErr w:type="spellEnd"/>
+      <w:proofErr w:type="gramEnd"/>
       <w:r>
         <w:rPr>
           <w:rStyle w:val="Hyperlink"/>
@@ -4401,8 +5402,17 @@
           <w:color w:val="auto"/>
           <w:u w:val="none"/>
         </w:rPr>
-        <w:t xml:space="preserve">Hilgard, J. (2016). </w:t>
-      </w:r>
+        <w:t>: 10.1111/j.1740-9713.2016.00955.x</w:t>
+      </w:r>
+    </w:p>
+    <w:p>
+      <w:pPr>
+        <w:pStyle w:val="NoSpacing"/>
+        <w:ind w:left="720" w:hanging="720"/>
+        <w:rPr>
+          <w:rFonts w:ascii="Times New Roman" w:hAnsi="Times New Roman" w:cs="Times New Roman"/>
+        </w:rPr>
+      </w:pPr>
       <w:r>
         <w:rPr>
           <w:rStyle w:val="Hyperlink"/>
@@ -4410,7 +5420,36 @@
           <w:color w:val="auto"/>
           <w:u w:val="none"/>
         </w:rPr>
-        <w:t xml:space="preserve">Comment on Strack (2016): The RRR is not contaminated by small-study effects. </w:t>
+        <w:t xml:space="preserve">Hilgard, J. (2016). </w:t>
+      </w:r>
+      <w:r>
+        <w:rPr>
+          <w:rStyle w:val="Hyperlink"/>
+          <w:rFonts w:ascii="Times New Roman" w:hAnsi="Times New Roman" w:cs="Times New Roman"/>
+          <w:color w:val="auto"/>
+          <w:u w:val="none"/>
+        </w:rPr>
+        <w:t xml:space="preserve">Comment on </w:t>
+      </w:r>
+      <w:proofErr w:type="spellStart"/>
+      <w:r>
+        <w:rPr>
+          <w:rStyle w:val="Hyperlink"/>
+          <w:rFonts w:ascii="Times New Roman" w:hAnsi="Times New Roman" w:cs="Times New Roman"/>
+          <w:color w:val="auto"/>
+          <w:u w:val="none"/>
+        </w:rPr>
+        <w:t>Strack</w:t>
+      </w:r>
+      <w:proofErr w:type="spellEnd"/>
+      <w:r>
+        <w:rPr>
+          <w:rStyle w:val="Hyperlink"/>
+          <w:rFonts w:ascii="Times New Roman" w:hAnsi="Times New Roman" w:cs="Times New Roman"/>
+          <w:color w:val="auto"/>
+          <w:u w:val="none"/>
+        </w:rPr>
+        <w:t xml:space="preserve"> (2016): The RRR is not contaminated by small-study effects. </w:t>
       </w:r>
       <w:hyperlink r:id="rId15" w:history="1">
         <w:r>
@@ -4635,11 +5674,33 @@
           <w:rFonts w:ascii="Times New Roman" w:hAnsi="Times New Roman" w:cs="Times New Roman"/>
         </w:rPr>
       </w:pPr>
-      <w:r>
-        <w:rPr>
-          <w:rFonts w:ascii="Times New Roman" w:hAnsi="Times New Roman" w:cs="Times New Roman"/>
-        </w:rPr>
-        <w:t>de Vrieze, J. (2018)</w:t>
+      <w:proofErr w:type="gramStart"/>
+      <w:r>
+        <w:rPr>
+          <w:rFonts w:ascii="Times New Roman" w:hAnsi="Times New Roman" w:cs="Times New Roman"/>
+        </w:rPr>
+        <w:t>de</w:t>
+      </w:r>
+      <w:proofErr w:type="gramEnd"/>
+      <w:r>
+        <w:rPr>
+          <w:rFonts w:ascii="Times New Roman" w:hAnsi="Times New Roman" w:cs="Times New Roman"/>
+        </w:rPr>
+        <w:t xml:space="preserve"> </w:t>
+      </w:r>
+      <w:proofErr w:type="spellStart"/>
+      <w:r>
+        <w:rPr>
+          <w:rFonts w:ascii="Times New Roman" w:hAnsi="Times New Roman" w:cs="Times New Roman"/>
+        </w:rPr>
+        <w:t>Vrieze</w:t>
+      </w:r>
+      <w:proofErr w:type="spellEnd"/>
+      <w:r>
+        <w:rPr>
+          <w:rFonts w:ascii="Times New Roman" w:hAnsi="Times New Roman" w:cs="Times New Roman"/>
+        </w:rPr>
+        <w:t>, J. (2018)</w:t>
       </w:r>
       <w:r>
         <w:rPr>
@@ -4696,6 +5757,7 @@
         </w:rPr>
         <w:t xml:space="preserve">Resnick, B. (2018). The Stanford Prison Experiment was massively influential. We just learned it was a fraud. </w:t>
       </w:r>
+      <w:proofErr w:type="spellStart"/>
       <w:r>
         <w:rPr>
           <w:rFonts w:ascii="Times New Roman" w:hAnsi="Times New Roman" w:cs="Times New Roman"/>
@@ -4703,6 +5765,7 @@
         </w:rPr>
         <w:t>Vox</w:t>
       </w:r>
+      <w:proofErr w:type="spellEnd"/>
       <w:r>
         <w:rPr>
           <w:rFonts w:ascii="Times New Roman" w:hAnsi="Times New Roman" w:cs="Times New Roman"/>
@@ -4733,11 +5796,19 @@
           <w:rFonts w:ascii="Times New Roman" w:hAnsi="Times New Roman" w:cs="Times New Roman"/>
         </w:rPr>
       </w:pPr>
-      <w:r>
-        <w:rPr>
-          <w:rFonts w:ascii="Times New Roman" w:hAnsi="Times New Roman" w:cs="Times New Roman"/>
-        </w:rPr>
-        <w:t>Cressey, D. (2017)</w:t>
+      <w:proofErr w:type="spellStart"/>
+      <w:r>
+        <w:rPr>
+          <w:rFonts w:ascii="Times New Roman" w:hAnsi="Times New Roman" w:cs="Times New Roman"/>
+        </w:rPr>
+        <w:t>Cressey</w:t>
+      </w:r>
+      <w:proofErr w:type="spellEnd"/>
+      <w:r>
+        <w:rPr>
+          <w:rFonts w:ascii="Times New Roman" w:hAnsi="Times New Roman" w:cs="Times New Roman"/>
+        </w:rPr>
+        <w:t>, D. (2017)</w:t>
       </w:r>
       <w:r>
         <w:rPr>
@@ -4788,18 +5859,49 @@
           <w:rFonts w:ascii="Times New Roman" w:hAnsi="Times New Roman" w:cs="Times New Roman"/>
         </w:rPr>
       </w:pPr>
-      <w:r>
-        <w:rPr>
-          <w:rFonts w:ascii="Times New Roman" w:hAnsi="Times New Roman" w:cs="Times New Roman"/>
-        </w:rPr>
-        <w:t xml:space="preserve">Belluz, J., Plumer, B., &amp; Resnick, B. (2016). The 7 biggest problems facing science, according to 270 scientists. </w:t>
-      </w:r>
+      <w:proofErr w:type="spellStart"/>
+      <w:r>
+        <w:rPr>
+          <w:rFonts w:ascii="Times New Roman" w:hAnsi="Times New Roman" w:cs="Times New Roman"/>
+        </w:rPr>
+        <w:t>Belluz</w:t>
+      </w:r>
+      <w:proofErr w:type="spellEnd"/>
+      <w:r>
+        <w:rPr>
+          <w:rFonts w:ascii="Times New Roman" w:hAnsi="Times New Roman" w:cs="Times New Roman"/>
+        </w:rPr>
+        <w:t xml:space="preserve">, J., </w:t>
+      </w:r>
+      <w:proofErr w:type="spellStart"/>
+      <w:r>
+        <w:rPr>
+          <w:rFonts w:ascii="Times New Roman" w:hAnsi="Times New Roman" w:cs="Times New Roman"/>
+        </w:rPr>
+        <w:t>Plumer</w:t>
+      </w:r>
+      <w:proofErr w:type="spellEnd"/>
+      <w:r>
+        <w:rPr>
+          <w:rFonts w:ascii="Times New Roman" w:hAnsi="Times New Roman" w:cs="Times New Roman"/>
+        </w:rPr>
+        <w:t xml:space="preserve">, B., &amp; Resnick, B. (2016). The 7 biggest problems facing science, according to 270 scientists. </w:t>
+      </w:r>
+      <w:proofErr w:type="spellStart"/>
       <w:r>
         <w:rPr>
           <w:rFonts w:ascii="Times New Roman" w:hAnsi="Times New Roman" w:cs="Times New Roman"/>
           <w:i/>
         </w:rPr>
-        <w:t xml:space="preserve">Vox. </w:t>
+        <w:t>Vox</w:t>
+      </w:r>
+      <w:proofErr w:type="spellEnd"/>
+      <w:r>
+        <w:rPr>
+          <w:rFonts w:ascii="Times New Roman" w:hAnsi="Times New Roman" w:cs="Times New Roman"/>
+          <w:i/>
+        </w:rPr>
+        <w:t xml:space="preserve">. </w:t>
       </w:r>
       <w:hyperlink r:id="rId23" w:history="1">
         <w:r>
@@ -4858,8 +5960,16 @@
         <w:rPr>
           <w:rFonts w:ascii="Times New Roman" w:hAnsi="Times New Roman" w:cs="Times New Roman"/>
         </w:rPr>
-        <w:t>2017 – present</w:t>
-      </w:r>
+        <w:t xml:space="preserve">2017 – </w:t>
+      </w:r>
+      <w:proofErr w:type="gramStart"/>
+      <w:r>
+        <w:rPr>
+          <w:rFonts w:ascii="Times New Roman" w:hAnsi="Times New Roman" w:cs="Times New Roman"/>
+        </w:rPr>
+        <w:t>present</w:t>
+      </w:r>
+      <w:proofErr w:type="gramEnd"/>
       <w:r>
         <w:rPr>
           <w:rFonts w:ascii="Times New Roman" w:hAnsi="Times New Roman" w:cs="Times New Roman"/>
@@ -4985,8 +6095,16 @@
         <w:rPr>
           <w:rFonts w:ascii="Times New Roman" w:hAnsi="Times New Roman" w:cs="Times New Roman"/>
         </w:rPr>
-        <w:t>Deanna Barch</w:t>
-      </w:r>
+        <w:t xml:space="preserve">Deanna </w:t>
+      </w:r>
+      <w:proofErr w:type="spellStart"/>
+      <w:r>
+        <w:rPr>
+          <w:rFonts w:ascii="Times New Roman" w:hAnsi="Times New Roman" w:cs="Times New Roman"/>
+        </w:rPr>
+        <w:t>Barch</w:t>
+      </w:r>
+      <w:proofErr w:type="spellEnd"/>
       <w:r>
         <w:rPr>
           <w:rFonts w:ascii="Times New Roman" w:hAnsi="Times New Roman" w:cs="Times New Roman"/>
@@ -5126,8 +6244,16 @@
         <w:rPr>
           <w:rFonts w:ascii="Times New Roman" w:hAnsi="Times New Roman" w:cs="Times New Roman"/>
         </w:rPr>
-        <w:t>2017 – present</w:t>
-      </w:r>
+        <w:t xml:space="preserve">2017 – </w:t>
+      </w:r>
+      <w:proofErr w:type="gramStart"/>
+      <w:r>
+        <w:rPr>
+          <w:rFonts w:ascii="Times New Roman" w:hAnsi="Times New Roman" w:cs="Times New Roman"/>
+        </w:rPr>
+        <w:t>present</w:t>
+      </w:r>
+      <w:proofErr w:type="gramEnd"/>
       <w:r>
         <w:rPr>
           <w:rFonts w:ascii="Times New Roman" w:hAnsi="Times New Roman" w:cs="Times New Roman"/>
@@ -5204,8 +6330,6 @@
         </w:rPr>
         <w:t xml:space="preserve"> – Aggression </w:t>
       </w:r>
-      <w:bookmarkStart w:id="0" w:name="_GoBack"/>
-      <w:bookmarkEnd w:id="0"/>
     </w:p>
     <w:p>
       <w:pPr>
@@ -5295,12 +6419,14 @@
         <w:tab/>
         <w:t xml:space="preserve">Departmental workshop on the use of R package “ggplot2” for </w:t>
       </w:r>
+      <w:proofErr w:type="spellStart"/>
       <w:r>
         <w:rPr>
           <w:rFonts w:ascii="Times New Roman" w:hAnsi="Times New Roman" w:cs="Times New Roman"/>
         </w:rPr>
         <w:t>datavis</w:t>
       </w:r>
+      <w:proofErr w:type="spellEnd"/>
     </w:p>
     <w:p>
       <w:pPr>
@@ -5394,7 +6520,21 @@
           <w:rFonts w:ascii="Times New Roman" w:hAnsi="Times New Roman" w:cs="Times New Roman"/>
         </w:rPr>
         <w:tab/>
-        <w:t>Drs. Gloria and Melvin “Jack” Chisum Research Fellowship</w:t>
+        <w:t xml:space="preserve">Drs. Gloria and Melvin “Jack” </w:t>
+      </w:r>
+      <w:proofErr w:type="spellStart"/>
+      <w:r>
+        <w:rPr>
+          <w:rFonts w:ascii="Times New Roman" w:hAnsi="Times New Roman" w:cs="Times New Roman"/>
+        </w:rPr>
+        <w:t>Chisum</w:t>
+      </w:r>
+      <w:proofErr w:type="spellEnd"/>
+      <w:r>
+        <w:rPr>
+          <w:rFonts w:ascii="Times New Roman" w:hAnsi="Times New Roman" w:cs="Times New Roman"/>
+        </w:rPr>
+        <w:t xml:space="preserve"> Research Fellowship</w:t>
       </w:r>
     </w:p>
     <w:p>
@@ -5541,7 +6681,21 @@
         <w:rPr>
           <w:rFonts w:ascii="Times New Roman" w:hAnsi="Times New Roman" w:cs="Times New Roman"/>
         </w:rPr>
-        <w:t>Detection of, and adjustment for, bias in meta-analysis. (2017, Feb). Lecture presented to Topics in Current Economic Research at University of Hohenheim, Stuttgart, Germany.</w:t>
+        <w:t xml:space="preserve">Detection of, and adjustment for, bias in meta-analysis. (2017, Feb). Lecture presented to Topics in Current Economic Research at University of </w:t>
+      </w:r>
+      <w:proofErr w:type="spellStart"/>
+      <w:r>
+        <w:rPr>
+          <w:rFonts w:ascii="Times New Roman" w:hAnsi="Times New Roman" w:cs="Times New Roman"/>
+        </w:rPr>
+        <w:t>Hohenheim</w:t>
+      </w:r>
+      <w:proofErr w:type="spellEnd"/>
+      <w:r>
+        <w:rPr>
+          <w:rFonts w:ascii="Times New Roman" w:hAnsi="Times New Roman" w:cs="Times New Roman"/>
+        </w:rPr>
+        <w:t>, Stuttgart, Germany.</w:t>
       </w:r>
     </w:p>
     <w:p>
@@ -5694,11 +6848,19 @@
           <w:rFonts w:ascii="Times New Roman" w:hAnsi="Times New Roman" w:cs="Times New Roman"/>
         </w:rPr>
       </w:pPr>
-      <w:r>
-        <w:rPr>
-          <w:rFonts w:ascii="Times New Roman" w:hAnsi="Times New Roman" w:cs="Times New Roman"/>
-        </w:rPr>
-        <w:t xml:space="preserve">Vazire, S., and </w:t>
+      <w:proofErr w:type="spellStart"/>
+      <w:r>
+        <w:rPr>
+          <w:rFonts w:ascii="Times New Roman" w:hAnsi="Times New Roman" w:cs="Times New Roman"/>
+        </w:rPr>
+        <w:t>Vazire</w:t>
+      </w:r>
+      <w:proofErr w:type="spellEnd"/>
+      <w:r>
+        <w:rPr>
+          <w:rFonts w:ascii="Times New Roman" w:hAnsi="Times New Roman" w:cs="Times New Roman"/>
+        </w:rPr>
+        <w:t xml:space="preserve">, S., and </w:t>
       </w:r>
       <w:r>
         <w:rPr>
@@ -5811,7 +6973,35 @@
         <w:rPr>
           <w:rFonts w:ascii="Times New Roman" w:hAnsi="Times New Roman" w:cs="Times New Roman"/>
         </w:rPr>
-        <w:t xml:space="preserve">, Li, N., Scheufele, D. A., Winneg, K. M., &amp; Hall Jamieson, K. (2016, June). </w:t>
+        <w:t xml:space="preserve">, Li, N., </w:t>
+      </w:r>
+      <w:proofErr w:type="spellStart"/>
+      <w:r>
+        <w:rPr>
+          <w:rFonts w:ascii="Times New Roman" w:hAnsi="Times New Roman" w:cs="Times New Roman"/>
+        </w:rPr>
+        <w:t>Scheufele</w:t>
+      </w:r>
+      <w:proofErr w:type="spellEnd"/>
+      <w:r>
+        <w:rPr>
+          <w:rFonts w:ascii="Times New Roman" w:hAnsi="Times New Roman" w:cs="Times New Roman"/>
+        </w:rPr>
+        <w:t xml:space="preserve">, D. A., </w:t>
+      </w:r>
+      <w:proofErr w:type="spellStart"/>
+      <w:r>
+        <w:rPr>
+          <w:rFonts w:ascii="Times New Roman" w:hAnsi="Times New Roman" w:cs="Times New Roman"/>
+        </w:rPr>
+        <w:t>Winneg</w:t>
+      </w:r>
+      <w:proofErr w:type="spellEnd"/>
+      <w:r>
+        <w:rPr>
+          <w:rFonts w:ascii="Times New Roman" w:hAnsi="Times New Roman" w:cs="Times New Roman"/>
+        </w:rPr>
+        <w:t xml:space="preserve">, K. M., &amp; Hall Jamieson, K. (2016, June). </w:t>
       </w:r>
       <w:r>
         <w:rPr>
@@ -5823,7 +7013,21 @@
         <w:rPr>
           <w:rFonts w:ascii="Times New Roman" w:hAnsi="Times New Roman" w:cs="Times New Roman"/>
         </w:rPr>
-        <w:t xml:space="preserve">. In M. Skoric (chair), </w:t>
+        <w:t xml:space="preserve">. In M. </w:t>
+      </w:r>
+      <w:proofErr w:type="spellStart"/>
+      <w:r>
+        <w:rPr>
+          <w:rFonts w:ascii="Times New Roman" w:hAnsi="Times New Roman" w:cs="Times New Roman"/>
+        </w:rPr>
+        <w:t>Skoric</w:t>
+      </w:r>
+      <w:proofErr w:type="spellEnd"/>
+      <w:r>
+        <w:rPr>
+          <w:rFonts w:ascii="Times New Roman" w:hAnsi="Times New Roman" w:cs="Times New Roman"/>
+        </w:rPr>
+        <w:t xml:space="preserve"> (chair), </w:t>
       </w:r>
       <w:r>
         <w:rPr>
@@ -5893,7 +7097,35 @@
         <w:rPr>
           <w:rFonts w:ascii="Times New Roman" w:hAnsi="Times New Roman" w:cs="Times New Roman"/>
         </w:rPr>
-        <w:t xml:space="preserve">, Bartholow, B. D., Weinberg, A., &amp; Hajcak, G. (2011, May).  Reconsidering the negativity bias:  An argument for motivated perception.  In D. R. Herring &amp; P. A. Gable (chairs), </w:t>
+        <w:t xml:space="preserve">, </w:t>
+      </w:r>
+      <w:proofErr w:type="spellStart"/>
+      <w:r>
+        <w:rPr>
+          <w:rFonts w:ascii="Times New Roman" w:hAnsi="Times New Roman" w:cs="Times New Roman"/>
+        </w:rPr>
+        <w:t>Bartholow</w:t>
+      </w:r>
+      <w:proofErr w:type="spellEnd"/>
+      <w:r>
+        <w:rPr>
+          <w:rFonts w:ascii="Times New Roman" w:hAnsi="Times New Roman" w:cs="Times New Roman"/>
+        </w:rPr>
+        <w:t xml:space="preserve">, B. D., Weinberg, A., &amp; </w:t>
+      </w:r>
+      <w:proofErr w:type="spellStart"/>
+      <w:r>
+        <w:rPr>
+          <w:rFonts w:ascii="Times New Roman" w:hAnsi="Times New Roman" w:cs="Times New Roman"/>
+        </w:rPr>
+        <w:t>Hajcak</w:t>
+      </w:r>
+      <w:proofErr w:type="spellEnd"/>
+      <w:r>
+        <w:rPr>
+          <w:rFonts w:ascii="Times New Roman" w:hAnsi="Times New Roman" w:cs="Times New Roman"/>
+        </w:rPr>
+        <w:t xml:space="preserve">, G. (2011, May).  Reconsidering the negativity bias:  An argument for motivated perception.  In D. R. Herring &amp; P. A. Gable (chairs), </w:t>
       </w:r>
       <w:r>
         <w:rPr>
@@ -6047,7 +7279,35 @@
         <w:rPr>
           <w:rFonts w:ascii="Times New Roman" w:hAnsi="Times New Roman" w:cs="Times New Roman"/>
         </w:rPr>
-        <w:t xml:space="preserve"> Engelhardt, C. R., &amp; Rouder, J. N.</w:t>
+        <w:t xml:space="preserve"> </w:t>
+      </w:r>
+      <w:proofErr w:type="spellStart"/>
+      <w:r>
+        <w:rPr>
+          <w:rFonts w:ascii="Times New Roman" w:hAnsi="Times New Roman" w:cs="Times New Roman"/>
+        </w:rPr>
+        <w:t>Engelhardt</w:t>
+      </w:r>
+      <w:proofErr w:type="spellEnd"/>
+      <w:r>
+        <w:rPr>
+          <w:rFonts w:ascii="Times New Roman" w:hAnsi="Times New Roman" w:cs="Times New Roman"/>
+        </w:rPr>
+        <w:t xml:space="preserve">, C. R., &amp; </w:t>
+      </w:r>
+      <w:proofErr w:type="spellStart"/>
+      <w:r>
+        <w:rPr>
+          <w:rFonts w:ascii="Times New Roman" w:hAnsi="Times New Roman" w:cs="Times New Roman"/>
+        </w:rPr>
+        <w:t>Rouder</w:t>
+      </w:r>
+      <w:proofErr w:type="spellEnd"/>
+      <w:r>
+        <w:rPr>
+          <w:rFonts w:ascii="Times New Roman" w:hAnsi="Times New Roman" w:cs="Times New Roman"/>
+        </w:rPr>
+        <w:t>, J. N.</w:t>
       </w:r>
       <w:r>
         <w:rPr>
@@ -6084,7 +7344,43 @@
           <w:sz w:val="23"/>
           <w:szCs w:val="23"/>
         </w:rPr>
-        <w:t xml:space="preserve">, Engelhardt, C. R., &amp; Bartholow, B. D. </w:t>
+        <w:t xml:space="preserve">, </w:t>
+      </w:r>
+      <w:proofErr w:type="spellStart"/>
+      <w:r>
+        <w:rPr>
+          <w:rFonts w:ascii="Times New Roman" w:hAnsi="Times New Roman" w:cs="Times New Roman"/>
+          <w:sz w:val="23"/>
+          <w:szCs w:val="23"/>
+        </w:rPr>
+        <w:t>Engelhardt</w:t>
+      </w:r>
+      <w:proofErr w:type="spellEnd"/>
+      <w:r>
+        <w:rPr>
+          <w:rFonts w:ascii="Times New Roman" w:hAnsi="Times New Roman" w:cs="Times New Roman"/>
+          <w:sz w:val="23"/>
+          <w:szCs w:val="23"/>
+        </w:rPr>
+        <w:t xml:space="preserve">, C. R., &amp; </w:t>
+      </w:r>
+      <w:proofErr w:type="spellStart"/>
+      <w:r>
+        <w:rPr>
+          <w:rFonts w:ascii="Times New Roman" w:hAnsi="Times New Roman" w:cs="Times New Roman"/>
+          <w:sz w:val="23"/>
+          <w:szCs w:val="23"/>
+        </w:rPr>
+        <w:t>Bartholow</w:t>
+      </w:r>
+      <w:proofErr w:type="spellEnd"/>
+      <w:r>
+        <w:rPr>
+          <w:rFonts w:ascii="Times New Roman" w:hAnsi="Times New Roman" w:cs="Times New Roman"/>
+          <w:sz w:val="23"/>
+          <w:szCs w:val="23"/>
+        </w:rPr>
+        <w:t xml:space="preserve">, B. D. </w:t>
       </w:r>
       <w:r>
         <w:rPr>
@@ -6131,7 +7427,61 @@
           <w:sz w:val="23"/>
           <w:szCs w:val="23"/>
         </w:rPr>
-        <w:t>, Engelhardt, C. R., Bartholow, B. D., &amp; Segert, I. (2014).  Digit ratio measures of prenatal testosterone exposure in predicting provoked aggression.  Poster session presented at the annual meeting of the Society for Psychophysiological Research, Atlanta, Georgia.</w:t>
+        <w:t xml:space="preserve">, </w:t>
+      </w:r>
+      <w:proofErr w:type="spellStart"/>
+      <w:r>
+        <w:rPr>
+          <w:rFonts w:ascii="Times New Roman" w:hAnsi="Times New Roman" w:cs="Times New Roman"/>
+          <w:sz w:val="23"/>
+          <w:szCs w:val="23"/>
+        </w:rPr>
+        <w:t>Engelhardt</w:t>
+      </w:r>
+      <w:proofErr w:type="spellEnd"/>
+      <w:r>
+        <w:rPr>
+          <w:rFonts w:ascii="Times New Roman" w:hAnsi="Times New Roman" w:cs="Times New Roman"/>
+          <w:sz w:val="23"/>
+          <w:szCs w:val="23"/>
+        </w:rPr>
+        <w:t xml:space="preserve">, C. R., </w:t>
+      </w:r>
+      <w:proofErr w:type="spellStart"/>
+      <w:r>
+        <w:rPr>
+          <w:rFonts w:ascii="Times New Roman" w:hAnsi="Times New Roman" w:cs="Times New Roman"/>
+          <w:sz w:val="23"/>
+          <w:szCs w:val="23"/>
+        </w:rPr>
+        <w:t>Bartholow</w:t>
+      </w:r>
+      <w:proofErr w:type="spellEnd"/>
+      <w:r>
+        <w:rPr>
+          <w:rFonts w:ascii="Times New Roman" w:hAnsi="Times New Roman" w:cs="Times New Roman"/>
+          <w:sz w:val="23"/>
+          <w:szCs w:val="23"/>
+        </w:rPr>
+        <w:t xml:space="preserve">, B. D., &amp; </w:t>
+      </w:r>
+      <w:proofErr w:type="spellStart"/>
+      <w:r>
+        <w:rPr>
+          <w:rFonts w:ascii="Times New Roman" w:hAnsi="Times New Roman" w:cs="Times New Roman"/>
+          <w:sz w:val="23"/>
+          <w:szCs w:val="23"/>
+        </w:rPr>
+        <w:t>Segert</w:t>
+      </w:r>
+      <w:proofErr w:type="spellEnd"/>
+      <w:r>
+        <w:rPr>
+          <w:rFonts w:ascii="Times New Roman" w:hAnsi="Times New Roman" w:cs="Times New Roman"/>
+          <w:sz w:val="23"/>
+          <w:szCs w:val="23"/>
+        </w:rPr>
+        <w:t>, I. (2014).  Digit ratio measures of prenatal testosterone exposure in predicting provoked aggression.  Poster session presented at the annual meeting of the Society for Psychophysiological Research, Atlanta, Georgia.</w:t>
       </w:r>
     </w:p>
     <w:p>
@@ -6162,7 +7512,43 @@
           <w:sz w:val="23"/>
           <w:szCs w:val="23"/>
         </w:rPr>
-        <w:t>, Engelhardt, C. R., &amp; Bartholow, B. D. (2013, 2014)</w:t>
+        <w:t xml:space="preserve">, </w:t>
+      </w:r>
+      <w:proofErr w:type="spellStart"/>
+      <w:r>
+        <w:rPr>
+          <w:rFonts w:ascii="Times New Roman" w:hAnsi="Times New Roman" w:cs="Times New Roman"/>
+          <w:sz w:val="23"/>
+          <w:szCs w:val="23"/>
+        </w:rPr>
+        <w:t>Engelhardt</w:t>
+      </w:r>
+      <w:proofErr w:type="spellEnd"/>
+      <w:r>
+        <w:rPr>
+          <w:rFonts w:ascii="Times New Roman" w:hAnsi="Times New Roman" w:cs="Times New Roman"/>
+          <w:sz w:val="23"/>
+          <w:szCs w:val="23"/>
+        </w:rPr>
+        <w:t xml:space="preserve">, C. R., &amp; </w:t>
+      </w:r>
+      <w:proofErr w:type="spellStart"/>
+      <w:r>
+        <w:rPr>
+          <w:rFonts w:ascii="Times New Roman" w:hAnsi="Times New Roman" w:cs="Times New Roman"/>
+          <w:sz w:val="23"/>
+          <w:szCs w:val="23"/>
+        </w:rPr>
+        <w:t>Bartholow</w:t>
+      </w:r>
+      <w:proofErr w:type="spellEnd"/>
+      <w:r>
+        <w:rPr>
+          <w:rFonts w:ascii="Times New Roman" w:hAnsi="Times New Roman" w:cs="Times New Roman"/>
+          <w:sz w:val="23"/>
+          <w:szCs w:val="23"/>
+        </w:rPr>
+        <w:t>, B. D. (2013, 2014)</w:t>
       </w:r>
       <w:r>
         <w:rPr>
@@ -6209,7 +7595,43 @@
           <w:sz w:val="23"/>
           <w:szCs w:val="23"/>
         </w:rPr>
-        <w:t>, Weinberg, A., Hajcak, G., &amp; Bartholow, B.</w:t>
+        <w:t xml:space="preserve">, Weinberg, A., </w:t>
+      </w:r>
+      <w:proofErr w:type="spellStart"/>
+      <w:r>
+        <w:rPr>
+          <w:rFonts w:ascii="Times New Roman" w:hAnsi="Times New Roman" w:cs="Times New Roman"/>
+          <w:sz w:val="23"/>
+          <w:szCs w:val="23"/>
+        </w:rPr>
+        <w:t>Hajcak</w:t>
+      </w:r>
+      <w:proofErr w:type="spellEnd"/>
+      <w:r>
+        <w:rPr>
+          <w:rFonts w:ascii="Times New Roman" w:hAnsi="Times New Roman" w:cs="Times New Roman"/>
+          <w:sz w:val="23"/>
+          <w:szCs w:val="23"/>
+        </w:rPr>
+        <w:t xml:space="preserve">, G., &amp; </w:t>
+      </w:r>
+      <w:proofErr w:type="spellStart"/>
+      <w:r>
+        <w:rPr>
+          <w:rFonts w:ascii="Times New Roman" w:hAnsi="Times New Roman" w:cs="Times New Roman"/>
+          <w:sz w:val="23"/>
+          <w:szCs w:val="23"/>
+        </w:rPr>
+        <w:t>Bartholow</w:t>
+      </w:r>
+      <w:proofErr w:type="spellEnd"/>
+      <w:r>
+        <w:rPr>
+          <w:rFonts w:ascii="Times New Roman" w:hAnsi="Times New Roman" w:cs="Times New Roman"/>
+          <w:sz w:val="23"/>
+          <w:szCs w:val="23"/>
+        </w:rPr>
+        <w:t>, B.</w:t>
       </w:r>
       <w:r>
         <w:rPr>
@@ -6288,7 +7710,25 @@
           <w:sz w:val="23"/>
           <w:szCs w:val="23"/>
         </w:rPr>
-        <w:t>, Kerns, J. D., &amp; Bartholow, B. D. (2013)</w:t>
+        <w:t xml:space="preserve">, Kerns, J. D., &amp; </w:t>
+      </w:r>
+      <w:proofErr w:type="spellStart"/>
+      <w:r>
+        <w:rPr>
+          <w:rFonts w:ascii="Times New Roman" w:hAnsi="Times New Roman" w:cs="Times New Roman"/>
+          <w:sz w:val="23"/>
+          <w:szCs w:val="23"/>
+        </w:rPr>
+        <w:t>Bartholow</w:t>
+      </w:r>
+      <w:proofErr w:type="spellEnd"/>
+      <w:r>
+        <w:rPr>
+          <w:rFonts w:ascii="Times New Roman" w:hAnsi="Times New Roman" w:cs="Times New Roman"/>
+          <w:sz w:val="23"/>
+          <w:szCs w:val="23"/>
+        </w:rPr>
+        <w:t>, B. D. (2013)</w:t>
       </w:r>
       <w:r>
         <w:rPr>
@@ -6332,7 +7772,25 @@
           <w:sz w:val="23"/>
           <w:szCs w:val="23"/>
         </w:rPr>
-        <w:t>, Bartholow, B.</w:t>
+        <w:t xml:space="preserve">, </w:t>
+      </w:r>
+      <w:proofErr w:type="spellStart"/>
+      <w:r>
+        <w:rPr>
+          <w:rFonts w:ascii="Times New Roman" w:hAnsi="Times New Roman" w:cs="Times New Roman"/>
+          <w:sz w:val="23"/>
+          <w:szCs w:val="23"/>
+        </w:rPr>
+        <w:t>Bartholow</w:t>
+      </w:r>
+      <w:proofErr w:type="spellEnd"/>
+      <w:r>
+        <w:rPr>
+          <w:rFonts w:ascii="Times New Roman" w:hAnsi="Times New Roman" w:cs="Times New Roman"/>
+          <w:sz w:val="23"/>
+          <w:szCs w:val="23"/>
+        </w:rPr>
+        <w:t>, B.</w:t>
       </w:r>
       <w:r>
         <w:rPr>
@@ -6348,7 +7806,25 @@
           <w:sz w:val="23"/>
           <w:szCs w:val="23"/>
         </w:rPr>
-        <w:t>D., Hajcak, G., &amp; Weinberg, A. (2010, October)</w:t>
+        <w:t xml:space="preserve">D., </w:t>
+      </w:r>
+      <w:proofErr w:type="spellStart"/>
+      <w:r>
+        <w:rPr>
+          <w:rFonts w:ascii="Times New Roman" w:hAnsi="Times New Roman" w:cs="Times New Roman"/>
+          <w:sz w:val="23"/>
+          <w:szCs w:val="23"/>
+        </w:rPr>
+        <w:t>Hajcak</w:t>
+      </w:r>
+      <w:proofErr w:type="spellEnd"/>
+      <w:r>
+        <w:rPr>
+          <w:rFonts w:ascii="Times New Roman" w:hAnsi="Times New Roman" w:cs="Times New Roman"/>
+          <w:sz w:val="23"/>
+          <w:szCs w:val="23"/>
+        </w:rPr>
+        <w:t>, G., &amp; Weinberg, A. (2010, October)</w:t>
       </w:r>
       <w:r>
         <w:rPr>
@@ -6401,7 +7877,25 @@
           <w:sz w:val="23"/>
           <w:szCs w:val="23"/>
         </w:rPr>
-        <w:t>Master’s student independent study advisor, Olivia Cody, Spring 2018</w:t>
+        <w:t xml:space="preserve">Master’s student independent study advisor, Olivia Cody, </w:t>
+      </w:r>
+      <w:proofErr w:type="gramStart"/>
+      <w:r>
+        <w:rPr>
+          <w:rFonts w:ascii="Times New Roman" w:hAnsi="Times New Roman" w:cs="Times New Roman"/>
+          <w:sz w:val="23"/>
+          <w:szCs w:val="23"/>
+        </w:rPr>
+        <w:t>Spring</w:t>
+      </w:r>
+      <w:proofErr w:type="gramEnd"/>
+      <w:r>
+        <w:rPr>
+          <w:rFonts w:ascii="Times New Roman" w:hAnsi="Times New Roman" w:cs="Times New Roman"/>
+          <w:sz w:val="23"/>
+          <w:szCs w:val="23"/>
+        </w:rPr>
+        <w:t xml:space="preserve"> 2018</w:t>
       </w:r>
       <w:r>
         <w:rPr>
@@ -6656,6 +8150,7 @@
           <w:szCs w:val="23"/>
         </w:rPr>
       </w:pPr>
+      <w:proofErr w:type="spellStart"/>
       <w:r>
         <w:rPr>
           <w:rFonts w:ascii="Times New Roman" w:hAnsi="Times New Roman" w:cs="Times New Roman"/>
@@ -6664,23 +8159,34 @@
         </w:rPr>
         <w:t>Neuroreport</w:t>
       </w:r>
-    </w:p>
-    <w:p>
-      <w:pPr>
-        <w:pStyle w:val="NoSpacing"/>
-        <w:rPr>
-          <w:rFonts w:ascii="Times New Roman" w:hAnsi="Times New Roman" w:cs="Times New Roman"/>
-          <w:sz w:val="23"/>
-          <w:szCs w:val="23"/>
-        </w:rPr>
-      </w:pPr>
-      <w:r>
-        <w:rPr>
-          <w:rFonts w:ascii="Times New Roman" w:hAnsi="Times New Roman" w:cs="Times New Roman"/>
-          <w:sz w:val="23"/>
-          <w:szCs w:val="23"/>
-        </w:rPr>
-        <w:t>PLoS One</w:t>
+      <w:proofErr w:type="spellEnd"/>
+    </w:p>
+    <w:p>
+      <w:pPr>
+        <w:pStyle w:val="NoSpacing"/>
+        <w:rPr>
+          <w:rFonts w:ascii="Times New Roman" w:hAnsi="Times New Roman" w:cs="Times New Roman"/>
+          <w:sz w:val="23"/>
+          <w:szCs w:val="23"/>
+        </w:rPr>
+      </w:pPr>
+      <w:proofErr w:type="spellStart"/>
+      <w:r>
+        <w:rPr>
+          <w:rFonts w:ascii="Times New Roman" w:hAnsi="Times New Roman" w:cs="Times New Roman"/>
+          <w:sz w:val="23"/>
+          <w:szCs w:val="23"/>
+        </w:rPr>
+        <w:t>PLoS</w:t>
+      </w:r>
+      <w:proofErr w:type="spellEnd"/>
+      <w:r>
+        <w:rPr>
+          <w:rFonts w:ascii="Times New Roman" w:hAnsi="Times New Roman" w:cs="Times New Roman"/>
+          <w:sz w:val="23"/>
+          <w:szCs w:val="23"/>
+        </w:rPr>
+        <w:t xml:space="preserve"> One</w:t>
       </w:r>
     </w:p>
     <w:p>
@@ -6744,13 +8250,23 @@
           <w:szCs w:val="23"/>
         </w:rPr>
       </w:pPr>
-      <w:r>
-        <w:rPr>
-          <w:rFonts w:ascii="Times New Roman" w:hAnsi="Times New Roman" w:cs="Times New Roman"/>
-          <w:sz w:val="23"/>
-          <w:szCs w:val="23"/>
-        </w:rPr>
-        <w:t>Cyberpsychology: Journal of Psychosocial Research on Cyberspace</w:t>
+      <w:proofErr w:type="spellStart"/>
+      <w:r>
+        <w:rPr>
+          <w:rFonts w:ascii="Times New Roman" w:hAnsi="Times New Roman" w:cs="Times New Roman"/>
+          <w:sz w:val="23"/>
+          <w:szCs w:val="23"/>
+        </w:rPr>
+        <w:t>Cyberpsychology</w:t>
+      </w:r>
+      <w:proofErr w:type="spellEnd"/>
+      <w:r>
+        <w:rPr>
+          <w:rFonts w:ascii="Times New Roman" w:hAnsi="Times New Roman" w:cs="Times New Roman"/>
+          <w:sz w:val="23"/>
+          <w:szCs w:val="23"/>
+        </w:rPr>
+        <w:t>: Journal of Psychosocial Research on Cyberspace</w:t>
       </w:r>
     </w:p>
     <w:p>
@@ -6906,14 +8422,34 @@
           <w:szCs w:val="23"/>
         </w:rPr>
       </w:pPr>
-      <w:r>
-        <w:rPr>
-          <w:rFonts w:ascii="Times New Roman" w:hAnsi="Times New Roman" w:cs="Times New Roman"/>
-          <w:sz w:val="23"/>
-          <w:szCs w:val="23"/>
-        </w:rPr>
-        <w:t>Acta Psychologica</w:t>
-      </w:r>
+      <w:proofErr w:type="spellStart"/>
+      <w:r>
+        <w:rPr>
+          <w:rFonts w:ascii="Times New Roman" w:hAnsi="Times New Roman" w:cs="Times New Roman"/>
+          <w:sz w:val="23"/>
+          <w:szCs w:val="23"/>
+        </w:rPr>
+        <w:t>Acta</w:t>
+      </w:r>
+      <w:proofErr w:type="spellEnd"/>
+      <w:r>
+        <w:rPr>
+          <w:rFonts w:ascii="Times New Roman" w:hAnsi="Times New Roman" w:cs="Times New Roman"/>
+          <w:sz w:val="23"/>
+          <w:szCs w:val="23"/>
+        </w:rPr>
+        <w:t xml:space="preserve"> </w:t>
+      </w:r>
+      <w:proofErr w:type="spellStart"/>
+      <w:r>
+        <w:rPr>
+          <w:rFonts w:ascii="Times New Roman" w:hAnsi="Times New Roman" w:cs="Times New Roman"/>
+          <w:sz w:val="23"/>
+          <w:szCs w:val="23"/>
+        </w:rPr>
+        <w:t>Psychologica</w:t>
+      </w:r>
+      <w:proofErr w:type="spellEnd"/>
     </w:p>
     <w:p>
       <w:pPr>
@@ -7212,7 +8748,7 @@
       <w:rPr>
         <w:noProof/>
       </w:rPr>
-      <w:t>5</w:t>
+      <w:t>7</w:t>
     </w:r>
     <w:r>
       <w:rPr>
@@ -8260,7 +9796,7 @@
 </file>
 
 <file path=customXml/itemProps1.xml><?xml version="1.0" encoding="utf-8"?>
-<ds:datastoreItem xmlns:ds="http://schemas.openxmlformats.org/officeDocument/2006/customXml" ds:itemID="{A70AC8EF-9EC3-48A8-A133-74D611A2219B}">
+<ds:datastoreItem xmlns:ds="http://schemas.openxmlformats.org/officeDocument/2006/customXml" ds:itemID="{8F1E9A09-FD2F-40D9-9189-1EB748A3287F}">
   <ds:schemaRefs>
     <ds:schemaRef ds:uri="http://schemas.openxmlformats.org/officeDocument/2006/bibliography"/>
   </ds:schemaRefs>

</xml_diff>

<commit_message>
Updating with 2 new pubs + SPSP and NU talks
</commit_message>
<xml_diff>
--- a/cv.docx
+++ b/cv.docx
@@ -1044,7 +1044,7 @@
         <w:tabs>
           <w:tab w:val="left" w:pos="1800"/>
         </w:tabs>
-        <w:ind w:left="1800" w:hanging="1800"/>
+        <w:ind w:left="720" w:hanging="720"/>
         <w:jc w:val="both"/>
         <w:rPr>
           <w:rFonts w:ascii="Times New Roman" w:hAnsi="Times New Roman" w:cs="Times New Roman"/>
@@ -1058,23 +1058,39 @@
           <w:sz w:val="23"/>
           <w:szCs w:val="23"/>
         </w:rPr>
-        <w:t>Department nominee, Donald K. Anderson Graduate Teaching Award</w:t>
-      </w:r>
-      <w:r>
-        <w:rPr>
-          <w:rFonts w:ascii="Times New Roman" w:hAnsi="Times New Roman" w:cs="Times New Roman"/>
-          <w:sz w:val="23"/>
-          <w:szCs w:val="23"/>
-        </w:rPr>
-        <w:t>,</w:t>
-      </w:r>
-      <w:r>
-        <w:rPr>
-          <w:rFonts w:ascii="Times New Roman" w:hAnsi="Times New Roman" w:cs="Times New Roman"/>
-          <w:sz w:val="23"/>
-          <w:szCs w:val="23"/>
-        </w:rPr>
-        <w:t xml:space="preserve"> 2015</w:t>
+        <w:t xml:space="preserve">Nominee, </w:t>
+      </w:r>
+      <w:r>
+        <w:rPr>
+          <w:rFonts w:ascii="Times New Roman" w:hAnsi="Times New Roman" w:cs="Times New Roman"/>
+          <w:sz w:val="23"/>
+          <w:szCs w:val="23"/>
+        </w:rPr>
+        <w:t>Excellence Award for Outstanding Scholarly Achieveme</w:t>
+      </w:r>
+      <w:r>
+        <w:rPr>
+          <w:rFonts w:ascii="Times New Roman" w:hAnsi="Times New Roman" w:cs="Times New Roman"/>
+          <w:sz w:val="23"/>
+          <w:szCs w:val="23"/>
+        </w:rPr>
+        <w:t xml:space="preserve">nt of the Year by a Pre-tenured </w:t>
+      </w:r>
+      <w:r>
+        <w:rPr>
+          <w:rFonts w:ascii="Times New Roman" w:hAnsi="Times New Roman" w:cs="Times New Roman"/>
+          <w:sz w:val="23"/>
+          <w:szCs w:val="23"/>
+        </w:rPr>
+        <w:t>Faculty Member</w:t>
+      </w:r>
+      <w:r>
+        <w:rPr>
+          <w:rFonts w:ascii="Times New Roman" w:hAnsi="Times New Roman" w:cs="Times New Roman"/>
+          <w:sz w:val="23"/>
+          <w:szCs w:val="23"/>
+        </w:rPr>
+        <w:t>, Illinois State University, College of Arts and Sciences, 2018</w:t>
       </w:r>
     </w:p>
     <w:p>
@@ -1097,24 +1113,47 @@
           <w:sz w:val="23"/>
           <w:szCs w:val="23"/>
         </w:rPr>
-        <w:t>1</w:t>
-      </w:r>
-      <w:r>
-        <w:rPr>
-          <w:rFonts w:ascii="Times New Roman" w:hAnsi="Times New Roman" w:cs="Times New Roman"/>
-          <w:sz w:val="23"/>
-          <w:szCs w:val="23"/>
-          <w:vertAlign w:val="superscript"/>
-        </w:rPr>
-        <w:t>st</w:t>
-      </w:r>
-      <w:r>
-        <w:rPr>
-          <w:rFonts w:ascii="Times New Roman" w:hAnsi="Times New Roman" w:cs="Times New Roman"/>
-          <w:sz w:val="23"/>
-          <w:szCs w:val="23"/>
-        </w:rPr>
-        <w:t xml:space="preserve"> place Psychology poster award, Bond Life Sciences Week, 2011, 2012</w:t>
+        <w:t>Department nominee, Donald K. Anderson Graduate Teaching Award</w:t>
+      </w:r>
+      <w:r>
+        <w:rPr>
+          <w:rFonts w:ascii="Times New Roman" w:hAnsi="Times New Roman" w:cs="Times New Roman"/>
+          <w:sz w:val="23"/>
+          <w:szCs w:val="23"/>
+        </w:rPr>
+        <w:t>,</w:t>
+      </w:r>
+      <w:r>
+        <w:rPr>
+          <w:rFonts w:ascii="Times New Roman" w:hAnsi="Times New Roman" w:cs="Times New Roman"/>
+          <w:sz w:val="23"/>
+          <w:szCs w:val="23"/>
+        </w:rPr>
+        <w:t xml:space="preserve"> </w:t>
+      </w:r>
+      <w:r>
+        <w:rPr>
+          <w:rFonts w:ascii="Times New Roman" w:hAnsi="Times New Roman" w:cs="Times New Roman"/>
+          <w:sz w:val="23"/>
+          <w:szCs w:val="23"/>
+        </w:rPr>
+        <w:t>University of Missouri</w:t>
+      </w:r>
+      <w:r>
+        <w:rPr>
+          <w:rFonts w:ascii="Times New Roman" w:hAnsi="Times New Roman" w:cs="Times New Roman"/>
+          <w:sz w:val="23"/>
+          <w:szCs w:val="23"/>
+        </w:rPr>
+        <w:t xml:space="preserve">, </w:t>
+      </w:r>
+      <w:r>
+        <w:rPr>
+          <w:rFonts w:ascii="Times New Roman" w:hAnsi="Times New Roman" w:cs="Times New Roman"/>
+          <w:sz w:val="23"/>
+          <w:szCs w:val="23"/>
+        </w:rPr>
+        <w:t>2015</w:t>
       </w:r>
     </w:p>
     <w:p>
@@ -1137,15 +1176,48 @@
           <w:sz w:val="23"/>
           <w:szCs w:val="23"/>
         </w:rPr>
-        <w:t>Bond Life Sciences Fellow, University of Missouri, 2009-2013</w:t>
-      </w:r>
-      <w:r>
-        <w:rPr>
-          <w:rFonts w:ascii="Times New Roman" w:hAnsi="Times New Roman" w:cs="Times New Roman"/>
-          <w:sz w:val="23"/>
-          <w:szCs w:val="23"/>
-        </w:rPr>
-        <w:tab/>
+        <w:t>1</w:t>
+      </w:r>
+      <w:r>
+        <w:rPr>
+          <w:rFonts w:ascii="Times New Roman" w:hAnsi="Times New Roman" w:cs="Times New Roman"/>
+          <w:sz w:val="23"/>
+          <w:szCs w:val="23"/>
+          <w:vertAlign w:val="superscript"/>
+        </w:rPr>
+        <w:t>st</w:t>
+      </w:r>
+      <w:r>
+        <w:rPr>
+          <w:rFonts w:ascii="Times New Roman" w:hAnsi="Times New Roman" w:cs="Times New Roman"/>
+          <w:sz w:val="23"/>
+          <w:szCs w:val="23"/>
+        </w:rPr>
+        <w:t xml:space="preserve"> place Psychology poster award, Bond Life Sciences Week, </w:t>
+      </w:r>
+      <w:r>
+        <w:rPr>
+          <w:rFonts w:ascii="Times New Roman" w:hAnsi="Times New Roman" w:cs="Times New Roman"/>
+          <w:sz w:val="23"/>
+          <w:szCs w:val="23"/>
+        </w:rPr>
+        <w:t>University of Missouri</w:t>
+      </w:r>
+      <w:r>
+        <w:rPr>
+          <w:rFonts w:ascii="Times New Roman" w:hAnsi="Times New Roman" w:cs="Times New Roman"/>
+          <w:sz w:val="23"/>
+          <w:szCs w:val="23"/>
+        </w:rPr>
+        <w:t xml:space="preserve">, </w:t>
+      </w:r>
+      <w:r>
+        <w:rPr>
+          <w:rFonts w:ascii="Times New Roman" w:hAnsi="Times New Roman" w:cs="Times New Roman"/>
+          <w:sz w:val="23"/>
+          <w:szCs w:val="23"/>
+        </w:rPr>
+        <w:t>2011, 2012</w:t>
       </w:r>
     </w:p>
     <w:p>
@@ -1158,10 +1230,26 @@
         <w:jc w:val="both"/>
         <w:rPr>
           <w:rFonts w:ascii="Times New Roman" w:hAnsi="Times New Roman" w:cs="Times New Roman"/>
-          <w:sz w:val="32"/>
-          <w:szCs w:val="32"/>
-        </w:rPr>
-      </w:pPr>
+          <w:sz w:val="23"/>
+          <w:szCs w:val="23"/>
+        </w:rPr>
+      </w:pPr>
+      <w:r>
+        <w:rPr>
+          <w:rFonts w:ascii="Times New Roman" w:hAnsi="Times New Roman" w:cs="Times New Roman"/>
+          <w:sz w:val="23"/>
+          <w:szCs w:val="23"/>
+        </w:rPr>
+        <w:t>Bond Life Sciences Fellow, University of Missouri, 2009-2013</w:t>
+      </w:r>
+      <w:r>
+        <w:rPr>
+          <w:rFonts w:ascii="Times New Roman" w:hAnsi="Times New Roman" w:cs="Times New Roman"/>
+          <w:sz w:val="23"/>
+          <w:szCs w:val="23"/>
+        </w:rPr>
+        <w:tab/>
+      </w:r>
     </w:p>
     <w:p>
       <w:pPr>
@@ -1177,12 +1265,27 @@
           <w:szCs w:val="32"/>
         </w:rPr>
       </w:pPr>
-      <w:r>
+    </w:p>
+    <w:p>
+      <w:pPr>
+        <w:pStyle w:val="NoSpacing"/>
+        <w:tabs>
+          <w:tab w:val="left" w:pos="1800"/>
+        </w:tabs>
+        <w:ind w:left="1800" w:hanging="1800"/>
+        <w:jc w:val="both"/>
         <w:rPr>
           <w:rFonts w:ascii="Times New Roman" w:hAnsi="Times New Roman" w:cs="Times New Roman"/>
           <w:sz w:val="32"/>
           <w:szCs w:val="32"/>
         </w:rPr>
+      </w:pPr>
+      <w:r>
+        <w:rPr>
+          <w:rFonts w:ascii="Times New Roman" w:hAnsi="Times New Roman" w:cs="Times New Roman"/>
+          <w:sz w:val="32"/>
+          <w:szCs w:val="32"/>
+        </w:rPr>
         <w:t>Publications</w:t>
       </w:r>
     </w:p>
@@ -1283,23 +1386,7 @@
           <w:color w:val="000000"/>
           <w:shd w:val="clear" w:color="auto" w:fill="FFFFFF"/>
         </w:rPr>
-        <w:t>, B. D. (</w:t>
-      </w:r>
-      <w:r>
-        <w:rPr>
-          <w:rFonts w:ascii="Times New Roman" w:hAnsi="Times New Roman" w:cs="Times New Roman"/>
-          <w:color w:val="000000"/>
-          <w:shd w:val="clear" w:color="auto" w:fill="FFFFFF"/>
-        </w:rPr>
-        <w:t>in press).</w:t>
-      </w:r>
-      <w:r>
-        <w:rPr>
-          <w:rFonts w:ascii="Times New Roman" w:hAnsi="Times New Roman" w:cs="Times New Roman"/>
-          <w:color w:val="000000"/>
-          <w:shd w:val="clear" w:color="auto" w:fill="FFFFFF"/>
-        </w:rPr>
-        <w:t xml:space="preserve"> </w:t>
+        <w:t xml:space="preserve">, B. D. (in press). </w:t>
       </w:r>
       <w:r>
         <w:rPr>
@@ -1324,18 +1411,7 @@
           <w:color w:val="000000"/>
           <w:shd w:val="clear" w:color="auto" w:fill="FFFFFF"/>
         </w:rPr>
-        <w:t>Psychological Scie</w:t>
-      </w:r>
-      <w:bookmarkStart w:id="0" w:name="_GoBack"/>
-      <w:bookmarkEnd w:id="0"/>
-      <w:r>
-        <w:rPr>
-          <w:rFonts w:ascii="Times New Roman" w:hAnsi="Times New Roman" w:cs="Times New Roman"/>
-          <w:i/>
-          <w:color w:val="000000"/>
-          <w:shd w:val="clear" w:color="auto" w:fill="FFFFFF"/>
-        </w:rPr>
-        <w:t>nce</w:t>
+        <w:t>Psychological Science</w:t>
       </w:r>
       <w:r>
         <w:rPr>
@@ -1408,6 +1484,286 @@
         <w:ind w:left="720" w:hanging="720"/>
         <w:rPr>
           <w:rFonts w:ascii="Times New Roman" w:hAnsi="Times New Roman" w:cs="Times New Roman"/>
+          <w:shd w:val="clear" w:color="auto" w:fill="FFFFFF"/>
+        </w:rPr>
+      </w:pPr>
+      <w:r>
+        <w:rPr>
+          <w:rFonts w:ascii="Times New Roman" w:hAnsi="Times New Roman" w:cs="Times New Roman"/>
+          <w:shd w:val="clear" w:color="auto" w:fill="FFFFFF"/>
+        </w:rPr>
+        <w:t xml:space="preserve">Carter, E. C., </w:t>
+      </w:r>
+      <w:proofErr w:type="spellStart"/>
+      <w:r>
+        <w:rPr>
+          <w:rFonts w:ascii="Times New Roman" w:hAnsi="Times New Roman" w:cs="Times New Roman"/>
+          <w:shd w:val="clear" w:color="auto" w:fill="FFFFFF"/>
+        </w:rPr>
+        <w:t>Schönbrodt</w:t>
+      </w:r>
+      <w:proofErr w:type="spellEnd"/>
+      <w:r>
+        <w:rPr>
+          <w:rFonts w:ascii="Times New Roman" w:hAnsi="Times New Roman" w:cs="Times New Roman"/>
+          <w:shd w:val="clear" w:color="auto" w:fill="FFFFFF"/>
+        </w:rPr>
+        <w:t xml:space="preserve">, F. D., </w:t>
+      </w:r>
+      <w:r>
+        <w:rPr>
+          <w:rFonts w:ascii="Times New Roman" w:hAnsi="Times New Roman" w:cs="Times New Roman"/>
+          <w:b/>
+          <w:shd w:val="clear" w:color="auto" w:fill="FFFFFF"/>
+        </w:rPr>
+        <w:t>Hilgard, J</w:t>
+      </w:r>
+      <w:r>
+        <w:rPr>
+          <w:rFonts w:ascii="Times New Roman" w:hAnsi="Times New Roman" w:cs="Times New Roman"/>
+          <w:b/>
+          <w:shd w:val="clear" w:color="auto" w:fill="FFFFFF"/>
+        </w:rPr>
+        <w:t>.,</w:t>
+      </w:r>
+      <w:r>
+        <w:rPr>
+          <w:rFonts w:ascii="Times New Roman" w:hAnsi="Times New Roman" w:cs="Times New Roman"/>
+          <w:shd w:val="clear" w:color="auto" w:fill="FFFFFF"/>
+        </w:rPr>
+        <w:t xml:space="preserve"> </w:t>
+      </w:r>
+      <w:r>
+        <w:rPr>
+          <w:rFonts w:ascii="Times New Roman" w:hAnsi="Times New Roman" w:cs="Times New Roman"/>
+          <w:shd w:val="clear" w:color="auto" w:fill="FFFFFF"/>
+        </w:rPr>
+        <w:t xml:space="preserve">&amp; </w:t>
+      </w:r>
+      <w:r>
+        <w:rPr>
+          <w:rFonts w:ascii="Times New Roman" w:hAnsi="Times New Roman" w:cs="Times New Roman"/>
+          <w:shd w:val="clear" w:color="auto" w:fill="FFFFFF"/>
+        </w:rPr>
+        <w:t>Gervais, W. M.  (</w:t>
+      </w:r>
+      <w:proofErr w:type="gramStart"/>
+      <w:r>
+        <w:rPr>
+          <w:rFonts w:ascii="Times New Roman" w:hAnsi="Times New Roman" w:cs="Times New Roman"/>
+          <w:shd w:val="clear" w:color="auto" w:fill="FFFFFF"/>
+        </w:rPr>
+        <w:t>in</w:t>
+      </w:r>
+      <w:proofErr w:type="gramEnd"/>
+      <w:r>
+        <w:rPr>
+          <w:rFonts w:ascii="Times New Roman" w:hAnsi="Times New Roman" w:cs="Times New Roman"/>
+          <w:shd w:val="clear" w:color="auto" w:fill="FFFFFF"/>
+        </w:rPr>
+        <w:t xml:space="preserve"> press</w:t>
+      </w:r>
+      <w:r>
+        <w:rPr>
+          <w:rFonts w:ascii="Times New Roman" w:hAnsi="Times New Roman" w:cs="Times New Roman"/>
+          <w:shd w:val="clear" w:color="auto" w:fill="FFFFFF"/>
+        </w:rPr>
+        <w:t xml:space="preserve">). </w:t>
+      </w:r>
+      <w:r>
+        <w:rPr>
+          <w:rFonts w:ascii="Times New Roman" w:hAnsi="Times New Roman" w:cs="Times New Roman"/>
+          <w:shd w:val="clear" w:color="auto" w:fill="FFFFFF"/>
+        </w:rPr>
+        <w:t>Correcting for bias in psychology: A comparison of meta-analytic</w:t>
+      </w:r>
+      <w:r>
+        <w:rPr>
+          <w:rFonts w:ascii="Times New Roman" w:hAnsi="Times New Roman" w:cs="Times New Roman"/>
+          <w:shd w:val="clear" w:color="auto" w:fill="FFFFFF"/>
+        </w:rPr>
+        <w:t xml:space="preserve"> </w:t>
+      </w:r>
+      <w:r>
+        <w:rPr>
+          <w:rFonts w:ascii="Times New Roman" w:hAnsi="Times New Roman" w:cs="Times New Roman"/>
+          <w:shd w:val="clear" w:color="auto" w:fill="FFFFFF"/>
+        </w:rPr>
+        <w:t>methods</w:t>
+      </w:r>
+      <w:r>
+        <w:rPr>
+          <w:rFonts w:ascii="Times New Roman" w:hAnsi="Times New Roman" w:cs="Times New Roman"/>
+          <w:shd w:val="clear" w:color="auto" w:fill="FFFFFF"/>
+        </w:rPr>
+        <w:t xml:space="preserve">. </w:t>
+      </w:r>
+      <w:r>
+        <w:rPr>
+          <w:rFonts w:ascii="Times New Roman" w:hAnsi="Times New Roman" w:cs="Times New Roman"/>
+          <w:i/>
+          <w:shd w:val="clear" w:color="auto" w:fill="FFFFFF"/>
+        </w:rPr>
+        <w:t xml:space="preserve">Advances in Methods and Practices in Psychological Science. </w:t>
+      </w:r>
+      <w:r>
+        <w:rPr>
+          <w:rFonts w:ascii="Times New Roman" w:hAnsi="Times New Roman" w:cs="Times New Roman"/>
+          <w:shd w:val="clear" w:color="auto" w:fill="FFFFFF"/>
+        </w:rPr>
+        <w:t xml:space="preserve">Preprint available at </w:t>
+      </w:r>
+      <w:hyperlink r:id="rId11" w:history="1">
+        <w:r>
+          <w:rPr>
+            <w:rStyle w:val="Hyperlink"/>
+            <w:rFonts w:ascii="Times New Roman" w:hAnsi="Times New Roman" w:cs="Times New Roman"/>
+            <w:shd w:val="clear" w:color="auto" w:fill="FFFFFF"/>
+          </w:rPr>
+          <w:t>https://osf.io/preprints/psyarxiv/9h3nu</w:t>
+        </w:r>
+      </w:hyperlink>
+      <w:r>
+        <w:rPr>
+          <w:rFonts w:ascii="Times New Roman" w:hAnsi="Times New Roman" w:cs="Times New Roman"/>
+          <w:shd w:val="clear" w:color="auto" w:fill="FFFFFF"/>
+        </w:rPr>
+        <w:t>.</w:t>
+      </w:r>
+      <w:r>
+        <w:rPr>
+          <w:rFonts w:ascii="Times New Roman" w:hAnsi="Times New Roman" w:cs="Times New Roman"/>
+          <w:shd w:val="clear" w:color="auto" w:fill="FFFFFF"/>
+        </w:rPr>
+        <w:t xml:space="preserve"> </w:t>
+      </w:r>
+      <w:r>
+        <w:rPr>
+          <w:rFonts w:ascii="Times New Roman" w:hAnsi="Times New Roman" w:cs="Times New Roman"/>
+          <w:i/>
+          <w:shd w:val="clear" w:color="auto" w:fill="FFFFFF"/>
+        </w:rPr>
+        <w:t>Cited 27 times pre-publication.</w:t>
+      </w:r>
+    </w:p>
+    <w:p>
+      <w:pPr>
+        <w:pStyle w:val="NoSpacing"/>
+        <w:ind w:left="720" w:hanging="720"/>
+        <w:rPr>
+          <w:rFonts w:ascii="Times New Roman" w:hAnsi="Times New Roman" w:cs="Times New Roman"/>
+          <w:i/>
+        </w:rPr>
+      </w:pPr>
+      <w:proofErr w:type="spellStart"/>
+      <w:r>
+        <w:rPr>
+          <w:rFonts w:ascii="Times New Roman" w:hAnsi="Times New Roman" w:cs="Times New Roman"/>
+        </w:rPr>
+        <w:lastRenderedPageBreak/>
+        <w:t>Rouder</w:t>
+      </w:r>
+      <w:proofErr w:type="spellEnd"/>
+      <w:r>
+        <w:rPr>
+          <w:rFonts w:ascii="Times New Roman" w:hAnsi="Times New Roman" w:cs="Times New Roman"/>
+        </w:rPr>
+        <w:t xml:space="preserve">, J.N., </w:t>
+      </w:r>
+      <w:proofErr w:type="spellStart"/>
+      <w:r>
+        <w:rPr>
+          <w:rFonts w:ascii="Times New Roman" w:hAnsi="Times New Roman" w:cs="Times New Roman"/>
+        </w:rPr>
+        <w:t>Haaf</w:t>
+      </w:r>
+      <w:proofErr w:type="spellEnd"/>
+      <w:r>
+        <w:rPr>
+          <w:rFonts w:ascii="Times New Roman" w:hAnsi="Times New Roman" w:cs="Times New Roman"/>
+        </w:rPr>
+        <w:t>, J.M., Davis-</w:t>
+      </w:r>
+      <w:proofErr w:type="spellStart"/>
+      <w:r>
+        <w:rPr>
+          <w:rFonts w:ascii="Times New Roman" w:hAnsi="Times New Roman" w:cs="Times New Roman"/>
+        </w:rPr>
+        <w:t>Stober</w:t>
+      </w:r>
+      <w:proofErr w:type="spellEnd"/>
+      <w:r>
+        <w:rPr>
+          <w:rFonts w:ascii="Times New Roman" w:hAnsi="Times New Roman" w:cs="Times New Roman"/>
+        </w:rPr>
+        <w:t xml:space="preserve">, C., &amp; </w:t>
+      </w:r>
+      <w:r>
+        <w:rPr>
+          <w:rFonts w:ascii="Times New Roman" w:hAnsi="Times New Roman" w:cs="Times New Roman"/>
+          <w:b/>
+        </w:rPr>
+        <w:t>Hilgard, J.</w:t>
+      </w:r>
+      <w:r>
+        <w:rPr>
+          <w:rFonts w:ascii="Times New Roman" w:hAnsi="Times New Roman" w:cs="Times New Roman"/>
+        </w:rPr>
+        <w:t xml:space="preserve"> (</w:t>
+      </w:r>
+      <w:r>
+        <w:rPr>
+          <w:rFonts w:ascii="Times New Roman" w:hAnsi="Times New Roman" w:cs="Times New Roman"/>
+        </w:rPr>
+        <w:t>in press</w:t>
+      </w:r>
+      <w:r>
+        <w:rPr>
+          <w:rFonts w:ascii="Times New Roman" w:hAnsi="Times New Roman" w:cs="Times New Roman"/>
+        </w:rPr>
+        <w:t xml:space="preserve">) </w:t>
+      </w:r>
+      <w:proofErr w:type="gramStart"/>
+      <w:r>
+        <w:rPr>
+          <w:rFonts w:ascii="Times New Roman" w:hAnsi="Times New Roman" w:cs="Times New Roman"/>
+        </w:rPr>
+        <w:t>Beyond</w:t>
+      </w:r>
+      <w:proofErr w:type="gramEnd"/>
+      <w:r>
+        <w:rPr>
+          <w:rFonts w:ascii="Times New Roman" w:hAnsi="Times New Roman" w:cs="Times New Roman"/>
+        </w:rPr>
+        <w:t xml:space="preserve"> overall effects: A Bayesian approach to finding constraints across a collection of studies in meta-analysis.</w:t>
+      </w:r>
+      <w:r>
+        <w:rPr>
+          <w:rFonts w:ascii="Times New Roman" w:hAnsi="Times New Roman" w:cs="Times New Roman"/>
+        </w:rPr>
+        <w:t xml:space="preserve"> </w:t>
+      </w:r>
+      <w:r>
+        <w:rPr>
+          <w:rFonts w:ascii="Times New Roman" w:hAnsi="Times New Roman" w:cs="Times New Roman"/>
+          <w:i/>
+        </w:rPr>
+        <w:t>Psychological Methods</w:t>
+      </w:r>
+      <w:r>
+        <w:rPr>
+          <w:rFonts w:ascii="Times New Roman" w:hAnsi="Times New Roman" w:cs="Times New Roman"/>
+          <w:i/>
+        </w:rPr>
+        <w:t>.</w:t>
+      </w:r>
+    </w:p>
+    <w:p>
+      <w:pPr>
+        <w:pStyle w:val="NoSpacing"/>
+        <w:ind w:left="720" w:hanging="720"/>
+        <w:rPr>
+          <w:rFonts w:ascii="Times New Roman" w:hAnsi="Times New Roman" w:cs="Times New Roman"/>
           <w:color w:val="000000"/>
           <w:shd w:val="clear" w:color="auto" w:fill="FFFFFF"/>
         </w:rPr>
@@ -1453,7 +1809,7 @@
           <w:color w:val="000000"/>
           <w:shd w:val="clear" w:color="auto" w:fill="FFFFFF"/>
         </w:rPr>
-        <w:t xml:space="preserve"> (in press</w:t>
+        <w:t xml:space="preserve"> (2018</w:t>
       </w:r>
       <w:r>
         <w:rPr>
@@ -1494,7 +1850,49 @@
           <w:color w:val="000000"/>
           <w:shd w:val="clear" w:color="auto" w:fill="FFFFFF"/>
         </w:rPr>
-        <w:t>Perspectives on Behavior Science.</w:t>
+        <w:t>Perspectives on Behavior Science</w:t>
+      </w:r>
+      <w:r>
+        <w:rPr>
+          <w:rFonts w:ascii="Times New Roman" w:hAnsi="Times New Roman" w:cs="Times New Roman"/>
+          <w:i/>
+          <w:color w:val="000000"/>
+          <w:shd w:val="clear" w:color="auto" w:fill="FFFFFF"/>
+        </w:rPr>
+        <w:t xml:space="preserve">, </w:t>
+      </w:r>
+      <w:r>
+        <w:rPr>
+          <w:rFonts w:ascii="Times New Roman" w:hAnsi="Times New Roman" w:cs="Times New Roman"/>
+          <w:color w:val="000000"/>
+          <w:shd w:val="clear" w:color="auto" w:fill="FFFFFF"/>
+        </w:rPr>
+        <w:t>1-19</w:t>
+      </w:r>
+      <w:r>
+        <w:rPr>
+          <w:rFonts w:ascii="Times New Roman" w:hAnsi="Times New Roman" w:cs="Times New Roman"/>
+          <w:i/>
+          <w:color w:val="000000"/>
+          <w:shd w:val="clear" w:color="auto" w:fill="FFFFFF"/>
+        </w:rPr>
+        <w:t>.</w:t>
+      </w:r>
+      <w:r>
+        <w:rPr>
+          <w:rFonts w:ascii="Times New Roman" w:hAnsi="Times New Roman" w:cs="Times New Roman"/>
+          <w:color w:val="000000"/>
+          <w:shd w:val="clear" w:color="auto" w:fill="FFFFFF"/>
+        </w:rPr>
+        <w:t xml:space="preserve"> DOI: </w:t>
+      </w:r>
+      <w:r>
+        <w:rPr>
+          <w:rFonts w:ascii="Times New Roman" w:hAnsi="Times New Roman" w:cs="Times New Roman"/>
+          <w:color w:val="000000"/>
+          <w:shd w:val="clear" w:color="auto" w:fill="FFFFFF"/>
+        </w:rPr>
+        <w:t>10.1007/s40614-018-00186-8</w:t>
       </w:r>
     </w:p>
     <w:p>
@@ -1642,7 +2040,6 @@
           <w:rFonts w:ascii="Times New Roman" w:hAnsi="Times New Roman" w:cs="Times New Roman"/>
           <w:b/>
         </w:rPr>
-        <w:lastRenderedPageBreak/>
         <w:t>Hilgard, J.</w:t>
       </w:r>
       <w:r>
@@ -1902,7 +2299,7 @@
         </w:rPr>
         <w:t xml:space="preserve">DOI: </w:t>
       </w:r>
-      <w:hyperlink r:id="rId11" w:history="1">
+      <w:hyperlink r:id="rId12" w:history="1">
         <w:r>
           <w:rPr>
             <w:rStyle w:val="Hyperlink"/>
@@ -3120,6 +3517,7 @@
         <w:rPr>
           <w:rFonts w:ascii="Times New Roman" w:hAnsi="Times New Roman" w:cs="Times New Roman"/>
         </w:rPr>
+        <w:lastRenderedPageBreak/>
         <w:t>Engelhardt</w:t>
       </w:r>
       <w:proofErr w:type="spellEnd"/>
@@ -3697,7 +4095,6 @@
           <w:sz w:val="23"/>
           <w:szCs w:val="23"/>
         </w:rPr>
-        <w:lastRenderedPageBreak/>
         <w:t>Christ, S.E., Moffitt, A.</w:t>
       </w:r>
       <w:r>
@@ -4425,257 +4822,6 @@
       <w:r>
         <w:rPr>
           <w:rFonts w:ascii="Times New Roman" w:hAnsi="Times New Roman" w:cs="Times New Roman"/>
-          <w:shd w:val="clear" w:color="auto" w:fill="FFFFFF"/>
-        </w:rPr>
-        <w:t xml:space="preserve">Carter, E. C., </w:t>
-      </w:r>
-      <w:proofErr w:type="spellStart"/>
-      <w:r>
-        <w:rPr>
-          <w:rFonts w:ascii="Times New Roman" w:hAnsi="Times New Roman" w:cs="Times New Roman"/>
-          <w:shd w:val="clear" w:color="auto" w:fill="FFFFFF"/>
-        </w:rPr>
-        <w:t>Schönbrodt</w:t>
-      </w:r>
-      <w:proofErr w:type="spellEnd"/>
-      <w:r>
-        <w:rPr>
-          <w:rFonts w:ascii="Times New Roman" w:hAnsi="Times New Roman" w:cs="Times New Roman"/>
-          <w:shd w:val="clear" w:color="auto" w:fill="FFFFFF"/>
-        </w:rPr>
-        <w:t xml:space="preserve">, F. D., </w:t>
-      </w:r>
-      <w:r>
-        <w:rPr>
-          <w:rFonts w:ascii="Times New Roman" w:hAnsi="Times New Roman" w:cs="Times New Roman"/>
-          <w:b/>
-          <w:shd w:val="clear" w:color="auto" w:fill="FFFFFF"/>
-        </w:rPr>
-        <w:t>Hilgard, J</w:t>
-      </w:r>
-      <w:r>
-        <w:rPr>
-          <w:rFonts w:ascii="Times New Roman" w:hAnsi="Times New Roman" w:cs="Times New Roman"/>
-          <w:b/>
-          <w:shd w:val="clear" w:color="auto" w:fill="FFFFFF"/>
-        </w:rPr>
-        <w:t>.,</w:t>
-      </w:r>
-      <w:r>
-        <w:rPr>
-          <w:rFonts w:ascii="Times New Roman" w:hAnsi="Times New Roman" w:cs="Times New Roman"/>
-          <w:shd w:val="clear" w:color="auto" w:fill="FFFFFF"/>
-        </w:rPr>
-        <w:t xml:space="preserve"> </w:t>
-      </w:r>
-      <w:r>
-        <w:rPr>
-          <w:rFonts w:ascii="Times New Roman" w:hAnsi="Times New Roman" w:cs="Times New Roman"/>
-          <w:shd w:val="clear" w:color="auto" w:fill="FFFFFF"/>
-        </w:rPr>
-        <w:t xml:space="preserve">&amp; </w:t>
-      </w:r>
-      <w:r>
-        <w:rPr>
-          <w:rFonts w:ascii="Times New Roman" w:hAnsi="Times New Roman" w:cs="Times New Roman"/>
-          <w:shd w:val="clear" w:color="auto" w:fill="FFFFFF"/>
-        </w:rPr>
-        <w:t>Gervais, W. M.  (</w:t>
-      </w:r>
-      <w:r>
-        <w:rPr>
-          <w:rFonts w:ascii="Times New Roman" w:hAnsi="Times New Roman" w:cs="Times New Roman"/>
-          <w:shd w:val="clear" w:color="auto" w:fill="FFFFFF"/>
-        </w:rPr>
-        <w:t xml:space="preserve">Invited resubmission, </w:t>
-      </w:r>
-      <w:r>
-        <w:rPr>
-          <w:rFonts w:ascii="Times New Roman" w:hAnsi="Times New Roman" w:cs="Times New Roman"/>
-          <w:i/>
-          <w:shd w:val="clear" w:color="auto" w:fill="FFFFFF"/>
-        </w:rPr>
-        <w:t>AMPPS</w:t>
-      </w:r>
-      <w:r>
-        <w:rPr>
-          <w:rFonts w:ascii="Times New Roman" w:hAnsi="Times New Roman" w:cs="Times New Roman"/>
-          <w:shd w:val="clear" w:color="auto" w:fill="FFFFFF"/>
-        </w:rPr>
-        <w:t xml:space="preserve">). </w:t>
-      </w:r>
-      <w:r>
-        <w:rPr>
-          <w:rFonts w:ascii="Times New Roman" w:hAnsi="Times New Roman" w:cs="Times New Roman"/>
-          <w:shd w:val="clear" w:color="auto" w:fill="FFFFFF"/>
-        </w:rPr>
-        <w:t>Correcting for bias in psychology: A comparison of meta-analytic</w:t>
-      </w:r>
-      <w:r>
-        <w:rPr>
-          <w:rFonts w:ascii="Times New Roman" w:hAnsi="Times New Roman" w:cs="Times New Roman"/>
-          <w:shd w:val="clear" w:color="auto" w:fill="FFFFFF"/>
-        </w:rPr>
-        <w:t xml:space="preserve"> </w:t>
-      </w:r>
-      <w:r>
-        <w:rPr>
-          <w:rFonts w:ascii="Times New Roman" w:hAnsi="Times New Roman" w:cs="Times New Roman"/>
-          <w:shd w:val="clear" w:color="auto" w:fill="FFFFFF"/>
-        </w:rPr>
-        <w:t>methods</w:t>
-      </w:r>
-      <w:r>
-        <w:rPr>
-          <w:rFonts w:ascii="Times New Roman" w:hAnsi="Times New Roman" w:cs="Times New Roman"/>
-          <w:shd w:val="clear" w:color="auto" w:fill="FFFFFF"/>
-        </w:rPr>
-        <w:t xml:space="preserve">. Preprint available at </w:t>
-      </w:r>
-      <w:hyperlink r:id="rId12" w:history="1">
-        <w:r>
-          <w:rPr>
-            <w:rStyle w:val="Hyperlink"/>
-            <w:rFonts w:ascii="Times New Roman" w:hAnsi="Times New Roman" w:cs="Times New Roman"/>
-            <w:shd w:val="clear" w:color="auto" w:fill="FFFFFF"/>
-          </w:rPr>
-          <w:t>https://osf.io/preprints/psyarxiv/9h3nu</w:t>
-        </w:r>
-      </w:hyperlink>
-      <w:r>
-        <w:rPr>
-          <w:rFonts w:ascii="Times New Roman" w:hAnsi="Times New Roman" w:cs="Times New Roman"/>
-          <w:shd w:val="clear" w:color="auto" w:fill="FFFFFF"/>
-        </w:rPr>
-        <w:t>.</w:t>
-      </w:r>
-      <w:r>
-        <w:rPr>
-          <w:rFonts w:ascii="Times New Roman" w:hAnsi="Times New Roman" w:cs="Times New Roman"/>
-          <w:shd w:val="clear" w:color="auto" w:fill="FFFFFF"/>
-        </w:rPr>
-        <w:t xml:space="preserve"> </w:t>
-      </w:r>
-      <w:r>
-        <w:rPr>
-          <w:rFonts w:ascii="Times New Roman" w:hAnsi="Times New Roman" w:cs="Times New Roman"/>
-          <w:i/>
-          <w:shd w:val="clear" w:color="auto" w:fill="FFFFFF"/>
-        </w:rPr>
-        <w:t>Cited 27</w:t>
-      </w:r>
-      <w:r>
-        <w:rPr>
-          <w:rFonts w:ascii="Times New Roman" w:hAnsi="Times New Roman" w:cs="Times New Roman"/>
-          <w:i/>
-          <w:shd w:val="clear" w:color="auto" w:fill="FFFFFF"/>
-        </w:rPr>
-        <w:t xml:space="preserve"> times pre-publication.</w:t>
-      </w:r>
-    </w:p>
-    <w:p>
-      <w:pPr>
-        <w:pStyle w:val="NoSpacing"/>
-        <w:ind w:left="720" w:hanging="720"/>
-        <w:rPr>
-          <w:rFonts w:ascii="Times New Roman" w:hAnsi="Times New Roman" w:cs="Times New Roman"/>
-        </w:rPr>
-      </w:pPr>
-      <w:proofErr w:type="spellStart"/>
-      <w:r>
-        <w:rPr>
-          <w:rFonts w:ascii="Times New Roman" w:hAnsi="Times New Roman" w:cs="Times New Roman"/>
-        </w:rPr>
-        <w:t>Rouder</w:t>
-      </w:r>
-      <w:proofErr w:type="spellEnd"/>
-      <w:r>
-        <w:rPr>
-          <w:rFonts w:ascii="Times New Roman" w:hAnsi="Times New Roman" w:cs="Times New Roman"/>
-        </w:rPr>
-        <w:t xml:space="preserve">, J.N., </w:t>
-      </w:r>
-      <w:proofErr w:type="spellStart"/>
-      <w:r>
-        <w:rPr>
-          <w:rFonts w:ascii="Times New Roman" w:hAnsi="Times New Roman" w:cs="Times New Roman"/>
-        </w:rPr>
-        <w:t>Haaf</w:t>
-      </w:r>
-      <w:proofErr w:type="spellEnd"/>
-      <w:r>
-        <w:rPr>
-          <w:rFonts w:ascii="Times New Roman" w:hAnsi="Times New Roman" w:cs="Times New Roman"/>
-        </w:rPr>
-        <w:t>, J.M., Davis-</w:t>
-      </w:r>
-      <w:proofErr w:type="spellStart"/>
-      <w:r>
-        <w:rPr>
-          <w:rFonts w:ascii="Times New Roman" w:hAnsi="Times New Roman" w:cs="Times New Roman"/>
-        </w:rPr>
-        <w:t>Stober</w:t>
-      </w:r>
-      <w:proofErr w:type="spellEnd"/>
-      <w:r>
-        <w:rPr>
-          <w:rFonts w:ascii="Times New Roman" w:hAnsi="Times New Roman" w:cs="Times New Roman"/>
-        </w:rPr>
-        <w:t xml:space="preserve">, C., &amp; </w:t>
-      </w:r>
-      <w:r>
-        <w:rPr>
-          <w:rFonts w:ascii="Times New Roman" w:hAnsi="Times New Roman" w:cs="Times New Roman"/>
-          <w:b/>
-        </w:rPr>
-        <w:t>Hilgard, J.</w:t>
-      </w:r>
-      <w:r>
-        <w:rPr>
-          <w:rFonts w:ascii="Times New Roman" w:hAnsi="Times New Roman" w:cs="Times New Roman"/>
-        </w:rPr>
-        <w:t xml:space="preserve"> (Invited resubmission, </w:t>
-      </w:r>
-      <w:r>
-        <w:rPr>
-          <w:rFonts w:ascii="Times New Roman" w:hAnsi="Times New Roman" w:cs="Times New Roman"/>
-          <w:i/>
-        </w:rPr>
-        <w:t>Psychological Methods</w:t>
-      </w:r>
-      <w:r>
-        <w:rPr>
-          <w:rFonts w:ascii="Times New Roman" w:hAnsi="Times New Roman" w:cs="Times New Roman"/>
-        </w:rPr>
-        <w:t xml:space="preserve">) </w:t>
-      </w:r>
-      <w:proofErr w:type="gramStart"/>
-      <w:r>
-        <w:rPr>
-          <w:rFonts w:ascii="Times New Roman" w:hAnsi="Times New Roman" w:cs="Times New Roman"/>
-        </w:rPr>
-        <w:t>Beyond</w:t>
-      </w:r>
-      <w:proofErr w:type="gramEnd"/>
-      <w:r>
-        <w:rPr>
-          <w:rFonts w:ascii="Times New Roman" w:hAnsi="Times New Roman" w:cs="Times New Roman"/>
-        </w:rPr>
-        <w:t xml:space="preserve"> overall effects: A Bayesian approach to finding constraints across a collection of studies in meta-analysis.</w:t>
-      </w:r>
-    </w:p>
-    <w:p>
-      <w:pPr>
-        <w:pStyle w:val="NoSpacing"/>
-        <w:ind w:left="720" w:hanging="720"/>
-        <w:rPr>
-          <w:rFonts w:ascii="Times New Roman" w:hAnsi="Times New Roman" w:cs="Times New Roman"/>
-          <w:shd w:val="clear" w:color="auto" w:fill="FFFFFF"/>
-        </w:rPr>
-      </w:pPr>
-      <w:r>
-        <w:rPr>
-          <w:rFonts w:ascii="Times New Roman" w:hAnsi="Times New Roman" w:cs="Times New Roman"/>
           <w:b/>
           <w:shd w:val="clear" w:color="auto" w:fill="FFFFFF"/>
         </w:rPr>
@@ -5077,113 +5223,97 @@
         <w:ind w:left="720" w:hanging="720"/>
         <w:rPr>
           <w:rFonts w:ascii="Times New Roman" w:hAnsi="Times New Roman" w:cs="Times New Roman"/>
-        </w:rPr>
-      </w:pPr>
-      <w:r>
-        <w:rPr>
-          <w:rFonts w:ascii="Times New Roman" w:hAnsi="Times New Roman" w:cs="Times New Roman"/>
-          <w:b/>
-        </w:rPr>
-        <w:t>Hilgard, J.</w:t>
-      </w:r>
-      <w:r>
-        <w:rPr>
-          <w:rFonts w:ascii="Times New Roman" w:hAnsi="Times New Roman" w:cs="Times New Roman"/>
-        </w:rPr>
-        <w:t xml:space="preserve"> (</w:t>
-      </w:r>
-      <w:r>
-        <w:rPr>
-          <w:rFonts w:ascii="Times New Roman" w:hAnsi="Times New Roman" w:cs="Times New Roman"/>
-        </w:rPr>
-        <w:t>2017</w:t>
-      </w:r>
-      <w:r>
-        <w:rPr>
-          <w:rFonts w:ascii="Times New Roman" w:hAnsi="Times New Roman" w:cs="Times New Roman"/>
-        </w:rPr>
-        <w:t xml:space="preserve">). Identifying and overcoming challenges to science featured in attacks on science: A synthesis. </w:t>
-      </w:r>
-      <w:r>
-        <w:rPr>
-          <w:rFonts w:ascii="Times New Roman" w:hAnsi="Times New Roman" w:cs="Times New Roman"/>
-        </w:rPr>
-        <w:t>I</w:t>
-      </w:r>
-      <w:r>
-        <w:rPr>
-          <w:rFonts w:ascii="Times New Roman" w:hAnsi="Times New Roman" w:cs="Times New Roman"/>
-        </w:rPr>
-        <w:t xml:space="preserve">n D. </w:t>
-      </w:r>
-      <w:proofErr w:type="spellStart"/>
-      <w:r>
-        <w:rPr>
-          <w:rFonts w:ascii="Times New Roman" w:hAnsi="Times New Roman" w:cs="Times New Roman"/>
-        </w:rPr>
-        <w:t>Scheufele</w:t>
-      </w:r>
-      <w:proofErr w:type="spellEnd"/>
-      <w:r>
-        <w:rPr>
-          <w:rFonts w:ascii="Times New Roman" w:hAnsi="Times New Roman" w:cs="Times New Roman"/>
-        </w:rPr>
-        <w:t xml:space="preserve">, D. </w:t>
-      </w:r>
-      <w:proofErr w:type="spellStart"/>
-      <w:r>
-        <w:rPr>
-          <w:rFonts w:ascii="Times New Roman" w:hAnsi="Times New Roman" w:cs="Times New Roman"/>
-        </w:rPr>
-        <w:t>Kahan</w:t>
-      </w:r>
-      <w:proofErr w:type="spellEnd"/>
-      <w:r>
-        <w:rPr>
-          <w:rFonts w:ascii="Times New Roman" w:hAnsi="Times New Roman" w:cs="Times New Roman"/>
-        </w:rPr>
-        <w:t xml:space="preserve">, &amp; K. Hall Jamieson (Eds.) </w:t>
-      </w:r>
-      <w:proofErr w:type="gramStart"/>
-      <w:r>
-        <w:rPr>
-          <w:rFonts w:ascii="Times New Roman" w:hAnsi="Times New Roman" w:cs="Times New Roman"/>
-          <w:i/>
-        </w:rPr>
-        <w:t>The</w:t>
-      </w:r>
-      <w:proofErr w:type="gramEnd"/>
-      <w:r>
-        <w:rPr>
-          <w:rFonts w:ascii="Times New Roman" w:hAnsi="Times New Roman" w:cs="Times New Roman"/>
-          <w:i/>
-        </w:rPr>
-        <w:t xml:space="preserve"> Oxford Handbook on the Science of Science Communication. </w:t>
-      </w:r>
-      <w:r>
-        <w:rPr>
-          <w:rFonts w:ascii="Times New Roman" w:hAnsi="Times New Roman" w:cs="Times New Roman"/>
-        </w:rPr>
-        <w:t>Oxford, UK: Oxford University Press.</w:t>
-      </w:r>
-    </w:p>
-    <w:p>
-      <w:pPr>
-        <w:pStyle w:val="NoSpacing"/>
-        <w:ind w:left="720" w:hanging="720"/>
-        <w:rPr>
-          <w:rFonts w:ascii="Times New Roman" w:hAnsi="Times New Roman" w:cs="Times New Roman"/>
-        </w:rPr>
-      </w:pPr>
-    </w:p>
-    <w:p>
-      <w:pPr>
-        <w:rPr>
-          <w:rFonts w:ascii="Times New Roman" w:hAnsi="Times New Roman" w:cs="Times New Roman"/>
           <w:sz w:val="32"/>
           <w:szCs w:val="32"/>
         </w:rPr>
       </w:pPr>
+      <w:r>
+        <w:rPr>
+          <w:rFonts w:ascii="Times New Roman" w:hAnsi="Times New Roman" w:cs="Times New Roman"/>
+          <w:b/>
+        </w:rPr>
+        <w:t>Hilgard, J.</w:t>
+      </w:r>
+      <w:r>
+        <w:rPr>
+          <w:rFonts w:ascii="Times New Roman" w:hAnsi="Times New Roman" w:cs="Times New Roman"/>
+        </w:rPr>
+        <w:t xml:space="preserve"> (</w:t>
+      </w:r>
+      <w:r>
+        <w:rPr>
+          <w:rFonts w:ascii="Times New Roman" w:hAnsi="Times New Roman" w:cs="Times New Roman"/>
+        </w:rPr>
+        <w:t>2017</w:t>
+      </w:r>
+      <w:r>
+        <w:rPr>
+          <w:rFonts w:ascii="Times New Roman" w:hAnsi="Times New Roman" w:cs="Times New Roman"/>
+        </w:rPr>
+        <w:t xml:space="preserve">). Identifying and overcoming challenges to science featured in attacks on science: A synthesis. </w:t>
+      </w:r>
+      <w:r>
+        <w:rPr>
+          <w:rFonts w:ascii="Times New Roman" w:hAnsi="Times New Roman" w:cs="Times New Roman"/>
+        </w:rPr>
+        <w:t>I</w:t>
+      </w:r>
+      <w:r>
+        <w:rPr>
+          <w:rFonts w:ascii="Times New Roman" w:hAnsi="Times New Roman" w:cs="Times New Roman"/>
+        </w:rPr>
+        <w:t xml:space="preserve">n D. </w:t>
+      </w:r>
+      <w:proofErr w:type="spellStart"/>
+      <w:r>
+        <w:rPr>
+          <w:rFonts w:ascii="Times New Roman" w:hAnsi="Times New Roman" w:cs="Times New Roman"/>
+        </w:rPr>
+        <w:t>Scheufele</w:t>
+      </w:r>
+      <w:proofErr w:type="spellEnd"/>
+      <w:r>
+        <w:rPr>
+          <w:rFonts w:ascii="Times New Roman" w:hAnsi="Times New Roman" w:cs="Times New Roman"/>
+        </w:rPr>
+        <w:t xml:space="preserve">, D. </w:t>
+      </w:r>
+      <w:proofErr w:type="spellStart"/>
+      <w:r>
+        <w:rPr>
+          <w:rFonts w:ascii="Times New Roman" w:hAnsi="Times New Roman" w:cs="Times New Roman"/>
+        </w:rPr>
+        <w:t>Kahan</w:t>
+      </w:r>
+      <w:proofErr w:type="spellEnd"/>
+      <w:r>
+        <w:rPr>
+          <w:rFonts w:ascii="Times New Roman" w:hAnsi="Times New Roman" w:cs="Times New Roman"/>
+        </w:rPr>
+        <w:t xml:space="preserve">, &amp; K. Hall Jamieson (Eds.) </w:t>
+      </w:r>
+      <w:proofErr w:type="gramStart"/>
+      <w:r>
+        <w:rPr>
+          <w:rFonts w:ascii="Times New Roman" w:hAnsi="Times New Roman" w:cs="Times New Roman"/>
+          <w:i/>
+        </w:rPr>
+        <w:t>The</w:t>
+      </w:r>
+      <w:proofErr w:type="gramEnd"/>
+      <w:r>
+        <w:rPr>
+          <w:rFonts w:ascii="Times New Roman" w:hAnsi="Times New Roman" w:cs="Times New Roman"/>
+          <w:i/>
+        </w:rPr>
+        <w:t xml:space="preserve"> Oxford Handbook on the Science of Science Communication. </w:t>
+      </w:r>
+      <w:r>
+        <w:rPr>
+          <w:rFonts w:ascii="Times New Roman" w:hAnsi="Times New Roman" w:cs="Times New Roman"/>
+        </w:rPr>
+        <w:t>Oxford, UK: Oxford University Press.</w:t>
+      </w:r>
       <w:r>
         <w:rPr>
           <w:rFonts w:ascii="Times New Roman" w:hAnsi="Times New Roman" w:cs="Times New Roman"/>
@@ -6621,7 +6751,61 @@
         <w:rPr>
           <w:rFonts w:ascii="Times New Roman" w:hAnsi="Times New Roman" w:cs="Times New Roman"/>
         </w:rPr>
-        <w:t>You can’t squeeze blood out of a turnip: Corrections for publication bias in meta-analysis. Guest lecture presented to the Department of Psychology at University of Illinois Urbana-Champaign.</w:t>
+        <w:t>How little we know about aggression: Insights from experiments, psychometrics, and meta-analysis. (2019, Jan). Guest lecture presented to the Department of Social Psychology at Northwestern University.</w:t>
+      </w:r>
+    </w:p>
+    <w:p>
+      <w:pPr>
+        <w:pStyle w:val="NoSpacing"/>
+        <w:ind w:left="720" w:hanging="720"/>
+        <w:rPr>
+          <w:rFonts w:ascii="Times New Roman" w:hAnsi="Times New Roman" w:cs="Times New Roman"/>
+        </w:rPr>
+      </w:pPr>
+      <w:r>
+        <w:rPr>
+          <w:rFonts w:ascii="Times New Roman" w:hAnsi="Times New Roman" w:cs="Times New Roman"/>
+        </w:rPr>
+        <w:t>Adjusting for publication bias in meta-analysis: Advances, challenges, and the replication crisis.</w:t>
+      </w:r>
+      <w:r>
+        <w:rPr>
+          <w:rFonts w:ascii="Times New Roman" w:hAnsi="Times New Roman" w:cs="Times New Roman"/>
+        </w:rPr>
+        <w:t xml:space="preserve"> (2019, Jan).</w:t>
+      </w:r>
+      <w:r>
+        <w:rPr>
+          <w:rFonts w:ascii="Times New Roman" w:hAnsi="Times New Roman" w:cs="Times New Roman"/>
+        </w:rPr>
+        <w:t xml:space="preserve"> Guest lecture presented to the Department of Clinical Psychology at Northwestern University.</w:t>
+      </w:r>
+    </w:p>
+    <w:p>
+      <w:pPr>
+        <w:pStyle w:val="NoSpacing"/>
+        <w:ind w:left="720" w:hanging="720"/>
+        <w:rPr>
+          <w:rFonts w:ascii="Times New Roman" w:hAnsi="Times New Roman" w:cs="Times New Roman"/>
+        </w:rPr>
+      </w:pPr>
+      <w:r>
+        <w:rPr>
+          <w:rFonts w:ascii="Times New Roman" w:hAnsi="Times New Roman" w:cs="Times New Roman"/>
+        </w:rPr>
+        <w:t>You can’t squeeze blood out of a turnip: Corrections for publication bias in meta-analysis.</w:t>
+      </w:r>
+      <w:r>
+        <w:rPr>
+          <w:rFonts w:ascii="Times New Roman" w:hAnsi="Times New Roman" w:cs="Times New Roman"/>
+        </w:rPr>
+        <w:t xml:space="preserve"> (2018, Feb)</w:t>
+      </w:r>
+      <w:r>
+        <w:rPr>
+          <w:rFonts w:ascii="Times New Roman" w:hAnsi="Times New Roman" w:cs="Times New Roman"/>
+        </w:rPr>
+        <w:t xml:space="preserve"> Guest lecture presented to the Department of Psychology at University of Illinois Urbana-Champaign.</w:t>
       </w:r>
     </w:p>
     <w:p>
@@ -6811,13 +6995,145 @@
         <w:ind w:left="720" w:hanging="720"/>
         <w:rPr>
           <w:rFonts w:ascii="Times New Roman" w:hAnsi="Times New Roman" w:cs="Times New Roman"/>
-        </w:rPr>
-      </w:pPr>
-      <w:r>
-        <w:rPr>
-          <w:rFonts w:ascii="Times New Roman" w:hAnsi="Times New Roman" w:cs="Times New Roman"/>
           <w:b/>
         </w:rPr>
+      </w:pPr>
+    </w:p>
+    <w:p>
+      <w:pPr>
+        <w:pStyle w:val="NoSpacing"/>
+        <w:ind w:left="720" w:hanging="720"/>
+        <w:rPr>
+          <w:rFonts w:ascii="Times New Roman" w:hAnsi="Times New Roman" w:cs="Times New Roman"/>
+        </w:rPr>
+      </w:pPr>
+      <w:r>
+        <w:rPr>
+          <w:rFonts w:ascii="Times New Roman" w:hAnsi="Times New Roman" w:cs="Times New Roman"/>
+          <w:b/>
+        </w:rPr>
+        <w:t>Hilgard, J.</w:t>
+      </w:r>
+      <w:r>
+        <w:rPr>
+          <w:rFonts w:ascii="Times New Roman" w:hAnsi="Times New Roman" w:cs="Times New Roman"/>
+        </w:rPr>
+        <w:t xml:space="preserve"> (2019, Feb)</w:t>
+      </w:r>
+      <w:r>
+        <w:rPr>
+          <w:rFonts w:ascii="Times New Roman" w:hAnsi="Times New Roman" w:cs="Times New Roman"/>
+        </w:rPr>
+        <w:t xml:space="preserve"> Choosing among bias ad</w:t>
+      </w:r>
+      <w:bookmarkStart w:id="0" w:name="_GoBack"/>
+      <w:bookmarkEnd w:id="0"/>
+      <w:r>
+        <w:rPr>
+          <w:rFonts w:ascii="Times New Roman" w:hAnsi="Times New Roman" w:cs="Times New Roman"/>
+        </w:rPr>
+        <w:t xml:space="preserve">justments with Bayes factors. In J. </w:t>
+      </w:r>
+      <w:proofErr w:type="spellStart"/>
+      <w:r>
+        <w:rPr>
+          <w:rFonts w:ascii="Times New Roman" w:hAnsi="Times New Roman" w:cs="Times New Roman"/>
+        </w:rPr>
+        <w:t>Haaf</w:t>
+      </w:r>
+      <w:proofErr w:type="spellEnd"/>
+      <w:r>
+        <w:rPr>
+          <w:rFonts w:ascii="Times New Roman" w:hAnsi="Times New Roman" w:cs="Times New Roman"/>
+        </w:rPr>
+        <w:t xml:space="preserve"> &amp; </w:t>
+      </w:r>
+      <w:r>
+        <w:rPr>
+          <w:rFonts w:ascii="Times New Roman" w:hAnsi="Times New Roman" w:cs="Times New Roman"/>
+          <w:b/>
+        </w:rPr>
+        <w:t>J. Hilgard</w:t>
+      </w:r>
+      <w:r>
+        <w:rPr>
+          <w:rFonts w:ascii="Times New Roman" w:hAnsi="Times New Roman" w:cs="Times New Roman"/>
+        </w:rPr>
+        <w:t xml:space="preserve"> (chairs) … Society for Personality and Social Psychology, Portland, Oregon.</w:t>
+      </w:r>
+    </w:p>
+    <w:p>
+      <w:pPr>
+        <w:pStyle w:val="NoSpacing"/>
+        <w:ind w:left="720" w:hanging="720"/>
+        <w:rPr>
+          <w:rFonts w:ascii="Times New Roman" w:hAnsi="Times New Roman" w:cs="Times New Roman"/>
+        </w:rPr>
+      </w:pPr>
+      <w:r>
+        <w:rPr>
+          <w:rFonts w:ascii="Times New Roman" w:hAnsi="Times New Roman" w:cs="Times New Roman"/>
+          <w:b/>
+        </w:rPr>
+        <w:lastRenderedPageBreak/>
+        <w:t>Hilgard, J.</w:t>
+      </w:r>
+      <w:r>
+        <w:rPr>
+          <w:rFonts w:ascii="Times New Roman" w:hAnsi="Times New Roman" w:cs="Times New Roman"/>
+        </w:rPr>
+        <w:t xml:space="preserve"> (2019, Feb)</w:t>
+      </w:r>
+      <w:r>
+        <w:rPr>
+          <w:rFonts w:ascii="Times New Roman" w:hAnsi="Times New Roman" w:cs="Times New Roman"/>
+        </w:rPr>
+        <w:t xml:space="preserve"> </w:t>
+      </w:r>
+      <w:r>
+        <w:rPr>
+          <w:rFonts w:ascii="Times New Roman" w:hAnsi="Times New Roman" w:cs="Times New Roman"/>
+        </w:rPr>
+        <w:t>Meta-analysis:</w:t>
+      </w:r>
+      <w:r>
+        <w:rPr>
+          <w:rFonts w:ascii="Times New Roman" w:hAnsi="Times New Roman" w:cs="Times New Roman"/>
+        </w:rPr>
+        <w:t xml:space="preserve"> Open data &amp; adjustments</w:t>
+      </w:r>
+      <w:r>
+        <w:rPr>
+          <w:rFonts w:ascii="Times New Roman" w:hAnsi="Times New Roman" w:cs="Times New Roman"/>
+        </w:rPr>
+        <w:t xml:space="preserve"> for publication bias</w:t>
+      </w:r>
+      <w:r>
+        <w:rPr>
+          <w:rFonts w:ascii="Times New Roman" w:hAnsi="Times New Roman" w:cs="Times New Roman"/>
+        </w:rPr>
+        <w:t xml:space="preserve">. In J. Lodi-Smith (chair)… </w:t>
+      </w:r>
+      <w:r>
+        <w:rPr>
+          <w:rFonts w:ascii="Times New Roman" w:hAnsi="Times New Roman" w:cs="Times New Roman"/>
+        </w:rPr>
+        <w:t>Society for Personality and Social Psychology, Portland, Oregon.</w:t>
+      </w:r>
+    </w:p>
+    <w:p>
+      <w:pPr>
+        <w:pStyle w:val="NoSpacing"/>
+        <w:ind w:left="720" w:hanging="720"/>
+        <w:rPr>
+          <w:rFonts w:ascii="Times New Roman" w:hAnsi="Times New Roman" w:cs="Times New Roman"/>
+        </w:rPr>
+      </w:pPr>
+      <w:r>
+        <w:rPr>
+          <w:rFonts w:ascii="Times New Roman" w:hAnsi="Times New Roman" w:cs="Times New Roman"/>
+          <w:b/>
+        </w:rPr>
         <w:t xml:space="preserve">Hilgard, J. </w:t>
       </w:r>
       <w:r>
@@ -6908,15 +7224,7 @@
           <w:rFonts w:ascii="Times New Roman" w:hAnsi="Times New Roman" w:cs="Times New Roman"/>
           <w:i/>
         </w:rPr>
-        <w:t xml:space="preserve">Social cognition and aggressive behavior: Some ways in which thinking might be linked </w:t>
-      </w:r>
-      <w:r>
-        <w:rPr>
-          <w:rFonts w:ascii="Times New Roman" w:hAnsi="Times New Roman" w:cs="Times New Roman"/>
-          <w:i/>
-        </w:rPr>
-        <w:lastRenderedPageBreak/>
-        <w:t xml:space="preserve">to aggression. </w:t>
+        <w:t xml:space="preserve">Social cognition and aggressive behavior: Some ways in which thinking might be linked to aggression. </w:t>
       </w:r>
       <w:r>
         <w:rPr>
@@ -7564,7 +7872,16 @@
           <w:sz w:val="23"/>
           <w:szCs w:val="23"/>
         </w:rPr>
-        <w:t xml:space="preserve"> Individual differences in motives, preferences, and pathology in video games: The risk of escapism and online relationships. Poster session presented at Bond Life Sciences Day, Columbia, Missouri and at the annual meeting of the Society for Personality and Social Psychology, Austin, Texas.</w:t>
+        <w:t xml:space="preserve"> Individual differences in motives, preferences, and pathology in video games: The risk of escapism and online relationships. </w:t>
+      </w:r>
+      <w:r>
+        <w:rPr>
+          <w:rFonts w:ascii="Times New Roman" w:hAnsi="Times New Roman" w:cs="Times New Roman"/>
+          <w:sz w:val="23"/>
+          <w:szCs w:val="23"/>
+        </w:rPr>
+        <w:lastRenderedPageBreak/>
+        <w:t>Poster session presented at Bond Life Sciences Day, Columbia, Missouri and at the annual meeting of the Society for Personality and Social Psychology, Austin, Texas.</w:t>
       </w:r>
     </w:p>
     <w:p>
@@ -7858,7 +8175,6 @@
           <w:sz w:val="28"/>
           <w:szCs w:val="28"/>
         </w:rPr>
-        <w:lastRenderedPageBreak/>
         <w:t>Advising experience</w:t>
       </w:r>
     </w:p>
@@ -8748,7 +9064,7 @@
       <w:rPr>
         <w:noProof/>
       </w:rPr>
-      <w:t>7</w:t>
+      <w:t>2</w:t>
     </w:r>
     <w:r>
       <w:rPr>
@@ -9178,10 +9494,32 @@
       <w:szCs w:val="28"/>
     </w:rPr>
   </w:style>
+  <w:style w:type="paragraph" w:styleId="Heading2">
+    <w:name w:val="heading 2"/>
+    <w:basedOn w:val="Normal"/>
+    <w:next w:val="Normal"/>
+    <w:link w:val="Heading2Char"/>
+    <w:uiPriority w:val="9"/>
+    <w:semiHidden/>
+    <w:unhideWhenUsed/>
+    <w:qFormat/>
+    <w:rsid w:val="007675F4"/>
+    <w:pPr>
+      <w:keepNext/>
+      <w:keepLines/>
+      <w:spacing w:before="40"/>
+      <w:outlineLvl w:val="1"/>
+    </w:pPr>
+    <w:rPr>
+      <w:rFonts w:asciiTheme="majorHAnsi" w:eastAsiaTheme="majorEastAsia" w:hAnsiTheme="majorHAnsi" w:cstheme="majorBidi"/>
+      <w:color w:val="365F91" w:themeColor="accent1" w:themeShade="BF"/>
+      <w:sz w:val="26"/>
+      <w:szCs w:val="26"/>
+    </w:rPr>
+  </w:style>
   <w:style w:type="character" w:default="1" w:styleId="DefaultParagraphFont">
     <w:name w:val="Default Paragraph Font"/>
     <w:uiPriority w:val="1"/>
-    <w:semiHidden/>
     <w:unhideWhenUsed/>
   </w:style>
   <w:style w:type="table" w:default="1" w:styleId="TableNormal">
@@ -9505,6 +9843,20 @@
       <w:color w:val="404040" w:themeColor="text1" w:themeTint="BF"/>
     </w:rPr>
   </w:style>
+  <w:style w:type="character" w:customStyle="1" w:styleId="Heading2Char">
+    <w:name w:val="Heading 2 Char"/>
+    <w:basedOn w:val="DefaultParagraphFont"/>
+    <w:link w:val="Heading2"/>
+    <w:uiPriority w:val="9"/>
+    <w:semiHidden/>
+    <w:rsid w:val="007675F4"/>
+    <w:rPr>
+      <w:rFonts w:asciiTheme="majorHAnsi" w:eastAsiaTheme="majorEastAsia" w:hAnsiTheme="majorHAnsi" w:cstheme="majorBidi"/>
+      <w:color w:val="365F91" w:themeColor="accent1" w:themeShade="BF"/>
+      <w:sz w:val="26"/>
+      <w:szCs w:val="26"/>
+    </w:rPr>
+  </w:style>
 </w:styles>
 </file>
 
@@ -9796,7 +10148,7 @@
 </file>
 
 <file path=customXml/itemProps1.xml><?xml version="1.0" encoding="utf-8"?>
-<ds:datastoreItem xmlns:ds="http://schemas.openxmlformats.org/officeDocument/2006/customXml" ds:itemID="{8F1E9A09-FD2F-40D9-9189-1EB748A3287F}">
+<ds:datastoreItem xmlns:ds="http://schemas.openxmlformats.org/officeDocument/2006/customXml" ds:itemID="{4F2026E1-B0B1-4995-8A03-05FEE56A8FB5}">
   <ds:schemaRefs>
     <ds:schemaRef ds:uri="http://schemas.openxmlformats.org/officeDocument/2006/bibliography"/>
   </ds:schemaRefs>

</xml_diff>

<commit_message>
Added APA and the submitted Hasan hit.
</commit_message>
<xml_diff>
--- a/cv.docx
+++ b/cv.docx
@@ -1,6 +1,6 @@
 
 <file path=word/document.xml><?xml version="1.0" encoding="utf-8"?>
-<w:document xmlns:wpc="http://schemas.microsoft.com/office/word/2010/wordprocessingCanvas" xmlns:mc="http://schemas.openxmlformats.org/markup-compatibility/2006" xmlns:o="urn:schemas-microsoft-com:office:office" xmlns:r="http://schemas.openxmlformats.org/officeDocument/2006/relationships" xmlns:m="http://schemas.openxmlformats.org/officeDocument/2006/math" xmlns:v="urn:schemas-microsoft-com:vml" xmlns:wp14="http://schemas.microsoft.com/office/word/2010/wordprocessingDrawing" xmlns:wp="http://schemas.openxmlformats.org/drawingml/2006/wordprocessingDrawing" xmlns:w10="urn:schemas-microsoft-com:office:word" xmlns:w="http://schemas.openxmlformats.org/wordprocessingml/2006/main" xmlns:w14="http://schemas.microsoft.com/office/word/2010/wordml" xmlns:wpg="http://schemas.microsoft.com/office/word/2010/wordprocessingGroup" xmlns:wpi="http://schemas.microsoft.com/office/word/2010/wordprocessingInk" xmlns:wne="http://schemas.microsoft.com/office/word/2006/wordml" xmlns:wps="http://schemas.microsoft.com/office/word/2010/wordprocessingShape" mc:Ignorable="w14 wp14">
+<w:document xmlns:wpc="http://schemas.microsoft.com/office/word/2010/wordprocessingCanvas" xmlns:cx="http://schemas.microsoft.com/office/drawing/2014/chartex" xmlns:cx1="http://schemas.microsoft.com/office/drawing/2015/9/8/chartex" xmlns:cx2="http://schemas.microsoft.com/office/drawing/2015/10/21/chartex" xmlns:cx3="http://schemas.microsoft.com/office/drawing/2016/5/9/chartex" xmlns:cx4="http://schemas.microsoft.com/office/drawing/2016/5/10/chartex" xmlns:cx5="http://schemas.microsoft.com/office/drawing/2016/5/11/chartex" xmlns:cx6="http://schemas.microsoft.com/office/drawing/2016/5/12/chartex" xmlns:cx7="http://schemas.microsoft.com/office/drawing/2016/5/13/chartex" xmlns:cx8="http://schemas.microsoft.com/office/drawing/2016/5/14/chartex" xmlns:mc="http://schemas.openxmlformats.org/markup-compatibility/2006" xmlns:aink="http://schemas.microsoft.com/office/drawing/2016/ink" xmlns:am3d="http://schemas.microsoft.com/office/drawing/2017/model3d" xmlns:o="urn:schemas-microsoft-com:office:office" xmlns:r="http://schemas.openxmlformats.org/officeDocument/2006/relationships" xmlns:m="http://schemas.openxmlformats.org/officeDocument/2006/math" xmlns:v="urn:schemas-microsoft-com:vml" xmlns:wp14="http://schemas.microsoft.com/office/word/2010/wordprocessingDrawing" xmlns:wp="http://schemas.openxmlformats.org/drawingml/2006/wordprocessingDrawing" xmlns:w10="urn:schemas-microsoft-com:office:word" xmlns:w="http://schemas.openxmlformats.org/wordprocessingml/2006/main" xmlns:w14="http://schemas.microsoft.com/office/word/2010/wordml" xmlns:w15="http://schemas.microsoft.com/office/word/2012/wordml" xmlns:w16cid="http://schemas.microsoft.com/office/word/2016/wordml/cid" xmlns:w16se="http://schemas.microsoft.com/office/word/2015/wordml/symex" xmlns:wpg="http://schemas.microsoft.com/office/word/2010/wordprocessingGroup" xmlns:wpi="http://schemas.microsoft.com/office/word/2010/wordprocessingInk" xmlns:wne="http://schemas.microsoft.com/office/word/2006/wordml" xmlns:wps="http://schemas.microsoft.com/office/word/2010/wordprocessingShape" mc:Ignorable="w14 w15 w16se w16cid wp14">
   <w:body>
     <w:p>
       <w:pPr>
@@ -111,6 +111,7 @@
               </w:rPr>
               <w:t xml:space="preserve">Lab:  </w:t>
             </w:r>
+            <w:commentRangeStart w:id="0"/>
             <w:r>
               <w:rPr>
                 <w:rFonts w:ascii="Times New Roman" w:hAnsi="Times New Roman" w:cs="Times New Roman"/>
@@ -142,6 +143,13 @@
                 <w:szCs w:val="23"/>
               </w:rPr>
               <w:t>3982</w:t>
+            </w:r>
+            <w:commentRangeEnd w:id="0"/>
+            <w:r>
+              <w:rPr>
+                <w:rStyle w:val="CommentReference"/>
+              </w:rPr>
+              <w:commentReference w:id="0"/>
             </w:r>
           </w:p>
         </w:tc>
@@ -241,7 +249,7 @@
               </w:rPr>
               <w:t xml:space="preserve">Email:  </w:t>
             </w:r>
-            <w:hyperlink r:id="rId8" w:history="1">
+            <w:hyperlink r:id="rId10" w:history="1">
               <w:r>
                 <w:rPr>
                   <w:rStyle w:val="Hyperlink"/>
@@ -307,9 +315,25 @@
                 <w:sz w:val="23"/>
                 <w:szCs w:val="23"/>
               </w:rPr>
-              <w:t xml:space="preserve">Open Science Foundation: </w:t>
+              <w:t>Open Science F</w:t>
             </w:r>
-            <w:hyperlink r:id="rId9" w:history="1">
+            <w:r>
+              <w:rPr>
+                <w:rFonts w:ascii="Times New Roman" w:hAnsi="Times New Roman" w:cs="Times New Roman"/>
+                <w:sz w:val="23"/>
+                <w:szCs w:val="23"/>
+              </w:rPr>
+              <w:t>ramework</w:t>
+            </w:r>
+            <w:r>
+              <w:rPr>
+                <w:rFonts w:ascii="Times New Roman" w:hAnsi="Times New Roman" w:cs="Times New Roman"/>
+                <w:sz w:val="23"/>
+                <w:szCs w:val="23"/>
+              </w:rPr>
+              <w:t xml:space="preserve">: </w:t>
+            </w:r>
+            <w:hyperlink r:id="rId11" w:history="1">
               <w:r>
                 <w:rPr>
                   <w:rStyle w:val="Hyperlink"/>
@@ -361,7 +385,7 @@
               </w:rPr>
               <w:t xml:space="preserve">GitHub: </w:t>
             </w:r>
-            <w:hyperlink r:id="rId10" w:history="1">
+            <w:hyperlink r:id="rId12" w:history="1">
               <w:r>
                 <w:rPr>
                   <w:rStyle w:val="Hyperlink"/>
@@ -670,18 +694,8 @@
           <w:sz w:val="23"/>
           <w:szCs w:val="23"/>
         </w:rPr>
-        <w:t xml:space="preserve">2017 – </w:t>
-      </w:r>
-      <w:proofErr w:type="gramStart"/>
-      <w:r>
-        <w:rPr>
-          <w:rFonts w:ascii="Times New Roman" w:hAnsi="Times New Roman" w:cs="Times New Roman"/>
-          <w:sz w:val="23"/>
-          <w:szCs w:val="23"/>
-        </w:rPr>
-        <w:t>present</w:t>
-      </w:r>
-      <w:proofErr w:type="gramEnd"/>
+        <w:t>2017 – present</w:t>
+      </w:r>
       <w:r>
         <w:rPr>
           <w:rFonts w:ascii="Times New Roman" w:hAnsi="Times New Roman" w:cs="Times New Roman"/>
@@ -769,25 +783,7 @@
           <w:szCs w:val="23"/>
         </w:rPr>
         <w:tab/>
-        <w:t xml:space="preserve">Drs. Gloria &amp; Jack </w:t>
-      </w:r>
-      <w:proofErr w:type="spellStart"/>
-      <w:r>
-        <w:rPr>
-          <w:rFonts w:ascii="Times New Roman" w:hAnsi="Times New Roman" w:cs="Times New Roman"/>
-          <w:sz w:val="23"/>
-          <w:szCs w:val="23"/>
-        </w:rPr>
-        <w:t>Chisum</w:t>
-      </w:r>
-      <w:proofErr w:type="spellEnd"/>
-      <w:r>
-        <w:rPr>
-          <w:rFonts w:ascii="Times New Roman" w:hAnsi="Times New Roman" w:cs="Times New Roman"/>
-          <w:sz w:val="23"/>
-          <w:szCs w:val="23"/>
-        </w:rPr>
-        <w:t xml:space="preserve"> Postdoctoral Research Fellow</w:t>
+        <w:t>Drs. Gloria &amp; Jack Chisum Postdoctoral Research Fellow</w:t>
       </w:r>
     </w:p>
     <w:p>
@@ -895,6 +891,7 @@
           <w:rFonts w:ascii="Times New Roman" w:hAnsi="Times New Roman" w:cs="Times New Roman"/>
         </w:rPr>
       </w:pPr>
+      <w:commentRangeStart w:id="1"/>
       <w:r>
         <w:rPr>
           <w:rFonts w:ascii="Times New Roman" w:hAnsi="Times New Roman" w:cs="Times New Roman"/>
@@ -913,6 +910,13 @@
         </w:rPr>
         <w:br/>
         <w:t>2018 – present</w:t>
+      </w:r>
+      <w:commentRangeEnd w:id="1"/>
+      <w:r>
+        <w:rPr>
+          <w:rStyle w:val="CommentReference"/>
+        </w:rPr>
+        <w:commentReference w:id="1"/>
       </w:r>
     </w:p>
     <w:p>
@@ -1115,13 +1119,85 @@
         <w:rPr>
           <w:rFonts w:ascii="Times New Roman" w:hAnsi="Times New Roman" w:cs="Times New Roman"/>
           <w:i/>
-          <w:shd w:val="clear" w:color="auto" w:fill="FFFFFF"/>
-        </w:rPr>
-      </w:pPr>
+        </w:rPr>
+      </w:pPr>
+      <w:proofErr w:type="spellStart"/>
+      <w:r>
+        <w:rPr>
+          <w:rFonts w:ascii="Times New Roman" w:hAnsi="Times New Roman" w:cs="Times New Roman"/>
+        </w:rPr>
+        <w:t>Rouder</w:t>
+      </w:r>
+      <w:proofErr w:type="spellEnd"/>
+      <w:r>
+        <w:rPr>
+          <w:rFonts w:ascii="Times New Roman" w:hAnsi="Times New Roman" w:cs="Times New Roman"/>
+        </w:rPr>
+        <w:t xml:space="preserve">, J.N., </w:t>
+      </w:r>
+      <w:proofErr w:type="spellStart"/>
+      <w:r>
+        <w:rPr>
+          <w:rFonts w:ascii="Times New Roman" w:hAnsi="Times New Roman" w:cs="Times New Roman"/>
+        </w:rPr>
+        <w:t>Haaf</w:t>
+      </w:r>
+      <w:proofErr w:type="spellEnd"/>
+      <w:r>
+        <w:rPr>
+          <w:rFonts w:ascii="Times New Roman" w:hAnsi="Times New Roman" w:cs="Times New Roman"/>
+        </w:rPr>
+        <w:t>, J.M., Davis-</w:t>
+      </w:r>
+      <w:proofErr w:type="spellStart"/>
+      <w:r>
+        <w:rPr>
+          <w:rFonts w:ascii="Times New Roman" w:hAnsi="Times New Roman" w:cs="Times New Roman"/>
+        </w:rPr>
+        <w:t>Stober</w:t>
+      </w:r>
+      <w:proofErr w:type="spellEnd"/>
+      <w:r>
+        <w:rPr>
+          <w:rFonts w:ascii="Times New Roman" w:hAnsi="Times New Roman" w:cs="Times New Roman"/>
+        </w:rPr>
+        <w:t xml:space="preserve">, C., &amp; </w:t>
+      </w:r>
       <w:r>
         <w:rPr>
           <w:rFonts w:ascii="Times New Roman" w:hAnsi="Times New Roman" w:cs="Times New Roman"/>
           <w:b/>
+        </w:rPr>
+        <w:t>Hilgard, J.</w:t>
+      </w:r>
+      <w:r>
+        <w:rPr>
+          <w:rFonts w:ascii="Times New Roman" w:hAnsi="Times New Roman" w:cs="Times New Roman"/>
+        </w:rPr>
+        <w:t xml:space="preserve"> (in press) Beyond overall effects: A Bayesian approach to finding constraints across a collection of studies in meta-analysis. </w:t>
+      </w:r>
+      <w:r>
+        <w:rPr>
+          <w:rFonts w:ascii="Times New Roman" w:hAnsi="Times New Roman" w:cs="Times New Roman"/>
+          <w:i/>
+        </w:rPr>
+        <w:t>Psychological Methods.</w:t>
+      </w:r>
+    </w:p>
+    <w:p>
+      <w:pPr>
+        <w:pStyle w:val="NoSpacing"/>
+        <w:ind w:left="720" w:hanging="720"/>
+        <w:rPr>
+          <w:rFonts w:ascii="Times New Roman" w:hAnsi="Times New Roman" w:cs="Times New Roman"/>
+          <w:i/>
+          <w:shd w:val="clear" w:color="auto" w:fill="FFFFFF"/>
+        </w:rPr>
+      </w:pPr>
+      <w:r>
+        <w:rPr>
+          <w:rFonts w:ascii="Times New Roman" w:hAnsi="Times New Roman" w:cs="Times New Roman"/>
+          <w:b/>
           <w:shd w:val="clear" w:color="auto" w:fill="FFFFFF"/>
         </w:rPr>
         <w:t>Hilgard, J.,</w:t>
@@ -1131,88 +1207,73 @@
           <w:rFonts w:ascii="Times New Roman" w:hAnsi="Times New Roman" w:cs="Times New Roman"/>
           <w:shd w:val="clear" w:color="auto" w:fill="FFFFFF"/>
         </w:rPr>
-        <w:t xml:space="preserve"> Sala, G., Boot, W.R., &amp; Simons, D.J. (in press). Overestimation of action-game training effects: Publication bias and salami slicing. </w:t>
+        <w:t xml:space="preserve"> Sala, G., Boot, W.R., &amp; Simons, D.J. (2019). Overestimation of action-game training effects: Publication bias and salami slicing. </w:t>
       </w:r>
       <w:r>
         <w:rPr>
           <w:rFonts w:ascii="Times New Roman" w:hAnsi="Times New Roman" w:cs="Times New Roman"/>
           <w:i/>
-          <w:shd w:val="clear" w:color="auto" w:fill="FFFFFF"/>
-        </w:rPr>
-        <w:t>Collabra.</w:t>
-      </w:r>
-    </w:p>
-    <w:p>
-      <w:pPr>
-        <w:pStyle w:val="NoSpacing"/>
-        <w:ind w:left="720" w:hanging="720"/>
+          <w:iCs/>
+          <w:shd w:val="clear" w:color="auto" w:fill="FFFFFF"/>
+        </w:rPr>
+        <w:t>Collabra: Psychology</w:t>
+      </w:r>
+      <w:r>
         <w:rPr>
           <w:rFonts w:ascii="Times New Roman" w:hAnsi="Times New Roman" w:cs="Times New Roman"/>
           <w:i/>
-        </w:rPr>
-      </w:pPr>
-      <w:proofErr w:type="spellStart"/>
-      <w:r>
-        <w:rPr>
-          <w:rFonts w:ascii="Times New Roman" w:hAnsi="Times New Roman" w:cs="Times New Roman"/>
-        </w:rPr>
-        <w:t>Rouder</w:t>
-      </w:r>
-      <w:proofErr w:type="spellEnd"/>
-      <w:r>
-        <w:rPr>
-          <w:rFonts w:ascii="Times New Roman" w:hAnsi="Times New Roman" w:cs="Times New Roman"/>
-        </w:rPr>
-        <w:t xml:space="preserve">, J.N., </w:t>
-      </w:r>
-      <w:proofErr w:type="spellStart"/>
-      <w:r>
-        <w:rPr>
-          <w:rFonts w:ascii="Times New Roman" w:hAnsi="Times New Roman" w:cs="Times New Roman"/>
-        </w:rPr>
-        <w:t>Haaf</w:t>
-      </w:r>
-      <w:proofErr w:type="spellEnd"/>
-      <w:r>
-        <w:rPr>
-          <w:rFonts w:ascii="Times New Roman" w:hAnsi="Times New Roman" w:cs="Times New Roman"/>
-        </w:rPr>
-        <w:t>, J.M., Davis-</w:t>
-      </w:r>
-      <w:proofErr w:type="spellStart"/>
-      <w:r>
-        <w:rPr>
-          <w:rFonts w:ascii="Times New Roman" w:hAnsi="Times New Roman" w:cs="Times New Roman"/>
-        </w:rPr>
-        <w:t>Stober</w:t>
-      </w:r>
-      <w:proofErr w:type="spellEnd"/>
-      <w:r>
-        <w:rPr>
-          <w:rFonts w:ascii="Times New Roman" w:hAnsi="Times New Roman" w:cs="Times New Roman"/>
-        </w:rPr>
-        <w:t xml:space="preserve">, C., &amp; </w:t>
-      </w:r>
-      <w:r>
-        <w:rPr>
-          <w:rFonts w:ascii="Times New Roman" w:hAnsi="Times New Roman" w:cs="Times New Roman"/>
-          <w:b/>
-        </w:rPr>
-        <w:t>Hilgard, J.</w:t>
-      </w:r>
-      <w:r>
-        <w:rPr>
-          <w:rFonts w:ascii="Times New Roman" w:hAnsi="Times New Roman" w:cs="Times New Roman"/>
-        </w:rPr>
-        <w:t xml:space="preserve"> (in press) Beyond overall effects: A Bayesian approach to finding constraints across a collection of studies in meta-analysis. </w:t>
+          <w:shd w:val="clear" w:color="auto" w:fill="FFFFFF"/>
+        </w:rPr>
+        <w:t>, </w:t>
       </w:r>
       <w:r>
         <w:rPr>
           <w:rFonts w:ascii="Times New Roman" w:hAnsi="Times New Roman" w:cs="Times New Roman"/>
           <w:i/>
-        </w:rPr>
-        <w:t>Psychological Methods.</w:t>
-      </w:r>
+          <w:iCs/>
+          <w:shd w:val="clear" w:color="auto" w:fill="FFFFFF"/>
+        </w:rPr>
+        <w:t>5</w:t>
+      </w:r>
+      <w:r>
+        <w:rPr>
+          <w:rFonts w:ascii="Times New Roman" w:hAnsi="Times New Roman" w:cs="Times New Roman"/>
+          <w:shd w:val="clear" w:color="auto" w:fill="FFFFFF"/>
+        </w:rPr>
+        <w:t>(1), 30.</w:t>
+      </w:r>
+      <w:r>
+        <w:rPr>
+          <w:rFonts w:ascii="Times New Roman" w:hAnsi="Times New Roman" w:cs="Times New Roman"/>
+          <w:i/>
+          <w:shd w:val="clear" w:color="auto" w:fill="FFFFFF"/>
+        </w:rPr>
+        <w:t xml:space="preserve"> </w:t>
+      </w:r>
+      <w:r>
+        <w:rPr>
+          <w:rFonts w:ascii="Times New Roman" w:hAnsi="Times New Roman" w:cs="Times New Roman"/>
+          <w:shd w:val="clear" w:color="auto" w:fill="FFFFFF"/>
+        </w:rPr>
+        <w:t>DOI:</w:t>
+      </w:r>
+      <w:r>
+        <w:rPr>
+          <w:rFonts w:ascii="Times New Roman" w:hAnsi="Times New Roman" w:cs="Times New Roman"/>
+          <w:shd w:val="clear" w:color="auto" w:fill="FFFFFF"/>
+        </w:rPr>
+        <w:t xml:space="preserve"> </w:t>
+      </w:r>
+      <w:hyperlink r:id="rId13" w:history="1">
+        <w:r>
+          <w:rPr>
+            <w:rStyle w:val="Hyperlink"/>
+            <w:rFonts w:ascii="Times New Roman" w:hAnsi="Times New Roman" w:cs="Times New Roman"/>
+            <w:shd w:val="clear" w:color="auto" w:fill="FFFFFF"/>
+          </w:rPr>
+          <w:t>http://doi.org/10.1525/collabra.231</w:t>
+        </w:r>
+      </w:hyperlink>
     </w:p>
     <w:p>
       <w:pPr>
@@ -1258,7 +1319,7 @@
         </w:rPr>
         <w:t xml:space="preserve"> DOI: </w:t>
       </w:r>
-      <w:hyperlink r:id="rId11" w:history="1">
+      <w:hyperlink r:id="rId14" w:history="1">
         <w:r>
           <w:rPr>
             <w:rStyle w:val="Hyperlink"/>
@@ -1412,7 +1473,7 @@
         </w:rPr>
         <w:t xml:space="preserve"> DOI: </w:t>
       </w:r>
-      <w:hyperlink r:id="rId12" w:history="1">
+      <w:hyperlink r:id="rId15" w:history="1">
         <w:r>
           <w:rPr>
             <w:rStyle w:val="Hyperlink"/>
@@ -1688,7 +1749,7 @@
         </w:rPr>
         <w:t xml:space="preserve">: </w:t>
       </w:r>
-      <w:hyperlink r:id="rId13" w:history="1">
+      <w:hyperlink r:id="rId16" w:history="1">
         <w:r>
           <w:rPr>
             <w:rStyle w:val="Hyperlink"/>
@@ -2076,7 +2137,7 @@
         </w:rPr>
         <w:t xml:space="preserve">DOI: </w:t>
       </w:r>
-      <w:hyperlink r:id="rId14" w:history="1">
+      <w:hyperlink r:id="rId17" w:history="1">
         <w:r>
           <w:rPr>
             <w:rStyle w:val="Hyperlink"/>
@@ -3249,7 +3310,15 @@
         <w:rPr>
           <w:rFonts w:ascii="Times New Roman" w:hAnsi="Times New Roman" w:cs="Times New Roman"/>
         </w:rPr>
-        <w:t xml:space="preserve">). Acute exposure to difficult (but not violent) video games dysregulates cognitive control. </w:t>
+        <w:t>). Acute exposure to difficult (but not violent) video</w:t>
+      </w:r>
+      <w:bookmarkStart w:id="2" w:name="_GoBack"/>
+      <w:bookmarkEnd w:id="2"/>
+      <w:r>
+        <w:rPr>
+          <w:rFonts w:ascii="Times New Roman" w:hAnsi="Times New Roman" w:cs="Times New Roman"/>
+        </w:rPr>
+        <w:t xml:space="preserve"> games dysregulates cognitive control. </w:t>
       </w:r>
       <w:r>
         <w:rPr>
@@ -4489,14 +4558,32 @@
           <w:color w:val="000000"/>
           <w:shd w:val="clear" w:color="auto" w:fill="FFFFFF"/>
         </w:rPr>
-        <w:t>Hilgard. J.</w:t>
-      </w:r>
-      <w:r>
-        <w:rPr>
-          <w:rFonts w:ascii="Times New Roman" w:hAnsi="Times New Roman" w:cs="Times New Roman"/>
+        <w:t>Hilgard</w:t>
+      </w:r>
+      <w:r>
+        <w:rPr>
+          <w:rFonts w:ascii="Times New Roman" w:hAnsi="Times New Roman" w:cs="Times New Roman"/>
+          <w:b/>
           <w:color w:val="000000"/>
           <w:shd w:val="clear" w:color="auto" w:fill="FFFFFF"/>
         </w:rPr>
+        <w:t>,</w:t>
+      </w:r>
+      <w:r>
+        <w:rPr>
+          <w:rFonts w:ascii="Times New Roman" w:hAnsi="Times New Roman" w:cs="Times New Roman"/>
+          <w:b/>
+          <w:color w:val="000000"/>
+          <w:shd w:val="clear" w:color="auto" w:fill="FFFFFF"/>
+        </w:rPr>
+        <w:t xml:space="preserve"> J.</w:t>
+      </w:r>
+      <w:r>
+        <w:rPr>
+          <w:rFonts w:ascii="Times New Roman" w:hAnsi="Times New Roman" w:cs="Times New Roman"/>
+          <w:color w:val="000000"/>
+          <w:shd w:val="clear" w:color="auto" w:fill="FFFFFF"/>
+        </w:rPr>
         <w:t>, …, Uhlmann, E. L. (</w:t>
       </w:r>
       <w:r>
@@ -4505,15 +4592,61 @@
           <w:color w:val="000000"/>
           <w:shd w:val="clear" w:color="auto" w:fill="FFFFFF"/>
         </w:rPr>
-        <w:t>Submitted</w:t>
-      </w:r>
-      <w:r>
-        <w:rPr>
-          <w:rFonts w:ascii="Times New Roman" w:hAnsi="Times New Roman" w:cs="Times New Roman"/>
+        <w:t xml:space="preserve">Invited resubmission, </w:t>
+      </w:r>
+      <w:r>
+        <w:rPr>
+          <w:rFonts w:ascii="Times New Roman" w:hAnsi="Times New Roman" w:cs="Times New Roman"/>
+          <w:i/>
           <w:color w:val="000000"/>
           <w:shd w:val="clear" w:color="auto" w:fill="FFFFFF"/>
         </w:rPr>
+        <w:t>Psychological Bulletin</w:t>
+      </w:r>
+      <w:r>
+        <w:rPr>
+          <w:rFonts w:ascii="Times New Roman" w:hAnsi="Times New Roman" w:cs="Times New Roman"/>
+          <w:color w:val="000000"/>
+          <w:shd w:val="clear" w:color="auto" w:fill="FFFFFF"/>
+        </w:rPr>
         <w:t>) Crowdsourcing hypothesis tests: Making transparent how design choices shape research results. </w:t>
+      </w:r>
+    </w:p>
+    <w:p>
+      <w:pPr>
+        <w:pStyle w:val="NoSpacing"/>
+        <w:ind w:left="720" w:hanging="720"/>
+        <w:rPr>
+          <w:rFonts w:ascii="Times New Roman" w:hAnsi="Times New Roman" w:cs="Times New Roman"/>
+          <w:color w:val="000000"/>
+          <w:shd w:val="clear" w:color="auto" w:fill="FFFFFF"/>
+        </w:rPr>
+      </w:pPr>
+      <w:r>
+        <w:rPr>
+          <w:rFonts w:ascii="Times New Roman" w:hAnsi="Times New Roman" w:cs="Times New Roman"/>
+          <w:b/>
+          <w:color w:val="000000"/>
+          <w:shd w:val="clear" w:color="auto" w:fill="FFFFFF"/>
+        </w:rPr>
+        <w:t xml:space="preserve">Hilgard, J. </w:t>
+      </w:r>
+      <w:r>
+        <w:rPr>
+          <w:rFonts w:ascii="Times New Roman" w:hAnsi="Times New Roman" w:cs="Times New Roman"/>
+          <w:color w:val="000000"/>
+          <w:shd w:val="clear" w:color="auto" w:fill="FFFFFF"/>
+        </w:rPr>
+        <w:t xml:space="preserve">(submitted) </w:t>
+      </w:r>
+      <w:r>
+        <w:rPr>
+          <w:rFonts w:ascii="Times New Roman" w:hAnsi="Times New Roman" w:cs="Times New Roman"/>
+          <w:bCs/>
+          <w:color w:val="000000"/>
+          <w:shd w:val="clear" w:color="auto" w:fill="FFFFFF"/>
+        </w:rPr>
+        <w:t>Estimating largest plausible effect sizes with maximal positive controls: Plausibility of Hasan et al. (2013)</w:t>
       </w:r>
     </w:p>
     <w:p>
@@ -4825,43 +4958,34 @@
         </w:rPr>
         <w:t xml:space="preserve">, A.K., </w:t>
       </w:r>
+      <w:r>
+        <w:rPr>
+          <w:rFonts w:ascii="Times New Roman" w:hAnsi="Times New Roman" w:cs="Times New Roman"/>
+          <w:b/>
+        </w:rPr>
+        <w:t xml:space="preserve">Hilgard, J., </w:t>
+      </w:r>
+      <w:r>
+        <w:rPr>
+          <w:rFonts w:ascii="Times New Roman" w:hAnsi="Times New Roman" w:cs="Times New Roman"/>
+        </w:rPr>
+        <w:t xml:space="preserve">Zimmerman, I., </w:t>
+      </w:r>
       <w:proofErr w:type="spellStart"/>
       <w:r>
         <w:rPr>
           <w:rFonts w:ascii="Times New Roman" w:hAnsi="Times New Roman" w:cs="Times New Roman"/>
-          <w:b/>
-        </w:rPr>
-        <w:t>Hilgard</w:t>
+        </w:rPr>
+        <w:t>Bartholow</w:t>
       </w:r>
       <w:proofErr w:type="spellEnd"/>
       <w:r>
         <w:rPr>
           <w:rFonts w:ascii="Times New Roman" w:hAnsi="Times New Roman" w:cs="Times New Roman"/>
-          <w:b/>
-        </w:rPr>
-        <w:t xml:space="preserve">, J., </w:t>
-      </w:r>
-      <w:r>
-        <w:rPr>
-          <w:rFonts w:ascii="Times New Roman" w:hAnsi="Times New Roman" w:cs="Times New Roman"/>
-        </w:rPr>
-        <w:t xml:space="preserve">Zimmerman, I., </w:t>
-      </w:r>
-      <w:proofErr w:type="spellStart"/>
-      <w:r>
-        <w:rPr>
-          <w:rFonts w:ascii="Times New Roman" w:hAnsi="Times New Roman" w:cs="Times New Roman"/>
-        </w:rPr>
-        <w:t>Bartholow</w:t>
-      </w:r>
-      <w:proofErr w:type="spellEnd"/>
-      <w:r>
-        <w:rPr>
-          <w:rFonts w:ascii="Times New Roman" w:hAnsi="Times New Roman" w:cs="Times New Roman"/>
         </w:rPr>
         <w:t xml:space="preserve">, B.D., &amp; Gibson, B. (Preprint). Heroic video game violence and prosocial behavior. Preprint available at </w:t>
       </w:r>
-      <w:hyperlink r:id="rId15" w:history="1">
+      <w:hyperlink r:id="rId18" w:history="1">
         <w:r>
           <w:rPr>
             <w:rStyle w:val="Hyperlink"/>
@@ -4910,7 +5034,7 @@
         </w:rPr>
         <w:t xml:space="preserve"> Hilgard’s modified video game paradigm. </w:t>
       </w:r>
-      <w:hyperlink r:id="rId16" w:history="1">
+      <w:hyperlink r:id="rId19" w:history="1">
         <w:r>
           <w:rPr>
             <w:rStyle w:val="Hyperlink"/>
@@ -4960,7 +5084,6 @@
         <w:t xml:space="preserve">(5), 6-7. </w:t>
       </w:r>
       <w:proofErr w:type="spellStart"/>
-      <w:proofErr w:type="gramStart"/>
       <w:r>
         <w:rPr>
           <w:rStyle w:val="Hyperlink"/>
@@ -4971,7 +5094,6 @@
         <w:t>doi</w:t>
       </w:r>
       <w:proofErr w:type="spellEnd"/>
-      <w:proofErr w:type="gramEnd"/>
       <w:r>
         <w:rPr>
           <w:rStyle w:val="Hyperlink"/>
@@ -4979,37 +5101,30 @@
           <w:color w:val="auto"/>
           <w:u w:val="none"/>
         </w:rPr>
-        <w:t>: 10.1111/j.1740-9713.2016.00955.x</w:t>
-      </w:r>
-    </w:p>
-    <w:p>
-      <w:pPr>
-        <w:pStyle w:val="NoSpacing"/>
-        <w:ind w:left="720" w:hanging="720"/>
+        <w:t>: 10.1111/j.1740-9713.</w:t>
+      </w:r>
+      <w:proofErr w:type="gramStart"/>
+      <w:r>
         <w:rPr>
           <w:rStyle w:val="Hyperlink"/>
           <w:rFonts w:ascii="Times New Roman" w:hAnsi="Times New Roman" w:cs="Times New Roman"/>
           <w:color w:val="auto"/>
           <w:u w:val="none"/>
         </w:rPr>
-      </w:pPr>
-      <w:r>
+        <w:t>2016.00955.x</w:t>
+      </w:r>
+      <w:proofErr w:type="gramEnd"/>
+    </w:p>
+    <w:p>
+      <w:pPr>
+        <w:pStyle w:val="NoSpacing"/>
+        <w:ind w:left="720" w:hanging="720"/>
         <w:rPr>
           <w:rStyle w:val="Hyperlink"/>
           <w:rFonts w:ascii="Times New Roman" w:hAnsi="Times New Roman" w:cs="Times New Roman"/>
           <w:color w:val="auto"/>
           <w:u w:val="none"/>
         </w:rPr>
-        <w:t>Hilgard, J. (2019). Comment on Chang and Bushman (2019): Effects of outlier exclusion.</w:t>
-      </w:r>
-    </w:p>
-    <w:p>
-      <w:pPr>
-        <w:pStyle w:val="NoSpacing"/>
-        <w:ind w:left="720" w:hanging="720"/>
-        <w:rPr>
-          <w:rFonts w:ascii="Times New Roman" w:hAnsi="Times New Roman" w:cs="Times New Roman"/>
-        </w:rPr>
       </w:pPr>
       <w:r>
         <w:rPr>
@@ -5018,7 +5133,7 @@
           <w:color w:val="auto"/>
           <w:u w:val="none"/>
         </w:rPr>
-        <w:t xml:space="preserve">Hilgard, J. (2016). </w:t>
+        <w:t>Hilgard,</w:t>
       </w:r>
       <w:r>
         <w:rPr>
@@ -5027,9 +5142,8 @@
           <w:color w:val="auto"/>
           <w:u w:val="none"/>
         </w:rPr>
-        <w:t xml:space="preserve">Comment on </w:t>
-      </w:r>
-      <w:proofErr w:type="spellStart"/>
+        <w:t xml:space="preserve"> J. (2019). Comment on Chang and Bushman (2019): Effects of outlier exclusion.</w:t>
+      </w:r>
       <w:r>
         <w:rPr>
           <w:rStyle w:val="Hyperlink"/>
@@ -5037,9 +5151,26 @@
           <w:color w:val="auto"/>
           <w:u w:val="none"/>
         </w:rPr>
-        <w:t>Strack</w:t>
-      </w:r>
-      <w:proofErr w:type="spellEnd"/>
+        <w:t xml:space="preserve"> </w:t>
+      </w:r>
+      <w:hyperlink r:id="rId20" w:history="1">
+        <w:r>
+          <w:rPr>
+            <w:rStyle w:val="Hyperlink"/>
+            <w:rFonts w:ascii="Times New Roman" w:hAnsi="Times New Roman" w:cs="Times New Roman"/>
+          </w:rPr>
+          <w:t>https://crystalprisonzone.blogspot.com/2019/06/comment-on-chang-bushman-2019-effects.html</w:t>
+        </w:r>
+      </w:hyperlink>
+    </w:p>
+    <w:p>
+      <w:pPr>
+        <w:pStyle w:val="NoSpacing"/>
+        <w:ind w:left="720" w:hanging="720"/>
+        <w:rPr>
+          <w:rFonts w:ascii="Times New Roman" w:hAnsi="Times New Roman" w:cs="Times New Roman"/>
+        </w:rPr>
+      </w:pPr>
       <w:r>
         <w:rPr>
           <w:rStyle w:val="Hyperlink"/>
@@ -5047,9 +5178,47 @@
           <w:color w:val="auto"/>
           <w:u w:val="none"/>
         </w:rPr>
+        <w:t>Hilgard,</w:t>
+      </w:r>
+      <w:r>
+        <w:rPr>
+          <w:rStyle w:val="Hyperlink"/>
+          <w:rFonts w:ascii="Times New Roman" w:hAnsi="Times New Roman" w:cs="Times New Roman"/>
+          <w:color w:val="auto"/>
+          <w:u w:val="none"/>
+        </w:rPr>
+        <w:t xml:space="preserve"> J. (2016). </w:t>
+      </w:r>
+      <w:r>
+        <w:rPr>
+          <w:rStyle w:val="Hyperlink"/>
+          <w:rFonts w:ascii="Times New Roman" w:hAnsi="Times New Roman" w:cs="Times New Roman"/>
+          <w:color w:val="auto"/>
+          <w:u w:val="none"/>
+        </w:rPr>
+        <w:t xml:space="preserve">Comment on </w:t>
+      </w:r>
+      <w:proofErr w:type="spellStart"/>
+      <w:r>
+        <w:rPr>
+          <w:rStyle w:val="Hyperlink"/>
+          <w:rFonts w:ascii="Times New Roman" w:hAnsi="Times New Roman" w:cs="Times New Roman"/>
+          <w:color w:val="auto"/>
+          <w:u w:val="none"/>
+        </w:rPr>
+        <w:t>Strack</w:t>
+      </w:r>
+      <w:proofErr w:type="spellEnd"/>
+      <w:r>
+        <w:rPr>
+          <w:rStyle w:val="Hyperlink"/>
+          <w:rFonts w:ascii="Times New Roman" w:hAnsi="Times New Roman" w:cs="Times New Roman"/>
+          <w:color w:val="auto"/>
+          <w:u w:val="none"/>
+        </w:rPr>
         <w:t xml:space="preserve"> (2016): The RRR is not contaminated by small-study effects. </w:t>
       </w:r>
-      <w:hyperlink r:id="rId17" w:history="1">
+      <w:hyperlink r:id="rId21" w:history="1">
         <w:r>
           <w:rPr>
             <w:rStyle w:val="Hyperlink"/>
@@ -5094,7 +5263,7 @@
         </w:rPr>
         <w:t xml:space="preserve"> A reading list for the replicability crisis. </w:t>
       </w:r>
-      <w:hyperlink r:id="rId18" w:history="1">
+      <w:hyperlink r:id="rId22" w:history="1">
         <w:r>
           <w:rPr>
             <w:rStyle w:val="Hyperlink"/>
@@ -5109,85 +5278,6 @@
         <w:pStyle w:val="NoSpacing"/>
         <w:ind w:left="720" w:hanging="720"/>
         <w:rPr>
-          <w:rStyle w:val="Hyperlink"/>
-          <w:rFonts w:ascii="Times New Roman" w:hAnsi="Times New Roman" w:cs="Times New Roman"/>
-        </w:rPr>
-      </w:pPr>
-      <w:r>
-        <w:rPr>
-          <w:rFonts w:ascii="Times New Roman" w:hAnsi="Times New Roman" w:cs="Times New Roman"/>
-        </w:rPr>
-        <w:t>Hilgard, J. (2015)</w:t>
-      </w:r>
-      <w:r>
-        <w:rPr>
-          <w:rFonts w:ascii="Times New Roman" w:hAnsi="Times New Roman" w:cs="Times New Roman"/>
-        </w:rPr>
-        <w:t>.</w:t>
-      </w:r>
-      <w:r>
-        <w:rPr>
-          <w:rFonts w:ascii="Times New Roman" w:hAnsi="Times New Roman" w:cs="Times New Roman"/>
-        </w:rPr>
-        <w:t xml:space="preserve"> Bayesian perspectives on publication bias. </w:t>
-      </w:r>
-      <w:hyperlink r:id="rId19" w:history="1">
-        <w:r>
-          <w:rPr>
-            <w:rStyle w:val="Hyperlink"/>
-            <w:rFonts w:ascii="Times New Roman" w:hAnsi="Times New Roman" w:cs="Times New Roman"/>
-          </w:rPr>
-          <w:t>http://crystalprisonzone.blogspot.com/2015/07/bayesian-perspectives-on-publication.html</w:t>
-        </w:r>
-      </w:hyperlink>
-    </w:p>
-    <w:p>
-      <w:pPr>
-        <w:pStyle w:val="NoSpacing"/>
-        <w:ind w:left="720" w:hanging="720"/>
-        <w:rPr>
-          <w:rFonts w:ascii="Times New Roman" w:hAnsi="Times New Roman" w:cs="Times New Roman"/>
-        </w:rPr>
-      </w:pPr>
-      <w:r>
-        <w:rPr>
-          <w:rFonts w:ascii="Times New Roman" w:hAnsi="Times New Roman" w:cs="Times New Roman"/>
-        </w:rPr>
-        <w:t>Hilgard, J. (2015)</w:t>
-      </w:r>
-      <w:r>
-        <w:rPr>
-          <w:rFonts w:ascii="Times New Roman" w:hAnsi="Times New Roman" w:cs="Times New Roman"/>
-        </w:rPr>
-        <w:t>.</w:t>
-      </w:r>
-      <w:r>
-        <w:rPr>
-          <w:rFonts w:ascii="Times New Roman" w:hAnsi="Times New Roman" w:cs="Times New Roman"/>
-        </w:rPr>
-        <w:t xml:space="preserve"> Bayes factor: Asking the right questions. </w:t>
-      </w:r>
-      <w:hyperlink r:id="rId20" w:history="1">
-        <w:r>
-          <w:rPr>
-            <w:rStyle w:val="Hyperlink"/>
-            <w:rFonts w:ascii="Times New Roman" w:hAnsi="Times New Roman" w:cs="Times New Roman"/>
-          </w:rPr>
-          <w:t>http://crystalprisonzone.blogspot.com/2015/04/bayes-factor-asking-right-questions.html</w:t>
-        </w:r>
-      </w:hyperlink>
-      <w:r>
-        <w:rPr>
-          <w:rFonts w:ascii="Times New Roman" w:hAnsi="Times New Roman" w:cs="Times New Roman"/>
-        </w:rPr>
-        <w:t xml:space="preserve"> </w:t>
-      </w:r>
-    </w:p>
-    <w:p>
-      <w:pPr>
-        <w:pStyle w:val="NoSpacing"/>
-        <w:ind w:left="720" w:hanging="720"/>
-        <w:rPr>
           <w:rFonts w:ascii="Times New Roman" w:hAnsi="Times New Roman" w:cs="Times New Roman"/>
           <w:sz w:val="32"/>
           <w:szCs w:val="32"/>
@@ -5281,7 +5371,7 @@
         </w:rPr>
         <w:t xml:space="preserve">. </w:t>
       </w:r>
-      <w:hyperlink r:id="rId21" w:history="1">
+      <w:hyperlink r:id="rId23" w:history="1">
         <w:r>
           <w:rPr>
             <w:rStyle w:val="Hyperlink"/>
@@ -5324,7 +5414,7 @@
         </w:rPr>
         <w:t xml:space="preserve">. </w:t>
       </w:r>
-      <w:hyperlink r:id="rId22" w:history="1">
+      <w:hyperlink r:id="rId24" w:history="1">
         <w:r>
           <w:rPr>
             <w:rStyle w:val="Hyperlink"/>
@@ -5379,7 +5469,7 @@
         </w:rPr>
         <w:t xml:space="preserve">. </w:t>
       </w:r>
-      <w:hyperlink r:id="rId23" w:history="1">
+      <w:hyperlink r:id="rId25" w:history="1">
         <w:r>
           <w:rPr>
             <w:rStyle w:val="Hyperlink"/>
@@ -5424,7 +5514,7 @@
         </w:rPr>
         <w:t xml:space="preserve">Vox. </w:t>
       </w:r>
-      <w:hyperlink r:id="rId24" w:history="1">
+      <w:hyperlink r:id="rId26" w:history="1">
         <w:r>
           <w:rPr>
             <w:rStyle w:val="Hyperlink"/>
@@ -5496,8 +5586,6 @@
         <w:tab/>
         <w:t>Assistant professor, Illinois State University</w:t>
       </w:r>
-      <w:bookmarkStart w:id="0" w:name="_GoBack"/>
-      <w:bookmarkEnd w:id="0"/>
     </w:p>
     <w:p>
       <w:pPr>
@@ -5564,16 +5652,8 @@
           <w:rFonts w:ascii="Times New Roman" w:hAnsi="Times New Roman" w:cs="Times New Roman"/>
         </w:rPr>
         <w:tab/>
-        <w:t xml:space="preserve">Graduate </w:t>
-      </w:r>
-      <w:proofErr w:type="gramStart"/>
-      <w:r>
-        <w:rPr>
-          <w:rFonts w:ascii="Times New Roman" w:hAnsi="Times New Roman" w:cs="Times New Roman"/>
-        </w:rPr>
-        <w:t>student</w:t>
-      </w:r>
-      <w:proofErr w:type="gramEnd"/>
+        <w:t>Graduate student</w:t>
+      </w:r>
       <w:r>
         <w:rPr>
           <w:rFonts w:ascii="Times New Roman" w:hAnsi="Times New Roman" w:cs="Times New Roman"/>
@@ -5814,6 +5894,12 @@
         </w:rPr>
         <w:t>Theory and Research in Social Psychology</w:t>
       </w:r>
+      <w:r>
+        <w:rPr>
+          <w:rFonts w:ascii="Times New Roman" w:hAnsi="Times New Roman" w:cs="Times New Roman"/>
+        </w:rPr>
+        <w:t xml:space="preserve"> (graduate seminar)</w:t>
+      </w:r>
     </w:p>
     <w:p>
       <w:pPr>
@@ -6276,6 +6362,28 @@
           <w:b/>
         </w:rPr>
       </w:pPr>
+    </w:p>
+    <w:p>
+      <w:pPr>
+        <w:pStyle w:val="NoSpacing"/>
+        <w:ind w:left="720" w:hanging="720"/>
+        <w:rPr>
+          <w:rFonts w:ascii="Times New Roman" w:hAnsi="Times New Roman" w:cs="Times New Roman"/>
+        </w:rPr>
+      </w:pPr>
+      <w:r>
+        <w:rPr>
+          <w:rFonts w:ascii="Times New Roman" w:hAnsi="Times New Roman" w:cs="Times New Roman"/>
+          <w:b/>
+        </w:rPr>
+        <w:t>Hilgard, J.</w:t>
+      </w:r>
+      <w:r>
+        <w:rPr>
+          <w:rFonts w:ascii="Times New Roman" w:hAnsi="Times New Roman" w:cs="Times New Roman"/>
+        </w:rPr>
+        <w:t xml:space="preserve"> (2019, Aug) How little we know about the effects of violent video games. American Psychological Association, Chicago, IL.</w:t>
+      </w:r>
     </w:p>
     <w:p>
       <w:pPr>
@@ -8069,7 +8177,7 @@
           <w:szCs w:val="23"/>
         </w:rPr>
         <w:sectPr>
-          <w:headerReference w:type="default" r:id="rId25"/>
+          <w:headerReference w:type="default" r:id="rId27"/>
           <w:pgSz w:w="12240" w:h="15840"/>
           <w:pgMar w:top="1440" w:right="1440" w:bottom="1440" w:left="1440" w:header="720" w:footer="720" w:gutter="0"/>
           <w:cols w:space="720"/>
@@ -8374,7 +8482,6 @@
           <w:sz w:val="23"/>
           <w:szCs w:val="23"/>
         </w:rPr>
-        <w:lastRenderedPageBreak/>
         <w:t>Frontiers</w:t>
       </w:r>
     </w:p>
@@ -8459,23 +8566,13 @@
           <w:szCs w:val="23"/>
         </w:rPr>
       </w:pPr>
-      <w:proofErr w:type="spellStart"/>
-      <w:r>
-        <w:rPr>
-          <w:rFonts w:ascii="Times New Roman" w:hAnsi="Times New Roman" w:cs="Times New Roman"/>
-          <w:sz w:val="23"/>
-          <w:szCs w:val="23"/>
-        </w:rPr>
-        <w:t>Acta</w:t>
-      </w:r>
-      <w:proofErr w:type="spellEnd"/>
-      <w:r>
-        <w:rPr>
-          <w:rFonts w:ascii="Times New Roman" w:hAnsi="Times New Roman" w:cs="Times New Roman"/>
-          <w:sz w:val="23"/>
-          <w:szCs w:val="23"/>
-        </w:rPr>
-        <w:t xml:space="preserve"> </w:t>
+      <w:r>
+        <w:rPr>
+          <w:rFonts w:ascii="Times New Roman" w:hAnsi="Times New Roman" w:cs="Times New Roman"/>
+          <w:sz w:val="23"/>
+          <w:szCs w:val="23"/>
+        </w:rPr>
+        <w:t xml:space="preserve">Acta </w:t>
       </w:r>
       <w:proofErr w:type="spellStart"/>
       <w:r>
@@ -8690,8 +8787,64 @@
 </w:document>
 </file>
 
+<file path=word/comments.xml><?xml version="1.0" encoding="utf-8"?>
+<w:comments xmlns:wpc="http://schemas.microsoft.com/office/word/2010/wordprocessingCanvas" xmlns:cx="http://schemas.microsoft.com/office/drawing/2014/chartex" xmlns:cx1="http://schemas.microsoft.com/office/drawing/2015/9/8/chartex" xmlns:cx2="http://schemas.microsoft.com/office/drawing/2015/10/21/chartex" xmlns:cx3="http://schemas.microsoft.com/office/drawing/2016/5/9/chartex" xmlns:cx4="http://schemas.microsoft.com/office/drawing/2016/5/10/chartex" xmlns:cx5="http://schemas.microsoft.com/office/drawing/2016/5/11/chartex" xmlns:cx6="http://schemas.microsoft.com/office/drawing/2016/5/12/chartex" xmlns:cx7="http://schemas.microsoft.com/office/drawing/2016/5/13/chartex" xmlns:cx8="http://schemas.microsoft.com/office/drawing/2016/5/14/chartex" xmlns:mc="http://schemas.openxmlformats.org/markup-compatibility/2006" xmlns:aink="http://schemas.microsoft.com/office/drawing/2016/ink" xmlns:am3d="http://schemas.microsoft.com/office/drawing/2017/model3d" xmlns:o="urn:schemas-microsoft-com:office:office" xmlns:r="http://schemas.openxmlformats.org/officeDocument/2006/relationships" xmlns:m="http://schemas.openxmlformats.org/officeDocument/2006/math" xmlns:v="urn:schemas-microsoft-com:vml" xmlns:wp14="http://schemas.microsoft.com/office/word/2010/wordprocessingDrawing" xmlns:wp="http://schemas.openxmlformats.org/drawingml/2006/wordprocessingDrawing" xmlns:w10="urn:schemas-microsoft-com:office:word" xmlns:w="http://schemas.openxmlformats.org/wordprocessingml/2006/main" xmlns:w14="http://schemas.microsoft.com/office/word/2010/wordml" xmlns:w15="http://schemas.microsoft.com/office/word/2012/wordml" xmlns:w16cid="http://schemas.microsoft.com/office/word/2016/wordml/cid" xmlns:w16se="http://schemas.microsoft.com/office/word/2015/wordml/symex" xmlns:wpg="http://schemas.microsoft.com/office/word/2010/wordprocessingGroup" xmlns:wpi="http://schemas.microsoft.com/office/word/2010/wordprocessingInk" xmlns:wne="http://schemas.microsoft.com/office/word/2006/wordml" xmlns:wps="http://schemas.microsoft.com/office/word/2010/wordprocessingShape" mc:Ignorable="w14 w15 w16se w16cid wp14">
+  <w:comment w:id="0" w:author="Hilgard, Joe" w:date="2019-08-26T00:14:00Z" w:initials="HJ">
+    <w:p>
+      <w:pPr>
+        <w:pStyle w:val="CommentText"/>
+      </w:pPr>
+      <w:r>
+        <w:rPr>
+          <w:rStyle w:val="CommentReference"/>
+        </w:rPr>
+        <w:annotationRef/>
+      </w:r>
+      <w:proofErr w:type="gramStart"/>
+      <w:r>
+        <w:t>Is  this</w:t>
+      </w:r>
+      <w:proofErr w:type="gramEnd"/>
+      <w:r>
+        <w:t>… current?</w:t>
+      </w:r>
+    </w:p>
+  </w:comment>
+  <w:comment w:id="1" w:author="Hilgard, Joe" w:date="2019-08-26T00:13:00Z" w:initials="HJ">
+    <w:p>
+      <w:pPr>
+        <w:pStyle w:val="CommentText"/>
+      </w:pPr>
+      <w:r>
+        <w:rPr>
+          <w:rStyle w:val="CommentReference"/>
+        </w:rPr>
+        <w:annotationRef/>
+      </w:r>
+      <w:r>
+        <w:t>Service? Put awards someplace else? Potentially below pub record?</w:t>
+      </w:r>
+    </w:p>
+  </w:comment>
+</w:comments>
+</file>
+
+<file path=word/commentsExtended.xml><?xml version="1.0" encoding="utf-8"?>
+<w15:commentsEx xmlns:wpc="http://schemas.microsoft.com/office/word/2010/wordprocessingCanvas" xmlns:cx="http://schemas.microsoft.com/office/drawing/2014/chartex" xmlns:cx1="http://schemas.microsoft.com/office/drawing/2015/9/8/chartex" xmlns:cx2="http://schemas.microsoft.com/office/drawing/2015/10/21/chartex" xmlns:cx3="http://schemas.microsoft.com/office/drawing/2016/5/9/chartex" xmlns:cx4="http://schemas.microsoft.com/office/drawing/2016/5/10/chartex" xmlns:cx5="http://schemas.microsoft.com/office/drawing/2016/5/11/chartex" xmlns:cx6="http://schemas.microsoft.com/office/drawing/2016/5/12/chartex" xmlns:cx7="http://schemas.microsoft.com/office/drawing/2016/5/13/chartex" xmlns:cx8="http://schemas.microsoft.com/office/drawing/2016/5/14/chartex" xmlns:mc="http://schemas.openxmlformats.org/markup-compatibility/2006" xmlns:aink="http://schemas.microsoft.com/office/drawing/2016/ink" xmlns:am3d="http://schemas.microsoft.com/office/drawing/2017/model3d" xmlns:o="urn:schemas-microsoft-com:office:office" xmlns:r="http://schemas.openxmlformats.org/officeDocument/2006/relationships" xmlns:m="http://schemas.openxmlformats.org/officeDocument/2006/math" xmlns:v="urn:schemas-microsoft-com:vml" xmlns:wp14="http://schemas.microsoft.com/office/word/2010/wordprocessingDrawing" xmlns:wp="http://schemas.openxmlformats.org/drawingml/2006/wordprocessingDrawing" xmlns:w10="urn:schemas-microsoft-com:office:word" xmlns:w="http://schemas.openxmlformats.org/wordprocessingml/2006/main" xmlns:w14="http://schemas.microsoft.com/office/word/2010/wordml" xmlns:w15="http://schemas.microsoft.com/office/word/2012/wordml" xmlns:w16cid="http://schemas.microsoft.com/office/word/2016/wordml/cid" xmlns:w16se="http://schemas.microsoft.com/office/word/2015/wordml/symex" xmlns:wpg="http://schemas.microsoft.com/office/word/2010/wordprocessingGroup" xmlns:wpi="http://schemas.microsoft.com/office/word/2010/wordprocessingInk" xmlns:wne="http://schemas.microsoft.com/office/word/2006/wordml" xmlns:wps="http://schemas.microsoft.com/office/word/2010/wordprocessingShape" mc:Ignorable="w14 w15 w16se w16cid wp14">
+  <w15:commentEx w15:paraId="5CCB06FB" w15:done="0"/>
+  <w15:commentEx w15:paraId="61F92FCA" w15:done="0"/>
+</w15:commentsEx>
+</file>
+
+<file path=word/commentsIds.xml><?xml version="1.0" encoding="utf-8"?>
+<w16cid:commentsIds xmlns:wpc="http://schemas.microsoft.com/office/word/2010/wordprocessingCanvas" xmlns:cx="http://schemas.microsoft.com/office/drawing/2014/chartex" xmlns:cx1="http://schemas.microsoft.com/office/drawing/2015/9/8/chartex" xmlns:cx2="http://schemas.microsoft.com/office/drawing/2015/10/21/chartex" xmlns:cx3="http://schemas.microsoft.com/office/drawing/2016/5/9/chartex" xmlns:cx4="http://schemas.microsoft.com/office/drawing/2016/5/10/chartex" xmlns:cx5="http://schemas.microsoft.com/office/drawing/2016/5/11/chartex" xmlns:cx6="http://schemas.microsoft.com/office/drawing/2016/5/12/chartex" xmlns:cx7="http://schemas.microsoft.com/office/drawing/2016/5/13/chartex" xmlns:cx8="http://schemas.microsoft.com/office/drawing/2016/5/14/chartex" xmlns:mc="http://schemas.openxmlformats.org/markup-compatibility/2006" xmlns:aink="http://schemas.microsoft.com/office/drawing/2016/ink" xmlns:am3d="http://schemas.microsoft.com/office/drawing/2017/model3d" xmlns:o="urn:schemas-microsoft-com:office:office" xmlns:r="http://schemas.openxmlformats.org/officeDocument/2006/relationships" xmlns:m="http://schemas.openxmlformats.org/officeDocument/2006/math" xmlns:v="urn:schemas-microsoft-com:vml" xmlns:wp14="http://schemas.microsoft.com/office/word/2010/wordprocessingDrawing" xmlns:wp="http://schemas.openxmlformats.org/drawingml/2006/wordprocessingDrawing" xmlns:w10="urn:schemas-microsoft-com:office:word" xmlns:w="http://schemas.openxmlformats.org/wordprocessingml/2006/main" xmlns:w14="http://schemas.microsoft.com/office/word/2010/wordml" xmlns:w15="http://schemas.microsoft.com/office/word/2012/wordml" xmlns:w16cid="http://schemas.microsoft.com/office/word/2016/wordml/cid" xmlns:w16se="http://schemas.microsoft.com/office/word/2015/wordml/symex" xmlns:wpg="http://schemas.microsoft.com/office/word/2010/wordprocessingGroup" xmlns:wpi="http://schemas.microsoft.com/office/word/2010/wordprocessingInk" xmlns:wne="http://schemas.microsoft.com/office/word/2006/wordml" xmlns:wps="http://schemas.microsoft.com/office/word/2010/wordprocessingShape" mc:Ignorable="w14 w15 w16se w16cid wp14">
+  <w16cid:commentId w16cid:paraId="5CCB06FB" w16cid:durableId="210DA2DC"/>
+  <w16cid:commentId w16cid:paraId="61F92FCA" w16cid:durableId="210DA2BB"/>
+</w16cid:commentsIds>
+</file>
+
 <file path=word/endnotes.xml><?xml version="1.0" encoding="utf-8"?>
-<w:endnotes xmlns:wpc="http://schemas.microsoft.com/office/word/2010/wordprocessingCanvas" xmlns:mc="http://schemas.openxmlformats.org/markup-compatibility/2006" xmlns:o="urn:schemas-microsoft-com:office:office" xmlns:r="http://schemas.openxmlformats.org/officeDocument/2006/relationships" xmlns:m="http://schemas.openxmlformats.org/officeDocument/2006/math" xmlns:v="urn:schemas-microsoft-com:vml" xmlns:wp14="http://schemas.microsoft.com/office/word/2010/wordprocessingDrawing" xmlns:wp="http://schemas.openxmlformats.org/drawingml/2006/wordprocessingDrawing" xmlns:w10="urn:schemas-microsoft-com:office:word" xmlns:w="http://schemas.openxmlformats.org/wordprocessingml/2006/main" xmlns:w14="http://schemas.microsoft.com/office/word/2010/wordml" xmlns:wpg="http://schemas.microsoft.com/office/word/2010/wordprocessingGroup" xmlns:wpi="http://schemas.microsoft.com/office/word/2010/wordprocessingInk" xmlns:wne="http://schemas.microsoft.com/office/word/2006/wordml" xmlns:wps="http://schemas.microsoft.com/office/word/2010/wordprocessingShape" mc:Ignorable="w14 wp14">
+<w:endnotes xmlns:wpc="http://schemas.microsoft.com/office/word/2010/wordprocessingCanvas" xmlns:cx="http://schemas.microsoft.com/office/drawing/2014/chartex" xmlns:cx1="http://schemas.microsoft.com/office/drawing/2015/9/8/chartex" xmlns:cx2="http://schemas.microsoft.com/office/drawing/2015/10/21/chartex" xmlns:cx3="http://schemas.microsoft.com/office/drawing/2016/5/9/chartex" xmlns:cx4="http://schemas.microsoft.com/office/drawing/2016/5/10/chartex" xmlns:cx5="http://schemas.microsoft.com/office/drawing/2016/5/11/chartex" xmlns:cx6="http://schemas.microsoft.com/office/drawing/2016/5/12/chartex" xmlns:cx7="http://schemas.microsoft.com/office/drawing/2016/5/13/chartex" xmlns:cx8="http://schemas.microsoft.com/office/drawing/2016/5/14/chartex" xmlns:mc="http://schemas.openxmlformats.org/markup-compatibility/2006" xmlns:aink="http://schemas.microsoft.com/office/drawing/2016/ink" xmlns:am3d="http://schemas.microsoft.com/office/drawing/2017/model3d" xmlns:o="urn:schemas-microsoft-com:office:office" xmlns:r="http://schemas.openxmlformats.org/officeDocument/2006/relationships" xmlns:m="http://schemas.openxmlformats.org/officeDocument/2006/math" xmlns:v="urn:schemas-microsoft-com:vml" xmlns:wp14="http://schemas.microsoft.com/office/word/2010/wordprocessingDrawing" xmlns:wp="http://schemas.openxmlformats.org/drawingml/2006/wordprocessingDrawing" xmlns:w10="urn:schemas-microsoft-com:office:word" xmlns:w="http://schemas.openxmlformats.org/wordprocessingml/2006/main" xmlns:w14="http://schemas.microsoft.com/office/word/2010/wordml" xmlns:w15="http://schemas.microsoft.com/office/word/2012/wordml" xmlns:w16cid="http://schemas.microsoft.com/office/word/2016/wordml/cid" xmlns:w16se="http://schemas.microsoft.com/office/word/2015/wordml/symex" xmlns:wpg="http://schemas.microsoft.com/office/word/2010/wordprocessingGroup" xmlns:wpi="http://schemas.microsoft.com/office/word/2010/wordprocessingInk" xmlns:wne="http://schemas.microsoft.com/office/word/2006/wordml" xmlns:wps="http://schemas.microsoft.com/office/word/2010/wordprocessingShape" mc:Ignorable="w14 w15 w16se w16cid wp14">
   <w:endnote w:type="separator" w:id="-1">
     <w:p>
       <w:pPr>
@@ -8723,7 +8876,7 @@
 </file>
 
 <file path=word/footnotes.xml><?xml version="1.0" encoding="utf-8"?>
-<w:footnotes xmlns:wpc="http://schemas.microsoft.com/office/word/2010/wordprocessingCanvas" xmlns:mc="http://schemas.openxmlformats.org/markup-compatibility/2006" xmlns:o="urn:schemas-microsoft-com:office:office" xmlns:r="http://schemas.openxmlformats.org/officeDocument/2006/relationships" xmlns:m="http://schemas.openxmlformats.org/officeDocument/2006/math" xmlns:v="urn:schemas-microsoft-com:vml" xmlns:wp14="http://schemas.microsoft.com/office/word/2010/wordprocessingDrawing" xmlns:wp="http://schemas.openxmlformats.org/drawingml/2006/wordprocessingDrawing" xmlns:w10="urn:schemas-microsoft-com:office:word" xmlns:w="http://schemas.openxmlformats.org/wordprocessingml/2006/main" xmlns:w14="http://schemas.microsoft.com/office/word/2010/wordml" xmlns:wpg="http://schemas.microsoft.com/office/word/2010/wordprocessingGroup" xmlns:wpi="http://schemas.microsoft.com/office/word/2010/wordprocessingInk" xmlns:wne="http://schemas.microsoft.com/office/word/2006/wordml" xmlns:wps="http://schemas.microsoft.com/office/word/2010/wordprocessingShape" mc:Ignorable="w14 wp14">
+<w:footnotes xmlns:wpc="http://schemas.microsoft.com/office/word/2010/wordprocessingCanvas" xmlns:cx="http://schemas.microsoft.com/office/drawing/2014/chartex" xmlns:cx1="http://schemas.microsoft.com/office/drawing/2015/9/8/chartex" xmlns:cx2="http://schemas.microsoft.com/office/drawing/2015/10/21/chartex" xmlns:cx3="http://schemas.microsoft.com/office/drawing/2016/5/9/chartex" xmlns:cx4="http://schemas.microsoft.com/office/drawing/2016/5/10/chartex" xmlns:cx5="http://schemas.microsoft.com/office/drawing/2016/5/11/chartex" xmlns:cx6="http://schemas.microsoft.com/office/drawing/2016/5/12/chartex" xmlns:cx7="http://schemas.microsoft.com/office/drawing/2016/5/13/chartex" xmlns:cx8="http://schemas.microsoft.com/office/drawing/2016/5/14/chartex" xmlns:mc="http://schemas.openxmlformats.org/markup-compatibility/2006" xmlns:aink="http://schemas.microsoft.com/office/drawing/2016/ink" xmlns:am3d="http://schemas.microsoft.com/office/drawing/2017/model3d" xmlns:o="urn:schemas-microsoft-com:office:office" xmlns:r="http://schemas.openxmlformats.org/officeDocument/2006/relationships" xmlns:m="http://schemas.openxmlformats.org/officeDocument/2006/math" xmlns:v="urn:schemas-microsoft-com:vml" xmlns:wp14="http://schemas.microsoft.com/office/word/2010/wordprocessingDrawing" xmlns:wp="http://schemas.openxmlformats.org/drawingml/2006/wordprocessingDrawing" xmlns:w10="urn:schemas-microsoft-com:office:word" xmlns:w="http://schemas.openxmlformats.org/wordprocessingml/2006/main" xmlns:w14="http://schemas.microsoft.com/office/word/2010/wordml" xmlns:w15="http://schemas.microsoft.com/office/word/2012/wordml" xmlns:w16cid="http://schemas.microsoft.com/office/word/2016/wordml/cid" xmlns:w16se="http://schemas.microsoft.com/office/word/2015/wordml/symex" xmlns:wpg="http://schemas.microsoft.com/office/word/2010/wordprocessingGroup" xmlns:wpi="http://schemas.microsoft.com/office/word/2010/wordprocessingInk" xmlns:wne="http://schemas.microsoft.com/office/word/2006/wordml" xmlns:wps="http://schemas.microsoft.com/office/word/2010/wordprocessingShape" mc:Ignorable="w14 w15 w16se w16cid wp14">
   <w:footnote w:type="separator" w:id="-1">
     <w:p>
       <w:pPr>
@@ -8755,7 +8908,7 @@
 </file>
 
 <file path=word/header1.xml><?xml version="1.0" encoding="utf-8"?>
-<w:hdr xmlns:wpc="http://schemas.microsoft.com/office/word/2010/wordprocessingCanvas" xmlns:mc="http://schemas.openxmlformats.org/markup-compatibility/2006" xmlns:o="urn:schemas-microsoft-com:office:office" xmlns:r="http://schemas.openxmlformats.org/officeDocument/2006/relationships" xmlns:m="http://schemas.openxmlformats.org/officeDocument/2006/math" xmlns:v="urn:schemas-microsoft-com:vml" xmlns:wp14="http://schemas.microsoft.com/office/word/2010/wordprocessingDrawing" xmlns:wp="http://schemas.openxmlformats.org/drawingml/2006/wordprocessingDrawing" xmlns:w10="urn:schemas-microsoft-com:office:word" xmlns:w="http://schemas.openxmlformats.org/wordprocessingml/2006/main" xmlns:w14="http://schemas.microsoft.com/office/word/2010/wordml" xmlns:wpg="http://schemas.microsoft.com/office/word/2010/wordprocessingGroup" xmlns:wpi="http://schemas.microsoft.com/office/word/2010/wordprocessingInk" xmlns:wne="http://schemas.microsoft.com/office/word/2006/wordml" xmlns:wps="http://schemas.microsoft.com/office/word/2010/wordprocessingShape" mc:Ignorable="w14 wp14">
+<w:hdr xmlns:wpc="http://schemas.microsoft.com/office/word/2010/wordprocessingCanvas" xmlns:cx="http://schemas.microsoft.com/office/drawing/2014/chartex" xmlns:cx1="http://schemas.microsoft.com/office/drawing/2015/9/8/chartex" xmlns:cx2="http://schemas.microsoft.com/office/drawing/2015/10/21/chartex" xmlns:cx3="http://schemas.microsoft.com/office/drawing/2016/5/9/chartex" xmlns:cx4="http://schemas.microsoft.com/office/drawing/2016/5/10/chartex" xmlns:cx5="http://schemas.microsoft.com/office/drawing/2016/5/11/chartex" xmlns:cx6="http://schemas.microsoft.com/office/drawing/2016/5/12/chartex" xmlns:cx7="http://schemas.microsoft.com/office/drawing/2016/5/13/chartex" xmlns:cx8="http://schemas.microsoft.com/office/drawing/2016/5/14/chartex" xmlns:mc="http://schemas.openxmlformats.org/markup-compatibility/2006" xmlns:aink="http://schemas.microsoft.com/office/drawing/2016/ink" xmlns:am3d="http://schemas.microsoft.com/office/drawing/2017/model3d" xmlns:o="urn:schemas-microsoft-com:office:office" xmlns:r="http://schemas.openxmlformats.org/officeDocument/2006/relationships" xmlns:m="http://schemas.openxmlformats.org/officeDocument/2006/math" xmlns:v="urn:schemas-microsoft-com:vml" xmlns:wp14="http://schemas.microsoft.com/office/word/2010/wordprocessingDrawing" xmlns:wp="http://schemas.openxmlformats.org/drawingml/2006/wordprocessingDrawing" xmlns:w10="urn:schemas-microsoft-com:office:word" xmlns:w="http://schemas.openxmlformats.org/wordprocessingml/2006/main" xmlns:w14="http://schemas.microsoft.com/office/word/2010/wordml" xmlns:w15="http://schemas.microsoft.com/office/word/2012/wordml" xmlns:w16cid="http://schemas.microsoft.com/office/word/2016/wordml/cid" xmlns:w16se="http://schemas.microsoft.com/office/word/2015/wordml/symex" xmlns:wpg="http://schemas.microsoft.com/office/word/2010/wordprocessingGroup" xmlns:wpi="http://schemas.microsoft.com/office/word/2010/wordprocessingInk" xmlns:wne="http://schemas.microsoft.com/office/word/2006/wordml" xmlns:wps="http://schemas.microsoft.com/office/word/2010/wordprocessingShape" mc:Ignorable="w14 w15 w16se w16cid wp14">
   <w:p>
     <w:pPr>
       <w:pStyle w:val="Header"/>
@@ -8797,8 +8950,16 @@
 </w:hdr>
 </file>
 
+<file path=word/people.xml><?xml version="1.0" encoding="utf-8"?>
+<w15:people xmlns:wpc="http://schemas.microsoft.com/office/word/2010/wordprocessingCanvas" xmlns:cx="http://schemas.microsoft.com/office/drawing/2014/chartex" xmlns:cx1="http://schemas.microsoft.com/office/drawing/2015/9/8/chartex" xmlns:cx2="http://schemas.microsoft.com/office/drawing/2015/10/21/chartex" xmlns:cx3="http://schemas.microsoft.com/office/drawing/2016/5/9/chartex" xmlns:cx4="http://schemas.microsoft.com/office/drawing/2016/5/10/chartex" xmlns:cx5="http://schemas.microsoft.com/office/drawing/2016/5/11/chartex" xmlns:cx6="http://schemas.microsoft.com/office/drawing/2016/5/12/chartex" xmlns:cx7="http://schemas.microsoft.com/office/drawing/2016/5/13/chartex" xmlns:cx8="http://schemas.microsoft.com/office/drawing/2016/5/14/chartex" xmlns:mc="http://schemas.openxmlformats.org/markup-compatibility/2006" xmlns:aink="http://schemas.microsoft.com/office/drawing/2016/ink" xmlns:am3d="http://schemas.microsoft.com/office/drawing/2017/model3d" xmlns:o="urn:schemas-microsoft-com:office:office" xmlns:r="http://schemas.openxmlformats.org/officeDocument/2006/relationships" xmlns:m="http://schemas.openxmlformats.org/officeDocument/2006/math" xmlns:v="urn:schemas-microsoft-com:vml" xmlns:wp14="http://schemas.microsoft.com/office/word/2010/wordprocessingDrawing" xmlns:wp="http://schemas.openxmlformats.org/drawingml/2006/wordprocessingDrawing" xmlns:w10="urn:schemas-microsoft-com:office:word" xmlns:w="http://schemas.openxmlformats.org/wordprocessingml/2006/main" xmlns:w14="http://schemas.microsoft.com/office/word/2010/wordml" xmlns:w15="http://schemas.microsoft.com/office/word/2012/wordml" xmlns:w16cid="http://schemas.microsoft.com/office/word/2016/wordml/cid" xmlns:w16se="http://schemas.microsoft.com/office/word/2015/wordml/symex" xmlns:wpg="http://schemas.microsoft.com/office/word/2010/wordprocessingGroup" xmlns:wpi="http://schemas.microsoft.com/office/word/2010/wordprocessingInk" xmlns:wne="http://schemas.microsoft.com/office/word/2006/wordml" xmlns:wps="http://schemas.microsoft.com/office/word/2010/wordprocessingShape" mc:Ignorable="w14 w15 w16se w16cid wp14">
+  <w15:person w15:author="Hilgard, Joe">
+    <w15:presenceInfo w15:providerId="AD" w15:userId="S::jbhilga@ilstu.edu::0ecafc1d-379f-4a53-a1a9-715862280e3a"/>
+  </w15:person>
+</w15:people>
+</file>
+
 <file path=word/styles.xml><?xml version="1.0" encoding="utf-8"?>
-<w:styles xmlns:mc="http://schemas.openxmlformats.org/markup-compatibility/2006" xmlns:r="http://schemas.openxmlformats.org/officeDocument/2006/relationships" xmlns:w="http://schemas.openxmlformats.org/wordprocessingml/2006/main" xmlns:w14="http://schemas.microsoft.com/office/word/2010/wordml" mc:Ignorable="w14">
+<w:styles xmlns:mc="http://schemas.openxmlformats.org/markup-compatibility/2006" xmlns:r="http://schemas.openxmlformats.org/officeDocument/2006/relationships" xmlns:w="http://schemas.openxmlformats.org/wordprocessingml/2006/main" xmlns:w14="http://schemas.microsoft.com/office/word/2010/wordml" xmlns:w15="http://schemas.microsoft.com/office/word/2012/wordml" xmlns:w16cid="http://schemas.microsoft.com/office/word/2016/wordml/cid" xmlns:w16se="http://schemas.microsoft.com/office/word/2015/wordml/symex" mc:Ignorable="w14 w15 w16se w16cid">
   <w:docDefaults>
     <w:rPrDefault>
       <w:rPr>
@@ -8814,148 +8975,382 @@
       </w:pPr>
     </w:pPrDefault>
   </w:docDefaults>
-  <w:latentStyles w:defLockedState="0" w:defUIPriority="99" w:defSemiHidden="1" w:defUnhideWhenUsed="1" w:defQFormat="0" w:count="267">
-    <w:lsdException w:name="Normal" w:semiHidden="0" w:uiPriority="0" w:unhideWhenUsed="0" w:qFormat="1"/>
-    <w:lsdException w:name="heading 1" w:semiHidden="0" w:uiPriority="9" w:unhideWhenUsed="0" w:qFormat="1"/>
-    <w:lsdException w:name="heading 2" w:uiPriority="9" w:qFormat="1"/>
-    <w:lsdException w:name="heading 3" w:uiPriority="9" w:qFormat="1"/>
-    <w:lsdException w:name="heading 4" w:uiPriority="9" w:qFormat="1"/>
-    <w:lsdException w:name="heading 5" w:uiPriority="9" w:qFormat="1"/>
-    <w:lsdException w:name="heading 6" w:uiPriority="9" w:qFormat="1"/>
-    <w:lsdException w:name="heading 7" w:uiPriority="9" w:qFormat="1"/>
-    <w:lsdException w:name="heading 8" w:uiPriority="9" w:qFormat="1"/>
-    <w:lsdException w:name="heading 9" w:uiPriority="9" w:qFormat="1"/>
-    <w:lsdException w:name="toc 1" w:uiPriority="39"/>
-    <w:lsdException w:name="toc 2" w:uiPriority="39"/>
-    <w:lsdException w:name="toc 3" w:uiPriority="39"/>
-    <w:lsdException w:name="toc 4" w:uiPriority="39"/>
-    <w:lsdException w:name="toc 5" w:uiPriority="39"/>
-    <w:lsdException w:name="toc 6" w:uiPriority="39"/>
-    <w:lsdException w:name="toc 7" w:uiPriority="39"/>
-    <w:lsdException w:name="toc 8" w:uiPriority="39"/>
-    <w:lsdException w:name="toc 9" w:uiPriority="39"/>
-    <w:lsdException w:name="caption" w:uiPriority="35" w:qFormat="1"/>
-    <w:lsdException w:name="Title" w:semiHidden="0" w:uiPriority="10" w:unhideWhenUsed="0" w:qFormat="1"/>
-    <w:lsdException w:name="Default Paragraph Font" w:uiPriority="1"/>
-    <w:lsdException w:name="Body Text" w:uiPriority="0"/>
-    <w:lsdException w:name="Subtitle" w:semiHidden="0" w:uiPriority="11" w:unhideWhenUsed="0" w:qFormat="1"/>
-    <w:lsdException w:name="Strong" w:semiHidden="0" w:uiPriority="22" w:unhideWhenUsed="0" w:qFormat="1"/>
-    <w:lsdException w:name="Emphasis" w:semiHidden="0" w:uiPriority="20" w:unhideWhenUsed="0" w:qFormat="1"/>
-    <w:lsdException w:name="Normal Table" w:semiHidden="0" w:unhideWhenUsed="0"/>
-    <w:lsdException w:name="Table Subtle 2" w:semiHidden="0" w:unhideWhenUsed="0"/>
-    <w:lsdException w:name="Table Web 3" w:semiHidden="0" w:unhideWhenUsed="0"/>
-    <w:lsdException w:name="Table Grid" w:semiHidden="0" w:uiPriority="59" w:unhideWhenUsed="0"/>
-    <w:lsdException w:name="Placeholder Text" w:unhideWhenUsed="0"/>
-    <w:lsdException w:name="No Spacing" w:semiHidden="0" w:uiPriority="1" w:unhideWhenUsed="0" w:qFormat="1"/>
-    <w:lsdException w:name="Light Shading" w:semiHidden="0" w:uiPriority="60" w:unhideWhenUsed="0"/>
-    <w:lsdException w:name="Light List" w:semiHidden="0" w:uiPriority="61" w:unhideWhenUsed="0"/>
-    <w:lsdException w:name="Light Grid" w:semiHidden="0" w:uiPriority="62" w:unhideWhenUsed="0"/>
-    <w:lsdException w:name="Medium Shading 1" w:semiHidden="0" w:uiPriority="63" w:unhideWhenUsed="0"/>
-    <w:lsdException w:name="Medium Shading 2" w:semiHidden="0" w:uiPriority="64" w:unhideWhenUsed="0"/>
-    <w:lsdException w:name="Medium List 1" w:semiHidden="0" w:uiPriority="65" w:unhideWhenUsed="0"/>
-    <w:lsdException w:name="Medium List 2" w:semiHidden="0" w:uiPriority="66" w:unhideWhenUsed="0"/>
-    <w:lsdException w:name="Medium Grid 1" w:semiHidden="0" w:uiPriority="67" w:unhideWhenUsed="0"/>
-    <w:lsdException w:name="Medium Grid 2" w:semiHidden="0" w:uiPriority="68" w:unhideWhenUsed="0"/>
-    <w:lsdException w:name="Medium Grid 3" w:semiHidden="0" w:uiPriority="69" w:unhideWhenUsed="0"/>
-    <w:lsdException w:name="Dark List" w:semiHidden="0" w:uiPriority="70" w:unhideWhenUsed="0"/>
-    <w:lsdException w:name="Colorful Shading" w:semiHidden="0" w:uiPriority="71" w:unhideWhenUsed="0"/>
-    <w:lsdException w:name="Colorful List" w:semiHidden="0" w:uiPriority="72" w:unhideWhenUsed="0"/>
-    <w:lsdException w:name="Colorful Grid" w:semiHidden="0" w:uiPriority="73" w:unhideWhenUsed="0"/>
-    <w:lsdException w:name="Light Shading Accent 1" w:semiHidden="0" w:uiPriority="60" w:unhideWhenUsed="0"/>
-    <w:lsdException w:name="Light List Accent 1" w:semiHidden="0" w:uiPriority="61" w:unhideWhenUsed="0"/>
-    <w:lsdException w:name="Light Grid Accent 1" w:semiHidden="0" w:uiPriority="62" w:unhideWhenUsed="0"/>
-    <w:lsdException w:name="Medium Shading 1 Accent 1" w:semiHidden="0" w:uiPriority="63" w:unhideWhenUsed="0"/>
-    <w:lsdException w:name="Medium Shading 2 Accent 1" w:semiHidden="0" w:uiPriority="64" w:unhideWhenUsed="0"/>
-    <w:lsdException w:name="Medium List 1 Accent 1" w:semiHidden="0" w:uiPriority="65" w:unhideWhenUsed="0"/>
-    <w:lsdException w:name="Revision" w:unhideWhenUsed="0"/>
-    <w:lsdException w:name="List Paragraph" w:semiHidden="0" w:uiPriority="34" w:unhideWhenUsed="0" w:qFormat="1"/>
-    <w:lsdException w:name="Quote" w:semiHidden="0" w:uiPriority="29" w:unhideWhenUsed="0" w:qFormat="1"/>
-    <w:lsdException w:name="Intense Quote" w:semiHidden="0" w:uiPriority="30" w:unhideWhenUsed="0" w:qFormat="1"/>
-    <w:lsdException w:name="Medium List 2 Accent 1" w:semiHidden="0" w:uiPriority="66" w:unhideWhenUsed="0"/>
-    <w:lsdException w:name="Medium Grid 1 Accent 1" w:semiHidden="0" w:uiPriority="67" w:unhideWhenUsed="0"/>
-    <w:lsdException w:name="Medium Grid 2 Accent 1" w:semiHidden="0" w:uiPriority="68" w:unhideWhenUsed="0"/>
-    <w:lsdException w:name="Medium Grid 3 Accent 1" w:semiHidden="0" w:uiPriority="69" w:unhideWhenUsed="0"/>
-    <w:lsdException w:name="Dark List Accent 1" w:semiHidden="0" w:uiPriority="70" w:unhideWhenUsed="0"/>
-    <w:lsdException w:name="Colorful Shading Accent 1" w:semiHidden="0" w:uiPriority="71" w:unhideWhenUsed="0"/>
-    <w:lsdException w:name="Colorful List Accent 1" w:semiHidden="0" w:uiPriority="72" w:unhideWhenUsed="0"/>
-    <w:lsdException w:name="Colorful Grid Accent 1" w:semiHidden="0" w:uiPriority="73" w:unhideWhenUsed="0"/>
-    <w:lsdException w:name="Light Shading Accent 2" w:semiHidden="0" w:uiPriority="60" w:unhideWhenUsed="0"/>
-    <w:lsdException w:name="Light List Accent 2" w:semiHidden="0" w:uiPriority="61" w:unhideWhenUsed="0"/>
-    <w:lsdException w:name="Light Grid Accent 2" w:semiHidden="0" w:uiPriority="62" w:unhideWhenUsed="0"/>
-    <w:lsdException w:name="Medium Shading 1 Accent 2" w:semiHidden="0" w:uiPriority="63" w:unhideWhenUsed="0"/>
-    <w:lsdException w:name="Medium Shading 2 Accent 2" w:semiHidden="0" w:uiPriority="64" w:unhideWhenUsed="0"/>
-    <w:lsdException w:name="Medium List 1 Accent 2" w:semiHidden="0" w:uiPriority="65" w:unhideWhenUsed="0"/>
-    <w:lsdException w:name="Medium List 2 Accent 2" w:semiHidden="0" w:uiPriority="66" w:unhideWhenUsed="0"/>
-    <w:lsdException w:name="Medium Grid 1 Accent 2" w:semiHidden="0" w:uiPriority="67" w:unhideWhenUsed="0"/>
-    <w:lsdException w:name="Medium Grid 2 Accent 2" w:semiHidden="0" w:uiPriority="68" w:unhideWhenUsed="0"/>
-    <w:lsdException w:name="Medium Grid 3 Accent 2" w:semiHidden="0" w:uiPriority="69" w:unhideWhenUsed="0"/>
-    <w:lsdException w:name="Dark List Accent 2" w:semiHidden="0" w:uiPriority="70" w:unhideWhenUsed="0"/>
-    <w:lsdException w:name="Colorful Shading Accent 2" w:semiHidden="0" w:uiPriority="71" w:unhideWhenUsed="0"/>
-    <w:lsdException w:name="Colorful List Accent 2" w:semiHidden="0" w:uiPriority="72" w:unhideWhenUsed="0"/>
-    <w:lsdException w:name="Colorful Grid Accent 2" w:semiHidden="0" w:uiPriority="73" w:unhideWhenUsed="0"/>
-    <w:lsdException w:name="Light Shading Accent 3" w:semiHidden="0" w:uiPriority="60" w:unhideWhenUsed="0"/>
-    <w:lsdException w:name="Light List Accent 3" w:semiHidden="0" w:uiPriority="61" w:unhideWhenUsed="0"/>
-    <w:lsdException w:name="Light Grid Accent 3" w:semiHidden="0" w:uiPriority="62" w:unhideWhenUsed="0"/>
-    <w:lsdException w:name="Medium Shading 1 Accent 3" w:semiHidden="0" w:uiPriority="63" w:unhideWhenUsed="0"/>
-    <w:lsdException w:name="Medium Shading 2 Accent 3" w:semiHidden="0" w:uiPriority="64" w:unhideWhenUsed="0"/>
-    <w:lsdException w:name="Medium List 1 Accent 3" w:semiHidden="0" w:uiPriority="65" w:unhideWhenUsed="0"/>
-    <w:lsdException w:name="Medium List 2 Accent 3" w:semiHidden="0" w:uiPriority="66" w:unhideWhenUsed="0"/>
-    <w:lsdException w:name="Medium Grid 1 Accent 3" w:semiHidden="0" w:uiPriority="67" w:unhideWhenUsed="0"/>
-    <w:lsdException w:name="Medium Grid 2 Accent 3" w:semiHidden="0" w:uiPriority="68" w:unhideWhenUsed="0"/>
-    <w:lsdException w:name="Medium Grid 3 Accent 3" w:semiHidden="0" w:uiPriority="69" w:unhideWhenUsed="0"/>
-    <w:lsdException w:name="Dark List Accent 3" w:semiHidden="0" w:uiPriority="70" w:unhideWhenUsed="0"/>
-    <w:lsdException w:name="Colorful Shading Accent 3" w:semiHidden="0" w:uiPriority="71" w:unhideWhenUsed="0"/>
-    <w:lsdException w:name="Colorful List Accent 3" w:semiHidden="0" w:uiPriority="72" w:unhideWhenUsed="0"/>
-    <w:lsdException w:name="Colorful Grid Accent 3" w:semiHidden="0" w:uiPriority="73" w:unhideWhenUsed="0"/>
-    <w:lsdException w:name="Light Shading Accent 4" w:semiHidden="0" w:uiPriority="60" w:unhideWhenUsed="0"/>
-    <w:lsdException w:name="Light List Accent 4" w:semiHidden="0" w:uiPriority="61" w:unhideWhenUsed="0"/>
-    <w:lsdException w:name="Light Grid Accent 4" w:semiHidden="0" w:uiPriority="62" w:unhideWhenUsed="0"/>
-    <w:lsdException w:name="Medium Shading 1 Accent 4" w:semiHidden="0" w:uiPriority="63" w:unhideWhenUsed="0"/>
-    <w:lsdException w:name="Medium Shading 2 Accent 4" w:semiHidden="0" w:uiPriority="64" w:unhideWhenUsed="0"/>
-    <w:lsdException w:name="Medium List 1 Accent 4" w:semiHidden="0" w:uiPriority="65" w:unhideWhenUsed="0"/>
-    <w:lsdException w:name="Medium List 2 Accent 4" w:semiHidden="0" w:uiPriority="66" w:unhideWhenUsed="0"/>
-    <w:lsdException w:name="Medium Grid 1 Accent 4" w:semiHidden="0" w:uiPriority="67" w:unhideWhenUsed="0"/>
-    <w:lsdException w:name="Medium Grid 2 Accent 4" w:semiHidden="0" w:uiPriority="68" w:unhideWhenUsed="0"/>
-    <w:lsdException w:name="Medium Grid 3 Accent 4" w:semiHidden="0" w:uiPriority="69" w:unhideWhenUsed="0"/>
-    <w:lsdException w:name="Dark List Accent 4" w:semiHidden="0" w:uiPriority="70" w:unhideWhenUsed="0"/>
-    <w:lsdException w:name="Colorful Shading Accent 4" w:semiHidden="0" w:uiPriority="71" w:unhideWhenUsed="0"/>
-    <w:lsdException w:name="Colorful List Accent 4" w:semiHidden="0" w:uiPriority="72" w:unhideWhenUsed="0"/>
-    <w:lsdException w:name="Colorful Grid Accent 4" w:semiHidden="0" w:uiPriority="73" w:unhideWhenUsed="0"/>
-    <w:lsdException w:name="Light Shading Accent 5" w:semiHidden="0" w:uiPriority="60" w:unhideWhenUsed="0"/>
-    <w:lsdException w:name="Light List Accent 5" w:semiHidden="0" w:uiPriority="61" w:unhideWhenUsed="0"/>
-    <w:lsdException w:name="Light Grid Accent 5" w:semiHidden="0" w:uiPriority="62" w:unhideWhenUsed="0"/>
-    <w:lsdException w:name="Medium Shading 1 Accent 5" w:semiHidden="0" w:uiPriority="63" w:unhideWhenUsed="0"/>
-    <w:lsdException w:name="Medium Shading 2 Accent 5" w:semiHidden="0" w:uiPriority="64" w:unhideWhenUsed="0"/>
-    <w:lsdException w:name="Medium List 1 Accent 5" w:semiHidden="0" w:uiPriority="65" w:unhideWhenUsed="0"/>
-    <w:lsdException w:name="Medium List 2 Accent 5" w:semiHidden="0" w:uiPriority="66" w:unhideWhenUsed="0"/>
-    <w:lsdException w:name="Medium Grid 1 Accent 5" w:semiHidden="0" w:uiPriority="67" w:unhideWhenUsed="0"/>
-    <w:lsdException w:name="Medium Grid 2 Accent 5" w:semiHidden="0" w:uiPriority="68" w:unhideWhenUsed="0"/>
-    <w:lsdException w:name="Medium Grid 3 Accent 5" w:semiHidden="0" w:uiPriority="69" w:unhideWhenUsed="0"/>
-    <w:lsdException w:name="Dark List Accent 5" w:semiHidden="0" w:uiPriority="70" w:unhideWhenUsed="0"/>
-    <w:lsdException w:name="Colorful Shading Accent 5" w:semiHidden="0" w:uiPriority="71" w:unhideWhenUsed="0"/>
-    <w:lsdException w:name="Colorful List Accent 5" w:semiHidden="0" w:uiPriority="72" w:unhideWhenUsed="0"/>
-    <w:lsdException w:name="Colorful Grid Accent 5" w:semiHidden="0" w:uiPriority="73" w:unhideWhenUsed="0"/>
-    <w:lsdException w:name="Light Shading Accent 6" w:semiHidden="0" w:uiPriority="60" w:unhideWhenUsed="0"/>
-    <w:lsdException w:name="Light List Accent 6" w:semiHidden="0" w:uiPriority="61" w:unhideWhenUsed="0"/>
-    <w:lsdException w:name="Light Grid Accent 6" w:semiHidden="0" w:uiPriority="62" w:unhideWhenUsed="0"/>
-    <w:lsdException w:name="Medium Shading 1 Accent 6" w:semiHidden="0" w:uiPriority="63" w:unhideWhenUsed="0"/>
-    <w:lsdException w:name="Medium Shading 2 Accent 6" w:semiHidden="0" w:uiPriority="64" w:unhideWhenUsed="0"/>
-    <w:lsdException w:name="Medium List 1 Accent 6" w:semiHidden="0" w:uiPriority="65" w:unhideWhenUsed="0"/>
-    <w:lsdException w:name="Medium List 2 Accent 6" w:semiHidden="0" w:uiPriority="66" w:unhideWhenUsed="0"/>
-    <w:lsdException w:name="Medium Grid 1 Accent 6" w:semiHidden="0" w:uiPriority="67" w:unhideWhenUsed="0"/>
-    <w:lsdException w:name="Medium Grid 2 Accent 6" w:semiHidden="0" w:uiPriority="68" w:unhideWhenUsed="0"/>
-    <w:lsdException w:name="Medium Grid 3 Accent 6" w:semiHidden="0" w:uiPriority="69" w:unhideWhenUsed="0"/>
-    <w:lsdException w:name="Dark List Accent 6" w:semiHidden="0" w:uiPriority="70" w:unhideWhenUsed="0"/>
-    <w:lsdException w:name="Colorful Shading Accent 6" w:semiHidden="0" w:uiPriority="71" w:unhideWhenUsed="0"/>
-    <w:lsdException w:name="Colorful List Accent 6" w:semiHidden="0" w:uiPriority="72" w:unhideWhenUsed="0"/>
-    <w:lsdException w:name="Colorful Grid Accent 6" w:semiHidden="0" w:uiPriority="73" w:unhideWhenUsed="0"/>
-    <w:lsdException w:name="Subtle Emphasis" w:semiHidden="0" w:uiPriority="19" w:unhideWhenUsed="0" w:qFormat="1"/>
-    <w:lsdException w:name="Intense Emphasis" w:semiHidden="0" w:uiPriority="21" w:unhideWhenUsed="0" w:qFormat="1"/>
-    <w:lsdException w:name="Subtle Reference" w:semiHidden="0" w:uiPriority="31" w:unhideWhenUsed="0" w:qFormat="1"/>
-    <w:lsdException w:name="Intense Reference" w:semiHidden="0" w:uiPriority="32" w:unhideWhenUsed="0" w:qFormat="1"/>
-    <w:lsdException w:name="Book Title" w:semiHidden="0" w:uiPriority="33" w:unhideWhenUsed="0" w:qFormat="1"/>
-    <w:lsdException w:name="Bibliography" w:uiPriority="37"/>
-    <w:lsdException w:name="TOC Heading" w:uiPriority="39" w:qFormat="1"/>
+  <w:latentStyles w:defLockedState="0" w:defUIPriority="99" w:defSemiHidden="0" w:defUnhideWhenUsed="0" w:defQFormat="0" w:count="375">
+    <w:lsdException w:name="Normal" w:uiPriority="0" w:qFormat="1"/>
+    <w:lsdException w:name="heading 1" w:uiPriority="9" w:qFormat="1"/>
+    <w:lsdException w:name="heading 2" w:semiHidden="1" w:uiPriority="9" w:unhideWhenUsed="1" w:qFormat="1"/>
+    <w:lsdException w:name="heading 3" w:semiHidden="1" w:uiPriority="9" w:unhideWhenUsed="1" w:qFormat="1"/>
+    <w:lsdException w:name="heading 4" w:semiHidden="1" w:uiPriority="9" w:unhideWhenUsed="1" w:qFormat="1"/>
+    <w:lsdException w:name="heading 5" w:semiHidden="1" w:uiPriority="9" w:unhideWhenUsed="1" w:qFormat="1"/>
+    <w:lsdException w:name="heading 6" w:semiHidden="1" w:uiPriority="9" w:unhideWhenUsed="1" w:qFormat="1"/>
+    <w:lsdException w:name="heading 7" w:semiHidden="1" w:uiPriority="9" w:unhideWhenUsed="1" w:qFormat="1"/>
+    <w:lsdException w:name="heading 8" w:semiHidden="1" w:uiPriority="9" w:unhideWhenUsed="1" w:qFormat="1"/>
+    <w:lsdException w:name="heading 9" w:semiHidden="1" w:uiPriority="9" w:unhideWhenUsed="1" w:qFormat="1"/>
+    <w:lsdException w:name="index 1" w:semiHidden="1" w:unhideWhenUsed="1"/>
+    <w:lsdException w:name="index 2" w:semiHidden="1" w:unhideWhenUsed="1"/>
+    <w:lsdException w:name="index 3" w:semiHidden="1" w:unhideWhenUsed="1"/>
+    <w:lsdException w:name="index 4" w:semiHidden="1" w:unhideWhenUsed="1"/>
+    <w:lsdException w:name="index 5" w:semiHidden="1" w:unhideWhenUsed="1"/>
+    <w:lsdException w:name="index 6" w:semiHidden="1" w:unhideWhenUsed="1"/>
+    <w:lsdException w:name="index 7" w:semiHidden="1" w:unhideWhenUsed="1"/>
+    <w:lsdException w:name="index 8" w:semiHidden="1" w:unhideWhenUsed="1"/>
+    <w:lsdException w:name="index 9" w:semiHidden="1" w:unhideWhenUsed="1"/>
+    <w:lsdException w:name="toc 1" w:semiHidden="1" w:uiPriority="39" w:unhideWhenUsed="1"/>
+    <w:lsdException w:name="toc 2" w:semiHidden="1" w:uiPriority="39" w:unhideWhenUsed="1"/>
+    <w:lsdException w:name="toc 3" w:semiHidden="1" w:uiPriority="39" w:unhideWhenUsed="1"/>
+    <w:lsdException w:name="toc 4" w:semiHidden="1" w:uiPriority="39" w:unhideWhenUsed="1"/>
+    <w:lsdException w:name="toc 5" w:semiHidden="1" w:uiPriority="39" w:unhideWhenUsed="1"/>
+    <w:lsdException w:name="toc 6" w:semiHidden="1" w:uiPriority="39" w:unhideWhenUsed="1"/>
+    <w:lsdException w:name="toc 7" w:semiHidden="1" w:uiPriority="39" w:unhideWhenUsed="1"/>
+    <w:lsdException w:name="toc 8" w:semiHidden="1" w:uiPriority="39" w:unhideWhenUsed="1"/>
+    <w:lsdException w:name="toc 9" w:semiHidden="1" w:uiPriority="39" w:unhideWhenUsed="1"/>
+    <w:lsdException w:name="Normal Indent" w:semiHidden="1" w:unhideWhenUsed="1"/>
+    <w:lsdException w:name="footnote text" w:semiHidden="1" w:unhideWhenUsed="1"/>
+    <w:lsdException w:name="annotation text" w:semiHidden="1" w:unhideWhenUsed="1"/>
+    <w:lsdException w:name="header" w:semiHidden="1" w:unhideWhenUsed="1"/>
+    <w:lsdException w:name="footer" w:semiHidden="1" w:unhideWhenUsed="1"/>
+    <w:lsdException w:name="index heading" w:semiHidden="1" w:unhideWhenUsed="1"/>
+    <w:lsdException w:name="caption" w:semiHidden="1" w:uiPriority="35" w:unhideWhenUsed="1" w:qFormat="1"/>
+    <w:lsdException w:name="table of figures" w:semiHidden="1" w:unhideWhenUsed="1"/>
+    <w:lsdException w:name="envelope address" w:semiHidden="1" w:unhideWhenUsed="1"/>
+    <w:lsdException w:name="envelope return" w:semiHidden="1" w:unhideWhenUsed="1"/>
+    <w:lsdException w:name="footnote reference" w:semiHidden="1" w:unhideWhenUsed="1"/>
+    <w:lsdException w:name="annotation reference" w:semiHidden="1" w:unhideWhenUsed="1"/>
+    <w:lsdException w:name="line number" w:semiHidden="1" w:unhideWhenUsed="1"/>
+    <w:lsdException w:name="page number" w:semiHidden="1" w:unhideWhenUsed="1"/>
+    <w:lsdException w:name="endnote reference" w:semiHidden="1" w:unhideWhenUsed="1"/>
+    <w:lsdException w:name="endnote text" w:semiHidden="1" w:unhideWhenUsed="1"/>
+    <w:lsdException w:name="table of authorities" w:semiHidden="1" w:unhideWhenUsed="1"/>
+    <w:lsdException w:name="macro" w:semiHidden="1" w:unhideWhenUsed="1"/>
+    <w:lsdException w:name="toa heading" w:semiHidden="1" w:unhideWhenUsed="1"/>
+    <w:lsdException w:name="List" w:semiHidden="1" w:unhideWhenUsed="1"/>
+    <w:lsdException w:name="List Bullet" w:semiHidden="1" w:unhideWhenUsed="1"/>
+    <w:lsdException w:name="List Number" w:semiHidden="1" w:unhideWhenUsed="1"/>
+    <w:lsdException w:name="List 2" w:semiHidden="1" w:unhideWhenUsed="1"/>
+    <w:lsdException w:name="List 3" w:semiHidden="1" w:unhideWhenUsed="1"/>
+    <w:lsdException w:name="List 4" w:semiHidden="1" w:unhideWhenUsed="1"/>
+    <w:lsdException w:name="List 5" w:semiHidden="1" w:unhideWhenUsed="1"/>
+    <w:lsdException w:name="List Bullet 2" w:semiHidden="1" w:unhideWhenUsed="1"/>
+    <w:lsdException w:name="List Bullet 3" w:semiHidden="1" w:unhideWhenUsed="1"/>
+    <w:lsdException w:name="List Bullet 4" w:semiHidden="1" w:unhideWhenUsed="1"/>
+    <w:lsdException w:name="List Bullet 5" w:semiHidden="1" w:unhideWhenUsed="1"/>
+    <w:lsdException w:name="List Number 2" w:semiHidden="1" w:unhideWhenUsed="1"/>
+    <w:lsdException w:name="List Number 3" w:semiHidden="1" w:unhideWhenUsed="1"/>
+    <w:lsdException w:name="List Number 4" w:semiHidden="1" w:unhideWhenUsed="1"/>
+    <w:lsdException w:name="List Number 5" w:semiHidden="1" w:unhideWhenUsed="1"/>
+    <w:lsdException w:name="Title" w:uiPriority="10" w:qFormat="1"/>
+    <w:lsdException w:name="Closing" w:semiHidden="1" w:unhideWhenUsed="1"/>
+    <w:lsdException w:name="Signature" w:semiHidden="1" w:unhideWhenUsed="1"/>
+    <w:lsdException w:name="Default Paragraph Font" w:semiHidden="1" w:uiPriority="1" w:unhideWhenUsed="1"/>
+    <w:lsdException w:name="Body Text" w:semiHidden="1" w:uiPriority="0" w:unhideWhenUsed="1"/>
+    <w:lsdException w:name="Body Text Indent" w:semiHidden="1" w:unhideWhenUsed="1"/>
+    <w:lsdException w:name="List Continue" w:semiHidden="1" w:unhideWhenUsed="1"/>
+    <w:lsdException w:name="List Continue 2" w:semiHidden="1" w:unhideWhenUsed="1"/>
+    <w:lsdException w:name="List Continue 3" w:semiHidden="1" w:unhideWhenUsed="1"/>
+    <w:lsdException w:name="List Continue 4" w:semiHidden="1" w:unhideWhenUsed="1"/>
+    <w:lsdException w:name="List Continue 5" w:semiHidden="1" w:unhideWhenUsed="1"/>
+    <w:lsdException w:name="Message Header" w:semiHidden="1" w:unhideWhenUsed="1"/>
+    <w:lsdException w:name="Subtitle" w:uiPriority="11" w:qFormat="1"/>
+    <w:lsdException w:name="Salutation" w:semiHidden="1" w:unhideWhenUsed="1"/>
+    <w:lsdException w:name="Date" w:semiHidden="1" w:unhideWhenUsed="1"/>
+    <w:lsdException w:name="Body Text First Indent" w:semiHidden="1" w:unhideWhenUsed="1"/>
+    <w:lsdException w:name="Body Text First Indent 2" w:semiHidden="1" w:unhideWhenUsed="1"/>
+    <w:lsdException w:name="Note Heading" w:semiHidden="1" w:unhideWhenUsed="1"/>
+    <w:lsdException w:name="Body Text 2" w:semiHidden="1" w:unhideWhenUsed="1"/>
+    <w:lsdException w:name="Body Text 3" w:semiHidden="1" w:unhideWhenUsed="1"/>
+    <w:lsdException w:name="Body Text Indent 2" w:semiHidden="1" w:unhideWhenUsed="1"/>
+    <w:lsdException w:name="Body Text Indent 3" w:semiHidden="1" w:unhideWhenUsed="1"/>
+    <w:lsdException w:name="Block Text" w:semiHidden="1" w:unhideWhenUsed="1"/>
+    <w:lsdException w:name="Hyperlink" w:semiHidden="1" w:unhideWhenUsed="1"/>
+    <w:lsdException w:name="FollowedHyperlink" w:semiHidden="1" w:unhideWhenUsed="1"/>
+    <w:lsdException w:name="Strong" w:uiPriority="22" w:qFormat="1"/>
+    <w:lsdException w:name="Emphasis" w:uiPriority="20" w:qFormat="1"/>
+    <w:lsdException w:name="Document Map" w:semiHidden="1" w:unhideWhenUsed="1"/>
+    <w:lsdException w:name="Plain Text" w:semiHidden="1" w:unhideWhenUsed="1"/>
+    <w:lsdException w:name="E-mail Signature" w:semiHidden="1" w:unhideWhenUsed="1"/>
+    <w:lsdException w:name="HTML Top of Form" w:semiHidden="1" w:unhideWhenUsed="1"/>
+    <w:lsdException w:name="HTML Bottom of Form" w:semiHidden="1" w:unhideWhenUsed="1"/>
+    <w:lsdException w:name="Normal (Web)" w:semiHidden="1" w:unhideWhenUsed="1"/>
+    <w:lsdException w:name="HTML Acronym" w:semiHidden="1" w:unhideWhenUsed="1"/>
+    <w:lsdException w:name="HTML Address" w:semiHidden="1" w:unhideWhenUsed="1"/>
+    <w:lsdException w:name="HTML Cite" w:semiHidden="1" w:unhideWhenUsed="1"/>
+    <w:lsdException w:name="HTML Code" w:semiHidden="1" w:unhideWhenUsed="1"/>
+    <w:lsdException w:name="HTML Definition" w:semiHidden="1" w:unhideWhenUsed="1"/>
+    <w:lsdException w:name="HTML Keyboard" w:semiHidden="1" w:unhideWhenUsed="1"/>
+    <w:lsdException w:name="HTML Preformatted" w:semiHidden="1" w:unhideWhenUsed="1"/>
+    <w:lsdException w:name="HTML Sample" w:semiHidden="1" w:unhideWhenUsed="1"/>
+    <w:lsdException w:name="HTML Typewriter" w:semiHidden="1" w:unhideWhenUsed="1"/>
+    <w:lsdException w:name="HTML Variable" w:semiHidden="1" w:unhideWhenUsed="1"/>
+    <w:lsdException w:name="Normal Table" w:semiHidden="1" w:unhideWhenUsed="1"/>
+    <w:lsdException w:name="annotation subject" w:semiHidden="1" w:unhideWhenUsed="1"/>
+    <w:lsdException w:name="No List" w:semiHidden="1" w:unhideWhenUsed="1"/>
+    <w:lsdException w:name="Outline List 1" w:semiHidden="1" w:unhideWhenUsed="1"/>
+    <w:lsdException w:name="Outline List 2" w:semiHidden="1" w:unhideWhenUsed="1"/>
+    <w:lsdException w:name="Outline List 3" w:semiHidden="1" w:unhideWhenUsed="1"/>
+    <w:lsdException w:name="Table Simple 1" w:semiHidden="1" w:unhideWhenUsed="1"/>
+    <w:lsdException w:name="Table Simple 2" w:semiHidden="1" w:unhideWhenUsed="1"/>
+    <w:lsdException w:name="Table Simple 3" w:semiHidden="1" w:unhideWhenUsed="1"/>
+    <w:lsdException w:name="Table Classic 1" w:semiHidden="1" w:unhideWhenUsed="1"/>
+    <w:lsdException w:name="Table Classic 2" w:semiHidden="1" w:unhideWhenUsed="1"/>
+    <w:lsdException w:name="Table Classic 3" w:semiHidden="1" w:unhideWhenUsed="1"/>
+    <w:lsdException w:name="Table Classic 4" w:semiHidden="1" w:unhideWhenUsed="1"/>
+    <w:lsdException w:name="Table Colorful 1" w:semiHidden="1" w:unhideWhenUsed="1"/>
+    <w:lsdException w:name="Table Colorful 2" w:semiHidden="1" w:unhideWhenUsed="1"/>
+    <w:lsdException w:name="Table Colorful 3" w:semiHidden="1" w:unhideWhenUsed="1"/>
+    <w:lsdException w:name="Table Columns 1" w:semiHidden="1" w:unhideWhenUsed="1"/>
+    <w:lsdException w:name="Table Columns 2" w:semiHidden="1" w:unhideWhenUsed="1"/>
+    <w:lsdException w:name="Table Columns 3" w:semiHidden="1" w:unhideWhenUsed="1"/>
+    <w:lsdException w:name="Table Columns 4" w:semiHidden="1" w:unhideWhenUsed="1"/>
+    <w:lsdException w:name="Table Columns 5" w:semiHidden="1" w:unhideWhenUsed="1"/>
+    <w:lsdException w:name="Table Grid 1" w:semiHidden="1" w:unhideWhenUsed="1"/>
+    <w:lsdException w:name="Table Grid 2" w:semiHidden="1" w:unhideWhenUsed="1"/>
+    <w:lsdException w:name="Table Grid 3" w:semiHidden="1" w:unhideWhenUsed="1"/>
+    <w:lsdException w:name="Table Grid 4" w:semiHidden="1" w:unhideWhenUsed="1"/>
+    <w:lsdException w:name="Table Grid 5" w:semiHidden="1" w:unhideWhenUsed="1"/>
+    <w:lsdException w:name="Table Grid 6" w:semiHidden="1" w:unhideWhenUsed="1"/>
+    <w:lsdException w:name="Table Grid 7" w:semiHidden="1" w:unhideWhenUsed="1"/>
+    <w:lsdException w:name="Table Grid 8" w:semiHidden="1" w:unhideWhenUsed="1"/>
+    <w:lsdException w:name="Table List 1" w:semiHidden="1" w:unhideWhenUsed="1"/>
+    <w:lsdException w:name="Table List 2" w:semiHidden="1" w:unhideWhenUsed="1"/>
+    <w:lsdException w:name="Table List 3" w:semiHidden="1" w:unhideWhenUsed="1"/>
+    <w:lsdException w:name="Table List 4" w:semiHidden="1" w:unhideWhenUsed="1"/>
+    <w:lsdException w:name="Table List 5" w:semiHidden="1" w:unhideWhenUsed="1"/>
+    <w:lsdException w:name="Table List 6" w:semiHidden="1" w:unhideWhenUsed="1"/>
+    <w:lsdException w:name="Table List 7" w:semiHidden="1" w:unhideWhenUsed="1"/>
+    <w:lsdException w:name="Table List 8" w:semiHidden="1" w:unhideWhenUsed="1"/>
+    <w:lsdException w:name="Table 3D effects 1" w:semiHidden="1" w:unhideWhenUsed="1"/>
+    <w:lsdException w:name="Table 3D effects 2" w:semiHidden="1" w:unhideWhenUsed="1"/>
+    <w:lsdException w:name="Table 3D effects 3" w:semiHidden="1" w:unhideWhenUsed="1"/>
+    <w:lsdException w:name="Table Contemporary" w:semiHidden="1" w:unhideWhenUsed="1"/>
+    <w:lsdException w:name="Table Elegant" w:semiHidden="1" w:unhideWhenUsed="1"/>
+    <w:lsdException w:name="Table Professional" w:semiHidden="1" w:unhideWhenUsed="1"/>
+    <w:lsdException w:name="Table Subtle 1" w:semiHidden="1" w:unhideWhenUsed="1"/>
+    <w:lsdException w:name="Table Subtle 2" w:semiHidden="1" w:unhideWhenUsed="1"/>
+    <w:lsdException w:name="Table Web 1" w:semiHidden="1" w:unhideWhenUsed="1"/>
+    <w:lsdException w:name="Table Web 2" w:semiHidden="1" w:unhideWhenUsed="1"/>
+    <w:lsdException w:name="Table Web 3" w:semiHidden="1" w:unhideWhenUsed="1"/>
+    <w:lsdException w:name="Balloon Text" w:semiHidden="1" w:unhideWhenUsed="1"/>
+    <w:lsdException w:name="Table Grid" w:semiHidden="1" w:uiPriority="59" w:unhideWhenUsed="1"/>
+    <w:lsdException w:name="Table Theme" w:semiHidden="1" w:unhideWhenUsed="1"/>
+    <w:lsdException w:name="Placeholder Text" w:semiHidden="1"/>
+    <w:lsdException w:name="No Spacing" w:uiPriority="1" w:qFormat="1"/>
+    <w:lsdException w:name="Light Shading" w:uiPriority="60"/>
+    <w:lsdException w:name="Light List" w:uiPriority="61"/>
+    <w:lsdException w:name="Light Grid" w:uiPriority="62"/>
+    <w:lsdException w:name="Medium Shading 1" w:uiPriority="63"/>
+    <w:lsdException w:name="Medium Shading 2" w:uiPriority="64"/>
+    <w:lsdException w:name="Medium List 1" w:uiPriority="65"/>
+    <w:lsdException w:name="Medium List 2" w:uiPriority="66"/>
+    <w:lsdException w:name="Medium Grid 1" w:uiPriority="67"/>
+    <w:lsdException w:name="Medium Grid 2" w:uiPriority="68"/>
+    <w:lsdException w:name="Medium Grid 3" w:uiPriority="69"/>
+    <w:lsdException w:name="Dark List" w:uiPriority="70"/>
+    <w:lsdException w:name="Colorful Shading" w:uiPriority="71"/>
+    <w:lsdException w:name="Colorful List" w:uiPriority="72"/>
+    <w:lsdException w:name="Colorful Grid" w:uiPriority="73"/>
+    <w:lsdException w:name="Light Shading Accent 1" w:uiPriority="60"/>
+    <w:lsdException w:name="Light List Accent 1" w:uiPriority="61"/>
+    <w:lsdException w:name="Light Grid Accent 1" w:uiPriority="62"/>
+    <w:lsdException w:name="Medium Shading 1 Accent 1" w:uiPriority="63"/>
+    <w:lsdException w:name="Medium Shading 2 Accent 1" w:uiPriority="64"/>
+    <w:lsdException w:name="Medium List 1 Accent 1" w:uiPriority="65"/>
+    <w:lsdException w:name="Revision" w:semiHidden="1"/>
+    <w:lsdException w:name="List Paragraph" w:uiPriority="34" w:qFormat="1"/>
+    <w:lsdException w:name="Quote" w:uiPriority="29" w:qFormat="1"/>
+    <w:lsdException w:name="Intense Quote" w:uiPriority="30" w:qFormat="1"/>
+    <w:lsdException w:name="Medium List 2 Accent 1" w:uiPriority="66"/>
+    <w:lsdException w:name="Medium Grid 1 Accent 1" w:uiPriority="67"/>
+    <w:lsdException w:name="Medium Grid 2 Accent 1" w:uiPriority="68"/>
+    <w:lsdException w:name="Medium Grid 3 Accent 1" w:uiPriority="69"/>
+    <w:lsdException w:name="Dark List Accent 1" w:uiPriority="70"/>
+    <w:lsdException w:name="Colorful Shading Accent 1" w:uiPriority="71"/>
+    <w:lsdException w:name="Colorful List Accent 1" w:uiPriority="72"/>
+    <w:lsdException w:name="Colorful Grid Accent 1" w:uiPriority="73"/>
+    <w:lsdException w:name="Light Shading Accent 2" w:uiPriority="60"/>
+    <w:lsdException w:name="Light List Accent 2" w:uiPriority="61"/>
+    <w:lsdException w:name="Light Grid Accent 2" w:uiPriority="62"/>
+    <w:lsdException w:name="Medium Shading 1 Accent 2" w:uiPriority="63"/>
+    <w:lsdException w:name="Medium Shading 2 Accent 2" w:uiPriority="64"/>
+    <w:lsdException w:name="Medium List 1 Accent 2" w:uiPriority="65"/>
+    <w:lsdException w:name="Medium List 2 Accent 2" w:uiPriority="66"/>
+    <w:lsdException w:name="Medium Grid 1 Accent 2" w:uiPriority="67"/>
+    <w:lsdException w:name="Medium Grid 2 Accent 2" w:uiPriority="68"/>
+    <w:lsdException w:name="Medium Grid 3 Accent 2" w:uiPriority="69"/>
+    <w:lsdException w:name="Dark List Accent 2" w:uiPriority="70"/>
+    <w:lsdException w:name="Colorful Shading Accent 2" w:uiPriority="71"/>
+    <w:lsdException w:name="Colorful List Accent 2" w:uiPriority="72"/>
+    <w:lsdException w:name="Colorful Grid Accent 2" w:uiPriority="73"/>
+    <w:lsdException w:name="Light Shading Accent 3" w:uiPriority="60"/>
+    <w:lsdException w:name="Light List Accent 3" w:uiPriority="61"/>
+    <w:lsdException w:name="Light Grid Accent 3" w:uiPriority="62"/>
+    <w:lsdException w:name="Medium Shading 1 Accent 3" w:uiPriority="63"/>
+    <w:lsdException w:name="Medium Shading 2 Accent 3" w:uiPriority="64"/>
+    <w:lsdException w:name="Medium List 1 Accent 3" w:uiPriority="65"/>
+    <w:lsdException w:name="Medium List 2 Accent 3" w:uiPriority="66"/>
+    <w:lsdException w:name="Medium Grid 1 Accent 3" w:uiPriority="67"/>
+    <w:lsdException w:name="Medium Grid 2 Accent 3" w:uiPriority="68"/>
+    <w:lsdException w:name="Medium Grid 3 Accent 3" w:uiPriority="69"/>
+    <w:lsdException w:name="Dark List Accent 3" w:uiPriority="70"/>
+    <w:lsdException w:name="Colorful Shading Accent 3" w:uiPriority="71"/>
+    <w:lsdException w:name="Colorful List Accent 3" w:uiPriority="72"/>
+    <w:lsdException w:name="Colorful Grid Accent 3" w:uiPriority="73"/>
+    <w:lsdException w:name="Light Shading Accent 4" w:uiPriority="60"/>
+    <w:lsdException w:name="Light List Accent 4" w:uiPriority="61"/>
+    <w:lsdException w:name="Light Grid Accent 4" w:uiPriority="62"/>
+    <w:lsdException w:name="Medium Shading 1 Accent 4" w:uiPriority="63"/>
+    <w:lsdException w:name="Medium Shading 2 Accent 4" w:uiPriority="64"/>
+    <w:lsdException w:name="Medium List 1 Accent 4" w:uiPriority="65"/>
+    <w:lsdException w:name="Medium List 2 Accent 4" w:uiPriority="66"/>
+    <w:lsdException w:name="Medium Grid 1 Accent 4" w:uiPriority="67"/>
+    <w:lsdException w:name="Medium Grid 2 Accent 4" w:uiPriority="68"/>
+    <w:lsdException w:name="Medium Grid 3 Accent 4" w:uiPriority="69"/>
+    <w:lsdException w:name="Dark List Accent 4" w:uiPriority="70"/>
+    <w:lsdException w:name="Colorful Shading Accent 4" w:uiPriority="71"/>
+    <w:lsdException w:name="Colorful List Accent 4" w:uiPriority="72"/>
+    <w:lsdException w:name="Colorful Grid Accent 4" w:uiPriority="73"/>
+    <w:lsdException w:name="Light Shading Accent 5" w:uiPriority="60"/>
+    <w:lsdException w:name="Light List Accent 5" w:uiPriority="61"/>
+    <w:lsdException w:name="Light Grid Accent 5" w:uiPriority="62"/>
+    <w:lsdException w:name="Medium Shading 1 Accent 5" w:uiPriority="63"/>
+    <w:lsdException w:name="Medium Shading 2 Accent 5" w:uiPriority="64"/>
+    <w:lsdException w:name="Medium List 1 Accent 5" w:uiPriority="65"/>
+    <w:lsdException w:name="Medium List 2 Accent 5" w:uiPriority="66"/>
+    <w:lsdException w:name="Medium Grid 1 Accent 5" w:uiPriority="67"/>
+    <w:lsdException w:name="Medium Grid 2 Accent 5" w:uiPriority="68"/>
+    <w:lsdException w:name="Medium Grid 3 Accent 5" w:uiPriority="69"/>
+    <w:lsdException w:name="Dark List Accent 5" w:uiPriority="70"/>
+    <w:lsdException w:name="Colorful Shading Accent 5" w:uiPriority="71"/>
+    <w:lsdException w:name="Colorful List Accent 5" w:uiPriority="72"/>
+    <w:lsdException w:name="Colorful Grid Accent 5" w:uiPriority="73"/>
+    <w:lsdException w:name="Light Shading Accent 6" w:uiPriority="60"/>
+    <w:lsdException w:name="Light List Accent 6" w:uiPriority="61"/>
+    <w:lsdException w:name="Light Grid Accent 6" w:uiPriority="62"/>
+    <w:lsdException w:name="Medium Shading 1 Accent 6" w:uiPriority="63"/>
+    <w:lsdException w:name="Medium Shading 2 Accent 6" w:uiPriority="64"/>
+    <w:lsdException w:name="Medium List 1 Accent 6" w:uiPriority="65"/>
+    <w:lsdException w:name="Medium List 2 Accent 6" w:uiPriority="66"/>
+    <w:lsdException w:name="Medium Grid 1 Accent 6" w:uiPriority="67"/>
+    <w:lsdException w:name="Medium Grid 2 Accent 6" w:uiPriority="68"/>
+    <w:lsdException w:name="Medium Grid 3 Accent 6" w:uiPriority="69"/>
+    <w:lsdException w:name="Dark List Accent 6" w:uiPriority="70"/>
+    <w:lsdException w:name="Colorful Shading Accent 6" w:uiPriority="71"/>
+    <w:lsdException w:name="Colorful List Accent 6" w:uiPriority="72"/>
+    <w:lsdException w:name="Colorful Grid Accent 6" w:uiPriority="73"/>
+    <w:lsdException w:name="Subtle Emphasis" w:uiPriority="19" w:qFormat="1"/>
+    <w:lsdException w:name="Intense Emphasis" w:uiPriority="21" w:qFormat="1"/>
+    <w:lsdException w:name="Subtle Reference" w:uiPriority="31" w:qFormat="1"/>
+    <w:lsdException w:name="Intense Reference" w:uiPriority="32" w:qFormat="1"/>
+    <w:lsdException w:name="Book Title" w:uiPriority="33" w:qFormat="1"/>
+    <w:lsdException w:name="Bibliography" w:semiHidden="1" w:uiPriority="37" w:unhideWhenUsed="1"/>
+    <w:lsdException w:name="TOC Heading" w:semiHidden="1" w:uiPriority="39" w:unhideWhenUsed="1" w:qFormat="1"/>
+    <w:lsdException w:name="Plain Table 1" w:uiPriority="41"/>
+    <w:lsdException w:name="Plain Table 2" w:uiPriority="42"/>
+    <w:lsdException w:name="Plain Table 3" w:uiPriority="43"/>
+    <w:lsdException w:name="Plain Table 4" w:uiPriority="44"/>
+    <w:lsdException w:name="Plain Table 5" w:uiPriority="45"/>
+    <w:lsdException w:name="Grid Table Light" w:uiPriority="40"/>
+    <w:lsdException w:name="Grid Table 1 Light" w:uiPriority="46"/>
+    <w:lsdException w:name="Grid Table 2" w:uiPriority="47"/>
+    <w:lsdException w:name="Grid Table 3" w:uiPriority="48"/>
+    <w:lsdException w:name="Grid Table 4" w:uiPriority="49"/>
+    <w:lsdException w:name="Grid Table 5 Dark" w:uiPriority="50"/>
+    <w:lsdException w:name="Grid Table 6 Colorful" w:uiPriority="51"/>
+    <w:lsdException w:name="Grid Table 7 Colorful" w:uiPriority="52"/>
+    <w:lsdException w:name="Grid Table 1 Light Accent 1" w:uiPriority="46"/>
+    <w:lsdException w:name="Grid Table 2 Accent 1" w:uiPriority="47"/>
+    <w:lsdException w:name="Grid Table 3 Accent 1" w:uiPriority="48"/>
+    <w:lsdException w:name="Grid Table 4 Accent 1" w:uiPriority="49"/>
+    <w:lsdException w:name="Grid Table 5 Dark Accent 1" w:uiPriority="50"/>
+    <w:lsdException w:name="Grid Table 6 Colorful Accent 1" w:uiPriority="51"/>
+    <w:lsdException w:name="Grid Table 7 Colorful Accent 1" w:uiPriority="52"/>
+    <w:lsdException w:name="Grid Table 1 Light Accent 2" w:uiPriority="46"/>
+    <w:lsdException w:name="Grid Table 2 Accent 2" w:uiPriority="47"/>
+    <w:lsdException w:name="Grid Table 3 Accent 2" w:uiPriority="48"/>
+    <w:lsdException w:name="Grid Table 4 Accent 2" w:uiPriority="49"/>
+    <w:lsdException w:name="Grid Table 5 Dark Accent 2" w:uiPriority="50"/>
+    <w:lsdException w:name="Grid Table 6 Colorful Accent 2" w:uiPriority="51"/>
+    <w:lsdException w:name="Grid Table 7 Colorful Accent 2" w:uiPriority="52"/>
+    <w:lsdException w:name="Grid Table 1 Light Accent 3" w:uiPriority="46"/>
+    <w:lsdException w:name="Grid Table 2 Accent 3" w:uiPriority="47"/>
+    <w:lsdException w:name="Grid Table 3 Accent 3" w:uiPriority="48"/>
+    <w:lsdException w:name="Grid Table 4 Accent 3" w:uiPriority="49"/>
+    <w:lsdException w:name="Grid Table 5 Dark Accent 3" w:uiPriority="50"/>
+    <w:lsdException w:name="Grid Table 6 Colorful Accent 3" w:uiPriority="51"/>
+    <w:lsdException w:name="Grid Table 7 Colorful Accent 3" w:uiPriority="52"/>
+    <w:lsdException w:name="Grid Table 1 Light Accent 4" w:uiPriority="46"/>
+    <w:lsdException w:name="Grid Table 2 Accent 4" w:uiPriority="47"/>
+    <w:lsdException w:name="Grid Table 3 Accent 4" w:uiPriority="48"/>
+    <w:lsdException w:name="Grid Table 4 Accent 4" w:uiPriority="49"/>
+    <w:lsdException w:name="Grid Table 5 Dark Accent 4" w:uiPriority="50"/>
+    <w:lsdException w:name="Grid Table 6 Colorful Accent 4" w:uiPriority="51"/>
+    <w:lsdException w:name="Grid Table 7 Colorful Accent 4" w:uiPriority="52"/>
+    <w:lsdException w:name="Grid Table 1 Light Accent 5" w:uiPriority="46"/>
+    <w:lsdException w:name="Grid Table 2 Accent 5" w:uiPriority="47"/>
+    <w:lsdException w:name="Grid Table 3 Accent 5" w:uiPriority="48"/>
+    <w:lsdException w:name="Grid Table 4 Accent 5" w:uiPriority="49"/>
+    <w:lsdException w:name="Grid Table 5 Dark Accent 5" w:uiPriority="50"/>
+    <w:lsdException w:name="Grid Table 6 Colorful Accent 5" w:uiPriority="51"/>
+    <w:lsdException w:name="Grid Table 7 Colorful Accent 5" w:uiPriority="52"/>
+    <w:lsdException w:name="Grid Table 1 Light Accent 6" w:uiPriority="46"/>
+    <w:lsdException w:name="Grid Table 2 Accent 6" w:uiPriority="47"/>
+    <w:lsdException w:name="Grid Table 3 Accent 6" w:uiPriority="48"/>
+    <w:lsdException w:name="Grid Table 4 Accent 6" w:uiPriority="49"/>
+    <w:lsdException w:name="Grid Table 5 Dark Accent 6" w:uiPriority="50"/>
+    <w:lsdException w:name="Grid Table 6 Colorful Accent 6" w:uiPriority="51"/>
+    <w:lsdException w:name="Grid Table 7 Colorful Accent 6" w:uiPriority="52"/>
+    <w:lsdException w:name="List Table 1 Light" w:uiPriority="46"/>
+    <w:lsdException w:name="List Table 2" w:uiPriority="47"/>
+    <w:lsdException w:name="List Table 3" w:uiPriority="48"/>
+    <w:lsdException w:name="List Table 4" w:uiPriority="49"/>
+    <w:lsdException w:name="List Table 5 Dark" w:uiPriority="50"/>
+    <w:lsdException w:name="List Table 6 Colorful" w:uiPriority="51"/>
+    <w:lsdException w:name="List Table 7 Colorful" w:uiPriority="52"/>
+    <w:lsdException w:name="List Table 1 Light Accent 1" w:uiPriority="46"/>
+    <w:lsdException w:name="List Table 2 Accent 1" w:uiPriority="47"/>
+    <w:lsdException w:name="List Table 3 Accent 1" w:uiPriority="48"/>
+    <w:lsdException w:name="List Table 4 Accent 1" w:uiPriority="49"/>
+    <w:lsdException w:name="List Table 5 Dark Accent 1" w:uiPriority="50"/>
+    <w:lsdException w:name="List Table 6 Colorful Accent 1" w:uiPriority="51"/>
+    <w:lsdException w:name="List Table 7 Colorful Accent 1" w:uiPriority="52"/>
+    <w:lsdException w:name="List Table 1 Light Accent 2" w:uiPriority="46"/>
+    <w:lsdException w:name="List Table 2 Accent 2" w:uiPriority="47"/>
+    <w:lsdException w:name="List Table 3 Accent 2" w:uiPriority="48"/>
+    <w:lsdException w:name="List Table 4 Accent 2" w:uiPriority="49"/>
+    <w:lsdException w:name="List Table 5 Dark Accent 2" w:uiPriority="50"/>
+    <w:lsdException w:name="List Table 6 Colorful Accent 2" w:uiPriority="51"/>
+    <w:lsdException w:name="List Table 7 Colorful Accent 2" w:uiPriority="52"/>
+    <w:lsdException w:name="List Table 1 Light Accent 3" w:uiPriority="46"/>
+    <w:lsdException w:name="List Table 2 Accent 3" w:uiPriority="47"/>
+    <w:lsdException w:name="List Table 3 Accent 3" w:uiPriority="48"/>
+    <w:lsdException w:name="List Table 4 Accent 3" w:uiPriority="49"/>
+    <w:lsdException w:name="List Table 5 Dark Accent 3" w:uiPriority="50"/>
+    <w:lsdException w:name="List Table 6 Colorful Accent 3" w:uiPriority="51"/>
+    <w:lsdException w:name="List Table 7 Colorful Accent 3" w:uiPriority="52"/>
+    <w:lsdException w:name="List Table 1 Light Accent 4" w:uiPriority="46"/>
+    <w:lsdException w:name="List Table 2 Accent 4" w:uiPriority="47"/>
+    <w:lsdException w:name="List Table 3 Accent 4" w:uiPriority="48"/>
+    <w:lsdException w:name="List Table 4 Accent 4" w:uiPriority="49"/>
+    <w:lsdException w:name="List Table 5 Dark Accent 4" w:uiPriority="50"/>
+    <w:lsdException w:name="List Table 6 Colorful Accent 4" w:uiPriority="51"/>
+    <w:lsdException w:name="List Table 7 Colorful Accent 4" w:uiPriority="52"/>
+    <w:lsdException w:name="List Table 1 Light Accent 5" w:uiPriority="46"/>
+    <w:lsdException w:name="List Table 2 Accent 5" w:uiPriority="47"/>
+    <w:lsdException w:name="List Table 3 Accent 5" w:uiPriority="48"/>
+    <w:lsdException w:name="List Table 4 Accent 5" w:uiPriority="49"/>
+    <w:lsdException w:name="List Table 5 Dark Accent 5" w:uiPriority="50"/>
+    <w:lsdException w:name="List Table 6 Colorful Accent 5" w:uiPriority="51"/>
+    <w:lsdException w:name="List Table 7 Colorful Accent 5" w:uiPriority="52"/>
+    <w:lsdException w:name="List Table 1 Light Accent 6" w:uiPriority="46"/>
+    <w:lsdException w:name="List Table 2 Accent 6" w:uiPriority="47"/>
+    <w:lsdException w:name="List Table 3 Accent 6" w:uiPriority="48"/>
+    <w:lsdException w:name="List Table 4 Accent 6" w:uiPriority="49"/>
+    <w:lsdException w:name="List Table 5 Dark Accent 6" w:uiPriority="50"/>
+    <w:lsdException w:name="List Table 6 Colorful Accent 6" w:uiPriority="51"/>
+    <w:lsdException w:name="List Table 7 Colorful Accent 6" w:uiPriority="52"/>
+    <w:lsdException w:name="Mention" w:semiHidden="1" w:unhideWhenUsed="1"/>
+    <w:lsdException w:name="Smart Hyperlink" w:semiHidden="1" w:unhideWhenUsed="1"/>
+    <w:lsdException w:name="Hashtag" w:semiHidden="1" w:unhideWhenUsed="1"/>
+    <w:lsdException w:name="Unresolved Mention" w:semiHidden="1" w:unhideWhenUsed="1"/>
   </w:latentStyles>
   <w:style w:type="paragraph" w:default="1" w:styleId="Normal">
     <w:name w:val="Normal"/>
@@ -9011,7 +9406,6 @@
   <w:style w:type="character" w:default="1" w:styleId="DefaultParagraphFont">
     <w:name w:val="Default Paragraph Font"/>
     <w:uiPriority w:val="1"/>
-    <w:semiHidden/>
     <w:unhideWhenUsed/>
   </w:style>
   <w:style w:type="table" w:default="1" w:styleId="TableNormal">
@@ -9349,575 +9743,8 @@
       <w:szCs w:val="26"/>
     </w:rPr>
   </w:style>
-  <w:style w:type="character" w:customStyle="1" w:styleId="UnresolvedMention">
-    <w:name w:val="Unresolved Mention"/>
-    <w:basedOn w:val="DefaultParagraphFont"/>
-    <w:uiPriority w:val="99"/>
-    <w:semiHidden/>
-    <w:unhideWhenUsed/>
-    <w:rsid w:val="00F2191B"/>
-    <w:rPr>
-      <w:color w:val="605E5C"/>
-      <w:shd w:val="clear" w:color="auto" w:fill="E1DFDD"/>
-    </w:rPr>
-  </w:style>
-</w:styles>
-</file>
-
-<file path=word/stylesWithEffects.xml><?xml version="1.0" encoding="utf-8"?>
-<w:styles xmlns:wpc="http://schemas.microsoft.com/office/word/2010/wordprocessingCanvas" xmlns:mc="http://schemas.openxmlformats.org/markup-compatibility/2006" xmlns:o="urn:schemas-microsoft-com:office:office" xmlns:r="http://schemas.openxmlformats.org/officeDocument/2006/relationships" xmlns:m="http://schemas.openxmlformats.org/officeDocument/2006/math" xmlns:v="urn:schemas-microsoft-com:vml" xmlns:wp14="http://schemas.microsoft.com/office/word/2010/wordprocessingDrawing" xmlns:wp="http://schemas.openxmlformats.org/drawingml/2006/wordprocessingDrawing" xmlns:w10="urn:schemas-microsoft-com:office:word" xmlns:w="http://schemas.openxmlformats.org/wordprocessingml/2006/main" xmlns:w14="http://schemas.microsoft.com/office/word/2010/wordml" xmlns:wpg="http://schemas.microsoft.com/office/word/2010/wordprocessingGroup" xmlns:wpi="http://schemas.microsoft.com/office/word/2010/wordprocessingInk" xmlns:wne="http://schemas.microsoft.com/office/word/2006/wordml" xmlns:wps="http://schemas.microsoft.com/office/word/2010/wordprocessingShape" mc:Ignorable="w14 wp14">
-  <w:docDefaults>
-    <w:rPrDefault>
-      <w:rPr>
-        <w:rFonts w:asciiTheme="minorHAnsi" w:eastAsiaTheme="minorHAnsi" w:hAnsiTheme="minorHAnsi" w:cstheme="minorBidi"/>
-        <w:sz w:val="24"/>
-        <w:szCs w:val="24"/>
-        <w:lang w:val="en-US" w:eastAsia="en-US" w:bidi="ar-SA"/>
-      </w:rPr>
-    </w:rPrDefault>
-    <w:pPrDefault>
-      <w:pPr>
-        <w:spacing w:line="480" w:lineRule="auto"/>
-      </w:pPr>
-    </w:pPrDefault>
-  </w:docDefaults>
-  <w:latentStyles w:defLockedState="0" w:defUIPriority="99" w:defSemiHidden="1" w:defUnhideWhenUsed="1" w:defQFormat="0" w:count="267">
-    <w:lsdException w:name="Normal" w:semiHidden="0" w:uiPriority="0" w:unhideWhenUsed="0" w:qFormat="1"/>
-    <w:lsdException w:name="heading 1" w:semiHidden="0" w:uiPriority="9" w:unhideWhenUsed="0" w:qFormat="1"/>
-    <w:lsdException w:name="heading 2" w:uiPriority="9" w:qFormat="1"/>
-    <w:lsdException w:name="heading 3" w:uiPriority="9" w:qFormat="1"/>
-    <w:lsdException w:name="heading 4" w:uiPriority="9" w:qFormat="1"/>
-    <w:lsdException w:name="heading 5" w:uiPriority="9" w:qFormat="1"/>
-    <w:lsdException w:name="heading 6" w:uiPriority="9" w:qFormat="1"/>
-    <w:lsdException w:name="heading 7" w:uiPriority="9" w:qFormat="1"/>
-    <w:lsdException w:name="heading 8" w:uiPriority="9" w:qFormat="1"/>
-    <w:lsdException w:name="heading 9" w:uiPriority="9" w:qFormat="1"/>
-    <w:lsdException w:name="toc 1" w:uiPriority="39"/>
-    <w:lsdException w:name="toc 2" w:uiPriority="39"/>
-    <w:lsdException w:name="toc 3" w:uiPriority="39"/>
-    <w:lsdException w:name="toc 4" w:uiPriority="39"/>
-    <w:lsdException w:name="toc 5" w:uiPriority="39"/>
-    <w:lsdException w:name="toc 6" w:uiPriority="39"/>
-    <w:lsdException w:name="toc 7" w:uiPriority="39"/>
-    <w:lsdException w:name="toc 8" w:uiPriority="39"/>
-    <w:lsdException w:name="toc 9" w:uiPriority="39"/>
-    <w:lsdException w:name="caption" w:uiPriority="35" w:qFormat="1"/>
-    <w:lsdException w:name="Title" w:semiHidden="0" w:uiPriority="10" w:unhideWhenUsed="0" w:qFormat="1"/>
-    <w:lsdException w:name="Default Paragraph Font" w:uiPriority="1"/>
-    <w:lsdException w:name="Body Text" w:uiPriority="0"/>
-    <w:lsdException w:name="Subtitle" w:semiHidden="0" w:uiPriority="11" w:unhideWhenUsed="0" w:qFormat="1"/>
-    <w:lsdException w:name="Strong" w:semiHidden="0" w:uiPriority="22" w:unhideWhenUsed="0" w:qFormat="1"/>
-    <w:lsdException w:name="Emphasis" w:semiHidden="0" w:uiPriority="20" w:unhideWhenUsed="0" w:qFormat="1"/>
-    <w:lsdException w:name="Normal Table" w:semiHidden="0" w:unhideWhenUsed="0"/>
-    <w:lsdException w:name="Table Subtle 2" w:semiHidden="0" w:unhideWhenUsed="0"/>
-    <w:lsdException w:name="Table Web 3" w:semiHidden="0" w:unhideWhenUsed="0"/>
-    <w:lsdException w:name="Table Grid" w:semiHidden="0" w:uiPriority="59" w:unhideWhenUsed="0"/>
-    <w:lsdException w:name="Placeholder Text" w:unhideWhenUsed="0"/>
-    <w:lsdException w:name="No Spacing" w:semiHidden="0" w:uiPriority="1" w:unhideWhenUsed="0" w:qFormat="1"/>
-    <w:lsdException w:name="Light Shading" w:semiHidden="0" w:uiPriority="60" w:unhideWhenUsed="0"/>
-    <w:lsdException w:name="Light List" w:semiHidden="0" w:uiPriority="61" w:unhideWhenUsed="0"/>
-    <w:lsdException w:name="Light Grid" w:semiHidden="0" w:uiPriority="62" w:unhideWhenUsed="0"/>
-    <w:lsdException w:name="Medium Shading 1" w:semiHidden="0" w:uiPriority="63" w:unhideWhenUsed="0"/>
-    <w:lsdException w:name="Medium Shading 2" w:semiHidden="0" w:uiPriority="64" w:unhideWhenUsed="0"/>
-    <w:lsdException w:name="Medium List 1" w:semiHidden="0" w:uiPriority="65" w:unhideWhenUsed="0"/>
-    <w:lsdException w:name="Medium List 2" w:semiHidden="0" w:uiPriority="66" w:unhideWhenUsed="0"/>
-    <w:lsdException w:name="Medium Grid 1" w:semiHidden="0" w:uiPriority="67" w:unhideWhenUsed="0"/>
-    <w:lsdException w:name="Medium Grid 2" w:semiHidden="0" w:uiPriority="68" w:unhideWhenUsed="0"/>
-    <w:lsdException w:name="Medium Grid 3" w:semiHidden="0" w:uiPriority="69" w:unhideWhenUsed="0"/>
-    <w:lsdException w:name="Dark List" w:semiHidden="0" w:uiPriority="70" w:unhideWhenUsed="0"/>
-    <w:lsdException w:name="Colorful Shading" w:semiHidden="0" w:uiPriority="71" w:unhideWhenUsed="0"/>
-    <w:lsdException w:name="Colorful List" w:semiHidden="0" w:uiPriority="72" w:unhideWhenUsed="0"/>
-    <w:lsdException w:name="Colorful Grid" w:semiHidden="0" w:uiPriority="73" w:unhideWhenUsed="0"/>
-    <w:lsdException w:name="Light Shading Accent 1" w:semiHidden="0" w:uiPriority="60" w:unhideWhenUsed="0"/>
-    <w:lsdException w:name="Light List Accent 1" w:semiHidden="0" w:uiPriority="61" w:unhideWhenUsed="0"/>
-    <w:lsdException w:name="Light Grid Accent 1" w:semiHidden="0" w:uiPriority="62" w:unhideWhenUsed="0"/>
-    <w:lsdException w:name="Medium Shading 1 Accent 1" w:semiHidden="0" w:uiPriority="63" w:unhideWhenUsed="0"/>
-    <w:lsdException w:name="Medium Shading 2 Accent 1" w:semiHidden="0" w:uiPriority="64" w:unhideWhenUsed="0"/>
-    <w:lsdException w:name="Medium List 1 Accent 1" w:semiHidden="0" w:uiPriority="65" w:unhideWhenUsed="0"/>
-    <w:lsdException w:name="Revision" w:unhideWhenUsed="0"/>
-    <w:lsdException w:name="List Paragraph" w:semiHidden="0" w:uiPriority="34" w:unhideWhenUsed="0" w:qFormat="1"/>
-    <w:lsdException w:name="Quote" w:semiHidden="0" w:uiPriority="29" w:unhideWhenUsed="0" w:qFormat="1"/>
-    <w:lsdException w:name="Intense Quote" w:semiHidden="0" w:uiPriority="30" w:unhideWhenUsed="0" w:qFormat="1"/>
-    <w:lsdException w:name="Medium List 2 Accent 1" w:semiHidden="0" w:uiPriority="66" w:unhideWhenUsed="0"/>
-    <w:lsdException w:name="Medium Grid 1 Accent 1" w:semiHidden="0" w:uiPriority="67" w:unhideWhenUsed="0"/>
-    <w:lsdException w:name="Medium Grid 2 Accent 1" w:semiHidden="0" w:uiPriority="68" w:unhideWhenUsed="0"/>
-    <w:lsdException w:name="Medium Grid 3 Accent 1" w:semiHidden="0" w:uiPriority="69" w:unhideWhenUsed="0"/>
-    <w:lsdException w:name="Dark List Accent 1" w:semiHidden="0" w:uiPriority="70" w:unhideWhenUsed="0"/>
-    <w:lsdException w:name="Colorful Shading Accent 1" w:semiHidden="0" w:uiPriority="71" w:unhideWhenUsed="0"/>
-    <w:lsdException w:name="Colorful List Accent 1" w:semiHidden="0" w:uiPriority="72" w:unhideWhenUsed="0"/>
-    <w:lsdException w:name="Colorful Grid Accent 1" w:semiHidden="0" w:uiPriority="73" w:unhideWhenUsed="0"/>
-    <w:lsdException w:name="Light Shading Accent 2" w:semiHidden="0" w:uiPriority="60" w:unhideWhenUsed="0"/>
-    <w:lsdException w:name="Light List Accent 2" w:semiHidden="0" w:uiPriority="61" w:unhideWhenUsed="0"/>
-    <w:lsdException w:name="Light Grid Accent 2" w:semiHidden="0" w:uiPriority="62" w:unhideWhenUsed="0"/>
-    <w:lsdException w:name="Medium Shading 1 Accent 2" w:semiHidden="0" w:uiPriority="63" w:unhideWhenUsed="0"/>
-    <w:lsdException w:name="Medium Shading 2 Accent 2" w:semiHidden="0" w:uiPriority="64" w:unhideWhenUsed="0"/>
-    <w:lsdException w:name="Medium List 1 Accent 2" w:semiHidden="0" w:uiPriority="65" w:unhideWhenUsed="0"/>
-    <w:lsdException w:name="Medium List 2 Accent 2" w:semiHidden="0" w:uiPriority="66" w:unhideWhenUsed="0"/>
-    <w:lsdException w:name="Medium Grid 1 Accent 2" w:semiHidden="0" w:uiPriority="67" w:unhideWhenUsed="0"/>
-    <w:lsdException w:name="Medium Grid 2 Accent 2" w:semiHidden="0" w:uiPriority="68" w:unhideWhenUsed="0"/>
-    <w:lsdException w:name="Medium Grid 3 Accent 2" w:semiHidden="0" w:uiPriority="69" w:unhideWhenUsed="0"/>
-    <w:lsdException w:name="Dark List Accent 2" w:semiHidden="0" w:uiPriority="70" w:unhideWhenUsed="0"/>
-    <w:lsdException w:name="Colorful Shading Accent 2" w:semiHidden="0" w:uiPriority="71" w:unhideWhenUsed="0"/>
-    <w:lsdException w:name="Colorful List Accent 2" w:semiHidden="0" w:uiPriority="72" w:unhideWhenUsed="0"/>
-    <w:lsdException w:name="Colorful Grid Accent 2" w:semiHidden="0" w:uiPriority="73" w:unhideWhenUsed="0"/>
-    <w:lsdException w:name="Light Shading Accent 3" w:semiHidden="0" w:uiPriority="60" w:unhideWhenUsed="0"/>
-    <w:lsdException w:name="Light List Accent 3" w:semiHidden="0" w:uiPriority="61" w:unhideWhenUsed="0"/>
-    <w:lsdException w:name="Light Grid Accent 3" w:semiHidden="0" w:uiPriority="62" w:unhideWhenUsed="0"/>
-    <w:lsdException w:name="Medium Shading 1 Accent 3" w:semiHidden="0" w:uiPriority="63" w:unhideWhenUsed="0"/>
-    <w:lsdException w:name="Medium Shading 2 Accent 3" w:semiHidden="0" w:uiPriority="64" w:unhideWhenUsed="0"/>
-    <w:lsdException w:name="Medium List 1 Accent 3" w:semiHidden="0" w:uiPriority="65" w:unhideWhenUsed="0"/>
-    <w:lsdException w:name="Medium List 2 Accent 3" w:semiHidden="0" w:uiPriority="66" w:unhideWhenUsed="0"/>
-    <w:lsdException w:name="Medium Grid 1 Accent 3" w:semiHidden="0" w:uiPriority="67" w:unhideWhenUsed="0"/>
-    <w:lsdException w:name="Medium Grid 2 Accent 3" w:semiHidden="0" w:uiPriority="68" w:unhideWhenUsed="0"/>
-    <w:lsdException w:name="Medium Grid 3 Accent 3" w:semiHidden="0" w:uiPriority="69" w:unhideWhenUsed="0"/>
-    <w:lsdException w:name="Dark List Accent 3" w:semiHidden="0" w:uiPriority="70" w:unhideWhenUsed="0"/>
-    <w:lsdException w:name="Colorful Shading Accent 3" w:semiHidden="0" w:uiPriority="71" w:unhideWhenUsed="0"/>
-    <w:lsdException w:name="Colorful List Accent 3" w:semiHidden="0" w:uiPriority="72" w:unhideWhenUsed="0"/>
-    <w:lsdException w:name="Colorful Grid Accent 3" w:semiHidden="0" w:uiPriority="73" w:unhideWhenUsed="0"/>
-    <w:lsdException w:name="Light Shading Accent 4" w:semiHidden="0" w:uiPriority="60" w:unhideWhenUsed="0"/>
-    <w:lsdException w:name="Light List Accent 4" w:semiHidden="0" w:uiPriority="61" w:unhideWhenUsed="0"/>
-    <w:lsdException w:name="Light Grid Accent 4" w:semiHidden="0" w:uiPriority="62" w:unhideWhenUsed="0"/>
-    <w:lsdException w:name="Medium Shading 1 Accent 4" w:semiHidden="0" w:uiPriority="63" w:unhideWhenUsed="0"/>
-    <w:lsdException w:name="Medium Shading 2 Accent 4" w:semiHidden="0" w:uiPriority="64" w:unhideWhenUsed="0"/>
-    <w:lsdException w:name="Medium List 1 Accent 4" w:semiHidden="0" w:uiPriority="65" w:unhideWhenUsed="0"/>
-    <w:lsdException w:name="Medium List 2 Accent 4" w:semiHidden="0" w:uiPriority="66" w:unhideWhenUsed="0"/>
-    <w:lsdException w:name="Medium Grid 1 Accent 4" w:semiHidden="0" w:uiPriority="67" w:unhideWhenUsed="0"/>
-    <w:lsdException w:name="Medium Grid 2 Accent 4" w:semiHidden="0" w:uiPriority="68" w:unhideWhenUsed="0"/>
-    <w:lsdException w:name="Medium Grid 3 Accent 4" w:semiHidden="0" w:uiPriority="69" w:unhideWhenUsed="0"/>
-    <w:lsdException w:name="Dark List Accent 4" w:semiHidden="0" w:uiPriority="70" w:unhideWhenUsed="0"/>
-    <w:lsdException w:name="Colorful Shading Accent 4" w:semiHidden="0" w:uiPriority="71" w:unhideWhenUsed="0"/>
-    <w:lsdException w:name="Colorful List Accent 4" w:semiHidden="0" w:uiPriority="72" w:unhideWhenUsed="0"/>
-    <w:lsdException w:name="Colorful Grid Accent 4" w:semiHidden="0" w:uiPriority="73" w:unhideWhenUsed="0"/>
-    <w:lsdException w:name="Light Shading Accent 5" w:semiHidden="0" w:uiPriority="60" w:unhideWhenUsed="0"/>
-    <w:lsdException w:name="Light List Accent 5" w:semiHidden="0" w:uiPriority="61" w:unhideWhenUsed="0"/>
-    <w:lsdException w:name="Light Grid Accent 5" w:semiHidden="0" w:uiPriority="62" w:unhideWhenUsed="0"/>
-    <w:lsdException w:name="Medium Shading 1 Accent 5" w:semiHidden="0" w:uiPriority="63" w:unhideWhenUsed="0"/>
-    <w:lsdException w:name="Medium Shading 2 Accent 5" w:semiHidden="0" w:uiPriority="64" w:unhideWhenUsed="0"/>
-    <w:lsdException w:name="Medium List 1 Accent 5" w:semiHidden="0" w:uiPriority="65" w:unhideWhenUsed="0"/>
-    <w:lsdException w:name="Medium List 2 Accent 5" w:semiHidden="0" w:uiPriority="66" w:unhideWhenUsed="0"/>
-    <w:lsdException w:name="Medium Grid 1 Accent 5" w:semiHidden="0" w:uiPriority="67" w:unhideWhenUsed="0"/>
-    <w:lsdException w:name="Medium Grid 2 Accent 5" w:semiHidden="0" w:uiPriority="68" w:unhideWhenUsed="0"/>
-    <w:lsdException w:name="Medium Grid 3 Accent 5" w:semiHidden="0" w:uiPriority="69" w:unhideWhenUsed="0"/>
-    <w:lsdException w:name="Dark List Accent 5" w:semiHidden="0" w:uiPriority="70" w:unhideWhenUsed="0"/>
-    <w:lsdException w:name="Colorful Shading Accent 5" w:semiHidden="0" w:uiPriority="71" w:unhideWhenUsed="0"/>
-    <w:lsdException w:name="Colorful List Accent 5" w:semiHidden="0" w:uiPriority="72" w:unhideWhenUsed="0"/>
-    <w:lsdException w:name="Colorful Grid Accent 5" w:semiHidden="0" w:uiPriority="73" w:unhideWhenUsed="0"/>
-    <w:lsdException w:name="Light Shading Accent 6" w:semiHidden="0" w:uiPriority="60" w:unhideWhenUsed="0"/>
-    <w:lsdException w:name="Light List Accent 6" w:semiHidden="0" w:uiPriority="61" w:unhideWhenUsed="0"/>
-    <w:lsdException w:name="Light Grid Accent 6" w:semiHidden="0" w:uiPriority="62" w:unhideWhenUsed="0"/>
-    <w:lsdException w:name="Medium Shading 1 Accent 6" w:semiHidden="0" w:uiPriority="63" w:unhideWhenUsed="0"/>
-    <w:lsdException w:name="Medium Shading 2 Accent 6" w:semiHidden="0" w:uiPriority="64" w:unhideWhenUsed="0"/>
-    <w:lsdException w:name="Medium List 1 Accent 6" w:semiHidden="0" w:uiPriority="65" w:unhideWhenUsed="0"/>
-    <w:lsdException w:name="Medium List 2 Accent 6" w:semiHidden="0" w:uiPriority="66" w:unhideWhenUsed="0"/>
-    <w:lsdException w:name="Medium Grid 1 Accent 6" w:semiHidden="0" w:uiPriority="67" w:unhideWhenUsed="0"/>
-    <w:lsdException w:name="Medium Grid 2 Accent 6" w:semiHidden="0" w:uiPriority="68" w:unhideWhenUsed="0"/>
-    <w:lsdException w:name="Medium Grid 3 Accent 6" w:semiHidden="0" w:uiPriority="69" w:unhideWhenUsed="0"/>
-    <w:lsdException w:name="Dark List Accent 6" w:semiHidden="0" w:uiPriority="70" w:unhideWhenUsed="0"/>
-    <w:lsdException w:name="Colorful Shading Accent 6" w:semiHidden="0" w:uiPriority="71" w:unhideWhenUsed="0"/>
-    <w:lsdException w:name="Colorful List Accent 6" w:semiHidden="0" w:uiPriority="72" w:unhideWhenUsed="0"/>
-    <w:lsdException w:name="Colorful Grid Accent 6" w:semiHidden="0" w:uiPriority="73" w:unhideWhenUsed="0"/>
-    <w:lsdException w:name="Subtle Emphasis" w:semiHidden="0" w:uiPriority="19" w:unhideWhenUsed="0" w:qFormat="1"/>
-    <w:lsdException w:name="Intense Emphasis" w:semiHidden="0" w:uiPriority="21" w:unhideWhenUsed="0" w:qFormat="1"/>
-    <w:lsdException w:name="Subtle Reference" w:semiHidden="0" w:uiPriority="31" w:unhideWhenUsed="0" w:qFormat="1"/>
-    <w:lsdException w:name="Intense Reference" w:semiHidden="0" w:uiPriority="32" w:unhideWhenUsed="0" w:qFormat="1"/>
-    <w:lsdException w:name="Book Title" w:semiHidden="0" w:uiPriority="33" w:unhideWhenUsed="0" w:qFormat="1"/>
-    <w:lsdException w:name="Bibliography" w:uiPriority="37"/>
-    <w:lsdException w:name="TOC Heading" w:uiPriority="39" w:qFormat="1"/>
-  </w:latentStyles>
-  <w:style w:type="paragraph" w:default="1" w:styleId="Normal">
-    <w:name w:val="Normal"/>
-    <w:qFormat/>
-    <w:rsid w:val="005351A8"/>
-  </w:style>
-  <w:style w:type="paragraph" w:styleId="Heading1">
-    <w:name w:val="heading 1"/>
-    <w:basedOn w:val="Normal"/>
-    <w:next w:val="Normal"/>
-    <w:link w:val="Heading1Char"/>
-    <w:uiPriority w:val="9"/>
-    <w:qFormat/>
-    <w:rsid w:val="001A4308"/>
-    <w:pPr>
-      <w:keepNext/>
-      <w:keepLines/>
-      <w:spacing w:before="480"/>
-      <w:outlineLvl w:val="0"/>
-    </w:pPr>
-    <w:rPr>
-      <w:rFonts w:asciiTheme="majorHAnsi" w:eastAsiaTheme="majorEastAsia" w:hAnsiTheme="majorHAnsi" w:cstheme="majorBidi"/>
-      <w:b/>
-      <w:bCs/>
-      <w:color w:val="365F91" w:themeColor="accent1" w:themeShade="BF"/>
-      <w:sz w:val="28"/>
-      <w:szCs w:val="28"/>
-    </w:rPr>
-  </w:style>
-  <w:style w:type="paragraph" w:styleId="Heading2">
-    <w:name w:val="heading 2"/>
-    <w:basedOn w:val="Normal"/>
-    <w:next w:val="Normal"/>
-    <w:link w:val="Heading2Char"/>
-    <w:uiPriority w:val="9"/>
-    <w:semiHidden/>
-    <w:unhideWhenUsed/>
-    <w:qFormat/>
-    <w:rsid w:val="007675F4"/>
-    <w:pPr>
-      <w:keepNext/>
-      <w:keepLines/>
-      <w:spacing w:before="40"/>
-      <w:outlineLvl w:val="1"/>
-    </w:pPr>
-    <w:rPr>
-      <w:rFonts w:asciiTheme="majorHAnsi" w:eastAsiaTheme="majorEastAsia" w:hAnsiTheme="majorHAnsi" w:cstheme="majorBidi"/>
-      <w:color w:val="365F91" w:themeColor="accent1" w:themeShade="BF"/>
-      <w:sz w:val="26"/>
-      <w:szCs w:val="26"/>
-    </w:rPr>
-  </w:style>
-  <w:style w:type="character" w:default="1" w:styleId="DefaultParagraphFont">
-    <w:name w:val="Default Paragraph Font"/>
-    <w:uiPriority w:val="1"/>
-    <w:semiHidden/>
-    <w:unhideWhenUsed/>
-  </w:style>
-  <w:style w:type="table" w:default="1" w:styleId="TableNormal">
-    <w:name w:val="Normal Table"/>
-    <w:uiPriority w:val="99"/>
-    <w:semiHidden/>
-    <w:unhideWhenUsed/>
-    <w:tblPr>
-      <w:tblInd w:w="0" w:type="dxa"/>
-      <w:tblCellMar>
-        <w:top w:w="0" w:type="dxa"/>
-        <w:left w:w="108" w:type="dxa"/>
-        <w:bottom w:w="0" w:type="dxa"/>
-        <w:right w:w="108" w:type="dxa"/>
-      </w:tblCellMar>
-    </w:tblPr>
-  </w:style>
-  <w:style w:type="numbering" w:default="1" w:styleId="NoList">
-    <w:name w:val="No List"/>
-    <w:uiPriority w:val="99"/>
-    <w:semiHidden/>
-    <w:unhideWhenUsed/>
-  </w:style>
-  <w:style w:type="paragraph" w:styleId="NoSpacing">
-    <w:name w:val="No Spacing"/>
-    <w:uiPriority w:val="1"/>
-    <w:qFormat/>
-    <w:rsid w:val="005351A8"/>
-    <w:pPr>
-      <w:spacing w:line="240" w:lineRule="auto"/>
-    </w:pPr>
-  </w:style>
-  <w:style w:type="table" w:styleId="TableGrid">
-    <w:name w:val="Table Grid"/>
-    <w:basedOn w:val="TableNormal"/>
-    <w:uiPriority w:val="59"/>
-    <w:rsid w:val="003C71C3"/>
-    <w:pPr>
-      <w:spacing w:line="240" w:lineRule="auto"/>
-    </w:pPr>
-    <w:tblPr>
-      <w:tblBorders>
-        <w:top w:val="single" w:sz="4" w:space="0" w:color="000000" w:themeColor="text1"/>
-        <w:left w:val="single" w:sz="4" w:space="0" w:color="000000" w:themeColor="text1"/>
-        <w:bottom w:val="single" w:sz="4" w:space="0" w:color="000000" w:themeColor="text1"/>
-        <w:right w:val="single" w:sz="4" w:space="0" w:color="000000" w:themeColor="text1"/>
-        <w:insideH w:val="single" w:sz="4" w:space="0" w:color="000000" w:themeColor="text1"/>
-        <w:insideV w:val="single" w:sz="4" w:space="0" w:color="000000" w:themeColor="text1"/>
-      </w:tblBorders>
-    </w:tblPr>
-  </w:style>
-  <w:style w:type="character" w:styleId="Hyperlink">
-    <w:name w:val="Hyperlink"/>
-    <w:basedOn w:val="DefaultParagraphFont"/>
-    <w:uiPriority w:val="99"/>
-    <w:unhideWhenUsed/>
-    <w:rsid w:val="00A81673"/>
-    <w:rPr>
-      <w:color w:val="0000FF"/>
-      <w:u w:val="single"/>
-    </w:rPr>
-  </w:style>
-  <w:style w:type="character" w:styleId="CommentReference">
-    <w:name w:val="annotation reference"/>
-    <w:basedOn w:val="DefaultParagraphFont"/>
-    <w:uiPriority w:val="99"/>
-    <w:semiHidden/>
-    <w:unhideWhenUsed/>
-    <w:rsid w:val="00EE1379"/>
-    <w:rPr>
-      <w:sz w:val="16"/>
-      <w:szCs w:val="16"/>
-    </w:rPr>
-  </w:style>
-  <w:style w:type="paragraph" w:styleId="CommentText">
-    <w:name w:val="annotation text"/>
-    <w:basedOn w:val="Normal"/>
-    <w:link w:val="CommentTextChar"/>
-    <w:uiPriority w:val="99"/>
-    <w:semiHidden/>
-    <w:unhideWhenUsed/>
-    <w:rsid w:val="00EE1379"/>
-    <w:pPr>
-      <w:spacing w:line="240" w:lineRule="auto"/>
-    </w:pPr>
-    <w:rPr>
-      <w:sz w:val="20"/>
-      <w:szCs w:val="20"/>
-    </w:rPr>
-  </w:style>
-  <w:style w:type="character" w:customStyle="1" w:styleId="CommentTextChar">
-    <w:name w:val="Comment Text Char"/>
-    <w:basedOn w:val="DefaultParagraphFont"/>
-    <w:link w:val="CommentText"/>
-    <w:uiPriority w:val="99"/>
-    <w:semiHidden/>
-    <w:rsid w:val="00EE1379"/>
-    <w:rPr>
-      <w:sz w:val="20"/>
-      <w:szCs w:val="20"/>
-    </w:rPr>
-  </w:style>
-  <w:style w:type="paragraph" w:styleId="CommentSubject">
-    <w:name w:val="annotation subject"/>
-    <w:basedOn w:val="CommentText"/>
-    <w:next w:val="CommentText"/>
-    <w:link w:val="CommentSubjectChar"/>
-    <w:uiPriority w:val="99"/>
-    <w:semiHidden/>
-    <w:unhideWhenUsed/>
-    <w:rsid w:val="00EE1379"/>
-    <w:rPr>
-      <w:b/>
-      <w:bCs/>
-    </w:rPr>
-  </w:style>
-  <w:style w:type="character" w:customStyle="1" w:styleId="CommentSubjectChar">
-    <w:name w:val="Comment Subject Char"/>
-    <w:basedOn w:val="CommentTextChar"/>
-    <w:link w:val="CommentSubject"/>
-    <w:uiPriority w:val="99"/>
-    <w:semiHidden/>
-    <w:rsid w:val="00EE1379"/>
-    <w:rPr>
-      <w:b/>
-      <w:bCs/>
-      <w:sz w:val="20"/>
-      <w:szCs w:val="20"/>
-    </w:rPr>
-  </w:style>
-  <w:style w:type="paragraph" w:styleId="BalloonText">
-    <w:name w:val="Balloon Text"/>
-    <w:basedOn w:val="Normal"/>
-    <w:link w:val="BalloonTextChar"/>
-    <w:uiPriority w:val="99"/>
-    <w:semiHidden/>
-    <w:unhideWhenUsed/>
-    <w:rsid w:val="00EE1379"/>
-    <w:pPr>
-      <w:spacing w:line="240" w:lineRule="auto"/>
-    </w:pPr>
-    <w:rPr>
-      <w:rFonts w:ascii="Tahoma" w:hAnsi="Tahoma" w:cs="Tahoma"/>
-      <w:sz w:val="16"/>
-      <w:szCs w:val="16"/>
-    </w:rPr>
-  </w:style>
-  <w:style w:type="character" w:customStyle="1" w:styleId="BalloonTextChar">
-    <w:name w:val="Balloon Text Char"/>
-    <w:basedOn w:val="DefaultParagraphFont"/>
-    <w:link w:val="BalloonText"/>
-    <w:uiPriority w:val="99"/>
-    <w:semiHidden/>
-    <w:rsid w:val="00EE1379"/>
-    <w:rPr>
-      <w:rFonts w:ascii="Tahoma" w:hAnsi="Tahoma" w:cs="Tahoma"/>
-      <w:sz w:val="16"/>
-      <w:szCs w:val="16"/>
-    </w:rPr>
-  </w:style>
-  <w:style w:type="character" w:customStyle="1" w:styleId="Heading1Char">
-    <w:name w:val="Heading 1 Char"/>
-    <w:basedOn w:val="DefaultParagraphFont"/>
-    <w:link w:val="Heading1"/>
-    <w:uiPriority w:val="9"/>
-    <w:rsid w:val="001A4308"/>
-    <w:rPr>
-      <w:rFonts w:asciiTheme="majorHAnsi" w:eastAsiaTheme="majorEastAsia" w:hAnsiTheme="majorHAnsi" w:cstheme="majorBidi"/>
-      <w:b/>
-      <w:bCs/>
-      <w:color w:val="365F91" w:themeColor="accent1" w:themeShade="BF"/>
-      <w:sz w:val="28"/>
-      <w:szCs w:val="28"/>
-    </w:rPr>
-  </w:style>
-  <w:style w:type="paragraph" w:styleId="Title">
-    <w:name w:val="Title"/>
-    <w:basedOn w:val="Normal"/>
-    <w:next w:val="Normal"/>
-    <w:link w:val="TitleChar"/>
-    <w:uiPriority w:val="10"/>
-    <w:qFormat/>
-    <w:rsid w:val="001A4308"/>
-    <w:pPr>
-      <w:pBdr>
-        <w:bottom w:val="single" w:sz="8" w:space="4" w:color="4F81BD" w:themeColor="accent1"/>
-      </w:pBdr>
-      <w:spacing w:after="300" w:line="240" w:lineRule="auto"/>
-      <w:contextualSpacing/>
-    </w:pPr>
-    <w:rPr>
-      <w:rFonts w:asciiTheme="majorHAnsi" w:eastAsiaTheme="majorEastAsia" w:hAnsiTheme="majorHAnsi" w:cstheme="majorBidi"/>
-      <w:color w:val="17365D" w:themeColor="text2" w:themeShade="BF"/>
-      <w:spacing w:val="5"/>
-      <w:kern w:val="28"/>
-      <w:sz w:val="52"/>
-      <w:szCs w:val="52"/>
-    </w:rPr>
-  </w:style>
-  <w:style w:type="character" w:customStyle="1" w:styleId="TitleChar">
-    <w:name w:val="Title Char"/>
-    <w:basedOn w:val="DefaultParagraphFont"/>
-    <w:link w:val="Title"/>
-    <w:uiPriority w:val="10"/>
-    <w:rsid w:val="001A4308"/>
-    <w:rPr>
-      <w:rFonts w:asciiTheme="majorHAnsi" w:eastAsiaTheme="majorEastAsia" w:hAnsiTheme="majorHAnsi" w:cstheme="majorBidi"/>
-      <w:color w:val="17365D" w:themeColor="text2" w:themeShade="BF"/>
-      <w:spacing w:val="5"/>
-      <w:kern w:val="28"/>
-      <w:sz w:val="52"/>
-      <w:szCs w:val="52"/>
-    </w:rPr>
-  </w:style>
-  <w:style w:type="paragraph" w:styleId="BodyText">
-    <w:name w:val="Body Text"/>
-    <w:basedOn w:val="Normal"/>
-    <w:link w:val="BodyTextChar"/>
-    <w:rsid w:val="001A4308"/>
-    <w:pPr>
-      <w:spacing w:after="120" w:line="240" w:lineRule="auto"/>
-      <w:jc w:val="both"/>
-    </w:pPr>
-    <w:rPr>
-      <w:rFonts w:ascii="Garamond" w:eastAsia="Times New Roman" w:hAnsi="Garamond" w:cs="Times New Roman"/>
-      <w:sz w:val="22"/>
-      <w:szCs w:val="20"/>
-    </w:rPr>
-  </w:style>
-  <w:style w:type="character" w:customStyle="1" w:styleId="BodyTextChar">
-    <w:name w:val="Body Text Char"/>
-    <w:basedOn w:val="DefaultParagraphFont"/>
-    <w:link w:val="BodyText"/>
-    <w:rsid w:val="001A4308"/>
-    <w:rPr>
-      <w:rFonts w:ascii="Garamond" w:eastAsia="Times New Roman" w:hAnsi="Garamond" w:cs="Times New Roman"/>
-      <w:sz w:val="22"/>
-      <w:szCs w:val="20"/>
-    </w:rPr>
-  </w:style>
-  <w:style w:type="character" w:customStyle="1" w:styleId="apple-converted-space">
-    <w:name w:val="apple-converted-space"/>
-    <w:basedOn w:val="DefaultParagraphFont"/>
-    <w:rsid w:val="009521A2"/>
-  </w:style>
-  <w:style w:type="paragraph" w:styleId="Header">
-    <w:name w:val="header"/>
-    <w:basedOn w:val="Normal"/>
-    <w:link w:val="HeaderChar"/>
-    <w:uiPriority w:val="99"/>
-    <w:unhideWhenUsed/>
-    <w:rsid w:val="00BF5FB9"/>
-    <w:pPr>
-      <w:tabs>
-        <w:tab w:val="center" w:pos="4680"/>
-        <w:tab w:val="right" w:pos="9360"/>
-      </w:tabs>
-      <w:spacing w:line="240" w:lineRule="auto"/>
-    </w:pPr>
-  </w:style>
-  <w:style w:type="character" w:customStyle="1" w:styleId="HeaderChar">
-    <w:name w:val="Header Char"/>
-    <w:basedOn w:val="DefaultParagraphFont"/>
-    <w:link w:val="Header"/>
-    <w:uiPriority w:val="99"/>
-    <w:rsid w:val="00BF5FB9"/>
-  </w:style>
-  <w:style w:type="paragraph" w:styleId="Footer">
-    <w:name w:val="footer"/>
-    <w:basedOn w:val="Normal"/>
-    <w:link w:val="FooterChar"/>
-    <w:uiPriority w:val="99"/>
-    <w:unhideWhenUsed/>
-    <w:rsid w:val="00BF5FB9"/>
-    <w:pPr>
-      <w:tabs>
-        <w:tab w:val="center" w:pos="4680"/>
-        <w:tab w:val="right" w:pos="9360"/>
-      </w:tabs>
-      <w:spacing w:line="240" w:lineRule="auto"/>
-    </w:pPr>
-  </w:style>
-  <w:style w:type="character" w:customStyle="1" w:styleId="FooterChar">
-    <w:name w:val="Footer Char"/>
-    <w:basedOn w:val="DefaultParagraphFont"/>
-    <w:link w:val="Footer"/>
-    <w:uiPriority w:val="99"/>
-    <w:rsid w:val="00BF5FB9"/>
-  </w:style>
-  <w:style w:type="character" w:styleId="FollowedHyperlink">
-    <w:name w:val="FollowedHyperlink"/>
-    <w:basedOn w:val="DefaultParagraphFont"/>
-    <w:uiPriority w:val="99"/>
-    <w:semiHidden/>
-    <w:unhideWhenUsed/>
-    <w:rsid w:val="009429A6"/>
-    <w:rPr>
-      <w:color w:val="800080" w:themeColor="followedHyperlink"/>
-      <w:u w:val="single"/>
-    </w:rPr>
-  </w:style>
-  <w:style w:type="paragraph" w:styleId="Revision">
-    <w:name w:val="Revision"/>
-    <w:hidden/>
-    <w:uiPriority w:val="99"/>
-    <w:semiHidden/>
-    <w:rsid w:val="00C15780"/>
-    <w:pPr>
-      <w:spacing w:line="240" w:lineRule="auto"/>
-    </w:pPr>
-  </w:style>
-  <w:style w:type="character" w:styleId="SubtleEmphasis">
-    <w:name w:val="Subtle Emphasis"/>
-    <w:basedOn w:val="DefaultParagraphFont"/>
-    <w:uiPriority w:val="19"/>
-    <w:qFormat/>
-    <w:rsid w:val="0043718B"/>
-    <w:rPr>
-      <w:i/>
-      <w:iCs/>
-      <w:color w:val="404040" w:themeColor="text1" w:themeTint="BF"/>
-    </w:rPr>
-  </w:style>
-  <w:style w:type="character" w:customStyle="1" w:styleId="Heading2Char">
-    <w:name w:val="Heading 2 Char"/>
-    <w:basedOn w:val="DefaultParagraphFont"/>
-    <w:link w:val="Heading2"/>
-    <w:uiPriority w:val="9"/>
-    <w:semiHidden/>
-    <w:rsid w:val="007675F4"/>
-    <w:rPr>
-      <w:rFonts w:asciiTheme="majorHAnsi" w:eastAsiaTheme="majorEastAsia" w:hAnsiTheme="majorHAnsi" w:cstheme="majorBidi"/>
-      <w:color w:val="365F91" w:themeColor="accent1" w:themeShade="BF"/>
-      <w:sz w:val="26"/>
-      <w:szCs w:val="26"/>
-    </w:rPr>
-  </w:style>
-  <w:style w:type="character" w:customStyle="1" w:styleId="UnresolvedMention">
-    <w:name w:val="Unresolved Mention"/>
+  <w:style w:type="character" w:customStyle="1" w:styleId="UnresolvedMention1">
+    <w:name w:val="Unresolved Mention1"/>
     <w:basedOn w:val="DefaultParagraphFont"/>
     <w:uiPriority w:val="99"/>
     <w:semiHidden/>
@@ -10219,7 +10046,7 @@
 </file>
 
 <file path=customXml/itemProps1.xml><?xml version="1.0" encoding="utf-8"?>
-<ds:datastoreItem xmlns:ds="http://schemas.openxmlformats.org/officeDocument/2006/customXml" ds:itemID="{45C80422-5228-45C1-B2C6-2152646F7A6D}">
+<ds:datastoreItem xmlns:ds="http://schemas.openxmlformats.org/officeDocument/2006/customXml" ds:itemID="{85100107-0C2B-486C-8A8B-7A993678965F}">
   <ds:schemaRefs>
     <ds:schemaRef ds:uri="http://schemas.openxmlformats.org/officeDocument/2006/bibliography"/>
   </ds:schemaRefs>

</xml_diff>

<commit_message>
Adding the Landy crowdsourcing paper.
</commit_message>
<xml_diff>
--- a/cv.docx
+++ b/cv.docx
@@ -111,7 +111,6 @@
               </w:rPr>
               <w:t xml:space="preserve">Lab:  </w:t>
             </w:r>
-            <w:commentRangeStart w:id="0"/>
             <w:r>
               <w:rPr>
                 <w:rFonts w:ascii="Times New Roman" w:hAnsi="Times New Roman" w:cs="Times New Roman"/>
@@ -143,13 +142,6 @@
                 <w:szCs w:val="23"/>
               </w:rPr>
               <w:t>3982</w:t>
-            </w:r>
-            <w:commentRangeEnd w:id="0"/>
-            <w:r>
-              <w:rPr>
-                <w:rStyle w:val="CommentReference"/>
-              </w:rPr>
-              <w:commentReference w:id="0"/>
             </w:r>
           </w:p>
         </w:tc>
@@ -249,7 +241,7 @@
               </w:rPr>
               <w:t xml:space="preserve">Email:  </w:t>
             </w:r>
-            <w:hyperlink r:id="rId10" w:history="1">
+            <w:hyperlink r:id="rId7" w:history="1">
               <w:r>
                 <w:rPr>
                   <w:rStyle w:val="Hyperlink"/>
@@ -333,7 +325,7 @@
               </w:rPr>
               <w:t xml:space="preserve">: </w:t>
             </w:r>
-            <w:hyperlink r:id="rId11" w:history="1">
+            <w:hyperlink r:id="rId8" w:history="1">
               <w:r>
                 <w:rPr>
                   <w:rStyle w:val="Hyperlink"/>
@@ -385,7 +377,7 @@
               </w:rPr>
               <w:t xml:space="preserve">GitHub: </w:t>
             </w:r>
-            <w:hyperlink r:id="rId12" w:history="1">
+            <w:hyperlink r:id="rId9" w:history="1">
               <w:r>
                 <w:rPr>
                   <w:rStyle w:val="Hyperlink"/>
@@ -877,7 +869,7 @@
           <w:sz w:val="32"/>
           <w:szCs w:val="32"/>
         </w:rPr>
-        <w:t>Honors and Awards</w:t>
+        <w:t>Service in Professional Societies</w:t>
       </w:r>
     </w:p>
     <w:p>
@@ -891,18 +883,11 @@
           <w:rFonts w:ascii="Times New Roman" w:hAnsi="Times New Roman" w:cs="Times New Roman"/>
         </w:rPr>
       </w:pPr>
-      <w:commentRangeStart w:id="1"/>
-      <w:r>
-        <w:rPr>
-          <w:rFonts w:ascii="Times New Roman" w:hAnsi="Times New Roman" w:cs="Times New Roman"/>
-        </w:rPr>
-        <w:t>Member of the executive committee, Society for the Improvement of Psychological Science</w:t>
-      </w:r>
-      <w:r>
-        <w:rPr>
-          <w:rFonts w:ascii="Times New Roman" w:hAnsi="Times New Roman" w:cs="Times New Roman"/>
-        </w:rPr>
-        <w:t xml:space="preserve">, </w:t>
+      <w:r>
+        <w:rPr>
+          <w:rFonts w:ascii="Times New Roman" w:hAnsi="Times New Roman" w:cs="Times New Roman"/>
+        </w:rPr>
+        <w:t xml:space="preserve">Member of the executive committee, Society for the Improvement of Psychological Science, </w:t>
       </w:r>
       <w:r>
         <w:rPr>
@@ -910,168 +895,6 @@
         </w:rPr>
         <w:br/>
         <w:t>2018 – present</w:t>
-      </w:r>
-      <w:commentRangeEnd w:id="1"/>
-      <w:r>
-        <w:rPr>
-          <w:rStyle w:val="CommentReference"/>
-        </w:rPr>
-        <w:commentReference w:id="1"/>
-      </w:r>
-    </w:p>
-    <w:p>
-      <w:pPr>
-        <w:pStyle w:val="NoSpacing"/>
-        <w:tabs>
-          <w:tab w:val="left" w:pos="1800"/>
-        </w:tabs>
-        <w:ind w:left="720" w:hanging="720"/>
-        <w:rPr>
-          <w:rFonts w:ascii="Times New Roman" w:hAnsi="Times New Roman" w:cs="Times New Roman"/>
-        </w:rPr>
-      </w:pPr>
-      <w:r>
-        <w:rPr>
-          <w:rFonts w:ascii="Times New Roman" w:hAnsi="Times New Roman" w:cs="Times New Roman"/>
-        </w:rPr>
-        <w:t>Nominee, Excellence Award for Outstanding Scholarly Achievement of the Year by a</w:t>
-      </w:r>
-      <w:r>
-        <w:rPr>
-          <w:rFonts w:ascii="Times New Roman" w:hAnsi="Times New Roman" w:cs="Times New Roman"/>
-        </w:rPr>
-        <w:t xml:space="preserve"> </w:t>
-      </w:r>
-      <w:r>
-        <w:rPr>
-          <w:rFonts w:ascii="Times New Roman" w:hAnsi="Times New Roman" w:cs="Times New Roman"/>
-        </w:rPr>
-        <w:t>Pre-tenured Faculty Member, Illinois State University, College of Arts and Sciences, 2018</w:t>
-      </w:r>
-    </w:p>
-    <w:p>
-      <w:pPr>
-        <w:pStyle w:val="NoSpacing"/>
-        <w:tabs>
-          <w:tab w:val="left" w:pos="1800"/>
-        </w:tabs>
-        <w:ind w:left="720" w:hanging="720"/>
-        <w:rPr>
-          <w:rFonts w:ascii="Times New Roman" w:hAnsi="Times New Roman" w:cs="Times New Roman"/>
-        </w:rPr>
-      </w:pPr>
-      <w:r>
-        <w:rPr>
-          <w:rFonts w:ascii="Times New Roman" w:hAnsi="Times New Roman" w:cs="Times New Roman"/>
-        </w:rPr>
-        <w:t>Department nominee, Donald K. Anderson Graduate Teaching Award</w:t>
-      </w:r>
-      <w:r>
-        <w:rPr>
-          <w:rFonts w:ascii="Times New Roman" w:hAnsi="Times New Roman" w:cs="Times New Roman"/>
-        </w:rPr>
-        <w:t>,</w:t>
-      </w:r>
-      <w:r>
-        <w:rPr>
-          <w:rFonts w:ascii="Times New Roman" w:hAnsi="Times New Roman" w:cs="Times New Roman"/>
-        </w:rPr>
-        <w:t xml:space="preserve"> </w:t>
-      </w:r>
-      <w:r>
-        <w:rPr>
-          <w:rFonts w:ascii="Times New Roman" w:hAnsi="Times New Roman" w:cs="Times New Roman"/>
-        </w:rPr>
-        <w:br/>
-      </w:r>
-      <w:r>
-        <w:rPr>
-          <w:rFonts w:ascii="Times New Roman" w:hAnsi="Times New Roman" w:cs="Times New Roman"/>
-        </w:rPr>
-        <w:t xml:space="preserve">University of Missouri, </w:t>
-      </w:r>
-      <w:r>
-        <w:rPr>
-          <w:rFonts w:ascii="Times New Roman" w:hAnsi="Times New Roman" w:cs="Times New Roman"/>
-        </w:rPr>
-        <w:t>2015</w:t>
-      </w:r>
-    </w:p>
-    <w:p>
-      <w:pPr>
-        <w:pStyle w:val="NoSpacing"/>
-        <w:tabs>
-          <w:tab w:val="left" w:pos="1800"/>
-        </w:tabs>
-        <w:ind w:left="720" w:hanging="720"/>
-        <w:rPr>
-          <w:rFonts w:ascii="Times New Roman" w:hAnsi="Times New Roman" w:cs="Times New Roman"/>
-        </w:rPr>
-      </w:pPr>
-      <w:r>
-        <w:rPr>
-          <w:rFonts w:ascii="Times New Roman" w:hAnsi="Times New Roman" w:cs="Times New Roman"/>
-        </w:rPr>
-        <w:t>1</w:t>
-      </w:r>
-      <w:r>
-        <w:rPr>
-          <w:rFonts w:ascii="Times New Roman" w:hAnsi="Times New Roman" w:cs="Times New Roman"/>
-          <w:vertAlign w:val="superscript"/>
-        </w:rPr>
-        <w:t>st</w:t>
-      </w:r>
-      <w:r>
-        <w:rPr>
-          <w:rFonts w:ascii="Times New Roman" w:hAnsi="Times New Roman" w:cs="Times New Roman"/>
-        </w:rPr>
-        <w:t xml:space="preserve"> place Psychology poster award, Bond Life Sciences Week, </w:t>
-      </w:r>
-      <w:r>
-        <w:rPr>
-          <w:rFonts w:ascii="Times New Roman" w:hAnsi="Times New Roman" w:cs="Times New Roman"/>
-        </w:rPr>
-        <w:br/>
-      </w:r>
-      <w:r>
-        <w:rPr>
-          <w:rFonts w:ascii="Times New Roman" w:hAnsi="Times New Roman" w:cs="Times New Roman"/>
-        </w:rPr>
-        <w:t xml:space="preserve">University of Missouri, </w:t>
-      </w:r>
-      <w:r>
-        <w:rPr>
-          <w:rFonts w:ascii="Times New Roman" w:hAnsi="Times New Roman" w:cs="Times New Roman"/>
-        </w:rPr>
-        <w:t>2011, 2012</w:t>
-      </w:r>
-    </w:p>
-    <w:p>
-      <w:pPr>
-        <w:pStyle w:val="NoSpacing"/>
-        <w:tabs>
-          <w:tab w:val="left" w:pos="1800"/>
-        </w:tabs>
-        <w:ind w:left="720" w:hanging="720"/>
-        <w:rPr>
-          <w:rFonts w:ascii="Times New Roman" w:hAnsi="Times New Roman" w:cs="Times New Roman"/>
-          <w:sz w:val="23"/>
-          <w:szCs w:val="23"/>
-        </w:rPr>
-      </w:pPr>
-      <w:r>
-        <w:rPr>
-          <w:rFonts w:ascii="Times New Roman" w:hAnsi="Times New Roman" w:cs="Times New Roman"/>
-        </w:rPr>
-        <w:t>Bond Life Sciences Fellow, University of Missouri, 2009-2013</w:t>
-      </w:r>
-      <w:r>
-        <w:rPr>
-          <w:rFonts w:ascii="Times New Roman" w:hAnsi="Times New Roman" w:cs="Times New Roman"/>
-          <w:sz w:val="23"/>
-          <w:szCs w:val="23"/>
-        </w:rPr>
-        <w:tab/>
       </w:r>
     </w:p>
     <w:p>
@@ -1109,6 +932,199 @@
           <w:sz w:val="32"/>
           <w:szCs w:val="32"/>
         </w:rPr>
+        <w:t>Honors and Awards</w:t>
+      </w:r>
+    </w:p>
+    <w:p>
+      <w:pPr>
+        <w:pStyle w:val="NoSpacing"/>
+        <w:tabs>
+          <w:tab w:val="left" w:pos="1800"/>
+        </w:tabs>
+        <w:ind w:left="720" w:hanging="720"/>
+        <w:rPr>
+          <w:rFonts w:ascii="Times New Roman" w:hAnsi="Times New Roman" w:cs="Times New Roman"/>
+        </w:rPr>
+      </w:pPr>
+      <w:r>
+        <w:rPr>
+          <w:rFonts w:ascii="Times New Roman" w:hAnsi="Times New Roman" w:cs="Times New Roman"/>
+        </w:rPr>
+        <w:t>Nominee, Excellence Award for Outstanding Scholarly Achievement of the Year by a</w:t>
+      </w:r>
+      <w:r>
+        <w:rPr>
+          <w:rFonts w:ascii="Times New Roman" w:hAnsi="Times New Roman" w:cs="Times New Roman"/>
+        </w:rPr>
+        <w:t xml:space="preserve"> </w:t>
+      </w:r>
+      <w:r>
+        <w:rPr>
+          <w:rFonts w:ascii="Times New Roman" w:hAnsi="Times New Roman" w:cs="Times New Roman"/>
+        </w:rPr>
+        <w:t>Pre-tenured Faculty Member, Illinois State University, College of Arts and Sciences, 2018</w:t>
+      </w:r>
+    </w:p>
+    <w:p>
+      <w:pPr>
+        <w:pStyle w:val="NoSpacing"/>
+        <w:tabs>
+          <w:tab w:val="left" w:pos="1800"/>
+        </w:tabs>
+        <w:ind w:left="720" w:hanging="720"/>
+        <w:rPr>
+          <w:rFonts w:ascii="Times New Roman" w:hAnsi="Times New Roman" w:cs="Times New Roman"/>
+        </w:rPr>
+      </w:pPr>
+      <w:r>
+        <w:rPr>
+          <w:rFonts w:ascii="Times New Roman" w:hAnsi="Times New Roman" w:cs="Times New Roman"/>
+        </w:rPr>
+        <w:t>Department nominee, Donald K. Anderson Graduate Teaching Award</w:t>
+      </w:r>
+      <w:r>
+        <w:rPr>
+          <w:rFonts w:ascii="Times New Roman" w:hAnsi="Times New Roman" w:cs="Times New Roman"/>
+        </w:rPr>
+        <w:t>,</w:t>
+      </w:r>
+      <w:r>
+        <w:rPr>
+          <w:rFonts w:ascii="Times New Roman" w:hAnsi="Times New Roman" w:cs="Times New Roman"/>
+        </w:rPr>
+        <w:t xml:space="preserve"> </w:t>
+      </w:r>
+      <w:r>
+        <w:rPr>
+          <w:rFonts w:ascii="Times New Roman" w:hAnsi="Times New Roman" w:cs="Times New Roman"/>
+        </w:rPr>
+        <w:br/>
+      </w:r>
+      <w:r>
+        <w:rPr>
+          <w:rFonts w:ascii="Times New Roman" w:hAnsi="Times New Roman" w:cs="Times New Roman"/>
+        </w:rPr>
+        <w:t xml:space="preserve">University of Missouri, </w:t>
+      </w:r>
+      <w:r>
+        <w:rPr>
+          <w:rFonts w:ascii="Times New Roman" w:hAnsi="Times New Roman" w:cs="Times New Roman"/>
+        </w:rPr>
+        <w:t>2015</w:t>
+      </w:r>
+    </w:p>
+    <w:p>
+      <w:pPr>
+        <w:pStyle w:val="NoSpacing"/>
+        <w:tabs>
+          <w:tab w:val="left" w:pos="1800"/>
+        </w:tabs>
+        <w:ind w:left="720" w:hanging="720"/>
+        <w:rPr>
+          <w:rFonts w:ascii="Times New Roman" w:hAnsi="Times New Roman" w:cs="Times New Roman"/>
+        </w:rPr>
+      </w:pPr>
+      <w:r>
+        <w:rPr>
+          <w:rFonts w:ascii="Times New Roman" w:hAnsi="Times New Roman" w:cs="Times New Roman"/>
+        </w:rPr>
+        <w:t>1</w:t>
+      </w:r>
+      <w:r>
+        <w:rPr>
+          <w:rFonts w:ascii="Times New Roman" w:hAnsi="Times New Roman" w:cs="Times New Roman"/>
+          <w:vertAlign w:val="superscript"/>
+        </w:rPr>
+        <w:t>st</w:t>
+      </w:r>
+      <w:r>
+        <w:rPr>
+          <w:rFonts w:ascii="Times New Roman" w:hAnsi="Times New Roman" w:cs="Times New Roman"/>
+        </w:rPr>
+        <w:t xml:space="preserve"> place Psychology poster award, Bond Life Sciences Week, </w:t>
+      </w:r>
+      <w:r>
+        <w:rPr>
+          <w:rFonts w:ascii="Times New Roman" w:hAnsi="Times New Roman" w:cs="Times New Roman"/>
+        </w:rPr>
+        <w:br/>
+      </w:r>
+      <w:r>
+        <w:rPr>
+          <w:rFonts w:ascii="Times New Roman" w:hAnsi="Times New Roman" w:cs="Times New Roman"/>
+        </w:rPr>
+        <w:t xml:space="preserve">University of Missouri, </w:t>
+      </w:r>
+      <w:r>
+        <w:rPr>
+          <w:rFonts w:ascii="Times New Roman" w:hAnsi="Times New Roman" w:cs="Times New Roman"/>
+        </w:rPr>
+        <w:t>2011, 2012</w:t>
+      </w:r>
+    </w:p>
+    <w:p>
+      <w:pPr>
+        <w:pStyle w:val="NoSpacing"/>
+        <w:tabs>
+          <w:tab w:val="left" w:pos="1800"/>
+        </w:tabs>
+        <w:ind w:left="720" w:hanging="720"/>
+        <w:rPr>
+          <w:rFonts w:ascii="Times New Roman" w:hAnsi="Times New Roman" w:cs="Times New Roman"/>
+          <w:sz w:val="23"/>
+          <w:szCs w:val="23"/>
+        </w:rPr>
+      </w:pPr>
+      <w:r>
+        <w:rPr>
+          <w:rFonts w:ascii="Times New Roman" w:hAnsi="Times New Roman" w:cs="Times New Roman"/>
+        </w:rPr>
+        <w:t>Bond Life Sciences Fellow, University of Missouri, 2009-2013</w:t>
+      </w:r>
+      <w:r>
+        <w:rPr>
+          <w:rFonts w:ascii="Times New Roman" w:hAnsi="Times New Roman" w:cs="Times New Roman"/>
+          <w:sz w:val="23"/>
+          <w:szCs w:val="23"/>
+        </w:rPr>
+        <w:tab/>
+      </w:r>
+    </w:p>
+    <w:p>
+      <w:pPr>
+        <w:pStyle w:val="NoSpacing"/>
+        <w:tabs>
+          <w:tab w:val="left" w:pos="1800"/>
+        </w:tabs>
+        <w:ind w:left="1800" w:hanging="1800"/>
+        <w:jc w:val="both"/>
+        <w:rPr>
+          <w:rFonts w:ascii="Times New Roman" w:hAnsi="Times New Roman" w:cs="Times New Roman"/>
+          <w:sz w:val="32"/>
+          <w:szCs w:val="32"/>
+        </w:rPr>
+      </w:pPr>
+    </w:p>
+    <w:p>
+      <w:pPr>
+        <w:pStyle w:val="NoSpacing"/>
+        <w:tabs>
+          <w:tab w:val="left" w:pos="1800"/>
+        </w:tabs>
+        <w:ind w:left="1800" w:hanging="1800"/>
+        <w:jc w:val="both"/>
+        <w:rPr>
+          <w:rFonts w:ascii="Times New Roman" w:hAnsi="Times New Roman" w:cs="Times New Roman"/>
+          <w:sz w:val="32"/>
+          <w:szCs w:val="32"/>
+        </w:rPr>
+      </w:pPr>
+      <w:r>
+        <w:rPr>
+          <w:rFonts w:ascii="Times New Roman" w:hAnsi="Times New Roman" w:cs="Times New Roman"/>
+          <w:sz w:val="32"/>
+          <w:szCs w:val="32"/>
+        </w:rPr>
         <w:t>Publications</w:t>
       </w:r>
     </w:p>
@@ -1118,8 +1134,83 @@
         <w:ind w:left="720" w:hanging="720"/>
         <w:rPr>
           <w:rFonts w:ascii="Times New Roman" w:hAnsi="Times New Roman" w:cs="Times New Roman"/>
+        </w:rPr>
+      </w:pPr>
+      <w:r>
+        <w:rPr>
+          <w:rFonts w:ascii="Times New Roman" w:hAnsi="Times New Roman" w:cs="Times New Roman"/>
+        </w:rPr>
+        <w:t xml:space="preserve">Landy, J. F., Jia, M., Ding, I. L., </w:t>
+      </w:r>
+      <w:proofErr w:type="spellStart"/>
+      <w:r>
+        <w:rPr>
+          <w:rFonts w:ascii="Times New Roman" w:hAnsi="Times New Roman" w:cs="Times New Roman"/>
+        </w:rPr>
+        <w:t>Viganola</w:t>
+      </w:r>
+      <w:proofErr w:type="spellEnd"/>
+      <w:r>
+        <w:rPr>
+          <w:rFonts w:ascii="Times New Roman" w:hAnsi="Times New Roman" w:cs="Times New Roman"/>
+        </w:rPr>
+        <w:t>, D., Tierney, W.,</w:t>
+      </w:r>
+      <w:r>
+        <w:rPr>
+          <w:rFonts w:ascii="Times New Roman" w:hAnsi="Times New Roman" w:cs="Times New Roman"/>
+        </w:rPr>
+        <w:t xml:space="preserve"> … </w:t>
+      </w:r>
+      <w:r>
+        <w:rPr>
+          <w:rFonts w:ascii="Times New Roman" w:hAnsi="Times New Roman" w:cs="Times New Roman"/>
+          <w:b/>
+        </w:rPr>
+        <w:t>Hilgard, J.</w:t>
+      </w:r>
+      <w:bookmarkStart w:id="0" w:name="_GoBack"/>
+      <w:bookmarkEnd w:id="0"/>
+      <w:r>
+        <w:rPr>
+          <w:rFonts w:ascii="Times New Roman" w:hAnsi="Times New Roman" w:cs="Times New Roman"/>
+        </w:rPr>
+        <w:t xml:space="preserve"> (as “The Crowdsourcing Hypothesis Tests Collaboration”)</w:t>
+      </w:r>
+      <w:r>
+        <w:rPr>
+          <w:rFonts w:ascii="Times New Roman" w:hAnsi="Times New Roman" w:cs="Times New Roman"/>
+        </w:rPr>
+        <w:t xml:space="preserve">, … </w:t>
+      </w:r>
+      <w:r>
+        <w:rPr>
+          <w:rFonts w:ascii="Times New Roman" w:hAnsi="Times New Roman" w:cs="Times New Roman"/>
+        </w:rPr>
+        <w:t xml:space="preserve">Uhlmann, E. L. (in press). Crowdsourcing hypothesis tests: Making transparent how design choices shape research results. </w:t>
+      </w:r>
+      <w:r>
+        <w:rPr>
+          <w:rFonts w:ascii="Times New Roman" w:hAnsi="Times New Roman" w:cs="Times New Roman"/>
           <w:i/>
         </w:rPr>
+        <w:t>Psychological Bulletin</w:t>
+      </w:r>
+      <w:r>
+        <w:rPr>
+          <w:rFonts w:ascii="Times New Roman" w:hAnsi="Times New Roman" w:cs="Times New Roman"/>
+        </w:rPr>
+        <w:t>.</w:t>
+      </w:r>
+    </w:p>
+    <w:p>
+      <w:pPr>
+        <w:pStyle w:val="NoSpacing"/>
+        <w:ind w:left="720" w:hanging="720"/>
+        <w:rPr>
+          <w:rFonts w:ascii="Times New Roman" w:hAnsi="Times New Roman" w:cs="Times New Roman"/>
+          <w:i/>
+        </w:rPr>
       </w:pPr>
       <w:proofErr w:type="spellStart"/>
       <w:r>
@@ -1200,6 +1291,7 @@
           <w:b/>
           <w:shd w:val="clear" w:color="auto" w:fill="FFFFFF"/>
         </w:rPr>
+        <w:lastRenderedPageBreak/>
         <w:t>Hilgard, J.,</w:t>
       </w:r>
       <w:r>
@@ -1264,7 +1356,7 @@
         </w:rPr>
         <w:t xml:space="preserve"> </w:t>
       </w:r>
-      <w:hyperlink r:id="rId13" w:history="1">
+      <w:hyperlink r:id="rId10" w:history="1">
         <w:r>
           <w:rPr>
             <w:rStyle w:val="Hyperlink"/>
@@ -1319,7 +1411,7 @@
         </w:rPr>
         <w:t xml:space="preserve"> DOI: </w:t>
       </w:r>
-      <w:hyperlink r:id="rId14" w:history="1">
+      <w:hyperlink r:id="rId11" w:history="1">
         <w:r>
           <w:rPr>
             <w:rStyle w:val="Hyperlink"/>
@@ -1473,7 +1565,7 @@
         </w:rPr>
         <w:t xml:space="preserve"> DOI: </w:t>
       </w:r>
-      <w:hyperlink r:id="rId15" w:history="1">
+      <w:hyperlink r:id="rId12" w:history="1">
         <w:r>
           <w:rPr>
             <w:rStyle w:val="Hyperlink"/>
@@ -1500,7 +1592,6 @@
           <w:color w:val="000000"/>
           <w:shd w:val="clear" w:color="auto" w:fill="FFFFFF"/>
         </w:rPr>
-        <w:lastRenderedPageBreak/>
         <w:t xml:space="preserve">Hales, A. H., Wesselmann, E. D., &amp; </w:t>
       </w:r>
       <w:r>
@@ -1749,7 +1840,7 @@
         </w:rPr>
         <w:t xml:space="preserve">: </w:t>
       </w:r>
-      <w:hyperlink r:id="rId16" w:history="1">
+      <w:hyperlink r:id="rId13" w:history="1">
         <w:r>
           <w:rPr>
             <w:rStyle w:val="Hyperlink"/>
@@ -2137,7 +2228,7 @@
         </w:rPr>
         <w:t xml:space="preserve">DOI: </w:t>
       </w:r>
-      <w:hyperlink r:id="rId17" w:history="1">
+      <w:hyperlink r:id="rId14" w:history="1">
         <w:r>
           <w:rPr>
             <w:rStyle w:val="Hyperlink"/>
@@ -3010,6 +3101,7 @@
           <w:rFonts w:ascii="Times New Roman" w:hAnsi="Times New Roman" w:cs="Times New Roman"/>
           <w:shd w:val="clear" w:color="auto" w:fill="FFFFFF"/>
         </w:rPr>
+        <w:lastRenderedPageBreak/>
         <w:t>Lakens</w:t>
       </w:r>
       <w:proofErr w:type="spellEnd"/>
@@ -3270,7 +3362,6 @@
         <w:rPr>
           <w:rFonts w:ascii="Times New Roman" w:hAnsi="Times New Roman" w:cs="Times New Roman"/>
         </w:rPr>
-        <w:lastRenderedPageBreak/>
         <w:t xml:space="preserve">Engelhardt, C. R., </w:t>
       </w:r>
       <w:r>
@@ -3310,15 +3401,7 @@
         <w:rPr>
           <w:rFonts w:ascii="Times New Roman" w:hAnsi="Times New Roman" w:cs="Times New Roman"/>
         </w:rPr>
-        <w:t>). Acute exposure to difficult (but not violent) video</w:t>
-      </w:r>
-      <w:bookmarkStart w:id="2" w:name="_GoBack"/>
-      <w:bookmarkEnd w:id="2"/>
-      <w:r>
-        <w:rPr>
-          <w:rFonts w:ascii="Times New Roman" w:hAnsi="Times New Roman" w:cs="Times New Roman"/>
-        </w:rPr>
-        <w:t xml:space="preserve"> games dysregulates cognitive control. </w:t>
+        <w:t xml:space="preserve">). Acute exposure to difficult (but not violent) video games dysregulates cognitive control. </w:t>
       </w:r>
       <w:r>
         <w:rPr>
@@ -4528,107 +4611,10 @@
       <w:r>
         <w:rPr>
           <w:rFonts w:ascii="Times New Roman" w:hAnsi="Times New Roman" w:cs="Times New Roman"/>
-          <w:color w:val="000000"/>
-          <w:shd w:val="clear" w:color="auto" w:fill="FFFFFF"/>
-        </w:rPr>
-        <w:t xml:space="preserve">Landy, J. F., Jia, M., Ding I. L., </w:t>
-      </w:r>
-      <w:proofErr w:type="spellStart"/>
-      <w:r>
-        <w:rPr>
-          <w:rFonts w:ascii="Times New Roman" w:hAnsi="Times New Roman" w:cs="Times New Roman"/>
-          <w:color w:val="000000"/>
-          <w:shd w:val="clear" w:color="auto" w:fill="FFFFFF"/>
-        </w:rPr>
-        <w:t>Viganola</w:t>
-      </w:r>
-      <w:proofErr w:type="spellEnd"/>
-      <w:r>
-        <w:rPr>
-          <w:rFonts w:ascii="Times New Roman" w:hAnsi="Times New Roman" w:cs="Times New Roman"/>
-          <w:color w:val="000000"/>
-          <w:shd w:val="clear" w:color="auto" w:fill="FFFFFF"/>
-        </w:rPr>
-        <w:t xml:space="preserve">, D. Tierney, W., ..., </w:t>
-      </w:r>
-      <w:r>
-        <w:rPr>
-          <w:rFonts w:ascii="Times New Roman" w:hAnsi="Times New Roman" w:cs="Times New Roman"/>
           <w:b/>
           <w:color w:val="000000"/>
           <w:shd w:val="clear" w:color="auto" w:fill="FFFFFF"/>
         </w:rPr>
-        <w:t>Hilgard</w:t>
-      </w:r>
-      <w:r>
-        <w:rPr>
-          <w:rFonts w:ascii="Times New Roman" w:hAnsi="Times New Roman" w:cs="Times New Roman"/>
-          <w:b/>
-          <w:color w:val="000000"/>
-          <w:shd w:val="clear" w:color="auto" w:fill="FFFFFF"/>
-        </w:rPr>
-        <w:t>,</w:t>
-      </w:r>
-      <w:r>
-        <w:rPr>
-          <w:rFonts w:ascii="Times New Roman" w:hAnsi="Times New Roman" w:cs="Times New Roman"/>
-          <w:b/>
-          <w:color w:val="000000"/>
-          <w:shd w:val="clear" w:color="auto" w:fill="FFFFFF"/>
-        </w:rPr>
-        <w:t xml:space="preserve"> J.</w:t>
-      </w:r>
-      <w:r>
-        <w:rPr>
-          <w:rFonts w:ascii="Times New Roman" w:hAnsi="Times New Roman" w:cs="Times New Roman"/>
-          <w:color w:val="000000"/>
-          <w:shd w:val="clear" w:color="auto" w:fill="FFFFFF"/>
-        </w:rPr>
-        <w:t>, …, Uhlmann, E. L. (</w:t>
-      </w:r>
-      <w:r>
-        <w:rPr>
-          <w:rFonts w:ascii="Times New Roman" w:hAnsi="Times New Roman" w:cs="Times New Roman"/>
-          <w:color w:val="000000"/>
-          <w:shd w:val="clear" w:color="auto" w:fill="FFFFFF"/>
-        </w:rPr>
-        <w:t xml:space="preserve">Invited resubmission, </w:t>
-      </w:r>
-      <w:r>
-        <w:rPr>
-          <w:rFonts w:ascii="Times New Roman" w:hAnsi="Times New Roman" w:cs="Times New Roman"/>
-          <w:i/>
-          <w:color w:val="000000"/>
-          <w:shd w:val="clear" w:color="auto" w:fill="FFFFFF"/>
-        </w:rPr>
-        <w:t>Psychological Bulletin</w:t>
-      </w:r>
-      <w:r>
-        <w:rPr>
-          <w:rFonts w:ascii="Times New Roman" w:hAnsi="Times New Roman" w:cs="Times New Roman"/>
-          <w:color w:val="000000"/>
-          <w:shd w:val="clear" w:color="auto" w:fill="FFFFFF"/>
-        </w:rPr>
-        <w:t>) Crowdsourcing hypothesis tests: Making transparent how design choices shape research results. </w:t>
-      </w:r>
-    </w:p>
-    <w:p>
-      <w:pPr>
-        <w:pStyle w:val="NoSpacing"/>
-        <w:ind w:left="720" w:hanging="720"/>
-        <w:rPr>
-          <w:rFonts w:ascii="Times New Roman" w:hAnsi="Times New Roman" w:cs="Times New Roman"/>
-          <w:color w:val="000000"/>
-          <w:shd w:val="clear" w:color="auto" w:fill="FFFFFF"/>
-        </w:rPr>
-      </w:pPr>
-      <w:r>
-        <w:rPr>
-          <w:rFonts w:ascii="Times New Roman" w:hAnsi="Times New Roman" w:cs="Times New Roman"/>
-          <w:b/>
-          <w:color w:val="000000"/>
-          <w:shd w:val="clear" w:color="auto" w:fill="FFFFFF"/>
-        </w:rPr>
         <w:t xml:space="preserve">Hilgard, J. </w:t>
       </w:r>
       <w:r>
@@ -4831,108 +4817,109 @@
         <w:ind w:left="720" w:hanging="720"/>
         <w:rPr>
           <w:rFonts w:ascii="Times New Roman" w:hAnsi="Times New Roman" w:cs="Times New Roman"/>
+        </w:rPr>
+      </w:pPr>
+      <w:r>
+        <w:rPr>
+          <w:rFonts w:ascii="Times New Roman" w:hAnsi="Times New Roman" w:cs="Times New Roman"/>
+          <w:b/>
+        </w:rPr>
+        <w:lastRenderedPageBreak/>
+        <w:t>Hilgard, J.</w:t>
+      </w:r>
+      <w:r>
+        <w:rPr>
+          <w:rFonts w:ascii="Times New Roman" w:hAnsi="Times New Roman" w:cs="Times New Roman"/>
+        </w:rPr>
+        <w:t xml:space="preserve"> (</w:t>
+      </w:r>
+      <w:r>
+        <w:rPr>
+          <w:rFonts w:ascii="Times New Roman" w:hAnsi="Times New Roman" w:cs="Times New Roman"/>
+        </w:rPr>
+        <w:t>2017</w:t>
+      </w:r>
+      <w:r>
+        <w:rPr>
+          <w:rFonts w:ascii="Times New Roman" w:hAnsi="Times New Roman" w:cs="Times New Roman"/>
+        </w:rPr>
+        <w:t xml:space="preserve">). Identifying and overcoming challenges to science featured in attacks on science: A synthesis. </w:t>
+      </w:r>
+      <w:r>
+        <w:rPr>
+          <w:rFonts w:ascii="Times New Roman" w:hAnsi="Times New Roman" w:cs="Times New Roman"/>
+        </w:rPr>
+        <w:t>I</w:t>
+      </w:r>
+      <w:r>
+        <w:rPr>
+          <w:rFonts w:ascii="Times New Roman" w:hAnsi="Times New Roman" w:cs="Times New Roman"/>
+        </w:rPr>
+        <w:t xml:space="preserve">n D. </w:t>
+      </w:r>
+      <w:proofErr w:type="spellStart"/>
+      <w:r>
+        <w:rPr>
+          <w:rFonts w:ascii="Times New Roman" w:hAnsi="Times New Roman" w:cs="Times New Roman"/>
+        </w:rPr>
+        <w:t>Scheufele</w:t>
+      </w:r>
+      <w:proofErr w:type="spellEnd"/>
+      <w:r>
+        <w:rPr>
+          <w:rFonts w:ascii="Times New Roman" w:hAnsi="Times New Roman" w:cs="Times New Roman"/>
+        </w:rPr>
+        <w:t xml:space="preserve">, D. Kahan, &amp; K. Hall Jamieson (Eds.) </w:t>
+      </w:r>
+      <w:r>
+        <w:rPr>
+          <w:rFonts w:ascii="Times New Roman" w:hAnsi="Times New Roman" w:cs="Times New Roman"/>
+          <w:i/>
+        </w:rPr>
+        <w:t xml:space="preserve">The Oxford Handbook on the Science of Science Communication. </w:t>
+      </w:r>
+      <w:r>
+        <w:rPr>
+          <w:rFonts w:ascii="Times New Roman" w:hAnsi="Times New Roman" w:cs="Times New Roman"/>
+        </w:rPr>
+        <w:t>Oxford, UK: Oxford University Press.</w:t>
+      </w:r>
+    </w:p>
+    <w:p>
+      <w:pPr>
+        <w:pStyle w:val="NoSpacing"/>
+        <w:ind w:left="720" w:hanging="720"/>
+        <w:rPr>
+          <w:rFonts w:ascii="Times New Roman" w:hAnsi="Times New Roman" w:cs="Times New Roman"/>
           <w:sz w:val="32"/>
           <w:szCs w:val="32"/>
         </w:rPr>
       </w:pPr>
-      <w:r>
-        <w:rPr>
-          <w:rFonts w:ascii="Times New Roman" w:hAnsi="Times New Roman" w:cs="Times New Roman"/>
-          <w:b/>
-        </w:rPr>
-        <w:t>Hilgard, J.</w:t>
-      </w:r>
-      <w:r>
-        <w:rPr>
-          <w:rFonts w:ascii="Times New Roman" w:hAnsi="Times New Roman" w:cs="Times New Roman"/>
-        </w:rPr>
-        <w:t xml:space="preserve"> (</w:t>
-      </w:r>
-      <w:r>
-        <w:rPr>
-          <w:rFonts w:ascii="Times New Roman" w:hAnsi="Times New Roman" w:cs="Times New Roman"/>
-        </w:rPr>
-        <w:t>2017</w:t>
-      </w:r>
-      <w:r>
-        <w:rPr>
-          <w:rFonts w:ascii="Times New Roman" w:hAnsi="Times New Roman" w:cs="Times New Roman"/>
-        </w:rPr>
-        <w:t xml:space="preserve">). Identifying and overcoming challenges to science featured in attacks on science: A synthesis. </w:t>
-      </w:r>
-      <w:r>
-        <w:rPr>
-          <w:rFonts w:ascii="Times New Roman" w:hAnsi="Times New Roman" w:cs="Times New Roman"/>
-        </w:rPr>
-        <w:t>I</w:t>
-      </w:r>
-      <w:r>
-        <w:rPr>
-          <w:rFonts w:ascii="Times New Roman" w:hAnsi="Times New Roman" w:cs="Times New Roman"/>
-        </w:rPr>
-        <w:t xml:space="preserve">n D. </w:t>
-      </w:r>
-      <w:proofErr w:type="spellStart"/>
-      <w:r>
-        <w:rPr>
-          <w:rFonts w:ascii="Times New Roman" w:hAnsi="Times New Roman" w:cs="Times New Roman"/>
-        </w:rPr>
-        <w:t>Scheufele</w:t>
-      </w:r>
-      <w:proofErr w:type="spellEnd"/>
-      <w:r>
-        <w:rPr>
-          <w:rFonts w:ascii="Times New Roman" w:hAnsi="Times New Roman" w:cs="Times New Roman"/>
-        </w:rPr>
-        <w:t xml:space="preserve">, D. Kahan, &amp; K. Hall Jamieson (Eds.) </w:t>
-      </w:r>
-      <w:r>
-        <w:rPr>
-          <w:rFonts w:ascii="Times New Roman" w:hAnsi="Times New Roman" w:cs="Times New Roman"/>
-          <w:i/>
-        </w:rPr>
-        <w:t xml:space="preserve">The Oxford Handbook on the Science of Science Communication. </w:t>
-      </w:r>
-      <w:r>
-        <w:rPr>
-          <w:rFonts w:ascii="Times New Roman" w:hAnsi="Times New Roman" w:cs="Times New Roman"/>
-        </w:rPr>
-        <w:t>Oxford, UK: Oxford University Press.</w:t>
-      </w:r>
-      <w:r>
+    </w:p>
+    <w:p>
+      <w:pPr>
+        <w:pStyle w:val="NoSpacing"/>
+        <w:ind w:left="720" w:hanging="720"/>
         <w:rPr>
           <w:rFonts w:ascii="Times New Roman" w:hAnsi="Times New Roman" w:cs="Times New Roman"/>
           <w:sz w:val="32"/>
           <w:szCs w:val="32"/>
         </w:rPr>
-        <w:br w:type="page"/>
-      </w:r>
-    </w:p>
-    <w:p>
-      <w:pPr>
-        <w:pStyle w:val="NoSpacing"/>
-        <w:ind w:left="720" w:hanging="720"/>
+      </w:pPr>
+      <w:r>
         <w:rPr>
           <w:rFonts w:ascii="Times New Roman" w:hAnsi="Times New Roman" w:cs="Times New Roman"/>
           <w:sz w:val="32"/>
           <w:szCs w:val="32"/>
         </w:rPr>
-      </w:pPr>
+        <w:t>Informal</w:t>
+      </w:r>
       <w:r>
         <w:rPr>
           <w:rFonts w:ascii="Times New Roman" w:hAnsi="Times New Roman" w:cs="Times New Roman"/>
           <w:sz w:val="32"/>
           <w:szCs w:val="32"/>
         </w:rPr>
-        <w:lastRenderedPageBreak/>
-        <w:t>Informal</w:t>
-      </w:r>
-      <w:r>
-        <w:rPr>
-          <w:rFonts w:ascii="Times New Roman" w:hAnsi="Times New Roman" w:cs="Times New Roman"/>
-          <w:sz w:val="32"/>
-          <w:szCs w:val="32"/>
-        </w:rPr>
         <w:t xml:space="preserve"> publications</w:t>
       </w:r>
     </w:p>
@@ -4985,7 +4972,7 @@
         </w:rPr>
         <w:t xml:space="preserve">, B.D., &amp; Gibson, B. (Preprint). Heroic video game violence and prosocial behavior. Preprint available at </w:t>
       </w:r>
-      <w:hyperlink r:id="rId18" w:history="1">
+      <w:hyperlink r:id="rId15" w:history="1">
         <w:r>
           <w:rPr>
             <w:rStyle w:val="Hyperlink"/>
@@ -5034,7 +5021,7 @@
         </w:rPr>
         <w:t xml:space="preserve"> Hilgard’s modified video game paradigm. </w:t>
       </w:r>
-      <w:hyperlink r:id="rId19" w:history="1">
+      <w:hyperlink r:id="rId16" w:history="1">
         <w:r>
           <w:rPr>
             <w:rStyle w:val="Hyperlink"/>
@@ -5153,7 +5140,7 @@
         </w:rPr>
         <w:t xml:space="preserve"> </w:t>
       </w:r>
-      <w:hyperlink r:id="rId20" w:history="1">
+      <w:hyperlink r:id="rId17" w:history="1">
         <w:r>
           <w:rPr>
             <w:rStyle w:val="Hyperlink"/>
@@ -5218,7 +5205,7 @@
         </w:rPr>
         <w:t xml:space="preserve"> (2016): The RRR is not contaminated by small-study effects. </w:t>
       </w:r>
-      <w:hyperlink r:id="rId21" w:history="1">
+      <w:hyperlink r:id="rId18" w:history="1">
         <w:r>
           <w:rPr>
             <w:rStyle w:val="Hyperlink"/>
@@ -5263,7 +5250,7 @@
         </w:rPr>
         <w:t xml:space="preserve"> A reading list for the replicability crisis. </w:t>
       </w:r>
-      <w:hyperlink r:id="rId22" w:history="1">
+      <w:hyperlink r:id="rId19" w:history="1">
         <w:r>
           <w:rPr>
             <w:rStyle w:val="Hyperlink"/>
@@ -5371,7 +5358,7 @@
         </w:rPr>
         <w:t xml:space="preserve">. </w:t>
       </w:r>
-      <w:hyperlink r:id="rId23" w:history="1">
+      <w:hyperlink r:id="rId20" w:history="1">
         <w:r>
           <w:rPr>
             <w:rStyle w:val="Hyperlink"/>
@@ -5414,7 +5401,7 @@
         </w:rPr>
         <w:t xml:space="preserve">. </w:t>
       </w:r>
-      <w:hyperlink r:id="rId24" w:history="1">
+      <w:hyperlink r:id="rId21" w:history="1">
         <w:r>
           <w:rPr>
             <w:rStyle w:val="Hyperlink"/>
@@ -5469,7 +5456,7 @@
         </w:rPr>
         <w:t xml:space="preserve">. </w:t>
       </w:r>
-      <w:hyperlink r:id="rId25" w:history="1">
+      <w:hyperlink r:id="rId22" w:history="1">
         <w:r>
           <w:rPr>
             <w:rStyle w:val="Hyperlink"/>
@@ -5514,7 +5501,7 @@
         </w:rPr>
         <w:t xml:space="preserve">Vox. </w:t>
       </w:r>
-      <w:hyperlink r:id="rId26" w:history="1">
+      <w:hyperlink r:id="rId23" w:history="1">
         <w:r>
           <w:rPr>
             <w:rStyle w:val="Hyperlink"/>
@@ -6177,6 +6164,21 @@
         <w:rPr>
           <w:rFonts w:ascii="Times New Roman" w:hAnsi="Times New Roman" w:cs="Times New Roman"/>
         </w:rPr>
+        <w:t>Is meta-analysis fixed or forked? Violent video games and aggressive behavior. (2019, Sept). Guest lecture presented to the Department of Social &amp; Personality Psychology at the University of Illinois at Chicago.</w:t>
+      </w:r>
+    </w:p>
+    <w:p>
+      <w:pPr>
+        <w:pStyle w:val="NoSpacing"/>
+        <w:ind w:left="720" w:hanging="720"/>
+        <w:rPr>
+          <w:rFonts w:ascii="Times New Roman" w:hAnsi="Times New Roman" w:cs="Times New Roman"/>
+        </w:rPr>
+      </w:pPr>
+      <w:r>
+        <w:rPr>
+          <w:rFonts w:ascii="Times New Roman" w:hAnsi="Times New Roman" w:cs="Times New Roman"/>
+        </w:rPr>
         <w:t>How little we know about aggression: Insights from experiments, psychometrics, and meta-analysis. (2019, Jan). Guest lecture presented to the Department of Social Psychology at Northwestern University.</w:t>
       </w:r>
     </w:p>
@@ -6398,6 +6400,7 @@
           <w:rFonts w:ascii="Times New Roman" w:hAnsi="Times New Roman" w:cs="Times New Roman"/>
           <w:b/>
         </w:rPr>
+        <w:lastRenderedPageBreak/>
         <w:t>Hilgard, J.</w:t>
       </w:r>
       <w:r>
@@ -6505,7 +6508,6 @@
           <w:rFonts w:ascii="Times New Roman" w:hAnsi="Times New Roman" w:cs="Times New Roman"/>
           <w:b/>
         </w:rPr>
-        <w:lastRenderedPageBreak/>
         <w:t xml:space="preserve">Hilgard, J. </w:t>
       </w:r>
       <w:r>
@@ -7134,6 +7136,7 @@
           <w:sz w:val="23"/>
           <w:szCs w:val="23"/>
         </w:rPr>
+        <w:lastRenderedPageBreak/>
         <w:t>Hilgard, J.</w:t>
       </w:r>
       <w:r>
@@ -7199,7 +7202,6 @@
           <w:sz w:val="23"/>
           <w:szCs w:val="23"/>
         </w:rPr>
-        <w:lastRenderedPageBreak/>
         <w:t>Hilgard, J.</w:t>
       </w:r>
       <w:r>
@@ -7501,6 +7503,94 @@
           <w:color w:val="222222"/>
           <w:shd w:val="clear" w:color="auto" w:fill="FFFFFF"/>
         </w:rPr>
+        <w:t xml:space="preserve">Zhang, Q., </w:t>
+      </w:r>
+      <w:proofErr w:type="spellStart"/>
+      <w:r>
+        <w:rPr>
+          <w:rFonts w:ascii="Times New Roman" w:hAnsi="Times New Roman" w:cs="Times New Roman"/>
+          <w:color w:val="222222"/>
+          <w:shd w:val="clear" w:color="auto" w:fill="FFFFFF"/>
+        </w:rPr>
+        <w:t>Espelage</w:t>
+      </w:r>
+      <w:proofErr w:type="spellEnd"/>
+      <w:r>
+        <w:rPr>
+          <w:rFonts w:ascii="Times New Roman" w:hAnsi="Times New Roman" w:cs="Times New Roman"/>
+          <w:color w:val="222222"/>
+          <w:shd w:val="clear" w:color="auto" w:fill="FFFFFF"/>
+        </w:rPr>
+        <w:t xml:space="preserve">, D L., &amp; Zhang, D.-J. (2018). The priming effect of violent game play on aggression among adolescents. </w:t>
+      </w:r>
+      <w:r>
+        <w:rPr>
+          <w:rFonts w:ascii="Times New Roman" w:hAnsi="Times New Roman" w:cs="Times New Roman"/>
+          <w:i/>
+          <w:color w:val="222222"/>
+          <w:shd w:val="clear" w:color="auto" w:fill="FFFFFF"/>
+        </w:rPr>
+        <w:t>Youth &amp; Society</w:t>
+      </w:r>
+      <w:r>
+        <w:rPr>
+          <w:rFonts w:ascii="Times New Roman" w:hAnsi="Times New Roman" w:cs="Times New Roman"/>
+          <w:color w:val="222222"/>
+          <w:shd w:val="clear" w:color="auto" w:fill="FFFFFF"/>
+        </w:rPr>
+        <w:t>.</w:t>
+      </w:r>
+      <w:r>
+        <w:rPr>
+          <w:rFonts w:ascii="Times New Roman" w:hAnsi="Times New Roman" w:cs="Times New Roman"/>
+          <w:color w:val="222222"/>
+          <w:shd w:val="clear" w:color="auto" w:fill="FFFFFF"/>
+        </w:rPr>
+        <w:t xml:space="preserve"> </w:t>
+      </w:r>
+      <w:proofErr w:type="spellStart"/>
+      <w:r>
+        <w:rPr>
+          <w:rFonts w:ascii="Times New Roman" w:hAnsi="Times New Roman" w:cs="Times New Roman"/>
+          <w:color w:val="222222"/>
+          <w:shd w:val="clear" w:color="auto" w:fill="FFFFFF"/>
+        </w:rPr>
+        <w:t>doi</w:t>
+      </w:r>
+      <w:proofErr w:type="spellEnd"/>
+      <w:r>
+        <w:rPr>
+          <w:rFonts w:ascii="Times New Roman" w:hAnsi="Times New Roman" w:cs="Times New Roman"/>
+          <w:color w:val="222222"/>
+          <w:shd w:val="clear" w:color="auto" w:fill="FFFFFF"/>
+        </w:rPr>
+        <w:t xml:space="preserve">: </w:t>
+      </w:r>
+      <w:r>
+        <w:rPr>
+          <w:rFonts w:ascii="Times New Roman" w:hAnsi="Times New Roman" w:cs="Times New Roman"/>
+          <w:color w:val="222222"/>
+          <w:shd w:val="clear" w:color="auto" w:fill="FFFFFF"/>
+        </w:rPr>
+        <w:t>10.1177/0044118X18770309</w:t>
+      </w:r>
+    </w:p>
+    <w:p>
+      <w:pPr>
+        <w:pStyle w:val="NoSpacing"/>
+        <w:ind w:left="720" w:hanging="720"/>
+        <w:rPr>
+          <w:rFonts w:ascii="Times New Roman" w:hAnsi="Times New Roman" w:cs="Times New Roman"/>
+          <w:color w:val="222222"/>
+          <w:shd w:val="clear" w:color="auto" w:fill="FFFFFF"/>
+        </w:rPr>
+      </w:pPr>
+      <w:r>
+        <w:rPr>
+          <w:rFonts w:ascii="Times New Roman" w:hAnsi="Times New Roman" w:cs="Times New Roman"/>
+          <w:color w:val="222222"/>
+          <w:shd w:val="clear" w:color="auto" w:fill="FFFFFF"/>
+        </w:rPr>
         <w:t>Dear, K., Dutton, K., &amp; Fox, E. (2019). Do ‘watching eyes’ influence antisocial behavior? A systematic review &amp; meta-analysis. </w:t>
       </w:r>
       <w:r>
@@ -8036,6 +8126,14 @@
         <w:pStyle w:val="NoSpacing"/>
         <w:rPr>
           <w:rFonts w:ascii="Times New Roman" w:hAnsi="Times New Roman" w:cs="Times New Roman"/>
+        </w:rPr>
+      </w:pPr>
+    </w:p>
+    <w:p>
+      <w:pPr>
+        <w:pStyle w:val="NoSpacing"/>
+        <w:rPr>
+          <w:rFonts w:ascii="Times New Roman" w:hAnsi="Times New Roman" w:cs="Times New Roman"/>
           <w:sz w:val="23"/>
           <w:szCs w:val="23"/>
         </w:rPr>
@@ -8056,6 +8154,7 @@
           <w:sz w:val="28"/>
           <w:szCs w:val="28"/>
         </w:rPr>
+        <w:lastRenderedPageBreak/>
         <w:t>Editorial duties</w:t>
       </w:r>
     </w:p>
@@ -8177,7 +8276,7 @@
           <w:szCs w:val="23"/>
         </w:rPr>
         <w:sectPr>
-          <w:headerReference w:type="default" r:id="rId27"/>
+          <w:headerReference w:type="default" r:id="rId24"/>
           <w:pgSz w:w="12240" w:h="15840"/>
           <w:pgMar w:top="1440" w:right="1440" w:bottom="1440" w:left="1440" w:header="720" w:footer="720" w:gutter="0"/>
           <w:cols w:space="720"/>
@@ -8201,7 +8300,6 @@
           <w:sz w:val="23"/>
           <w:szCs w:val="23"/>
         </w:rPr>
-        <w:lastRenderedPageBreak/>
         <w:t>Psychological Science</w:t>
       </w:r>
     </w:p>
@@ -8238,6 +8336,24 @@
           <w:sz w:val="23"/>
           <w:szCs w:val="23"/>
         </w:rPr>
+        <w:t>Perspectives on Psychological Science</w:t>
+      </w:r>
+    </w:p>
+    <w:p>
+      <w:pPr>
+        <w:pStyle w:val="NoSpacing"/>
+        <w:rPr>
+          <w:rFonts w:ascii="Times New Roman" w:hAnsi="Times New Roman" w:cs="Times New Roman"/>
+          <w:sz w:val="23"/>
+          <w:szCs w:val="23"/>
+        </w:rPr>
+      </w:pPr>
+      <w:r>
+        <w:rPr>
+          <w:rFonts w:ascii="Times New Roman" w:hAnsi="Times New Roman" w:cs="Times New Roman"/>
+          <w:sz w:val="23"/>
+          <w:szCs w:val="23"/>
+        </w:rPr>
         <w:t>Journal of Experimental Psychology: General</w:t>
       </w:r>
     </w:p>
@@ -8727,6 +8843,60 @@
           <w:szCs w:val="23"/>
         </w:rPr>
         <w:t>Science Communication</w:t>
+      </w:r>
+    </w:p>
+    <w:p>
+      <w:pPr>
+        <w:pStyle w:val="NoSpacing"/>
+        <w:rPr>
+          <w:rFonts w:ascii="Times New Roman" w:hAnsi="Times New Roman" w:cs="Times New Roman"/>
+          <w:sz w:val="23"/>
+          <w:szCs w:val="23"/>
+        </w:rPr>
+      </w:pPr>
+      <w:r>
+        <w:rPr>
+          <w:rFonts w:ascii="Times New Roman" w:hAnsi="Times New Roman" w:cs="Times New Roman"/>
+          <w:sz w:val="23"/>
+          <w:szCs w:val="23"/>
+        </w:rPr>
+        <w:t>Aggressive Behavior</w:t>
+      </w:r>
+    </w:p>
+    <w:p>
+      <w:pPr>
+        <w:pStyle w:val="NoSpacing"/>
+        <w:rPr>
+          <w:rFonts w:ascii="Times New Roman" w:hAnsi="Times New Roman" w:cs="Times New Roman"/>
+          <w:sz w:val="23"/>
+          <w:szCs w:val="23"/>
+        </w:rPr>
+      </w:pPr>
+      <w:r>
+        <w:rPr>
+          <w:rFonts w:ascii="Times New Roman" w:hAnsi="Times New Roman" w:cs="Times New Roman"/>
+          <w:sz w:val="23"/>
+          <w:szCs w:val="23"/>
+        </w:rPr>
+        <w:t>Psychonomic Bulletin &amp; Review</w:t>
+      </w:r>
+    </w:p>
+    <w:p>
+      <w:pPr>
+        <w:pStyle w:val="NoSpacing"/>
+        <w:rPr>
+          <w:rFonts w:ascii="Times New Roman" w:hAnsi="Times New Roman" w:cs="Times New Roman"/>
+          <w:sz w:val="23"/>
+          <w:szCs w:val="23"/>
+        </w:rPr>
+      </w:pPr>
+      <w:r>
+        <w:rPr>
+          <w:rFonts w:ascii="Times New Roman" w:hAnsi="Times New Roman" w:cs="Times New Roman"/>
+          <w:sz w:val="23"/>
+          <w:szCs w:val="23"/>
+        </w:rPr>
+        <w:t>Cognition and Emotion</w:t>
       </w:r>
     </w:p>
     <w:p>
@@ -8785,62 +8955,6 @@
     </w:sectPr>
   </w:body>
 </w:document>
-</file>
-
-<file path=word/comments.xml><?xml version="1.0" encoding="utf-8"?>
-<w:comments xmlns:wpc="http://schemas.microsoft.com/office/word/2010/wordprocessingCanvas" xmlns:cx="http://schemas.microsoft.com/office/drawing/2014/chartex" xmlns:cx1="http://schemas.microsoft.com/office/drawing/2015/9/8/chartex" xmlns:cx2="http://schemas.microsoft.com/office/drawing/2015/10/21/chartex" xmlns:cx3="http://schemas.microsoft.com/office/drawing/2016/5/9/chartex" xmlns:cx4="http://schemas.microsoft.com/office/drawing/2016/5/10/chartex" xmlns:cx5="http://schemas.microsoft.com/office/drawing/2016/5/11/chartex" xmlns:cx6="http://schemas.microsoft.com/office/drawing/2016/5/12/chartex" xmlns:cx7="http://schemas.microsoft.com/office/drawing/2016/5/13/chartex" xmlns:cx8="http://schemas.microsoft.com/office/drawing/2016/5/14/chartex" xmlns:mc="http://schemas.openxmlformats.org/markup-compatibility/2006" xmlns:aink="http://schemas.microsoft.com/office/drawing/2016/ink" xmlns:am3d="http://schemas.microsoft.com/office/drawing/2017/model3d" xmlns:o="urn:schemas-microsoft-com:office:office" xmlns:r="http://schemas.openxmlformats.org/officeDocument/2006/relationships" xmlns:m="http://schemas.openxmlformats.org/officeDocument/2006/math" xmlns:v="urn:schemas-microsoft-com:vml" xmlns:wp14="http://schemas.microsoft.com/office/word/2010/wordprocessingDrawing" xmlns:wp="http://schemas.openxmlformats.org/drawingml/2006/wordprocessingDrawing" xmlns:w10="urn:schemas-microsoft-com:office:word" xmlns:w="http://schemas.openxmlformats.org/wordprocessingml/2006/main" xmlns:w14="http://schemas.microsoft.com/office/word/2010/wordml" xmlns:w15="http://schemas.microsoft.com/office/word/2012/wordml" xmlns:w16cid="http://schemas.microsoft.com/office/word/2016/wordml/cid" xmlns:w16se="http://schemas.microsoft.com/office/word/2015/wordml/symex" xmlns:wpg="http://schemas.microsoft.com/office/word/2010/wordprocessingGroup" xmlns:wpi="http://schemas.microsoft.com/office/word/2010/wordprocessingInk" xmlns:wne="http://schemas.microsoft.com/office/word/2006/wordml" xmlns:wps="http://schemas.microsoft.com/office/word/2010/wordprocessingShape" mc:Ignorable="w14 w15 w16se w16cid wp14">
-  <w:comment w:id="0" w:author="Hilgard, Joe" w:date="2019-08-26T00:14:00Z" w:initials="HJ">
-    <w:p>
-      <w:pPr>
-        <w:pStyle w:val="CommentText"/>
-      </w:pPr>
-      <w:r>
-        <w:rPr>
-          <w:rStyle w:val="CommentReference"/>
-        </w:rPr>
-        <w:annotationRef/>
-      </w:r>
-      <w:proofErr w:type="gramStart"/>
-      <w:r>
-        <w:t>Is  this</w:t>
-      </w:r>
-      <w:proofErr w:type="gramEnd"/>
-      <w:r>
-        <w:t>… current?</w:t>
-      </w:r>
-    </w:p>
-  </w:comment>
-  <w:comment w:id="1" w:author="Hilgard, Joe" w:date="2019-08-26T00:13:00Z" w:initials="HJ">
-    <w:p>
-      <w:pPr>
-        <w:pStyle w:val="CommentText"/>
-      </w:pPr>
-      <w:r>
-        <w:rPr>
-          <w:rStyle w:val="CommentReference"/>
-        </w:rPr>
-        <w:annotationRef/>
-      </w:r>
-      <w:r>
-        <w:t>Service? Put awards someplace else? Potentially below pub record?</w:t>
-      </w:r>
-    </w:p>
-  </w:comment>
-</w:comments>
-</file>
-
-<file path=word/commentsExtended.xml><?xml version="1.0" encoding="utf-8"?>
-<w15:commentsEx xmlns:wpc="http://schemas.microsoft.com/office/word/2010/wordprocessingCanvas" xmlns:cx="http://schemas.microsoft.com/office/drawing/2014/chartex" xmlns:cx1="http://schemas.microsoft.com/office/drawing/2015/9/8/chartex" xmlns:cx2="http://schemas.microsoft.com/office/drawing/2015/10/21/chartex" xmlns:cx3="http://schemas.microsoft.com/office/drawing/2016/5/9/chartex" xmlns:cx4="http://schemas.microsoft.com/office/drawing/2016/5/10/chartex" xmlns:cx5="http://schemas.microsoft.com/office/drawing/2016/5/11/chartex" xmlns:cx6="http://schemas.microsoft.com/office/drawing/2016/5/12/chartex" xmlns:cx7="http://schemas.microsoft.com/office/drawing/2016/5/13/chartex" xmlns:cx8="http://schemas.microsoft.com/office/drawing/2016/5/14/chartex" xmlns:mc="http://schemas.openxmlformats.org/markup-compatibility/2006" xmlns:aink="http://schemas.microsoft.com/office/drawing/2016/ink" xmlns:am3d="http://schemas.microsoft.com/office/drawing/2017/model3d" xmlns:o="urn:schemas-microsoft-com:office:office" xmlns:r="http://schemas.openxmlformats.org/officeDocument/2006/relationships" xmlns:m="http://schemas.openxmlformats.org/officeDocument/2006/math" xmlns:v="urn:schemas-microsoft-com:vml" xmlns:wp14="http://schemas.microsoft.com/office/word/2010/wordprocessingDrawing" xmlns:wp="http://schemas.openxmlformats.org/drawingml/2006/wordprocessingDrawing" xmlns:w10="urn:schemas-microsoft-com:office:word" xmlns:w="http://schemas.openxmlformats.org/wordprocessingml/2006/main" xmlns:w14="http://schemas.microsoft.com/office/word/2010/wordml" xmlns:w15="http://schemas.microsoft.com/office/word/2012/wordml" xmlns:w16cid="http://schemas.microsoft.com/office/word/2016/wordml/cid" xmlns:w16se="http://schemas.microsoft.com/office/word/2015/wordml/symex" xmlns:wpg="http://schemas.microsoft.com/office/word/2010/wordprocessingGroup" xmlns:wpi="http://schemas.microsoft.com/office/word/2010/wordprocessingInk" xmlns:wne="http://schemas.microsoft.com/office/word/2006/wordml" xmlns:wps="http://schemas.microsoft.com/office/word/2010/wordprocessingShape" mc:Ignorable="w14 w15 w16se w16cid wp14">
-  <w15:commentEx w15:paraId="5CCB06FB" w15:done="0"/>
-  <w15:commentEx w15:paraId="61F92FCA" w15:done="0"/>
-</w15:commentsEx>
-</file>
-
-<file path=word/commentsIds.xml><?xml version="1.0" encoding="utf-8"?>
-<w16cid:commentsIds xmlns:wpc="http://schemas.microsoft.com/office/word/2010/wordprocessingCanvas" xmlns:cx="http://schemas.microsoft.com/office/drawing/2014/chartex" xmlns:cx1="http://schemas.microsoft.com/office/drawing/2015/9/8/chartex" xmlns:cx2="http://schemas.microsoft.com/office/drawing/2015/10/21/chartex" xmlns:cx3="http://schemas.microsoft.com/office/drawing/2016/5/9/chartex" xmlns:cx4="http://schemas.microsoft.com/office/drawing/2016/5/10/chartex" xmlns:cx5="http://schemas.microsoft.com/office/drawing/2016/5/11/chartex" xmlns:cx6="http://schemas.microsoft.com/office/drawing/2016/5/12/chartex" xmlns:cx7="http://schemas.microsoft.com/office/drawing/2016/5/13/chartex" xmlns:cx8="http://schemas.microsoft.com/office/drawing/2016/5/14/chartex" xmlns:mc="http://schemas.openxmlformats.org/markup-compatibility/2006" xmlns:aink="http://schemas.microsoft.com/office/drawing/2016/ink" xmlns:am3d="http://schemas.microsoft.com/office/drawing/2017/model3d" xmlns:o="urn:schemas-microsoft-com:office:office" xmlns:r="http://schemas.openxmlformats.org/officeDocument/2006/relationships" xmlns:m="http://schemas.openxmlformats.org/officeDocument/2006/math" xmlns:v="urn:schemas-microsoft-com:vml" xmlns:wp14="http://schemas.microsoft.com/office/word/2010/wordprocessingDrawing" xmlns:wp="http://schemas.openxmlformats.org/drawingml/2006/wordprocessingDrawing" xmlns:w10="urn:schemas-microsoft-com:office:word" xmlns:w="http://schemas.openxmlformats.org/wordprocessingml/2006/main" xmlns:w14="http://schemas.microsoft.com/office/word/2010/wordml" xmlns:w15="http://schemas.microsoft.com/office/word/2012/wordml" xmlns:w16cid="http://schemas.microsoft.com/office/word/2016/wordml/cid" xmlns:w16se="http://schemas.microsoft.com/office/word/2015/wordml/symex" xmlns:wpg="http://schemas.microsoft.com/office/word/2010/wordprocessingGroup" xmlns:wpi="http://schemas.microsoft.com/office/word/2010/wordprocessingInk" xmlns:wne="http://schemas.microsoft.com/office/word/2006/wordml" xmlns:wps="http://schemas.microsoft.com/office/word/2010/wordprocessingShape" mc:Ignorable="w14 w15 w16se w16cid wp14">
-  <w16cid:commentId w16cid:paraId="5CCB06FB" w16cid:durableId="210DA2DC"/>
-  <w16cid:commentId w16cid:paraId="61F92FCA" w16cid:durableId="210DA2BB"/>
-</w16cid:commentsIds>
 </file>
 
 <file path=word/endnotes.xml><?xml version="1.0" encoding="utf-8"?>
@@ -8948,14 +9062,6 @@
     </w:r>
   </w:p>
 </w:hdr>
-</file>
-
-<file path=word/people.xml><?xml version="1.0" encoding="utf-8"?>
-<w15:people xmlns:wpc="http://schemas.microsoft.com/office/word/2010/wordprocessingCanvas" xmlns:cx="http://schemas.microsoft.com/office/drawing/2014/chartex" xmlns:cx1="http://schemas.microsoft.com/office/drawing/2015/9/8/chartex" xmlns:cx2="http://schemas.microsoft.com/office/drawing/2015/10/21/chartex" xmlns:cx3="http://schemas.microsoft.com/office/drawing/2016/5/9/chartex" xmlns:cx4="http://schemas.microsoft.com/office/drawing/2016/5/10/chartex" xmlns:cx5="http://schemas.microsoft.com/office/drawing/2016/5/11/chartex" xmlns:cx6="http://schemas.microsoft.com/office/drawing/2016/5/12/chartex" xmlns:cx7="http://schemas.microsoft.com/office/drawing/2016/5/13/chartex" xmlns:cx8="http://schemas.microsoft.com/office/drawing/2016/5/14/chartex" xmlns:mc="http://schemas.openxmlformats.org/markup-compatibility/2006" xmlns:aink="http://schemas.microsoft.com/office/drawing/2016/ink" xmlns:am3d="http://schemas.microsoft.com/office/drawing/2017/model3d" xmlns:o="urn:schemas-microsoft-com:office:office" xmlns:r="http://schemas.openxmlformats.org/officeDocument/2006/relationships" xmlns:m="http://schemas.openxmlformats.org/officeDocument/2006/math" xmlns:v="urn:schemas-microsoft-com:vml" xmlns:wp14="http://schemas.microsoft.com/office/word/2010/wordprocessingDrawing" xmlns:wp="http://schemas.openxmlformats.org/drawingml/2006/wordprocessingDrawing" xmlns:w10="urn:schemas-microsoft-com:office:word" xmlns:w="http://schemas.openxmlformats.org/wordprocessingml/2006/main" xmlns:w14="http://schemas.microsoft.com/office/word/2010/wordml" xmlns:w15="http://schemas.microsoft.com/office/word/2012/wordml" xmlns:w16cid="http://schemas.microsoft.com/office/word/2016/wordml/cid" xmlns:w16se="http://schemas.microsoft.com/office/word/2015/wordml/symex" xmlns:wpg="http://schemas.microsoft.com/office/word/2010/wordprocessingGroup" xmlns:wpi="http://schemas.microsoft.com/office/word/2010/wordprocessingInk" xmlns:wne="http://schemas.microsoft.com/office/word/2006/wordml" xmlns:wps="http://schemas.microsoft.com/office/word/2010/wordprocessingShape" mc:Ignorable="w14 w15 w16se w16cid wp14">
-  <w15:person w15:author="Hilgard, Joe">
-    <w15:presenceInfo w15:providerId="AD" w15:userId="S::jbhilga@ilstu.edu::0ecafc1d-379f-4a53-a1a9-715862280e3a"/>
-  </w15:person>
-</w15:people>
 </file>
 
 <file path=word/styles.xml><?xml version="1.0" encoding="utf-8"?>
@@ -9130,7 +9236,7 @@
     <w:lsdException w:name="Table Web 2" w:semiHidden="1" w:unhideWhenUsed="1"/>
     <w:lsdException w:name="Table Web 3" w:semiHidden="1" w:unhideWhenUsed="1"/>
     <w:lsdException w:name="Balloon Text" w:semiHidden="1" w:unhideWhenUsed="1"/>
-    <w:lsdException w:name="Table Grid" w:semiHidden="1" w:uiPriority="59" w:unhideWhenUsed="1"/>
+    <w:lsdException w:name="Table Grid" w:uiPriority="59"/>
     <w:lsdException w:name="Table Theme" w:semiHidden="1" w:unhideWhenUsed="1"/>
     <w:lsdException w:name="Placeholder Text" w:semiHidden="1"/>
     <w:lsdException w:name="No Spacing" w:uiPriority="1" w:qFormat="1"/>
@@ -9406,6 +9512,7 @@
   <w:style w:type="character" w:default="1" w:styleId="DefaultParagraphFont">
     <w:name w:val="Default Paragraph Font"/>
     <w:uiPriority w:val="1"/>
+    <w:semiHidden/>
     <w:unhideWhenUsed/>
   </w:style>
   <w:style w:type="table" w:default="1" w:styleId="TableNormal">
@@ -10046,7 +10153,7 @@
 </file>
 
 <file path=customXml/itemProps1.xml><?xml version="1.0" encoding="utf-8"?>
-<ds:datastoreItem xmlns:ds="http://schemas.openxmlformats.org/officeDocument/2006/customXml" ds:itemID="{85100107-0C2B-486C-8A8B-7A993678965F}">
+<ds:datastoreItem xmlns:ds="http://schemas.openxmlformats.org/officeDocument/2006/customXml" ds:itemID="{D497B9ED-6EB2-45B3-A5EF-0E99A9AC68F8}">
   <ds:schemaRefs>
     <ds:schemaRef ds:uri="http://schemas.openxmlformats.org/officeDocument/2006/bibliography"/>
   </ds:schemaRefs>

</xml_diff>

<commit_message>
First two Zhang retractions.
</commit_message>
<xml_diff>
--- a/cv.docx
+++ b/cv.docx
@@ -1169,8 +1169,6 @@
         </w:rPr>
         <w:t>Hilgard, J.</w:t>
       </w:r>
-      <w:bookmarkStart w:id="0" w:name="_GoBack"/>
-      <w:bookmarkEnd w:id="0"/>
       <w:r>
         <w:rPr>
           <w:rFonts w:ascii="Times New Roman" w:hAnsi="Times New Roman" w:cs="Times New Roman"/>
@@ -7503,94 +7501,6 @@
           <w:color w:val="222222"/>
           <w:shd w:val="clear" w:color="auto" w:fill="FFFFFF"/>
         </w:rPr>
-        <w:t xml:space="preserve">Zhang, Q., </w:t>
-      </w:r>
-      <w:proofErr w:type="spellStart"/>
-      <w:r>
-        <w:rPr>
-          <w:rFonts w:ascii="Times New Roman" w:hAnsi="Times New Roman" w:cs="Times New Roman"/>
-          <w:color w:val="222222"/>
-          <w:shd w:val="clear" w:color="auto" w:fill="FFFFFF"/>
-        </w:rPr>
-        <w:t>Espelage</w:t>
-      </w:r>
-      <w:proofErr w:type="spellEnd"/>
-      <w:r>
-        <w:rPr>
-          <w:rFonts w:ascii="Times New Roman" w:hAnsi="Times New Roman" w:cs="Times New Roman"/>
-          <w:color w:val="222222"/>
-          <w:shd w:val="clear" w:color="auto" w:fill="FFFFFF"/>
-        </w:rPr>
-        <w:t xml:space="preserve">, D L., &amp; Zhang, D.-J. (2018). The priming effect of violent game play on aggression among adolescents. </w:t>
-      </w:r>
-      <w:r>
-        <w:rPr>
-          <w:rFonts w:ascii="Times New Roman" w:hAnsi="Times New Roman" w:cs="Times New Roman"/>
-          <w:i/>
-          <w:color w:val="222222"/>
-          <w:shd w:val="clear" w:color="auto" w:fill="FFFFFF"/>
-        </w:rPr>
-        <w:t>Youth &amp; Society</w:t>
-      </w:r>
-      <w:r>
-        <w:rPr>
-          <w:rFonts w:ascii="Times New Roman" w:hAnsi="Times New Roman" w:cs="Times New Roman"/>
-          <w:color w:val="222222"/>
-          <w:shd w:val="clear" w:color="auto" w:fill="FFFFFF"/>
-        </w:rPr>
-        <w:t>.</w:t>
-      </w:r>
-      <w:r>
-        <w:rPr>
-          <w:rFonts w:ascii="Times New Roman" w:hAnsi="Times New Roman" w:cs="Times New Roman"/>
-          <w:color w:val="222222"/>
-          <w:shd w:val="clear" w:color="auto" w:fill="FFFFFF"/>
-        </w:rPr>
-        <w:t xml:space="preserve"> </w:t>
-      </w:r>
-      <w:proofErr w:type="spellStart"/>
-      <w:r>
-        <w:rPr>
-          <w:rFonts w:ascii="Times New Roman" w:hAnsi="Times New Roman" w:cs="Times New Roman"/>
-          <w:color w:val="222222"/>
-          <w:shd w:val="clear" w:color="auto" w:fill="FFFFFF"/>
-        </w:rPr>
-        <w:t>doi</w:t>
-      </w:r>
-      <w:proofErr w:type="spellEnd"/>
-      <w:r>
-        <w:rPr>
-          <w:rFonts w:ascii="Times New Roman" w:hAnsi="Times New Roman" w:cs="Times New Roman"/>
-          <w:color w:val="222222"/>
-          <w:shd w:val="clear" w:color="auto" w:fill="FFFFFF"/>
-        </w:rPr>
-        <w:t xml:space="preserve">: </w:t>
-      </w:r>
-      <w:r>
-        <w:rPr>
-          <w:rFonts w:ascii="Times New Roman" w:hAnsi="Times New Roman" w:cs="Times New Roman"/>
-          <w:color w:val="222222"/>
-          <w:shd w:val="clear" w:color="auto" w:fill="FFFFFF"/>
-        </w:rPr>
-        <w:t>10.1177/0044118X18770309</w:t>
-      </w:r>
-    </w:p>
-    <w:p>
-      <w:pPr>
-        <w:pStyle w:val="NoSpacing"/>
-        <w:ind w:left="720" w:hanging="720"/>
-        <w:rPr>
-          <w:rFonts w:ascii="Times New Roman" w:hAnsi="Times New Roman" w:cs="Times New Roman"/>
-          <w:color w:val="222222"/>
-          <w:shd w:val="clear" w:color="auto" w:fill="FFFFFF"/>
-        </w:rPr>
-      </w:pPr>
-      <w:r>
-        <w:rPr>
-          <w:rFonts w:ascii="Times New Roman" w:hAnsi="Times New Roman" w:cs="Times New Roman"/>
-          <w:color w:val="222222"/>
-          <w:shd w:val="clear" w:color="auto" w:fill="FFFFFF"/>
-        </w:rPr>
         <w:t>Dear, K., Dutton, K., &amp; Fox, E. (2019). Do ‘watching eyes’ influence antisocial behavior? A systematic review &amp; meta-analysis. </w:t>
       </w:r>
       <w:r>
@@ -7862,7 +7772,17 @@
           <w:color w:val="222222"/>
           <w:shd w:val="clear" w:color="auto" w:fill="FFFFFF"/>
         </w:rPr>
-        <w:t>, L., &amp; Bushman, B. J. (2012). Viewing the world through “blood-red tinted glasses”: The hostile expectation bias mediates the link between violent video game exposure and aggression. </w:t>
+        <w:t>, L., &amp; Bushman, B. J. (2012). Viewing the world through “blood-red tinted glasses”: The hostile expectation bias mediates the link between violent video game exposure and aggre</w:t>
+      </w:r>
+      <w:bookmarkStart w:id="0" w:name="_GoBack"/>
+      <w:bookmarkEnd w:id="0"/>
+      <w:r>
+        <w:rPr>
+          <w:rFonts w:ascii="Times New Roman" w:hAnsi="Times New Roman" w:cs="Times New Roman"/>
+          <w:color w:val="222222"/>
+          <w:shd w:val="clear" w:color="auto" w:fill="FFFFFF"/>
+        </w:rPr>
+        <w:t>ssion. </w:t>
       </w:r>
       <w:r>
         <w:rPr>
@@ -8012,6 +7932,14 @@
           <w:shd w:val="clear" w:color="auto" w:fill="FFFFFF"/>
         </w:rPr>
       </w:pPr>
+      <w:r>
+        <w:rPr>
+          <w:rFonts w:ascii="Times New Roman" w:hAnsi="Times New Roman" w:cs="Times New Roman"/>
+          <w:color w:val="222222"/>
+          <w:shd w:val="clear" w:color="auto" w:fill="FFFFFF"/>
+        </w:rPr>
+        <w:t xml:space="preserve">Zhang, Q., </w:t>
+      </w:r>
       <w:proofErr w:type="spellStart"/>
       <w:r>
         <w:rPr>
@@ -8019,6 +7947,273 @@
           <w:color w:val="222222"/>
           <w:shd w:val="clear" w:color="auto" w:fill="FFFFFF"/>
         </w:rPr>
+        <w:t>Espelage</w:t>
+      </w:r>
+      <w:proofErr w:type="spellEnd"/>
+      <w:r>
+        <w:rPr>
+          <w:rFonts w:ascii="Times New Roman" w:hAnsi="Times New Roman" w:cs="Times New Roman"/>
+          <w:color w:val="222222"/>
+          <w:shd w:val="clear" w:color="auto" w:fill="FFFFFF"/>
+        </w:rPr>
+        <w:t>, D</w:t>
+      </w:r>
+      <w:r>
+        <w:rPr>
+          <w:rFonts w:ascii="Times New Roman" w:hAnsi="Times New Roman" w:cs="Times New Roman"/>
+          <w:color w:val="222222"/>
+          <w:shd w:val="clear" w:color="auto" w:fill="FFFFFF"/>
+        </w:rPr>
+        <w:t>.L.</w:t>
+      </w:r>
+      <w:r>
+        <w:rPr>
+          <w:rFonts w:ascii="Times New Roman" w:hAnsi="Times New Roman" w:cs="Times New Roman"/>
+          <w:color w:val="222222"/>
+          <w:shd w:val="clear" w:color="auto" w:fill="FFFFFF"/>
+        </w:rPr>
+        <w:t xml:space="preserve">, &amp; Zhang, D. H. (2018). </w:t>
+      </w:r>
+      <w:r>
+        <w:rPr>
+          <w:rFonts w:ascii="Times New Roman" w:hAnsi="Times New Roman" w:cs="Times New Roman"/>
+          <w:color w:val="222222"/>
+          <w:shd w:val="clear" w:color="auto" w:fill="FFFFFF"/>
+        </w:rPr>
+        <w:t xml:space="preserve">RETRACTED: </w:t>
+      </w:r>
+      <w:r>
+        <w:rPr>
+          <w:rFonts w:ascii="Times New Roman" w:hAnsi="Times New Roman" w:cs="Times New Roman"/>
+          <w:color w:val="222222"/>
+          <w:shd w:val="clear" w:color="auto" w:fill="FFFFFF"/>
+        </w:rPr>
+        <w:t>The Priming Effect of</w:t>
+      </w:r>
+      <w:r>
+        <w:rPr>
+          <w:rFonts w:ascii="Times New Roman" w:hAnsi="Times New Roman" w:cs="Times New Roman"/>
+          <w:color w:val="222222"/>
+          <w:shd w:val="clear" w:color="auto" w:fill="FFFFFF"/>
+        </w:rPr>
+        <w:t xml:space="preserve"> </w:t>
+      </w:r>
+      <w:r>
+        <w:rPr>
+          <w:rFonts w:ascii="Times New Roman" w:hAnsi="Times New Roman" w:cs="Times New Roman"/>
+          <w:color w:val="222222"/>
+          <w:shd w:val="clear" w:color="auto" w:fill="FFFFFF"/>
+        </w:rPr>
+        <w:t xml:space="preserve">Violent Game Play on Aggression Among Adolescents. </w:t>
+      </w:r>
+      <w:r>
+        <w:rPr>
+          <w:rFonts w:ascii="Times New Roman" w:hAnsi="Times New Roman" w:cs="Times New Roman"/>
+          <w:i/>
+          <w:color w:val="222222"/>
+          <w:shd w:val="clear" w:color="auto" w:fill="FFFFFF"/>
+        </w:rPr>
+        <w:t>Youth &amp; Society</w:t>
+      </w:r>
+      <w:r>
+        <w:rPr>
+          <w:rFonts w:ascii="Times New Roman" w:hAnsi="Times New Roman" w:cs="Times New Roman"/>
+          <w:color w:val="222222"/>
+          <w:shd w:val="clear" w:color="auto" w:fill="FFFFFF"/>
+        </w:rPr>
+        <w:t>.</w:t>
+      </w:r>
+      <w:r>
+        <w:rPr>
+          <w:rFonts w:ascii="Times New Roman" w:hAnsi="Times New Roman" w:cs="Times New Roman"/>
+          <w:color w:val="222222"/>
+          <w:shd w:val="clear" w:color="auto" w:fill="FFFFFF"/>
+        </w:rPr>
+        <w:t xml:space="preserve"> </w:t>
+      </w:r>
+      <w:proofErr w:type="spellStart"/>
+      <w:r>
+        <w:rPr>
+          <w:rFonts w:ascii="Times New Roman" w:hAnsi="Times New Roman" w:cs="Times New Roman"/>
+          <w:color w:val="222222"/>
+          <w:shd w:val="clear" w:color="auto" w:fill="FFFFFF"/>
+        </w:rPr>
+        <w:t>d</w:t>
+      </w:r>
+      <w:r>
+        <w:rPr>
+          <w:rFonts w:ascii="Times New Roman" w:hAnsi="Times New Roman" w:cs="Times New Roman"/>
+          <w:color w:val="222222"/>
+          <w:shd w:val="clear" w:color="auto" w:fill="FFFFFF"/>
+        </w:rPr>
+        <w:t>oi</w:t>
+      </w:r>
+      <w:proofErr w:type="spellEnd"/>
+      <w:r>
+        <w:rPr>
+          <w:rFonts w:ascii="Times New Roman" w:hAnsi="Times New Roman" w:cs="Times New Roman"/>
+          <w:color w:val="222222"/>
+          <w:shd w:val="clear" w:color="auto" w:fill="FFFFFF"/>
+        </w:rPr>
+        <w:t>: 10.1177/0044118X18770309</w:t>
+      </w:r>
+    </w:p>
+    <w:p>
+      <w:pPr>
+        <w:pStyle w:val="NoSpacing"/>
+        <w:ind w:left="720" w:hanging="720"/>
+        <w:rPr>
+          <w:rFonts w:ascii="Times New Roman" w:hAnsi="Times New Roman" w:cs="Times New Roman"/>
+          <w:color w:val="222222"/>
+          <w:shd w:val="clear" w:color="auto" w:fill="FFFFFF"/>
+        </w:rPr>
+      </w:pPr>
+      <w:r>
+        <w:rPr>
+          <w:rFonts w:ascii="Times New Roman" w:hAnsi="Times New Roman" w:cs="Times New Roman"/>
+          <w:color w:val="222222"/>
+          <w:shd w:val="clear" w:color="auto" w:fill="FFFFFF"/>
+        </w:rPr>
+        <w:t xml:space="preserve">Zhang, Q., </w:t>
+      </w:r>
+      <w:proofErr w:type="spellStart"/>
+      <w:r>
+        <w:rPr>
+          <w:rFonts w:ascii="Times New Roman" w:hAnsi="Times New Roman" w:cs="Times New Roman"/>
+          <w:color w:val="222222"/>
+          <w:shd w:val="clear" w:color="auto" w:fill="FFFFFF"/>
+        </w:rPr>
+        <w:t>Espelage</w:t>
+      </w:r>
+      <w:proofErr w:type="spellEnd"/>
+      <w:r>
+        <w:rPr>
+          <w:rFonts w:ascii="Times New Roman" w:hAnsi="Times New Roman" w:cs="Times New Roman"/>
+          <w:color w:val="222222"/>
+          <w:shd w:val="clear" w:color="auto" w:fill="FFFFFF"/>
+        </w:rPr>
+        <w:t xml:space="preserve">, D.L., &amp; </w:t>
+      </w:r>
+      <w:proofErr w:type="spellStart"/>
+      <w:r>
+        <w:rPr>
+          <w:rFonts w:ascii="Times New Roman" w:hAnsi="Times New Roman" w:cs="Times New Roman"/>
+          <w:color w:val="222222"/>
+          <w:shd w:val="clear" w:color="auto" w:fill="FFFFFF"/>
+        </w:rPr>
+        <w:t>Rost</w:t>
+      </w:r>
+      <w:proofErr w:type="spellEnd"/>
+      <w:r>
+        <w:rPr>
+          <w:rFonts w:ascii="Times New Roman" w:hAnsi="Times New Roman" w:cs="Times New Roman"/>
+          <w:color w:val="222222"/>
+          <w:shd w:val="clear" w:color="auto" w:fill="FFFFFF"/>
+        </w:rPr>
+        <w:t xml:space="preserve">, D. H. (2018). </w:t>
+      </w:r>
+      <w:r>
+        <w:rPr>
+          <w:rFonts w:ascii="Times New Roman" w:hAnsi="Times New Roman" w:cs="Times New Roman"/>
+          <w:color w:val="222222"/>
+          <w:shd w:val="clear" w:color="auto" w:fill="FFFFFF"/>
+        </w:rPr>
+        <w:t xml:space="preserve">RETRACTED: </w:t>
+      </w:r>
+      <w:r>
+        <w:rPr>
+          <w:rFonts w:ascii="Times New Roman" w:hAnsi="Times New Roman" w:cs="Times New Roman"/>
+          <w:color w:val="222222"/>
+          <w:shd w:val="clear" w:color="auto" w:fill="FFFFFF"/>
+        </w:rPr>
+        <w:t>Short-term exposure to</w:t>
+      </w:r>
+      <w:r>
+        <w:rPr>
+          <w:rFonts w:ascii="Times New Roman" w:hAnsi="Times New Roman" w:cs="Times New Roman"/>
+          <w:color w:val="222222"/>
+          <w:shd w:val="clear" w:color="auto" w:fill="FFFFFF"/>
+        </w:rPr>
+        <w:t xml:space="preserve"> </w:t>
+      </w:r>
+      <w:r>
+        <w:rPr>
+          <w:rFonts w:ascii="Times New Roman" w:hAnsi="Times New Roman" w:cs="Times New Roman"/>
+          <w:color w:val="222222"/>
+          <w:shd w:val="clear" w:color="auto" w:fill="FFFFFF"/>
+        </w:rPr>
+        <w:t xml:space="preserve">movie violence and implicit aggression during adolescence. </w:t>
+      </w:r>
+      <w:r>
+        <w:rPr>
+          <w:rFonts w:ascii="Times New Roman" w:hAnsi="Times New Roman" w:cs="Times New Roman"/>
+          <w:i/>
+          <w:color w:val="222222"/>
+          <w:shd w:val="clear" w:color="auto" w:fill="FFFFFF"/>
+        </w:rPr>
+        <w:t xml:space="preserve">Youth &amp; </w:t>
+      </w:r>
+      <w:proofErr w:type="spellStart"/>
+      <w:r>
+        <w:rPr>
+          <w:rFonts w:ascii="Times New Roman" w:hAnsi="Times New Roman" w:cs="Times New Roman"/>
+          <w:i/>
+          <w:color w:val="222222"/>
+          <w:shd w:val="clear" w:color="auto" w:fill="FFFFFF"/>
+        </w:rPr>
+        <w:t>Society</w:t>
+      </w:r>
+      <w:r>
+        <w:rPr>
+          <w:rFonts w:ascii="Times New Roman" w:hAnsi="Times New Roman" w:cs="Times New Roman"/>
+          <w:color w:val="222222"/>
+          <w:shd w:val="clear" w:color="auto" w:fill="FFFFFF"/>
+        </w:rPr>
+        <w:t>.</w:t>
+      </w:r>
+      <w:r>
+        <w:rPr>
+          <w:rFonts w:ascii="Times New Roman" w:hAnsi="Times New Roman" w:cs="Times New Roman"/>
+          <w:color w:val="222222"/>
+          <w:shd w:val="clear" w:color="auto" w:fill="FFFFFF"/>
+        </w:rPr>
+        <w:t xml:space="preserve"> d</w:t>
+      </w:r>
+      <w:r>
+        <w:rPr>
+          <w:rFonts w:ascii="Times New Roman" w:hAnsi="Times New Roman" w:cs="Times New Roman"/>
+          <w:color w:val="222222"/>
+          <w:shd w:val="clear" w:color="auto" w:fill="FFFFFF"/>
+        </w:rPr>
+        <w:t>oi</w:t>
+      </w:r>
+      <w:proofErr w:type="spellEnd"/>
+      <w:r>
+        <w:rPr>
+          <w:rFonts w:ascii="Times New Roman" w:hAnsi="Times New Roman" w:cs="Times New Roman"/>
+          <w:color w:val="222222"/>
+          <w:shd w:val="clear" w:color="auto" w:fill="FFFFFF"/>
+        </w:rPr>
+        <w:t>: 10.1177/0044118X18775846</w:t>
+      </w:r>
+    </w:p>
+    <w:p>
+      <w:pPr>
+        <w:pStyle w:val="NoSpacing"/>
+        <w:ind w:left="720" w:hanging="720"/>
+        <w:rPr>
+          <w:rFonts w:ascii="Times New Roman" w:hAnsi="Times New Roman" w:cs="Times New Roman"/>
+          <w:color w:val="222222"/>
+          <w:shd w:val="clear" w:color="auto" w:fill="FFFFFF"/>
+        </w:rPr>
+      </w:pPr>
+      <w:proofErr w:type="spellStart"/>
+      <w:r>
+        <w:rPr>
+          <w:rFonts w:ascii="Times New Roman" w:hAnsi="Times New Roman" w:cs="Times New Roman"/>
+          <w:color w:val="222222"/>
+          <w:shd w:val="clear" w:color="auto" w:fill="FFFFFF"/>
+        </w:rPr>
         <w:t>Çetin</w:t>
       </w:r>
       <w:proofErr w:type="spellEnd"/>
@@ -8028,7 +8223,15 @@
           <w:color w:val="222222"/>
           <w:shd w:val="clear" w:color="auto" w:fill="FFFFFF"/>
         </w:rPr>
-        <w:t>, Y., Wai, J., Altay, C., &amp; Bushman, B. J. (2016). RETRACTED: Effects of violent media on verbal task performance in gifted and general cohort children. </w:t>
+        <w:t>, Y., Wai, J., Altay, C., &amp; Bushman, B. J. (2016). RETRACTED: Effects of violent media on verbal task performance in gifted and general cohort children.</w:t>
+      </w:r>
+      <w:r>
+        <w:rPr>
+          <w:rFonts w:ascii="Times New Roman" w:hAnsi="Times New Roman" w:cs="Times New Roman"/>
+          <w:color w:val="222222"/>
+          <w:shd w:val="clear" w:color="auto" w:fill="FFFFFF"/>
+        </w:rPr>
+        <w:t xml:space="preserve"> </w:t>
       </w:r>
       <w:r>
         <w:rPr>
@@ -8046,7 +8249,15 @@
           <w:color w:val="222222"/>
           <w:shd w:val="clear" w:color="auto" w:fill="FFFFFF"/>
         </w:rPr>
-        <w:t>, </w:t>
+        <w:t>,</w:t>
+      </w:r>
+      <w:r>
+        <w:rPr>
+          <w:rFonts w:ascii="Times New Roman" w:hAnsi="Times New Roman" w:cs="Times New Roman"/>
+          <w:color w:val="222222"/>
+          <w:shd w:val="clear" w:color="auto" w:fill="FFFFFF"/>
+        </w:rPr>
+        <w:t xml:space="preserve"> </w:t>
       </w:r>
       <w:r>
         <w:rPr>
@@ -8082,79 +8293,89 @@
         <w:pStyle w:val="NoSpacing"/>
         <w:rPr>
           <w:rFonts w:ascii="Times New Roman" w:hAnsi="Times New Roman" w:cs="Times New Roman"/>
-          <w:sz w:val="23"/>
-          <w:szCs w:val="23"/>
-        </w:rPr>
-      </w:pPr>
-      <w:r>
-        <w:rPr>
-          <w:rFonts w:ascii="Times New Roman" w:hAnsi="Times New Roman" w:cs="Times New Roman"/>
           <w:sz w:val="28"/>
           <w:szCs w:val="28"/>
         </w:rPr>
-        <w:t>Advising experience</w:t>
-      </w:r>
-    </w:p>
-    <w:p>
-      <w:pPr>
-        <w:pStyle w:val="NoSpacing"/>
-        <w:rPr>
-          <w:rFonts w:ascii="Times New Roman" w:hAnsi="Times New Roman" w:cs="Times New Roman"/>
-        </w:rPr>
-      </w:pPr>
-      <w:r>
-        <w:rPr>
-          <w:rFonts w:ascii="Times New Roman" w:hAnsi="Times New Roman" w:cs="Times New Roman"/>
-        </w:rPr>
-        <w:t>Master’s student independent study advisor, Olivia Cody, Spring 2018</w:t>
-      </w:r>
-      <w:r>
-        <w:rPr>
-          <w:rFonts w:ascii="Times New Roman" w:hAnsi="Times New Roman" w:cs="Times New Roman"/>
-        </w:rPr>
-        <w:br/>
-      </w:r>
-      <w:r>
-        <w:rPr>
-          <w:rFonts w:ascii="Times New Roman" w:hAnsi="Times New Roman" w:cs="Times New Roman"/>
-        </w:rPr>
-        <w:t>Undergraduate Honors Thesis Advisor, James Cole, Fall 2013</w:t>
-      </w:r>
-    </w:p>
-    <w:p>
-      <w:pPr>
-        <w:pStyle w:val="NoSpacing"/>
-        <w:rPr>
-          <w:rFonts w:ascii="Times New Roman" w:hAnsi="Times New Roman" w:cs="Times New Roman"/>
-        </w:rPr>
-      </w:pPr>
-    </w:p>
-    <w:p>
-      <w:pPr>
-        <w:pStyle w:val="NoSpacing"/>
-        <w:rPr>
-          <w:rFonts w:ascii="Times New Roman" w:hAnsi="Times New Roman" w:cs="Times New Roman"/>
-          <w:sz w:val="23"/>
-          <w:szCs w:val="23"/>
-        </w:rPr>
-      </w:pPr>
-    </w:p>
-    <w:p>
-      <w:pPr>
-        <w:pStyle w:val="NoSpacing"/>
+      </w:pPr>
+    </w:p>
+    <w:p>
+      <w:pPr>
+        <w:pStyle w:val="NoSpacing"/>
+        <w:rPr>
+          <w:rFonts w:ascii="Times New Roman" w:hAnsi="Times New Roman" w:cs="Times New Roman"/>
+          <w:sz w:val="23"/>
+          <w:szCs w:val="23"/>
+        </w:rPr>
+      </w:pPr>
+      <w:r>
         <w:rPr>
           <w:rFonts w:ascii="Times New Roman" w:hAnsi="Times New Roman" w:cs="Times New Roman"/>
           <w:sz w:val="28"/>
           <w:szCs w:val="28"/>
         </w:rPr>
-      </w:pPr>
-      <w:r>
+        <w:lastRenderedPageBreak/>
+        <w:t>Advising experience</w:t>
+      </w:r>
+    </w:p>
+    <w:p>
+      <w:pPr>
+        <w:pStyle w:val="NoSpacing"/>
+        <w:rPr>
+          <w:rFonts w:ascii="Times New Roman" w:hAnsi="Times New Roman" w:cs="Times New Roman"/>
+        </w:rPr>
+      </w:pPr>
+      <w:r>
+        <w:rPr>
+          <w:rFonts w:ascii="Times New Roman" w:hAnsi="Times New Roman" w:cs="Times New Roman"/>
+        </w:rPr>
+        <w:t>Master’s student independent study advisor, Olivia Cody, Spring 2018</w:t>
+      </w:r>
+      <w:r>
+        <w:rPr>
+          <w:rFonts w:ascii="Times New Roman" w:hAnsi="Times New Roman" w:cs="Times New Roman"/>
+        </w:rPr>
+        <w:br/>
+      </w:r>
+      <w:r>
+        <w:rPr>
+          <w:rFonts w:ascii="Times New Roman" w:hAnsi="Times New Roman" w:cs="Times New Roman"/>
+        </w:rPr>
+        <w:t>Undergraduate Honors Thesis Advisor, James Cole, Fall 2013</w:t>
+      </w:r>
+    </w:p>
+    <w:p>
+      <w:pPr>
+        <w:pStyle w:val="NoSpacing"/>
+        <w:rPr>
+          <w:rFonts w:ascii="Times New Roman" w:hAnsi="Times New Roman" w:cs="Times New Roman"/>
+        </w:rPr>
+      </w:pPr>
+    </w:p>
+    <w:p>
+      <w:pPr>
+        <w:pStyle w:val="NoSpacing"/>
+        <w:rPr>
+          <w:rFonts w:ascii="Times New Roman" w:hAnsi="Times New Roman" w:cs="Times New Roman"/>
+          <w:sz w:val="23"/>
+          <w:szCs w:val="23"/>
+        </w:rPr>
+      </w:pPr>
+    </w:p>
+    <w:p>
+      <w:pPr>
+        <w:pStyle w:val="NoSpacing"/>
         <w:rPr>
           <w:rFonts w:ascii="Times New Roman" w:hAnsi="Times New Roman" w:cs="Times New Roman"/>
           <w:sz w:val="28"/>
           <w:szCs w:val="28"/>
         </w:rPr>
-        <w:lastRenderedPageBreak/>
+      </w:pPr>
+      <w:r>
+        <w:rPr>
+          <w:rFonts w:ascii="Times New Roman" w:hAnsi="Times New Roman" w:cs="Times New Roman"/>
+          <w:sz w:val="28"/>
+          <w:szCs w:val="28"/>
+        </w:rPr>
         <w:t>Editorial duties</w:t>
       </w:r>
     </w:p>
@@ -10153,7 +10374,7 @@
 </file>
 
 <file path=customXml/itemProps1.xml><?xml version="1.0" encoding="utf-8"?>
-<ds:datastoreItem xmlns:ds="http://schemas.openxmlformats.org/officeDocument/2006/customXml" ds:itemID="{D497B9ED-6EB2-45B3-A5EF-0E99A9AC68F8}">
+<ds:datastoreItem xmlns:ds="http://schemas.openxmlformats.org/officeDocument/2006/customXml" ds:itemID="{59C8C327-C4B8-40EC-80EA-E1B218F677E0}">
   <ds:schemaRefs>
     <ds:schemaRef ds:uri="http://schemas.openxmlformats.org/officeDocument/2006/bibliography"/>
   </ds:schemaRefs>

</xml_diff>

<commit_message>
The stage 1 RR with Anna.
</commit_message>
<xml_diff>
--- a/cv.docx
+++ b/cv.docx
@@ -4602,6 +4602,7 @@
         <w:ind w:left="720" w:hanging="720"/>
         <w:rPr>
           <w:rFonts w:ascii="Times New Roman" w:hAnsi="Times New Roman" w:cs="Times New Roman"/>
+          <w:bCs/>
           <w:color w:val="000000"/>
           <w:shd w:val="clear" w:color="auto" w:fill="FFFFFF"/>
         </w:rPr>
@@ -4639,6 +4640,69 @@
         <w:ind w:left="720" w:hanging="720"/>
         <w:rPr>
           <w:rFonts w:ascii="Times New Roman" w:hAnsi="Times New Roman" w:cs="Times New Roman"/>
+          <w:color w:val="000000"/>
+          <w:shd w:val="clear" w:color="auto" w:fill="FFFFFF"/>
+        </w:rPr>
+      </w:pPr>
+      <w:r>
+        <w:rPr>
+          <w:rFonts w:ascii="Times New Roman" w:hAnsi="Times New Roman" w:cs="Times New Roman"/>
+          <w:color w:val="000000"/>
+          <w:shd w:val="clear" w:color="auto" w:fill="FFFFFF"/>
+        </w:rPr>
+        <w:t xml:space="preserve">George, A. R., Wesselmann, E. D., </w:t>
+      </w:r>
+      <w:r>
+        <w:rPr>
+          <w:rFonts w:ascii="Times New Roman" w:hAnsi="Times New Roman" w:cs="Times New Roman"/>
+          <w:b/>
+          <w:color w:val="000000"/>
+          <w:shd w:val="clear" w:color="auto" w:fill="FFFFFF"/>
+        </w:rPr>
+        <w:t>Hilgard, J.</w:t>
+      </w:r>
+      <w:r>
+        <w:rPr>
+          <w:rFonts w:ascii="Times New Roman" w:hAnsi="Times New Roman" w:cs="Times New Roman"/>
+          <w:color w:val="000000"/>
+          <w:shd w:val="clear" w:color="auto" w:fill="FFFFFF"/>
+        </w:rPr>
+        <w:t xml:space="preserve">, Young, A. I., &amp; van </w:t>
+      </w:r>
+      <w:proofErr w:type="spellStart"/>
+      <w:r>
+        <w:rPr>
+          <w:rFonts w:ascii="Times New Roman" w:hAnsi="Times New Roman" w:cs="Times New Roman"/>
+          <w:color w:val="000000"/>
+          <w:shd w:val="clear" w:color="auto" w:fill="FFFFFF"/>
+        </w:rPr>
+        <w:t>Beest</w:t>
+      </w:r>
+      <w:proofErr w:type="spellEnd"/>
+      <w:r>
+        <w:rPr>
+          <w:rFonts w:ascii="Times New Roman" w:hAnsi="Times New Roman" w:cs="Times New Roman"/>
+          <w:color w:val="000000"/>
+          <w:shd w:val="clear" w:color="auto" w:fill="FFFFFF"/>
+        </w:rPr>
+        <w:t xml:space="preserve">, I. (In-principle acceptance of registered report). The effect of thinking about being excluded by God on well-being: A replication and extension. </w:t>
+      </w:r>
+      <w:r>
+        <w:rPr>
+          <w:rFonts w:ascii="Times New Roman" w:hAnsi="Times New Roman" w:cs="Times New Roman"/>
+          <w:i/>
+          <w:color w:val="000000"/>
+          <w:shd w:val="clear" w:color="auto" w:fill="FFFFFF"/>
+        </w:rPr>
+        <w:t>The International Journal for the Psychology of Religion</w:t>
+      </w:r>
+    </w:p>
+    <w:p>
+      <w:pPr>
+        <w:pStyle w:val="NoSpacing"/>
+        <w:ind w:left="720" w:hanging="720"/>
+        <w:rPr>
+          <w:rFonts w:ascii="Times New Roman" w:hAnsi="Times New Roman" w:cs="Times New Roman"/>
           <w:sz w:val="32"/>
           <w:szCs w:val="32"/>
         </w:rPr>
@@ -4749,6 +4813,7 @@
           <w:rFonts w:ascii="Times New Roman" w:hAnsi="Times New Roman" w:cs="Times New Roman"/>
           <w:b/>
         </w:rPr>
+        <w:lastRenderedPageBreak/>
         <w:t xml:space="preserve">Hilgard, J., </w:t>
       </w:r>
       <w:r>
@@ -4822,7 +4887,6 @@
           <w:rFonts w:ascii="Times New Roman" w:hAnsi="Times New Roman" w:cs="Times New Roman"/>
           <w:b/>
         </w:rPr>
-        <w:lastRenderedPageBreak/>
         <w:t>Hilgard, J.</w:t>
       </w:r>
       <w:r>
@@ -5706,6 +5770,8 @@
         <w:ind w:left="720" w:hanging="720"/>
         <w:rPr>
           <w:rFonts w:ascii="Times New Roman" w:hAnsi="Times New Roman" w:cs="Times New Roman"/>
+          <w:sz w:val="32"/>
+          <w:szCs w:val="32"/>
         </w:rPr>
       </w:pPr>
       <w:r>
@@ -5726,32 +5792,6 @@
         </w:rPr>
         <w:tab/>
         <w:t>Washington University</w:t>
-      </w:r>
-    </w:p>
-    <w:p>
-      <w:pPr>
-        <w:pStyle w:val="NoSpacing"/>
-        <w:ind w:left="720" w:hanging="720"/>
-        <w:rPr>
-          <w:rFonts w:ascii="Times New Roman" w:hAnsi="Times New Roman" w:cs="Times New Roman"/>
-        </w:rPr>
-      </w:pPr>
-    </w:p>
-    <w:p>
-      <w:pPr>
-        <w:rPr>
-          <w:rFonts w:ascii="Times New Roman" w:hAnsi="Times New Roman" w:cs="Times New Roman"/>
-          <w:sz w:val="32"/>
-          <w:szCs w:val="32"/>
-        </w:rPr>
-      </w:pPr>
-      <w:r>
-        <w:rPr>
-          <w:rFonts w:ascii="Times New Roman" w:hAnsi="Times New Roman" w:cs="Times New Roman"/>
-          <w:sz w:val="32"/>
-          <w:szCs w:val="32"/>
-        </w:rPr>
-        <w:br w:type="page"/>
       </w:r>
     </w:p>
     <w:p>
@@ -7501,7 +7541,15 @@
           <w:color w:val="222222"/>
           <w:shd w:val="clear" w:color="auto" w:fill="FFFFFF"/>
         </w:rPr>
-        <w:t>Dear, K., Dutton, K., &amp; Fox, E. (2019). Do ‘watching eyes’ influence antisocial behavior? A systematic review &amp; meta-analysis. </w:t>
+        <w:t>Dear, K., Dutton, K., &amp; Fox, E. (2019). Do ‘watching eyes’ influence antisocial behavior? A systematic review &amp; meta-analysis.</w:t>
+      </w:r>
+      <w:r>
+        <w:rPr>
+          <w:rFonts w:ascii="Times New Roman" w:hAnsi="Times New Roman" w:cs="Times New Roman"/>
+          <w:color w:val="222222"/>
+          <w:shd w:val="clear" w:color="auto" w:fill="FFFFFF"/>
+        </w:rPr>
+        <w:t xml:space="preserve"> </w:t>
       </w:r>
       <w:r>
         <w:rPr>
@@ -7519,7 +7567,15 @@
           <w:color w:val="222222"/>
           <w:shd w:val="clear" w:color="auto" w:fill="FFFFFF"/>
         </w:rPr>
-        <w:t>, </w:t>
+        <w:t>,</w:t>
+      </w:r>
+      <w:r>
+        <w:rPr>
+          <w:rFonts w:ascii="Times New Roman" w:hAnsi="Times New Roman" w:cs="Times New Roman"/>
+          <w:color w:val="222222"/>
+          <w:shd w:val="clear" w:color="auto" w:fill="FFFFFF"/>
+        </w:rPr>
+        <w:t xml:space="preserve"> </w:t>
       </w:r>
       <w:r>
         <w:rPr>
@@ -7608,7 +7664,15 @@
           <w:color w:val="222222"/>
           <w:shd w:val="clear" w:color="auto" w:fill="FFFFFF"/>
         </w:rPr>
-        <w:t>, S., &amp; Bushman, B. J. (2018). Effects of weapons on aggressive thoughts, angry feelings, hostile appraisals, and aggressive behavior: A meta-analytic review of the weapons effect literature. </w:t>
+        <w:t>, S., &amp; Bushman, B. J. (2018). Effects of weapons on aggressive thoughts, angry feelings, hostile appraisals, and aggressive behavior: A meta-analytic review of the weapons effect literature.</w:t>
+      </w:r>
+      <w:r>
+        <w:rPr>
+          <w:rFonts w:ascii="Times New Roman" w:hAnsi="Times New Roman" w:cs="Times New Roman"/>
+          <w:color w:val="222222"/>
+          <w:shd w:val="clear" w:color="auto" w:fill="FFFFFF"/>
+        </w:rPr>
+        <w:t xml:space="preserve"> </w:t>
       </w:r>
       <w:r>
         <w:rPr>
@@ -7626,7 +7690,15 @@
           <w:color w:val="222222"/>
           <w:shd w:val="clear" w:color="auto" w:fill="FFFFFF"/>
         </w:rPr>
-        <w:t>, </w:t>
+        <w:t>,</w:t>
+      </w:r>
+      <w:r>
+        <w:rPr>
+          <w:rFonts w:ascii="Times New Roman" w:hAnsi="Times New Roman" w:cs="Times New Roman"/>
+          <w:color w:val="222222"/>
+          <w:shd w:val="clear" w:color="auto" w:fill="FFFFFF"/>
+        </w:rPr>
+        <w:t xml:space="preserve"> </w:t>
       </w:r>
       <w:r>
         <w:rPr>
@@ -7699,7 +7771,15 @@
           <w:color w:val="222222"/>
           <w:shd w:val="clear" w:color="auto" w:fill="FFFFFF"/>
         </w:rPr>
-        <w:t>, M., &amp; Bushman, B. J. (2013). The more you play, the more aggressive you become: A long-term experimental study of cumulative violent video game effects on hostile expectations and aggressive behavior. </w:t>
+        <w:t>, M., &amp; Bushman, B. J. (2013). The more you play, the more aggressive you become: A long-term experimental study of cumulative violent video game effects on hostile expectations and aggressive behavior.</w:t>
+      </w:r>
+      <w:r>
+        <w:rPr>
+          <w:rFonts w:ascii="Times New Roman" w:hAnsi="Times New Roman" w:cs="Times New Roman"/>
+          <w:color w:val="222222"/>
+          <w:shd w:val="clear" w:color="auto" w:fill="FFFFFF"/>
+        </w:rPr>
+        <w:t xml:space="preserve"> </w:t>
       </w:r>
       <w:r>
         <w:rPr>
@@ -7717,7 +7797,15 @@
           <w:color w:val="222222"/>
           <w:shd w:val="clear" w:color="auto" w:fill="FFFFFF"/>
         </w:rPr>
-        <w:t>, </w:t>
+        <w:t>,</w:t>
+      </w:r>
+      <w:r>
+        <w:rPr>
+          <w:rFonts w:ascii="Times New Roman" w:hAnsi="Times New Roman" w:cs="Times New Roman"/>
+          <w:color w:val="222222"/>
+          <w:shd w:val="clear" w:color="auto" w:fill="FFFFFF"/>
+        </w:rPr>
+        <w:t xml:space="preserve"> </w:t>
       </w:r>
       <w:r>
         <w:rPr>
@@ -7772,17 +7860,15 @@
           <w:color w:val="222222"/>
           <w:shd w:val="clear" w:color="auto" w:fill="FFFFFF"/>
         </w:rPr>
-        <w:t>, L., &amp; Bushman, B. J. (2012). Viewing the world through “blood-red tinted glasses”: The hostile expectation bias mediates the link between violent video game exposure and aggre</w:t>
-      </w:r>
-      <w:bookmarkStart w:id="0" w:name="_GoBack"/>
-      <w:bookmarkEnd w:id="0"/>
+        <w:t>, L., &amp; Bushman, B. J. (2012). Viewing the world through “blood-red tinted glasses”: The hostile expectation bias mediates the link between violent video game exposure and aggression.</w:t>
+      </w:r>
       <w:r>
         <w:rPr>
           <w:rFonts w:ascii="Times New Roman" w:hAnsi="Times New Roman" w:cs="Times New Roman"/>
           <w:color w:val="222222"/>
           <w:shd w:val="clear" w:color="auto" w:fill="FFFFFF"/>
         </w:rPr>
-        <w:t>ssion. </w:t>
+        <w:t xml:space="preserve"> </w:t>
       </w:r>
       <w:r>
         <w:rPr>
@@ -7800,7 +7886,15 @@
           <w:color w:val="222222"/>
           <w:shd w:val="clear" w:color="auto" w:fill="FFFFFF"/>
         </w:rPr>
-        <w:t>, </w:t>
+        <w:t>,</w:t>
+      </w:r>
+      <w:r>
+        <w:rPr>
+          <w:rFonts w:ascii="Times New Roman" w:hAnsi="Times New Roman" w:cs="Times New Roman"/>
+          <w:color w:val="222222"/>
+          <w:shd w:val="clear" w:color="auto" w:fill="FFFFFF"/>
+        </w:rPr>
+        <w:t xml:space="preserve"> </w:t>
       </w:r>
       <w:r>
         <w:rPr>
@@ -7855,7 +7949,15 @@
           <w:color w:val="222222"/>
           <w:shd w:val="clear" w:color="auto" w:fill="FFFFFF"/>
         </w:rPr>
-        <w:t>, D. O. (2014). Video games do affect social outcomes: A meta-analytic review of the effects of violent and prosocial video game play. </w:t>
+        <w:t>, D. O. (2014). Video games do affect social outcomes: A meta-analytic review of the effects of violent and prosocial video game play.</w:t>
+      </w:r>
+      <w:r>
+        <w:rPr>
+          <w:rFonts w:ascii="Times New Roman" w:hAnsi="Times New Roman" w:cs="Times New Roman"/>
+          <w:color w:val="222222"/>
+          <w:shd w:val="clear" w:color="auto" w:fill="FFFFFF"/>
+        </w:rPr>
+        <w:t xml:space="preserve"> </w:t>
       </w:r>
       <w:r>
         <w:rPr>
@@ -7865,15 +7967,7 @@
           <w:color w:val="222222"/>
           <w:shd w:val="clear" w:color="auto" w:fill="FFFFFF"/>
         </w:rPr>
-        <w:t>Personality and social psychology bulletin</w:t>
-      </w:r>
-      <w:r>
-        <w:rPr>
-          <w:rFonts w:ascii="Times New Roman" w:hAnsi="Times New Roman" w:cs="Times New Roman"/>
-          <w:color w:val="222222"/>
-          <w:shd w:val="clear" w:color="auto" w:fill="FFFFFF"/>
-        </w:rPr>
-        <w:t>, </w:t>
+        <w:t xml:space="preserve">Personality and </w:t>
       </w:r>
       <w:r>
         <w:rPr>
@@ -7883,355 +7977,7 @@
           <w:color w:val="222222"/>
           <w:shd w:val="clear" w:color="auto" w:fill="FFFFFF"/>
         </w:rPr>
-        <w:t>40</w:t>
-      </w:r>
-      <w:r>
-        <w:rPr>
-          <w:rFonts w:ascii="Times New Roman" w:hAnsi="Times New Roman" w:cs="Times New Roman"/>
-          <w:color w:val="222222"/>
-          <w:shd w:val="clear" w:color="auto" w:fill="FFFFFF"/>
-        </w:rPr>
-        <w:t>(5), 578-589.</w:t>
-      </w:r>
-    </w:p>
-    <w:p>
-      <w:pPr>
-        <w:pStyle w:val="NoSpacing"/>
-        <w:rPr>
-          <w:rFonts w:ascii="Times New Roman" w:hAnsi="Times New Roman" w:cs="Times New Roman"/>
-          <w:sz w:val="28"/>
-          <w:szCs w:val="28"/>
-        </w:rPr>
-      </w:pPr>
-    </w:p>
-    <w:p>
-      <w:pPr>
-        <w:pStyle w:val="NoSpacing"/>
-        <w:rPr>
-          <w:rFonts w:ascii="Times New Roman" w:hAnsi="Times New Roman" w:cs="Times New Roman"/>
-          <w:sz w:val="28"/>
-          <w:szCs w:val="28"/>
-        </w:rPr>
-      </w:pPr>
-      <w:r>
-        <w:rPr>
-          <w:rFonts w:ascii="Times New Roman" w:hAnsi="Times New Roman" w:cs="Times New Roman"/>
-          <w:sz w:val="28"/>
-          <w:szCs w:val="28"/>
-        </w:rPr>
-        <w:t>Retractions motivated by my work</w:t>
-      </w:r>
-    </w:p>
-    <w:p>
-      <w:pPr>
-        <w:pStyle w:val="NoSpacing"/>
-        <w:ind w:left="720" w:hanging="720"/>
-        <w:rPr>
-          <w:rFonts w:ascii="Times New Roman" w:hAnsi="Times New Roman" w:cs="Times New Roman"/>
-          <w:color w:val="222222"/>
-          <w:shd w:val="clear" w:color="auto" w:fill="FFFFFF"/>
-        </w:rPr>
-      </w:pPr>
-      <w:r>
-        <w:rPr>
-          <w:rFonts w:ascii="Times New Roman" w:hAnsi="Times New Roman" w:cs="Times New Roman"/>
-          <w:color w:val="222222"/>
-          <w:shd w:val="clear" w:color="auto" w:fill="FFFFFF"/>
-        </w:rPr>
-        <w:t xml:space="preserve">Zhang, Q., </w:t>
-      </w:r>
-      <w:proofErr w:type="spellStart"/>
-      <w:r>
-        <w:rPr>
-          <w:rFonts w:ascii="Times New Roman" w:hAnsi="Times New Roman" w:cs="Times New Roman"/>
-          <w:color w:val="222222"/>
-          <w:shd w:val="clear" w:color="auto" w:fill="FFFFFF"/>
-        </w:rPr>
-        <w:t>Espelage</w:t>
-      </w:r>
-      <w:proofErr w:type="spellEnd"/>
-      <w:r>
-        <w:rPr>
-          <w:rFonts w:ascii="Times New Roman" w:hAnsi="Times New Roman" w:cs="Times New Roman"/>
-          <w:color w:val="222222"/>
-          <w:shd w:val="clear" w:color="auto" w:fill="FFFFFF"/>
-        </w:rPr>
-        <w:t>, D</w:t>
-      </w:r>
-      <w:r>
-        <w:rPr>
-          <w:rFonts w:ascii="Times New Roman" w:hAnsi="Times New Roman" w:cs="Times New Roman"/>
-          <w:color w:val="222222"/>
-          <w:shd w:val="clear" w:color="auto" w:fill="FFFFFF"/>
-        </w:rPr>
-        <w:t>.L.</w:t>
-      </w:r>
-      <w:r>
-        <w:rPr>
-          <w:rFonts w:ascii="Times New Roman" w:hAnsi="Times New Roman" w:cs="Times New Roman"/>
-          <w:color w:val="222222"/>
-          <w:shd w:val="clear" w:color="auto" w:fill="FFFFFF"/>
-        </w:rPr>
-        <w:t xml:space="preserve">, &amp; Zhang, D. H. (2018). </w:t>
-      </w:r>
-      <w:r>
-        <w:rPr>
-          <w:rFonts w:ascii="Times New Roman" w:hAnsi="Times New Roman" w:cs="Times New Roman"/>
-          <w:color w:val="222222"/>
-          <w:shd w:val="clear" w:color="auto" w:fill="FFFFFF"/>
-        </w:rPr>
-        <w:t xml:space="preserve">RETRACTED: </w:t>
-      </w:r>
-      <w:r>
-        <w:rPr>
-          <w:rFonts w:ascii="Times New Roman" w:hAnsi="Times New Roman" w:cs="Times New Roman"/>
-          <w:color w:val="222222"/>
-          <w:shd w:val="clear" w:color="auto" w:fill="FFFFFF"/>
-        </w:rPr>
-        <w:t>The Priming Effect of</w:t>
-      </w:r>
-      <w:r>
-        <w:rPr>
-          <w:rFonts w:ascii="Times New Roman" w:hAnsi="Times New Roman" w:cs="Times New Roman"/>
-          <w:color w:val="222222"/>
-          <w:shd w:val="clear" w:color="auto" w:fill="FFFFFF"/>
-        </w:rPr>
-        <w:t xml:space="preserve"> </w:t>
-      </w:r>
-      <w:r>
-        <w:rPr>
-          <w:rFonts w:ascii="Times New Roman" w:hAnsi="Times New Roman" w:cs="Times New Roman"/>
-          <w:color w:val="222222"/>
-          <w:shd w:val="clear" w:color="auto" w:fill="FFFFFF"/>
-        </w:rPr>
-        <w:t xml:space="preserve">Violent Game Play on Aggression Among Adolescents. </w:t>
-      </w:r>
-      <w:r>
-        <w:rPr>
-          <w:rFonts w:ascii="Times New Roman" w:hAnsi="Times New Roman" w:cs="Times New Roman"/>
-          <w:i/>
-          <w:color w:val="222222"/>
-          <w:shd w:val="clear" w:color="auto" w:fill="FFFFFF"/>
-        </w:rPr>
-        <w:t>Youth &amp; Society</w:t>
-      </w:r>
-      <w:r>
-        <w:rPr>
-          <w:rFonts w:ascii="Times New Roman" w:hAnsi="Times New Roman" w:cs="Times New Roman"/>
-          <w:color w:val="222222"/>
-          <w:shd w:val="clear" w:color="auto" w:fill="FFFFFF"/>
-        </w:rPr>
-        <w:t>.</w:t>
-      </w:r>
-      <w:r>
-        <w:rPr>
-          <w:rFonts w:ascii="Times New Roman" w:hAnsi="Times New Roman" w:cs="Times New Roman"/>
-          <w:color w:val="222222"/>
-          <w:shd w:val="clear" w:color="auto" w:fill="FFFFFF"/>
-        </w:rPr>
-        <w:t xml:space="preserve"> </w:t>
-      </w:r>
-      <w:proofErr w:type="spellStart"/>
-      <w:r>
-        <w:rPr>
-          <w:rFonts w:ascii="Times New Roman" w:hAnsi="Times New Roman" w:cs="Times New Roman"/>
-          <w:color w:val="222222"/>
-          <w:shd w:val="clear" w:color="auto" w:fill="FFFFFF"/>
-        </w:rPr>
-        <w:t>d</w:t>
-      </w:r>
-      <w:r>
-        <w:rPr>
-          <w:rFonts w:ascii="Times New Roman" w:hAnsi="Times New Roman" w:cs="Times New Roman"/>
-          <w:color w:val="222222"/>
-          <w:shd w:val="clear" w:color="auto" w:fill="FFFFFF"/>
-        </w:rPr>
-        <w:t>oi</w:t>
-      </w:r>
-      <w:proofErr w:type="spellEnd"/>
-      <w:r>
-        <w:rPr>
-          <w:rFonts w:ascii="Times New Roman" w:hAnsi="Times New Roman" w:cs="Times New Roman"/>
-          <w:color w:val="222222"/>
-          <w:shd w:val="clear" w:color="auto" w:fill="FFFFFF"/>
-        </w:rPr>
-        <w:t>: 10.1177/0044118X18770309</w:t>
-      </w:r>
-    </w:p>
-    <w:p>
-      <w:pPr>
-        <w:pStyle w:val="NoSpacing"/>
-        <w:ind w:left="720" w:hanging="720"/>
-        <w:rPr>
-          <w:rFonts w:ascii="Times New Roman" w:hAnsi="Times New Roman" w:cs="Times New Roman"/>
-          <w:color w:val="222222"/>
-          <w:shd w:val="clear" w:color="auto" w:fill="FFFFFF"/>
-        </w:rPr>
-      </w:pPr>
-      <w:r>
-        <w:rPr>
-          <w:rFonts w:ascii="Times New Roman" w:hAnsi="Times New Roman" w:cs="Times New Roman"/>
-          <w:color w:val="222222"/>
-          <w:shd w:val="clear" w:color="auto" w:fill="FFFFFF"/>
-        </w:rPr>
-        <w:t xml:space="preserve">Zhang, Q., </w:t>
-      </w:r>
-      <w:proofErr w:type="spellStart"/>
-      <w:r>
-        <w:rPr>
-          <w:rFonts w:ascii="Times New Roman" w:hAnsi="Times New Roman" w:cs="Times New Roman"/>
-          <w:color w:val="222222"/>
-          <w:shd w:val="clear" w:color="auto" w:fill="FFFFFF"/>
-        </w:rPr>
-        <w:t>Espelage</w:t>
-      </w:r>
-      <w:proofErr w:type="spellEnd"/>
-      <w:r>
-        <w:rPr>
-          <w:rFonts w:ascii="Times New Roman" w:hAnsi="Times New Roman" w:cs="Times New Roman"/>
-          <w:color w:val="222222"/>
-          <w:shd w:val="clear" w:color="auto" w:fill="FFFFFF"/>
-        </w:rPr>
-        <w:t xml:space="preserve">, D.L., &amp; </w:t>
-      </w:r>
-      <w:proofErr w:type="spellStart"/>
-      <w:r>
-        <w:rPr>
-          <w:rFonts w:ascii="Times New Roman" w:hAnsi="Times New Roman" w:cs="Times New Roman"/>
-          <w:color w:val="222222"/>
-          <w:shd w:val="clear" w:color="auto" w:fill="FFFFFF"/>
-        </w:rPr>
-        <w:t>Rost</w:t>
-      </w:r>
-      <w:proofErr w:type="spellEnd"/>
-      <w:r>
-        <w:rPr>
-          <w:rFonts w:ascii="Times New Roman" w:hAnsi="Times New Roman" w:cs="Times New Roman"/>
-          <w:color w:val="222222"/>
-          <w:shd w:val="clear" w:color="auto" w:fill="FFFFFF"/>
-        </w:rPr>
-        <w:t xml:space="preserve">, D. H. (2018). </w:t>
-      </w:r>
-      <w:r>
-        <w:rPr>
-          <w:rFonts w:ascii="Times New Roman" w:hAnsi="Times New Roman" w:cs="Times New Roman"/>
-          <w:color w:val="222222"/>
-          <w:shd w:val="clear" w:color="auto" w:fill="FFFFFF"/>
-        </w:rPr>
-        <w:t xml:space="preserve">RETRACTED: </w:t>
-      </w:r>
-      <w:r>
-        <w:rPr>
-          <w:rFonts w:ascii="Times New Roman" w:hAnsi="Times New Roman" w:cs="Times New Roman"/>
-          <w:color w:val="222222"/>
-          <w:shd w:val="clear" w:color="auto" w:fill="FFFFFF"/>
-        </w:rPr>
-        <w:t>Short-term exposure to</w:t>
-      </w:r>
-      <w:r>
-        <w:rPr>
-          <w:rFonts w:ascii="Times New Roman" w:hAnsi="Times New Roman" w:cs="Times New Roman"/>
-          <w:color w:val="222222"/>
-          <w:shd w:val="clear" w:color="auto" w:fill="FFFFFF"/>
-        </w:rPr>
-        <w:t xml:space="preserve"> </w:t>
-      </w:r>
-      <w:r>
-        <w:rPr>
-          <w:rFonts w:ascii="Times New Roman" w:hAnsi="Times New Roman" w:cs="Times New Roman"/>
-          <w:color w:val="222222"/>
-          <w:shd w:val="clear" w:color="auto" w:fill="FFFFFF"/>
-        </w:rPr>
-        <w:t xml:space="preserve">movie violence and implicit aggression during adolescence. </w:t>
-      </w:r>
-      <w:r>
-        <w:rPr>
-          <w:rFonts w:ascii="Times New Roman" w:hAnsi="Times New Roman" w:cs="Times New Roman"/>
-          <w:i/>
-          <w:color w:val="222222"/>
-          <w:shd w:val="clear" w:color="auto" w:fill="FFFFFF"/>
-        </w:rPr>
-        <w:t xml:space="preserve">Youth &amp; </w:t>
-      </w:r>
-      <w:proofErr w:type="spellStart"/>
-      <w:r>
-        <w:rPr>
-          <w:rFonts w:ascii="Times New Roman" w:hAnsi="Times New Roman" w:cs="Times New Roman"/>
-          <w:i/>
-          <w:color w:val="222222"/>
-          <w:shd w:val="clear" w:color="auto" w:fill="FFFFFF"/>
-        </w:rPr>
-        <w:t>Society</w:t>
-      </w:r>
-      <w:r>
-        <w:rPr>
-          <w:rFonts w:ascii="Times New Roman" w:hAnsi="Times New Roman" w:cs="Times New Roman"/>
-          <w:color w:val="222222"/>
-          <w:shd w:val="clear" w:color="auto" w:fill="FFFFFF"/>
-        </w:rPr>
-        <w:t>.</w:t>
-      </w:r>
-      <w:r>
-        <w:rPr>
-          <w:rFonts w:ascii="Times New Roman" w:hAnsi="Times New Roman" w:cs="Times New Roman"/>
-          <w:color w:val="222222"/>
-          <w:shd w:val="clear" w:color="auto" w:fill="FFFFFF"/>
-        </w:rPr>
-        <w:t xml:space="preserve"> d</w:t>
-      </w:r>
-      <w:r>
-        <w:rPr>
-          <w:rFonts w:ascii="Times New Roman" w:hAnsi="Times New Roman" w:cs="Times New Roman"/>
-          <w:color w:val="222222"/>
-          <w:shd w:val="clear" w:color="auto" w:fill="FFFFFF"/>
-        </w:rPr>
-        <w:t>oi</w:t>
-      </w:r>
-      <w:proofErr w:type="spellEnd"/>
-      <w:r>
-        <w:rPr>
-          <w:rFonts w:ascii="Times New Roman" w:hAnsi="Times New Roman" w:cs="Times New Roman"/>
-          <w:color w:val="222222"/>
-          <w:shd w:val="clear" w:color="auto" w:fill="FFFFFF"/>
-        </w:rPr>
-        <w:t>: 10.1177/0044118X18775846</w:t>
-      </w:r>
-    </w:p>
-    <w:p>
-      <w:pPr>
-        <w:pStyle w:val="NoSpacing"/>
-        <w:ind w:left="720" w:hanging="720"/>
-        <w:rPr>
-          <w:rFonts w:ascii="Times New Roman" w:hAnsi="Times New Roman" w:cs="Times New Roman"/>
-          <w:color w:val="222222"/>
-          <w:shd w:val="clear" w:color="auto" w:fill="FFFFFF"/>
-        </w:rPr>
-      </w:pPr>
-      <w:proofErr w:type="spellStart"/>
-      <w:r>
-        <w:rPr>
-          <w:rFonts w:ascii="Times New Roman" w:hAnsi="Times New Roman" w:cs="Times New Roman"/>
-          <w:color w:val="222222"/>
-          <w:shd w:val="clear" w:color="auto" w:fill="FFFFFF"/>
-        </w:rPr>
-        <w:t>Çetin</w:t>
-      </w:r>
-      <w:proofErr w:type="spellEnd"/>
-      <w:r>
-        <w:rPr>
-          <w:rFonts w:ascii="Times New Roman" w:hAnsi="Times New Roman" w:cs="Times New Roman"/>
-          <w:color w:val="222222"/>
-          <w:shd w:val="clear" w:color="auto" w:fill="FFFFFF"/>
-        </w:rPr>
-        <w:t>, Y., Wai, J., Altay, C., &amp; Bushman, B. J. (2016). RETRACTED: Effects of violent media on verbal task performance in gifted and general cohort children.</w:t>
-      </w:r>
-      <w:r>
-        <w:rPr>
-          <w:rFonts w:ascii="Times New Roman" w:hAnsi="Times New Roman" w:cs="Times New Roman"/>
-          <w:color w:val="222222"/>
-          <w:shd w:val="clear" w:color="auto" w:fill="FFFFFF"/>
-        </w:rPr>
-        <w:t xml:space="preserve"> </w:t>
+        <w:t>S</w:t>
       </w:r>
       <w:r>
         <w:rPr>
@@ -8241,23 +7987,7 @@
           <w:color w:val="222222"/>
           <w:shd w:val="clear" w:color="auto" w:fill="FFFFFF"/>
         </w:rPr>
-        <w:t>Gifted Child Quarterly</w:t>
-      </w:r>
-      <w:r>
-        <w:rPr>
-          <w:rFonts w:ascii="Times New Roman" w:hAnsi="Times New Roman" w:cs="Times New Roman"/>
-          <w:color w:val="222222"/>
-          <w:shd w:val="clear" w:color="auto" w:fill="FFFFFF"/>
-        </w:rPr>
-        <w:t>,</w:t>
-      </w:r>
-      <w:r>
-        <w:rPr>
-          <w:rFonts w:ascii="Times New Roman" w:hAnsi="Times New Roman" w:cs="Times New Roman"/>
-          <w:color w:val="222222"/>
-          <w:shd w:val="clear" w:color="auto" w:fill="FFFFFF"/>
-        </w:rPr>
-        <w:t xml:space="preserve"> </w:t>
+        <w:t xml:space="preserve">ocial </w:t>
       </w:r>
       <w:r>
         <w:rPr>
@@ -8267,15 +7997,71 @@
           <w:color w:val="222222"/>
           <w:shd w:val="clear" w:color="auto" w:fill="FFFFFF"/>
         </w:rPr>
-        <w:t>60</w:t>
-      </w:r>
-      <w:r>
-        <w:rPr>
-          <w:rFonts w:ascii="Times New Roman" w:hAnsi="Times New Roman" w:cs="Times New Roman"/>
+        <w:t>P</w:t>
+      </w:r>
+      <w:r>
+        <w:rPr>
+          <w:rFonts w:ascii="Times New Roman" w:hAnsi="Times New Roman" w:cs="Times New Roman"/>
+          <w:i/>
+          <w:iCs/>
           <w:color w:val="222222"/>
           <w:shd w:val="clear" w:color="auto" w:fill="FFFFFF"/>
         </w:rPr>
-        <w:t>(4), 279-286.</w:t>
+        <w:t xml:space="preserve">sychology </w:t>
+      </w:r>
+      <w:r>
+        <w:rPr>
+          <w:rFonts w:ascii="Times New Roman" w:hAnsi="Times New Roman" w:cs="Times New Roman"/>
+          <w:i/>
+          <w:iCs/>
+          <w:color w:val="222222"/>
+          <w:shd w:val="clear" w:color="auto" w:fill="FFFFFF"/>
+        </w:rPr>
+        <w:t>B</w:t>
+      </w:r>
+      <w:r>
+        <w:rPr>
+          <w:rFonts w:ascii="Times New Roman" w:hAnsi="Times New Roman" w:cs="Times New Roman"/>
+          <w:i/>
+          <w:iCs/>
+          <w:color w:val="222222"/>
+          <w:shd w:val="clear" w:color="auto" w:fill="FFFFFF"/>
+        </w:rPr>
+        <w:t>ulletin</w:t>
+      </w:r>
+      <w:r>
+        <w:rPr>
+          <w:rFonts w:ascii="Times New Roman" w:hAnsi="Times New Roman" w:cs="Times New Roman"/>
+          <w:color w:val="222222"/>
+          <w:shd w:val="clear" w:color="auto" w:fill="FFFFFF"/>
+        </w:rPr>
+        <w:t>,</w:t>
+      </w:r>
+      <w:r>
+        <w:rPr>
+          <w:rFonts w:ascii="Times New Roman" w:hAnsi="Times New Roman" w:cs="Times New Roman"/>
+          <w:color w:val="222222"/>
+          <w:shd w:val="clear" w:color="auto" w:fill="FFFFFF"/>
+        </w:rPr>
+        <w:t xml:space="preserve"> </w:t>
+      </w:r>
+      <w:r>
+        <w:rPr>
+          <w:rFonts w:ascii="Times New Roman" w:hAnsi="Times New Roman" w:cs="Times New Roman"/>
+          <w:i/>
+          <w:iCs/>
+          <w:color w:val="222222"/>
+          <w:shd w:val="clear" w:color="auto" w:fill="FFFFFF"/>
+        </w:rPr>
+        <w:t>40</w:t>
+      </w:r>
+      <w:r>
+        <w:rPr>
+          <w:rFonts w:ascii="Times New Roman" w:hAnsi="Times New Roman" w:cs="Times New Roman"/>
+          <w:color w:val="222222"/>
+          <w:shd w:val="clear" w:color="auto" w:fill="FFFFFF"/>
+        </w:rPr>
+        <w:t>(5), 578-589.</w:t>
       </w:r>
     </w:p>
     <w:p>
@@ -8297,22 +8083,405 @@
           <w:szCs w:val="28"/>
         </w:rPr>
       </w:pPr>
-    </w:p>
-    <w:p>
-      <w:pPr>
-        <w:pStyle w:val="NoSpacing"/>
-        <w:rPr>
-          <w:rFonts w:ascii="Times New Roman" w:hAnsi="Times New Roman" w:cs="Times New Roman"/>
-          <w:sz w:val="23"/>
-          <w:szCs w:val="23"/>
-        </w:rPr>
-      </w:pPr>
       <w:r>
         <w:rPr>
           <w:rFonts w:ascii="Times New Roman" w:hAnsi="Times New Roman" w:cs="Times New Roman"/>
           <w:sz w:val="28"/>
           <w:szCs w:val="28"/>
         </w:rPr>
+        <w:t>Retractions motivated by my work</w:t>
+      </w:r>
+    </w:p>
+    <w:p>
+      <w:pPr>
+        <w:pStyle w:val="NoSpacing"/>
+        <w:ind w:left="720" w:hanging="720"/>
+        <w:rPr>
+          <w:rFonts w:ascii="Times New Roman" w:hAnsi="Times New Roman" w:cs="Times New Roman"/>
+          <w:color w:val="222222"/>
+          <w:shd w:val="clear" w:color="auto" w:fill="FFFFFF"/>
+        </w:rPr>
+      </w:pPr>
+      <w:r>
+        <w:rPr>
+          <w:rFonts w:ascii="Times New Roman" w:hAnsi="Times New Roman" w:cs="Times New Roman"/>
+          <w:color w:val="222222"/>
+          <w:shd w:val="clear" w:color="auto" w:fill="FFFFFF"/>
+        </w:rPr>
+        <w:t xml:space="preserve">Zhang, Q., </w:t>
+      </w:r>
+      <w:proofErr w:type="spellStart"/>
+      <w:r>
+        <w:rPr>
+          <w:rFonts w:ascii="Times New Roman" w:hAnsi="Times New Roman" w:cs="Times New Roman"/>
+          <w:color w:val="222222"/>
+          <w:shd w:val="clear" w:color="auto" w:fill="FFFFFF"/>
+        </w:rPr>
+        <w:t>Espelage</w:t>
+      </w:r>
+      <w:proofErr w:type="spellEnd"/>
+      <w:r>
+        <w:rPr>
+          <w:rFonts w:ascii="Times New Roman" w:hAnsi="Times New Roman" w:cs="Times New Roman"/>
+          <w:color w:val="222222"/>
+          <w:shd w:val="clear" w:color="auto" w:fill="FFFFFF"/>
+        </w:rPr>
+        <w:t>, D</w:t>
+      </w:r>
+      <w:r>
+        <w:rPr>
+          <w:rFonts w:ascii="Times New Roman" w:hAnsi="Times New Roman" w:cs="Times New Roman"/>
+          <w:color w:val="222222"/>
+          <w:shd w:val="clear" w:color="auto" w:fill="FFFFFF"/>
+        </w:rPr>
+        <w:t>.L.</w:t>
+      </w:r>
+      <w:r>
+        <w:rPr>
+          <w:rFonts w:ascii="Times New Roman" w:hAnsi="Times New Roman" w:cs="Times New Roman"/>
+          <w:color w:val="222222"/>
+          <w:shd w:val="clear" w:color="auto" w:fill="FFFFFF"/>
+        </w:rPr>
+        <w:t xml:space="preserve">, &amp; Zhang, D. H. (2018). </w:t>
+      </w:r>
+      <w:r>
+        <w:rPr>
+          <w:rFonts w:ascii="Times New Roman" w:hAnsi="Times New Roman" w:cs="Times New Roman"/>
+          <w:color w:val="222222"/>
+          <w:shd w:val="clear" w:color="auto" w:fill="FFFFFF"/>
+        </w:rPr>
+        <w:t xml:space="preserve">RETRACTED: </w:t>
+      </w:r>
+      <w:r>
+        <w:rPr>
+          <w:rFonts w:ascii="Times New Roman" w:hAnsi="Times New Roman" w:cs="Times New Roman"/>
+          <w:color w:val="222222"/>
+          <w:shd w:val="clear" w:color="auto" w:fill="FFFFFF"/>
+        </w:rPr>
+        <w:t>The Priming Effect of</w:t>
+      </w:r>
+      <w:r>
+        <w:rPr>
+          <w:rFonts w:ascii="Times New Roman" w:hAnsi="Times New Roman" w:cs="Times New Roman"/>
+          <w:color w:val="222222"/>
+          <w:shd w:val="clear" w:color="auto" w:fill="FFFFFF"/>
+        </w:rPr>
+        <w:t xml:space="preserve"> </w:t>
+      </w:r>
+      <w:r>
+        <w:rPr>
+          <w:rFonts w:ascii="Times New Roman" w:hAnsi="Times New Roman" w:cs="Times New Roman"/>
+          <w:color w:val="222222"/>
+          <w:shd w:val="clear" w:color="auto" w:fill="FFFFFF"/>
+        </w:rPr>
+        <w:t xml:space="preserve">Violent Game Play on Aggression Among Adolescents. </w:t>
+      </w:r>
+      <w:r>
+        <w:rPr>
+          <w:rFonts w:ascii="Times New Roman" w:hAnsi="Times New Roman" w:cs="Times New Roman"/>
+          <w:i/>
+          <w:color w:val="222222"/>
+          <w:shd w:val="clear" w:color="auto" w:fill="FFFFFF"/>
+        </w:rPr>
+        <w:t>Youth &amp; Society</w:t>
+      </w:r>
+      <w:r>
+        <w:rPr>
+          <w:rFonts w:ascii="Times New Roman" w:hAnsi="Times New Roman" w:cs="Times New Roman"/>
+          <w:color w:val="222222"/>
+          <w:shd w:val="clear" w:color="auto" w:fill="FFFFFF"/>
+        </w:rPr>
+        <w:t>.</w:t>
+      </w:r>
+      <w:r>
+        <w:rPr>
+          <w:rFonts w:ascii="Times New Roman" w:hAnsi="Times New Roman" w:cs="Times New Roman"/>
+          <w:color w:val="222222"/>
+          <w:shd w:val="clear" w:color="auto" w:fill="FFFFFF"/>
+        </w:rPr>
+        <w:t xml:space="preserve"> </w:t>
+      </w:r>
+      <w:proofErr w:type="spellStart"/>
+      <w:r>
+        <w:rPr>
+          <w:rFonts w:ascii="Times New Roman" w:hAnsi="Times New Roman" w:cs="Times New Roman"/>
+          <w:color w:val="222222"/>
+          <w:shd w:val="clear" w:color="auto" w:fill="FFFFFF"/>
+        </w:rPr>
+        <w:t>d</w:t>
+      </w:r>
+      <w:r>
+        <w:rPr>
+          <w:rFonts w:ascii="Times New Roman" w:hAnsi="Times New Roman" w:cs="Times New Roman"/>
+          <w:color w:val="222222"/>
+          <w:shd w:val="clear" w:color="auto" w:fill="FFFFFF"/>
+        </w:rPr>
+        <w:t>oi</w:t>
+      </w:r>
+      <w:proofErr w:type="spellEnd"/>
+      <w:r>
+        <w:rPr>
+          <w:rFonts w:ascii="Times New Roman" w:hAnsi="Times New Roman" w:cs="Times New Roman"/>
+          <w:color w:val="222222"/>
+          <w:shd w:val="clear" w:color="auto" w:fill="FFFFFF"/>
+        </w:rPr>
+        <w:t>: 10.1177/0044118X18770309</w:t>
+      </w:r>
+    </w:p>
+    <w:p>
+      <w:pPr>
+        <w:pStyle w:val="NoSpacing"/>
+        <w:ind w:left="720" w:hanging="720"/>
+        <w:rPr>
+          <w:rFonts w:ascii="Times New Roman" w:hAnsi="Times New Roman" w:cs="Times New Roman"/>
+          <w:color w:val="222222"/>
+          <w:shd w:val="clear" w:color="auto" w:fill="FFFFFF"/>
+        </w:rPr>
+      </w:pPr>
+      <w:r>
+        <w:rPr>
+          <w:rFonts w:ascii="Times New Roman" w:hAnsi="Times New Roman" w:cs="Times New Roman"/>
+          <w:color w:val="222222"/>
+          <w:shd w:val="clear" w:color="auto" w:fill="FFFFFF"/>
+        </w:rPr>
+        <w:t xml:space="preserve">Zhang, Q., </w:t>
+      </w:r>
+      <w:proofErr w:type="spellStart"/>
+      <w:r>
+        <w:rPr>
+          <w:rFonts w:ascii="Times New Roman" w:hAnsi="Times New Roman" w:cs="Times New Roman"/>
+          <w:color w:val="222222"/>
+          <w:shd w:val="clear" w:color="auto" w:fill="FFFFFF"/>
+        </w:rPr>
+        <w:t>Espelage</w:t>
+      </w:r>
+      <w:proofErr w:type="spellEnd"/>
+      <w:r>
+        <w:rPr>
+          <w:rFonts w:ascii="Times New Roman" w:hAnsi="Times New Roman" w:cs="Times New Roman"/>
+          <w:color w:val="222222"/>
+          <w:shd w:val="clear" w:color="auto" w:fill="FFFFFF"/>
+        </w:rPr>
+        <w:t xml:space="preserve">, D.L., &amp; </w:t>
+      </w:r>
+      <w:proofErr w:type="spellStart"/>
+      <w:r>
+        <w:rPr>
+          <w:rFonts w:ascii="Times New Roman" w:hAnsi="Times New Roman" w:cs="Times New Roman"/>
+          <w:color w:val="222222"/>
+          <w:shd w:val="clear" w:color="auto" w:fill="FFFFFF"/>
+        </w:rPr>
+        <w:t>Rost</w:t>
+      </w:r>
+      <w:proofErr w:type="spellEnd"/>
+      <w:r>
+        <w:rPr>
+          <w:rFonts w:ascii="Times New Roman" w:hAnsi="Times New Roman" w:cs="Times New Roman"/>
+          <w:color w:val="222222"/>
+          <w:shd w:val="clear" w:color="auto" w:fill="FFFFFF"/>
+        </w:rPr>
+        <w:t xml:space="preserve">, D. H. (2018). </w:t>
+      </w:r>
+      <w:r>
+        <w:rPr>
+          <w:rFonts w:ascii="Times New Roman" w:hAnsi="Times New Roman" w:cs="Times New Roman"/>
+          <w:color w:val="222222"/>
+          <w:shd w:val="clear" w:color="auto" w:fill="FFFFFF"/>
+        </w:rPr>
+        <w:t xml:space="preserve">RETRACTED: </w:t>
+      </w:r>
+      <w:r>
+        <w:rPr>
+          <w:rFonts w:ascii="Times New Roman" w:hAnsi="Times New Roman" w:cs="Times New Roman"/>
+          <w:color w:val="222222"/>
+          <w:shd w:val="clear" w:color="auto" w:fill="FFFFFF"/>
+        </w:rPr>
+        <w:t>Short-term exposure to</w:t>
+      </w:r>
+      <w:r>
+        <w:rPr>
+          <w:rFonts w:ascii="Times New Roman" w:hAnsi="Times New Roman" w:cs="Times New Roman"/>
+          <w:color w:val="222222"/>
+          <w:shd w:val="clear" w:color="auto" w:fill="FFFFFF"/>
+        </w:rPr>
+        <w:t xml:space="preserve"> </w:t>
+      </w:r>
+      <w:r>
+        <w:rPr>
+          <w:rFonts w:ascii="Times New Roman" w:hAnsi="Times New Roman" w:cs="Times New Roman"/>
+          <w:color w:val="222222"/>
+          <w:shd w:val="clear" w:color="auto" w:fill="FFFFFF"/>
+        </w:rPr>
+        <w:t xml:space="preserve">movie violence and implicit aggression during adolescence. </w:t>
+      </w:r>
+      <w:r>
+        <w:rPr>
+          <w:rFonts w:ascii="Times New Roman" w:hAnsi="Times New Roman" w:cs="Times New Roman"/>
+          <w:i/>
+          <w:color w:val="222222"/>
+          <w:shd w:val="clear" w:color="auto" w:fill="FFFFFF"/>
+        </w:rPr>
+        <w:t>Youth &amp; Society</w:t>
+      </w:r>
+      <w:r>
+        <w:rPr>
+          <w:rFonts w:ascii="Times New Roman" w:hAnsi="Times New Roman" w:cs="Times New Roman"/>
+          <w:color w:val="222222"/>
+          <w:shd w:val="clear" w:color="auto" w:fill="FFFFFF"/>
+        </w:rPr>
+        <w:t>.</w:t>
+      </w:r>
+      <w:r>
+        <w:rPr>
+          <w:rFonts w:ascii="Times New Roman" w:hAnsi="Times New Roman" w:cs="Times New Roman"/>
+          <w:color w:val="222222"/>
+          <w:shd w:val="clear" w:color="auto" w:fill="FFFFFF"/>
+        </w:rPr>
+        <w:t xml:space="preserve"> </w:t>
+      </w:r>
+      <w:proofErr w:type="spellStart"/>
+      <w:r>
+        <w:rPr>
+          <w:rFonts w:ascii="Times New Roman" w:hAnsi="Times New Roman" w:cs="Times New Roman"/>
+          <w:color w:val="222222"/>
+          <w:shd w:val="clear" w:color="auto" w:fill="FFFFFF"/>
+        </w:rPr>
+        <w:t>d</w:t>
+      </w:r>
+      <w:r>
+        <w:rPr>
+          <w:rFonts w:ascii="Times New Roman" w:hAnsi="Times New Roman" w:cs="Times New Roman"/>
+          <w:color w:val="222222"/>
+          <w:shd w:val="clear" w:color="auto" w:fill="FFFFFF"/>
+        </w:rPr>
+        <w:t>oi</w:t>
+      </w:r>
+      <w:proofErr w:type="spellEnd"/>
+      <w:r>
+        <w:rPr>
+          <w:rFonts w:ascii="Times New Roman" w:hAnsi="Times New Roman" w:cs="Times New Roman"/>
+          <w:color w:val="222222"/>
+          <w:shd w:val="clear" w:color="auto" w:fill="FFFFFF"/>
+        </w:rPr>
+        <w:t>: 10.1177/0044118X18775846</w:t>
+      </w:r>
+    </w:p>
+    <w:p>
+      <w:pPr>
+        <w:pStyle w:val="NoSpacing"/>
+        <w:ind w:left="720" w:hanging="720"/>
+        <w:rPr>
+          <w:rFonts w:ascii="Times New Roman" w:hAnsi="Times New Roman" w:cs="Times New Roman"/>
+          <w:color w:val="222222"/>
+          <w:shd w:val="clear" w:color="auto" w:fill="FFFFFF"/>
+        </w:rPr>
+      </w:pPr>
+      <w:proofErr w:type="spellStart"/>
+      <w:r>
+        <w:rPr>
+          <w:rFonts w:ascii="Times New Roman" w:hAnsi="Times New Roman" w:cs="Times New Roman"/>
+          <w:color w:val="222222"/>
+          <w:shd w:val="clear" w:color="auto" w:fill="FFFFFF"/>
+        </w:rPr>
+        <w:t>Çetin</w:t>
+      </w:r>
+      <w:proofErr w:type="spellEnd"/>
+      <w:r>
+        <w:rPr>
+          <w:rFonts w:ascii="Times New Roman" w:hAnsi="Times New Roman" w:cs="Times New Roman"/>
+          <w:color w:val="222222"/>
+          <w:shd w:val="clear" w:color="auto" w:fill="FFFFFF"/>
+        </w:rPr>
+        <w:t>, Y., Wai, J., Altay, C., &amp; Bushman, B. J. (2016). RETRACTED: Effects of violent media on verbal task performance in gifted and general cohort children.</w:t>
+      </w:r>
+      <w:r>
+        <w:rPr>
+          <w:rFonts w:ascii="Times New Roman" w:hAnsi="Times New Roman" w:cs="Times New Roman"/>
+          <w:color w:val="222222"/>
+          <w:shd w:val="clear" w:color="auto" w:fill="FFFFFF"/>
+        </w:rPr>
+        <w:t xml:space="preserve"> </w:t>
+      </w:r>
+      <w:r>
+        <w:rPr>
+          <w:rFonts w:ascii="Times New Roman" w:hAnsi="Times New Roman" w:cs="Times New Roman"/>
+          <w:i/>
+          <w:iCs/>
+          <w:color w:val="222222"/>
+          <w:shd w:val="clear" w:color="auto" w:fill="FFFFFF"/>
+        </w:rPr>
+        <w:t>Gifted Child Quarterly</w:t>
+      </w:r>
+      <w:r>
+        <w:rPr>
+          <w:rFonts w:ascii="Times New Roman" w:hAnsi="Times New Roman" w:cs="Times New Roman"/>
+          <w:color w:val="222222"/>
+          <w:shd w:val="clear" w:color="auto" w:fill="FFFFFF"/>
+        </w:rPr>
+        <w:t>,</w:t>
+      </w:r>
+      <w:r>
+        <w:rPr>
+          <w:rFonts w:ascii="Times New Roman" w:hAnsi="Times New Roman" w:cs="Times New Roman"/>
+          <w:color w:val="222222"/>
+          <w:shd w:val="clear" w:color="auto" w:fill="FFFFFF"/>
+        </w:rPr>
+        <w:t xml:space="preserve"> </w:t>
+      </w:r>
+      <w:r>
+        <w:rPr>
+          <w:rFonts w:ascii="Times New Roman" w:hAnsi="Times New Roman" w:cs="Times New Roman"/>
+          <w:i/>
+          <w:iCs/>
+          <w:color w:val="222222"/>
+          <w:shd w:val="clear" w:color="auto" w:fill="FFFFFF"/>
+        </w:rPr>
+        <w:t>60</w:t>
+      </w:r>
+      <w:r>
+        <w:rPr>
+          <w:rFonts w:ascii="Times New Roman" w:hAnsi="Times New Roman" w:cs="Times New Roman"/>
+          <w:color w:val="222222"/>
+          <w:shd w:val="clear" w:color="auto" w:fill="FFFFFF"/>
+        </w:rPr>
+        <w:t>(4), 279-286.</w:t>
+      </w:r>
+    </w:p>
+    <w:p>
+      <w:pPr>
+        <w:pStyle w:val="NoSpacing"/>
+        <w:rPr>
+          <w:rFonts w:ascii="Times New Roman" w:hAnsi="Times New Roman" w:cs="Times New Roman"/>
+          <w:sz w:val="28"/>
+          <w:szCs w:val="28"/>
+        </w:rPr>
+      </w:pPr>
+    </w:p>
+    <w:p>
+      <w:pPr>
+        <w:pStyle w:val="NoSpacing"/>
+        <w:rPr>
+          <w:rFonts w:ascii="Times New Roman" w:hAnsi="Times New Roman" w:cs="Times New Roman"/>
+          <w:sz w:val="28"/>
+          <w:szCs w:val="28"/>
+        </w:rPr>
+      </w:pPr>
+    </w:p>
+    <w:p>
+      <w:pPr>
+        <w:pStyle w:val="NoSpacing"/>
+        <w:rPr>
+          <w:rFonts w:ascii="Times New Roman" w:hAnsi="Times New Roman" w:cs="Times New Roman"/>
+          <w:sz w:val="23"/>
+          <w:szCs w:val="23"/>
+        </w:rPr>
+      </w:pPr>
+      <w:r>
+        <w:rPr>
+          <w:rFonts w:ascii="Times New Roman" w:hAnsi="Times New Roman" w:cs="Times New Roman"/>
+          <w:sz w:val="28"/>
+          <w:szCs w:val="28"/>
+        </w:rPr>
         <w:lastRenderedPageBreak/>
         <w:t>Advising experience</w:t>
       </w:r>
@@ -8328,14 +8497,84 @@
         <w:rPr>
           <w:rFonts w:ascii="Times New Roman" w:hAnsi="Times New Roman" w:cs="Times New Roman"/>
         </w:rPr>
+        <w:t xml:space="preserve">Honors experience advisor for student project, Jonathan </w:t>
+      </w:r>
+      <w:proofErr w:type="spellStart"/>
+      <w:r>
+        <w:rPr>
+          <w:rFonts w:ascii="Times New Roman" w:hAnsi="Times New Roman" w:cs="Times New Roman"/>
+        </w:rPr>
+        <w:t>Groebe</w:t>
+      </w:r>
+      <w:proofErr w:type="spellEnd"/>
+      <w:r>
+        <w:rPr>
+          <w:rFonts w:ascii="Times New Roman" w:hAnsi="Times New Roman" w:cs="Times New Roman"/>
+        </w:rPr>
+        <w:t xml:space="preserve">, </w:t>
+      </w:r>
+      <w:proofErr w:type="spellStart"/>
+      <w:r>
+        <w:rPr>
+          <w:rFonts w:ascii="Times New Roman" w:hAnsi="Times New Roman" w:cs="Times New Roman"/>
+        </w:rPr>
+        <w:t>MacKenzie</w:t>
+      </w:r>
+      <w:proofErr w:type="spellEnd"/>
+      <w:r>
+        <w:rPr>
+          <w:rFonts w:ascii="Times New Roman" w:hAnsi="Times New Roman" w:cs="Times New Roman"/>
+        </w:rPr>
+        <w:t xml:space="preserve"> McGann, Fall 2019</w:t>
+      </w:r>
+    </w:p>
+    <w:p>
+      <w:pPr>
+        <w:pStyle w:val="NoSpacing"/>
+        <w:rPr>
+          <w:rFonts w:ascii="Times New Roman" w:hAnsi="Times New Roman" w:cs="Times New Roman"/>
+        </w:rPr>
+      </w:pPr>
+      <w:r>
+        <w:rPr>
+          <w:rFonts w:ascii="Times New Roman" w:hAnsi="Times New Roman" w:cs="Times New Roman"/>
+        </w:rPr>
+        <w:t xml:space="preserve">Reader, Master’s thesis: </w:t>
+      </w:r>
+      <w:r>
+        <w:rPr>
+          <w:rFonts w:ascii="Times New Roman" w:hAnsi="Times New Roman" w:cs="Times New Roman"/>
+        </w:rPr>
+        <w:t>Cara Paden (F18),</w:t>
+      </w:r>
+      <w:r>
+        <w:rPr>
+          <w:rFonts w:ascii="Times New Roman" w:hAnsi="Times New Roman" w:cs="Times New Roman"/>
+        </w:rPr>
+        <w:t xml:space="preserve"> Erika Rosenberger (S18), Anna George (S19) </w:t>
+      </w:r>
+    </w:p>
+    <w:p>
+      <w:pPr>
+        <w:pStyle w:val="NoSpacing"/>
+        <w:rPr>
+          <w:rFonts w:ascii="Times New Roman" w:hAnsi="Times New Roman" w:cs="Times New Roman"/>
+        </w:rPr>
+      </w:pPr>
+      <w:r>
+        <w:rPr>
+          <w:rFonts w:ascii="Times New Roman" w:hAnsi="Times New Roman" w:cs="Times New Roman"/>
+        </w:rPr>
         <w:t>Master’s student independent study advisor, Olivia Cody, Spring 2018</w:t>
       </w:r>
-      <w:r>
-        <w:rPr>
-          <w:rFonts w:ascii="Times New Roman" w:hAnsi="Times New Roman" w:cs="Times New Roman"/>
-        </w:rPr>
-        <w:br/>
-      </w:r>
+    </w:p>
+    <w:p>
+      <w:pPr>
+        <w:pStyle w:val="NoSpacing"/>
+        <w:rPr>
+          <w:rFonts w:ascii="Times New Roman" w:hAnsi="Times New Roman" w:cs="Times New Roman"/>
+        </w:rPr>
+      </w:pPr>
       <w:r>
         <w:rPr>
           <w:rFonts w:ascii="Times New Roman" w:hAnsi="Times New Roman" w:cs="Times New Roman"/>
@@ -8469,6 +8708,8 @@
         </w:rPr>
         <w:t>Ad-hoc reviewer</w:t>
       </w:r>
+      <w:bookmarkStart w:id="0" w:name="_GoBack"/>
+      <w:bookmarkEnd w:id="0"/>
     </w:p>
     <w:p>
       <w:pPr>
@@ -10374,7 +10615,7 @@
 </file>
 
 <file path=customXml/itemProps1.xml><?xml version="1.0" encoding="utf-8"?>
-<ds:datastoreItem xmlns:ds="http://schemas.openxmlformats.org/officeDocument/2006/customXml" ds:itemID="{59C8C327-C4B8-40EC-80EA-E1B218F677E0}">
+<ds:datastoreItem xmlns:ds="http://schemas.openxmlformats.org/officeDocument/2006/customXml" ds:itemID="{68FC1C31-77C1-475E-A83D-B1BD3509582D}">
   <ds:schemaRefs>
     <ds:schemaRef ds:uri="http://schemas.openxmlformats.org/officeDocument/2006/bibliography"/>
   </ds:schemaRefs>

</xml_diff>

<commit_message>
Added Chloe's paper submission.
</commit_message>
<xml_diff>
--- a/cv.docx
+++ b/cv.docx
@@ -1631,7 +1631,89 @@
           <w:color w:val="000000"/>
           <w:shd w:val="clear" w:color="auto" w:fill="FFFFFF"/>
         </w:rPr>
-        <w:t>Improving Psychological Science through Transparency and Openness: An Overview</w:t>
+        <w:t xml:space="preserve">Improving </w:t>
+      </w:r>
+      <w:r>
+        <w:rPr>
+          <w:rFonts w:ascii="Times New Roman" w:hAnsi="Times New Roman" w:cs="Times New Roman"/>
+          <w:color w:val="000000"/>
+          <w:shd w:val="clear" w:color="auto" w:fill="FFFFFF"/>
+        </w:rPr>
+        <w:t>p</w:t>
+      </w:r>
+      <w:r>
+        <w:rPr>
+          <w:rFonts w:ascii="Times New Roman" w:hAnsi="Times New Roman" w:cs="Times New Roman"/>
+          <w:color w:val="000000"/>
+          <w:shd w:val="clear" w:color="auto" w:fill="FFFFFF"/>
+        </w:rPr>
+        <w:t xml:space="preserve">sychological </w:t>
+      </w:r>
+      <w:r>
+        <w:rPr>
+          <w:rFonts w:ascii="Times New Roman" w:hAnsi="Times New Roman" w:cs="Times New Roman"/>
+          <w:color w:val="000000"/>
+          <w:shd w:val="clear" w:color="auto" w:fill="FFFFFF"/>
+        </w:rPr>
+        <w:t>s</w:t>
+      </w:r>
+      <w:r>
+        <w:rPr>
+          <w:rFonts w:ascii="Times New Roman" w:hAnsi="Times New Roman" w:cs="Times New Roman"/>
+          <w:color w:val="000000"/>
+          <w:shd w:val="clear" w:color="auto" w:fill="FFFFFF"/>
+        </w:rPr>
+        <w:t xml:space="preserve">cience through </w:t>
+      </w:r>
+      <w:r>
+        <w:rPr>
+          <w:rFonts w:ascii="Times New Roman" w:hAnsi="Times New Roman" w:cs="Times New Roman"/>
+          <w:color w:val="000000"/>
+          <w:shd w:val="clear" w:color="auto" w:fill="FFFFFF"/>
+        </w:rPr>
+        <w:t>t</w:t>
+      </w:r>
+      <w:r>
+        <w:rPr>
+          <w:rFonts w:ascii="Times New Roman" w:hAnsi="Times New Roman" w:cs="Times New Roman"/>
+          <w:color w:val="000000"/>
+          <w:shd w:val="clear" w:color="auto" w:fill="FFFFFF"/>
+        </w:rPr>
+        <w:t xml:space="preserve">ransparency and </w:t>
+      </w:r>
+      <w:r>
+        <w:rPr>
+          <w:rFonts w:ascii="Times New Roman" w:hAnsi="Times New Roman" w:cs="Times New Roman"/>
+          <w:color w:val="000000"/>
+          <w:shd w:val="clear" w:color="auto" w:fill="FFFFFF"/>
+        </w:rPr>
+        <w:t>o</w:t>
+      </w:r>
+      <w:r>
+        <w:rPr>
+          <w:rFonts w:ascii="Times New Roman" w:hAnsi="Times New Roman" w:cs="Times New Roman"/>
+          <w:color w:val="000000"/>
+          <w:shd w:val="clear" w:color="auto" w:fill="FFFFFF"/>
+        </w:rPr>
+        <w:t xml:space="preserve">penness: An </w:t>
+      </w:r>
+      <w:r>
+        <w:rPr>
+          <w:rFonts w:ascii="Times New Roman" w:hAnsi="Times New Roman" w:cs="Times New Roman"/>
+          <w:color w:val="000000"/>
+          <w:shd w:val="clear" w:color="auto" w:fill="FFFFFF"/>
+        </w:rPr>
+        <w:t>o</w:t>
+      </w:r>
+      <w:bookmarkStart w:id="0" w:name="_GoBack"/>
+      <w:bookmarkEnd w:id="0"/>
+      <w:r>
+        <w:rPr>
+          <w:rFonts w:ascii="Times New Roman" w:hAnsi="Times New Roman" w:cs="Times New Roman"/>
+          <w:color w:val="000000"/>
+          <w:shd w:val="clear" w:color="auto" w:fill="FFFFFF"/>
+        </w:rPr>
+        <w:t>verview</w:t>
       </w:r>
       <w:r>
         <w:rPr>
@@ -4602,6 +4684,70 @@
         <w:ind w:left="720" w:hanging="720"/>
         <w:rPr>
           <w:rFonts w:ascii="Times New Roman" w:hAnsi="Times New Roman" w:cs="Times New Roman"/>
+          <w:i/>
+          <w:color w:val="000000"/>
+          <w:shd w:val="clear" w:color="auto" w:fill="FFFFFF"/>
+        </w:rPr>
+      </w:pPr>
+      <w:r>
+        <w:rPr>
+          <w:rFonts w:ascii="Times New Roman" w:hAnsi="Times New Roman" w:cs="Times New Roman"/>
+          <w:color w:val="000000"/>
+          <w:shd w:val="clear" w:color="auto" w:fill="FFFFFF"/>
+        </w:rPr>
+        <w:t xml:space="preserve">George, A. R., Wesselmann, E. D., </w:t>
+      </w:r>
+      <w:r>
+        <w:rPr>
+          <w:rFonts w:ascii="Times New Roman" w:hAnsi="Times New Roman" w:cs="Times New Roman"/>
+          <w:b/>
+          <w:color w:val="000000"/>
+          <w:shd w:val="clear" w:color="auto" w:fill="FFFFFF"/>
+        </w:rPr>
+        <w:t>Hilgard, J.</w:t>
+      </w:r>
+      <w:r>
+        <w:rPr>
+          <w:rFonts w:ascii="Times New Roman" w:hAnsi="Times New Roman" w:cs="Times New Roman"/>
+          <w:color w:val="000000"/>
+          <w:shd w:val="clear" w:color="auto" w:fill="FFFFFF"/>
+        </w:rPr>
+        <w:t xml:space="preserve">, Young, A. I., &amp; van </w:t>
+      </w:r>
+      <w:proofErr w:type="spellStart"/>
+      <w:r>
+        <w:rPr>
+          <w:rFonts w:ascii="Times New Roman" w:hAnsi="Times New Roman" w:cs="Times New Roman"/>
+          <w:color w:val="000000"/>
+          <w:shd w:val="clear" w:color="auto" w:fill="FFFFFF"/>
+        </w:rPr>
+        <w:t>Beest</w:t>
+      </w:r>
+      <w:proofErr w:type="spellEnd"/>
+      <w:r>
+        <w:rPr>
+          <w:rFonts w:ascii="Times New Roman" w:hAnsi="Times New Roman" w:cs="Times New Roman"/>
+          <w:color w:val="000000"/>
+          <w:shd w:val="clear" w:color="auto" w:fill="FFFFFF"/>
+        </w:rPr>
+        <w:t xml:space="preserve">, I. (In-principle acceptance of registered report). The effect of thinking about being excluded by God on well-being: A replication and extension. </w:t>
+      </w:r>
+      <w:r>
+        <w:rPr>
+          <w:rFonts w:ascii="Times New Roman" w:hAnsi="Times New Roman" w:cs="Times New Roman"/>
+          <w:i/>
+          <w:color w:val="000000"/>
+          <w:shd w:val="clear" w:color="auto" w:fill="FFFFFF"/>
+        </w:rPr>
+        <w:t>The International Journal for the Psychology of Religion</w:t>
+      </w:r>
+    </w:p>
+    <w:p>
+      <w:pPr>
+        <w:pStyle w:val="NoSpacing"/>
+        <w:ind w:left="720" w:hanging="720"/>
+        <w:rPr>
+          <w:rFonts w:ascii="Times New Roman" w:hAnsi="Times New Roman" w:cs="Times New Roman"/>
           <w:bCs/>
           <w:color w:val="000000"/>
           <w:shd w:val="clear" w:color="auto" w:fill="FFFFFF"/>
@@ -4622,7 +4768,24 @@
           <w:color w:val="000000"/>
           <w:shd w:val="clear" w:color="auto" w:fill="FFFFFF"/>
         </w:rPr>
-        <w:t xml:space="preserve">(submitted) </w:t>
+        <w:t xml:space="preserve">(invited resubmission, </w:t>
+      </w:r>
+      <w:r>
+        <w:rPr>
+          <w:rFonts w:ascii="Times New Roman" w:hAnsi="Times New Roman" w:cs="Times New Roman"/>
+          <w:i/>
+          <w:color w:val="000000"/>
+          <w:shd w:val="clear" w:color="auto" w:fill="FFFFFF"/>
+        </w:rPr>
+        <w:t>Journal of Experimental Social Psychology</w:t>
+      </w:r>
+      <w:r>
+        <w:rPr>
+          <w:rFonts w:ascii="Times New Roman" w:hAnsi="Times New Roman" w:cs="Times New Roman"/>
+          <w:color w:val="000000"/>
+          <w:shd w:val="clear" w:color="auto" w:fill="FFFFFF"/>
+        </w:rPr>
+        <w:t xml:space="preserve">) </w:t>
       </w:r>
       <w:r>
         <w:rPr>
@@ -4640,62 +4803,55 @@
         <w:ind w:left="720" w:hanging="720"/>
         <w:rPr>
           <w:rFonts w:ascii="Times New Roman" w:hAnsi="Times New Roman" w:cs="Times New Roman"/>
+        </w:rPr>
+      </w:pPr>
+      <w:proofErr w:type="spellStart"/>
+      <w:r>
+        <w:rPr>
+          <w:rFonts w:ascii="Times New Roman" w:hAnsi="Times New Roman" w:cs="Times New Roman"/>
+        </w:rPr>
+        <w:t>Pedneault</w:t>
+      </w:r>
+      <w:proofErr w:type="spellEnd"/>
+      <w:r>
+        <w:rPr>
+          <w:rFonts w:ascii="Times New Roman" w:hAnsi="Times New Roman" w:cs="Times New Roman"/>
+        </w:rPr>
+        <w:t xml:space="preserve">, C. I., </w:t>
+      </w:r>
+      <w:r>
+        <w:rPr>
+          <w:rFonts w:ascii="Times New Roman" w:hAnsi="Times New Roman" w:cs="Times New Roman"/>
+          <w:b/>
+        </w:rPr>
+        <w:t>Hilgard, J.</w:t>
+      </w:r>
+      <w:r>
+        <w:rPr>
+          <w:rFonts w:ascii="Times New Roman" w:hAnsi="Times New Roman" w:cs="Times New Roman"/>
+        </w:rPr>
+        <w:t>, Pettersen, C., Hermann C. A., White, K., and Nunes, K. L. (submitted). How well do indirect measures assess pedophilic interest? A meta-analysis.</w:t>
+      </w:r>
+    </w:p>
+    <w:p>
+      <w:pPr>
+        <w:pStyle w:val="NoSpacing"/>
+        <w:ind w:left="720" w:hanging="720"/>
+        <w:rPr>
+          <w:rFonts w:ascii="Times New Roman" w:hAnsi="Times New Roman" w:cs="Times New Roman"/>
+        </w:rPr>
+      </w:pPr>
+    </w:p>
+    <w:p>
+      <w:pPr>
+        <w:pStyle w:val="NoSpacing"/>
+        <w:ind w:left="720" w:hanging="720"/>
+        <w:rPr>
+          <w:rFonts w:ascii="Times New Roman" w:hAnsi="Times New Roman" w:cs="Times New Roman"/>
           <w:color w:val="000000"/>
           <w:shd w:val="clear" w:color="auto" w:fill="FFFFFF"/>
         </w:rPr>
       </w:pPr>
-      <w:r>
-        <w:rPr>
-          <w:rFonts w:ascii="Times New Roman" w:hAnsi="Times New Roman" w:cs="Times New Roman"/>
-          <w:color w:val="000000"/>
-          <w:shd w:val="clear" w:color="auto" w:fill="FFFFFF"/>
-        </w:rPr>
-        <w:t xml:space="preserve">George, A. R., Wesselmann, E. D., </w:t>
-      </w:r>
-      <w:r>
-        <w:rPr>
-          <w:rFonts w:ascii="Times New Roman" w:hAnsi="Times New Roman" w:cs="Times New Roman"/>
-          <w:b/>
-          <w:color w:val="000000"/>
-          <w:shd w:val="clear" w:color="auto" w:fill="FFFFFF"/>
-        </w:rPr>
-        <w:t>Hilgard, J.</w:t>
-      </w:r>
-      <w:r>
-        <w:rPr>
-          <w:rFonts w:ascii="Times New Roman" w:hAnsi="Times New Roman" w:cs="Times New Roman"/>
-          <w:color w:val="000000"/>
-          <w:shd w:val="clear" w:color="auto" w:fill="FFFFFF"/>
-        </w:rPr>
-        <w:t xml:space="preserve">, Young, A. I., &amp; van </w:t>
-      </w:r>
-      <w:proofErr w:type="spellStart"/>
-      <w:r>
-        <w:rPr>
-          <w:rFonts w:ascii="Times New Roman" w:hAnsi="Times New Roman" w:cs="Times New Roman"/>
-          <w:color w:val="000000"/>
-          <w:shd w:val="clear" w:color="auto" w:fill="FFFFFF"/>
-        </w:rPr>
-        <w:t>Beest</w:t>
-      </w:r>
-      <w:proofErr w:type="spellEnd"/>
-      <w:r>
-        <w:rPr>
-          <w:rFonts w:ascii="Times New Roman" w:hAnsi="Times New Roman" w:cs="Times New Roman"/>
-          <w:color w:val="000000"/>
-          <w:shd w:val="clear" w:color="auto" w:fill="FFFFFF"/>
-        </w:rPr>
-        <w:t xml:space="preserve">, I. (In-principle acceptance of registered report). The effect of thinking about being excluded by God on well-being: A replication and extension. </w:t>
-      </w:r>
-      <w:r>
-        <w:rPr>
-          <w:rFonts w:ascii="Times New Roman" w:hAnsi="Times New Roman" w:cs="Times New Roman"/>
-          <w:i/>
-          <w:color w:val="000000"/>
-          <w:shd w:val="clear" w:color="auto" w:fill="FFFFFF"/>
-        </w:rPr>
-        <w:t>The International Journal for the Psychology of Religion</w:t>
-      </w:r>
     </w:p>
     <w:p>
       <w:pPr>
@@ -4724,6 +4880,7 @@
           <w:sz w:val="32"/>
           <w:szCs w:val="32"/>
         </w:rPr>
+        <w:lastRenderedPageBreak/>
         <w:t>Book chapters</w:t>
       </w:r>
     </w:p>
@@ -4813,7 +4970,6 @@
           <w:rFonts w:ascii="Times New Roman" w:hAnsi="Times New Roman" w:cs="Times New Roman"/>
           <w:b/>
         </w:rPr>
-        <w:lastRenderedPageBreak/>
         <w:t xml:space="preserve">Hilgard, J., </w:t>
       </w:r>
       <w:r>
@@ -5595,6 +5751,15 @@
         <w:ind w:left="720" w:hanging="720"/>
         <w:rPr>
           <w:rFonts w:ascii="Times New Roman" w:hAnsi="Times New Roman" w:cs="Times New Roman"/>
+        </w:rPr>
+      </w:pPr>
+    </w:p>
+    <w:p>
+      <w:pPr>
+        <w:pStyle w:val="NoSpacing"/>
+        <w:ind w:left="720" w:hanging="720"/>
+        <w:rPr>
+          <w:rFonts w:ascii="Times New Roman" w:hAnsi="Times New Roman" w:cs="Times New Roman"/>
           <w:sz w:val="32"/>
           <w:szCs w:val="32"/>
         </w:rPr>
@@ -5605,6 +5770,7 @@
           <w:sz w:val="32"/>
           <w:szCs w:val="32"/>
         </w:rPr>
+        <w:lastRenderedPageBreak/>
         <w:t>Research experience</w:t>
       </w:r>
     </w:p>
@@ -5810,7 +5976,6 @@
           <w:sz w:val="32"/>
           <w:szCs w:val="32"/>
         </w:rPr>
-        <w:lastRenderedPageBreak/>
         <w:t>Teaching experience</w:t>
       </w:r>
     </w:p>
@@ -6365,31 +6530,21 @@
           <w:szCs w:val="32"/>
         </w:rPr>
       </w:pPr>
-    </w:p>
-    <w:p>
-      <w:pPr>
-        <w:pStyle w:val="NoSpacing"/>
-        <w:ind w:left="2160" w:hanging="2160"/>
+      <w:r>
         <w:rPr>
           <w:rFonts w:ascii="Times New Roman" w:hAnsi="Times New Roman" w:cs="Times New Roman"/>
           <w:sz w:val="32"/>
           <w:szCs w:val="32"/>
         </w:rPr>
-      </w:pPr>
+        <w:lastRenderedPageBreak/>
+        <w:t xml:space="preserve">Symposia </w:t>
+      </w:r>
       <w:r>
         <w:rPr>
           <w:rFonts w:ascii="Times New Roman" w:hAnsi="Times New Roman" w:cs="Times New Roman"/>
           <w:sz w:val="32"/>
           <w:szCs w:val="32"/>
         </w:rPr>
-        <w:t xml:space="preserve">Symposia </w:t>
-      </w:r>
-      <w:r>
-        <w:rPr>
-          <w:rFonts w:ascii="Times New Roman" w:hAnsi="Times New Roman" w:cs="Times New Roman"/>
-          <w:sz w:val="32"/>
-          <w:szCs w:val="32"/>
-        </w:rPr>
         <w:t>presented</w:t>
       </w:r>
     </w:p>
@@ -6438,7 +6593,6 @@
           <w:rFonts w:ascii="Times New Roman" w:hAnsi="Times New Roman" w:cs="Times New Roman"/>
           <w:b/>
         </w:rPr>
-        <w:lastRenderedPageBreak/>
         <w:t>Hilgard, J.</w:t>
       </w:r>
       <w:r>
@@ -7084,7 +7238,16 @@
           <w:sz w:val="23"/>
           <w:szCs w:val="23"/>
         </w:rPr>
-        <w:t xml:space="preserve"> Effects of video game violence, game difficulty, and prenatal testosterone on aggressive behavior.  Poster session presented at the annual meeting of the Society for Personality and Social Psychology, Long Beach, California.</w:t>
+        <w:t xml:space="preserve"> Effects of video game violence, game difficulty, and prenatal testosterone on aggressive behavior.  Poster session presented at the </w:t>
+      </w:r>
+      <w:r>
+        <w:rPr>
+          <w:rFonts w:ascii="Times New Roman" w:hAnsi="Times New Roman" w:cs="Times New Roman"/>
+          <w:sz w:val="23"/>
+          <w:szCs w:val="23"/>
+        </w:rPr>
+        <w:lastRenderedPageBreak/>
+        <w:t>annual meeting of the Society for Personality and Social Psychology, Long Beach, California.</w:t>
       </w:r>
     </w:p>
     <w:p>
@@ -7174,7 +7337,6 @@
           <w:sz w:val="23"/>
           <w:szCs w:val="23"/>
         </w:rPr>
-        <w:lastRenderedPageBreak/>
         <w:t>Hilgard, J.</w:t>
       </w:r>
       <w:r>
@@ -8383,6 +8545,7 @@
           <w:color w:val="222222"/>
           <w:shd w:val="clear" w:color="auto" w:fill="FFFFFF"/>
         </w:rPr>
+        <w:lastRenderedPageBreak/>
         <w:t>Çetin</w:t>
       </w:r>
       <w:proofErr w:type="spellEnd"/>
@@ -8462,254 +8625,221 @@
         <w:pStyle w:val="NoSpacing"/>
         <w:rPr>
           <w:rFonts w:ascii="Times New Roman" w:hAnsi="Times New Roman" w:cs="Times New Roman"/>
+          <w:sz w:val="23"/>
+          <w:szCs w:val="23"/>
+        </w:rPr>
+      </w:pPr>
+      <w:r>
+        <w:rPr>
+          <w:rFonts w:ascii="Times New Roman" w:hAnsi="Times New Roman" w:cs="Times New Roman"/>
           <w:sz w:val="28"/>
           <w:szCs w:val="28"/>
         </w:rPr>
-      </w:pPr>
-    </w:p>
-    <w:p>
-      <w:pPr>
-        <w:pStyle w:val="NoSpacing"/>
-        <w:rPr>
-          <w:rFonts w:ascii="Times New Roman" w:hAnsi="Times New Roman" w:cs="Times New Roman"/>
-          <w:sz w:val="23"/>
-          <w:szCs w:val="23"/>
-        </w:rPr>
-      </w:pPr>
-      <w:r>
+        <w:t>Advising experience</w:t>
+      </w:r>
+    </w:p>
+    <w:p>
+      <w:pPr>
+        <w:pStyle w:val="NoSpacing"/>
+        <w:rPr>
+          <w:rFonts w:ascii="Times New Roman" w:hAnsi="Times New Roman" w:cs="Times New Roman"/>
+        </w:rPr>
+      </w:pPr>
+      <w:r>
+        <w:rPr>
+          <w:rFonts w:ascii="Times New Roman" w:hAnsi="Times New Roman" w:cs="Times New Roman"/>
+        </w:rPr>
+        <w:t xml:space="preserve">Honors experience advisor for student project, Jonathan </w:t>
+      </w:r>
+      <w:proofErr w:type="spellStart"/>
+      <w:r>
+        <w:rPr>
+          <w:rFonts w:ascii="Times New Roman" w:hAnsi="Times New Roman" w:cs="Times New Roman"/>
+        </w:rPr>
+        <w:t>Groebe</w:t>
+      </w:r>
+      <w:proofErr w:type="spellEnd"/>
+      <w:r>
+        <w:rPr>
+          <w:rFonts w:ascii="Times New Roman" w:hAnsi="Times New Roman" w:cs="Times New Roman"/>
+        </w:rPr>
+        <w:t xml:space="preserve">, </w:t>
+      </w:r>
+      <w:proofErr w:type="spellStart"/>
+      <w:r>
+        <w:rPr>
+          <w:rFonts w:ascii="Times New Roman" w:hAnsi="Times New Roman" w:cs="Times New Roman"/>
+        </w:rPr>
+        <w:t>MacKenzie</w:t>
+      </w:r>
+      <w:proofErr w:type="spellEnd"/>
+      <w:r>
+        <w:rPr>
+          <w:rFonts w:ascii="Times New Roman" w:hAnsi="Times New Roman" w:cs="Times New Roman"/>
+        </w:rPr>
+        <w:t xml:space="preserve"> McGann, Fall 2019</w:t>
+      </w:r>
+    </w:p>
+    <w:p>
+      <w:pPr>
+        <w:pStyle w:val="NoSpacing"/>
+        <w:rPr>
+          <w:rFonts w:ascii="Times New Roman" w:hAnsi="Times New Roman" w:cs="Times New Roman"/>
+        </w:rPr>
+      </w:pPr>
+      <w:r>
+        <w:rPr>
+          <w:rFonts w:ascii="Times New Roman" w:hAnsi="Times New Roman" w:cs="Times New Roman"/>
+        </w:rPr>
+        <w:t xml:space="preserve">Reader, Master’s thesis: Cara Paden (F18), Erika Rosenberger (S18), Anna George (S19) </w:t>
+      </w:r>
+    </w:p>
+    <w:p>
+      <w:pPr>
+        <w:pStyle w:val="NoSpacing"/>
+        <w:rPr>
+          <w:rFonts w:ascii="Times New Roman" w:hAnsi="Times New Roman" w:cs="Times New Roman"/>
+        </w:rPr>
+      </w:pPr>
+      <w:r>
+        <w:rPr>
+          <w:rFonts w:ascii="Times New Roman" w:hAnsi="Times New Roman" w:cs="Times New Roman"/>
+        </w:rPr>
+        <w:t>Master’s student independent study advisor, Olivia Cody, Spring 2018</w:t>
+      </w:r>
+    </w:p>
+    <w:p>
+      <w:pPr>
+        <w:pStyle w:val="NoSpacing"/>
+        <w:rPr>
+          <w:rFonts w:ascii="Times New Roman" w:hAnsi="Times New Roman" w:cs="Times New Roman"/>
+        </w:rPr>
+      </w:pPr>
+      <w:r>
+        <w:rPr>
+          <w:rFonts w:ascii="Times New Roman" w:hAnsi="Times New Roman" w:cs="Times New Roman"/>
+        </w:rPr>
+        <w:t>Undergraduate Honors Thesis Advisor, James Cole, Fall 2013</w:t>
+      </w:r>
+    </w:p>
+    <w:p>
+      <w:pPr>
+        <w:pStyle w:val="NoSpacing"/>
+        <w:rPr>
+          <w:rFonts w:ascii="Times New Roman" w:hAnsi="Times New Roman" w:cs="Times New Roman"/>
+          <w:sz w:val="23"/>
+          <w:szCs w:val="23"/>
+        </w:rPr>
+      </w:pPr>
+    </w:p>
+    <w:p>
+      <w:pPr>
+        <w:pStyle w:val="NoSpacing"/>
         <w:rPr>
           <w:rFonts w:ascii="Times New Roman" w:hAnsi="Times New Roman" w:cs="Times New Roman"/>
           <w:sz w:val="28"/>
           <w:szCs w:val="28"/>
         </w:rPr>
-        <w:lastRenderedPageBreak/>
-        <w:t>Advising experience</w:t>
-      </w:r>
-    </w:p>
-    <w:p>
-      <w:pPr>
-        <w:pStyle w:val="NoSpacing"/>
-        <w:rPr>
-          <w:rFonts w:ascii="Times New Roman" w:hAnsi="Times New Roman" w:cs="Times New Roman"/>
-        </w:rPr>
-      </w:pPr>
-      <w:r>
-        <w:rPr>
-          <w:rFonts w:ascii="Times New Roman" w:hAnsi="Times New Roman" w:cs="Times New Roman"/>
-        </w:rPr>
-        <w:t xml:space="preserve">Honors experience advisor for student project, Jonathan </w:t>
-      </w:r>
-      <w:proofErr w:type="spellStart"/>
-      <w:r>
-        <w:rPr>
-          <w:rFonts w:ascii="Times New Roman" w:hAnsi="Times New Roman" w:cs="Times New Roman"/>
-        </w:rPr>
-        <w:t>Groebe</w:t>
-      </w:r>
-      <w:proofErr w:type="spellEnd"/>
-      <w:r>
-        <w:rPr>
-          <w:rFonts w:ascii="Times New Roman" w:hAnsi="Times New Roman" w:cs="Times New Roman"/>
-        </w:rPr>
-        <w:t xml:space="preserve">, </w:t>
-      </w:r>
-      <w:proofErr w:type="spellStart"/>
-      <w:r>
-        <w:rPr>
-          <w:rFonts w:ascii="Times New Roman" w:hAnsi="Times New Roman" w:cs="Times New Roman"/>
-        </w:rPr>
-        <w:t>MacKenzie</w:t>
-      </w:r>
-      <w:proofErr w:type="spellEnd"/>
-      <w:r>
-        <w:rPr>
-          <w:rFonts w:ascii="Times New Roman" w:hAnsi="Times New Roman" w:cs="Times New Roman"/>
-        </w:rPr>
-        <w:t xml:space="preserve"> McGann, Fall 2019</w:t>
-      </w:r>
-    </w:p>
-    <w:p>
-      <w:pPr>
-        <w:pStyle w:val="NoSpacing"/>
-        <w:rPr>
-          <w:rFonts w:ascii="Times New Roman" w:hAnsi="Times New Roman" w:cs="Times New Roman"/>
-        </w:rPr>
-      </w:pPr>
-      <w:r>
-        <w:rPr>
-          <w:rFonts w:ascii="Times New Roman" w:hAnsi="Times New Roman" w:cs="Times New Roman"/>
-        </w:rPr>
-        <w:t xml:space="preserve">Reader, Master’s thesis: </w:t>
-      </w:r>
-      <w:r>
-        <w:rPr>
-          <w:rFonts w:ascii="Times New Roman" w:hAnsi="Times New Roman" w:cs="Times New Roman"/>
-        </w:rPr>
-        <w:t>Cara Paden (F18),</w:t>
-      </w:r>
-      <w:r>
-        <w:rPr>
-          <w:rFonts w:ascii="Times New Roman" w:hAnsi="Times New Roman" w:cs="Times New Roman"/>
-        </w:rPr>
-        <w:t xml:space="preserve"> Erika Rosenberger (S18), Anna George (S19) </w:t>
-      </w:r>
-    </w:p>
-    <w:p>
-      <w:pPr>
-        <w:pStyle w:val="NoSpacing"/>
-        <w:rPr>
-          <w:rFonts w:ascii="Times New Roman" w:hAnsi="Times New Roman" w:cs="Times New Roman"/>
-        </w:rPr>
-      </w:pPr>
-      <w:r>
-        <w:rPr>
-          <w:rFonts w:ascii="Times New Roman" w:hAnsi="Times New Roman" w:cs="Times New Roman"/>
-        </w:rPr>
-        <w:t>Master’s student independent study advisor, Olivia Cody, Spring 2018</w:t>
-      </w:r>
-    </w:p>
-    <w:p>
-      <w:pPr>
-        <w:pStyle w:val="NoSpacing"/>
-        <w:rPr>
-          <w:rFonts w:ascii="Times New Roman" w:hAnsi="Times New Roman" w:cs="Times New Roman"/>
-        </w:rPr>
-      </w:pPr>
-      <w:r>
-        <w:rPr>
-          <w:rFonts w:ascii="Times New Roman" w:hAnsi="Times New Roman" w:cs="Times New Roman"/>
-        </w:rPr>
-        <w:t>Undergraduate Honors Thesis Advisor, James Cole, Fall 2013</w:t>
-      </w:r>
-    </w:p>
-    <w:p>
-      <w:pPr>
-        <w:pStyle w:val="NoSpacing"/>
-        <w:rPr>
-          <w:rFonts w:ascii="Times New Roman" w:hAnsi="Times New Roman" w:cs="Times New Roman"/>
-        </w:rPr>
-      </w:pPr>
-    </w:p>
-    <w:p>
-      <w:pPr>
-        <w:pStyle w:val="NoSpacing"/>
-        <w:rPr>
-          <w:rFonts w:ascii="Times New Roman" w:hAnsi="Times New Roman" w:cs="Times New Roman"/>
-          <w:sz w:val="23"/>
-          <w:szCs w:val="23"/>
-        </w:rPr>
-      </w:pPr>
-    </w:p>
-    <w:p>
-      <w:pPr>
-        <w:pStyle w:val="NoSpacing"/>
+      </w:pPr>
+      <w:r>
         <w:rPr>
           <w:rFonts w:ascii="Times New Roman" w:hAnsi="Times New Roman" w:cs="Times New Roman"/>
           <w:sz w:val="28"/>
           <w:szCs w:val="28"/>
         </w:rPr>
-      </w:pPr>
-      <w:r>
+        <w:t>Editorial duties</w:t>
+      </w:r>
+    </w:p>
+    <w:p>
+      <w:pPr>
+        <w:pStyle w:val="NoSpacing"/>
+        <w:rPr>
+          <w:rFonts w:ascii="Times New Roman" w:hAnsi="Times New Roman" w:cs="Times New Roman"/>
+        </w:rPr>
+      </w:pPr>
+      <w:r>
+        <w:rPr>
+          <w:rFonts w:ascii="Times New Roman" w:hAnsi="Times New Roman" w:cs="Times New Roman"/>
+        </w:rPr>
+        <w:t xml:space="preserve">Editorial board member, </w:t>
+      </w:r>
+      <w:r>
+        <w:rPr>
+          <w:rFonts w:ascii="Times New Roman" w:hAnsi="Times New Roman" w:cs="Times New Roman"/>
+          <w:i/>
+          <w:iCs/>
+        </w:rPr>
+        <w:t xml:space="preserve">Social Psychological and Personality Science </w:t>
+      </w:r>
+      <w:r>
+        <w:rPr>
+          <w:rFonts w:ascii="Times New Roman" w:hAnsi="Times New Roman" w:cs="Times New Roman"/>
+          <w:iCs/>
+        </w:rPr>
+        <w:t>(2019 – present)</w:t>
+      </w:r>
+    </w:p>
+    <w:p>
+      <w:pPr>
+        <w:pStyle w:val="NoSpacing"/>
+        <w:rPr>
+          <w:rFonts w:ascii="Times New Roman" w:hAnsi="Times New Roman" w:cs="Times New Roman"/>
+        </w:rPr>
+      </w:pPr>
+      <w:r>
+        <w:rPr>
+          <w:rFonts w:ascii="Times New Roman" w:hAnsi="Times New Roman" w:cs="Times New Roman"/>
+        </w:rPr>
+        <w:t xml:space="preserve">Editorial board member, </w:t>
+      </w:r>
+      <w:r>
+        <w:rPr>
+          <w:rFonts w:ascii="Times New Roman" w:hAnsi="Times New Roman" w:cs="Times New Roman"/>
+          <w:i/>
+        </w:rPr>
+        <w:t>Advances in Methods and Practices in Psychological Science</w:t>
+      </w:r>
+      <w:r>
+        <w:rPr>
+          <w:rFonts w:ascii="Times New Roman" w:hAnsi="Times New Roman" w:cs="Times New Roman"/>
+          <w:i/>
+        </w:rPr>
+        <w:t xml:space="preserve"> </w:t>
+      </w:r>
+      <w:r>
+        <w:rPr>
+          <w:rFonts w:ascii="Times New Roman" w:hAnsi="Times New Roman" w:cs="Times New Roman"/>
+        </w:rPr>
+        <w:t>(2017 – present)</w:t>
+      </w:r>
+    </w:p>
+    <w:p>
+      <w:pPr>
+        <w:pStyle w:val="NoSpacing"/>
+        <w:rPr>
+          <w:rFonts w:ascii="Times New Roman" w:hAnsi="Times New Roman" w:cs="Times New Roman"/>
+          <w:sz w:val="23"/>
+          <w:szCs w:val="23"/>
+        </w:rPr>
+      </w:pPr>
+    </w:p>
+    <w:p>
+      <w:pPr>
+        <w:pStyle w:val="NoSpacing"/>
         <w:rPr>
           <w:rFonts w:ascii="Times New Roman" w:hAnsi="Times New Roman" w:cs="Times New Roman"/>
           <w:sz w:val="28"/>
           <w:szCs w:val="28"/>
         </w:rPr>
-        <w:t>Editorial duties</w:t>
-      </w:r>
-    </w:p>
-    <w:p>
-      <w:pPr>
-        <w:pStyle w:val="NoSpacing"/>
-        <w:rPr>
-          <w:rFonts w:ascii="Times New Roman" w:hAnsi="Times New Roman" w:cs="Times New Roman"/>
-        </w:rPr>
-      </w:pPr>
-      <w:r>
-        <w:rPr>
-          <w:rFonts w:ascii="Times New Roman" w:hAnsi="Times New Roman" w:cs="Times New Roman"/>
-        </w:rPr>
-        <w:t xml:space="preserve">Editorial board member, </w:t>
-      </w:r>
-      <w:r>
-        <w:rPr>
-          <w:rFonts w:ascii="Times New Roman" w:hAnsi="Times New Roman" w:cs="Times New Roman"/>
-          <w:i/>
-          <w:iCs/>
-        </w:rPr>
-        <w:t xml:space="preserve">Social Psychological and Personality Science </w:t>
-      </w:r>
-      <w:r>
-        <w:rPr>
-          <w:rFonts w:ascii="Times New Roman" w:hAnsi="Times New Roman" w:cs="Times New Roman"/>
-          <w:iCs/>
-        </w:rPr>
-        <w:t>(2019 – present)</w:t>
-      </w:r>
-    </w:p>
-    <w:p>
-      <w:pPr>
-        <w:pStyle w:val="NoSpacing"/>
-        <w:rPr>
-          <w:rFonts w:ascii="Times New Roman" w:hAnsi="Times New Roman" w:cs="Times New Roman"/>
-        </w:rPr>
-      </w:pPr>
-      <w:r>
-        <w:rPr>
-          <w:rFonts w:ascii="Times New Roman" w:hAnsi="Times New Roman" w:cs="Times New Roman"/>
-        </w:rPr>
-        <w:t xml:space="preserve">Editorial board member, </w:t>
-      </w:r>
-      <w:r>
-        <w:rPr>
-          <w:rFonts w:ascii="Times New Roman" w:hAnsi="Times New Roman" w:cs="Times New Roman"/>
-          <w:i/>
-        </w:rPr>
-        <w:t>Advances in Methods and Practices in Psychological Science</w:t>
-      </w:r>
-      <w:r>
-        <w:rPr>
-          <w:rFonts w:ascii="Times New Roman" w:hAnsi="Times New Roman" w:cs="Times New Roman"/>
-          <w:i/>
-        </w:rPr>
-        <w:t xml:space="preserve"> </w:t>
-      </w:r>
-      <w:r>
-        <w:rPr>
-          <w:rFonts w:ascii="Times New Roman" w:hAnsi="Times New Roman" w:cs="Times New Roman"/>
-        </w:rPr>
-        <w:t>(2017 – present)</w:t>
-      </w:r>
-    </w:p>
-    <w:p>
-      <w:pPr>
-        <w:pStyle w:val="NoSpacing"/>
-        <w:rPr>
-          <w:rFonts w:ascii="Times New Roman" w:hAnsi="Times New Roman" w:cs="Times New Roman"/>
-          <w:sz w:val="23"/>
-          <w:szCs w:val="23"/>
-        </w:rPr>
-      </w:pPr>
-    </w:p>
-    <w:p>
-      <w:pPr>
-        <w:pStyle w:val="NoSpacing"/>
+      </w:pPr>
+      <w:r>
         <w:rPr>
           <w:rFonts w:ascii="Times New Roman" w:hAnsi="Times New Roman" w:cs="Times New Roman"/>
           <w:sz w:val="28"/>
           <w:szCs w:val="28"/>
         </w:rPr>
-      </w:pPr>
-      <w:r>
-        <w:rPr>
-          <w:rFonts w:ascii="Times New Roman" w:hAnsi="Times New Roman" w:cs="Times New Roman"/>
-          <w:sz w:val="28"/>
-          <w:szCs w:val="28"/>
-        </w:rPr>
         <w:t>Ad-hoc reviewer</w:t>
       </w:r>
-      <w:bookmarkStart w:id="0" w:name="_GoBack"/>
-      <w:bookmarkEnd w:id="0"/>
     </w:p>
     <w:p>
       <w:pPr>
@@ -10615,7 +10745,7 @@
 </file>
 
 <file path=customXml/itemProps1.xml><?xml version="1.0" encoding="utf-8"?>
-<ds:datastoreItem xmlns:ds="http://schemas.openxmlformats.org/officeDocument/2006/customXml" ds:itemID="{68FC1C31-77C1-475E-A83D-B1BD3509582D}">
+<ds:datastoreItem xmlns:ds="http://schemas.openxmlformats.org/officeDocument/2006/customXml" ds:itemID="{9FE0890E-E6B2-41FF-A3AC-563D50C80DBA}">
   <ds:schemaRefs>
     <ds:schemaRef ds:uri="http://schemas.openxmlformats.org/officeDocument/2006/bibliography"/>
   </ds:schemaRefs>

</xml_diff>

<commit_message>
Anna's manuscript accepted, another Zhang retraction, the Tian correction.
</commit_message>
<xml_diff>
--- a/cv.docx
+++ b/cv.docx
@@ -1134,6 +1134,95 @@
         <w:ind w:left="720" w:hanging="720"/>
         <w:rPr>
           <w:rFonts w:ascii="Times New Roman" w:hAnsi="Times New Roman" w:cs="Times New Roman"/>
+          <w:i/>
+          <w:color w:val="000000"/>
+          <w:shd w:val="clear" w:color="auto" w:fill="FFFFFF"/>
+        </w:rPr>
+      </w:pPr>
+      <w:r>
+        <w:rPr>
+          <w:rFonts w:ascii="Times New Roman" w:hAnsi="Times New Roman" w:cs="Times New Roman"/>
+          <w:color w:val="000000"/>
+          <w:shd w:val="clear" w:color="auto" w:fill="FFFFFF"/>
+        </w:rPr>
+        <w:t xml:space="preserve">George, A. R., Wesselmann, E. D., </w:t>
+      </w:r>
+      <w:r>
+        <w:rPr>
+          <w:rFonts w:ascii="Times New Roman" w:hAnsi="Times New Roman" w:cs="Times New Roman"/>
+          <w:b/>
+          <w:color w:val="000000"/>
+          <w:shd w:val="clear" w:color="auto" w:fill="FFFFFF"/>
+        </w:rPr>
+        <w:t>Hilgard, J.</w:t>
+      </w:r>
+      <w:r>
+        <w:rPr>
+          <w:rFonts w:ascii="Times New Roman" w:hAnsi="Times New Roman" w:cs="Times New Roman"/>
+          <w:color w:val="000000"/>
+          <w:shd w:val="clear" w:color="auto" w:fill="FFFFFF"/>
+        </w:rPr>
+        <w:t xml:space="preserve">, Young, A. I., &amp; van </w:t>
+      </w:r>
+      <w:proofErr w:type="spellStart"/>
+      <w:r>
+        <w:rPr>
+          <w:rFonts w:ascii="Times New Roman" w:hAnsi="Times New Roman" w:cs="Times New Roman"/>
+          <w:color w:val="000000"/>
+          <w:shd w:val="clear" w:color="auto" w:fill="FFFFFF"/>
+        </w:rPr>
+        <w:t>Beest</w:t>
+      </w:r>
+      <w:proofErr w:type="spellEnd"/>
+      <w:r>
+        <w:rPr>
+          <w:rFonts w:ascii="Times New Roman" w:hAnsi="Times New Roman" w:cs="Times New Roman"/>
+          <w:color w:val="000000"/>
+          <w:shd w:val="clear" w:color="auto" w:fill="FFFFFF"/>
+        </w:rPr>
+        <w:t>, I. (</w:t>
+      </w:r>
+      <w:r>
+        <w:rPr>
+          <w:rFonts w:ascii="Times New Roman" w:hAnsi="Times New Roman" w:cs="Times New Roman"/>
+          <w:color w:val="000000"/>
+          <w:shd w:val="clear" w:color="auto" w:fill="FFFFFF"/>
+        </w:rPr>
+        <w:t>in press</w:t>
+      </w:r>
+      <w:r>
+        <w:rPr>
+          <w:rFonts w:ascii="Times New Roman" w:hAnsi="Times New Roman" w:cs="Times New Roman"/>
+          <w:color w:val="000000"/>
+          <w:shd w:val="clear" w:color="auto" w:fill="FFFFFF"/>
+        </w:rPr>
+        <w:t xml:space="preserve">). The effect of thinking about being excluded by God on well-being: A replication and extension. </w:t>
+      </w:r>
+      <w:r>
+        <w:rPr>
+          <w:rFonts w:ascii="Times New Roman" w:hAnsi="Times New Roman" w:cs="Times New Roman"/>
+          <w:i/>
+          <w:color w:val="000000"/>
+          <w:shd w:val="clear" w:color="auto" w:fill="FFFFFF"/>
+        </w:rPr>
+        <w:t>The International Journal for the Psychology of Religion</w:t>
+      </w:r>
+      <w:r>
+        <w:rPr>
+          <w:rFonts w:ascii="Times New Roman" w:hAnsi="Times New Roman" w:cs="Times New Roman"/>
+          <w:i/>
+          <w:color w:val="000000"/>
+          <w:shd w:val="clear" w:color="auto" w:fill="FFFFFF"/>
+        </w:rPr>
+        <w:t>.</w:t>
+      </w:r>
+    </w:p>
+    <w:p>
+      <w:pPr>
+        <w:pStyle w:val="NoSpacing"/>
+        <w:ind w:left="720" w:hanging="720"/>
+        <w:rPr>
+          <w:rFonts w:ascii="Times New Roman" w:hAnsi="Times New Roman" w:cs="Times New Roman"/>
         </w:rPr>
       </w:pPr>
       <w:r>
@@ -1185,7 +1274,19 @@
         <w:rPr>
           <w:rFonts w:ascii="Times New Roman" w:hAnsi="Times New Roman" w:cs="Times New Roman"/>
         </w:rPr>
-        <w:t xml:space="preserve">Uhlmann, E. L. (in press). Crowdsourcing hypothesis tests: Making transparent how design choices shape research results. </w:t>
+        <w:t>Uhlmann, E. L. (</w:t>
+      </w:r>
+      <w:r>
+        <w:rPr>
+          <w:rFonts w:ascii="Times New Roman" w:hAnsi="Times New Roman" w:cs="Times New Roman"/>
+        </w:rPr>
+        <w:t>2020</w:t>
+      </w:r>
+      <w:r>
+        <w:rPr>
+          <w:rFonts w:ascii="Times New Roman" w:hAnsi="Times New Roman" w:cs="Times New Roman"/>
+        </w:rPr>
+        <w:t xml:space="preserve">). Crowdsourcing hypothesis tests: Making transparent how design choices shape research results. </w:t>
       </w:r>
       <w:r>
         <w:rPr>
@@ -1198,123 +1299,165 @@
         <w:rPr>
           <w:rFonts w:ascii="Times New Roman" w:hAnsi="Times New Roman" w:cs="Times New Roman"/>
         </w:rPr>
-        <w:t>.</w:t>
-      </w:r>
-    </w:p>
-    <w:p>
-      <w:pPr>
-        <w:pStyle w:val="NoSpacing"/>
-        <w:ind w:left="720" w:hanging="720"/>
-        <w:rPr>
-          <w:rFonts w:ascii="Times New Roman" w:hAnsi="Times New Roman" w:cs="Times New Roman"/>
-          <w:i/>
-        </w:rPr>
-      </w:pPr>
-      <w:proofErr w:type="spellStart"/>
-      <w:r>
-        <w:rPr>
-          <w:rFonts w:ascii="Times New Roman" w:hAnsi="Times New Roman" w:cs="Times New Roman"/>
-        </w:rPr>
-        <w:t>Rouder</w:t>
-      </w:r>
-      <w:proofErr w:type="spellEnd"/>
-      <w:r>
-        <w:rPr>
-          <w:rFonts w:ascii="Times New Roman" w:hAnsi="Times New Roman" w:cs="Times New Roman"/>
-        </w:rPr>
-        <w:t xml:space="preserve">, J.N., </w:t>
-      </w:r>
-      <w:proofErr w:type="spellStart"/>
-      <w:r>
-        <w:rPr>
-          <w:rFonts w:ascii="Times New Roman" w:hAnsi="Times New Roman" w:cs="Times New Roman"/>
-        </w:rPr>
-        <w:t>Haaf</w:t>
-      </w:r>
-      <w:proofErr w:type="spellEnd"/>
-      <w:r>
-        <w:rPr>
-          <w:rFonts w:ascii="Times New Roman" w:hAnsi="Times New Roman" w:cs="Times New Roman"/>
-        </w:rPr>
-        <w:t>, J.M., Davis-</w:t>
-      </w:r>
-      <w:proofErr w:type="spellStart"/>
-      <w:r>
-        <w:rPr>
-          <w:rFonts w:ascii="Times New Roman" w:hAnsi="Times New Roman" w:cs="Times New Roman"/>
-        </w:rPr>
-        <w:t>Stober</w:t>
-      </w:r>
-      <w:proofErr w:type="spellEnd"/>
-      <w:r>
-        <w:rPr>
-          <w:rFonts w:ascii="Times New Roman" w:hAnsi="Times New Roman" w:cs="Times New Roman"/>
-        </w:rPr>
-        <w:t xml:space="preserve">, C., &amp; </w:t>
-      </w:r>
-      <w:r>
-        <w:rPr>
-          <w:rFonts w:ascii="Times New Roman" w:hAnsi="Times New Roman" w:cs="Times New Roman"/>
-          <w:b/>
-        </w:rPr>
-        <w:t>Hilgard, J.</w:t>
-      </w:r>
-      <w:r>
-        <w:rPr>
-          <w:rFonts w:ascii="Times New Roman" w:hAnsi="Times New Roman" w:cs="Times New Roman"/>
-        </w:rPr>
-        <w:t xml:space="preserve"> (in press) Beyond overall effects: A Bayesian approach to finding constraints across a collection of studies in meta-analysis. </w:t>
-      </w:r>
-      <w:r>
-        <w:rPr>
-          <w:rFonts w:ascii="Times New Roman" w:hAnsi="Times New Roman" w:cs="Times New Roman"/>
-          <w:i/>
-        </w:rPr>
-        <w:t>Psychological Methods.</w:t>
-      </w:r>
-    </w:p>
-    <w:p>
-      <w:pPr>
-        <w:pStyle w:val="NoSpacing"/>
-        <w:ind w:left="720" w:hanging="720"/>
-        <w:rPr>
-          <w:rFonts w:ascii="Times New Roman" w:hAnsi="Times New Roman" w:cs="Times New Roman"/>
-          <w:i/>
-          <w:shd w:val="clear" w:color="auto" w:fill="FFFFFF"/>
-        </w:rPr>
-      </w:pPr>
-      <w:r>
-        <w:rPr>
-          <w:rFonts w:ascii="Times New Roman" w:hAnsi="Times New Roman" w:cs="Times New Roman"/>
-          <w:b/>
-          <w:shd w:val="clear" w:color="auto" w:fill="FFFFFF"/>
-        </w:rPr>
-        <w:lastRenderedPageBreak/>
-        <w:t>Hilgard, J.,</w:t>
-      </w:r>
-      <w:r>
-        <w:rPr>
-          <w:rFonts w:ascii="Times New Roman" w:hAnsi="Times New Roman" w:cs="Times New Roman"/>
-          <w:shd w:val="clear" w:color="auto" w:fill="FFFFFF"/>
-        </w:rPr>
-        <w:t xml:space="preserve"> Sala, G., Boot, W.R., &amp; Simons, D.J. (2019). Overestimation of action-game training effects: Publication bias and salami slicing. </w:t>
+        <w:t xml:space="preserve">, </w:t>
       </w:r>
       <w:r>
         <w:rPr>
           <w:rFonts w:ascii="Times New Roman" w:hAnsi="Times New Roman" w:cs="Times New Roman"/>
           <w:i/>
           <w:iCs/>
-          <w:shd w:val="clear" w:color="auto" w:fill="FFFFFF"/>
-        </w:rPr>
-        <w:t>Collabra: Psychology</w:t>
-      </w:r>
-      <w:r>
+        </w:rPr>
+        <w:t>146</w:t>
+      </w:r>
+      <w:r>
+        <w:rPr>
+          <w:rFonts w:ascii="Times New Roman" w:hAnsi="Times New Roman" w:cs="Times New Roman"/>
+        </w:rPr>
+        <w:t xml:space="preserve">(5), 451-479. </w:t>
+      </w:r>
+      <w:hyperlink r:id="rId10" w:history="1">
+        <w:r>
+          <w:rPr>
+            <w:rStyle w:val="Hyperlink"/>
+            <w:rFonts w:ascii="Times New Roman" w:hAnsi="Times New Roman" w:cs="Times New Roman"/>
+          </w:rPr>
+          <w:t>https://psycnet.apa.org/doi/10.1037/bul0000220</w:t>
+        </w:r>
+      </w:hyperlink>
+    </w:p>
+    <w:p>
+      <w:pPr>
+        <w:pStyle w:val="NoSpacing"/>
+        <w:ind w:left="720" w:hanging="720"/>
         <w:rPr>
           <w:rFonts w:ascii="Times New Roman" w:hAnsi="Times New Roman" w:cs="Times New Roman"/>
           <w:i/>
-          <w:shd w:val="clear" w:color="auto" w:fill="FFFFFF"/>
-        </w:rPr>
-        <w:t>, </w:t>
+        </w:rPr>
+      </w:pPr>
+      <w:proofErr w:type="spellStart"/>
+      <w:r>
+        <w:rPr>
+          <w:rFonts w:ascii="Times New Roman" w:hAnsi="Times New Roman" w:cs="Times New Roman"/>
+        </w:rPr>
+        <w:lastRenderedPageBreak/>
+        <w:t>Rouder</w:t>
+      </w:r>
+      <w:proofErr w:type="spellEnd"/>
+      <w:r>
+        <w:rPr>
+          <w:rFonts w:ascii="Times New Roman" w:hAnsi="Times New Roman" w:cs="Times New Roman"/>
+        </w:rPr>
+        <w:t xml:space="preserve">, J.N., </w:t>
+      </w:r>
+      <w:proofErr w:type="spellStart"/>
+      <w:r>
+        <w:rPr>
+          <w:rFonts w:ascii="Times New Roman" w:hAnsi="Times New Roman" w:cs="Times New Roman"/>
+        </w:rPr>
+        <w:t>Haaf</w:t>
+      </w:r>
+      <w:proofErr w:type="spellEnd"/>
+      <w:r>
+        <w:rPr>
+          <w:rFonts w:ascii="Times New Roman" w:hAnsi="Times New Roman" w:cs="Times New Roman"/>
+        </w:rPr>
+        <w:t>, J.M., Davis-</w:t>
+      </w:r>
+      <w:proofErr w:type="spellStart"/>
+      <w:r>
+        <w:rPr>
+          <w:rFonts w:ascii="Times New Roman" w:hAnsi="Times New Roman" w:cs="Times New Roman"/>
+        </w:rPr>
+        <w:t>Stober</w:t>
+      </w:r>
+      <w:proofErr w:type="spellEnd"/>
+      <w:r>
+        <w:rPr>
+          <w:rFonts w:ascii="Times New Roman" w:hAnsi="Times New Roman" w:cs="Times New Roman"/>
+        </w:rPr>
+        <w:t xml:space="preserve">, C., &amp; </w:t>
+      </w:r>
+      <w:r>
+        <w:rPr>
+          <w:rFonts w:ascii="Times New Roman" w:hAnsi="Times New Roman" w:cs="Times New Roman"/>
+          <w:b/>
+        </w:rPr>
+        <w:t>Hilgard, J.</w:t>
+      </w:r>
+      <w:r>
+        <w:rPr>
+          <w:rFonts w:ascii="Times New Roman" w:hAnsi="Times New Roman" w:cs="Times New Roman"/>
+        </w:rPr>
+        <w:t xml:space="preserve"> (</w:t>
+      </w:r>
+      <w:r>
+        <w:rPr>
+          <w:rFonts w:ascii="Times New Roman" w:hAnsi="Times New Roman" w:cs="Times New Roman"/>
+        </w:rPr>
+        <w:t>2019</w:t>
+      </w:r>
+      <w:r>
+        <w:rPr>
+          <w:rFonts w:ascii="Times New Roman" w:hAnsi="Times New Roman" w:cs="Times New Roman"/>
+        </w:rPr>
+        <w:t xml:space="preserve">) Beyond overall effects: A Bayesian approach to finding constraints across a collection of studies in meta-analysis. </w:t>
+      </w:r>
+      <w:r>
+        <w:rPr>
+          <w:rFonts w:ascii="Times New Roman" w:hAnsi="Times New Roman" w:cs="Times New Roman"/>
+          <w:i/>
+        </w:rPr>
+        <w:t>Psychological Methods</w:t>
+      </w:r>
+      <w:r>
+        <w:rPr>
+          <w:rFonts w:ascii="Times New Roman" w:hAnsi="Times New Roman" w:cs="Times New Roman"/>
+          <w:i/>
+        </w:rPr>
+        <w:t>, 24</w:t>
+      </w:r>
+      <w:r>
+        <w:rPr>
+          <w:rFonts w:ascii="Times New Roman" w:hAnsi="Times New Roman" w:cs="Times New Roman"/>
+          <w:iCs/>
+        </w:rPr>
+        <w:t xml:space="preserve">(5), 606-621. </w:t>
+      </w:r>
+      <w:hyperlink r:id="rId11" w:tgtFrame="_blank" w:history="1">
+        <w:r>
+          <w:rPr>
+            <w:rStyle w:val="Hyperlink"/>
+            <w:rFonts w:ascii="Times New Roman" w:hAnsi="Times New Roman" w:cs="Times New Roman"/>
+            <w:iCs/>
+          </w:rPr>
+          <w:t>https://doi.org/10.1037/met0000216</w:t>
+        </w:r>
+      </w:hyperlink>
+    </w:p>
+    <w:p>
+      <w:pPr>
+        <w:pStyle w:val="NoSpacing"/>
+        <w:ind w:left="720" w:hanging="720"/>
+        <w:rPr>
+          <w:rFonts w:ascii="Times New Roman" w:hAnsi="Times New Roman" w:cs="Times New Roman"/>
+          <w:i/>
+          <w:shd w:val="clear" w:color="auto" w:fill="FFFFFF"/>
+        </w:rPr>
+      </w:pPr>
+      <w:r>
+        <w:rPr>
+          <w:rFonts w:ascii="Times New Roman" w:hAnsi="Times New Roman" w:cs="Times New Roman"/>
+          <w:b/>
+          <w:shd w:val="clear" w:color="auto" w:fill="FFFFFF"/>
+        </w:rPr>
+        <w:t>Hilgard, J.,</w:t>
+      </w:r>
+      <w:r>
+        <w:rPr>
+          <w:rFonts w:ascii="Times New Roman" w:hAnsi="Times New Roman" w:cs="Times New Roman"/>
+          <w:shd w:val="clear" w:color="auto" w:fill="FFFFFF"/>
+        </w:rPr>
+        <w:t xml:space="preserve"> Sala, G., Boot, W.R., &amp; Simons, D.J. (2019). Overestimation of action-game training effects: Publication bias and salami slicing. </w:t>
       </w:r>
       <w:r>
         <w:rPr>
@@ -1323,6 +1466,23 @@
           <w:iCs/>
           <w:shd w:val="clear" w:color="auto" w:fill="FFFFFF"/>
         </w:rPr>
+        <w:t>Collabra: Psychology</w:t>
+      </w:r>
+      <w:r>
+        <w:rPr>
+          <w:rFonts w:ascii="Times New Roman" w:hAnsi="Times New Roman" w:cs="Times New Roman"/>
+          <w:i/>
+          <w:shd w:val="clear" w:color="auto" w:fill="FFFFFF"/>
+        </w:rPr>
+        <w:t>, </w:t>
+      </w:r>
+      <w:r>
+        <w:rPr>
+          <w:rFonts w:ascii="Times New Roman" w:hAnsi="Times New Roman" w:cs="Times New Roman"/>
+          <w:i/>
+          <w:iCs/>
+          <w:shd w:val="clear" w:color="auto" w:fill="FFFFFF"/>
+        </w:rPr>
         <w:t>5</w:t>
       </w:r>
       <w:r>
@@ -1354,7 +1514,7 @@
         </w:rPr>
         <w:t xml:space="preserve"> </w:t>
       </w:r>
-      <w:hyperlink r:id="rId10" w:history="1">
+      <w:hyperlink r:id="rId12" w:history="1">
         <w:r>
           <w:rPr>
             <w:rStyle w:val="Hyperlink"/>
@@ -1409,7 +1569,7 @@
         </w:rPr>
         <w:t xml:space="preserve"> DOI: </w:t>
       </w:r>
-      <w:hyperlink r:id="rId11" w:history="1">
+      <w:hyperlink r:id="rId13" w:history="1">
         <w:r>
           <w:rPr>
             <w:rStyle w:val="Hyperlink"/>
@@ -1563,7 +1723,7 @@
         </w:rPr>
         <w:t xml:space="preserve"> DOI: </w:t>
       </w:r>
-      <w:hyperlink r:id="rId12" w:history="1">
+      <w:hyperlink r:id="rId14" w:history="1">
         <w:r>
           <w:rPr>
             <w:rStyle w:val="Hyperlink"/>
@@ -1705,8 +1865,6 @@
         </w:rPr>
         <w:t>o</w:t>
       </w:r>
-      <w:bookmarkStart w:id="0" w:name="_GoBack"/>
-      <w:bookmarkEnd w:id="0"/>
       <w:r>
         <w:rPr>
           <w:rFonts w:ascii="Times New Roman" w:hAnsi="Times New Roman" w:cs="Times New Roman"/>
@@ -1920,7 +2078,7 @@
         </w:rPr>
         <w:t xml:space="preserve">: </w:t>
       </w:r>
-      <w:hyperlink r:id="rId13" w:history="1">
+      <w:hyperlink r:id="rId15" w:history="1">
         <w:r>
           <w:rPr>
             <w:rStyle w:val="Hyperlink"/>
@@ -2308,7 +2466,7 @@
         </w:rPr>
         <w:t xml:space="preserve">DOI: </w:t>
       </w:r>
-      <w:hyperlink r:id="rId14" w:history="1">
+      <w:hyperlink r:id="rId16" w:history="1">
         <w:r>
           <w:rPr>
             <w:rStyle w:val="Hyperlink"/>
@@ -3066,6 +3224,7 @@
         <w:rPr>
           <w:rFonts w:ascii="Times New Roman" w:hAnsi="Times New Roman" w:cs="Times New Roman"/>
         </w:rPr>
+        <w:lastRenderedPageBreak/>
         <w:t xml:space="preserve">Fleming, K. A., </w:t>
       </w:r>
       <w:proofErr w:type="spellStart"/>
@@ -3181,7 +3340,6 @@
           <w:rFonts w:ascii="Times New Roman" w:hAnsi="Times New Roman" w:cs="Times New Roman"/>
           <w:shd w:val="clear" w:color="auto" w:fill="FFFFFF"/>
         </w:rPr>
-        <w:lastRenderedPageBreak/>
         <w:t>Lakens</w:t>
       </w:r>
       <w:proofErr w:type="spellEnd"/>
@@ -4684,116 +4842,52 @@
         <w:ind w:left="720" w:hanging="720"/>
         <w:rPr>
           <w:rFonts w:ascii="Times New Roman" w:hAnsi="Times New Roman" w:cs="Times New Roman"/>
+          <w:bCs/>
+          <w:color w:val="000000"/>
+          <w:shd w:val="clear" w:color="auto" w:fill="FFFFFF"/>
+        </w:rPr>
+      </w:pPr>
+      <w:r>
+        <w:rPr>
+          <w:rFonts w:ascii="Times New Roman" w:hAnsi="Times New Roman" w:cs="Times New Roman"/>
+          <w:b/>
+          <w:color w:val="000000"/>
+          <w:shd w:val="clear" w:color="auto" w:fill="FFFFFF"/>
+        </w:rPr>
+        <w:t xml:space="preserve">Hilgard, J. </w:t>
+      </w:r>
+      <w:r>
+        <w:rPr>
+          <w:rFonts w:ascii="Times New Roman" w:hAnsi="Times New Roman" w:cs="Times New Roman"/>
+          <w:color w:val="000000"/>
+          <w:shd w:val="clear" w:color="auto" w:fill="FFFFFF"/>
+        </w:rPr>
+        <w:t xml:space="preserve">(invited resubmission, </w:t>
+      </w:r>
+      <w:r>
+        <w:rPr>
+          <w:rFonts w:ascii="Times New Roman" w:hAnsi="Times New Roman" w:cs="Times New Roman"/>
           <w:i/>
           <w:color w:val="000000"/>
           <w:shd w:val="clear" w:color="auto" w:fill="FFFFFF"/>
         </w:rPr>
-      </w:pPr>
+        <w:t>Journal of Experimental Social Psychology</w:t>
+      </w:r>
       <w:r>
         <w:rPr>
           <w:rFonts w:ascii="Times New Roman" w:hAnsi="Times New Roman" w:cs="Times New Roman"/>
           <w:color w:val="000000"/>
           <w:shd w:val="clear" w:color="auto" w:fill="FFFFFF"/>
         </w:rPr>
-        <w:t xml:space="preserve">George, A. R., Wesselmann, E. D., </w:t>
-      </w:r>
-      <w:r>
-        <w:rPr>
-          <w:rFonts w:ascii="Times New Roman" w:hAnsi="Times New Roman" w:cs="Times New Roman"/>
-          <w:b/>
-          <w:color w:val="000000"/>
-          <w:shd w:val="clear" w:color="auto" w:fill="FFFFFF"/>
-        </w:rPr>
-        <w:t>Hilgard, J.</w:t>
-      </w:r>
-      <w:r>
-        <w:rPr>
-          <w:rFonts w:ascii="Times New Roman" w:hAnsi="Times New Roman" w:cs="Times New Roman"/>
-          <w:color w:val="000000"/>
-          <w:shd w:val="clear" w:color="auto" w:fill="FFFFFF"/>
-        </w:rPr>
-        <w:t xml:space="preserve">, Young, A. I., &amp; van </w:t>
-      </w:r>
-      <w:proofErr w:type="spellStart"/>
-      <w:r>
-        <w:rPr>
-          <w:rFonts w:ascii="Times New Roman" w:hAnsi="Times New Roman" w:cs="Times New Roman"/>
-          <w:color w:val="000000"/>
-          <w:shd w:val="clear" w:color="auto" w:fill="FFFFFF"/>
-        </w:rPr>
-        <w:t>Beest</w:t>
-      </w:r>
-      <w:proofErr w:type="spellEnd"/>
-      <w:r>
-        <w:rPr>
-          <w:rFonts w:ascii="Times New Roman" w:hAnsi="Times New Roman" w:cs="Times New Roman"/>
-          <w:color w:val="000000"/>
-          <w:shd w:val="clear" w:color="auto" w:fill="FFFFFF"/>
-        </w:rPr>
-        <w:t xml:space="preserve">, I. (In-principle acceptance of registered report). The effect of thinking about being excluded by God on well-being: A replication and extension. </w:t>
-      </w:r>
-      <w:r>
-        <w:rPr>
-          <w:rFonts w:ascii="Times New Roman" w:hAnsi="Times New Roman" w:cs="Times New Roman"/>
-          <w:i/>
-          <w:color w:val="000000"/>
-          <w:shd w:val="clear" w:color="auto" w:fill="FFFFFF"/>
-        </w:rPr>
-        <w:t>The International Journal for the Psychology of Religion</w:t>
-      </w:r>
-    </w:p>
-    <w:p>
-      <w:pPr>
-        <w:pStyle w:val="NoSpacing"/>
-        <w:ind w:left="720" w:hanging="720"/>
+        <w:t xml:space="preserve">) </w:t>
+      </w:r>
+      <w:r>
         <w:rPr>
           <w:rFonts w:ascii="Times New Roman" w:hAnsi="Times New Roman" w:cs="Times New Roman"/>
           <w:bCs/>
           <w:color w:val="000000"/>
           <w:shd w:val="clear" w:color="auto" w:fill="FFFFFF"/>
         </w:rPr>
-      </w:pPr>
-      <w:r>
-        <w:rPr>
-          <w:rFonts w:ascii="Times New Roman" w:hAnsi="Times New Roman" w:cs="Times New Roman"/>
-          <w:b/>
-          <w:color w:val="000000"/>
-          <w:shd w:val="clear" w:color="auto" w:fill="FFFFFF"/>
-        </w:rPr>
-        <w:t xml:space="preserve">Hilgard, J. </w:t>
-      </w:r>
-      <w:r>
-        <w:rPr>
-          <w:rFonts w:ascii="Times New Roman" w:hAnsi="Times New Roman" w:cs="Times New Roman"/>
-          <w:color w:val="000000"/>
-          <w:shd w:val="clear" w:color="auto" w:fill="FFFFFF"/>
-        </w:rPr>
-        <w:t xml:space="preserve">(invited resubmission, </w:t>
-      </w:r>
-      <w:r>
-        <w:rPr>
-          <w:rFonts w:ascii="Times New Roman" w:hAnsi="Times New Roman" w:cs="Times New Roman"/>
-          <w:i/>
-          <w:color w:val="000000"/>
-          <w:shd w:val="clear" w:color="auto" w:fill="FFFFFF"/>
-        </w:rPr>
-        <w:t>Journal of Experimental Social Psychology</w:t>
-      </w:r>
-      <w:r>
-        <w:rPr>
-          <w:rFonts w:ascii="Times New Roman" w:hAnsi="Times New Roman" w:cs="Times New Roman"/>
-          <w:color w:val="000000"/>
-          <w:shd w:val="clear" w:color="auto" w:fill="FFFFFF"/>
-        </w:rPr>
-        <w:t xml:space="preserve">) </w:t>
-      </w:r>
-      <w:r>
-        <w:rPr>
-          <w:rFonts w:ascii="Times New Roman" w:hAnsi="Times New Roman" w:cs="Times New Roman"/>
-          <w:bCs/>
-          <w:color w:val="000000"/>
-          <w:shd w:val="clear" w:color="auto" w:fill="FFFFFF"/>
-        </w:rPr>
         <w:t>Estimating largest plausible effect sizes with maximal positive controls: Plausibility of Hasan et al. (2013)</w:t>
       </w:r>
     </w:p>
@@ -5190,7 +5284,7 @@
         </w:rPr>
         <w:t xml:space="preserve">, B.D., &amp; Gibson, B. (Preprint). Heroic video game violence and prosocial behavior. Preprint available at </w:t>
       </w:r>
-      <w:hyperlink r:id="rId15" w:history="1">
+      <w:hyperlink r:id="rId17" w:history="1">
         <w:r>
           <w:rPr>
             <w:rStyle w:val="Hyperlink"/>
@@ -5239,7 +5333,7 @@
         </w:rPr>
         <w:t xml:space="preserve"> Hilgard’s modified video game paradigm. </w:t>
       </w:r>
-      <w:hyperlink r:id="rId16" w:history="1">
+      <w:hyperlink r:id="rId18" w:history="1">
         <w:r>
           <w:rPr>
             <w:rStyle w:val="Hyperlink"/>
@@ -5358,7 +5452,7 @@
         </w:rPr>
         <w:t xml:space="preserve"> </w:t>
       </w:r>
-      <w:hyperlink r:id="rId17" w:history="1">
+      <w:hyperlink r:id="rId19" w:history="1">
         <w:r>
           <w:rPr>
             <w:rStyle w:val="Hyperlink"/>
@@ -5423,7 +5517,7 @@
         </w:rPr>
         <w:t xml:space="preserve"> (2016): The RRR is not contaminated by small-study effects. </w:t>
       </w:r>
-      <w:hyperlink r:id="rId18" w:history="1">
+      <w:hyperlink r:id="rId20" w:history="1">
         <w:r>
           <w:rPr>
             <w:rStyle w:val="Hyperlink"/>
@@ -5468,7 +5562,7 @@
         </w:rPr>
         <w:t xml:space="preserve"> A reading list for the replicability crisis. </w:t>
       </w:r>
-      <w:hyperlink r:id="rId19" w:history="1">
+      <w:hyperlink r:id="rId21" w:history="1">
         <w:r>
           <w:rPr>
             <w:rStyle w:val="Hyperlink"/>
@@ -5576,7 +5670,7 @@
         </w:rPr>
         <w:t xml:space="preserve">. </w:t>
       </w:r>
-      <w:hyperlink r:id="rId20" w:history="1">
+      <w:hyperlink r:id="rId22" w:history="1">
         <w:r>
           <w:rPr>
             <w:rStyle w:val="Hyperlink"/>
@@ -5619,7 +5713,7 @@
         </w:rPr>
         <w:t xml:space="preserve">. </w:t>
       </w:r>
-      <w:hyperlink r:id="rId21" w:history="1">
+      <w:hyperlink r:id="rId23" w:history="1">
         <w:r>
           <w:rPr>
             <w:rStyle w:val="Hyperlink"/>
@@ -5674,7 +5768,7 @@
         </w:rPr>
         <w:t xml:space="preserve">. </w:t>
       </w:r>
-      <w:hyperlink r:id="rId22" w:history="1">
+      <w:hyperlink r:id="rId24" w:history="1">
         <w:r>
           <w:rPr>
             <w:rStyle w:val="Hyperlink"/>
@@ -5719,7 +5813,7 @@
         </w:rPr>
         <w:t xml:space="preserve">Vox. </w:t>
       </w:r>
-      <w:hyperlink r:id="rId23" w:history="1">
+      <w:hyperlink r:id="rId25" w:history="1">
         <w:r>
           <w:rPr>
             <w:rStyle w:val="Hyperlink"/>
@@ -7693,6 +7787,50 @@
         <w:ind w:left="720" w:hanging="720"/>
         <w:rPr>
           <w:rFonts w:ascii="Times New Roman" w:hAnsi="Times New Roman" w:cs="Times New Roman"/>
+        </w:rPr>
+      </w:pPr>
+      <w:r>
+        <w:rPr>
+          <w:rFonts w:ascii="Times New Roman" w:hAnsi="Times New Roman" w:cs="Times New Roman"/>
+        </w:rPr>
+        <w:t xml:space="preserve">Tian, Y., Gao, M., Wang, P., &amp; Gao, F. The effects of violent video games and shyness on individuals’ aggressive behaviors. </w:t>
+      </w:r>
+      <w:r>
+        <w:rPr>
+          <w:rFonts w:ascii="Times New Roman" w:hAnsi="Times New Roman" w:cs="Times New Roman"/>
+          <w:i/>
+          <w:iCs/>
+        </w:rPr>
+        <w:t>Aggressive Behavior, 46</w:t>
+      </w:r>
+      <w:r>
+        <w:rPr>
+          <w:rFonts w:ascii="Times New Roman" w:hAnsi="Times New Roman" w:cs="Times New Roman"/>
+        </w:rPr>
+        <w:t xml:space="preserve">(1), 1-9. </w:t>
+      </w:r>
+      <w:hyperlink r:id="rId26" w:history="1">
+        <w:r>
+          <w:rPr>
+            <w:rStyle w:val="Hyperlink"/>
+            <w:rFonts w:ascii="Times New Roman" w:hAnsi="Times New Roman" w:cs="Times New Roman"/>
+          </w:rPr>
+          <w:t>https://doi.org/10.1002/ab.21869</w:t>
+        </w:r>
+      </w:hyperlink>
+      <w:r>
+        <w:rPr>
+          <w:rFonts w:ascii="Times New Roman" w:hAnsi="Times New Roman" w:cs="Times New Roman"/>
+        </w:rPr>
+        <w:t xml:space="preserve"> </w:t>
+      </w:r>
+    </w:p>
+    <w:p>
+      <w:pPr>
+        <w:pStyle w:val="NoSpacing"/>
+        <w:ind w:left="720" w:hanging="720"/>
+        <w:rPr>
+          <w:rFonts w:ascii="Times New Roman" w:hAnsi="Times New Roman" w:cs="Times New Roman"/>
           <w:color w:val="222222"/>
           <w:shd w:val="clear" w:color="auto" w:fill="FFFFFF"/>
         </w:rPr>
@@ -7951,24 +8089,10 @@
           <w:color w:val="222222"/>
           <w:shd w:val="clear" w:color="auto" w:fill="FFFFFF"/>
         </w:rPr>
-        <w:t>Journal of Experimental Social Psychology</w:t>
-      </w:r>
-      <w:r>
-        <w:rPr>
-          <w:rFonts w:ascii="Times New Roman" w:hAnsi="Times New Roman" w:cs="Times New Roman"/>
-          <w:color w:val="222222"/>
-          <w:shd w:val="clear" w:color="auto" w:fill="FFFFFF"/>
-        </w:rPr>
-        <w:t>,</w:t>
-      </w:r>
-      <w:r>
-        <w:rPr>
-          <w:rFonts w:ascii="Times New Roman" w:hAnsi="Times New Roman" w:cs="Times New Roman"/>
-          <w:color w:val="222222"/>
-          <w:shd w:val="clear" w:color="auto" w:fill="FFFFFF"/>
-        </w:rPr>
-        <w:t xml:space="preserve"> </w:t>
-      </w:r>
+        <w:t>Journal of Experimental Social Psycholo</w:t>
+      </w:r>
+      <w:bookmarkStart w:id="0" w:name="_GoBack"/>
+      <w:bookmarkEnd w:id="0"/>
       <w:r>
         <w:rPr>
           <w:rFonts w:ascii="Times New Roman" w:hAnsi="Times New Roman" w:cs="Times New Roman"/>
@@ -7977,7 +8101,7 @@
           <w:color w:val="222222"/>
           <w:shd w:val="clear" w:color="auto" w:fill="FFFFFF"/>
         </w:rPr>
-        <w:t>49</w:t>
+        <w:t>gy</w:t>
       </w:r>
       <w:r>
         <w:rPr>
@@ -7985,44 +8109,7 @@
           <w:color w:val="222222"/>
           <w:shd w:val="clear" w:color="auto" w:fill="FFFFFF"/>
         </w:rPr>
-        <w:t>(2), 224-227.</w:t>
-      </w:r>
-    </w:p>
-    <w:p>
-      <w:pPr>
-        <w:pStyle w:val="NoSpacing"/>
-        <w:ind w:left="720" w:hanging="720"/>
-        <w:rPr>
-          <w:rFonts w:ascii="Times New Roman" w:hAnsi="Times New Roman" w:cs="Times New Roman"/>
-          <w:color w:val="222222"/>
-          <w:shd w:val="clear" w:color="auto" w:fill="FFFFFF"/>
-        </w:rPr>
-      </w:pPr>
-      <w:r>
-        <w:rPr>
-          <w:rFonts w:ascii="Times New Roman" w:hAnsi="Times New Roman" w:cs="Times New Roman"/>
-          <w:color w:val="222222"/>
-          <w:shd w:val="clear" w:color="auto" w:fill="FFFFFF"/>
-        </w:rPr>
-        <w:t xml:space="preserve">Hasan, Y., </w:t>
-      </w:r>
-      <w:proofErr w:type="spellStart"/>
-      <w:r>
-        <w:rPr>
-          <w:rFonts w:ascii="Times New Roman" w:hAnsi="Times New Roman" w:cs="Times New Roman"/>
-          <w:color w:val="222222"/>
-          <w:shd w:val="clear" w:color="auto" w:fill="FFFFFF"/>
-        </w:rPr>
-        <w:t>Bègue</w:t>
-      </w:r>
-      <w:proofErr w:type="spellEnd"/>
-      <w:r>
-        <w:rPr>
-          <w:rFonts w:ascii="Times New Roman" w:hAnsi="Times New Roman" w:cs="Times New Roman"/>
-          <w:color w:val="222222"/>
-          <w:shd w:val="clear" w:color="auto" w:fill="FFFFFF"/>
-        </w:rPr>
-        <w:t>, L., &amp; Bushman, B. J. (2012). Viewing the world through “blood-red tinted glasses”: The hostile expectation bias mediates the link between violent video game exposure and aggression.</w:t>
+        <w:t>,</w:t>
       </w:r>
       <w:r>
         <w:rPr>
@@ -8040,7 +8127,7 @@
           <w:color w:val="222222"/>
           <w:shd w:val="clear" w:color="auto" w:fill="FFFFFF"/>
         </w:rPr>
-        <w:t>Journal of Experimental Social Psychology</w:t>
+        <w:t>49</w:t>
       </w:r>
       <w:r>
         <w:rPr>
@@ -8048,7 +8135,44 @@
           <w:color w:val="222222"/>
           <w:shd w:val="clear" w:color="auto" w:fill="FFFFFF"/>
         </w:rPr>
-        <w:t>,</w:t>
+        <w:t>(2), 224-227.</w:t>
+      </w:r>
+    </w:p>
+    <w:p>
+      <w:pPr>
+        <w:pStyle w:val="NoSpacing"/>
+        <w:ind w:left="720" w:hanging="720"/>
+        <w:rPr>
+          <w:rFonts w:ascii="Times New Roman" w:hAnsi="Times New Roman" w:cs="Times New Roman"/>
+          <w:color w:val="222222"/>
+          <w:shd w:val="clear" w:color="auto" w:fill="FFFFFF"/>
+        </w:rPr>
+      </w:pPr>
+      <w:r>
+        <w:rPr>
+          <w:rFonts w:ascii="Times New Roman" w:hAnsi="Times New Roman" w:cs="Times New Roman"/>
+          <w:color w:val="222222"/>
+          <w:shd w:val="clear" w:color="auto" w:fill="FFFFFF"/>
+        </w:rPr>
+        <w:t xml:space="preserve">Hasan, Y., </w:t>
+      </w:r>
+      <w:proofErr w:type="spellStart"/>
+      <w:r>
+        <w:rPr>
+          <w:rFonts w:ascii="Times New Roman" w:hAnsi="Times New Roman" w:cs="Times New Roman"/>
+          <w:color w:val="222222"/>
+          <w:shd w:val="clear" w:color="auto" w:fill="FFFFFF"/>
+        </w:rPr>
+        <w:t>Bègue</w:t>
+      </w:r>
+      <w:proofErr w:type="spellEnd"/>
+      <w:r>
+        <w:rPr>
+          <w:rFonts w:ascii="Times New Roman" w:hAnsi="Times New Roman" w:cs="Times New Roman"/>
+          <w:color w:val="222222"/>
+          <w:shd w:val="clear" w:color="auto" w:fill="FFFFFF"/>
+        </w:rPr>
+        <w:t>, L., &amp; Bushman, B. J. (2012). Viewing the world through “blood-red tinted glasses”: The hostile expectation bias mediates the link between violent video game exposure and aggression.</w:t>
       </w:r>
       <w:r>
         <w:rPr>
@@ -8066,7 +8190,7 @@
           <w:color w:val="222222"/>
           <w:shd w:val="clear" w:color="auto" w:fill="FFFFFF"/>
         </w:rPr>
-        <w:t>48</w:t>
+        <w:t>Journal of Experimental Social Psychology</w:t>
       </w:r>
       <w:r>
         <w:rPr>
@@ -8074,44 +8198,7 @@
           <w:color w:val="222222"/>
           <w:shd w:val="clear" w:color="auto" w:fill="FFFFFF"/>
         </w:rPr>
-        <w:t>(4), 953-956.</w:t>
-      </w:r>
-    </w:p>
-    <w:p>
-      <w:pPr>
-        <w:pStyle w:val="NoSpacing"/>
-        <w:ind w:left="720" w:hanging="720"/>
-        <w:rPr>
-          <w:rFonts w:ascii="Times New Roman" w:hAnsi="Times New Roman" w:cs="Times New Roman"/>
-          <w:color w:val="222222"/>
-          <w:shd w:val="clear" w:color="auto" w:fill="FFFFFF"/>
-        </w:rPr>
-      </w:pPr>
-      <w:r>
-        <w:rPr>
-          <w:rFonts w:ascii="Times New Roman" w:hAnsi="Times New Roman" w:cs="Times New Roman"/>
-          <w:color w:val="222222"/>
-          <w:shd w:val="clear" w:color="auto" w:fill="FFFFFF"/>
-        </w:rPr>
-        <w:t xml:space="preserve">Greitemeyer, T., &amp; </w:t>
-      </w:r>
-      <w:proofErr w:type="spellStart"/>
-      <w:r>
-        <w:rPr>
-          <w:rFonts w:ascii="Times New Roman" w:hAnsi="Times New Roman" w:cs="Times New Roman"/>
-          <w:color w:val="222222"/>
-          <w:shd w:val="clear" w:color="auto" w:fill="FFFFFF"/>
-        </w:rPr>
-        <w:t>Mügge</w:t>
-      </w:r>
-      <w:proofErr w:type="spellEnd"/>
-      <w:r>
-        <w:rPr>
-          <w:rFonts w:ascii="Times New Roman" w:hAnsi="Times New Roman" w:cs="Times New Roman"/>
-          <w:color w:val="222222"/>
-          <w:shd w:val="clear" w:color="auto" w:fill="FFFFFF"/>
-        </w:rPr>
-        <w:t>, D. O. (2014). Video games do affect social outcomes: A meta-analytic review of the effects of violent and prosocial video game play.</w:t>
+        <w:t>,</w:t>
       </w:r>
       <w:r>
         <w:rPr>
@@ -8129,7 +8216,60 @@
           <w:color w:val="222222"/>
           <w:shd w:val="clear" w:color="auto" w:fill="FFFFFF"/>
         </w:rPr>
-        <w:t xml:space="preserve">Personality and </w:t>
+        <w:t>48</w:t>
+      </w:r>
+      <w:r>
+        <w:rPr>
+          <w:rFonts w:ascii="Times New Roman" w:hAnsi="Times New Roman" w:cs="Times New Roman"/>
+          <w:color w:val="222222"/>
+          <w:shd w:val="clear" w:color="auto" w:fill="FFFFFF"/>
+        </w:rPr>
+        <w:t>(4), 953-956.</w:t>
+      </w:r>
+    </w:p>
+    <w:p>
+      <w:pPr>
+        <w:pStyle w:val="NoSpacing"/>
+        <w:ind w:left="720" w:hanging="720"/>
+        <w:rPr>
+          <w:rFonts w:ascii="Times New Roman" w:hAnsi="Times New Roman" w:cs="Times New Roman"/>
+          <w:color w:val="222222"/>
+          <w:shd w:val="clear" w:color="auto" w:fill="FFFFFF"/>
+        </w:rPr>
+      </w:pPr>
+      <w:r>
+        <w:rPr>
+          <w:rFonts w:ascii="Times New Roman" w:hAnsi="Times New Roman" w:cs="Times New Roman"/>
+          <w:color w:val="222222"/>
+          <w:shd w:val="clear" w:color="auto" w:fill="FFFFFF"/>
+        </w:rPr>
+        <w:t xml:space="preserve">Greitemeyer, T., &amp; </w:t>
+      </w:r>
+      <w:proofErr w:type="spellStart"/>
+      <w:r>
+        <w:rPr>
+          <w:rFonts w:ascii="Times New Roman" w:hAnsi="Times New Roman" w:cs="Times New Roman"/>
+          <w:color w:val="222222"/>
+          <w:shd w:val="clear" w:color="auto" w:fill="FFFFFF"/>
+        </w:rPr>
+        <w:t>Mügge</w:t>
+      </w:r>
+      <w:proofErr w:type="spellEnd"/>
+      <w:r>
+        <w:rPr>
+          <w:rFonts w:ascii="Times New Roman" w:hAnsi="Times New Roman" w:cs="Times New Roman"/>
+          <w:color w:val="222222"/>
+          <w:shd w:val="clear" w:color="auto" w:fill="FFFFFF"/>
+        </w:rPr>
+        <w:t>, D. O. (2014). Video games do affect social outcomes: A meta-analytic review of the effects of violent and prosocial video game play.</w:t>
+      </w:r>
+      <w:r>
+        <w:rPr>
+          <w:rFonts w:ascii="Times New Roman" w:hAnsi="Times New Roman" w:cs="Times New Roman"/>
+          <w:color w:val="222222"/>
+          <w:shd w:val="clear" w:color="auto" w:fill="FFFFFF"/>
+        </w:rPr>
+        <w:t xml:space="preserve"> </w:t>
       </w:r>
       <w:r>
         <w:rPr>
@@ -8139,7 +8279,7 @@
           <w:color w:val="222222"/>
           <w:shd w:val="clear" w:color="auto" w:fill="FFFFFF"/>
         </w:rPr>
-        <w:t>S</w:t>
+        <w:t xml:space="preserve">Personality and </w:t>
       </w:r>
       <w:r>
         <w:rPr>
@@ -8149,7 +8289,7 @@
           <w:color w:val="222222"/>
           <w:shd w:val="clear" w:color="auto" w:fill="FFFFFF"/>
         </w:rPr>
-        <w:t xml:space="preserve">ocial </w:t>
+        <w:t>S</w:t>
       </w:r>
       <w:r>
         <w:rPr>
@@ -8159,7 +8299,7 @@
           <w:color w:val="222222"/>
           <w:shd w:val="clear" w:color="auto" w:fill="FFFFFF"/>
         </w:rPr>
-        <w:t>P</w:t>
+        <w:t xml:space="preserve">ocial </w:t>
       </w:r>
       <w:r>
         <w:rPr>
@@ -8169,7 +8309,7 @@
           <w:color w:val="222222"/>
           <w:shd w:val="clear" w:color="auto" w:fill="FFFFFF"/>
         </w:rPr>
-        <w:t xml:space="preserve">sychology </w:t>
+        <w:t>P</w:t>
       </w:r>
       <w:r>
         <w:rPr>
@@ -8179,7 +8319,7 @@
           <w:color w:val="222222"/>
           <w:shd w:val="clear" w:color="auto" w:fill="FFFFFF"/>
         </w:rPr>
-        <w:t>B</w:t>
+        <w:t xml:space="preserve">sychology </w:t>
       </w:r>
       <w:r>
         <w:rPr>
@@ -8189,23 +8329,7 @@
           <w:color w:val="222222"/>
           <w:shd w:val="clear" w:color="auto" w:fill="FFFFFF"/>
         </w:rPr>
-        <w:t>ulletin</w:t>
-      </w:r>
-      <w:r>
-        <w:rPr>
-          <w:rFonts w:ascii="Times New Roman" w:hAnsi="Times New Roman" w:cs="Times New Roman"/>
-          <w:color w:val="222222"/>
-          <w:shd w:val="clear" w:color="auto" w:fill="FFFFFF"/>
-        </w:rPr>
-        <w:t>,</w:t>
-      </w:r>
-      <w:r>
-        <w:rPr>
-          <w:rFonts w:ascii="Times New Roman" w:hAnsi="Times New Roman" w:cs="Times New Roman"/>
-          <w:color w:val="222222"/>
-          <w:shd w:val="clear" w:color="auto" w:fill="FFFFFF"/>
-        </w:rPr>
-        <w:t xml:space="preserve"> </w:t>
+        <w:t>B</w:t>
       </w:r>
       <w:r>
         <w:rPr>
@@ -8215,7 +8339,7 @@
           <w:color w:val="222222"/>
           <w:shd w:val="clear" w:color="auto" w:fill="FFFFFF"/>
         </w:rPr>
-        <w:t>40</w:t>
+        <w:t>ulletin</w:t>
       </w:r>
       <w:r>
         <w:rPr>
@@ -8223,339 +8347,7 @@
           <w:color w:val="222222"/>
           <w:shd w:val="clear" w:color="auto" w:fill="FFFFFF"/>
         </w:rPr>
-        <w:t>(5), 578-589.</w:t>
-      </w:r>
-    </w:p>
-    <w:p>
-      <w:pPr>
-        <w:pStyle w:val="NoSpacing"/>
-        <w:rPr>
-          <w:rFonts w:ascii="Times New Roman" w:hAnsi="Times New Roman" w:cs="Times New Roman"/>
-          <w:sz w:val="28"/>
-          <w:szCs w:val="28"/>
-        </w:rPr>
-      </w:pPr>
-    </w:p>
-    <w:p>
-      <w:pPr>
-        <w:pStyle w:val="NoSpacing"/>
-        <w:rPr>
-          <w:rFonts w:ascii="Times New Roman" w:hAnsi="Times New Roman" w:cs="Times New Roman"/>
-          <w:sz w:val="28"/>
-          <w:szCs w:val="28"/>
-        </w:rPr>
-      </w:pPr>
-      <w:r>
-        <w:rPr>
-          <w:rFonts w:ascii="Times New Roman" w:hAnsi="Times New Roman" w:cs="Times New Roman"/>
-          <w:sz w:val="28"/>
-          <w:szCs w:val="28"/>
-        </w:rPr>
-        <w:t>Retractions motivated by my work</w:t>
-      </w:r>
-    </w:p>
-    <w:p>
-      <w:pPr>
-        <w:pStyle w:val="NoSpacing"/>
-        <w:ind w:left="720" w:hanging="720"/>
-        <w:rPr>
-          <w:rFonts w:ascii="Times New Roman" w:hAnsi="Times New Roman" w:cs="Times New Roman"/>
-          <w:color w:val="222222"/>
-          <w:shd w:val="clear" w:color="auto" w:fill="FFFFFF"/>
-        </w:rPr>
-      </w:pPr>
-      <w:r>
-        <w:rPr>
-          <w:rFonts w:ascii="Times New Roman" w:hAnsi="Times New Roman" w:cs="Times New Roman"/>
-          <w:color w:val="222222"/>
-          <w:shd w:val="clear" w:color="auto" w:fill="FFFFFF"/>
-        </w:rPr>
-        <w:t xml:space="preserve">Zhang, Q., </w:t>
-      </w:r>
-      <w:proofErr w:type="spellStart"/>
-      <w:r>
-        <w:rPr>
-          <w:rFonts w:ascii="Times New Roman" w:hAnsi="Times New Roman" w:cs="Times New Roman"/>
-          <w:color w:val="222222"/>
-          <w:shd w:val="clear" w:color="auto" w:fill="FFFFFF"/>
-        </w:rPr>
-        <w:t>Espelage</w:t>
-      </w:r>
-      <w:proofErr w:type="spellEnd"/>
-      <w:r>
-        <w:rPr>
-          <w:rFonts w:ascii="Times New Roman" w:hAnsi="Times New Roman" w:cs="Times New Roman"/>
-          <w:color w:val="222222"/>
-          <w:shd w:val="clear" w:color="auto" w:fill="FFFFFF"/>
-        </w:rPr>
-        <w:t>, D</w:t>
-      </w:r>
-      <w:r>
-        <w:rPr>
-          <w:rFonts w:ascii="Times New Roman" w:hAnsi="Times New Roman" w:cs="Times New Roman"/>
-          <w:color w:val="222222"/>
-          <w:shd w:val="clear" w:color="auto" w:fill="FFFFFF"/>
-        </w:rPr>
-        <w:t>.L.</w:t>
-      </w:r>
-      <w:r>
-        <w:rPr>
-          <w:rFonts w:ascii="Times New Roman" w:hAnsi="Times New Roman" w:cs="Times New Roman"/>
-          <w:color w:val="222222"/>
-          <w:shd w:val="clear" w:color="auto" w:fill="FFFFFF"/>
-        </w:rPr>
-        <w:t xml:space="preserve">, &amp; Zhang, D. H. (2018). </w:t>
-      </w:r>
-      <w:r>
-        <w:rPr>
-          <w:rFonts w:ascii="Times New Roman" w:hAnsi="Times New Roman" w:cs="Times New Roman"/>
-          <w:color w:val="222222"/>
-          <w:shd w:val="clear" w:color="auto" w:fill="FFFFFF"/>
-        </w:rPr>
-        <w:t xml:space="preserve">RETRACTED: </w:t>
-      </w:r>
-      <w:r>
-        <w:rPr>
-          <w:rFonts w:ascii="Times New Roman" w:hAnsi="Times New Roman" w:cs="Times New Roman"/>
-          <w:color w:val="222222"/>
-          <w:shd w:val="clear" w:color="auto" w:fill="FFFFFF"/>
-        </w:rPr>
-        <w:t>The Priming Effect of</w:t>
-      </w:r>
-      <w:r>
-        <w:rPr>
-          <w:rFonts w:ascii="Times New Roman" w:hAnsi="Times New Roman" w:cs="Times New Roman"/>
-          <w:color w:val="222222"/>
-          <w:shd w:val="clear" w:color="auto" w:fill="FFFFFF"/>
-        </w:rPr>
-        <w:t xml:space="preserve"> </w:t>
-      </w:r>
-      <w:r>
-        <w:rPr>
-          <w:rFonts w:ascii="Times New Roman" w:hAnsi="Times New Roman" w:cs="Times New Roman"/>
-          <w:color w:val="222222"/>
-          <w:shd w:val="clear" w:color="auto" w:fill="FFFFFF"/>
-        </w:rPr>
-        <w:t xml:space="preserve">Violent Game Play on Aggression Among Adolescents. </w:t>
-      </w:r>
-      <w:r>
-        <w:rPr>
-          <w:rFonts w:ascii="Times New Roman" w:hAnsi="Times New Roman" w:cs="Times New Roman"/>
-          <w:i/>
-          <w:color w:val="222222"/>
-          <w:shd w:val="clear" w:color="auto" w:fill="FFFFFF"/>
-        </w:rPr>
-        <w:t>Youth &amp; Society</w:t>
-      </w:r>
-      <w:r>
-        <w:rPr>
-          <w:rFonts w:ascii="Times New Roman" w:hAnsi="Times New Roman" w:cs="Times New Roman"/>
-          <w:color w:val="222222"/>
-          <w:shd w:val="clear" w:color="auto" w:fill="FFFFFF"/>
-        </w:rPr>
-        <w:t>.</w:t>
-      </w:r>
-      <w:r>
-        <w:rPr>
-          <w:rFonts w:ascii="Times New Roman" w:hAnsi="Times New Roman" w:cs="Times New Roman"/>
-          <w:color w:val="222222"/>
-          <w:shd w:val="clear" w:color="auto" w:fill="FFFFFF"/>
-        </w:rPr>
-        <w:t xml:space="preserve"> </w:t>
-      </w:r>
-      <w:proofErr w:type="spellStart"/>
-      <w:r>
-        <w:rPr>
-          <w:rFonts w:ascii="Times New Roman" w:hAnsi="Times New Roman" w:cs="Times New Roman"/>
-          <w:color w:val="222222"/>
-          <w:shd w:val="clear" w:color="auto" w:fill="FFFFFF"/>
-        </w:rPr>
-        <w:t>d</w:t>
-      </w:r>
-      <w:r>
-        <w:rPr>
-          <w:rFonts w:ascii="Times New Roman" w:hAnsi="Times New Roman" w:cs="Times New Roman"/>
-          <w:color w:val="222222"/>
-          <w:shd w:val="clear" w:color="auto" w:fill="FFFFFF"/>
-        </w:rPr>
-        <w:t>oi</w:t>
-      </w:r>
-      <w:proofErr w:type="spellEnd"/>
-      <w:r>
-        <w:rPr>
-          <w:rFonts w:ascii="Times New Roman" w:hAnsi="Times New Roman" w:cs="Times New Roman"/>
-          <w:color w:val="222222"/>
-          <w:shd w:val="clear" w:color="auto" w:fill="FFFFFF"/>
-        </w:rPr>
-        <w:t>: 10.1177/0044118X18770309</w:t>
-      </w:r>
-    </w:p>
-    <w:p>
-      <w:pPr>
-        <w:pStyle w:val="NoSpacing"/>
-        <w:ind w:left="720" w:hanging="720"/>
-        <w:rPr>
-          <w:rFonts w:ascii="Times New Roman" w:hAnsi="Times New Roman" w:cs="Times New Roman"/>
-          <w:color w:val="222222"/>
-          <w:shd w:val="clear" w:color="auto" w:fill="FFFFFF"/>
-        </w:rPr>
-      </w:pPr>
-      <w:r>
-        <w:rPr>
-          <w:rFonts w:ascii="Times New Roman" w:hAnsi="Times New Roman" w:cs="Times New Roman"/>
-          <w:color w:val="222222"/>
-          <w:shd w:val="clear" w:color="auto" w:fill="FFFFFF"/>
-        </w:rPr>
-        <w:t xml:space="preserve">Zhang, Q., </w:t>
-      </w:r>
-      <w:proofErr w:type="spellStart"/>
-      <w:r>
-        <w:rPr>
-          <w:rFonts w:ascii="Times New Roman" w:hAnsi="Times New Roman" w:cs="Times New Roman"/>
-          <w:color w:val="222222"/>
-          <w:shd w:val="clear" w:color="auto" w:fill="FFFFFF"/>
-        </w:rPr>
-        <w:t>Espelage</w:t>
-      </w:r>
-      <w:proofErr w:type="spellEnd"/>
-      <w:r>
-        <w:rPr>
-          <w:rFonts w:ascii="Times New Roman" w:hAnsi="Times New Roman" w:cs="Times New Roman"/>
-          <w:color w:val="222222"/>
-          <w:shd w:val="clear" w:color="auto" w:fill="FFFFFF"/>
-        </w:rPr>
-        <w:t xml:space="preserve">, D.L., &amp; </w:t>
-      </w:r>
-      <w:proofErr w:type="spellStart"/>
-      <w:r>
-        <w:rPr>
-          <w:rFonts w:ascii="Times New Roman" w:hAnsi="Times New Roman" w:cs="Times New Roman"/>
-          <w:color w:val="222222"/>
-          <w:shd w:val="clear" w:color="auto" w:fill="FFFFFF"/>
-        </w:rPr>
-        <w:t>Rost</w:t>
-      </w:r>
-      <w:proofErr w:type="spellEnd"/>
-      <w:r>
-        <w:rPr>
-          <w:rFonts w:ascii="Times New Roman" w:hAnsi="Times New Roman" w:cs="Times New Roman"/>
-          <w:color w:val="222222"/>
-          <w:shd w:val="clear" w:color="auto" w:fill="FFFFFF"/>
-        </w:rPr>
-        <w:t xml:space="preserve">, D. H. (2018). </w:t>
-      </w:r>
-      <w:r>
-        <w:rPr>
-          <w:rFonts w:ascii="Times New Roman" w:hAnsi="Times New Roman" w:cs="Times New Roman"/>
-          <w:color w:val="222222"/>
-          <w:shd w:val="clear" w:color="auto" w:fill="FFFFFF"/>
-        </w:rPr>
-        <w:t xml:space="preserve">RETRACTED: </w:t>
-      </w:r>
-      <w:r>
-        <w:rPr>
-          <w:rFonts w:ascii="Times New Roman" w:hAnsi="Times New Roman" w:cs="Times New Roman"/>
-          <w:color w:val="222222"/>
-          <w:shd w:val="clear" w:color="auto" w:fill="FFFFFF"/>
-        </w:rPr>
-        <w:t>Short-term exposure to</w:t>
-      </w:r>
-      <w:r>
-        <w:rPr>
-          <w:rFonts w:ascii="Times New Roman" w:hAnsi="Times New Roman" w:cs="Times New Roman"/>
-          <w:color w:val="222222"/>
-          <w:shd w:val="clear" w:color="auto" w:fill="FFFFFF"/>
-        </w:rPr>
-        <w:t xml:space="preserve"> </w:t>
-      </w:r>
-      <w:r>
-        <w:rPr>
-          <w:rFonts w:ascii="Times New Roman" w:hAnsi="Times New Roman" w:cs="Times New Roman"/>
-          <w:color w:val="222222"/>
-          <w:shd w:val="clear" w:color="auto" w:fill="FFFFFF"/>
-        </w:rPr>
-        <w:t xml:space="preserve">movie violence and implicit aggression during adolescence. </w:t>
-      </w:r>
-      <w:r>
-        <w:rPr>
-          <w:rFonts w:ascii="Times New Roman" w:hAnsi="Times New Roman" w:cs="Times New Roman"/>
-          <w:i/>
-          <w:color w:val="222222"/>
-          <w:shd w:val="clear" w:color="auto" w:fill="FFFFFF"/>
-        </w:rPr>
-        <w:t>Youth &amp; Society</w:t>
-      </w:r>
-      <w:r>
-        <w:rPr>
-          <w:rFonts w:ascii="Times New Roman" w:hAnsi="Times New Roman" w:cs="Times New Roman"/>
-          <w:color w:val="222222"/>
-          <w:shd w:val="clear" w:color="auto" w:fill="FFFFFF"/>
-        </w:rPr>
-        <w:t>.</w:t>
-      </w:r>
-      <w:r>
-        <w:rPr>
-          <w:rFonts w:ascii="Times New Roman" w:hAnsi="Times New Roman" w:cs="Times New Roman"/>
-          <w:color w:val="222222"/>
-          <w:shd w:val="clear" w:color="auto" w:fill="FFFFFF"/>
-        </w:rPr>
-        <w:t xml:space="preserve"> </w:t>
-      </w:r>
-      <w:proofErr w:type="spellStart"/>
-      <w:r>
-        <w:rPr>
-          <w:rFonts w:ascii="Times New Roman" w:hAnsi="Times New Roman" w:cs="Times New Roman"/>
-          <w:color w:val="222222"/>
-          <w:shd w:val="clear" w:color="auto" w:fill="FFFFFF"/>
-        </w:rPr>
-        <w:t>d</w:t>
-      </w:r>
-      <w:r>
-        <w:rPr>
-          <w:rFonts w:ascii="Times New Roman" w:hAnsi="Times New Roman" w:cs="Times New Roman"/>
-          <w:color w:val="222222"/>
-          <w:shd w:val="clear" w:color="auto" w:fill="FFFFFF"/>
-        </w:rPr>
-        <w:t>oi</w:t>
-      </w:r>
-      <w:proofErr w:type="spellEnd"/>
-      <w:r>
-        <w:rPr>
-          <w:rFonts w:ascii="Times New Roman" w:hAnsi="Times New Roman" w:cs="Times New Roman"/>
-          <w:color w:val="222222"/>
-          <w:shd w:val="clear" w:color="auto" w:fill="FFFFFF"/>
-        </w:rPr>
-        <w:t>: 10.1177/0044118X18775846</w:t>
-      </w:r>
-    </w:p>
-    <w:p>
-      <w:pPr>
-        <w:pStyle w:val="NoSpacing"/>
-        <w:ind w:left="720" w:hanging="720"/>
-        <w:rPr>
-          <w:rFonts w:ascii="Times New Roman" w:hAnsi="Times New Roman" w:cs="Times New Roman"/>
-          <w:color w:val="222222"/>
-          <w:shd w:val="clear" w:color="auto" w:fill="FFFFFF"/>
-        </w:rPr>
-      </w:pPr>
-      <w:proofErr w:type="spellStart"/>
-      <w:r>
-        <w:rPr>
-          <w:rFonts w:ascii="Times New Roman" w:hAnsi="Times New Roman" w:cs="Times New Roman"/>
-          <w:color w:val="222222"/>
-          <w:shd w:val="clear" w:color="auto" w:fill="FFFFFF"/>
-        </w:rPr>
-        <w:lastRenderedPageBreak/>
-        <w:t>Çetin</w:t>
-      </w:r>
-      <w:proofErr w:type="spellEnd"/>
-      <w:r>
-        <w:rPr>
-          <w:rFonts w:ascii="Times New Roman" w:hAnsi="Times New Roman" w:cs="Times New Roman"/>
-          <w:color w:val="222222"/>
-          <w:shd w:val="clear" w:color="auto" w:fill="FFFFFF"/>
-        </w:rPr>
-        <w:t>, Y., Wai, J., Altay, C., &amp; Bushman, B. J. (2016). RETRACTED: Effects of violent media on verbal task performance in gifted and general cohort children.</w:t>
+        <w:t>,</w:t>
       </w:r>
       <w:r>
         <w:rPr>
@@ -8573,7 +8365,7 @@
           <w:color w:val="222222"/>
           <w:shd w:val="clear" w:color="auto" w:fill="FFFFFF"/>
         </w:rPr>
-        <w:t>Gifted Child Quarterly</w:t>
+        <w:t>40</w:t>
       </w:r>
       <w:r>
         <w:rPr>
@@ -8581,7 +8373,386 @@
           <w:color w:val="222222"/>
           <w:shd w:val="clear" w:color="auto" w:fill="FFFFFF"/>
         </w:rPr>
-        <w:t>,</w:t>
+        <w:t>(5), 578-589.</w:t>
+      </w:r>
+    </w:p>
+    <w:p>
+      <w:pPr>
+        <w:pStyle w:val="NoSpacing"/>
+        <w:rPr>
+          <w:rFonts w:ascii="Times New Roman" w:hAnsi="Times New Roman" w:cs="Times New Roman"/>
+          <w:sz w:val="28"/>
+          <w:szCs w:val="28"/>
+        </w:rPr>
+      </w:pPr>
+    </w:p>
+    <w:p>
+      <w:pPr>
+        <w:pStyle w:val="NoSpacing"/>
+        <w:rPr>
+          <w:rFonts w:ascii="Times New Roman" w:hAnsi="Times New Roman" w:cs="Times New Roman"/>
+          <w:sz w:val="28"/>
+          <w:szCs w:val="28"/>
+        </w:rPr>
+      </w:pPr>
+      <w:r>
+        <w:rPr>
+          <w:rFonts w:ascii="Times New Roman" w:hAnsi="Times New Roman" w:cs="Times New Roman"/>
+          <w:sz w:val="28"/>
+          <w:szCs w:val="28"/>
+        </w:rPr>
+        <w:t>Retractions motivated by my work</w:t>
+      </w:r>
+    </w:p>
+    <w:p>
+      <w:pPr>
+        <w:pStyle w:val="NoSpacing"/>
+        <w:ind w:left="720" w:hanging="720"/>
+        <w:rPr>
+          <w:rFonts w:ascii="Times New Roman" w:hAnsi="Times New Roman" w:cs="Times New Roman"/>
+        </w:rPr>
+      </w:pPr>
+      <w:r>
+        <w:rPr>
+          <w:rFonts w:ascii="Times New Roman" w:hAnsi="Times New Roman" w:cs="Times New Roman"/>
+        </w:rPr>
+        <w:t xml:space="preserve">Zhang, Q., Tian, J., </w:t>
+      </w:r>
+      <w:r>
+        <w:rPr>
+          <w:rFonts w:ascii="Times New Roman" w:hAnsi="Times New Roman" w:cs="Times New Roman"/>
+        </w:rPr>
+        <w:t xml:space="preserve">Cao, J., Zhang, D.-J., &amp; Rodkin, P. (2016) RETRACTED: Exposure to weapon pictures and subsequent aggression during adolescence. </w:t>
+      </w:r>
+      <w:r>
+        <w:rPr>
+          <w:rFonts w:ascii="Times New Roman" w:hAnsi="Times New Roman" w:cs="Times New Roman"/>
+          <w:i/>
+          <w:iCs/>
+        </w:rPr>
+        <w:t xml:space="preserve">Personality and </w:t>
+      </w:r>
+      <w:proofErr w:type="spellStart"/>
+      <w:r>
+        <w:rPr>
+          <w:rFonts w:ascii="Times New Roman" w:hAnsi="Times New Roman" w:cs="Times New Roman"/>
+          <w:i/>
+          <w:iCs/>
+        </w:rPr>
+        <w:t>Inidividual</w:t>
+      </w:r>
+      <w:proofErr w:type="spellEnd"/>
+      <w:r>
+        <w:rPr>
+          <w:rFonts w:ascii="Times New Roman" w:hAnsi="Times New Roman" w:cs="Times New Roman"/>
+          <w:i/>
+          <w:iCs/>
+        </w:rPr>
+        <w:t xml:space="preserve"> Differences. </w:t>
+      </w:r>
+    </w:p>
+    <w:p>
+      <w:pPr>
+        <w:pStyle w:val="NoSpacing"/>
+        <w:ind w:left="720" w:hanging="720"/>
+        <w:rPr>
+          <w:rFonts w:ascii="Times New Roman" w:hAnsi="Times New Roman" w:cs="Times New Roman"/>
+          <w:color w:val="222222"/>
+          <w:shd w:val="clear" w:color="auto" w:fill="FFFFFF"/>
+        </w:rPr>
+      </w:pPr>
+      <w:r>
+        <w:rPr>
+          <w:rFonts w:ascii="Times New Roman" w:hAnsi="Times New Roman" w:cs="Times New Roman"/>
+          <w:color w:val="222222"/>
+          <w:shd w:val="clear" w:color="auto" w:fill="FFFFFF"/>
+        </w:rPr>
+        <w:lastRenderedPageBreak/>
+        <w:t xml:space="preserve">Zhang, Q., </w:t>
+      </w:r>
+      <w:proofErr w:type="spellStart"/>
+      <w:r>
+        <w:rPr>
+          <w:rFonts w:ascii="Times New Roman" w:hAnsi="Times New Roman" w:cs="Times New Roman"/>
+          <w:color w:val="222222"/>
+          <w:shd w:val="clear" w:color="auto" w:fill="FFFFFF"/>
+        </w:rPr>
+        <w:t>Espelage</w:t>
+      </w:r>
+      <w:proofErr w:type="spellEnd"/>
+      <w:r>
+        <w:rPr>
+          <w:rFonts w:ascii="Times New Roman" w:hAnsi="Times New Roman" w:cs="Times New Roman"/>
+          <w:color w:val="222222"/>
+          <w:shd w:val="clear" w:color="auto" w:fill="FFFFFF"/>
+        </w:rPr>
+        <w:t>, D</w:t>
+      </w:r>
+      <w:r>
+        <w:rPr>
+          <w:rFonts w:ascii="Times New Roman" w:hAnsi="Times New Roman" w:cs="Times New Roman"/>
+          <w:color w:val="222222"/>
+          <w:shd w:val="clear" w:color="auto" w:fill="FFFFFF"/>
+        </w:rPr>
+        <w:t>.L.</w:t>
+      </w:r>
+      <w:r>
+        <w:rPr>
+          <w:rFonts w:ascii="Times New Roman" w:hAnsi="Times New Roman" w:cs="Times New Roman"/>
+          <w:color w:val="222222"/>
+          <w:shd w:val="clear" w:color="auto" w:fill="FFFFFF"/>
+        </w:rPr>
+        <w:t xml:space="preserve">, &amp; Zhang, D. H. (2018). </w:t>
+      </w:r>
+      <w:r>
+        <w:rPr>
+          <w:rFonts w:ascii="Times New Roman" w:hAnsi="Times New Roman" w:cs="Times New Roman"/>
+          <w:color w:val="222222"/>
+          <w:shd w:val="clear" w:color="auto" w:fill="FFFFFF"/>
+        </w:rPr>
+        <w:t xml:space="preserve">RETRACTED: </w:t>
+      </w:r>
+      <w:r>
+        <w:rPr>
+          <w:rFonts w:ascii="Times New Roman" w:hAnsi="Times New Roman" w:cs="Times New Roman"/>
+          <w:color w:val="222222"/>
+          <w:shd w:val="clear" w:color="auto" w:fill="FFFFFF"/>
+        </w:rPr>
+        <w:t>The Priming Effect of</w:t>
+      </w:r>
+      <w:r>
+        <w:rPr>
+          <w:rFonts w:ascii="Times New Roman" w:hAnsi="Times New Roman" w:cs="Times New Roman"/>
+          <w:color w:val="222222"/>
+          <w:shd w:val="clear" w:color="auto" w:fill="FFFFFF"/>
+        </w:rPr>
+        <w:t xml:space="preserve"> </w:t>
+      </w:r>
+      <w:r>
+        <w:rPr>
+          <w:rFonts w:ascii="Times New Roman" w:hAnsi="Times New Roman" w:cs="Times New Roman"/>
+          <w:color w:val="222222"/>
+          <w:shd w:val="clear" w:color="auto" w:fill="FFFFFF"/>
+        </w:rPr>
+        <w:t xml:space="preserve">Violent Game Play on Aggression Among Adolescents. </w:t>
+      </w:r>
+      <w:r>
+        <w:rPr>
+          <w:rFonts w:ascii="Times New Roman" w:hAnsi="Times New Roman" w:cs="Times New Roman"/>
+          <w:i/>
+          <w:color w:val="222222"/>
+          <w:shd w:val="clear" w:color="auto" w:fill="FFFFFF"/>
+        </w:rPr>
+        <w:t>Youth &amp; Society</w:t>
+      </w:r>
+      <w:r>
+        <w:rPr>
+          <w:rFonts w:ascii="Times New Roman" w:hAnsi="Times New Roman" w:cs="Times New Roman"/>
+          <w:color w:val="222222"/>
+          <w:shd w:val="clear" w:color="auto" w:fill="FFFFFF"/>
+        </w:rPr>
+        <w:t>.</w:t>
+      </w:r>
+      <w:r>
+        <w:rPr>
+          <w:rFonts w:ascii="Times New Roman" w:hAnsi="Times New Roman" w:cs="Times New Roman"/>
+          <w:color w:val="222222"/>
+          <w:shd w:val="clear" w:color="auto" w:fill="FFFFFF"/>
+        </w:rPr>
+        <w:t xml:space="preserve"> </w:t>
+      </w:r>
+      <w:proofErr w:type="spellStart"/>
+      <w:r>
+        <w:rPr>
+          <w:rFonts w:ascii="Times New Roman" w:hAnsi="Times New Roman" w:cs="Times New Roman"/>
+          <w:color w:val="222222"/>
+          <w:shd w:val="clear" w:color="auto" w:fill="FFFFFF"/>
+        </w:rPr>
+        <w:t>d</w:t>
+      </w:r>
+      <w:r>
+        <w:rPr>
+          <w:rFonts w:ascii="Times New Roman" w:hAnsi="Times New Roman" w:cs="Times New Roman"/>
+          <w:color w:val="222222"/>
+          <w:shd w:val="clear" w:color="auto" w:fill="FFFFFF"/>
+        </w:rPr>
+        <w:t>oi</w:t>
+      </w:r>
+      <w:proofErr w:type="spellEnd"/>
+      <w:r>
+        <w:rPr>
+          <w:rFonts w:ascii="Times New Roman" w:hAnsi="Times New Roman" w:cs="Times New Roman"/>
+          <w:color w:val="222222"/>
+          <w:shd w:val="clear" w:color="auto" w:fill="FFFFFF"/>
+        </w:rPr>
+        <w:t>: 10.1177/0044118X18770309</w:t>
+      </w:r>
+    </w:p>
+    <w:p>
+      <w:pPr>
+        <w:pStyle w:val="NoSpacing"/>
+        <w:ind w:left="720" w:hanging="720"/>
+        <w:rPr>
+          <w:rFonts w:ascii="Times New Roman" w:hAnsi="Times New Roman" w:cs="Times New Roman"/>
+          <w:color w:val="222222"/>
+          <w:shd w:val="clear" w:color="auto" w:fill="FFFFFF"/>
+        </w:rPr>
+      </w:pPr>
+      <w:r>
+        <w:rPr>
+          <w:rFonts w:ascii="Times New Roman" w:hAnsi="Times New Roman" w:cs="Times New Roman"/>
+          <w:color w:val="222222"/>
+          <w:shd w:val="clear" w:color="auto" w:fill="FFFFFF"/>
+        </w:rPr>
+        <w:t xml:space="preserve">Zhang, Q., </w:t>
+      </w:r>
+      <w:proofErr w:type="spellStart"/>
+      <w:r>
+        <w:rPr>
+          <w:rFonts w:ascii="Times New Roman" w:hAnsi="Times New Roman" w:cs="Times New Roman"/>
+          <w:color w:val="222222"/>
+          <w:shd w:val="clear" w:color="auto" w:fill="FFFFFF"/>
+        </w:rPr>
+        <w:t>Espelage</w:t>
+      </w:r>
+      <w:proofErr w:type="spellEnd"/>
+      <w:r>
+        <w:rPr>
+          <w:rFonts w:ascii="Times New Roman" w:hAnsi="Times New Roman" w:cs="Times New Roman"/>
+          <w:color w:val="222222"/>
+          <w:shd w:val="clear" w:color="auto" w:fill="FFFFFF"/>
+        </w:rPr>
+        <w:t xml:space="preserve">, D.L., &amp; </w:t>
+      </w:r>
+      <w:proofErr w:type="spellStart"/>
+      <w:r>
+        <w:rPr>
+          <w:rFonts w:ascii="Times New Roman" w:hAnsi="Times New Roman" w:cs="Times New Roman"/>
+          <w:color w:val="222222"/>
+          <w:shd w:val="clear" w:color="auto" w:fill="FFFFFF"/>
+        </w:rPr>
+        <w:t>Rost</w:t>
+      </w:r>
+      <w:proofErr w:type="spellEnd"/>
+      <w:r>
+        <w:rPr>
+          <w:rFonts w:ascii="Times New Roman" w:hAnsi="Times New Roman" w:cs="Times New Roman"/>
+          <w:color w:val="222222"/>
+          <w:shd w:val="clear" w:color="auto" w:fill="FFFFFF"/>
+        </w:rPr>
+        <w:t xml:space="preserve">, D. H. (2018). </w:t>
+      </w:r>
+      <w:r>
+        <w:rPr>
+          <w:rFonts w:ascii="Times New Roman" w:hAnsi="Times New Roman" w:cs="Times New Roman"/>
+          <w:color w:val="222222"/>
+          <w:shd w:val="clear" w:color="auto" w:fill="FFFFFF"/>
+        </w:rPr>
+        <w:t xml:space="preserve">RETRACTED: </w:t>
+      </w:r>
+      <w:r>
+        <w:rPr>
+          <w:rFonts w:ascii="Times New Roman" w:hAnsi="Times New Roman" w:cs="Times New Roman"/>
+          <w:color w:val="222222"/>
+          <w:shd w:val="clear" w:color="auto" w:fill="FFFFFF"/>
+        </w:rPr>
+        <w:t>Short-term exposure to</w:t>
+      </w:r>
+      <w:r>
+        <w:rPr>
+          <w:rFonts w:ascii="Times New Roman" w:hAnsi="Times New Roman" w:cs="Times New Roman"/>
+          <w:color w:val="222222"/>
+          <w:shd w:val="clear" w:color="auto" w:fill="FFFFFF"/>
+        </w:rPr>
+        <w:t xml:space="preserve"> </w:t>
+      </w:r>
+      <w:r>
+        <w:rPr>
+          <w:rFonts w:ascii="Times New Roman" w:hAnsi="Times New Roman" w:cs="Times New Roman"/>
+          <w:color w:val="222222"/>
+          <w:shd w:val="clear" w:color="auto" w:fill="FFFFFF"/>
+        </w:rPr>
+        <w:t xml:space="preserve">movie violence and implicit aggression during adolescence. </w:t>
+      </w:r>
+      <w:r>
+        <w:rPr>
+          <w:rFonts w:ascii="Times New Roman" w:hAnsi="Times New Roman" w:cs="Times New Roman"/>
+          <w:i/>
+          <w:color w:val="222222"/>
+          <w:shd w:val="clear" w:color="auto" w:fill="FFFFFF"/>
+        </w:rPr>
+        <w:t>Youth &amp; Society</w:t>
+      </w:r>
+      <w:r>
+        <w:rPr>
+          <w:rFonts w:ascii="Times New Roman" w:hAnsi="Times New Roman" w:cs="Times New Roman"/>
+          <w:color w:val="222222"/>
+          <w:shd w:val="clear" w:color="auto" w:fill="FFFFFF"/>
+        </w:rPr>
+        <w:t>.</w:t>
+      </w:r>
+      <w:r>
+        <w:rPr>
+          <w:rFonts w:ascii="Times New Roman" w:hAnsi="Times New Roman" w:cs="Times New Roman"/>
+          <w:color w:val="222222"/>
+          <w:shd w:val="clear" w:color="auto" w:fill="FFFFFF"/>
+        </w:rPr>
+        <w:t xml:space="preserve"> </w:t>
+      </w:r>
+      <w:proofErr w:type="spellStart"/>
+      <w:r>
+        <w:rPr>
+          <w:rFonts w:ascii="Times New Roman" w:hAnsi="Times New Roman" w:cs="Times New Roman"/>
+          <w:color w:val="222222"/>
+          <w:shd w:val="clear" w:color="auto" w:fill="FFFFFF"/>
+        </w:rPr>
+        <w:t>d</w:t>
+      </w:r>
+      <w:r>
+        <w:rPr>
+          <w:rFonts w:ascii="Times New Roman" w:hAnsi="Times New Roman" w:cs="Times New Roman"/>
+          <w:color w:val="222222"/>
+          <w:shd w:val="clear" w:color="auto" w:fill="FFFFFF"/>
+        </w:rPr>
+        <w:t>oi</w:t>
+      </w:r>
+      <w:proofErr w:type="spellEnd"/>
+      <w:r>
+        <w:rPr>
+          <w:rFonts w:ascii="Times New Roman" w:hAnsi="Times New Roman" w:cs="Times New Roman"/>
+          <w:color w:val="222222"/>
+          <w:shd w:val="clear" w:color="auto" w:fill="FFFFFF"/>
+        </w:rPr>
+        <w:t>: 10.1177/0044118X18775846</w:t>
+      </w:r>
+    </w:p>
+    <w:p>
+      <w:pPr>
+        <w:pStyle w:val="NoSpacing"/>
+        <w:ind w:left="720" w:hanging="720"/>
+        <w:rPr>
+          <w:rFonts w:ascii="Times New Roman" w:hAnsi="Times New Roman" w:cs="Times New Roman"/>
+          <w:color w:val="222222"/>
+          <w:shd w:val="clear" w:color="auto" w:fill="FFFFFF"/>
+        </w:rPr>
+      </w:pPr>
+      <w:proofErr w:type="spellStart"/>
+      <w:r>
+        <w:rPr>
+          <w:rFonts w:ascii="Times New Roman" w:hAnsi="Times New Roman" w:cs="Times New Roman"/>
+          <w:color w:val="222222"/>
+          <w:shd w:val="clear" w:color="auto" w:fill="FFFFFF"/>
+        </w:rPr>
+        <w:t>Çetin</w:t>
+      </w:r>
+      <w:proofErr w:type="spellEnd"/>
+      <w:r>
+        <w:rPr>
+          <w:rFonts w:ascii="Times New Roman" w:hAnsi="Times New Roman" w:cs="Times New Roman"/>
+          <w:color w:val="222222"/>
+          <w:shd w:val="clear" w:color="auto" w:fill="FFFFFF"/>
+        </w:rPr>
+        <w:t>, Y., Wai, J., Altay, C., &amp; Bushman, B. J. (2016). RETRACTED: Effects of violent media on verbal task performance in gifted and general cohort children.</w:t>
       </w:r>
       <w:r>
         <w:rPr>
@@ -8599,6 +8770,32 @@
           <w:color w:val="222222"/>
           <w:shd w:val="clear" w:color="auto" w:fill="FFFFFF"/>
         </w:rPr>
+        <w:t>Gifted Child Quarterly</w:t>
+      </w:r>
+      <w:r>
+        <w:rPr>
+          <w:rFonts w:ascii="Times New Roman" w:hAnsi="Times New Roman" w:cs="Times New Roman"/>
+          <w:color w:val="222222"/>
+          <w:shd w:val="clear" w:color="auto" w:fill="FFFFFF"/>
+        </w:rPr>
+        <w:t>,</w:t>
+      </w:r>
+      <w:r>
+        <w:rPr>
+          <w:rFonts w:ascii="Times New Roman" w:hAnsi="Times New Roman" w:cs="Times New Roman"/>
+          <w:color w:val="222222"/>
+          <w:shd w:val="clear" w:color="auto" w:fill="FFFFFF"/>
+        </w:rPr>
+        <w:t xml:space="preserve"> </w:t>
+      </w:r>
+      <w:r>
+        <w:rPr>
+          <w:rFonts w:ascii="Times New Roman" w:hAnsi="Times New Roman" w:cs="Times New Roman"/>
+          <w:i/>
+          <w:iCs/>
+          <w:color w:val="222222"/>
+          <w:shd w:val="clear" w:color="auto" w:fill="FFFFFF"/>
+        </w:rPr>
         <w:t>60</w:t>
       </w:r>
       <w:r>
@@ -8868,7 +9065,7 @@
           <w:szCs w:val="23"/>
         </w:rPr>
         <w:sectPr>
-          <w:headerReference w:type="default" r:id="rId24"/>
+          <w:headerReference w:type="default" r:id="rId27"/>
           <w:pgSz w:w="12240" w:h="15840"/>
           <w:pgMar w:top="1440" w:right="1440" w:bottom="1440" w:left="1440" w:header="720" w:footer="720" w:gutter="0"/>
           <w:cols w:space="720"/>
@@ -9673,7 +9870,7 @@
       </w:pPr>
     </w:pPrDefault>
   </w:docDefaults>
-  <w:latentStyles w:defLockedState="0" w:defUIPriority="99" w:defSemiHidden="0" w:defUnhideWhenUsed="0" w:defQFormat="0" w:count="375">
+  <w:latentStyles w:defLockedState="0" w:defUIPriority="99" w:defSemiHidden="0" w:defUnhideWhenUsed="0" w:defQFormat="0" w:count="377">
     <w:lsdException w:name="Normal" w:uiPriority="0" w:qFormat="1"/>
     <w:lsdException w:name="heading 1" w:uiPriority="9" w:qFormat="1"/>
     <w:lsdException w:name="heading 2" w:semiHidden="1" w:uiPriority="9" w:unhideWhenUsed="1" w:qFormat="1"/>
@@ -10049,6 +10246,8 @@
     <w:lsdException w:name="Smart Hyperlink" w:semiHidden="1" w:unhideWhenUsed="1"/>
     <w:lsdException w:name="Hashtag" w:semiHidden="1" w:unhideWhenUsed="1"/>
     <w:lsdException w:name="Unresolved Mention" w:semiHidden="1" w:unhideWhenUsed="1"/>
+    <w:lsdException w:name="Smart Link" w:semiHidden="1" w:unhideWhenUsed="1"/>
+    <w:lsdException w:name="Smart Link Error" w:semiHidden="1" w:unhideWhenUsed="1"/>
   </w:latentStyles>
   <w:style w:type="paragraph" w:default="1" w:styleId="Normal">
     <w:name w:val="Normal"/>
@@ -10104,7 +10303,6 @@
   <w:style w:type="character" w:default="1" w:styleId="DefaultParagraphFont">
     <w:name w:val="Default Paragraph Font"/>
     <w:uiPriority w:val="1"/>
-    <w:semiHidden/>
     <w:unhideWhenUsed/>
   </w:style>
   <w:style w:type="table" w:default="1" w:styleId="TableNormal">
@@ -10454,6 +10652,18 @@
       <w:shd w:val="clear" w:color="auto" w:fill="E1DFDD"/>
     </w:rPr>
   </w:style>
+  <w:style w:type="character" w:styleId="UnresolvedMention">
+    <w:name w:val="Unresolved Mention"/>
+    <w:basedOn w:val="DefaultParagraphFont"/>
+    <w:uiPriority w:val="99"/>
+    <w:semiHidden/>
+    <w:unhideWhenUsed/>
+    <w:rsid w:val="00F0692C"/>
+    <w:rPr>
+      <w:color w:val="605E5C"/>
+      <w:shd w:val="clear" w:color="auto" w:fill="E1DFDD"/>
+    </w:rPr>
+  </w:style>
 </w:styles>
 </file>
 
@@ -10745,7 +10955,7 @@
 </file>
 
 <file path=customXml/itemProps1.xml><?xml version="1.0" encoding="utf-8"?>
-<ds:datastoreItem xmlns:ds="http://schemas.openxmlformats.org/officeDocument/2006/customXml" ds:itemID="{9FE0890E-E6B2-41FF-A3AC-563D50C80DBA}">
+<ds:datastoreItem xmlns:ds="http://schemas.openxmlformats.org/officeDocument/2006/customXml" ds:itemID="{90FF5176-CEBA-4977-BCDB-CA54160DF037}">
   <ds:schemaRefs>
     <ds:schemaRef ds:uri="http://schemas.openxmlformats.org/officeDocument/2006/bibliography"/>
   </ds:schemaRefs>

</xml_diff>

<commit_message>
Added doi to Anna's article.
</commit_message>
<xml_diff>
--- a/cv.docx
+++ b/cv.docx
@@ -1079,15 +1079,7 @@
         <w:rPr>
           <w:rFonts w:ascii="Times New Roman" w:hAnsi="Times New Roman" w:cs="Times New Roman"/>
         </w:rPr>
-        <w:t xml:space="preserve">Bond Life Sciences Fellow, </w:t>
-      </w:r>
-      <w:bookmarkStart w:id="0" w:name="_GoBack"/>
-      <w:bookmarkEnd w:id="0"/>
-      <w:r>
-        <w:rPr>
-          <w:rFonts w:ascii="Times New Roman" w:hAnsi="Times New Roman" w:cs="Times New Roman"/>
-        </w:rPr>
-        <w:t>University of Missouri, 2009-2013</w:t>
+        <w:t>Bond Life Sciences Fellow, University of Missouri, 2009-2013</w:t>
       </w:r>
       <w:r>
         <w:rPr>
@@ -1142,69 +1134,78 @@
         <w:ind w:left="720" w:hanging="720"/>
         <w:rPr>
           <w:rFonts w:ascii="Times New Roman" w:hAnsi="Times New Roman" w:cs="Times New Roman"/>
+          <w:color w:val="000000"/>
+          <w:shd w:val="clear" w:color="auto" w:fill="FFFFFF"/>
+        </w:rPr>
+      </w:pPr>
+      <w:r>
+        <w:rPr>
+          <w:rFonts w:ascii="Times New Roman" w:hAnsi="Times New Roman" w:cs="Times New Roman"/>
+          <w:color w:val="000000"/>
+          <w:shd w:val="clear" w:color="auto" w:fill="FFFFFF"/>
+        </w:rPr>
+        <w:t xml:space="preserve">George, A. R., Wesselmann, E. D., </w:t>
+      </w:r>
+      <w:r>
+        <w:rPr>
+          <w:rFonts w:ascii="Times New Roman" w:hAnsi="Times New Roman" w:cs="Times New Roman"/>
+          <w:b/>
+          <w:color w:val="000000"/>
+          <w:shd w:val="clear" w:color="auto" w:fill="FFFFFF"/>
+        </w:rPr>
+        <w:t>Hilgard, J.</w:t>
+      </w:r>
+      <w:r>
+        <w:rPr>
+          <w:rFonts w:ascii="Times New Roman" w:hAnsi="Times New Roman" w:cs="Times New Roman"/>
+          <w:color w:val="000000"/>
+          <w:shd w:val="clear" w:color="auto" w:fill="FFFFFF"/>
+        </w:rPr>
+        <w:t xml:space="preserve">, Young, A. I., &amp; van </w:t>
+      </w:r>
+      <w:proofErr w:type="spellStart"/>
+      <w:r>
+        <w:rPr>
+          <w:rFonts w:ascii="Times New Roman" w:hAnsi="Times New Roman" w:cs="Times New Roman"/>
+          <w:color w:val="000000"/>
+          <w:shd w:val="clear" w:color="auto" w:fill="FFFFFF"/>
+        </w:rPr>
+        <w:t>Beest</w:t>
+      </w:r>
+      <w:proofErr w:type="spellEnd"/>
+      <w:r>
+        <w:rPr>
+          <w:rFonts w:ascii="Times New Roman" w:hAnsi="Times New Roman" w:cs="Times New Roman"/>
+          <w:color w:val="000000"/>
+          <w:shd w:val="clear" w:color="auto" w:fill="FFFFFF"/>
+        </w:rPr>
+        <w:t>, I. (</w:t>
+      </w:r>
+      <w:r>
+        <w:rPr>
+          <w:rFonts w:ascii="Times New Roman" w:hAnsi="Times New Roman" w:cs="Times New Roman"/>
+          <w:color w:val="000000"/>
+          <w:shd w:val="clear" w:color="auto" w:fill="FFFFFF"/>
+        </w:rPr>
+        <w:t>in press</w:t>
+      </w:r>
+      <w:r>
+        <w:rPr>
+          <w:rFonts w:ascii="Times New Roman" w:hAnsi="Times New Roman" w:cs="Times New Roman"/>
+          <w:color w:val="000000"/>
+          <w:shd w:val="clear" w:color="auto" w:fill="FFFFFF"/>
+        </w:rPr>
+        <w:t xml:space="preserve">). The effect of thinking about being excluded by God on well-being: A replication and extension. </w:t>
+      </w:r>
+      <w:proofErr w:type="gramStart"/>
+      <w:r>
+        <w:rPr>
+          <w:rFonts w:ascii="Times New Roman" w:hAnsi="Times New Roman" w:cs="Times New Roman"/>
           <w:i/>
           <w:color w:val="000000"/>
           <w:shd w:val="clear" w:color="auto" w:fill="FFFFFF"/>
         </w:rPr>
-      </w:pPr>
-      <w:r>
-        <w:rPr>
-          <w:rFonts w:ascii="Times New Roman" w:hAnsi="Times New Roman" w:cs="Times New Roman"/>
-          <w:color w:val="000000"/>
-          <w:shd w:val="clear" w:color="auto" w:fill="FFFFFF"/>
-        </w:rPr>
-        <w:t xml:space="preserve">George, A. R., Wesselmann, E. D., </w:t>
-      </w:r>
-      <w:r>
-        <w:rPr>
-          <w:rFonts w:ascii="Times New Roman" w:hAnsi="Times New Roman" w:cs="Times New Roman"/>
-          <w:b/>
-          <w:color w:val="000000"/>
-          <w:shd w:val="clear" w:color="auto" w:fill="FFFFFF"/>
-        </w:rPr>
-        <w:t>Hilgard, J.</w:t>
-      </w:r>
-      <w:r>
-        <w:rPr>
-          <w:rFonts w:ascii="Times New Roman" w:hAnsi="Times New Roman" w:cs="Times New Roman"/>
-          <w:color w:val="000000"/>
-          <w:shd w:val="clear" w:color="auto" w:fill="FFFFFF"/>
-        </w:rPr>
-        <w:t xml:space="preserve">, Young, A. I., &amp; van </w:t>
-      </w:r>
-      <w:proofErr w:type="spellStart"/>
-      <w:r>
-        <w:rPr>
-          <w:rFonts w:ascii="Times New Roman" w:hAnsi="Times New Roman" w:cs="Times New Roman"/>
-          <w:color w:val="000000"/>
-          <w:shd w:val="clear" w:color="auto" w:fill="FFFFFF"/>
-        </w:rPr>
-        <w:t>Beest</w:t>
-      </w:r>
-      <w:proofErr w:type="spellEnd"/>
-      <w:r>
-        <w:rPr>
-          <w:rFonts w:ascii="Times New Roman" w:hAnsi="Times New Roman" w:cs="Times New Roman"/>
-          <w:color w:val="000000"/>
-          <w:shd w:val="clear" w:color="auto" w:fill="FFFFFF"/>
-        </w:rPr>
-        <w:t>, I. (</w:t>
-      </w:r>
-      <w:r>
-        <w:rPr>
-          <w:rFonts w:ascii="Times New Roman" w:hAnsi="Times New Roman" w:cs="Times New Roman"/>
-          <w:color w:val="000000"/>
-          <w:shd w:val="clear" w:color="auto" w:fill="FFFFFF"/>
-        </w:rPr>
-        <w:t>in press</w:t>
-      </w:r>
-      <w:r>
-        <w:rPr>
-          <w:rFonts w:ascii="Times New Roman" w:hAnsi="Times New Roman" w:cs="Times New Roman"/>
-          <w:color w:val="000000"/>
-          <w:shd w:val="clear" w:color="auto" w:fill="FFFFFF"/>
-        </w:rPr>
-        <w:t xml:space="preserve">). The effect of thinking about being excluded by God on well-being: A replication and extension. </w:t>
+        <w:t>The International Journal for the Psychology of Religion</w:t>
       </w:r>
       <w:r>
         <w:rPr>
@@ -1213,17 +1214,29 @@
           <w:color w:val="000000"/>
           <w:shd w:val="clear" w:color="auto" w:fill="FFFFFF"/>
         </w:rPr>
-        <w:t>The International Journal for the Psychology of Religion</w:t>
-      </w:r>
-      <w:r>
-        <w:rPr>
-          <w:rFonts w:ascii="Times New Roman" w:hAnsi="Times New Roman" w:cs="Times New Roman"/>
-          <w:i/>
+        <w:t>.</w:t>
+      </w:r>
+      <w:proofErr w:type="gramEnd"/>
+      <w:r>
+        <w:rPr>
+          <w:rFonts w:ascii="Times New Roman" w:hAnsi="Times New Roman" w:cs="Times New Roman"/>
           <w:color w:val="000000"/>
           <w:shd w:val="clear" w:color="auto" w:fill="FFFFFF"/>
         </w:rPr>
-        <w:t>.</w:t>
-      </w:r>
+        <w:t xml:space="preserve"> </w:t>
+      </w:r>
+      <w:hyperlink r:id="rId11" w:history="1">
+        <w:r>
+          <w:rPr>
+            <w:rStyle w:val="Hyperlink"/>
+            <w:rFonts w:ascii="Times New Roman" w:hAnsi="Times New Roman" w:cs="Times New Roman"/>
+            <w:shd w:val="clear" w:color="auto" w:fill="FFFFFF"/>
+          </w:rPr>
+          <w:t>https://doi.org/10.1080/10508619.2020.1801228</w:t>
+        </w:r>
+      </w:hyperlink>
+      <w:bookmarkStart w:id="0" w:name="_GoBack"/>
+      <w:bookmarkEnd w:id="0"/>
     </w:p>
     <w:p>
       <w:pPr>
@@ -1251,13 +1264,27 @@
         <w:rPr>
           <w:rFonts w:ascii="Times New Roman" w:hAnsi="Times New Roman" w:cs="Times New Roman"/>
         </w:rPr>
-        <w:t>, D., Tierney, W.,</w:t>
-      </w:r>
-      <w:r>
-        <w:rPr>
-          <w:rFonts w:ascii="Times New Roman" w:hAnsi="Times New Roman" w:cs="Times New Roman"/>
-        </w:rPr>
-        <w:t xml:space="preserve"> … </w:t>
+        <w:t>, D., Tierney, W</w:t>
+      </w:r>
+      <w:proofErr w:type="gramStart"/>
+      <w:r>
+        <w:rPr>
+          <w:rFonts w:ascii="Times New Roman" w:hAnsi="Times New Roman" w:cs="Times New Roman"/>
+        </w:rPr>
+        <w:t>.,</w:t>
+      </w:r>
+      <w:r>
+        <w:rPr>
+          <w:rFonts w:ascii="Times New Roman" w:hAnsi="Times New Roman" w:cs="Times New Roman"/>
+        </w:rPr>
+        <w:t xml:space="preserve"> …</w:t>
+      </w:r>
+      <w:proofErr w:type="gramEnd"/>
+      <w:r>
+        <w:rPr>
+          <w:rFonts w:ascii="Times New Roman" w:hAnsi="Times New Roman" w:cs="Times New Roman"/>
+        </w:rPr>
+        <w:t xml:space="preserve"> </w:t>
       </w:r>
       <w:r>
         <w:rPr>
@@ -1294,7 +1321,14 @@
         <w:rPr>
           <w:rFonts w:ascii="Times New Roman" w:hAnsi="Times New Roman" w:cs="Times New Roman"/>
         </w:rPr>
-        <w:t xml:space="preserve">). Crowdsourcing hypothesis tests: Making transparent how design choices shape research results. </w:t>
+        <w:t xml:space="preserve">). Crowdsourcing hypothesis tests: Making transparent how design choices shape research </w:t>
+      </w:r>
+      <w:r>
+        <w:rPr>
+          <w:rFonts w:ascii="Times New Roman" w:hAnsi="Times New Roman" w:cs="Times New Roman"/>
+        </w:rPr>
+        <w:lastRenderedPageBreak/>
+        <w:t xml:space="preserve">results. </w:t>
       </w:r>
       <w:r>
         <w:rPr>
@@ -1323,7 +1357,7 @@
         </w:rPr>
         <w:t xml:space="preserve">(5), 451-479. </w:t>
       </w:r>
-      <w:hyperlink r:id="rId11" w:history="1">
+      <w:hyperlink r:id="rId12" w:history="1">
         <w:r>
           <w:rPr>
             <w:rStyle w:val="Hyperlink"/>
@@ -1347,7 +1381,6 @@
         <w:rPr>
           <w:rFonts w:ascii="Times New Roman" w:hAnsi="Times New Roman" w:cs="Times New Roman"/>
         </w:rPr>
-        <w:lastRenderedPageBreak/>
         <w:t>Rouder</w:t>
       </w:r>
       <w:proofErr w:type="spellEnd"/>
@@ -1431,7 +1464,7 @@
         </w:rPr>
         <w:t xml:space="preserve">(5), 606-621. </w:t>
       </w:r>
-      <w:hyperlink r:id="rId12" w:tgtFrame="_blank" w:history="1">
+      <w:hyperlink r:id="rId13" w:tgtFrame="_blank" w:history="1">
         <w:r>
           <w:rPr>
             <w:rStyle w:val="Hyperlink"/>
@@ -1522,7 +1555,7 @@
         </w:rPr>
         <w:t xml:space="preserve"> </w:t>
       </w:r>
-      <w:hyperlink r:id="rId13" w:history="1">
+      <w:hyperlink r:id="rId14" w:history="1">
         <w:r>
           <w:rPr>
             <w:rStyle w:val="Hyperlink"/>
@@ -1577,7 +1610,7 @@
         </w:rPr>
         <w:t xml:space="preserve"> DOI: </w:t>
       </w:r>
-      <w:hyperlink r:id="rId14" w:history="1">
+      <w:hyperlink r:id="rId15" w:history="1">
         <w:r>
           <w:rPr>
             <w:rStyle w:val="Hyperlink"/>
@@ -1731,7 +1764,7 @@
         </w:rPr>
         <w:t xml:space="preserve"> DOI: </w:t>
       </w:r>
-      <w:hyperlink r:id="rId15" w:history="1">
+      <w:hyperlink r:id="rId16" w:history="1">
         <w:r>
           <w:rPr>
             <w:rStyle w:val="Hyperlink"/>
@@ -2086,7 +2119,7 @@
         </w:rPr>
         <w:t xml:space="preserve">: </w:t>
       </w:r>
-      <w:hyperlink r:id="rId16" w:history="1">
+      <w:hyperlink r:id="rId17" w:history="1">
         <w:r>
           <w:rPr>
             <w:rStyle w:val="Hyperlink"/>
@@ -2474,7 +2507,7 @@
         </w:rPr>
         <w:t xml:space="preserve">DOI: </w:t>
       </w:r>
-      <w:hyperlink r:id="rId17" w:history="1">
+      <w:hyperlink r:id="rId18" w:history="1">
         <w:r>
           <w:rPr>
             <w:rStyle w:val="Hyperlink"/>
@@ -3115,6 +3148,7 @@
         <w:rPr>
           <w:rFonts w:ascii="Times New Roman" w:hAnsi="Times New Roman" w:cs="Times New Roman"/>
         </w:rPr>
+        <w:lastRenderedPageBreak/>
         <w:t xml:space="preserve">Mazurek, M., </w:t>
       </w:r>
       <w:proofErr w:type="spellStart"/>
@@ -3232,7 +3266,6 @@
         <w:rPr>
           <w:rFonts w:ascii="Times New Roman" w:hAnsi="Times New Roman" w:cs="Times New Roman"/>
         </w:rPr>
-        <w:lastRenderedPageBreak/>
         <w:t xml:space="preserve">Fleming, K. A., </w:t>
       </w:r>
       <w:proofErr w:type="spellStart"/>
@@ -4979,6 +5012,7 @@
         <w:rPr>
           <w:rFonts w:ascii="Times New Roman" w:hAnsi="Times New Roman" w:cs="Times New Roman"/>
         </w:rPr>
+        <w:lastRenderedPageBreak/>
         <w:t xml:space="preserve">Schindler, S., </w:t>
       </w:r>
       <w:r>
@@ -5029,7 +5063,6 @@
           <w:sz w:val="32"/>
           <w:szCs w:val="32"/>
         </w:rPr>
-        <w:lastRenderedPageBreak/>
         <w:t>Book chapters</w:t>
       </w:r>
     </w:p>
@@ -5339,7 +5372,7 @@
         </w:rPr>
         <w:t xml:space="preserve">, B.D., &amp; Gibson, B. (Preprint). Heroic video game violence and prosocial behavior. Preprint available at </w:t>
       </w:r>
-      <w:hyperlink r:id="rId18" w:history="1">
+      <w:hyperlink r:id="rId19" w:history="1">
         <w:r>
           <w:rPr>
             <w:rStyle w:val="Hyperlink"/>
@@ -5388,7 +5421,7 @@
         </w:rPr>
         <w:t xml:space="preserve"> Hilgard’s modified video game paradigm. </w:t>
       </w:r>
-      <w:hyperlink r:id="rId19" w:history="1">
+      <w:hyperlink r:id="rId20" w:history="1">
         <w:r>
           <w:rPr>
             <w:rStyle w:val="Hyperlink"/>
@@ -5498,7 +5531,7 @@
         </w:rPr>
         <w:t xml:space="preserve"> </w:t>
       </w:r>
-      <w:hyperlink r:id="rId20" w:history="1">
+      <w:hyperlink r:id="rId21" w:history="1">
         <w:r>
           <w:rPr>
             <w:rStyle w:val="Hyperlink"/>
@@ -5563,7 +5596,7 @@
         </w:rPr>
         <w:t xml:space="preserve"> (2016): The RRR is not contaminated by small-study effects. </w:t>
       </w:r>
-      <w:hyperlink r:id="rId21" w:history="1">
+      <w:hyperlink r:id="rId22" w:history="1">
         <w:r>
           <w:rPr>
             <w:rStyle w:val="Hyperlink"/>
@@ -5608,7 +5641,7 @@
         </w:rPr>
         <w:t xml:space="preserve"> A reading list for the replicability crisis. </w:t>
       </w:r>
-      <w:hyperlink r:id="rId22" w:history="1">
+      <w:hyperlink r:id="rId23" w:history="1">
         <w:r>
           <w:rPr>
             <w:rStyle w:val="Hyperlink"/>
@@ -5716,7 +5749,7 @@
         </w:rPr>
         <w:t xml:space="preserve">. </w:t>
       </w:r>
-      <w:hyperlink r:id="rId23" w:history="1">
+      <w:hyperlink r:id="rId24" w:history="1">
         <w:r>
           <w:rPr>
             <w:rStyle w:val="Hyperlink"/>
@@ -5759,7 +5792,7 @@
         </w:rPr>
         <w:t xml:space="preserve">. </w:t>
       </w:r>
-      <w:hyperlink r:id="rId24" w:history="1">
+      <w:hyperlink r:id="rId25" w:history="1">
         <w:r>
           <w:rPr>
             <w:rStyle w:val="Hyperlink"/>
@@ -5814,7 +5847,7 @@
         </w:rPr>
         <w:t xml:space="preserve">. </w:t>
       </w:r>
-      <w:hyperlink r:id="rId25" w:history="1">
+      <w:hyperlink r:id="rId26" w:history="1">
         <w:r>
           <w:rPr>
             <w:rStyle w:val="Hyperlink"/>
@@ -5859,7 +5892,7 @@
         </w:rPr>
         <w:t xml:space="preserve">Vox. </w:t>
       </w:r>
-      <w:hyperlink r:id="rId26" w:history="1">
+      <w:hyperlink r:id="rId27" w:history="1">
         <w:r>
           <w:rPr>
             <w:rStyle w:val="Hyperlink"/>
@@ -5910,7 +5943,6 @@
           <w:sz w:val="32"/>
           <w:szCs w:val="32"/>
         </w:rPr>
-        <w:lastRenderedPageBreak/>
         <w:t>Research experience</w:t>
       </w:r>
     </w:p>
@@ -6665,6 +6697,7 @@
         <w:rPr>
           <w:rFonts w:ascii="Times New Roman" w:hAnsi="Times New Roman" w:cs="Times New Roman"/>
         </w:rPr>
+        <w:lastRenderedPageBreak/>
         <w:t>Detection of, and adjustment for, bias in meta-analysis. (2017, Feb). Lecture presented to Topics in Current Economic Research at University of Hohenheim, Stuttgart, Germany.</w:t>
       </w:r>
     </w:p>
@@ -6680,7 +6713,6 @@
         <w:rPr>
           <w:rFonts w:ascii="Times New Roman" w:hAnsi="Times New Roman" w:cs="Times New Roman"/>
         </w:rPr>
-        <w:lastRenderedPageBreak/>
         <w:t>Bayesian hypothesis testing: The why and how. (2015, Dec). Lecture presented to the Bayesian Statistics Interest Group at Northern Illinois University</w:t>
       </w:r>
       <w:r>
@@ -7342,6 +7374,7 @@
           <w:rFonts w:ascii="Times New Roman" w:hAnsi="Times New Roman" w:cs="Times New Roman"/>
           <w:b/>
         </w:rPr>
+        <w:lastRenderedPageBreak/>
         <w:t xml:space="preserve">Hilgard, J., </w:t>
       </w:r>
       <w:r>
@@ -7387,7 +7420,6 @@
           <w:rFonts w:ascii="Times New Roman" w:hAnsi="Times New Roman" w:cs="Times New Roman"/>
           <w:b/>
         </w:rPr>
-        <w:lastRenderedPageBreak/>
         <w:t>Hilgard, J.,</w:t>
       </w:r>
       <w:r>
@@ -8472,7 +8504,7 @@
         </w:rPr>
         <w:t xml:space="preserve">(1), 1-9. </w:t>
       </w:r>
-      <w:hyperlink r:id="rId27" w:history="1">
+      <w:hyperlink r:id="rId28" w:history="1">
         <w:r>
           <w:rPr>
             <w:rStyle w:val="Hyperlink"/>
@@ -8504,6 +8536,7 @@
           <w:color w:val="222222"/>
           <w:shd w:val="clear" w:color="auto" w:fill="FFFFFF"/>
         </w:rPr>
+        <w:lastRenderedPageBreak/>
         <w:t>Dear, K., Dutton, K., &amp; Fox, E. (2019). Do ‘watching eyes’ influence antisocial behavior? A systematic review &amp; meta-analysis.</w:t>
       </w:r>
       <w:r>
@@ -8609,7 +8642,6 @@
           <w:color w:val="222222"/>
           <w:shd w:val="clear" w:color="auto" w:fill="FFFFFF"/>
         </w:rPr>
-        <w:lastRenderedPageBreak/>
         <w:t xml:space="preserve">Benjamin Jr, A. J., </w:t>
       </w:r>
       <w:proofErr w:type="spellStart"/>
@@ -9300,7 +9332,7 @@
           <w:szCs w:val="23"/>
         </w:rPr>
         <w:sectPr>
-          <w:headerReference w:type="default" r:id="rId28"/>
+          <w:headerReference w:type="default" r:id="rId29"/>
           <w:pgSz w:w="12240" w:h="15840"/>
           <w:pgMar w:top="1440" w:right="1440" w:bottom="1440" w:left="1440" w:header="720" w:footer="720" w:gutter="0"/>
           <w:cols w:space="720"/>
@@ -9623,6 +9655,7 @@
           <w:sz w:val="23"/>
           <w:szCs w:val="23"/>
         </w:rPr>
+        <w:lastRenderedPageBreak/>
         <w:t>Frontiers</w:t>
       </w:r>
     </w:p>
@@ -9641,279 +9674,279 @@
           <w:sz w:val="23"/>
           <w:szCs w:val="23"/>
         </w:rPr>
+        <w:t>Cognitive, Affective, and Behavioral Neuroscience</w:t>
+      </w:r>
+    </w:p>
+    <w:p>
+      <w:pPr>
+        <w:pStyle w:val="NoSpacing"/>
+        <w:rPr>
+          <w:rFonts w:ascii="Times New Roman" w:hAnsi="Times New Roman" w:cs="Times New Roman"/>
+          <w:sz w:val="23"/>
+          <w:szCs w:val="23"/>
+        </w:rPr>
+      </w:pPr>
+      <w:r>
+        <w:rPr>
+          <w:rFonts w:ascii="Times New Roman" w:hAnsi="Times New Roman" w:cs="Times New Roman"/>
+          <w:sz w:val="23"/>
+          <w:szCs w:val="23"/>
+        </w:rPr>
+        <w:t>Journal of Individual Differences</w:t>
+      </w:r>
+    </w:p>
+    <w:p>
+      <w:pPr>
+        <w:pStyle w:val="NoSpacing"/>
+        <w:rPr>
+          <w:rFonts w:ascii="Times New Roman" w:hAnsi="Times New Roman" w:cs="Times New Roman"/>
+          <w:sz w:val="23"/>
+          <w:szCs w:val="23"/>
+        </w:rPr>
+      </w:pPr>
+      <w:r>
+        <w:rPr>
+          <w:rFonts w:ascii="Times New Roman" w:hAnsi="Times New Roman" w:cs="Times New Roman"/>
+          <w:sz w:val="23"/>
+          <w:szCs w:val="23"/>
+        </w:rPr>
+        <w:t>Communication Methods and Measures</w:t>
+      </w:r>
+    </w:p>
+    <w:p>
+      <w:pPr>
+        <w:pStyle w:val="NoSpacing"/>
+        <w:rPr>
+          <w:rFonts w:ascii="Times New Roman" w:hAnsi="Times New Roman" w:cs="Times New Roman"/>
+          <w:sz w:val="23"/>
+          <w:szCs w:val="23"/>
+        </w:rPr>
+      </w:pPr>
+      <w:r>
+        <w:rPr>
+          <w:rFonts w:ascii="Times New Roman" w:hAnsi="Times New Roman" w:cs="Times New Roman"/>
+          <w:sz w:val="23"/>
+          <w:szCs w:val="23"/>
+        </w:rPr>
+        <w:t>International Communication Association</w:t>
+      </w:r>
+    </w:p>
+    <w:p>
+      <w:pPr>
+        <w:pStyle w:val="NoSpacing"/>
+        <w:rPr>
+          <w:rFonts w:ascii="Times New Roman" w:hAnsi="Times New Roman" w:cs="Times New Roman"/>
+          <w:sz w:val="23"/>
+          <w:szCs w:val="23"/>
+        </w:rPr>
+      </w:pPr>
+      <w:proofErr w:type="spellStart"/>
+      <w:r>
+        <w:rPr>
+          <w:rFonts w:ascii="Times New Roman" w:hAnsi="Times New Roman" w:cs="Times New Roman"/>
+          <w:sz w:val="23"/>
+          <w:szCs w:val="23"/>
+        </w:rPr>
+        <w:t>Acta</w:t>
+      </w:r>
+      <w:proofErr w:type="spellEnd"/>
+      <w:r>
+        <w:rPr>
+          <w:rFonts w:ascii="Times New Roman" w:hAnsi="Times New Roman" w:cs="Times New Roman"/>
+          <w:sz w:val="23"/>
+          <w:szCs w:val="23"/>
+        </w:rPr>
+        <w:t xml:space="preserve"> </w:t>
+      </w:r>
+      <w:proofErr w:type="spellStart"/>
+      <w:r>
+        <w:rPr>
+          <w:rFonts w:ascii="Times New Roman" w:hAnsi="Times New Roman" w:cs="Times New Roman"/>
+          <w:sz w:val="23"/>
+          <w:szCs w:val="23"/>
+        </w:rPr>
+        <w:t>Psychologica</w:t>
+      </w:r>
+      <w:proofErr w:type="spellEnd"/>
+    </w:p>
+    <w:p>
+      <w:pPr>
+        <w:pStyle w:val="NoSpacing"/>
+        <w:rPr>
+          <w:rFonts w:ascii="Times New Roman" w:hAnsi="Times New Roman" w:cs="Times New Roman"/>
+          <w:sz w:val="23"/>
+          <w:szCs w:val="23"/>
+        </w:rPr>
+      </w:pPr>
+      <w:r>
+        <w:rPr>
+          <w:rFonts w:ascii="Times New Roman" w:hAnsi="Times New Roman" w:cs="Times New Roman"/>
+          <w:sz w:val="23"/>
+          <w:szCs w:val="23"/>
+        </w:rPr>
+        <w:t>Journal of Media Psychology</w:t>
+      </w:r>
+    </w:p>
+    <w:p>
+      <w:pPr>
+        <w:pStyle w:val="NoSpacing"/>
+        <w:rPr>
+          <w:rFonts w:ascii="Times New Roman" w:hAnsi="Times New Roman" w:cs="Times New Roman"/>
+          <w:sz w:val="23"/>
+          <w:szCs w:val="23"/>
+        </w:rPr>
+      </w:pPr>
+      <w:r>
+        <w:rPr>
+          <w:rFonts w:ascii="Times New Roman" w:hAnsi="Times New Roman" w:cs="Times New Roman"/>
+          <w:sz w:val="23"/>
+          <w:szCs w:val="23"/>
+        </w:rPr>
+        <w:t>Risk Analysis</w:t>
+      </w:r>
+    </w:p>
+    <w:p>
+      <w:pPr>
+        <w:pStyle w:val="NoSpacing"/>
+        <w:rPr>
+          <w:rFonts w:ascii="Times New Roman" w:hAnsi="Times New Roman" w:cs="Times New Roman"/>
+          <w:sz w:val="23"/>
+          <w:szCs w:val="23"/>
+        </w:rPr>
+      </w:pPr>
+      <w:r>
+        <w:rPr>
+          <w:rFonts w:ascii="Times New Roman" w:hAnsi="Times New Roman" w:cs="Times New Roman"/>
+          <w:sz w:val="23"/>
+          <w:szCs w:val="23"/>
+        </w:rPr>
+        <w:t>European Psychologist</w:t>
+      </w:r>
+    </w:p>
+    <w:p>
+      <w:pPr>
+        <w:pStyle w:val="NoSpacing"/>
+        <w:rPr>
+          <w:rFonts w:ascii="Times New Roman" w:hAnsi="Times New Roman" w:cs="Times New Roman"/>
+          <w:sz w:val="23"/>
+          <w:szCs w:val="23"/>
+        </w:rPr>
+      </w:pPr>
+      <w:r>
+        <w:rPr>
+          <w:rFonts w:ascii="Times New Roman" w:hAnsi="Times New Roman" w:cs="Times New Roman"/>
+          <w:sz w:val="23"/>
+          <w:szCs w:val="23"/>
+        </w:rPr>
+        <w:t>Interactive Learning Environments</w:t>
+      </w:r>
+    </w:p>
+    <w:p>
+      <w:pPr>
+        <w:pStyle w:val="NoSpacing"/>
+        <w:rPr>
+          <w:rFonts w:ascii="Times New Roman" w:hAnsi="Times New Roman" w:cs="Times New Roman"/>
+          <w:sz w:val="23"/>
+          <w:szCs w:val="23"/>
+        </w:rPr>
+      </w:pPr>
+      <w:r>
+        <w:rPr>
+          <w:rFonts w:ascii="Times New Roman" w:hAnsi="Times New Roman" w:cs="Times New Roman"/>
+          <w:sz w:val="23"/>
+          <w:szCs w:val="23"/>
+        </w:rPr>
+        <w:t>Mass Communication and Society</w:t>
+      </w:r>
+    </w:p>
+    <w:p>
+      <w:pPr>
+        <w:pStyle w:val="NoSpacing"/>
+        <w:rPr>
+          <w:rFonts w:ascii="Times New Roman" w:hAnsi="Times New Roman" w:cs="Times New Roman"/>
+          <w:sz w:val="23"/>
+          <w:szCs w:val="23"/>
+        </w:rPr>
+      </w:pPr>
+      <w:r>
+        <w:rPr>
+          <w:rFonts w:ascii="Times New Roman" w:hAnsi="Times New Roman" w:cs="Times New Roman"/>
+          <w:sz w:val="23"/>
+          <w:szCs w:val="23"/>
+        </w:rPr>
+        <w:t>Meta-Psychology</w:t>
+      </w:r>
+    </w:p>
+    <w:p>
+      <w:pPr>
+        <w:pStyle w:val="NoSpacing"/>
+        <w:rPr>
+          <w:rFonts w:ascii="Times New Roman" w:hAnsi="Times New Roman" w:cs="Times New Roman"/>
+          <w:sz w:val="23"/>
+          <w:szCs w:val="23"/>
+        </w:rPr>
+      </w:pPr>
+      <w:r>
+        <w:rPr>
+          <w:rFonts w:ascii="Times New Roman" w:hAnsi="Times New Roman" w:cs="Times New Roman"/>
+          <w:sz w:val="23"/>
+          <w:szCs w:val="23"/>
+        </w:rPr>
+        <w:t>Open Psychology</w:t>
+      </w:r>
+    </w:p>
+    <w:p>
+      <w:pPr>
+        <w:pStyle w:val="NoSpacing"/>
+        <w:rPr>
+          <w:rFonts w:ascii="Times New Roman" w:hAnsi="Times New Roman" w:cs="Times New Roman"/>
+          <w:sz w:val="23"/>
+          <w:szCs w:val="23"/>
+        </w:rPr>
+      </w:pPr>
+      <w:r>
+        <w:rPr>
+          <w:rFonts w:ascii="Times New Roman" w:hAnsi="Times New Roman" w:cs="Times New Roman"/>
+          <w:sz w:val="23"/>
+          <w:szCs w:val="23"/>
+        </w:rPr>
+        <w:t>Science Communication</w:t>
+      </w:r>
+    </w:p>
+    <w:p>
+      <w:pPr>
+        <w:pStyle w:val="NoSpacing"/>
+        <w:rPr>
+          <w:rFonts w:ascii="Times New Roman" w:hAnsi="Times New Roman" w:cs="Times New Roman"/>
+          <w:sz w:val="23"/>
+          <w:szCs w:val="23"/>
+        </w:rPr>
+      </w:pPr>
+      <w:r>
+        <w:rPr>
+          <w:rFonts w:ascii="Times New Roman" w:hAnsi="Times New Roman" w:cs="Times New Roman"/>
+          <w:sz w:val="23"/>
+          <w:szCs w:val="23"/>
+        </w:rPr>
+        <w:t>Aggressive Behavior</w:t>
+      </w:r>
+    </w:p>
+    <w:p>
+      <w:pPr>
+        <w:pStyle w:val="NoSpacing"/>
+        <w:rPr>
+          <w:rFonts w:ascii="Times New Roman" w:hAnsi="Times New Roman" w:cs="Times New Roman"/>
+          <w:sz w:val="23"/>
+          <w:szCs w:val="23"/>
+        </w:rPr>
+      </w:pPr>
+      <w:r>
+        <w:rPr>
+          <w:rFonts w:ascii="Times New Roman" w:hAnsi="Times New Roman" w:cs="Times New Roman"/>
+          <w:sz w:val="23"/>
+          <w:szCs w:val="23"/>
+        </w:rPr>
         <w:lastRenderedPageBreak/>
-        <w:t>Cognitive, Affective, and Behavioral Neuroscience</w:t>
-      </w:r>
-    </w:p>
-    <w:p>
-      <w:pPr>
-        <w:pStyle w:val="NoSpacing"/>
-        <w:rPr>
-          <w:rFonts w:ascii="Times New Roman" w:hAnsi="Times New Roman" w:cs="Times New Roman"/>
-          <w:sz w:val="23"/>
-          <w:szCs w:val="23"/>
-        </w:rPr>
-      </w:pPr>
-      <w:r>
-        <w:rPr>
-          <w:rFonts w:ascii="Times New Roman" w:hAnsi="Times New Roman" w:cs="Times New Roman"/>
-          <w:sz w:val="23"/>
-          <w:szCs w:val="23"/>
-        </w:rPr>
-        <w:t>Journal of Individual Differences</w:t>
-      </w:r>
-    </w:p>
-    <w:p>
-      <w:pPr>
-        <w:pStyle w:val="NoSpacing"/>
-        <w:rPr>
-          <w:rFonts w:ascii="Times New Roman" w:hAnsi="Times New Roman" w:cs="Times New Roman"/>
-          <w:sz w:val="23"/>
-          <w:szCs w:val="23"/>
-        </w:rPr>
-      </w:pPr>
-      <w:r>
-        <w:rPr>
-          <w:rFonts w:ascii="Times New Roman" w:hAnsi="Times New Roman" w:cs="Times New Roman"/>
-          <w:sz w:val="23"/>
-          <w:szCs w:val="23"/>
-        </w:rPr>
-        <w:t>Communication Methods and Measures</w:t>
-      </w:r>
-    </w:p>
-    <w:p>
-      <w:pPr>
-        <w:pStyle w:val="NoSpacing"/>
-        <w:rPr>
-          <w:rFonts w:ascii="Times New Roman" w:hAnsi="Times New Roman" w:cs="Times New Roman"/>
-          <w:sz w:val="23"/>
-          <w:szCs w:val="23"/>
-        </w:rPr>
-      </w:pPr>
-      <w:r>
-        <w:rPr>
-          <w:rFonts w:ascii="Times New Roman" w:hAnsi="Times New Roman" w:cs="Times New Roman"/>
-          <w:sz w:val="23"/>
-          <w:szCs w:val="23"/>
-        </w:rPr>
-        <w:t>International Communication Association</w:t>
-      </w:r>
-    </w:p>
-    <w:p>
-      <w:pPr>
-        <w:pStyle w:val="NoSpacing"/>
-        <w:rPr>
-          <w:rFonts w:ascii="Times New Roman" w:hAnsi="Times New Roman" w:cs="Times New Roman"/>
-          <w:sz w:val="23"/>
-          <w:szCs w:val="23"/>
-        </w:rPr>
-      </w:pPr>
-      <w:proofErr w:type="spellStart"/>
-      <w:r>
-        <w:rPr>
-          <w:rFonts w:ascii="Times New Roman" w:hAnsi="Times New Roman" w:cs="Times New Roman"/>
-          <w:sz w:val="23"/>
-          <w:szCs w:val="23"/>
-        </w:rPr>
-        <w:t>Acta</w:t>
-      </w:r>
-      <w:proofErr w:type="spellEnd"/>
-      <w:r>
-        <w:rPr>
-          <w:rFonts w:ascii="Times New Roman" w:hAnsi="Times New Roman" w:cs="Times New Roman"/>
-          <w:sz w:val="23"/>
-          <w:szCs w:val="23"/>
-        </w:rPr>
-        <w:t xml:space="preserve"> </w:t>
-      </w:r>
-      <w:proofErr w:type="spellStart"/>
-      <w:r>
-        <w:rPr>
-          <w:rFonts w:ascii="Times New Roman" w:hAnsi="Times New Roman" w:cs="Times New Roman"/>
-          <w:sz w:val="23"/>
-          <w:szCs w:val="23"/>
-        </w:rPr>
-        <w:t>Psychologica</w:t>
-      </w:r>
-      <w:proofErr w:type="spellEnd"/>
-    </w:p>
-    <w:p>
-      <w:pPr>
-        <w:pStyle w:val="NoSpacing"/>
-        <w:rPr>
-          <w:rFonts w:ascii="Times New Roman" w:hAnsi="Times New Roman" w:cs="Times New Roman"/>
-          <w:sz w:val="23"/>
-          <w:szCs w:val="23"/>
-        </w:rPr>
-      </w:pPr>
-      <w:r>
-        <w:rPr>
-          <w:rFonts w:ascii="Times New Roman" w:hAnsi="Times New Roman" w:cs="Times New Roman"/>
-          <w:sz w:val="23"/>
-          <w:szCs w:val="23"/>
-        </w:rPr>
-        <w:t>Journal of Media Psychology</w:t>
-      </w:r>
-    </w:p>
-    <w:p>
-      <w:pPr>
-        <w:pStyle w:val="NoSpacing"/>
-        <w:rPr>
-          <w:rFonts w:ascii="Times New Roman" w:hAnsi="Times New Roman" w:cs="Times New Roman"/>
-          <w:sz w:val="23"/>
-          <w:szCs w:val="23"/>
-        </w:rPr>
-      </w:pPr>
-      <w:r>
-        <w:rPr>
-          <w:rFonts w:ascii="Times New Roman" w:hAnsi="Times New Roman" w:cs="Times New Roman"/>
-          <w:sz w:val="23"/>
-          <w:szCs w:val="23"/>
-        </w:rPr>
-        <w:t>Risk Analysis</w:t>
-      </w:r>
-    </w:p>
-    <w:p>
-      <w:pPr>
-        <w:pStyle w:val="NoSpacing"/>
-        <w:rPr>
-          <w:rFonts w:ascii="Times New Roman" w:hAnsi="Times New Roman" w:cs="Times New Roman"/>
-          <w:sz w:val="23"/>
-          <w:szCs w:val="23"/>
-        </w:rPr>
-      </w:pPr>
-      <w:r>
-        <w:rPr>
-          <w:rFonts w:ascii="Times New Roman" w:hAnsi="Times New Roman" w:cs="Times New Roman"/>
-          <w:sz w:val="23"/>
-          <w:szCs w:val="23"/>
-        </w:rPr>
-        <w:t>European Psychologist</w:t>
-      </w:r>
-    </w:p>
-    <w:p>
-      <w:pPr>
-        <w:pStyle w:val="NoSpacing"/>
-        <w:rPr>
-          <w:rFonts w:ascii="Times New Roman" w:hAnsi="Times New Roman" w:cs="Times New Roman"/>
-          <w:sz w:val="23"/>
-          <w:szCs w:val="23"/>
-        </w:rPr>
-      </w:pPr>
-      <w:r>
-        <w:rPr>
-          <w:rFonts w:ascii="Times New Roman" w:hAnsi="Times New Roman" w:cs="Times New Roman"/>
-          <w:sz w:val="23"/>
-          <w:szCs w:val="23"/>
-        </w:rPr>
-        <w:t>Interactive Learning Environments</w:t>
-      </w:r>
-    </w:p>
-    <w:p>
-      <w:pPr>
-        <w:pStyle w:val="NoSpacing"/>
-        <w:rPr>
-          <w:rFonts w:ascii="Times New Roman" w:hAnsi="Times New Roman" w:cs="Times New Roman"/>
-          <w:sz w:val="23"/>
-          <w:szCs w:val="23"/>
-        </w:rPr>
-      </w:pPr>
-      <w:r>
-        <w:rPr>
-          <w:rFonts w:ascii="Times New Roman" w:hAnsi="Times New Roman" w:cs="Times New Roman"/>
-          <w:sz w:val="23"/>
-          <w:szCs w:val="23"/>
-        </w:rPr>
-        <w:t>Mass Communication and Society</w:t>
-      </w:r>
-    </w:p>
-    <w:p>
-      <w:pPr>
-        <w:pStyle w:val="NoSpacing"/>
-        <w:rPr>
-          <w:rFonts w:ascii="Times New Roman" w:hAnsi="Times New Roman" w:cs="Times New Roman"/>
-          <w:sz w:val="23"/>
-          <w:szCs w:val="23"/>
-        </w:rPr>
-      </w:pPr>
-      <w:r>
-        <w:rPr>
-          <w:rFonts w:ascii="Times New Roman" w:hAnsi="Times New Roman" w:cs="Times New Roman"/>
-          <w:sz w:val="23"/>
-          <w:szCs w:val="23"/>
-        </w:rPr>
-        <w:t>Meta-Psychology</w:t>
-      </w:r>
-    </w:p>
-    <w:p>
-      <w:pPr>
-        <w:pStyle w:val="NoSpacing"/>
-        <w:rPr>
-          <w:rFonts w:ascii="Times New Roman" w:hAnsi="Times New Roman" w:cs="Times New Roman"/>
-          <w:sz w:val="23"/>
-          <w:szCs w:val="23"/>
-        </w:rPr>
-      </w:pPr>
-      <w:r>
-        <w:rPr>
-          <w:rFonts w:ascii="Times New Roman" w:hAnsi="Times New Roman" w:cs="Times New Roman"/>
-          <w:sz w:val="23"/>
-          <w:szCs w:val="23"/>
-        </w:rPr>
-        <w:t>Open Psychology</w:t>
-      </w:r>
-    </w:p>
-    <w:p>
-      <w:pPr>
-        <w:pStyle w:val="NoSpacing"/>
-        <w:rPr>
-          <w:rFonts w:ascii="Times New Roman" w:hAnsi="Times New Roman" w:cs="Times New Roman"/>
-          <w:sz w:val="23"/>
-          <w:szCs w:val="23"/>
-        </w:rPr>
-      </w:pPr>
-      <w:r>
-        <w:rPr>
-          <w:rFonts w:ascii="Times New Roman" w:hAnsi="Times New Roman" w:cs="Times New Roman"/>
-          <w:sz w:val="23"/>
-          <w:szCs w:val="23"/>
-        </w:rPr>
-        <w:t>Science Communication</w:t>
-      </w:r>
-    </w:p>
-    <w:p>
-      <w:pPr>
-        <w:pStyle w:val="NoSpacing"/>
-        <w:rPr>
-          <w:rFonts w:ascii="Times New Roman" w:hAnsi="Times New Roman" w:cs="Times New Roman"/>
-          <w:sz w:val="23"/>
-          <w:szCs w:val="23"/>
-        </w:rPr>
-      </w:pPr>
-      <w:r>
-        <w:rPr>
-          <w:rFonts w:ascii="Times New Roman" w:hAnsi="Times New Roman" w:cs="Times New Roman"/>
-          <w:sz w:val="23"/>
-          <w:szCs w:val="23"/>
-        </w:rPr>
-        <w:t>Aggressive Behavior</w:t>
-      </w:r>
-    </w:p>
-    <w:p>
-      <w:pPr>
-        <w:pStyle w:val="NoSpacing"/>
-        <w:rPr>
-          <w:rFonts w:ascii="Times New Roman" w:hAnsi="Times New Roman" w:cs="Times New Roman"/>
-          <w:sz w:val="23"/>
-          <w:szCs w:val="23"/>
-        </w:rPr>
-      </w:pPr>
-      <w:r>
-        <w:rPr>
-          <w:rFonts w:ascii="Times New Roman" w:hAnsi="Times New Roman" w:cs="Times New Roman"/>
-          <w:sz w:val="23"/>
-          <w:szCs w:val="23"/>
-        </w:rPr>
         <w:t>Psychonomic Bulletin &amp; Review</w:t>
       </w:r>
     </w:p>
@@ -9932,6 +9965,7 @@
           <w:sz w:val="23"/>
           <w:szCs w:val="23"/>
         </w:rPr>
+        <w:lastRenderedPageBreak/>
         <w:t>Cognition and Emotion</w:t>
       </w:r>
     </w:p>
@@ -10088,7 +10122,7 @@
       <w:rPr>
         <w:noProof/>
       </w:rPr>
-      <w:t>2</w:t>
+      <w:t>9</w:t>
     </w:r>
     <w:r>
       <w:rPr>
@@ -11540,7 +11574,7 @@
 </file>
 
 <file path=customXml/itemProps1.xml><?xml version="1.0" encoding="utf-8"?>
-<ds:datastoreItem xmlns:ds="http://schemas.openxmlformats.org/officeDocument/2006/customXml" ds:itemID="{0247D092-70D4-410F-85E3-28C4465E4CC5}">
+<ds:datastoreItem xmlns:ds="http://schemas.openxmlformats.org/officeDocument/2006/customXml" ds:itemID="{79A99C65-737E-430E-B04A-786801FD9AEC}">
   <ds:schemaRefs>
     <ds:schemaRef ds:uri="http://schemas.openxmlformats.org/officeDocument/2006/bibliography"/>
   </ds:schemaRefs>

</xml_diff>

<commit_message>
Annual Review submission added.
</commit_message>
<xml_diff>
--- a/cv.docx
+++ b/cv.docx
@@ -1192,6 +1192,8 @@
         <w:rPr>
           <w:rFonts w:ascii="Times New Roman" w:hAnsi="Times New Roman" w:cs="Times New Roman"/>
           <w:bCs/>
+          <w:i/>
+          <w:iCs/>
           <w:color w:val="000000"/>
           <w:shd w:val="clear" w:color="auto" w:fill="FFFFFF"/>
         </w:rPr>
@@ -1251,16 +1253,190 @@
         <w:ind w:left="720" w:hanging="720"/>
         <w:rPr>
           <w:rFonts w:ascii="Times New Roman" w:hAnsi="Times New Roman" w:cs="Times New Roman"/>
+          <w:bCs/>
           <w:color w:val="000000"/>
           <w:shd w:val="clear" w:color="auto" w:fill="FFFFFF"/>
         </w:rPr>
       </w:pPr>
-      <w:r>
-        <w:rPr>
-          <w:rFonts w:ascii="Times New Roman" w:hAnsi="Times New Roman" w:cs="Times New Roman"/>
+      <w:proofErr w:type="spellStart"/>
+      <w:proofErr w:type="gramStart"/>
+      <w:r>
+        <w:rPr>
+          <w:rFonts w:ascii="Times New Roman" w:hAnsi="Times New Roman" w:cs="Times New Roman"/>
+          <w:bCs/>
           <w:color w:val="000000"/>
           <w:shd w:val="clear" w:color="auto" w:fill="FFFFFF"/>
         </w:rPr>
+        <w:t>Pedneault</w:t>
+      </w:r>
+      <w:proofErr w:type="spellEnd"/>
+      <w:r>
+        <w:rPr>
+          <w:rFonts w:ascii="Times New Roman" w:hAnsi="Times New Roman" w:cs="Times New Roman"/>
+          <w:bCs/>
+          <w:color w:val="000000"/>
+          <w:shd w:val="clear" w:color="auto" w:fill="FFFFFF"/>
+        </w:rPr>
+        <w:t xml:space="preserve">, C. I., </w:t>
+      </w:r>
+      <w:r>
+        <w:rPr>
+          <w:rFonts w:ascii="Times New Roman" w:hAnsi="Times New Roman" w:cs="Times New Roman"/>
+          <w:b/>
+          <w:bCs/>
+          <w:color w:val="000000"/>
+          <w:shd w:val="clear" w:color="auto" w:fill="FFFFFF"/>
+        </w:rPr>
+        <w:t>Hilgard, J.,</w:t>
+      </w:r>
+      <w:r>
+        <w:rPr>
+          <w:rFonts w:ascii="Times New Roman" w:hAnsi="Times New Roman" w:cs="Times New Roman"/>
+          <w:bCs/>
+          <w:color w:val="000000"/>
+          <w:shd w:val="clear" w:color="auto" w:fill="FFFFFF"/>
+        </w:rPr>
+        <w:t xml:space="preserve"> </w:t>
+      </w:r>
+      <w:proofErr w:type="spellStart"/>
+      <w:r>
+        <w:rPr>
+          <w:rFonts w:ascii="Times New Roman" w:hAnsi="Times New Roman" w:cs="Times New Roman"/>
+          <w:bCs/>
+          <w:color w:val="000000"/>
+          <w:shd w:val="clear" w:color="auto" w:fill="FFFFFF"/>
+        </w:rPr>
+        <w:t>Pettersen</w:t>
+      </w:r>
+      <w:proofErr w:type="spellEnd"/>
+      <w:r>
+        <w:rPr>
+          <w:rFonts w:ascii="Times New Roman" w:hAnsi="Times New Roman" w:cs="Times New Roman"/>
+          <w:bCs/>
+          <w:color w:val="000000"/>
+          <w:shd w:val="clear" w:color="auto" w:fill="FFFFFF"/>
+        </w:rPr>
+        <w:t xml:space="preserve">, C., Hermann, C. A., White, K., &amp; </w:t>
+      </w:r>
+      <w:proofErr w:type="spellStart"/>
+      <w:r>
+        <w:rPr>
+          <w:rFonts w:ascii="Times New Roman" w:hAnsi="Times New Roman" w:cs="Times New Roman"/>
+          <w:bCs/>
+          <w:color w:val="000000"/>
+          <w:shd w:val="clear" w:color="auto" w:fill="FFFFFF"/>
+        </w:rPr>
+        <w:t>Nunes</w:t>
+      </w:r>
+      <w:proofErr w:type="spellEnd"/>
+      <w:r>
+        <w:rPr>
+          <w:rFonts w:ascii="Times New Roman" w:hAnsi="Times New Roman" w:cs="Times New Roman"/>
+          <w:bCs/>
+          <w:color w:val="000000"/>
+          <w:shd w:val="clear" w:color="auto" w:fill="FFFFFF"/>
+        </w:rPr>
+        <w:t>, K. L. (</w:t>
+      </w:r>
+      <w:r>
+        <w:rPr>
+          <w:rFonts w:ascii="Times New Roman" w:hAnsi="Times New Roman" w:cs="Times New Roman"/>
+          <w:bCs/>
+          <w:color w:val="000000"/>
+          <w:shd w:val="clear" w:color="auto" w:fill="FFFFFF"/>
+        </w:rPr>
+        <w:t>in press</w:t>
+      </w:r>
+      <w:r>
+        <w:rPr>
+          <w:rFonts w:ascii="Times New Roman" w:hAnsi="Times New Roman" w:cs="Times New Roman"/>
+          <w:bCs/>
+          <w:color w:val="000000"/>
+          <w:shd w:val="clear" w:color="auto" w:fill="FFFFFF"/>
+        </w:rPr>
+        <w:t>).</w:t>
+      </w:r>
+      <w:proofErr w:type="gramEnd"/>
+      <w:r>
+        <w:rPr>
+          <w:rFonts w:ascii="Times New Roman" w:hAnsi="Times New Roman" w:cs="Times New Roman"/>
+          <w:bCs/>
+          <w:color w:val="000000"/>
+          <w:shd w:val="clear" w:color="auto" w:fill="FFFFFF"/>
+        </w:rPr>
+        <w:t xml:space="preserve"> How well do indirect measures assess sexual interest in children? </w:t>
+      </w:r>
+      <w:proofErr w:type="gramStart"/>
+      <w:r>
+        <w:rPr>
+          <w:rFonts w:ascii="Times New Roman" w:hAnsi="Times New Roman" w:cs="Times New Roman"/>
+          <w:bCs/>
+          <w:color w:val="000000"/>
+          <w:shd w:val="clear" w:color="auto" w:fill="FFFFFF"/>
+        </w:rPr>
+        <w:t>A meta-analysis.</w:t>
+      </w:r>
+      <w:proofErr w:type="gramEnd"/>
+      <w:r>
+        <w:rPr>
+          <w:rFonts w:ascii="Times New Roman" w:hAnsi="Times New Roman" w:cs="Times New Roman"/>
+          <w:bCs/>
+          <w:color w:val="000000"/>
+          <w:shd w:val="clear" w:color="auto" w:fill="FFFFFF"/>
+        </w:rPr>
+        <w:t xml:space="preserve"> </w:t>
+      </w:r>
+      <w:proofErr w:type="gramStart"/>
+      <w:r>
+        <w:rPr>
+          <w:rFonts w:ascii="Times New Roman" w:hAnsi="Times New Roman" w:cs="Times New Roman"/>
+          <w:bCs/>
+          <w:i/>
+          <w:color w:val="000000"/>
+          <w:shd w:val="clear" w:color="auto" w:fill="FFFFFF"/>
+        </w:rPr>
+        <w:t>Journal of Consulting and Clinical Psychology.</w:t>
+      </w:r>
+      <w:proofErr w:type="gramEnd"/>
+      <w:r>
+        <w:rPr>
+          <w:rFonts w:ascii="Times New Roman" w:hAnsi="Times New Roman" w:cs="Times New Roman"/>
+          <w:bCs/>
+          <w:color w:val="000000"/>
+          <w:shd w:val="clear" w:color="auto" w:fill="FFFFFF"/>
+        </w:rPr>
+        <w:t xml:space="preserve"> </w:t>
+      </w:r>
+    </w:p>
+    <w:p>
+      <w:pPr>
+        <w:pStyle w:val="NoSpacing"/>
+        <w:ind w:left="720" w:hanging="720"/>
+        <w:rPr>
+          <w:rFonts w:ascii="Times New Roman" w:hAnsi="Times New Roman" w:cs="Times New Roman"/>
+          <w:bCs/>
+          <w:color w:val="000000"/>
+          <w:shd w:val="clear" w:color="auto" w:fill="FFFFFF"/>
+        </w:rPr>
+      </w:pPr>
+    </w:p>
+    <w:p>
+      <w:pPr>
+        <w:pStyle w:val="NoSpacing"/>
+        <w:ind w:left="720" w:hanging="720"/>
+        <w:rPr>
+          <w:rFonts w:ascii="Times New Roman" w:hAnsi="Times New Roman" w:cs="Times New Roman"/>
+          <w:color w:val="000000"/>
+          <w:shd w:val="clear" w:color="auto" w:fill="FFFFFF"/>
+        </w:rPr>
+      </w:pPr>
+      <w:r>
+        <w:rPr>
+          <w:rFonts w:ascii="Times New Roman" w:hAnsi="Times New Roman" w:cs="Times New Roman"/>
+          <w:color w:val="000000"/>
+          <w:shd w:val="clear" w:color="auto" w:fill="FFFFFF"/>
+        </w:rPr>
+        <w:lastRenderedPageBreak/>
         <w:t xml:space="preserve">George, A. R., </w:t>
       </w:r>
       <w:proofErr w:type="spellStart"/>
@@ -1384,7 +1560,6 @@
         <w:rPr>
           <w:rFonts w:ascii="Times New Roman" w:hAnsi="Times New Roman" w:cs="Times New Roman"/>
         </w:rPr>
-        <w:lastRenderedPageBreak/>
         <w:t>Landy</w:t>
       </w:r>
       <w:proofErr w:type="spellEnd"/>
@@ -3323,11 +3498,21 @@
           <w:rFonts w:ascii="Times New Roman" w:hAnsi="Times New Roman" w:cs="Times New Roman"/>
         </w:rPr>
       </w:pPr>
+    </w:p>
+    <w:p>
+      <w:pPr>
+        <w:pStyle w:val="NoSpacing"/>
+        <w:ind w:left="720" w:hanging="720"/>
+        <w:rPr>
+          <w:rFonts w:ascii="Times New Roman" w:hAnsi="Times New Roman" w:cs="Times New Roman"/>
+        </w:rPr>
+      </w:pPr>
       <w:proofErr w:type="gramStart"/>
       <w:r>
         <w:rPr>
           <w:rFonts w:ascii="Times New Roman" w:hAnsi="Times New Roman" w:cs="Times New Roman"/>
         </w:rPr>
+        <w:lastRenderedPageBreak/>
         <w:t xml:space="preserve">Li, N., </w:t>
       </w:r>
       <w:r>
@@ -3470,7 +3655,6 @@
         <w:rPr>
           <w:rFonts w:ascii="Times New Roman" w:hAnsi="Times New Roman" w:cs="Times New Roman"/>
         </w:rPr>
-        <w:lastRenderedPageBreak/>
         <w:t>Nilsonne</w:t>
       </w:r>
       <w:proofErr w:type="spellEnd"/>
@@ -5605,6 +5789,7 @@
           <w:sz w:val="32"/>
           <w:szCs w:val="32"/>
         </w:rPr>
+        <w:lastRenderedPageBreak/>
         <w:t xml:space="preserve">Manuscripts </w:t>
       </w:r>
       <w:r>
@@ -5629,96 +5814,164 @@
         <w:rPr>
           <w:rFonts w:ascii="Times New Roman" w:hAnsi="Times New Roman" w:cs="Times New Roman"/>
         </w:rPr>
-        <w:t>Pedneault</w:t>
+        <w:t>Nosek</w:t>
       </w:r>
       <w:proofErr w:type="spellEnd"/>
       <w:r>
         <w:rPr>
           <w:rFonts w:ascii="Times New Roman" w:hAnsi="Times New Roman" w:cs="Times New Roman"/>
         </w:rPr>
-        <w:t xml:space="preserve">, C. I., </w:t>
+        <w:t xml:space="preserve">, B. A., Hardwicke, T. E., </w:t>
+      </w:r>
+      <w:proofErr w:type="spellStart"/>
+      <w:r>
+        <w:rPr>
+          <w:rFonts w:ascii="Times New Roman" w:hAnsi="Times New Roman" w:cs="Times New Roman"/>
+        </w:rPr>
+        <w:t>Moshontz</w:t>
+      </w:r>
+      <w:proofErr w:type="spellEnd"/>
+      <w:r>
+        <w:rPr>
+          <w:rFonts w:ascii="Times New Roman" w:hAnsi="Times New Roman" w:cs="Times New Roman"/>
+        </w:rPr>
+        <w:t xml:space="preserve">, H., Allard, A., Corker, K. S., </w:t>
+      </w:r>
+      <w:proofErr w:type="spellStart"/>
+      <w:r>
+        <w:rPr>
+          <w:rFonts w:ascii="Times New Roman" w:hAnsi="Times New Roman" w:cs="Times New Roman"/>
+        </w:rPr>
+        <w:t>Dreber</w:t>
+      </w:r>
+      <w:proofErr w:type="spellEnd"/>
+      <w:r>
+        <w:rPr>
+          <w:rFonts w:ascii="Times New Roman" w:hAnsi="Times New Roman" w:cs="Times New Roman"/>
+        </w:rPr>
+        <w:t xml:space="preserve">, A., </w:t>
+      </w:r>
+      <w:proofErr w:type="spellStart"/>
+      <w:r>
+        <w:rPr>
+          <w:rFonts w:ascii="Times New Roman" w:hAnsi="Times New Roman" w:cs="Times New Roman"/>
+        </w:rPr>
+        <w:t>Fidler</w:t>
+      </w:r>
+      <w:proofErr w:type="spellEnd"/>
+      <w:r>
+        <w:rPr>
+          <w:rFonts w:ascii="Times New Roman" w:hAnsi="Times New Roman" w:cs="Times New Roman"/>
+        </w:rPr>
+        <w:t xml:space="preserve">, F., </w:t>
       </w:r>
       <w:r>
         <w:rPr>
           <w:rFonts w:ascii="Times New Roman" w:hAnsi="Times New Roman" w:cs="Times New Roman"/>
           <w:b/>
         </w:rPr>
-        <w:t>Hilgard, J.</w:t>
-      </w:r>
-      <w:r>
-        <w:rPr>
-          <w:rFonts w:ascii="Times New Roman" w:hAnsi="Times New Roman" w:cs="Times New Roman"/>
-        </w:rPr>
-        <w:t xml:space="preserve">, </w:t>
+        <w:t>Hilgard, J.,</w:t>
+      </w:r>
+      <w:r>
+        <w:rPr>
+          <w:rFonts w:ascii="Times New Roman" w:hAnsi="Times New Roman" w:cs="Times New Roman"/>
+        </w:rPr>
+        <w:t xml:space="preserve"> Kline, M., </w:t>
       </w:r>
       <w:proofErr w:type="spellStart"/>
       <w:r>
         <w:rPr>
           <w:rFonts w:ascii="Times New Roman" w:hAnsi="Times New Roman" w:cs="Times New Roman"/>
         </w:rPr>
-        <w:t>Pettersen</w:t>
+        <w:t>Nuijten</w:t>
       </w:r>
       <w:proofErr w:type="spellEnd"/>
       <w:r>
         <w:rPr>
           <w:rFonts w:ascii="Times New Roman" w:hAnsi="Times New Roman" w:cs="Times New Roman"/>
         </w:rPr>
-        <w:t xml:space="preserve">, C., Hermann C. A., White, K., </w:t>
-      </w:r>
-      <w:r>
-        <w:rPr>
-          <w:rFonts w:ascii="Times New Roman" w:hAnsi="Times New Roman" w:cs="Times New Roman"/>
-        </w:rPr>
-        <w:t>&amp;</w:t>
-      </w:r>
-      <w:r>
-        <w:rPr>
-          <w:rFonts w:ascii="Times New Roman" w:hAnsi="Times New Roman" w:cs="Times New Roman"/>
-        </w:rPr>
-        <w:t xml:space="preserve"> </w:t>
+        <w:t xml:space="preserve">, M. B., Rohrer, J., Romero, F., </w:t>
       </w:r>
       <w:proofErr w:type="spellStart"/>
       <w:r>
         <w:rPr>
           <w:rFonts w:ascii="Times New Roman" w:hAnsi="Times New Roman" w:cs="Times New Roman"/>
         </w:rPr>
-        <w:t>Nunes</w:t>
+        <w:t>Scheel</w:t>
       </w:r>
       <w:proofErr w:type="spellEnd"/>
       <w:r>
         <w:rPr>
           <w:rFonts w:ascii="Times New Roman" w:hAnsi="Times New Roman" w:cs="Times New Roman"/>
         </w:rPr>
-        <w:t>, K. L. (</w:t>
-      </w:r>
-      <w:r>
-        <w:rPr>
-          <w:rFonts w:ascii="Times New Roman" w:hAnsi="Times New Roman" w:cs="Times New Roman"/>
-        </w:rPr>
-        <w:t xml:space="preserve">invited resubmission, </w:t>
+        <w:t xml:space="preserve">, A., Scherer, L., </w:t>
+      </w:r>
+      <w:proofErr w:type="spellStart"/>
+      <w:r>
+        <w:rPr>
+          <w:rFonts w:ascii="Times New Roman" w:hAnsi="Times New Roman" w:cs="Times New Roman"/>
+        </w:rPr>
+        <w:t>Schönbrodt</w:t>
+      </w:r>
+      <w:proofErr w:type="spellEnd"/>
+      <w:r>
+        <w:rPr>
+          <w:rFonts w:ascii="Times New Roman" w:hAnsi="Times New Roman" w:cs="Times New Roman"/>
+        </w:rPr>
+        <w:t xml:space="preserve">, F., </w:t>
+      </w:r>
+      <w:proofErr w:type="spellStart"/>
+      <w:r>
+        <w:rPr>
+          <w:rFonts w:ascii="Times New Roman" w:hAnsi="Times New Roman" w:cs="Times New Roman"/>
+        </w:rPr>
+        <w:t>Vazire</w:t>
+      </w:r>
+      <w:proofErr w:type="spellEnd"/>
+      <w:r>
+        <w:rPr>
+          <w:rFonts w:ascii="Times New Roman" w:hAnsi="Times New Roman" w:cs="Times New Roman"/>
+        </w:rPr>
+        <w:t xml:space="preserve">, S. (invited submission, </w:t>
       </w:r>
       <w:r>
         <w:rPr>
           <w:rFonts w:ascii="Times New Roman" w:hAnsi="Times New Roman" w:cs="Times New Roman"/>
           <w:i/>
-          <w:iCs/>
-        </w:rPr>
-        <w:t>Journal of Consulting and Clinical Psychology</w:t>
-      </w:r>
-      <w:r>
-        <w:rPr>
-          <w:rFonts w:ascii="Times New Roman" w:hAnsi="Times New Roman" w:cs="Times New Roman"/>
-        </w:rPr>
-        <w:t xml:space="preserve">). How well do indirect measures assess pedophilic interest? </w:t>
-      </w:r>
-      <w:proofErr w:type="gramStart"/>
-      <w:r>
-        <w:rPr>
-          <w:rFonts w:ascii="Times New Roman" w:hAnsi="Times New Roman" w:cs="Times New Roman"/>
-        </w:rPr>
-        <w:t>A meta-analysis.</w:t>
-      </w:r>
-      <w:proofErr w:type="gramEnd"/>
+        </w:rPr>
+        <w:t xml:space="preserve">Annual Review of </w:t>
+      </w:r>
+      <w:r>
+        <w:rPr>
+          <w:rFonts w:ascii="Times New Roman" w:hAnsi="Times New Roman" w:cs="Times New Roman"/>
+          <w:i/>
+        </w:rPr>
+        <w:t>Psychology</w:t>
+      </w:r>
+      <w:r>
+        <w:rPr>
+          <w:rFonts w:ascii="Times New Roman" w:hAnsi="Times New Roman" w:cs="Times New Roman"/>
+        </w:rPr>
+        <w:t xml:space="preserve">) </w:t>
+      </w:r>
+      <w:r>
+        <w:rPr>
+          <w:rFonts w:ascii="Times New Roman" w:hAnsi="Times New Roman" w:cs="Times New Roman"/>
+        </w:rPr>
+        <w:t>Replicability</w:t>
+      </w:r>
+      <w:r>
+        <w:rPr>
+          <w:rFonts w:ascii="Times New Roman" w:hAnsi="Times New Roman" w:cs="Times New Roman"/>
+        </w:rPr>
+        <w:t xml:space="preserve">, robustness, and reproducibility in psychological science. </w:t>
+      </w:r>
+      <w:r>
+        <w:rPr>
+          <w:rFonts w:ascii="Times New Roman" w:hAnsi="Times New Roman" w:cs="Times New Roman"/>
+        </w:rPr>
+        <w:t>https://psyarxiv.com/ksfvq/</w:t>
+      </w:r>
     </w:p>
     <w:p>
       <w:pPr>
@@ -5732,7 +5985,6 @@
         <w:rPr>
           <w:rFonts w:ascii="Times New Roman" w:hAnsi="Times New Roman" w:cs="Times New Roman"/>
         </w:rPr>
-        <w:lastRenderedPageBreak/>
         <w:t xml:space="preserve">Schindler, S., </w:t>
       </w:r>
       <w:r>
@@ -6541,12 +6793,81 @@
           <w:szCs w:val="32"/>
         </w:rPr>
       </w:pPr>
-      <w:r>
+    </w:p>
+    <w:p>
+      <w:pPr>
+        <w:pStyle w:val="NoSpacing"/>
+        <w:ind w:left="720" w:hanging="720"/>
         <w:rPr>
           <w:rFonts w:ascii="Times New Roman" w:hAnsi="Times New Roman" w:cs="Times New Roman"/>
           <w:sz w:val="32"/>
           <w:szCs w:val="32"/>
         </w:rPr>
+      </w:pPr>
+    </w:p>
+    <w:p>
+      <w:pPr>
+        <w:pStyle w:val="NoSpacing"/>
+        <w:ind w:left="720" w:hanging="720"/>
+        <w:rPr>
+          <w:rFonts w:ascii="Times New Roman" w:hAnsi="Times New Roman" w:cs="Times New Roman"/>
+          <w:sz w:val="32"/>
+          <w:szCs w:val="32"/>
+        </w:rPr>
+      </w:pPr>
+    </w:p>
+    <w:p>
+      <w:pPr>
+        <w:pStyle w:val="NoSpacing"/>
+        <w:ind w:left="720" w:hanging="720"/>
+        <w:rPr>
+          <w:rFonts w:ascii="Times New Roman" w:hAnsi="Times New Roman" w:cs="Times New Roman"/>
+          <w:sz w:val="32"/>
+          <w:szCs w:val="32"/>
+        </w:rPr>
+      </w:pPr>
+    </w:p>
+    <w:p>
+      <w:pPr>
+        <w:pStyle w:val="NoSpacing"/>
+        <w:ind w:left="720" w:hanging="720"/>
+        <w:rPr>
+          <w:rFonts w:ascii="Times New Roman" w:hAnsi="Times New Roman" w:cs="Times New Roman"/>
+          <w:sz w:val="32"/>
+          <w:szCs w:val="32"/>
+        </w:rPr>
+      </w:pPr>
+    </w:p>
+    <w:p>
+      <w:pPr>
+        <w:pStyle w:val="NoSpacing"/>
+        <w:ind w:left="720" w:hanging="720"/>
+        <w:rPr>
+          <w:rFonts w:ascii="Times New Roman" w:hAnsi="Times New Roman" w:cs="Times New Roman"/>
+          <w:sz w:val="32"/>
+          <w:szCs w:val="32"/>
+        </w:rPr>
+      </w:pPr>
+    </w:p>
+    <w:p>
+      <w:pPr>
+        <w:pStyle w:val="NoSpacing"/>
+        <w:ind w:left="720" w:hanging="720"/>
+        <w:rPr>
+          <w:rFonts w:ascii="Times New Roman" w:hAnsi="Times New Roman" w:cs="Times New Roman"/>
+          <w:sz w:val="32"/>
+          <w:szCs w:val="32"/>
+        </w:rPr>
+      </w:pPr>
+      <w:bookmarkStart w:id="0" w:name="_GoBack"/>
+      <w:bookmarkEnd w:id="0"/>
+      <w:r>
+        <w:rPr>
+          <w:rFonts w:ascii="Times New Roman" w:hAnsi="Times New Roman" w:cs="Times New Roman"/>
+          <w:sz w:val="32"/>
+          <w:szCs w:val="32"/>
+        </w:rPr>
+        <w:lastRenderedPageBreak/>
         <w:t>Public scholarship</w:t>
       </w:r>
     </w:p>
@@ -6780,6 +7101,7 @@
         <w:ind w:left="720" w:hanging="720"/>
         <w:rPr>
           <w:rFonts w:ascii="Times New Roman" w:hAnsi="Times New Roman" w:cs="Times New Roman"/>
+          <w:i/>
         </w:rPr>
       </w:pPr>
       <w:proofErr w:type="spellStart"/>
@@ -6880,6 +7202,15 @@
         <w:ind w:left="720" w:hanging="720"/>
         <w:rPr>
           <w:rFonts w:ascii="Times New Roman" w:hAnsi="Times New Roman" w:cs="Times New Roman"/>
+        </w:rPr>
+      </w:pPr>
+    </w:p>
+    <w:p>
+      <w:pPr>
+        <w:pStyle w:val="NoSpacing"/>
+        <w:ind w:left="720" w:hanging="720"/>
+        <w:rPr>
+          <w:rFonts w:ascii="Times New Roman" w:hAnsi="Times New Roman" w:cs="Times New Roman"/>
           <w:sz w:val="32"/>
           <w:szCs w:val="32"/>
         </w:rPr>
@@ -6890,7 +7221,6 @@
           <w:sz w:val="32"/>
           <w:szCs w:val="32"/>
         </w:rPr>
-        <w:lastRenderedPageBreak/>
         <w:t>Research experience</w:t>
       </w:r>
     </w:p>
@@ -7562,6 +7892,7 @@
         <w:rPr>
           <w:rFonts w:ascii="Times New Roman" w:hAnsi="Times New Roman" w:cs="Times New Roman"/>
         </w:rPr>
+        <w:lastRenderedPageBreak/>
         <w:t xml:space="preserve">Is meta-analysis fixed or forked? </w:t>
       </w:r>
       <w:proofErr w:type="gramStart"/>
@@ -7816,7 +8147,6 @@
         <w:rPr>
           <w:rFonts w:ascii="Times New Roman" w:hAnsi="Times New Roman" w:cs="Times New Roman"/>
         </w:rPr>
-        <w:lastRenderedPageBreak/>
         <w:t xml:space="preserve">Bayesian hypothesis testing: The why and how. </w:t>
       </w:r>
       <w:proofErr w:type="gramStart"/>
@@ -7882,16 +8212,6 @@
         <w:ind w:left="720" w:hanging="720"/>
         <w:rPr>
           <w:rFonts w:ascii="Times New Roman" w:hAnsi="Times New Roman" w:cs="Times New Roman"/>
-          <w:b/>
-        </w:rPr>
-      </w:pPr>
-    </w:p>
-    <w:p>
-      <w:pPr>
-        <w:pStyle w:val="NoSpacing"/>
-        <w:ind w:left="720" w:hanging="720"/>
-        <w:rPr>
-          <w:rFonts w:ascii="Times New Roman" w:hAnsi="Times New Roman" w:cs="Times New Roman"/>
         </w:rPr>
       </w:pPr>
       <w:r>
@@ -8347,7 +8667,14 @@
         <w:rPr>
           <w:rFonts w:ascii="Times New Roman" w:hAnsi="Times New Roman" w:cs="Times New Roman"/>
         </w:rPr>
-        <w:t xml:space="preserve"> The U.S. Public’s Reaction to Pope Francis’ Encyclical on Climate Change</w:t>
+        <w:t xml:space="preserve"> The U.S. Public’s Reaction to Pope Francis’ </w:t>
+      </w:r>
+      <w:r>
+        <w:rPr>
+          <w:rFonts w:ascii="Times New Roman" w:hAnsi="Times New Roman" w:cs="Times New Roman"/>
+        </w:rPr>
+        <w:lastRenderedPageBreak/>
+        <w:t>Encyclical on Climate Change</w:t>
       </w:r>
       <w:r>
         <w:rPr>
@@ -8688,7 +9015,6 @@
           <w:rFonts w:ascii="Times New Roman" w:hAnsi="Times New Roman" w:cs="Times New Roman"/>
           <w:b/>
         </w:rPr>
-        <w:lastRenderedPageBreak/>
         <w:t>Hilgard, J.,</w:t>
       </w:r>
       <w:r>
@@ -9435,6 +9761,7 @@
           <w:color w:val="222222"/>
           <w:shd w:val="clear" w:color="auto" w:fill="FFFFFF"/>
         </w:rPr>
+        <w:lastRenderedPageBreak/>
         <w:t xml:space="preserve">Zhang, Q., </w:t>
       </w:r>
       <w:proofErr w:type="spellStart"/>
@@ -10086,7 +10413,6 @@
           <w:color w:val="222222"/>
           <w:shd w:val="clear" w:color="auto" w:fill="FFFFFF"/>
         </w:rPr>
-        <w:lastRenderedPageBreak/>
         <w:t xml:space="preserve">Benjamin Jr, A. J., </w:t>
       </w:r>
       <w:proofErr w:type="spellStart"/>
@@ -10887,6 +11213,7 @@
           <w:sz w:val="23"/>
           <w:szCs w:val="23"/>
         </w:rPr>
+        <w:lastRenderedPageBreak/>
         <w:t>Psychological Bulletin</w:t>
       </w:r>
     </w:p>
@@ -10905,6 +11232,7 @@
           <w:sz w:val="23"/>
           <w:szCs w:val="23"/>
         </w:rPr>
+        <w:lastRenderedPageBreak/>
         <w:t>Perspectives on Psychological Science</w:t>
       </w:r>
     </w:p>
@@ -11107,8 +11435,6 @@
         </w:rPr>
         <w:t>: Journal of Psychosocial Research on Cyberspace</w:t>
       </w:r>
-      <w:bookmarkStart w:id="0" w:name="_GoBack"/>
-      <w:bookmarkEnd w:id="0"/>
     </w:p>
     <w:p>
       <w:pPr>
@@ -11197,25 +11523,25 @@
           <w:sz w:val="23"/>
           <w:szCs w:val="23"/>
         </w:rPr>
+        <w:t>Cognitive, Affective, and Behavioral Neuroscience</w:t>
+      </w:r>
+    </w:p>
+    <w:p>
+      <w:pPr>
+        <w:pStyle w:val="NoSpacing"/>
+        <w:rPr>
+          <w:rFonts w:ascii="Times New Roman" w:hAnsi="Times New Roman" w:cs="Times New Roman"/>
+          <w:sz w:val="23"/>
+          <w:szCs w:val="23"/>
+        </w:rPr>
+      </w:pPr>
+      <w:r>
+        <w:rPr>
+          <w:rFonts w:ascii="Times New Roman" w:hAnsi="Times New Roman" w:cs="Times New Roman"/>
+          <w:sz w:val="23"/>
+          <w:szCs w:val="23"/>
+        </w:rPr>
         <w:lastRenderedPageBreak/>
-        <w:t>Cognitive, Affective, and Behavioral Neuroscience</w:t>
-      </w:r>
-    </w:p>
-    <w:p>
-      <w:pPr>
-        <w:pStyle w:val="NoSpacing"/>
-        <w:rPr>
-          <w:rFonts w:ascii="Times New Roman" w:hAnsi="Times New Roman" w:cs="Times New Roman"/>
-          <w:sz w:val="23"/>
-          <w:szCs w:val="23"/>
-        </w:rPr>
-      </w:pPr>
-      <w:r>
-        <w:rPr>
-          <w:rFonts w:ascii="Times New Roman" w:hAnsi="Times New Roman" w:cs="Times New Roman"/>
-          <w:sz w:val="23"/>
-          <w:szCs w:val="23"/>
-        </w:rPr>
         <w:t>Journal of Individual Differences</w:t>
       </w:r>
     </w:p>
@@ -11654,7 +11980,7 @@
       <w:rPr>
         <w:noProof/>
       </w:rPr>
-      <w:t>8</w:t>
+      <w:t>5</w:t>
     </w:r>
     <w:r>
       <w:rPr>
@@ -13106,7 +13432,7 @@
 </file>
 
 <file path=customXml/itemProps1.xml><?xml version="1.0" encoding="utf-8"?>
-<ds:datastoreItem xmlns:ds="http://schemas.openxmlformats.org/officeDocument/2006/customXml" ds:itemID="{4DD2F848-4C85-4821-ADF2-6F8292560210}">
+<ds:datastoreItem xmlns:ds="http://schemas.openxmlformats.org/officeDocument/2006/customXml" ds:itemID="{55C7BA09-38FC-43C1-8203-1D2D07A4C5EE}">
   <ds:schemaRefs>
     <ds:schemaRef ds:uri="http://schemas.openxmlformats.org/officeDocument/2006/bibliography"/>
   </ds:schemaRefs>

</xml_diff>

<commit_message>
Added ML4 and Schindler, updated some in-press, added Zhang retraction at aggressive behavior.
</commit_message>
<xml_diff>
--- a/cv.docx
+++ b/cv.docx
@@ -696,7 +696,7 @@
           <w:sz w:val="23"/>
           <w:szCs w:val="23"/>
         </w:rPr>
-        <w:t xml:space="preserve">2017 – </w:t>
+        <w:t xml:space="preserve">2021 – </w:t>
       </w:r>
       <w:proofErr w:type="gramStart"/>
       <w:r>
@@ -715,7 +715,7 @@
           <w:szCs w:val="23"/>
         </w:rPr>
         <w:tab/>
-        <w:t>Assistant Professor, Industrial/Organizational-Social Psychology</w:t>
+        <w:t>Data Scientist, Supply Chain, AbbVie</w:t>
       </w:r>
     </w:p>
     <w:p>
@@ -738,8 +738,24 @@
           <w:sz w:val="23"/>
           <w:szCs w:val="23"/>
         </w:rPr>
+        <w:t xml:space="preserve">2017 – </w:t>
+      </w:r>
+      <w:r>
+        <w:rPr>
+          <w:rFonts w:ascii="Times New Roman" w:hAnsi="Times New Roman" w:cs="Times New Roman"/>
+          <w:sz w:val="23"/>
+          <w:szCs w:val="23"/>
+        </w:rPr>
+        <w:t>2021</w:t>
+      </w:r>
+      <w:r>
+        <w:rPr>
+          <w:rFonts w:ascii="Times New Roman" w:hAnsi="Times New Roman" w:cs="Times New Roman"/>
+          <w:sz w:val="23"/>
+          <w:szCs w:val="23"/>
+        </w:rPr>
         <w:tab/>
-        <w:t>Department of Psychology</w:t>
+        <w:t>Assistant Professor, Industrial/Organizational-Social Psychology</w:t>
       </w:r>
     </w:p>
     <w:p>
@@ -763,7 +779,7 @@
           <w:szCs w:val="23"/>
         </w:rPr>
         <w:tab/>
-        <w:t>Illinois State University</w:t>
+        <w:t>Department of Psychology</w:t>
       </w:r>
     </w:p>
     <w:p>
@@ -786,34 +802,8 @@
           <w:sz w:val="23"/>
           <w:szCs w:val="23"/>
         </w:rPr>
-        <w:t xml:space="preserve">2015 – 2017 </w:t>
-      </w:r>
-      <w:r>
-        <w:rPr>
-          <w:rFonts w:ascii="Times New Roman" w:hAnsi="Times New Roman" w:cs="Times New Roman"/>
-          <w:sz w:val="23"/>
-          <w:szCs w:val="23"/>
-        </w:rPr>
         <w:tab/>
-        <w:t xml:space="preserve">Drs. Gloria &amp; Jack </w:t>
-      </w:r>
-      <w:proofErr w:type="spellStart"/>
-      <w:r>
-        <w:rPr>
-          <w:rFonts w:ascii="Times New Roman" w:hAnsi="Times New Roman" w:cs="Times New Roman"/>
-          <w:sz w:val="23"/>
-          <w:szCs w:val="23"/>
-        </w:rPr>
-        <w:t>Chisum</w:t>
-      </w:r>
-      <w:proofErr w:type="spellEnd"/>
-      <w:r>
-        <w:rPr>
-          <w:rFonts w:ascii="Times New Roman" w:hAnsi="Times New Roman" w:cs="Times New Roman"/>
-          <w:sz w:val="23"/>
-          <w:szCs w:val="23"/>
-        </w:rPr>
-        <w:t xml:space="preserve"> Postdoctoral Research Fellow</w:t>
+        <w:t>Illinois State University</w:t>
       </w:r>
     </w:p>
     <w:p>
@@ -836,8 +826,34 @@
           <w:sz w:val="23"/>
           <w:szCs w:val="23"/>
         </w:rPr>
+        <w:t xml:space="preserve">2015 – 2017 </w:t>
+      </w:r>
+      <w:r>
+        <w:rPr>
+          <w:rFonts w:ascii="Times New Roman" w:hAnsi="Times New Roman" w:cs="Times New Roman"/>
+          <w:sz w:val="23"/>
+          <w:szCs w:val="23"/>
+        </w:rPr>
         <w:tab/>
-        <w:t>Annenberg Public Policy Center</w:t>
+        <w:t xml:space="preserve">Drs. Gloria &amp; Jack </w:t>
+      </w:r>
+      <w:proofErr w:type="spellStart"/>
+      <w:r>
+        <w:rPr>
+          <w:rFonts w:ascii="Times New Roman" w:hAnsi="Times New Roman" w:cs="Times New Roman"/>
+          <w:sz w:val="23"/>
+          <w:szCs w:val="23"/>
+        </w:rPr>
+        <w:t>Chisum</w:t>
+      </w:r>
+      <w:proofErr w:type="spellEnd"/>
+      <w:r>
+        <w:rPr>
+          <w:rFonts w:ascii="Times New Roman" w:hAnsi="Times New Roman" w:cs="Times New Roman"/>
+          <w:sz w:val="23"/>
+          <w:szCs w:val="23"/>
+        </w:rPr>
+        <w:t xml:space="preserve"> Postdoctoral Research Fellow</w:t>
       </w:r>
     </w:p>
     <w:p>
@@ -861,15 +877,7 @@
           <w:szCs w:val="23"/>
         </w:rPr>
         <w:tab/>
-        <w:t>University of Pennsylvania</w:t>
-      </w:r>
-      <w:r>
-        <w:rPr>
-          <w:rFonts w:ascii="Times New Roman" w:hAnsi="Times New Roman" w:cs="Times New Roman"/>
-          <w:sz w:val="23"/>
-          <w:szCs w:val="23"/>
-        </w:rPr>
-        <w:tab/>
+        <w:t>Annenberg Public Policy Center</w:t>
       </w:r>
     </w:p>
     <w:p>
@@ -886,6 +894,23 @@
           <w:szCs w:val="23"/>
         </w:rPr>
       </w:pPr>
+      <w:r>
+        <w:rPr>
+          <w:rFonts w:ascii="Times New Roman" w:hAnsi="Times New Roman" w:cs="Times New Roman"/>
+          <w:sz w:val="23"/>
+          <w:szCs w:val="23"/>
+        </w:rPr>
+        <w:tab/>
+        <w:t>University of Pennsylvania</w:t>
+      </w:r>
+      <w:r>
+        <w:rPr>
+          <w:rFonts w:ascii="Times New Roman" w:hAnsi="Times New Roman" w:cs="Times New Roman"/>
+          <w:sz w:val="23"/>
+          <w:szCs w:val="23"/>
+        </w:rPr>
+        <w:tab/>
+      </w:r>
     </w:p>
     <w:p>
       <w:pPr>
@@ -897,43 +922,10 @@
         <w:jc w:val="both"/>
         <w:rPr>
           <w:rFonts w:ascii="Times New Roman" w:hAnsi="Times New Roman" w:cs="Times New Roman"/>
-          <w:sz w:val="32"/>
-          <w:szCs w:val="32"/>
-        </w:rPr>
-      </w:pPr>
-      <w:r>
-        <w:rPr>
-          <w:rFonts w:ascii="Times New Roman" w:hAnsi="Times New Roman" w:cs="Times New Roman"/>
-          <w:sz w:val="32"/>
-          <w:szCs w:val="32"/>
-        </w:rPr>
-        <w:t>Service in Professional Societies</w:t>
-      </w:r>
-    </w:p>
-    <w:p>
-      <w:pPr>
-        <w:pStyle w:val="NoSpacing"/>
-        <w:tabs>
-          <w:tab w:val="left" w:pos="1800"/>
-        </w:tabs>
-        <w:ind w:left="720" w:hanging="720"/>
-        <w:rPr>
-          <w:rFonts w:ascii="Times New Roman" w:hAnsi="Times New Roman" w:cs="Times New Roman"/>
-        </w:rPr>
-      </w:pPr>
-      <w:r>
-        <w:rPr>
-          <w:rFonts w:ascii="Times New Roman" w:hAnsi="Times New Roman" w:cs="Times New Roman"/>
-        </w:rPr>
-        <w:t xml:space="preserve">Member of the executive committee, Society for the Improvement of Psychological Science, </w:t>
-      </w:r>
-      <w:r>
-        <w:rPr>
-          <w:rFonts w:ascii="Times New Roman" w:hAnsi="Times New Roman" w:cs="Times New Roman"/>
-        </w:rPr>
-        <w:br/>
-        <w:t>2018 – present</w:t>
-      </w:r>
+          <w:sz w:val="23"/>
+          <w:szCs w:val="23"/>
+        </w:rPr>
+      </w:pPr>
     </w:p>
     <w:p>
       <w:pPr>
@@ -949,6 +941,45 @@
           <w:szCs w:val="32"/>
         </w:rPr>
       </w:pPr>
+      <w:r>
+        <w:rPr>
+          <w:rFonts w:ascii="Times New Roman" w:hAnsi="Times New Roman" w:cs="Times New Roman"/>
+          <w:sz w:val="32"/>
+          <w:szCs w:val="32"/>
+        </w:rPr>
+        <w:t>Service in Professional Societies</w:t>
+      </w:r>
+    </w:p>
+    <w:p>
+      <w:pPr>
+        <w:pStyle w:val="NoSpacing"/>
+        <w:tabs>
+          <w:tab w:val="left" w:pos="1800"/>
+        </w:tabs>
+        <w:ind w:left="720" w:hanging="720"/>
+        <w:rPr>
+          <w:rFonts w:ascii="Times New Roman" w:hAnsi="Times New Roman" w:cs="Times New Roman"/>
+        </w:rPr>
+      </w:pPr>
+      <w:r>
+        <w:rPr>
+          <w:rFonts w:ascii="Times New Roman" w:hAnsi="Times New Roman" w:cs="Times New Roman"/>
+        </w:rPr>
+        <w:t xml:space="preserve">Member of the executive committee, Society for the Improvement of Psychological Science, </w:t>
+      </w:r>
+      <w:r>
+        <w:rPr>
+          <w:rFonts w:ascii="Times New Roman" w:hAnsi="Times New Roman" w:cs="Times New Roman"/>
+        </w:rPr>
+        <w:br/>
+        <w:t xml:space="preserve">2018 – </w:t>
+      </w:r>
+      <w:r>
+        <w:rPr>
+          <w:rFonts w:ascii="Times New Roman" w:hAnsi="Times New Roman" w:cs="Times New Roman"/>
+        </w:rPr>
+        <w:t>2021</w:t>
+      </w:r>
     </w:p>
     <w:p>
       <w:pPr>
@@ -964,14 +995,6 @@
           <w:szCs w:val="32"/>
         </w:rPr>
       </w:pPr>
-      <w:r>
-        <w:rPr>
-          <w:rFonts w:ascii="Times New Roman" w:hAnsi="Times New Roman" w:cs="Times New Roman"/>
-          <w:sz w:val="32"/>
-          <w:szCs w:val="32"/>
-        </w:rPr>
-        <w:t>Honors and Awards</w:t>
-      </w:r>
     </w:p>
     <w:p>
       <w:pPr>
@@ -983,168 +1006,17 @@
         <w:jc w:val="both"/>
         <w:rPr>
           <w:rFonts w:ascii="Times New Roman" w:hAnsi="Times New Roman" w:cs="Times New Roman"/>
-        </w:rPr>
-      </w:pPr>
-      <w:r>
-        <w:rPr>
-          <w:rFonts w:ascii="Times New Roman" w:hAnsi="Times New Roman" w:cs="Times New Roman"/>
-        </w:rPr>
-        <w:t>Research Initiative Award, Illinois State University, 2021</w:t>
-      </w:r>
-    </w:p>
-    <w:p>
-      <w:pPr>
-        <w:pStyle w:val="NoSpacing"/>
-        <w:tabs>
-          <w:tab w:val="left" w:pos="1800"/>
-        </w:tabs>
-        <w:ind w:left="720" w:hanging="720"/>
-        <w:rPr>
-          <w:rFonts w:ascii="Times New Roman" w:hAnsi="Times New Roman" w:cs="Times New Roman"/>
-        </w:rPr>
-      </w:pPr>
-      <w:r>
-        <w:rPr>
-          <w:rFonts w:ascii="Times New Roman" w:hAnsi="Times New Roman" w:cs="Times New Roman"/>
-        </w:rPr>
-        <w:t>Nominee, Excellence Award for Outstanding Scholarly Achievement of the Year by a</w:t>
-      </w:r>
-      <w:r>
-        <w:rPr>
-          <w:rFonts w:ascii="Times New Roman" w:hAnsi="Times New Roman" w:cs="Times New Roman"/>
-        </w:rPr>
-        <w:t xml:space="preserve"> </w:t>
-      </w:r>
-      <w:r>
-        <w:rPr>
-          <w:rFonts w:ascii="Times New Roman" w:hAnsi="Times New Roman" w:cs="Times New Roman"/>
-        </w:rPr>
-        <w:t>Pre-tenured Faculty Member, Illinois State University, College of Arts and Sciences, 2018</w:t>
-      </w:r>
-    </w:p>
-    <w:p>
-      <w:pPr>
-        <w:pStyle w:val="NoSpacing"/>
-        <w:tabs>
-          <w:tab w:val="left" w:pos="1800"/>
-        </w:tabs>
-        <w:ind w:left="720" w:hanging="720"/>
-        <w:rPr>
-          <w:rFonts w:ascii="Times New Roman" w:hAnsi="Times New Roman" w:cs="Times New Roman"/>
-        </w:rPr>
-      </w:pPr>
-      <w:r>
-        <w:rPr>
-          <w:rFonts w:ascii="Times New Roman" w:hAnsi="Times New Roman" w:cs="Times New Roman"/>
-        </w:rPr>
-        <w:t>Department nominee, Donald K. Anderson Graduate Teaching Award</w:t>
-      </w:r>
-      <w:r>
-        <w:rPr>
-          <w:rFonts w:ascii="Times New Roman" w:hAnsi="Times New Roman" w:cs="Times New Roman"/>
-        </w:rPr>
-        <w:t>,</w:t>
-      </w:r>
-      <w:r>
-        <w:rPr>
-          <w:rFonts w:ascii="Times New Roman" w:hAnsi="Times New Roman" w:cs="Times New Roman"/>
-        </w:rPr>
-        <w:t xml:space="preserve"> </w:t>
-      </w:r>
-      <w:r>
-        <w:rPr>
-          <w:rFonts w:ascii="Times New Roman" w:hAnsi="Times New Roman" w:cs="Times New Roman"/>
-        </w:rPr>
-        <w:br/>
-      </w:r>
-      <w:r>
-        <w:rPr>
-          <w:rFonts w:ascii="Times New Roman" w:hAnsi="Times New Roman" w:cs="Times New Roman"/>
-        </w:rPr>
-        <w:t xml:space="preserve">University of Missouri, </w:t>
-      </w:r>
-      <w:r>
-        <w:rPr>
-          <w:rFonts w:ascii="Times New Roman" w:hAnsi="Times New Roman" w:cs="Times New Roman"/>
-        </w:rPr>
-        <w:t>2015</w:t>
-      </w:r>
-    </w:p>
-    <w:p>
-      <w:pPr>
-        <w:pStyle w:val="NoSpacing"/>
-        <w:tabs>
-          <w:tab w:val="left" w:pos="1800"/>
-        </w:tabs>
-        <w:ind w:left="720" w:hanging="720"/>
-        <w:rPr>
-          <w:rFonts w:ascii="Times New Roman" w:hAnsi="Times New Roman" w:cs="Times New Roman"/>
-        </w:rPr>
-      </w:pPr>
-      <w:r>
-        <w:rPr>
-          <w:rFonts w:ascii="Times New Roman" w:hAnsi="Times New Roman" w:cs="Times New Roman"/>
-        </w:rPr>
-        <w:t>1</w:t>
-      </w:r>
-      <w:r>
-        <w:rPr>
-          <w:rFonts w:ascii="Times New Roman" w:hAnsi="Times New Roman" w:cs="Times New Roman"/>
-          <w:vertAlign w:val="superscript"/>
-        </w:rPr>
-        <w:t>st</w:t>
-      </w:r>
-      <w:r>
-        <w:rPr>
-          <w:rFonts w:ascii="Times New Roman" w:hAnsi="Times New Roman" w:cs="Times New Roman"/>
-        </w:rPr>
-        <w:t xml:space="preserve"> place Psychology poster award, Bond Life Sciences Week, </w:t>
-      </w:r>
-      <w:r>
-        <w:rPr>
-          <w:rFonts w:ascii="Times New Roman" w:hAnsi="Times New Roman" w:cs="Times New Roman"/>
-        </w:rPr>
-        <w:br/>
-      </w:r>
-      <w:r>
-        <w:rPr>
-          <w:rFonts w:ascii="Times New Roman" w:hAnsi="Times New Roman" w:cs="Times New Roman"/>
-        </w:rPr>
-        <w:t xml:space="preserve">University of Missouri, </w:t>
-      </w:r>
-      <w:r>
-        <w:rPr>
-          <w:rFonts w:ascii="Times New Roman" w:hAnsi="Times New Roman" w:cs="Times New Roman"/>
-        </w:rPr>
-        <w:t>2011, 2012</w:t>
-      </w:r>
-    </w:p>
-    <w:p>
-      <w:pPr>
-        <w:pStyle w:val="NoSpacing"/>
-        <w:tabs>
-          <w:tab w:val="left" w:pos="1800"/>
-        </w:tabs>
-        <w:ind w:left="720" w:hanging="720"/>
-        <w:rPr>
-          <w:rFonts w:ascii="Times New Roman" w:hAnsi="Times New Roman" w:cs="Times New Roman"/>
-          <w:sz w:val="23"/>
-          <w:szCs w:val="23"/>
-        </w:rPr>
-      </w:pPr>
-      <w:r>
-        <w:rPr>
-          <w:rFonts w:ascii="Times New Roman" w:hAnsi="Times New Roman" w:cs="Times New Roman"/>
-        </w:rPr>
-        <w:t>Bond Life Sciences Fellow, University of Missouri, 2009-2013</w:t>
-      </w:r>
-      <w:r>
-        <w:rPr>
-          <w:rFonts w:ascii="Times New Roman" w:hAnsi="Times New Roman" w:cs="Times New Roman"/>
-          <w:sz w:val="23"/>
-          <w:szCs w:val="23"/>
-        </w:rPr>
-        <w:tab/>
+          <w:sz w:val="32"/>
+          <w:szCs w:val="32"/>
+        </w:rPr>
+      </w:pPr>
+      <w:r>
+        <w:rPr>
+          <w:rFonts w:ascii="Times New Roman" w:hAnsi="Times New Roman" w:cs="Times New Roman"/>
+          <w:sz w:val="32"/>
+          <w:szCs w:val="32"/>
+        </w:rPr>
+        <w:t>Honors and Awards</w:t>
       </w:r>
     </w:p>
     <w:p>
@@ -1157,10 +1029,169 @@
         <w:jc w:val="both"/>
         <w:rPr>
           <w:rFonts w:ascii="Times New Roman" w:hAnsi="Times New Roman" w:cs="Times New Roman"/>
-          <w:sz w:val="32"/>
-          <w:szCs w:val="32"/>
-        </w:rPr>
-      </w:pPr>
+        </w:rPr>
+      </w:pPr>
+      <w:r>
+        <w:rPr>
+          <w:rFonts w:ascii="Times New Roman" w:hAnsi="Times New Roman" w:cs="Times New Roman"/>
+        </w:rPr>
+        <w:t>Research Initiative Award, Illinois State University, 2021</w:t>
+      </w:r>
+    </w:p>
+    <w:p>
+      <w:pPr>
+        <w:pStyle w:val="NoSpacing"/>
+        <w:tabs>
+          <w:tab w:val="left" w:pos="1800"/>
+        </w:tabs>
+        <w:ind w:left="720" w:hanging="720"/>
+        <w:rPr>
+          <w:rFonts w:ascii="Times New Roman" w:hAnsi="Times New Roman" w:cs="Times New Roman"/>
+        </w:rPr>
+      </w:pPr>
+      <w:r>
+        <w:rPr>
+          <w:rFonts w:ascii="Times New Roman" w:hAnsi="Times New Roman" w:cs="Times New Roman"/>
+        </w:rPr>
+        <w:t>Nominee, Excellence Award for Outstanding Scholarly Achievement of the Year by a</w:t>
+      </w:r>
+      <w:r>
+        <w:rPr>
+          <w:rFonts w:ascii="Times New Roman" w:hAnsi="Times New Roman" w:cs="Times New Roman"/>
+        </w:rPr>
+        <w:t xml:space="preserve"> </w:t>
+      </w:r>
+      <w:r>
+        <w:rPr>
+          <w:rFonts w:ascii="Times New Roman" w:hAnsi="Times New Roman" w:cs="Times New Roman"/>
+        </w:rPr>
+        <w:t>Pre-tenured Faculty Member, Illinois State University, College of Arts and Sciences, 2018</w:t>
+      </w:r>
+    </w:p>
+    <w:p>
+      <w:pPr>
+        <w:pStyle w:val="NoSpacing"/>
+        <w:tabs>
+          <w:tab w:val="left" w:pos="1800"/>
+        </w:tabs>
+        <w:ind w:left="720" w:hanging="720"/>
+        <w:rPr>
+          <w:rFonts w:ascii="Times New Roman" w:hAnsi="Times New Roman" w:cs="Times New Roman"/>
+        </w:rPr>
+      </w:pPr>
+      <w:r>
+        <w:rPr>
+          <w:rFonts w:ascii="Times New Roman" w:hAnsi="Times New Roman" w:cs="Times New Roman"/>
+        </w:rPr>
+        <w:t>Department nominee, Donald K. Anderson Graduate Teaching Award</w:t>
+      </w:r>
+      <w:r>
+        <w:rPr>
+          <w:rFonts w:ascii="Times New Roman" w:hAnsi="Times New Roman" w:cs="Times New Roman"/>
+        </w:rPr>
+        <w:t>,</w:t>
+      </w:r>
+      <w:r>
+        <w:rPr>
+          <w:rFonts w:ascii="Times New Roman" w:hAnsi="Times New Roman" w:cs="Times New Roman"/>
+        </w:rPr>
+        <w:t xml:space="preserve"> </w:t>
+      </w:r>
+      <w:r>
+        <w:rPr>
+          <w:rFonts w:ascii="Times New Roman" w:hAnsi="Times New Roman" w:cs="Times New Roman"/>
+        </w:rPr>
+        <w:br/>
+      </w:r>
+      <w:r>
+        <w:rPr>
+          <w:rFonts w:ascii="Times New Roman" w:hAnsi="Times New Roman" w:cs="Times New Roman"/>
+        </w:rPr>
+        <w:t xml:space="preserve">University of Missouri, </w:t>
+      </w:r>
+      <w:r>
+        <w:rPr>
+          <w:rFonts w:ascii="Times New Roman" w:hAnsi="Times New Roman" w:cs="Times New Roman"/>
+        </w:rPr>
+        <w:t>2015</w:t>
+      </w:r>
+    </w:p>
+    <w:p>
+      <w:pPr>
+        <w:pStyle w:val="NoSpacing"/>
+        <w:tabs>
+          <w:tab w:val="left" w:pos="1800"/>
+        </w:tabs>
+        <w:ind w:left="720" w:hanging="720"/>
+        <w:rPr>
+          <w:rFonts w:ascii="Times New Roman" w:hAnsi="Times New Roman" w:cs="Times New Roman"/>
+        </w:rPr>
+      </w:pPr>
+      <w:r>
+        <w:rPr>
+          <w:rFonts w:ascii="Times New Roman" w:hAnsi="Times New Roman" w:cs="Times New Roman"/>
+        </w:rPr>
+        <w:t>1</w:t>
+      </w:r>
+      <w:r>
+        <w:rPr>
+          <w:rFonts w:ascii="Times New Roman" w:hAnsi="Times New Roman" w:cs="Times New Roman"/>
+          <w:vertAlign w:val="superscript"/>
+        </w:rPr>
+        <w:t>st</w:t>
+      </w:r>
+      <w:r>
+        <w:rPr>
+          <w:rFonts w:ascii="Times New Roman" w:hAnsi="Times New Roman" w:cs="Times New Roman"/>
+        </w:rPr>
+        <w:t xml:space="preserve"> place Psychology poster award, Bond Life Sciences Week, </w:t>
+      </w:r>
+      <w:r>
+        <w:rPr>
+          <w:rFonts w:ascii="Times New Roman" w:hAnsi="Times New Roman" w:cs="Times New Roman"/>
+        </w:rPr>
+        <w:br/>
+      </w:r>
+      <w:r>
+        <w:rPr>
+          <w:rFonts w:ascii="Times New Roman" w:hAnsi="Times New Roman" w:cs="Times New Roman"/>
+        </w:rPr>
+        <w:t xml:space="preserve">University of Missouri, </w:t>
+      </w:r>
+      <w:r>
+        <w:rPr>
+          <w:rFonts w:ascii="Times New Roman" w:hAnsi="Times New Roman" w:cs="Times New Roman"/>
+        </w:rPr>
+        <w:t>2011, 2012</w:t>
+      </w:r>
+    </w:p>
+    <w:p>
+      <w:pPr>
+        <w:pStyle w:val="NoSpacing"/>
+        <w:tabs>
+          <w:tab w:val="left" w:pos="1800"/>
+        </w:tabs>
+        <w:ind w:left="720" w:hanging="720"/>
+        <w:rPr>
+          <w:rFonts w:ascii="Times New Roman" w:hAnsi="Times New Roman" w:cs="Times New Roman"/>
+          <w:sz w:val="23"/>
+          <w:szCs w:val="23"/>
+        </w:rPr>
+      </w:pPr>
+      <w:r>
+        <w:rPr>
+          <w:rFonts w:ascii="Times New Roman" w:hAnsi="Times New Roman" w:cs="Times New Roman"/>
+        </w:rPr>
+        <w:t>Bond Life Sciences Fellow, University of Missouri, 2009-2013</w:t>
+      </w:r>
+      <w:r>
+        <w:rPr>
+          <w:rFonts w:ascii="Times New Roman" w:hAnsi="Times New Roman" w:cs="Times New Roman"/>
+          <w:sz w:val="23"/>
+          <w:szCs w:val="23"/>
+        </w:rPr>
+        <w:tab/>
+      </w:r>
     </w:p>
     <w:p>
       <w:pPr>
@@ -1176,12 +1207,27 @@
           <w:szCs w:val="32"/>
         </w:rPr>
       </w:pPr>
-      <w:r>
+    </w:p>
+    <w:p>
+      <w:pPr>
+        <w:pStyle w:val="NoSpacing"/>
+        <w:tabs>
+          <w:tab w:val="left" w:pos="1800"/>
+        </w:tabs>
+        <w:ind w:left="1800" w:hanging="1800"/>
+        <w:jc w:val="both"/>
         <w:rPr>
           <w:rFonts w:ascii="Times New Roman" w:hAnsi="Times New Roman" w:cs="Times New Roman"/>
           <w:sz w:val="32"/>
           <w:szCs w:val="32"/>
         </w:rPr>
+      </w:pPr>
+      <w:r>
+        <w:rPr>
+          <w:rFonts w:ascii="Times New Roman" w:hAnsi="Times New Roman" w:cs="Times New Roman"/>
+          <w:sz w:val="32"/>
+          <w:szCs w:val="32"/>
+        </w:rPr>
         <w:t>Publications</w:t>
       </w:r>
     </w:p>
@@ -1193,6 +1239,256 @@
           <w:rFonts w:ascii="Times New Roman" w:hAnsi="Times New Roman" w:cs="Times New Roman"/>
         </w:rPr>
       </w:pPr>
+      <w:r>
+        <w:rPr>
+          <w:rFonts w:ascii="Times New Roman" w:hAnsi="Times New Roman" w:cs="Times New Roman"/>
+        </w:rPr>
+        <w:t xml:space="preserve">Klein, R.A., Cook, C. L., </w:t>
+      </w:r>
+      <w:proofErr w:type="spellStart"/>
+      <w:r>
+        <w:rPr>
+          <w:rFonts w:ascii="Times New Roman" w:hAnsi="Times New Roman" w:cs="Times New Roman"/>
+        </w:rPr>
+        <w:t>Ebersole</w:t>
+      </w:r>
+      <w:proofErr w:type="spellEnd"/>
+      <w:r>
+        <w:rPr>
+          <w:rFonts w:ascii="Times New Roman" w:hAnsi="Times New Roman" w:cs="Times New Roman"/>
+        </w:rPr>
+        <w:t>, C. R</w:t>
+      </w:r>
+      <w:proofErr w:type="gramStart"/>
+      <w:r>
+        <w:rPr>
+          <w:rFonts w:ascii="Times New Roman" w:hAnsi="Times New Roman" w:cs="Times New Roman"/>
+        </w:rPr>
+        <w:t>., …</w:t>
+      </w:r>
+      <w:proofErr w:type="gramEnd"/>
+      <w:r>
+        <w:rPr>
+          <w:rFonts w:ascii="Times New Roman" w:hAnsi="Times New Roman" w:cs="Times New Roman"/>
+        </w:rPr>
+        <w:t xml:space="preserve"> </w:t>
+      </w:r>
+      <w:r>
+        <w:rPr>
+          <w:rFonts w:ascii="Times New Roman" w:hAnsi="Times New Roman" w:cs="Times New Roman"/>
+          <w:b/>
+        </w:rPr>
+        <w:t>Hilgard, J.,</w:t>
+      </w:r>
+      <w:r>
+        <w:rPr>
+          <w:rFonts w:ascii="Times New Roman" w:hAnsi="Times New Roman" w:cs="Times New Roman"/>
+        </w:rPr>
+        <w:t xml:space="preserve"> … and Ratliff, K. A. (2022). </w:t>
+      </w:r>
+      <w:r>
+        <w:rPr>
+          <w:rFonts w:ascii="Times New Roman" w:hAnsi="Times New Roman" w:cs="Times New Roman"/>
+        </w:rPr>
+        <w:t>Many Labs 4: Failure to Replicate Mortality Salience Effect With and Without Original Author Involvement.</w:t>
+      </w:r>
+      <w:r>
+        <w:rPr>
+          <w:rFonts w:ascii="Times New Roman" w:hAnsi="Times New Roman" w:cs="Times New Roman"/>
+        </w:rPr>
+        <w:t xml:space="preserve"> </w:t>
+      </w:r>
+      <w:r>
+        <w:rPr>
+          <w:rFonts w:ascii="Times New Roman" w:hAnsi="Times New Roman" w:cs="Times New Roman"/>
+          <w:i/>
+        </w:rPr>
+        <w:t>Collabra: Psychology, 8(1)</w:t>
+      </w:r>
+      <w:r>
+        <w:rPr>
+          <w:rFonts w:ascii="Times New Roman" w:hAnsi="Times New Roman" w:cs="Times New Roman"/>
+        </w:rPr>
+        <w:t xml:space="preserve">. </w:t>
+      </w:r>
+      <w:r>
+        <w:rPr>
+          <w:rFonts w:ascii="Times New Roman" w:hAnsi="Times New Roman" w:cs="Times New Roman"/>
+        </w:rPr>
+        <w:t>https://doi.org/10.1525/collabra.35271</w:t>
+      </w:r>
+    </w:p>
+    <w:p>
+      <w:pPr>
+        <w:pStyle w:val="NoSpacing"/>
+        <w:ind w:left="720" w:hanging="720"/>
+        <w:rPr>
+          <w:rFonts w:ascii="Times New Roman" w:hAnsi="Times New Roman" w:cs="Times New Roman"/>
+        </w:rPr>
+      </w:pPr>
+      <w:r>
+        <w:rPr>
+          <w:rFonts w:ascii="Times New Roman" w:hAnsi="Times New Roman" w:cs="Times New Roman"/>
+        </w:rPr>
+        <w:t xml:space="preserve">Schindler, S., </w:t>
+      </w:r>
+      <w:r>
+        <w:rPr>
+          <w:rFonts w:ascii="Times New Roman" w:hAnsi="Times New Roman" w:cs="Times New Roman"/>
+          <w:b/>
+        </w:rPr>
+        <w:t>Hilgard, J.,</w:t>
+      </w:r>
+      <w:r>
+        <w:rPr>
+          <w:rFonts w:ascii="Times New Roman" w:hAnsi="Times New Roman" w:cs="Times New Roman"/>
+        </w:rPr>
+        <w:t xml:space="preserve"> </w:t>
+      </w:r>
+      <w:proofErr w:type="spellStart"/>
+      <w:r>
+        <w:rPr>
+          <w:rFonts w:ascii="Times New Roman" w:hAnsi="Times New Roman" w:cs="Times New Roman"/>
+        </w:rPr>
+        <w:t>Fritsche</w:t>
+      </w:r>
+      <w:proofErr w:type="spellEnd"/>
+      <w:r>
+        <w:rPr>
+          <w:rFonts w:ascii="Times New Roman" w:hAnsi="Times New Roman" w:cs="Times New Roman"/>
+        </w:rPr>
+        <w:t>, I</w:t>
+      </w:r>
+      <w:r>
+        <w:rPr>
+          <w:rFonts w:ascii="Times New Roman" w:hAnsi="Times New Roman" w:cs="Times New Roman"/>
+        </w:rPr>
+        <w:t>.</w:t>
+      </w:r>
+      <w:r>
+        <w:rPr>
+          <w:rFonts w:ascii="Times New Roman" w:hAnsi="Times New Roman" w:cs="Times New Roman"/>
+        </w:rPr>
+        <w:t xml:space="preserve">, Burke, B., and </w:t>
+      </w:r>
+      <w:proofErr w:type="spellStart"/>
+      <w:r>
+        <w:rPr>
+          <w:rFonts w:ascii="Times New Roman" w:hAnsi="Times New Roman" w:cs="Times New Roman"/>
+        </w:rPr>
+        <w:t>Pfattheicher</w:t>
+      </w:r>
+      <w:proofErr w:type="spellEnd"/>
+      <w:r>
+        <w:rPr>
+          <w:rFonts w:ascii="Times New Roman" w:hAnsi="Times New Roman" w:cs="Times New Roman"/>
+        </w:rPr>
+        <w:t>, S.</w:t>
+      </w:r>
+      <w:r>
+        <w:rPr>
+          <w:rFonts w:ascii="Times New Roman" w:hAnsi="Times New Roman" w:cs="Times New Roman"/>
+        </w:rPr>
+        <w:t xml:space="preserve"> (in press) </w:t>
+      </w:r>
+      <w:proofErr w:type="gramStart"/>
+      <w:r>
+        <w:rPr>
+          <w:rFonts w:ascii="Times New Roman" w:hAnsi="Times New Roman" w:cs="Times New Roman"/>
+        </w:rPr>
+        <w:t>Do</w:t>
+      </w:r>
+      <w:proofErr w:type="gramEnd"/>
+      <w:r>
+        <w:rPr>
+          <w:rFonts w:ascii="Times New Roman" w:hAnsi="Times New Roman" w:cs="Times New Roman"/>
+        </w:rPr>
+        <w:t xml:space="preserve"> salient social norms moderate mortality salience effects? </w:t>
+      </w:r>
+      <w:proofErr w:type="gramStart"/>
+      <w:r>
+        <w:rPr>
+          <w:rFonts w:ascii="Times New Roman" w:hAnsi="Times New Roman" w:cs="Times New Roman"/>
+        </w:rPr>
+        <w:t>A (challenging) meta-analysis of terror management studies</w:t>
+      </w:r>
+      <w:r>
+        <w:rPr>
+          <w:rFonts w:ascii="Times New Roman" w:hAnsi="Times New Roman" w:cs="Times New Roman"/>
+        </w:rPr>
+        <w:t>.</w:t>
+      </w:r>
+      <w:proofErr w:type="gramEnd"/>
+      <w:r>
+        <w:rPr>
+          <w:rFonts w:ascii="Times New Roman" w:hAnsi="Times New Roman" w:cs="Times New Roman"/>
+        </w:rPr>
+        <w:t xml:space="preserve"> </w:t>
+      </w:r>
+      <w:proofErr w:type="gramStart"/>
+      <w:r>
+        <w:rPr>
+          <w:rFonts w:ascii="Times New Roman" w:hAnsi="Times New Roman" w:cs="Times New Roman"/>
+          <w:i/>
+        </w:rPr>
+        <w:t>Personality and Social Psychology Bulletin.</w:t>
+      </w:r>
+      <w:proofErr w:type="gramEnd"/>
+    </w:p>
+    <w:p>
+      <w:pPr>
+        <w:pStyle w:val="NoSpacing"/>
+        <w:ind w:left="720" w:hanging="720"/>
+        <w:rPr>
+          <w:rFonts w:ascii="Times New Roman" w:hAnsi="Times New Roman" w:cs="Times New Roman"/>
+          <w:i/>
+        </w:rPr>
+      </w:pPr>
+      <w:r>
+        <w:rPr>
+          <w:rFonts w:ascii="Times New Roman" w:hAnsi="Times New Roman" w:cs="Times New Roman"/>
+          <w:b/>
+        </w:rPr>
+        <w:lastRenderedPageBreak/>
+        <w:t>Hilgard, J.</w:t>
+      </w:r>
+      <w:r>
+        <w:rPr>
+          <w:rFonts w:ascii="Times New Roman" w:hAnsi="Times New Roman" w:cs="Times New Roman"/>
+        </w:rPr>
+        <w:t xml:space="preserve"> (in press). Reply to Bushman et al. (2021): Still too good to be true.</w:t>
+      </w:r>
+      <w:r>
+        <w:rPr>
+          <w:rFonts w:ascii="Times New Roman" w:hAnsi="Times New Roman" w:cs="Times New Roman"/>
+        </w:rPr>
+        <w:t xml:space="preserve"> </w:t>
+      </w:r>
+      <w:proofErr w:type="gramStart"/>
+      <w:r>
+        <w:rPr>
+          <w:rFonts w:ascii="Times New Roman" w:hAnsi="Times New Roman" w:cs="Times New Roman"/>
+          <w:i/>
+        </w:rPr>
+        <w:t>Journal of Experimental Social Psychology.</w:t>
+      </w:r>
+      <w:proofErr w:type="gramEnd"/>
+      <w:r>
+        <w:rPr>
+          <w:rFonts w:ascii="Times New Roman" w:hAnsi="Times New Roman" w:cs="Times New Roman"/>
+          <w:i/>
+        </w:rPr>
+        <w:t xml:space="preserve"> </w:t>
+      </w:r>
+    </w:p>
+    <w:p>
+      <w:pPr>
+        <w:pStyle w:val="NoSpacing"/>
+        <w:ind w:left="720" w:hanging="720"/>
+        <w:rPr>
+          <w:rFonts w:ascii="Times New Roman" w:hAnsi="Times New Roman" w:cs="Times New Roman"/>
+        </w:rPr>
+      </w:pPr>
       <w:proofErr w:type="spellStart"/>
       <w:r>
         <w:rPr>
@@ -1233,7 +1529,19 @@
         <w:rPr>
           <w:rFonts w:ascii="Times New Roman" w:hAnsi="Times New Roman" w:cs="Times New Roman"/>
         </w:rPr>
-        <w:t xml:space="preserve">, D. (in press) </w:t>
+        <w:t>, D. (</w:t>
+      </w:r>
+      <w:r>
+        <w:rPr>
+          <w:rFonts w:ascii="Times New Roman" w:hAnsi="Times New Roman" w:cs="Times New Roman"/>
+        </w:rPr>
+        <w:t>2022</w:t>
+      </w:r>
+      <w:r>
+        <w:rPr>
+          <w:rFonts w:ascii="Times New Roman" w:hAnsi="Times New Roman" w:cs="Times New Roman"/>
+        </w:rPr>
+        <w:t xml:space="preserve">) </w:t>
       </w:r>
       <w:r>
         <w:rPr>
@@ -1363,15 +1671,42 @@
         </w:rPr>
         <w:t xml:space="preserve"> </w:t>
       </w:r>
-      <w:proofErr w:type="gramStart"/>
       <w:r>
         <w:rPr>
           <w:rFonts w:ascii="Times New Roman" w:hAnsi="Times New Roman" w:cs="Times New Roman"/>
           <w:i/>
         </w:rPr>
-        <w:t>Journal of Marriage and Family.</w:t>
-      </w:r>
-      <w:proofErr w:type="gramEnd"/>
+        <w:t>Journal of Marriage and Family</w:t>
+      </w:r>
+      <w:r>
+        <w:rPr>
+          <w:rFonts w:ascii="Times New Roman" w:hAnsi="Times New Roman" w:cs="Times New Roman"/>
+          <w:i/>
+        </w:rPr>
+        <w:t xml:space="preserve">, 84(2), </w:t>
+      </w:r>
+      <w:r>
+        <w:rPr>
+          <w:rFonts w:ascii="Times New Roman" w:hAnsi="Times New Roman" w:cs="Times New Roman"/>
+        </w:rPr>
+        <w:t>533-551</w:t>
+      </w:r>
+      <w:r>
+        <w:rPr>
+          <w:rFonts w:ascii="Times New Roman" w:hAnsi="Times New Roman" w:cs="Times New Roman"/>
+          <w:i/>
+        </w:rPr>
+        <w:t>.</w:t>
+      </w:r>
+      <w:r>
+        <w:t xml:space="preserve"> </w:t>
+      </w:r>
+      <w:r>
+        <w:rPr>
+          <w:rFonts w:ascii="Times New Roman" w:hAnsi="Times New Roman" w:cs="Times New Roman"/>
+        </w:rPr>
+        <w:t>https://doi.org/10.1111/jomf.12804</w:t>
+      </w:r>
     </w:p>
     <w:p>
       <w:pPr>
@@ -1589,7 +1924,6 @@
           <w:color w:val="000000"/>
           <w:shd w:val="clear" w:color="auto" w:fill="FFFFFF"/>
         </w:rPr>
-        <w:lastRenderedPageBreak/>
         <w:t xml:space="preserve">Hilgard, J. </w:t>
       </w:r>
       <w:r>
@@ -1598,7 +1932,23 @@
           <w:color w:val="000000"/>
           <w:shd w:val="clear" w:color="auto" w:fill="FFFFFF"/>
         </w:rPr>
-        <w:t xml:space="preserve">(in press). </w:t>
+        <w:t>(</w:t>
+      </w:r>
+      <w:r>
+        <w:rPr>
+          <w:rFonts w:ascii="Times New Roman" w:hAnsi="Times New Roman" w:cs="Times New Roman"/>
+          <w:color w:val="000000"/>
+          <w:shd w:val="clear" w:color="auto" w:fill="FFFFFF"/>
+        </w:rPr>
+        <w:t>2021</w:t>
+      </w:r>
+      <w:r>
+        <w:rPr>
+          <w:rFonts w:ascii="Times New Roman" w:hAnsi="Times New Roman" w:cs="Times New Roman"/>
+          <w:color w:val="000000"/>
+          <w:shd w:val="clear" w:color="auto" w:fill="FFFFFF"/>
+        </w:rPr>
+        <w:t xml:space="preserve">). </w:t>
       </w:r>
       <w:r>
         <w:rPr>
@@ -1618,7 +1968,6 @@
         </w:rPr>
         <w:t xml:space="preserve">. </w:t>
       </w:r>
-      <w:proofErr w:type="gramStart"/>
       <w:r>
         <w:rPr>
           <w:rFonts w:ascii="Times New Roman" w:hAnsi="Times New Roman" w:cs="Times New Roman"/>
@@ -1628,9 +1977,56 @@
           <w:color w:val="000000"/>
           <w:shd w:val="clear" w:color="auto" w:fill="FFFFFF"/>
         </w:rPr>
-        <w:t>Journal of Experimental Social Psychology.</w:t>
-      </w:r>
-      <w:proofErr w:type="gramEnd"/>
+        <w:t>Journal of Experimental Social Psychology</w:t>
+      </w:r>
+      <w:r>
+        <w:rPr>
+          <w:rFonts w:ascii="Times New Roman" w:hAnsi="Times New Roman" w:cs="Times New Roman"/>
+          <w:bCs/>
+          <w:i/>
+          <w:iCs/>
+          <w:color w:val="000000"/>
+          <w:shd w:val="clear" w:color="auto" w:fill="FFFFFF"/>
+        </w:rPr>
+        <w:t xml:space="preserve">, </w:t>
+      </w:r>
+      <w:proofErr w:type="gramStart"/>
+      <w:r>
+        <w:rPr>
+          <w:rFonts w:ascii="Times New Roman" w:hAnsi="Times New Roman" w:cs="Times New Roman"/>
+          <w:bCs/>
+          <w:i/>
+          <w:iCs/>
+          <w:color w:val="000000"/>
+          <w:shd w:val="clear" w:color="auto" w:fill="FFFFFF"/>
+        </w:rPr>
+        <w:t xml:space="preserve">93 </w:t>
+      </w:r>
+      <w:r>
+        <w:rPr>
+          <w:rFonts w:ascii="Times New Roman" w:hAnsi="Times New Roman" w:cs="Times New Roman"/>
+          <w:bCs/>
+          <w:i/>
+          <w:iCs/>
+          <w:color w:val="000000"/>
+          <w:shd w:val="clear" w:color="auto" w:fill="FFFFFF"/>
+        </w:rPr>
+        <w:t>.</w:t>
+      </w:r>
+      <w:proofErr w:type="gramEnd"/>
+      <w:r>
+        <w:t xml:space="preserve"> </w:t>
+      </w:r>
+      <w:r>
+        <w:rPr>
+          <w:rFonts w:ascii="Times New Roman" w:hAnsi="Times New Roman" w:cs="Times New Roman"/>
+          <w:bCs/>
+          <w:iCs/>
+          <w:color w:val="000000"/>
+          <w:shd w:val="clear" w:color="auto" w:fill="FFFFFF"/>
+        </w:rPr>
+        <w:t>https://doi.org/10.1016/j.jesp.2020.104082</w:t>
+      </w:r>
     </w:p>
     <w:p>
       <w:pPr>
@@ -1730,7 +2126,7 @@
           <w:color w:val="000000"/>
           <w:shd w:val="clear" w:color="auto" w:fill="FFFFFF"/>
         </w:rPr>
-        <w:t>in press</w:t>
+        <w:t>2021</w:t>
       </w:r>
       <w:r>
         <w:rPr>
@@ -1780,9 +2176,39 @@
           <w:color w:val="000000"/>
           <w:shd w:val="clear" w:color="auto" w:fill="FFFFFF"/>
         </w:rPr>
-        <w:t>Journal of Consulting and Clinical Psychology.</w:t>
-      </w:r>
-      <w:proofErr w:type="gramEnd"/>
+        <w:t>Journal of Consulting and Clinical Psychology</w:t>
+      </w:r>
+      <w:r>
+        <w:rPr>
+          <w:rFonts w:ascii="Times New Roman" w:hAnsi="Times New Roman" w:cs="Times New Roman"/>
+          <w:bCs/>
+          <w:i/>
+          <w:color w:val="000000"/>
+          <w:shd w:val="clear" w:color="auto" w:fill="FFFFFF"/>
+        </w:rPr>
+        <w:t>, 89(4)</w:t>
+      </w:r>
+      <w:r>
+        <w:rPr>
+          <w:rFonts w:ascii="Times New Roman" w:hAnsi="Times New Roman" w:cs="Times New Roman"/>
+          <w:bCs/>
+          <w:i/>
+          <w:color w:val="000000"/>
+          <w:shd w:val="clear" w:color="auto" w:fill="FFFFFF"/>
+        </w:rPr>
+        <w:t>.</w:t>
+      </w:r>
+      <w:proofErr w:type="gramEnd"/>
+      <w:r>
+        <w:rPr>
+          <w:rFonts w:ascii="Times New Roman" w:hAnsi="Times New Roman" w:cs="Times New Roman"/>
+          <w:bCs/>
+          <w:i/>
+          <w:color w:val="000000"/>
+          <w:shd w:val="clear" w:color="auto" w:fill="FFFFFF"/>
+        </w:rPr>
+        <w:t xml:space="preserve"> </w:t>
+      </w:r>
       <w:r>
         <w:rPr>
           <w:rFonts w:ascii="Times New Roman" w:hAnsi="Times New Roman" w:cs="Times New Roman"/>
@@ -1790,7 +2216,7 @@
           <w:color w:val="000000"/>
           <w:shd w:val="clear" w:color="auto" w:fill="FFFFFF"/>
         </w:rPr>
-        <w:t xml:space="preserve"> </w:t>
+        <w:t>https://doi.apa.org/doi/10.1037/ccp0000627</w:t>
       </w:r>
     </w:p>
     <w:p>
@@ -3077,6 +3503,7 @@
           <w:rFonts w:ascii="Times New Roman" w:hAnsi="Times New Roman" w:cs="Times New Roman"/>
           <w:b/>
         </w:rPr>
+        <w:lastRenderedPageBreak/>
         <w:t>Hilgard, J.</w:t>
       </w:r>
       <w:r>
@@ -3784,7 +4211,6 @@
           <w:rFonts w:ascii="Times New Roman" w:hAnsi="Times New Roman" w:cs="Times New Roman"/>
           <w:b/>
         </w:rPr>
-        <w:lastRenderedPageBreak/>
         <w:t>Hilgard, J.,</w:t>
       </w:r>
       <w:r>
@@ -5402,6 +5828,7 @@
           <w:sz w:val="23"/>
           <w:szCs w:val="23"/>
         </w:rPr>
+        <w:lastRenderedPageBreak/>
         <w:t>Christ, S.E., Moffitt, A.</w:t>
       </w:r>
       <w:r>
@@ -5921,7 +6348,6 @@
           <w:sz w:val="23"/>
           <w:szCs w:val="23"/>
         </w:rPr>
-        <w:lastRenderedPageBreak/>
         <w:t>Jimura</w:t>
       </w:r>
       <w:proofErr w:type="spellEnd"/>
@@ -6134,148 +6560,6 @@
           <w:rFonts w:ascii="Times New Roman" w:hAnsi="Times New Roman" w:cs="Times New Roman"/>
           <w:sz w:val="32"/>
           <w:szCs w:val="32"/>
-        </w:rPr>
-      </w:pPr>
-    </w:p>
-    <w:p>
-      <w:pPr>
-        <w:pStyle w:val="NoSpacing"/>
-        <w:ind w:left="720" w:hanging="720"/>
-        <w:rPr>
-          <w:rFonts w:ascii="Times New Roman" w:hAnsi="Times New Roman" w:cs="Times New Roman"/>
-          <w:sz w:val="32"/>
-          <w:szCs w:val="32"/>
-        </w:rPr>
-      </w:pPr>
-      <w:r>
-        <w:rPr>
-          <w:rFonts w:ascii="Times New Roman" w:hAnsi="Times New Roman" w:cs="Times New Roman"/>
-          <w:sz w:val="32"/>
-          <w:szCs w:val="32"/>
-        </w:rPr>
-        <w:t xml:space="preserve">Manuscripts </w:t>
-      </w:r>
-      <w:r>
-        <w:rPr>
-          <w:rFonts w:ascii="Times New Roman" w:hAnsi="Times New Roman" w:cs="Times New Roman"/>
-          <w:sz w:val="32"/>
-          <w:szCs w:val="32"/>
-        </w:rPr>
-        <w:t>submitted</w:t>
-      </w:r>
-    </w:p>
-    <w:p>
-      <w:pPr>
-        <w:pStyle w:val="NoSpacing"/>
-        <w:ind w:left="720" w:hanging="720"/>
-        <w:rPr>
-          <w:rFonts w:ascii="Times New Roman" w:hAnsi="Times New Roman" w:cs="Times New Roman"/>
-        </w:rPr>
-      </w:pPr>
-      <w:r>
-        <w:rPr>
-          <w:rFonts w:ascii="Times New Roman" w:hAnsi="Times New Roman" w:cs="Times New Roman"/>
-          <w:b/>
-        </w:rPr>
-        <w:t>Hilgard, J.</w:t>
-      </w:r>
-      <w:r>
-        <w:rPr>
-          <w:rFonts w:ascii="Times New Roman" w:hAnsi="Times New Roman" w:cs="Times New Roman"/>
-        </w:rPr>
-        <w:t xml:space="preserve"> (submitted) Still too </w:t>
-      </w:r>
-      <w:proofErr w:type="gramStart"/>
-      <w:r>
-        <w:rPr>
-          <w:rFonts w:ascii="Times New Roman" w:hAnsi="Times New Roman" w:cs="Times New Roman"/>
-        </w:rPr>
-        <w:t>good</w:t>
-      </w:r>
-      <w:proofErr w:type="gramEnd"/>
-      <w:r>
-        <w:rPr>
-          <w:rFonts w:ascii="Times New Roman" w:hAnsi="Times New Roman" w:cs="Times New Roman"/>
-        </w:rPr>
-        <w:t xml:space="preserve"> to be true: Reply to Bushman et al.</w:t>
-      </w:r>
-    </w:p>
-    <w:p>
-      <w:pPr>
-        <w:pStyle w:val="NoSpacing"/>
-        <w:ind w:left="720" w:hanging="720"/>
-        <w:rPr>
-          <w:rFonts w:ascii="Times New Roman" w:hAnsi="Times New Roman" w:cs="Times New Roman"/>
-        </w:rPr>
-      </w:pPr>
-      <w:r>
-        <w:rPr>
-          <w:rFonts w:ascii="Times New Roman" w:hAnsi="Times New Roman" w:cs="Times New Roman"/>
-        </w:rPr>
-        <w:t xml:space="preserve">Schindler, S., </w:t>
-      </w:r>
-      <w:r>
-        <w:rPr>
-          <w:rFonts w:ascii="Times New Roman" w:hAnsi="Times New Roman" w:cs="Times New Roman"/>
-          <w:b/>
-          <w:bCs/>
-        </w:rPr>
-        <w:t xml:space="preserve">Hilgard, J., </w:t>
-      </w:r>
-      <w:proofErr w:type="spellStart"/>
-      <w:r>
-        <w:rPr>
-          <w:rFonts w:ascii="Times New Roman" w:hAnsi="Times New Roman" w:cs="Times New Roman"/>
-        </w:rPr>
-        <w:t>Fritsche</w:t>
-      </w:r>
-      <w:proofErr w:type="spellEnd"/>
-      <w:r>
-        <w:rPr>
-          <w:rFonts w:ascii="Times New Roman" w:hAnsi="Times New Roman" w:cs="Times New Roman"/>
-        </w:rPr>
-        <w:t>, I., &amp; Burke, B. (</w:t>
-      </w:r>
-      <w:r>
-        <w:rPr>
-          <w:rFonts w:ascii="Times New Roman" w:hAnsi="Times New Roman" w:cs="Times New Roman"/>
-        </w:rPr>
-        <w:t xml:space="preserve">invited resubmission, </w:t>
-      </w:r>
-      <w:r>
-        <w:rPr>
-          <w:rFonts w:ascii="Times New Roman" w:hAnsi="Times New Roman" w:cs="Times New Roman"/>
-          <w:i/>
-        </w:rPr>
-        <w:t>Personality and Social Psychology Review</w:t>
-      </w:r>
-      <w:r>
-        <w:rPr>
-          <w:rFonts w:ascii="Times New Roman" w:hAnsi="Times New Roman" w:cs="Times New Roman"/>
-        </w:rPr>
-        <w:t xml:space="preserve">) Do salient social norms moderate mortality salience effects? </w:t>
-      </w:r>
-      <w:proofErr w:type="gramStart"/>
-      <w:r>
-        <w:rPr>
-          <w:rFonts w:ascii="Times New Roman" w:hAnsi="Times New Roman" w:cs="Times New Roman"/>
-        </w:rPr>
-        <w:t>A (challenging) meta-analysis of terror management studies.</w:t>
-      </w:r>
-      <w:proofErr w:type="gramEnd"/>
-      <w:r>
-        <w:rPr>
-          <w:rFonts w:ascii="Times New Roman" w:hAnsi="Times New Roman" w:cs="Times New Roman"/>
-        </w:rPr>
-        <w:t xml:space="preserve"> </w:t>
-      </w:r>
-    </w:p>
-    <w:p>
-      <w:pPr>
-        <w:pStyle w:val="NoSpacing"/>
-        <w:ind w:left="720" w:hanging="720"/>
-        <w:rPr>
-          <w:rFonts w:ascii="Times New Roman" w:hAnsi="Times New Roman" w:cs="Times New Roman"/>
         </w:rPr>
       </w:pPr>
     </w:p>
@@ -7012,6 +7296,7 @@
         <w:pStyle w:val="NoSpacing"/>
         <w:ind w:left="720" w:hanging="720"/>
         <w:rPr>
+          <w:rStyle w:val="Hyperlink"/>
           <w:rFonts w:ascii="Times New Roman" w:hAnsi="Times New Roman" w:cs="Times New Roman"/>
         </w:rPr>
       </w:pPr>
@@ -7059,20 +7344,12 @@
     </w:p>
     <w:p>
       <w:pPr>
-        <w:rPr>
-          <w:rFonts w:ascii="Times New Roman" w:hAnsi="Times New Roman" w:cs="Times New Roman"/>
-          <w:sz w:val="32"/>
-          <w:szCs w:val="32"/>
-        </w:rPr>
-      </w:pPr>
-      <w:r>
-        <w:rPr>
-          <w:rFonts w:ascii="Times New Roman" w:hAnsi="Times New Roman" w:cs="Times New Roman"/>
-          <w:sz w:val="32"/>
-          <w:szCs w:val="32"/>
-        </w:rPr>
-        <w:br w:type="page"/>
-      </w:r>
+        <w:pStyle w:val="NoSpacing"/>
+        <w:ind w:left="720" w:hanging="720"/>
+        <w:rPr>
+          <w:rFonts w:ascii="Times New Roman" w:hAnsi="Times New Roman" w:cs="Times New Roman"/>
+        </w:rPr>
+      </w:pPr>
     </w:p>
     <w:p>
       <w:pPr>
@@ -9937,9 +10214,6 @@
     <w:p>
       <w:pPr>
         <w:pStyle w:val="NoSpacing"/>
-        <w:tabs>
-          <w:tab w:val="left" w:pos="1800"/>
-        </w:tabs>
         <w:ind w:left="720" w:hanging="720"/>
         <w:rPr>
           <w:rFonts w:ascii="Times New Roman" w:hAnsi="Times New Roman" w:cs="Times New Roman"/>
@@ -9947,17 +10221,6 @@
           <w:szCs w:val="23"/>
         </w:rPr>
       </w:pPr>
-    </w:p>
-    <w:p>
-      <w:pPr>
-        <w:pStyle w:val="NoSpacing"/>
-        <w:ind w:left="720" w:hanging="720"/>
-        <w:rPr>
-          <w:rFonts w:ascii="Times New Roman" w:hAnsi="Times New Roman" w:cs="Times New Roman"/>
-          <w:sz w:val="23"/>
-          <w:szCs w:val="23"/>
-        </w:rPr>
-      </w:pPr>
       <w:proofErr w:type="gramStart"/>
       <w:r>
         <w:rPr>
@@ -9966,85 +10229,93 @@
           <w:sz w:val="23"/>
           <w:szCs w:val="23"/>
         </w:rPr>
+        <w:t>Hilgard, J.</w:t>
+      </w:r>
+      <w:r>
+        <w:rPr>
+          <w:rFonts w:ascii="Times New Roman" w:hAnsi="Times New Roman" w:cs="Times New Roman"/>
+          <w:sz w:val="23"/>
+          <w:szCs w:val="23"/>
+        </w:rPr>
+        <w:t xml:space="preserve">, </w:t>
+      </w:r>
+      <w:proofErr w:type="spellStart"/>
+      <w:r>
+        <w:rPr>
+          <w:rFonts w:ascii="Times New Roman" w:hAnsi="Times New Roman" w:cs="Times New Roman"/>
+          <w:sz w:val="23"/>
+          <w:szCs w:val="23"/>
+        </w:rPr>
+        <w:t>Bartholow</w:t>
+      </w:r>
+      <w:proofErr w:type="spellEnd"/>
+      <w:r>
+        <w:rPr>
+          <w:rFonts w:ascii="Times New Roman" w:hAnsi="Times New Roman" w:cs="Times New Roman"/>
+          <w:sz w:val="23"/>
+          <w:szCs w:val="23"/>
+        </w:rPr>
+        <w:t>, B.</w:t>
+      </w:r>
+      <w:r>
+        <w:rPr>
+          <w:rFonts w:ascii="Times New Roman" w:hAnsi="Times New Roman" w:cs="Times New Roman"/>
+          <w:sz w:val="23"/>
+          <w:szCs w:val="23"/>
+        </w:rPr>
+        <w:t xml:space="preserve"> </w:t>
+      </w:r>
+      <w:r>
+        <w:rPr>
+          <w:rFonts w:ascii="Times New Roman" w:hAnsi="Times New Roman" w:cs="Times New Roman"/>
+          <w:sz w:val="23"/>
+          <w:szCs w:val="23"/>
+        </w:rPr>
+        <w:t xml:space="preserve">D., </w:t>
+      </w:r>
+      <w:proofErr w:type="spellStart"/>
+      <w:r>
+        <w:rPr>
+          <w:rFonts w:ascii="Times New Roman" w:hAnsi="Times New Roman" w:cs="Times New Roman"/>
+          <w:sz w:val="23"/>
+          <w:szCs w:val="23"/>
+        </w:rPr>
+        <w:t>Hajcak</w:t>
+      </w:r>
+      <w:proofErr w:type="spellEnd"/>
+      <w:r>
+        <w:rPr>
+          <w:rFonts w:ascii="Times New Roman" w:hAnsi="Times New Roman" w:cs="Times New Roman"/>
+          <w:sz w:val="23"/>
+          <w:szCs w:val="23"/>
+        </w:rPr>
+        <w:t>, G., &amp; Weinberg, A. (2010, October)</w:t>
+      </w:r>
+      <w:r>
+        <w:rPr>
+          <w:rFonts w:ascii="Times New Roman" w:hAnsi="Times New Roman" w:cs="Times New Roman"/>
+          <w:sz w:val="23"/>
+          <w:szCs w:val="23"/>
+        </w:rPr>
+        <w:t>.</w:t>
+      </w:r>
+      <w:proofErr w:type="gramEnd"/>
+      <w:r>
+        <w:rPr>
+          <w:rFonts w:ascii="Times New Roman" w:hAnsi="Times New Roman" w:cs="Times New Roman"/>
+          <w:sz w:val="23"/>
+          <w:szCs w:val="23"/>
+        </w:rPr>
+        <w:t xml:space="preserve">  Rethinking the Negativity Bias:  On the Importance of Qualitative Differences in Emotional Stimuli.  Poster </w:t>
+      </w:r>
+      <w:r>
+        <w:rPr>
+          <w:rFonts w:ascii="Times New Roman" w:hAnsi="Times New Roman" w:cs="Times New Roman"/>
+          <w:sz w:val="23"/>
+          <w:szCs w:val="23"/>
+        </w:rPr>
         <w:lastRenderedPageBreak/>
-        <w:t>Hilgard, J.</w:t>
-      </w:r>
-      <w:r>
-        <w:rPr>
-          <w:rFonts w:ascii="Times New Roman" w:hAnsi="Times New Roman" w:cs="Times New Roman"/>
-          <w:sz w:val="23"/>
-          <w:szCs w:val="23"/>
-        </w:rPr>
-        <w:t xml:space="preserve">, </w:t>
-      </w:r>
-      <w:proofErr w:type="spellStart"/>
-      <w:r>
-        <w:rPr>
-          <w:rFonts w:ascii="Times New Roman" w:hAnsi="Times New Roman" w:cs="Times New Roman"/>
-          <w:sz w:val="23"/>
-          <w:szCs w:val="23"/>
-        </w:rPr>
-        <w:t>Bartholow</w:t>
-      </w:r>
-      <w:proofErr w:type="spellEnd"/>
-      <w:r>
-        <w:rPr>
-          <w:rFonts w:ascii="Times New Roman" w:hAnsi="Times New Roman" w:cs="Times New Roman"/>
-          <w:sz w:val="23"/>
-          <w:szCs w:val="23"/>
-        </w:rPr>
-        <w:t>, B.</w:t>
-      </w:r>
-      <w:r>
-        <w:rPr>
-          <w:rFonts w:ascii="Times New Roman" w:hAnsi="Times New Roman" w:cs="Times New Roman"/>
-          <w:sz w:val="23"/>
-          <w:szCs w:val="23"/>
-        </w:rPr>
-        <w:t xml:space="preserve"> </w:t>
-      </w:r>
-      <w:r>
-        <w:rPr>
-          <w:rFonts w:ascii="Times New Roman" w:hAnsi="Times New Roman" w:cs="Times New Roman"/>
-          <w:sz w:val="23"/>
-          <w:szCs w:val="23"/>
-        </w:rPr>
-        <w:t xml:space="preserve">D., </w:t>
-      </w:r>
-      <w:proofErr w:type="spellStart"/>
-      <w:r>
-        <w:rPr>
-          <w:rFonts w:ascii="Times New Roman" w:hAnsi="Times New Roman" w:cs="Times New Roman"/>
-          <w:sz w:val="23"/>
-          <w:szCs w:val="23"/>
-        </w:rPr>
-        <w:t>Hajcak</w:t>
-      </w:r>
-      <w:proofErr w:type="spellEnd"/>
-      <w:r>
-        <w:rPr>
-          <w:rFonts w:ascii="Times New Roman" w:hAnsi="Times New Roman" w:cs="Times New Roman"/>
-          <w:sz w:val="23"/>
-          <w:szCs w:val="23"/>
-        </w:rPr>
-        <w:t>, G., &amp; Weinberg, A. (2010, October)</w:t>
-      </w:r>
-      <w:r>
-        <w:rPr>
-          <w:rFonts w:ascii="Times New Roman" w:hAnsi="Times New Roman" w:cs="Times New Roman"/>
-          <w:sz w:val="23"/>
-          <w:szCs w:val="23"/>
-        </w:rPr>
-        <w:t>.</w:t>
-      </w:r>
-      <w:proofErr w:type="gramEnd"/>
-      <w:r>
-        <w:rPr>
-          <w:rFonts w:ascii="Times New Roman" w:hAnsi="Times New Roman" w:cs="Times New Roman"/>
-          <w:sz w:val="23"/>
-          <w:szCs w:val="23"/>
-        </w:rPr>
-        <w:t xml:space="preserve">  Rethinking the Negativity Bias:  On the Importance of Qualitative Differences in Emotional Stimuli.  Poster session presented at the annual meeting of the Society for Psychophysiological Research, Portland, Oregon.</w:t>
+        <w:t>session presented at the annual meeting of the Society for Psychophysiological Research, Portland, Oregon.</w:t>
       </w:r>
     </w:p>
     <w:p>
@@ -10074,6 +10345,120 @@
           <w:szCs w:val="32"/>
         </w:rPr>
         <w:t>Retractions motivated by my work</w:t>
+      </w:r>
+    </w:p>
+    <w:p>
+      <w:pPr>
+        <w:pStyle w:val="NoSpacing"/>
+        <w:ind w:left="720" w:hanging="720"/>
+        <w:rPr>
+          <w:rFonts w:ascii="Times New Roman" w:hAnsi="Times New Roman" w:cs="Times New Roman"/>
+        </w:rPr>
+      </w:pPr>
+      <w:r>
+        <w:rPr>
+          <w:rFonts w:ascii="Times New Roman" w:hAnsi="Times New Roman" w:cs="Times New Roman"/>
+        </w:rPr>
+        <w:t xml:space="preserve">Zhang, Q., Cao, Y., </w:t>
+      </w:r>
+      <w:proofErr w:type="gramStart"/>
+      <w:r>
+        <w:rPr>
+          <w:rFonts w:ascii="Times New Roman" w:hAnsi="Times New Roman" w:cs="Times New Roman"/>
+        </w:rPr>
+        <w:t>Gao</w:t>
+      </w:r>
+      <w:proofErr w:type="gramEnd"/>
+      <w:r>
+        <w:rPr>
+          <w:rFonts w:ascii="Times New Roman" w:hAnsi="Times New Roman" w:cs="Times New Roman"/>
+        </w:rPr>
+        <w:t xml:space="preserve">, J., Yang, X., </w:t>
+      </w:r>
+      <w:proofErr w:type="spellStart"/>
+      <w:r>
+        <w:rPr>
+          <w:rFonts w:ascii="Times New Roman" w:hAnsi="Times New Roman" w:cs="Times New Roman"/>
+        </w:rPr>
+        <w:t>Rost</w:t>
+      </w:r>
+      <w:proofErr w:type="spellEnd"/>
+      <w:r>
+        <w:rPr>
+          <w:rFonts w:ascii="Times New Roman" w:hAnsi="Times New Roman" w:cs="Times New Roman"/>
+        </w:rPr>
+        <w:t xml:space="preserve">, D. H., Cheng, G., </w:t>
+      </w:r>
+      <w:proofErr w:type="spellStart"/>
+      <w:r>
+        <w:rPr>
+          <w:rFonts w:ascii="Times New Roman" w:hAnsi="Times New Roman" w:cs="Times New Roman"/>
+        </w:rPr>
+        <w:t>Teng</w:t>
+      </w:r>
+      <w:proofErr w:type="spellEnd"/>
+      <w:r>
+        <w:rPr>
+          <w:rFonts w:ascii="Times New Roman" w:hAnsi="Times New Roman" w:cs="Times New Roman"/>
+        </w:rPr>
+        <w:t xml:space="preserve">, Z., and </w:t>
+      </w:r>
+      <w:proofErr w:type="spellStart"/>
+      <w:r>
+        <w:rPr>
+          <w:rFonts w:ascii="Times New Roman" w:hAnsi="Times New Roman" w:cs="Times New Roman"/>
+        </w:rPr>
+        <w:t>Espelage</w:t>
+      </w:r>
+      <w:proofErr w:type="spellEnd"/>
+      <w:r>
+        <w:rPr>
+          <w:rFonts w:ascii="Times New Roman" w:hAnsi="Times New Roman" w:cs="Times New Roman"/>
+        </w:rPr>
+        <w:t xml:space="preserve">, D. L. RETRACTED: Effects of cartoon violence on aggressive thoughts and aggressive behaviors. </w:t>
+      </w:r>
+      <w:proofErr w:type="gramStart"/>
+      <w:r>
+        <w:rPr>
+          <w:rFonts w:ascii="Times New Roman" w:hAnsi="Times New Roman" w:cs="Times New Roman"/>
+          <w:i/>
+        </w:rPr>
+        <w:t>Aggressive Behavior</w:t>
+      </w:r>
+      <w:r>
+        <w:rPr>
+          <w:rFonts w:ascii="Times New Roman" w:hAnsi="Times New Roman" w:cs="Times New Roman"/>
+        </w:rPr>
+        <w:t>.</w:t>
+      </w:r>
+      <w:proofErr w:type="gramEnd"/>
+      <w:r>
+        <w:rPr>
+          <w:rFonts w:ascii="Times New Roman" w:hAnsi="Times New Roman" w:cs="Times New Roman"/>
+        </w:rPr>
+        <w:t xml:space="preserve"> </w:t>
+      </w:r>
+      <w:proofErr w:type="spellStart"/>
+      <w:proofErr w:type="gramStart"/>
+      <w:r>
+        <w:rPr>
+          <w:rFonts w:ascii="Times New Roman" w:hAnsi="Times New Roman" w:cs="Times New Roman"/>
+        </w:rPr>
+        <w:t>doi</w:t>
+      </w:r>
+      <w:proofErr w:type="spellEnd"/>
+      <w:proofErr w:type="gramEnd"/>
+      <w:r>
+        <w:rPr>
+          <w:rFonts w:ascii="Times New Roman" w:hAnsi="Times New Roman" w:cs="Times New Roman"/>
+        </w:rPr>
+        <w:t xml:space="preserve">: </w:t>
+      </w:r>
+      <w:r>
+        <w:rPr>
+          <w:rFonts w:ascii="Times New Roman" w:hAnsi="Times New Roman" w:cs="Times New Roman"/>
+        </w:rPr>
+        <w:t>https://doi.org/10.1002/ab.22035</w:t>
       </w:r>
     </w:p>
     <w:p>
@@ -11258,6 +11643,7 @@
           <w:color w:val="222222"/>
           <w:shd w:val="clear" w:color="auto" w:fill="FFFFFF"/>
         </w:rPr>
+        <w:lastRenderedPageBreak/>
         <w:t xml:space="preserve">Greitemeyer, T., &amp; </w:t>
       </w:r>
       <w:proofErr w:type="spellStart"/>
@@ -11403,21 +11789,29 @@
     <w:p>
       <w:pPr>
         <w:pStyle w:val="NoSpacing"/>
-        <w:rPr>
-          <w:rFonts w:ascii="Times New Roman" w:hAnsi="Times New Roman" w:cs="Times New Roman"/>
-          <w:sz w:val="23"/>
-          <w:szCs w:val="23"/>
-        </w:rPr>
-      </w:pPr>
-      <w:bookmarkStart w:id="0" w:name="_GoBack"/>
-      <w:bookmarkEnd w:id="0"/>
+        <w:ind w:left="720" w:hanging="720"/>
+        <w:rPr>
+          <w:rFonts w:ascii="Times New Roman" w:hAnsi="Times New Roman" w:cs="Times New Roman"/>
+          <w:color w:val="222222"/>
+          <w:shd w:val="clear" w:color="auto" w:fill="FFFFFF"/>
+        </w:rPr>
+      </w:pPr>
+    </w:p>
+    <w:p>
+      <w:pPr>
+        <w:pStyle w:val="NoSpacing"/>
+        <w:rPr>
+          <w:rFonts w:ascii="Times New Roman" w:hAnsi="Times New Roman" w:cs="Times New Roman"/>
+          <w:sz w:val="23"/>
+          <w:szCs w:val="23"/>
+        </w:rPr>
+      </w:pPr>
       <w:r>
         <w:rPr>
           <w:rFonts w:ascii="Times New Roman" w:hAnsi="Times New Roman" w:cs="Times New Roman"/>
           <w:sz w:val="28"/>
           <w:szCs w:val="28"/>
         </w:rPr>
-        <w:lastRenderedPageBreak/>
         <w:t>Advising experience</w:t>
       </w:r>
     </w:p>
@@ -11601,7 +11995,21 @@
           <w:rFonts w:ascii="Times New Roman" w:hAnsi="Times New Roman" w:cs="Times New Roman"/>
           <w:iCs/>
         </w:rPr>
-        <w:t>(2019 – present)</w:t>
+        <w:t xml:space="preserve">(2019 – </w:t>
+      </w:r>
+      <w:r>
+        <w:rPr>
+          <w:rFonts w:ascii="Times New Roman" w:hAnsi="Times New Roman" w:cs="Times New Roman"/>
+          <w:iCs/>
+        </w:rPr>
+        <w:t>2021</w:t>
+      </w:r>
+      <w:r>
+        <w:rPr>
+          <w:rFonts w:ascii="Times New Roman" w:hAnsi="Times New Roman" w:cs="Times New Roman"/>
+          <w:iCs/>
+        </w:rPr>
+        <w:t>)</w:t>
       </w:r>
     </w:p>
     <w:p>
@@ -11635,7 +12043,19 @@
         <w:rPr>
           <w:rFonts w:ascii="Times New Roman" w:hAnsi="Times New Roman" w:cs="Times New Roman"/>
         </w:rPr>
-        <w:t>(2017 – present)</w:t>
+        <w:t xml:space="preserve">(2017 – </w:t>
+      </w:r>
+      <w:r>
+        <w:rPr>
+          <w:rFonts w:ascii="Times New Roman" w:hAnsi="Times New Roman" w:cs="Times New Roman"/>
+        </w:rPr>
+        <w:t>2021</w:t>
+      </w:r>
+      <w:r>
+        <w:rPr>
+          <w:rFonts w:ascii="Times New Roman" w:hAnsi="Times New Roman" w:cs="Times New Roman"/>
+        </w:rPr>
+        <w:t>)</w:t>
       </w:r>
     </w:p>
     <w:p>
@@ -12393,6 +12813,8 @@
         </w:rPr>
         <w:t>I always sign my reviews.</w:t>
       </w:r>
+      <w:bookmarkStart w:id="0" w:name="_GoBack"/>
+      <w:bookmarkEnd w:id="0"/>
     </w:p>
     <w:sectPr>
       <w:type w:val="continuous"/>
@@ -13953,7 +14375,7 @@
 </file>
 
 <file path=customXml/itemProps1.xml><?xml version="1.0" encoding="utf-8"?>
-<ds:datastoreItem xmlns:ds="http://schemas.openxmlformats.org/officeDocument/2006/customXml" ds:itemID="{3D57878B-B1DD-4499-B386-6162953C3495}">
+<ds:datastoreItem xmlns:ds="http://schemas.openxmlformats.org/officeDocument/2006/customXml" ds:itemID="{64C1DF9A-3920-4FCD-BA87-4F958BB4AB8D}">
   <ds:schemaRefs>
     <ds:schemaRef ds:uri="http://schemas.openxmlformats.org/officeDocument/2006/bibliography"/>
   </ds:schemaRefs>

</xml_diff>